<commit_message>
Updated lab doc with lab1 Also created a subdir lab_files to hold labs and solutions.
</commit_message>
<xml_diff>
--- a/doc/tscVersionControl.docx
+++ b/doc/tscVersionControl.docx
@@ -1452,227 +1452,1503 @@
       <w:r>
         <w:t>Lab Files</w:t>
       </w:r>
+    </w:p>
+    <w:p>
+      <w:r>
+        <w:t>Here are brief descriptions of the lab file folders:</w:t>
+      </w:r>
+    </w:p>
+    <w:p>
+      <w:pPr>
+        <w:pStyle w:val="ListParagraph"/>
+        <w:numPr>
+          <w:ilvl w:val="0"/>
+          <w:numId w:val="3"/>
+        </w:numPr>
+      </w:pPr>
+      <w:r>
+        <w:t>doc : lab instructions and presentation</w:t>
+      </w:r>
+    </w:p>
+    <w:p>
+      <w:pPr>
+        <w:pStyle w:val="ListParagraph"/>
+        <w:numPr>
+          <w:ilvl w:val="0"/>
+          <w:numId w:val="3"/>
+        </w:numPr>
+      </w:pPr>
+      <w:proofErr w:type="spellStart"/>
+      <w:r>
+        <w:t>dsp</w:t>
+      </w:r>
+      <w:proofErr w:type="spellEnd"/>
+      <w:r>
+        <w:t xml:space="preserve">: </w:t>
+      </w:r>
+      <w:proofErr w:type="spellStart"/>
+      <w:r>
+        <w:t>SysGen</w:t>
+      </w:r>
+      <w:proofErr w:type="spellEnd"/>
+      <w:r>
+        <w:t xml:space="preserve"> source and project files</w:t>
+      </w:r>
+    </w:p>
+    <w:p>
+      <w:pPr>
+        <w:pStyle w:val="ListParagraph"/>
+        <w:numPr>
+          <w:ilvl w:val="0"/>
+          <w:numId w:val="3"/>
+        </w:numPr>
+      </w:pPr>
+      <w:proofErr w:type="spellStart"/>
+      <w:r>
+        <w:t>hdl</w:t>
+      </w:r>
+      <w:proofErr w:type="spellEnd"/>
+      <w:r>
+        <w:t>: HDL source files</w:t>
+      </w:r>
+    </w:p>
+    <w:p>
+      <w:pPr>
+        <w:pStyle w:val="ListParagraph"/>
+        <w:numPr>
+          <w:ilvl w:val="0"/>
+          <w:numId w:val="3"/>
+        </w:numPr>
+      </w:pPr>
+      <w:proofErr w:type="spellStart"/>
+      <w:r>
+        <w:t>hls</w:t>
+      </w:r>
+      <w:proofErr w:type="spellEnd"/>
+      <w:r>
+        <w:t>: Vivado HLS source files and scripts</w:t>
+      </w:r>
+    </w:p>
+    <w:p>
+      <w:pPr>
+        <w:pStyle w:val="ListParagraph"/>
+        <w:numPr>
+          <w:ilvl w:val="0"/>
+          <w:numId w:val="3"/>
+        </w:numPr>
+      </w:pPr>
+      <w:proofErr w:type="spellStart"/>
+      <w:r>
+        <w:t>ip</w:t>
+      </w:r>
+      <w:proofErr w:type="spellEnd"/>
+      <w:r>
+        <w:t>: packaged IP files</w:t>
+      </w:r>
+    </w:p>
+    <w:p>
+      <w:pPr>
+        <w:pStyle w:val="ListParagraph"/>
+        <w:numPr>
+          <w:ilvl w:val="0"/>
+          <w:numId w:val="3"/>
+        </w:numPr>
+      </w:pPr>
+      <w:r>
+        <w:t xml:space="preserve">scripts: Tcl and </w:t>
+      </w:r>
+      <w:proofErr w:type="spellStart"/>
+      <w:r>
+        <w:t>Makefiles</w:t>
+      </w:r>
+      <w:proofErr w:type="spellEnd"/>
+    </w:p>
+    <w:p>
+      <w:pPr>
+        <w:pStyle w:val="ListParagraph"/>
+        <w:numPr>
+          <w:ilvl w:val="0"/>
+          <w:numId w:val="3"/>
+        </w:numPr>
+      </w:pPr>
+      <w:proofErr w:type="spellStart"/>
+      <w:r>
+        <w:t>tb</w:t>
+      </w:r>
+      <w:proofErr w:type="spellEnd"/>
+      <w:r>
+        <w:t xml:space="preserve">: </w:t>
+      </w:r>
+      <w:proofErr w:type="spellStart"/>
+      <w:r>
+        <w:t>testbench</w:t>
+      </w:r>
+      <w:proofErr w:type="spellEnd"/>
+      <w:r>
+        <w:t xml:space="preserve"> files</w:t>
+      </w:r>
+    </w:p>
+    <w:p>
+      <w:pPr>
+        <w:pStyle w:val="ListParagraph"/>
+        <w:numPr>
+          <w:ilvl w:val="0"/>
+          <w:numId w:val="3"/>
+        </w:numPr>
+      </w:pPr>
+      <w:r>
+        <w:t>work: the working area where Vivado is run</w:t>
+      </w:r>
+    </w:p>
+    <w:p>
+      <w:pPr>
+        <w:pStyle w:val="ListParagraph"/>
+        <w:numPr>
+          <w:ilvl w:val="0"/>
+          <w:numId w:val="3"/>
+        </w:numPr>
+      </w:pPr>
+      <w:proofErr w:type="spellStart"/>
+      <w:r>
+        <w:t>xdc</w:t>
+      </w:r>
+      <w:proofErr w:type="spellEnd"/>
+      <w:r>
+        <w:t>: constraint files</w:t>
+      </w:r>
+    </w:p>
+    <w:p/>
+    <w:p>
+      <w:pPr>
+        <w:pStyle w:val="Heading2"/>
+      </w:pPr>
+      <w:r>
+        <w:t>Setting up Vivado</w:t>
+      </w:r>
+    </w:p>
+    <w:p>
+      <w:r>
+        <w:t xml:space="preserve">If vivado.exe version 2014.2 is not in your Path, you can configure </w:t>
+      </w:r>
+      <w:r>
+        <w:t xml:space="preserve">Vivado when you open a Windows </w:t>
+      </w:r>
+      <w:proofErr w:type="spellStart"/>
+      <w:r>
+        <w:t>cmd</w:t>
+      </w:r>
+      <w:proofErr w:type="spellEnd"/>
+      <w:r>
+        <w:t xml:space="preserve"> shell.</w:t>
+      </w:r>
+    </w:p>
+    <w:p>
+      <w:pPr>
+        <w:pStyle w:val="Heading3"/>
+      </w:pPr>
+      <w:r>
+        <w:t xml:space="preserve">Open Windows command shell and configure </w:t>
+      </w:r>
+      <w:proofErr w:type="spellStart"/>
+      <w:r>
+        <w:t>env</w:t>
+      </w:r>
+      <w:proofErr w:type="spellEnd"/>
+      <w:r>
+        <w:t xml:space="preserve"> variables</w:t>
+      </w:r>
+    </w:p>
+    <w:p>
+      <w:r>
+        <w:t>CALL c:\Xilinx\Vivado\2014.2\settings64.bat</w:t>
+      </w:r>
+    </w:p>
+    <w:p>
+      <w:r>
+        <w:t xml:space="preserve">TODO – set up PATH variable for make to </w:t>
+      </w:r>
+      <w:proofErr w:type="spellStart"/>
+      <w:r>
+        <w:t>msys</w:t>
+      </w:r>
+      <w:proofErr w:type="spellEnd"/>
+      <w:r>
+        <w:t xml:space="preserve"> in </w:t>
+      </w:r>
+      <w:proofErr w:type="spellStart"/>
+      <w:r>
+        <w:t>vivado_hls</w:t>
+      </w:r>
+      <w:proofErr w:type="spellEnd"/>
+      <w:r>
+        <w:t xml:space="preserve"> – below only works in bash</w:t>
+      </w:r>
+    </w:p>
+    <w:p>
+      <w:proofErr w:type="gramStart"/>
+      <w:r>
+        <w:t>export</w:t>
+      </w:r>
+      <w:proofErr w:type="gramEnd"/>
+      <w:r>
+        <w:t xml:space="preserve"> </w:t>
+      </w:r>
+      <w:r>
+        <w:t>PATH=</w:t>
+      </w:r>
+      <w:r>
+        <w:t>/c/Xilinx/</w:t>
+      </w:r>
+      <w:proofErr w:type="spellStart"/>
+      <w:r>
+        <w:t>Vivado_HLS</w:t>
+      </w:r>
+      <w:proofErr w:type="spellEnd"/>
+      <w:r>
+        <w:t>/</w:t>
+      </w:r>
+      <w:r>
+        <w:t>$VER</w:t>
+      </w:r>
+      <w:r>
+        <w:t>/</w:t>
+      </w:r>
+      <w:proofErr w:type="spellStart"/>
+      <w:r>
+        <w:t>msys</w:t>
+      </w:r>
+      <w:proofErr w:type="spellEnd"/>
+      <w:r>
+        <w:t>/bin:</w:t>
+      </w:r>
+      <w:r>
+        <w:t>$PATH</w:t>
+      </w:r>
+    </w:p>
+    <w:p>
+      <w:pPr>
+        <w:pStyle w:val="Heading1"/>
+      </w:pPr>
+      <w:r>
+        <w:lastRenderedPageBreak/>
+        <w:t xml:space="preserve">Lab </w:t>
+      </w:r>
+      <w:proofErr w:type="gramStart"/>
+      <w:r>
+        <w:t>1 :</w:t>
+      </w:r>
+      <w:proofErr w:type="gramEnd"/>
+      <w:r>
+        <w:t xml:space="preserve"> Getting started with a basic RTL project</w:t>
+      </w:r>
+    </w:p>
+    <w:p>
+      <w:r>
+        <w:t xml:space="preserve">In this lab we will start with a very basic set of files </w:t>
+      </w:r>
+      <w:r>
+        <w:t xml:space="preserve">and introduce you the </w:t>
+      </w:r>
+      <w:r>
+        <w:t>basic processes involved in using Vivado with revision control. This includes</w:t>
+      </w:r>
+      <w:r>
+        <w:t xml:space="preserve"> creating</w:t>
+      </w:r>
+      <w:r>
+        <w:t>:</w:t>
+      </w:r>
+    </w:p>
+    <w:p>
+      <w:pPr>
+        <w:pStyle w:val="ListParagraph"/>
+        <w:numPr>
+          <w:ilvl w:val="0"/>
+          <w:numId w:val="4"/>
+        </w:numPr>
+      </w:pPr>
+      <w:r>
+        <w:t>Vivado run scripts</w:t>
+      </w:r>
+      <w:r>
+        <w:t xml:space="preserve"> to create and run projects</w:t>
+      </w:r>
+    </w:p>
+    <w:p>
+      <w:pPr>
+        <w:pStyle w:val="ListParagraph"/>
+        <w:numPr>
+          <w:ilvl w:val="0"/>
+          <w:numId w:val="4"/>
+        </w:numPr>
+      </w:pPr>
+      <w:r>
+        <w:t>A</w:t>
+      </w:r>
+      <w:r>
+        <w:t xml:space="preserve"> </w:t>
+      </w:r>
+      <w:proofErr w:type="spellStart"/>
+      <w:r>
+        <w:t>Makefile</w:t>
+      </w:r>
+      <w:proofErr w:type="spellEnd"/>
+      <w:r>
+        <w:t xml:space="preserve"> that cal</w:t>
+      </w:r>
+      <w:r>
+        <w:t>ls the run scripts to build projects</w:t>
+      </w:r>
+    </w:p>
+    <w:p>
+      <w:pPr>
+        <w:pStyle w:val="ListParagraph"/>
+        <w:numPr>
+          <w:ilvl w:val="0"/>
+          <w:numId w:val="4"/>
+        </w:numPr>
+      </w:pPr>
+      <w:r>
+        <w:t xml:space="preserve">A </w:t>
+      </w:r>
+      <w:proofErr w:type="spellStart"/>
+      <w:r>
+        <w:t>Git</w:t>
+      </w:r>
+      <w:proofErr w:type="spellEnd"/>
+      <w:r>
+        <w:t xml:space="preserve"> </w:t>
+      </w:r>
+      <w:r>
+        <w:t>repository</w:t>
+      </w:r>
+      <w:r>
+        <w:t xml:space="preserve"> that keeps files under revision control</w:t>
+      </w:r>
+      <w:r>
+        <w:t xml:space="preserve"> </w:t>
+      </w:r>
+    </w:p>
+    <w:p>
+      <w:pPr>
+        <w:pStyle w:val="Heading2"/>
+      </w:pPr>
+      <w:r>
+        <w:t>Working in shells</w:t>
+      </w:r>
+    </w:p>
+    <w:p>
+      <w:r>
+        <w:t>We will use two different command shells for the labs:</w:t>
+      </w:r>
+    </w:p>
+    <w:p>
+      <w:pPr>
+        <w:pStyle w:val="ListParagraph"/>
+        <w:numPr>
+          <w:ilvl w:val="0"/>
+          <w:numId w:val="3"/>
+        </w:numPr>
+      </w:pPr>
+      <w:r>
+        <w:t>Windows command shell - to run Vivado</w:t>
+      </w:r>
+      <w:r>
+        <w:t xml:space="preserve"> and make</w:t>
+      </w:r>
+    </w:p>
+    <w:p>
+      <w:pPr>
+        <w:pStyle w:val="ListParagraph"/>
+        <w:numPr>
+          <w:ilvl w:val="0"/>
+          <w:numId w:val="3"/>
+        </w:numPr>
+      </w:pPr>
+      <w:proofErr w:type="spellStart"/>
+      <w:r>
+        <w:t>Git</w:t>
+      </w:r>
+      <w:proofErr w:type="spellEnd"/>
+      <w:r>
+        <w:t xml:space="preserve"> bash shell - for everything else</w:t>
+      </w:r>
+    </w:p>
+    <w:p>
+      <w:r>
+        <w:t xml:space="preserve">Upon opening a Windows command shell, use the </w:t>
+      </w:r>
+      <w:r>
+        <w:rPr>
+          <w:b/>
+        </w:rPr>
+        <w:t>env.bat</w:t>
+      </w:r>
+      <w:r>
+        <w:t xml:space="preserve"> script to set up Vivado to run in the shell:</w:t>
+      </w:r>
+    </w:p>
+    <w:p>
+      <w:proofErr w:type="gramStart"/>
+      <w:r>
+        <w:t>call</w:t>
+      </w:r>
+      <w:proofErr w:type="gramEnd"/>
+      <w:r>
+        <w:t xml:space="preserve"> </w:t>
+      </w:r>
+      <w:r>
+        <w:t>&lt;path to scripts&gt;\env.bat</w:t>
+      </w:r>
+    </w:p>
+    <w:p>
+      <w:r>
+        <w:t xml:space="preserve">To launch the </w:t>
+      </w:r>
+      <w:proofErr w:type="spellStart"/>
+      <w:r>
+        <w:t>Git</w:t>
+      </w:r>
+      <w:proofErr w:type="spellEnd"/>
+      <w:r>
+        <w:t xml:space="preserve"> shell, double-click the icon as described earlier during </w:t>
+      </w:r>
+      <w:proofErr w:type="spellStart"/>
+      <w:r>
+        <w:t>Git</w:t>
+      </w:r>
+      <w:proofErr w:type="spellEnd"/>
+      <w:r>
+        <w:t xml:space="preserve"> installation:</w:t>
+      </w:r>
+    </w:p>
+    <w:p>
+      <w:r>
+        <w:rPr>
+          <w:noProof/>
+        </w:rPr>
+        <w:drawing>
+          <wp:inline distT="0" distB="0" distL="0" distR="0" wp14:anchorId="439EB92F" wp14:editId="3B331DE3">
+            <wp:extent cx="742950" cy="695325"/>
+            <wp:effectExtent l="0" t="0" r="0" b="9525"/>
+            <wp:docPr id="4" name="Picture 4"/>
+            <wp:cNvGraphicFramePr>
+              <a:graphicFrameLocks xmlns:a="http://schemas.openxmlformats.org/drawingml/2006/main" noChangeAspect="1"/>
+            </wp:cNvGraphicFramePr>
+            <a:graphic xmlns:a="http://schemas.openxmlformats.org/drawingml/2006/main">
+              <a:graphicData uri="http://schemas.openxmlformats.org/drawingml/2006/picture">
+                <pic:pic xmlns:pic="http://schemas.openxmlformats.org/drawingml/2006/picture">
+                  <pic:nvPicPr>
+                    <pic:cNvPr id="0" name="Picture 8"/>
+                    <pic:cNvPicPr>
+                      <a:picLocks noChangeAspect="1" noChangeArrowheads="1"/>
+                    </pic:cNvPicPr>
+                  </pic:nvPicPr>
+                  <pic:blipFill>
+                    <a:blip r:embed="rId13">
+                      <a:extLst>
+                        <a:ext uri="{28A0092B-C50C-407E-A947-70E740481C1C}">
+                          <a14:useLocalDpi xmlns:a14="http://schemas.microsoft.com/office/drawing/2010/main" val="0"/>
+                        </a:ext>
+                      </a:extLst>
+                    </a:blip>
+                    <a:srcRect/>
+                    <a:stretch>
+                      <a:fillRect/>
+                    </a:stretch>
+                  </pic:blipFill>
+                  <pic:spPr bwMode="auto">
+                    <a:xfrm>
+                      <a:off x="0" y="0"/>
+                      <a:ext cx="742950" cy="695325"/>
+                    </a:xfrm>
+                    <a:prstGeom prst="rect">
+                      <a:avLst/>
+                    </a:prstGeom>
+                    <a:noFill/>
+                    <a:ln>
+                      <a:noFill/>
+                    </a:ln>
+                  </pic:spPr>
+                </pic:pic>
+              </a:graphicData>
+            </a:graphic>
+          </wp:inline>
+        </w:drawing>
+      </w:r>
+    </w:p>
+    <w:p>
+      <w:r>
+        <w:t xml:space="preserve">The </w:t>
+      </w:r>
+      <w:proofErr w:type="spellStart"/>
+      <w:r>
+        <w:t>Git</w:t>
+      </w:r>
+      <w:proofErr w:type="spellEnd"/>
+      <w:r>
+        <w:t xml:space="preserve"> shell </w:t>
+      </w:r>
+      <w:proofErr w:type="gramStart"/>
+      <w:r>
+        <w:t>functions just like a bash shell and is</w:t>
+      </w:r>
+      <w:proofErr w:type="gramEnd"/>
+      <w:r>
+        <w:t xml:space="preserve"> pre-configured to run </w:t>
+      </w:r>
+      <w:proofErr w:type="spellStart"/>
+      <w:r>
+        <w:t>git</w:t>
+      </w:r>
+      <w:proofErr w:type="spellEnd"/>
+      <w:r>
+        <w:t xml:space="preserve"> commands. On Windows the pathname to the </w:t>
+      </w:r>
+      <w:r>
+        <w:rPr>
+          <w:b/>
+        </w:rPr>
+        <w:t>C:\</w:t>
+      </w:r>
+      <w:r>
+        <w:t xml:space="preserve"> drive is </w:t>
+      </w:r>
+      <w:r>
+        <w:rPr>
+          <w:b/>
+        </w:rPr>
+        <w:t>/c/</w:t>
+      </w:r>
+      <w:r>
+        <w:t xml:space="preserve">, so for example the folder </w:t>
+      </w:r>
+      <w:r>
+        <w:rPr>
+          <w:b/>
+        </w:rPr>
+        <w:t>C:\tsc14</w:t>
+      </w:r>
+      <w:r>
+        <w:t xml:space="preserve"> is accessed using </w:t>
+      </w:r>
+      <w:r>
+        <w:rPr>
+          <w:b/>
+        </w:rPr>
+        <w:t>/c/tsc14</w:t>
+      </w:r>
+      <w:r>
+        <w:t>.</w:t>
+      </w:r>
+    </w:p>
+    <w:p>
+      <w:pPr>
+        <w:pStyle w:val="Heading2"/>
+      </w:pPr>
+      <w:r>
+        <w:t>Setting up the working directory</w:t>
+      </w:r>
+    </w:p>
+    <w:p>
+      <w:r>
+        <w:t>For these labs, we</w:t>
+      </w:r>
+      <w:r>
+        <w:t xml:space="preserve"> will start with a few files in a simple directory structure and add to it as the design g</w:t>
+      </w:r>
+      <w:r>
+        <w:t xml:space="preserve">rows with each successive lab.  </w:t>
+      </w:r>
+      <w:r>
+        <w:t xml:space="preserve">In the lab1 directory you’ll find a snapshot </w:t>
+      </w:r>
+      <w:r>
+        <w:t>of the working area:</w:t>
+      </w:r>
+    </w:p>
+    <w:p>
+      <w:pPr>
+        <w:pStyle w:val="ListParagraph"/>
+        <w:numPr>
+          <w:ilvl w:val="0"/>
+          <w:numId w:val="3"/>
+        </w:numPr>
+      </w:pPr>
+      <w:proofErr w:type="spellStart"/>
+      <w:r>
+        <w:t>hdl</w:t>
+      </w:r>
+      <w:proofErr w:type="spellEnd"/>
+    </w:p>
+    <w:p>
+      <w:pPr>
+        <w:pStyle w:val="ListParagraph"/>
+        <w:numPr>
+          <w:ilvl w:val="1"/>
+          <w:numId w:val="3"/>
+        </w:numPr>
+      </w:pPr>
+      <w:proofErr w:type="spellStart"/>
+      <w:r>
+        <w:t>threeFlop</w:t>
+      </w:r>
+      <w:proofErr w:type="spellEnd"/>
+    </w:p>
+    <w:p>
+      <w:pPr>
+        <w:pStyle w:val="ListParagraph"/>
+        <w:numPr>
+          <w:ilvl w:val="2"/>
+          <w:numId w:val="3"/>
+        </w:numPr>
+      </w:pPr>
+      <w:proofErr w:type="spellStart"/>
+      <w:r>
+        <w:t>threeFlop.v</w:t>
+      </w:r>
+      <w:proofErr w:type="spellEnd"/>
+    </w:p>
+    <w:p>
+      <w:pPr>
+        <w:pStyle w:val="ListParagraph"/>
+        <w:numPr>
+          <w:ilvl w:val="0"/>
+          <w:numId w:val="3"/>
+        </w:numPr>
+      </w:pPr>
+      <w:proofErr w:type="spellStart"/>
+      <w:r>
+        <w:t>xdc</w:t>
+      </w:r>
+      <w:proofErr w:type="spellEnd"/>
+    </w:p>
+    <w:p>
+      <w:pPr>
+        <w:pStyle w:val="ListParagraph"/>
+        <w:numPr>
+          <w:ilvl w:val="1"/>
+          <w:numId w:val="3"/>
+        </w:numPr>
+      </w:pPr>
+      <w:proofErr w:type="spellStart"/>
+      <w:r>
+        <w:t>top.xdc</w:t>
+      </w:r>
+      <w:proofErr w:type="spellEnd"/>
+    </w:p>
+    <w:p>
+      <w:pPr>
+        <w:pStyle w:val="ListParagraph"/>
+        <w:numPr>
+          <w:ilvl w:val="0"/>
+          <w:numId w:val="3"/>
+        </w:numPr>
+      </w:pPr>
+      <w:r>
+        <w:t>scripts</w:t>
+      </w:r>
+    </w:p>
+    <w:p>
+      <w:pPr>
+        <w:pStyle w:val="ListParagraph"/>
+        <w:numPr>
+          <w:ilvl w:val="1"/>
+          <w:numId w:val="3"/>
+        </w:numPr>
+      </w:pPr>
+      <w:proofErr w:type="spellStart"/>
+      <w:r>
+        <w:t>setup.tcl</w:t>
+      </w:r>
+      <w:proofErr w:type="spellEnd"/>
+    </w:p>
+    <w:p>
+      <w:pPr>
+        <w:pStyle w:val="ListParagraph"/>
+        <w:numPr>
+          <w:ilvl w:val="1"/>
+          <w:numId w:val="3"/>
+        </w:numPr>
+      </w:pPr>
+      <w:proofErr w:type="spellStart"/>
+      <w:r>
+        <w:t>Makefile</w:t>
+      </w:r>
+      <w:proofErr w:type="spellEnd"/>
+      <w:r>
+        <w:t xml:space="preserve"> </w:t>
+      </w:r>
+    </w:p>
+    <w:p>
+      <w:pPr>
+        <w:pStyle w:val="ListParagraph"/>
+        <w:numPr>
+          <w:ilvl w:val="1"/>
+          <w:numId w:val="3"/>
+        </w:numPr>
+      </w:pPr>
+      <w:r>
+        <w:t>env.bat</w:t>
+      </w:r>
+    </w:p>
+    <w:p>
+      <w:pPr>
+        <w:pStyle w:val="ListParagraph"/>
+        <w:numPr>
+          <w:ilvl w:val="1"/>
+          <w:numId w:val="3"/>
+        </w:numPr>
+      </w:pPr>
+      <w:proofErr w:type="spellStart"/>
+      <w:r>
+        <w:t>utils.tcl</w:t>
+      </w:r>
+      <w:proofErr w:type="spellEnd"/>
+    </w:p>
+    <w:p>
+      <w:r>
+        <w:lastRenderedPageBreak/>
+        <w:t>Copy these files to a new, empty directory</w:t>
+      </w:r>
+      <w:r>
+        <w:t xml:space="preserve"> for example</w:t>
+      </w:r>
+      <w:r>
+        <w:t xml:space="preserve"> </w:t>
+      </w:r>
+      <w:r>
+        <w:rPr>
+          <w:b/>
+        </w:rPr>
+        <w:t>C:/tsc14</w:t>
+      </w:r>
+      <w:r>
+        <w:rPr>
+          <w:b/>
+        </w:rPr>
+        <w:t>.</w:t>
+      </w:r>
+      <w:r>
+        <w:t xml:space="preserve"> We will call this the root folder or root directory</w:t>
+      </w:r>
+      <w:r>
+        <w:t xml:space="preserve">. Inside </w:t>
+      </w:r>
+      <w:r>
+        <w:t>root</w:t>
+      </w:r>
+      <w:r>
+        <w:t xml:space="preserve"> we will place the </w:t>
+      </w:r>
+      <w:proofErr w:type="spellStart"/>
+      <w:r>
+        <w:t>Git</w:t>
+      </w:r>
+      <w:proofErr w:type="spellEnd"/>
+      <w:r>
+        <w:t xml:space="preserve"> repository and a </w:t>
+      </w:r>
+      <w:r>
+        <w:t xml:space="preserve">work folder to hold Vivado results. Create a directory </w:t>
+      </w:r>
+      <w:r>
+        <w:rPr>
+          <w:b/>
+        </w:rPr>
+        <w:t>work</w:t>
+      </w:r>
+      <w:r>
+        <w:t xml:space="preserve"> inside root.</w:t>
+      </w:r>
+    </w:p>
+    <w:p>
+      <w:r>
+        <w:t xml:space="preserve">When </w:t>
+      </w:r>
+      <w:r>
+        <w:t>working on</w:t>
+      </w:r>
+      <w:r>
+        <w:t xml:space="preserve"> files in this lab, it is recommended to edit script files from the </w:t>
+      </w:r>
+      <w:r>
+        <w:rPr>
+          <w:b/>
+        </w:rPr>
+        <w:t>script</w:t>
+      </w:r>
+      <w:r>
+        <w:t xml:space="preserve"> directory and test them by running </w:t>
+      </w:r>
+      <w:proofErr w:type="spellStart"/>
+      <w:r>
+        <w:t>vivado</w:t>
+      </w:r>
+      <w:proofErr w:type="spellEnd"/>
+      <w:r>
+        <w:t xml:space="preserve"> or make in the </w:t>
+      </w:r>
+      <w:r>
+        <w:rPr>
+          <w:b/>
+        </w:rPr>
+        <w:t>work</w:t>
+      </w:r>
+      <w:r>
+        <w:t xml:space="preserve"> directory.</w:t>
+      </w:r>
+      <w:r>
+        <w:t xml:space="preserve"> To do this:</w:t>
+      </w:r>
+    </w:p>
+    <w:p>
+      <w:pPr>
+        <w:pStyle w:val="ListParagraph"/>
+        <w:numPr>
+          <w:ilvl w:val="0"/>
+          <w:numId w:val="7"/>
+        </w:numPr>
+      </w:pPr>
+      <w:r>
+        <w:t>Y</w:t>
+      </w:r>
+      <w:r>
+        <w:t xml:space="preserve">ou need to run make with the </w:t>
+      </w:r>
+      <w:r>
+        <w:rPr>
+          <w:b/>
+        </w:rPr>
+        <w:t>-f</w:t>
+      </w:r>
+      <w:r>
+        <w:t xml:space="preserve"> option to specify the </w:t>
+      </w:r>
+      <w:proofErr w:type="spellStart"/>
+      <w:r>
+        <w:t>Makefile</w:t>
+      </w:r>
+      <w:proofErr w:type="spellEnd"/>
+      <w:r>
+        <w:t>.</w:t>
+      </w:r>
+    </w:p>
+    <w:p>
+      <w:pPr>
+        <w:pStyle w:val="ListParagraph"/>
+        <w:numPr>
+          <w:ilvl w:val="0"/>
+          <w:numId w:val="7"/>
+        </w:numPr>
+      </w:pPr>
+      <w:r>
+        <w:t xml:space="preserve">You </w:t>
+      </w:r>
+      <w:r>
+        <w:t>must</w:t>
+      </w:r>
+      <w:r>
+        <w:t xml:space="preserve"> use forward slashes ‘/’ as a directory separator instead of the backslash ‘\’ which is </w:t>
+      </w:r>
+      <w:r>
+        <w:t xml:space="preserve">normally </w:t>
+      </w:r>
+      <w:r>
+        <w:t>used in Windows.</w:t>
+      </w:r>
+    </w:p>
+    <w:p>
+      <w:pPr>
+        <w:pStyle w:val="Heading2"/>
+      </w:pPr>
+      <w:r>
+        <w:t>Lab Procedure</w:t>
+      </w:r>
+    </w:p>
+    <w:p>
+      <w:pPr>
+        <w:pStyle w:val="ListParagraph"/>
+        <w:numPr>
+          <w:ilvl w:val="0"/>
+          <w:numId w:val="5"/>
+        </w:numPr>
+      </w:pPr>
+      <w:r>
+        <w:t>Complete the</w:t>
+      </w:r>
+      <w:r>
+        <w:t xml:space="preserve"> Tcl script </w:t>
+      </w:r>
+      <w:r>
+        <w:t xml:space="preserve">named </w:t>
+      </w:r>
+      <w:proofErr w:type="spellStart"/>
+      <w:r>
+        <w:rPr>
+          <w:b/>
+        </w:rPr>
+        <w:t>setup.tcl</w:t>
+      </w:r>
+      <w:proofErr w:type="spellEnd"/>
+      <w:r>
+        <w:rPr>
+          <w:b/>
+        </w:rPr>
+        <w:t xml:space="preserve"> </w:t>
+      </w:r>
+      <w:r>
+        <w:t xml:space="preserve">to recreate a Vivado project for the </w:t>
+      </w:r>
+      <w:proofErr w:type="spellStart"/>
+      <w:r>
+        <w:rPr>
+          <w:b/>
+        </w:rPr>
+        <w:t>threeFlop</w:t>
+      </w:r>
+      <w:proofErr w:type="spellEnd"/>
+      <w:r>
+        <w:t xml:space="preserve"> design</w:t>
+      </w:r>
+      <w:r>
+        <w:t>.</w:t>
+      </w:r>
+      <w:r>
+        <w:t xml:space="preserve"> Make sure:</w:t>
+      </w:r>
+    </w:p>
+    <w:p>
+      <w:pPr>
+        <w:pStyle w:val="ListParagraph"/>
+        <w:numPr>
+          <w:ilvl w:val="1"/>
+          <w:numId w:val="5"/>
+        </w:numPr>
+      </w:pPr>
+      <w:proofErr w:type="gramStart"/>
+      <w:r>
+        <w:t>the</w:t>
+      </w:r>
+      <w:proofErr w:type="gramEnd"/>
+      <w:r>
+        <w:t xml:space="preserve"> </w:t>
+      </w:r>
+      <w:r>
+        <w:t xml:space="preserve">touch </w:t>
+      </w:r>
+      <w:proofErr w:type="spellStart"/>
+      <w:r>
+        <w:t>proc</w:t>
+      </w:r>
+      <w:proofErr w:type="spellEnd"/>
+      <w:r>
+        <w:t xml:space="preserve"> is called last</w:t>
+      </w:r>
+      <w:r>
+        <w:t xml:space="preserve"> to create</w:t>
+      </w:r>
+      <w:r>
+        <w:t xml:space="preserve"> a </w:t>
+      </w:r>
+      <w:proofErr w:type="spellStart"/>
+      <w:r>
+        <w:t>Makefile</w:t>
+      </w:r>
+      <w:proofErr w:type="spellEnd"/>
+      <w:r>
+        <w:t xml:space="preserve"> target</w:t>
+      </w:r>
+      <w:r>
+        <w:t xml:space="preserve"> - This tells </w:t>
+      </w:r>
+      <w:r>
+        <w:rPr>
+          <w:b/>
+        </w:rPr>
+        <w:t>make</w:t>
+      </w:r>
+      <w:r>
+        <w:t xml:space="preserve"> that th</w:t>
+      </w:r>
+      <w:r>
+        <w:t xml:space="preserve">e setup script ran successfully. If setup fails then </w:t>
+      </w:r>
+      <w:r>
+        <w:t>no target file is generated.</w:t>
+      </w:r>
+    </w:p>
+    <w:p>
+      <w:pPr>
+        <w:pStyle w:val="ListParagraph"/>
+        <w:numPr>
+          <w:ilvl w:val="1"/>
+          <w:numId w:val="5"/>
+        </w:numPr>
+      </w:pPr>
+      <w:r>
+        <w:t>the sources are referenced remotely, not added to the project</w:t>
+      </w:r>
+    </w:p>
+    <w:p>
+      <w:pPr>
+        <w:pStyle w:val="ListParagraph"/>
+        <w:numPr>
+          <w:ilvl w:val="1"/>
+          <w:numId w:val="5"/>
+        </w:numPr>
+      </w:pPr>
+      <w:r>
+        <w:t xml:space="preserve">when testing the script, run Vivado in the </w:t>
+      </w:r>
+      <w:r>
+        <w:rPr>
+          <w:b/>
+        </w:rPr>
+        <w:t>work</w:t>
+      </w:r>
+      <w:r>
+        <w:t xml:space="preserve"> directory</w:t>
+      </w:r>
+    </w:p>
+    <w:p>
+      <w:pPr>
+        <w:pStyle w:val="ListParagraph"/>
+        <w:numPr>
+          <w:ilvl w:val="0"/>
+          <w:numId w:val="5"/>
+        </w:numPr>
+      </w:pPr>
+      <w:r>
+        <w:t xml:space="preserve">Create a new Tcl script called </w:t>
+      </w:r>
+      <w:proofErr w:type="spellStart"/>
+      <w:r>
+        <w:rPr>
+          <w:b/>
+        </w:rPr>
+        <w:t>compile.tcl</w:t>
+      </w:r>
+      <w:proofErr w:type="spellEnd"/>
+      <w:r>
+        <w:rPr>
+          <w:b/>
+        </w:rPr>
+        <w:t>.</w:t>
+      </w:r>
+      <w:r>
+        <w:t xml:space="preserve"> </w:t>
+      </w:r>
+    </w:p>
+    <w:p>
+      <w:pPr>
+        <w:pStyle w:val="ListParagraph"/>
+        <w:numPr>
+          <w:ilvl w:val="1"/>
+          <w:numId w:val="5"/>
+        </w:numPr>
+      </w:pPr>
+      <w:r>
+        <w:t>It should</w:t>
+      </w:r>
+      <w:r>
+        <w:t xml:space="preserve"> open the </w:t>
+      </w:r>
+      <w:proofErr w:type="spellStart"/>
+      <w:r>
+        <w:t>threeFlop</w:t>
+      </w:r>
+      <w:proofErr w:type="spellEnd"/>
+      <w:r>
+        <w:t xml:space="preserve"> design and generate a </w:t>
+      </w:r>
+      <w:proofErr w:type="spellStart"/>
+      <w:r>
+        <w:t>bitstream.</w:t>
+      </w:r>
+      <w:proofErr w:type="spellEnd"/>
+    </w:p>
+    <w:p>
+      <w:pPr>
+        <w:pStyle w:val="ListParagraph"/>
+        <w:numPr>
+          <w:ilvl w:val="1"/>
+          <w:numId w:val="5"/>
+        </w:numPr>
+      </w:pPr>
+      <w:r>
+        <w:t xml:space="preserve">Use the touch </w:t>
+      </w:r>
+      <w:proofErr w:type="spellStart"/>
+      <w:r>
+        <w:t>proc</w:t>
+      </w:r>
+      <w:proofErr w:type="spellEnd"/>
+      <w:r>
+        <w:t xml:space="preserve"> to create a </w:t>
+      </w:r>
+      <w:r>
+        <w:t>target similar to the target file used for the setup target.</w:t>
+      </w:r>
+    </w:p>
+    <w:p>
+      <w:pPr>
+        <w:pStyle w:val="ListParagraph"/>
+        <w:numPr>
+          <w:ilvl w:val="0"/>
+          <w:numId w:val="5"/>
+        </w:numPr>
+      </w:pPr>
+      <w:r>
+        <w:t xml:space="preserve">Complete the </w:t>
+      </w:r>
+      <w:proofErr w:type="spellStart"/>
+      <w:r>
+        <w:t>Makefile</w:t>
+      </w:r>
+      <w:proofErr w:type="spellEnd"/>
+      <w:r>
+        <w:t xml:space="preserve"> to </w:t>
+      </w:r>
+      <w:r>
+        <w:t xml:space="preserve">build a </w:t>
+      </w:r>
+      <w:proofErr w:type="spellStart"/>
+      <w:r>
+        <w:t>bitstream</w:t>
+      </w:r>
+      <w:proofErr w:type="spellEnd"/>
+      <w:r>
+        <w:t xml:space="preserve"> using setup and compile targets.</w:t>
+      </w:r>
+    </w:p>
+    <w:p>
+      <w:pPr>
+        <w:pStyle w:val="ListParagraph"/>
+        <w:numPr>
+          <w:ilvl w:val="1"/>
+          <w:numId w:val="5"/>
+        </w:numPr>
+      </w:pPr>
+      <w:r>
+        <w:t>The setup target has been completed as an example.</w:t>
+      </w:r>
+    </w:p>
+    <w:p>
+      <w:pPr>
+        <w:pStyle w:val="ListParagraph"/>
+        <w:numPr>
+          <w:ilvl w:val="1"/>
+          <w:numId w:val="5"/>
+        </w:numPr>
+      </w:pPr>
+      <w:r>
+        <w:t xml:space="preserve">Add a target </w:t>
+      </w:r>
+      <w:r>
+        <w:rPr>
+          <w:b/>
+        </w:rPr>
+        <w:t>compile</w:t>
+      </w:r>
+      <w:r>
+        <w:t xml:space="preserve"> that calls </w:t>
+      </w:r>
+      <w:proofErr w:type="spellStart"/>
+      <w:r>
+        <w:t>compile.tcl</w:t>
+      </w:r>
+      <w:proofErr w:type="spellEnd"/>
+      <w:r>
+        <w:t xml:space="preserve"> to generate the </w:t>
+      </w:r>
+      <w:proofErr w:type="spellStart"/>
+      <w:r>
+        <w:t>bitstream.</w:t>
+      </w:r>
+      <w:proofErr w:type="spellEnd"/>
+    </w:p>
+    <w:p>
+      <w:pPr>
+        <w:pStyle w:val="ListParagraph"/>
+        <w:numPr>
+          <w:ilvl w:val="1"/>
+          <w:numId w:val="5"/>
+        </w:numPr>
+      </w:pPr>
+      <w:r>
+        <w:t xml:space="preserve">Add a target </w:t>
+      </w:r>
+      <w:r>
+        <w:rPr>
+          <w:b/>
+        </w:rPr>
+        <w:t>clean</w:t>
+      </w:r>
+      <w:r>
+        <w:t xml:space="preserve"> that removes all the files in the current directory which is expected to be the </w:t>
+      </w:r>
+      <w:r>
+        <w:rPr>
+          <w:b/>
+        </w:rPr>
+        <w:t>work</w:t>
+      </w:r>
+      <w:r>
+        <w:t xml:space="preserve"> dir</w:t>
+      </w:r>
+      <w:r>
+        <w:t>ectory.</w:t>
+      </w:r>
+    </w:p>
+    <w:p>
+      <w:pPr>
+        <w:pStyle w:val="ListParagraph"/>
+        <w:numPr>
+          <w:ilvl w:val="2"/>
+          <w:numId w:val="5"/>
+        </w:numPr>
+      </w:pPr>
+      <w:r>
+        <w:t>Note that UNIX commands are used to remove files.</w:t>
+      </w:r>
+    </w:p>
+    <w:p>
+      <w:pPr>
+        <w:pStyle w:val="ListParagraph"/>
+        <w:numPr>
+          <w:ilvl w:val="2"/>
+          <w:numId w:val="5"/>
+        </w:numPr>
+      </w:pPr>
+      <w:r>
+        <w:t xml:space="preserve">Pay special attention to the </w:t>
+      </w:r>
+      <w:proofErr w:type="spellStart"/>
+      <w:r>
+        <w:t>Makefile</w:t>
+      </w:r>
+      <w:proofErr w:type="spellEnd"/>
+      <w:r>
+        <w:t xml:space="preserve"> target files.</w:t>
+      </w:r>
+    </w:p>
+    <w:p>
+      <w:pPr>
+        <w:pStyle w:val="ListParagraph"/>
+        <w:numPr>
+          <w:ilvl w:val="0"/>
+          <w:numId w:val="5"/>
+        </w:numPr>
+      </w:pPr>
+      <w:r>
+        <w:t xml:space="preserve">Check the files into the </w:t>
+      </w:r>
+      <w:proofErr w:type="spellStart"/>
+      <w:r>
+        <w:t>Git</w:t>
+      </w:r>
+      <w:proofErr w:type="spellEnd"/>
+      <w:r>
+        <w:t xml:space="preserve"> repository.</w:t>
+      </w:r>
+    </w:p>
+    <w:p>
+      <w:pPr>
+        <w:pStyle w:val="ListParagraph"/>
+        <w:numPr>
+          <w:ilvl w:val="1"/>
+          <w:numId w:val="5"/>
+        </w:numPr>
+      </w:pPr>
+      <w:r>
+        <w:t xml:space="preserve">Create the </w:t>
+      </w:r>
+      <w:proofErr w:type="spellStart"/>
+      <w:r>
+        <w:t>Git</w:t>
+      </w:r>
+      <w:proofErr w:type="spellEnd"/>
+      <w:r>
+        <w:t xml:space="preserve"> repository in the root folder using the </w:t>
+      </w:r>
+      <w:proofErr w:type="spellStart"/>
+      <w:r>
+        <w:rPr>
+          <w:b/>
+        </w:rPr>
+        <w:t>git</w:t>
+      </w:r>
+      <w:proofErr w:type="spellEnd"/>
+      <w:r>
+        <w:rPr>
+          <w:b/>
+        </w:rPr>
+        <w:t xml:space="preserve"> </w:t>
+      </w:r>
+      <w:proofErr w:type="spellStart"/>
+      <w:r>
+        <w:rPr>
+          <w:b/>
+        </w:rPr>
+        <w:t>init</w:t>
+      </w:r>
+      <w:proofErr w:type="spellEnd"/>
+      <w:r>
+        <w:t xml:space="preserve"> command.</w:t>
+      </w:r>
+    </w:p>
+    <w:p>
+      <w:pPr>
+        <w:pStyle w:val="ListParagraph"/>
+        <w:numPr>
+          <w:ilvl w:val="1"/>
+          <w:numId w:val="5"/>
+        </w:numPr>
+      </w:pPr>
+      <w:r>
+        <w:t xml:space="preserve">Check the status using the </w:t>
+      </w:r>
+      <w:proofErr w:type="spellStart"/>
+      <w:r>
+        <w:rPr>
+          <w:b/>
+        </w:rPr>
+        <w:t>git</w:t>
+      </w:r>
+      <w:proofErr w:type="spellEnd"/>
+      <w:r>
+        <w:rPr>
+          <w:b/>
+        </w:rPr>
+        <w:t xml:space="preserve"> status </w:t>
+      </w:r>
+      <w:r>
+        <w:t>command. It should reflect a newly created repository.</w:t>
+      </w:r>
+    </w:p>
+    <w:p>
+      <w:pPr>
+        <w:pStyle w:val="ListParagraph"/>
+        <w:numPr>
+          <w:ilvl w:val="1"/>
+          <w:numId w:val="5"/>
+        </w:numPr>
+      </w:pPr>
+      <w:r>
+        <w:t xml:space="preserve">Check in the </w:t>
+      </w:r>
+      <w:proofErr w:type="spellStart"/>
+      <w:proofErr w:type="gramStart"/>
+      <w:r>
+        <w:t>hdl</w:t>
+      </w:r>
+      <w:proofErr w:type="spellEnd"/>
+      <w:proofErr w:type="gramEnd"/>
+      <w:r>
+        <w:t xml:space="preserve">, scripts, and </w:t>
+      </w:r>
+      <w:proofErr w:type="spellStart"/>
+      <w:r>
+        <w:t>xdc</w:t>
+      </w:r>
+      <w:proofErr w:type="spellEnd"/>
+      <w:r>
+        <w:t xml:space="preserve"> directories, but not work. The commands to use are:</w:t>
+      </w:r>
+    </w:p>
+    <w:p>
+      <w:pPr>
+        <w:pStyle w:val="ListParagraph"/>
+        <w:numPr>
+          <w:ilvl w:val="2"/>
+          <w:numId w:val="5"/>
+        </w:numPr>
+      </w:pPr>
+      <w:proofErr w:type="spellStart"/>
+      <w:proofErr w:type="gramStart"/>
+      <w:r>
+        <w:rPr>
+          <w:b/>
+        </w:rPr>
+        <w:t>git</w:t>
+      </w:r>
+      <w:proofErr w:type="spellEnd"/>
+      <w:proofErr w:type="gramEnd"/>
+      <w:r>
+        <w:rPr>
+          <w:b/>
+        </w:rPr>
+        <w:t xml:space="preserve"> add &lt;filename(s) or directory name(s)&gt; </w:t>
+      </w:r>
+      <w:r>
+        <w:t xml:space="preserve"> to stage files for a commit.</w:t>
+      </w:r>
+    </w:p>
+    <w:p>
+      <w:pPr>
+        <w:pStyle w:val="ListParagraph"/>
+        <w:numPr>
+          <w:ilvl w:val="2"/>
+          <w:numId w:val="5"/>
+        </w:numPr>
+      </w:pPr>
+      <w:proofErr w:type="spellStart"/>
+      <w:r>
+        <w:rPr>
+          <w:b/>
+        </w:rPr>
+        <w:t>git</w:t>
+      </w:r>
+      <w:proofErr w:type="spellEnd"/>
+      <w:r>
+        <w:rPr>
+          <w:b/>
+        </w:rPr>
+        <w:t xml:space="preserve"> commit -m “Comments on the </w:t>
+      </w:r>
+      <w:proofErr w:type="spellStart"/>
+      <w:r>
+        <w:rPr>
+          <w:b/>
+        </w:rPr>
+        <w:t>checkin</w:t>
+      </w:r>
+      <w:proofErr w:type="spellEnd"/>
+      <w:r>
+        <w:rPr>
+          <w:b/>
+        </w:rPr>
+        <w:t>”</w:t>
+      </w:r>
+    </w:p>
+    <w:p>
+      <w:pPr>
+        <w:pStyle w:val="ListParagraph"/>
+        <w:ind w:left="1440"/>
+      </w:pPr>
+      <w:r>
+        <w:t xml:space="preserve">It is good to run </w:t>
+      </w:r>
+      <w:proofErr w:type="spellStart"/>
+      <w:r>
+        <w:t>git</w:t>
+      </w:r>
+      <w:proofErr w:type="spellEnd"/>
+      <w:r>
+        <w:t xml:space="preserve"> status after each step to ensure the project state is as expected.</w:t>
+      </w:r>
+    </w:p>
+    <w:p>
+      <w:pPr>
+        <w:pStyle w:val="Heading1"/>
+      </w:pPr>
+      <w:r>
+        <w:lastRenderedPageBreak/>
+        <w:t>Lab 2 (TBD)</w:t>
+      </w:r>
       <w:bookmarkStart w:id="0" w:name="_GoBack"/>
       <w:bookmarkEnd w:id="0"/>
-    </w:p>
-    <w:p>
-      <w:pPr>
-        <w:pStyle w:val="Heading2"/>
-      </w:pPr>
-      <w:r>
-        <w:t>Setting up Vivado</w:t>
-      </w:r>
-    </w:p>
-    <w:p>
-      <w:r>
-        <w:t xml:space="preserve">If vivado.exe version 2014.2 is not in your Path, you can configure </w:t>
-      </w:r>
-      <w:r>
-        <w:t xml:space="preserve">Vivado when you open a Windows </w:t>
-      </w:r>
-      <w:r>
-        <w:t xml:space="preserve"> </w:t>
-      </w:r>
-    </w:p>
-    <w:p>
-      <w:pPr>
-        <w:pStyle w:val="Heading3"/>
-      </w:pPr>
-      <w:r>
-        <w:t xml:space="preserve">Open Windows command shell and configure </w:t>
-      </w:r>
-      <w:proofErr w:type="spellStart"/>
-      <w:r>
-        <w:t>env</w:t>
-      </w:r>
-      <w:proofErr w:type="spellEnd"/>
-      <w:r>
-        <w:t xml:space="preserve"> variables</w:t>
-      </w:r>
-    </w:p>
-    <w:p>
-      <w:r>
-        <w:t>CALL c:\Xilinx\Vivado\2014.2\settings64.bat</w:t>
-      </w:r>
-    </w:p>
-    <w:p>
-      <w:r>
-        <w:t xml:space="preserve">TODO – set up PATH variable for make to </w:t>
-      </w:r>
-      <w:proofErr w:type="spellStart"/>
-      <w:r>
-        <w:t>msys</w:t>
-      </w:r>
-      <w:proofErr w:type="spellEnd"/>
-      <w:r>
-        <w:t xml:space="preserve"> in </w:t>
-      </w:r>
-      <w:proofErr w:type="spellStart"/>
-      <w:r>
-        <w:t>vivado_hls</w:t>
-      </w:r>
-      <w:proofErr w:type="spellEnd"/>
-      <w:r>
-        <w:t xml:space="preserve"> – below only works in bash</w:t>
-      </w:r>
-    </w:p>
-    <w:p>
-      <w:proofErr w:type="gramStart"/>
-      <w:r>
-        <w:t>export</w:t>
-      </w:r>
-      <w:proofErr w:type="gramEnd"/>
-      <w:r>
-        <w:t xml:space="preserve"> </w:t>
-      </w:r>
-      <w:r>
-        <w:t>PATH=</w:t>
-      </w:r>
-      <w:r>
-        <w:t>/c/Xilinx/</w:t>
-      </w:r>
-      <w:proofErr w:type="spellStart"/>
-      <w:r>
-        <w:t>Vivado_HLS</w:t>
-      </w:r>
-      <w:proofErr w:type="spellEnd"/>
-      <w:r>
-        <w:t>/</w:t>
-      </w:r>
-      <w:r>
-        <w:t>$VER</w:t>
-      </w:r>
-      <w:r>
-        <w:t>/</w:t>
-      </w:r>
-      <w:proofErr w:type="spellStart"/>
-      <w:r>
-        <w:t>msys</w:t>
-      </w:r>
-      <w:proofErr w:type="spellEnd"/>
-      <w:r>
-        <w:t>/bin:</w:t>
-      </w:r>
-      <w:r>
-        <w:t>$PATH</w:t>
-      </w:r>
-    </w:p>
-    <w:p>
-      <w:pPr>
-        <w:pStyle w:val="Heading3"/>
-      </w:pPr>
-      <w:r>
-        <w:t>Make sure it’s working</w:t>
-      </w:r>
-    </w:p>
-    <w:p>
-      <w:proofErr w:type="spellStart"/>
-      <w:r>
-        <w:t>G</w:t>
-      </w:r>
-      <w:r>
-        <w:t>it</w:t>
-      </w:r>
-      <w:proofErr w:type="spellEnd"/>
-      <w:r>
-        <w:t xml:space="preserve"> config</w:t>
-      </w:r>
-    </w:p>
-    <w:p>
-      <w:proofErr w:type="gramStart"/>
-      <w:r>
-        <w:t>make</w:t>
-      </w:r>
-      <w:proofErr w:type="gramEnd"/>
-    </w:p>
-    <w:p>
-      <w:proofErr w:type="spellStart"/>
-      <w:proofErr w:type="gramStart"/>
-      <w:r>
-        <w:t>vivado</w:t>
-      </w:r>
-      <w:proofErr w:type="spellEnd"/>
-      <w:proofErr w:type="gramEnd"/>
-      <w:r>
-        <w:t xml:space="preserve"> -help</w:t>
-      </w:r>
-    </w:p>
-    <w:p>
-      <w:proofErr w:type="spellStart"/>
-      <w:r>
-        <w:t>vivado_hls</w:t>
-      </w:r>
-      <w:proofErr w:type="spellEnd"/>
-      <w:r>
-        <w:t xml:space="preserve"> -h</w:t>
-      </w:r>
-    </w:p>
-    <w:p>
-      <w:r>
-        <w:t>xsdk.bat</w:t>
-      </w:r>
-    </w:p>
-    <w:p>
-      <w:pPr>
-        <w:pStyle w:val="Heading2"/>
-      </w:pPr>
-      <w:r>
-        <w:lastRenderedPageBreak/>
-        <w:t>Directory Structure</w:t>
-      </w:r>
-    </w:p>
-    <w:p>
-      <w:pPr>
-        <w:pStyle w:val="Heading2"/>
-      </w:pPr>
-      <w:r>
-        <w:t>Source Files</w:t>
-      </w:r>
-    </w:p>
-    <w:p>
-      <w:pPr>
-        <w:pStyle w:val="Heading3"/>
-      </w:pPr>
-      <w:r>
-        <w:t>HDL</w:t>
-      </w:r>
-    </w:p>
-    <w:p>
-      <w:pPr>
-        <w:pStyle w:val="Heading3"/>
-      </w:pPr>
-      <w:r>
-        <w:t>Scripts</w:t>
-      </w:r>
-    </w:p>
-    <w:p>
-      <w:pPr>
-        <w:pStyle w:val="Heading3"/>
-      </w:pPr>
-      <w:r>
-        <w:t>XDC Constraints</w:t>
-      </w:r>
-    </w:p>
-    <w:p>
-      <w:pPr>
-        <w:pStyle w:val="Heading3"/>
-      </w:pPr>
-      <w:r>
-        <w:t xml:space="preserve">Simulation </w:t>
-      </w:r>
-      <w:proofErr w:type="spellStart"/>
-      <w:r>
-        <w:t>Testbenches</w:t>
-      </w:r>
-      <w:proofErr w:type="spellEnd"/>
-    </w:p>
-    <w:p>
-      <w:pPr>
-        <w:pStyle w:val="Heading3"/>
-      </w:pPr>
-      <w:r>
-        <w:t>CPP</w:t>
-      </w:r>
     </w:p>
     <w:p>
       <w:pPr>
@@ -1770,6 +3046,184 @@
 <file path=word/numbering.xml><?xml version="1.0" encoding="utf-8"?>
 <w:numbering xmlns:wpc="http://schemas.microsoft.com/office/word/2010/wordprocessingCanvas" xmlns:mc="http://schemas.openxmlformats.org/markup-compatibility/2006" xmlns:o="urn:schemas-microsoft-com:office:office" xmlns:r="http://schemas.openxmlformats.org/officeDocument/2006/relationships" xmlns:m="http://schemas.openxmlformats.org/officeDocument/2006/math" xmlns:v="urn:schemas-microsoft-com:vml" xmlns:wp14="http://schemas.microsoft.com/office/word/2010/wordprocessingDrawing" xmlns:wp="http://schemas.openxmlformats.org/drawingml/2006/wordprocessingDrawing" xmlns:w10="urn:schemas-microsoft-com:office:word" xmlns:w="http://schemas.openxmlformats.org/wordprocessingml/2006/main" xmlns:w14="http://schemas.microsoft.com/office/word/2010/wordml" xmlns:wpg="http://schemas.microsoft.com/office/word/2010/wordprocessingGroup" xmlns:wpi="http://schemas.microsoft.com/office/word/2010/wordprocessingInk" xmlns:wne="http://schemas.microsoft.com/office/word/2006/wordml" xmlns:wps="http://schemas.microsoft.com/office/word/2010/wordprocessingShape" mc:Ignorable="w14 wp14">
   <w:abstractNum w:abstractNumId="0">
+    <w:nsid w:val="062B5032"/>
+    <w:multiLevelType w:val="hybridMultilevel"/>
+    <w:tmpl w:val="1D6E769E"/>
+    <w:lvl w:ilvl="0" w:tplc="04090011">
+      <w:start w:val="1"/>
+      <w:numFmt w:val="decimal"/>
+      <w:lvlText w:val="%1)"/>
+      <w:lvlJc w:val="left"/>
+      <w:pPr>
+        <w:ind w:left="720" w:hanging="360"/>
+      </w:pPr>
+      <w:rPr>
+        <w:rFonts w:hint="default"/>
+      </w:rPr>
+    </w:lvl>
+    <w:lvl w:ilvl="1" w:tplc="04090019" w:tentative="1">
+      <w:start w:val="1"/>
+      <w:numFmt w:val="lowerLetter"/>
+      <w:lvlText w:val="%2."/>
+      <w:lvlJc w:val="left"/>
+      <w:pPr>
+        <w:ind w:left="1440" w:hanging="360"/>
+      </w:pPr>
+    </w:lvl>
+    <w:lvl w:ilvl="2" w:tplc="0409001B" w:tentative="1">
+      <w:start w:val="1"/>
+      <w:numFmt w:val="lowerRoman"/>
+      <w:lvlText w:val="%3."/>
+      <w:lvlJc w:val="right"/>
+      <w:pPr>
+        <w:ind w:left="2160" w:hanging="180"/>
+      </w:pPr>
+    </w:lvl>
+    <w:lvl w:ilvl="3" w:tplc="0409000F" w:tentative="1">
+      <w:start w:val="1"/>
+      <w:numFmt w:val="decimal"/>
+      <w:lvlText w:val="%4."/>
+      <w:lvlJc w:val="left"/>
+      <w:pPr>
+        <w:ind w:left="2880" w:hanging="360"/>
+      </w:pPr>
+    </w:lvl>
+    <w:lvl w:ilvl="4" w:tplc="04090019" w:tentative="1">
+      <w:start w:val="1"/>
+      <w:numFmt w:val="lowerLetter"/>
+      <w:lvlText w:val="%5."/>
+      <w:lvlJc w:val="left"/>
+      <w:pPr>
+        <w:ind w:left="3600" w:hanging="360"/>
+      </w:pPr>
+    </w:lvl>
+    <w:lvl w:ilvl="5" w:tplc="0409001B" w:tentative="1">
+      <w:start w:val="1"/>
+      <w:numFmt w:val="lowerRoman"/>
+      <w:lvlText w:val="%6."/>
+      <w:lvlJc w:val="right"/>
+      <w:pPr>
+        <w:ind w:left="4320" w:hanging="180"/>
+      </w:pPr>
+    </w:lvl>
+    <w:lvl w:ilvl="6" w:tplc="0409000F" w:tentative="1">
+      <w:start w:val="1"/>
+      <w:numFmt w:val="decimal"/>
+      <w:lvlText w:val="%7."/>
+      <w:lvlJc w:val="left"/>
+      <w:pPr>
+        <w:ind w:left="5040" w:hanging="360"/>
+      </w:pPr>
+    </w:lvl>
+    <w:lvl w:ilvl="7" w:tplc="04090019" w:tentative="1">
+      <w:start w:val="1"/>
+      <w:numFmt w:val="lowerLetter"/>
+      <w:lvlText w:val="%8."/>
+      <w:lvlJc w:val="left"/>
+      <w:pPr>
+        <w:ind w:left="5760" w:hanging="360"/>
+      </w:pPr>
+    </w:lvl>
+    <w:lvl w:ilvl="8" w:tplc="0409001B" w:tentative="1">
+      <w:start w:val="1"/>
+      <w:numFmt w:val="lowerRoman"/>
+      <w:lvlText w:val="%9."/>
+      <w:lvlJc w:val="right"/>
+      <w:pPr>
+        <w:ind w:left="6480" w:hanging="180"/>
+      </w:pPr>
+    </w:lvl>
+  </w:abstractNum>
+  <w:abstractNum w:abstractNumId="1">
+    <w:nsid w:val="12311FC7"/>
+    <w:multiLevelType w:val="hybridMultilevel"/>
+    <w:tmpl w:val="40E4BF22"/>
+    <w:lvl w:ilvl="0" w:tplc="04090011">
+      <w:start w:val="1"/>
+      <w:numFmt w:val="decimal"/>
+      <w:lvlText w:val="%1)"/>
+      <w:lvlJc w:val="left"/>
+      <w:pPr>
+        <w:ind w:left="720" w:hanging="360"/>
+      </w:pPr>
+      <w:rPr>
+        <w:rFonts w:hint="default"/>
+      </w:rPr>
+    </w:lvl>
+    <w:lvl w:ilvl="1" w:tplc="04090019" w:tentative="1">
+      <w:start w:val="1"/>
+      <w:numFmt w:val="lowerLetter"/>
+      <w:lvlText w:val="%2."/>
+      <w:lvlJc w:val="left"/>
+      <w:pPr>
+        <w:ind w:left="1440" w:hanging="360"/>
+      </w:pPr>
+    </w:lvl>
+    <w:lvl w:ilvl="2" w:tplc="0409001B" w:tentative="1">
+      <w:start w:val="1"/>
+      <w:numFmt w:val="lowerRoman"/>
+      <w:lvlText w:val="%3."/>
+      <w:lvlJc w:val="right"/>
+      <w:pPr>
+        <w:ind w:left="2160" w:hanging="180"/>
+      </w:pPr>
+    </w:lvl>
+    <w:lvl w:ilvl="3" w:tplc="0409000F" w:tentative="1">
+      <w:start w:val="1"/>
+      <w:numFmt w:val="decimal"/>
+      <w:lvlText w:val="%4."/>
+      <w:lvlJc w:val="left"/>
+      <w:pPr>
+        <w:ind w:left="2880" w:hanging="360"/>
+      </w:pPr>
+    </w:lvl>
+    <w:lvl w:ilvl="4" w:tplc="04090019" w:tentative="1">
+      <w:start w:val="1"/>
+      <w:numFmt w:val="lowerLetter"/>
+      <w:lvlText w:val="%5."/>
+      <w:lvlJc w:val="left"/>
+      <w:pPr>
+        <w:ind w:left="3600" w:hanging="360"/>
+      </w:pPr>
+    </w:lvl>
+    <w:lvl w:ilvl="5" w:tplc="0409001B" w:tentative="1">
+      <w:start w:val="1"/>
+      <w:numFmt w:val="lowerRoman"/>
+      <w:lvlText w:val="%6."/>
+      <w:lvlJc w:val="right"/>
+      <w:pPr>
+        <w:ind w:left="4320" w:hanging="180"/>
+      </w:pPr>
+    </w:lvl>
+    <w:lvl w:ilvl="6" w:tplc="0409000F" w:tentative="1">
+      <w:start w:val="1"/>
+      <w:numFmt w:val="decimal"/>
+      <w:lvlText w:val="%7."/>
+      <w:lvlJc w:val="left"/>
+      <w:pPr>
+        <w:ind w:left="5040" w:hanging="360"/>
+      </w:pPr>
+    </w:lvl>
+    <w:lvl w:ilvl="7" w:tplc="04090019" w:tentative="1">
+      <w:start w:val="1"/>
+      <w:numFmt w:val="lowerLetter"/>
+      <w:lvlText w:val="%8."/>
+      <w:lvlJc w:val="left"/>
+      <w:pPr>
+        <w:ind w:left="5760" w:hanging="360"/>
+      </w:pPr>
+    </w:lvl>
+    <w:lvl w:ilvl="8" w:tplc="0409001B" w:tentative="1">
+      <w:start w:val="1"/>
+      <w:numFmt w:val="lowerRoman"/>
+      <w:lvlText w:val="%9."/>
+      <w:lvlJc w:val="right"/>
+      <w:pPr>
+        <w:ind w:left="6480" w:hanging="180"/>
+      </w:pPr>
+    </w:lvl>
+  </w:abstractNum>
+  <w:abstractNum w:abstractNumId="2">
     <w:nsid w:val="18EA0D12"/>
     <w:multiLevelType w:val="hybridMultilevel"/>
     <w:tmpl w:val="8D36BC8A"/>
@@ -1881,7 +3335,298 @@
       </w:rPr>
     </w:lvl>
   </w:abstractNum>
-  <w:abstractNum w:abstractNumId="1">
+  <w:abstractNum w:abstractNumId="3">
+    <w:nsid w:val="2B0773EF"/>
+    <w:multiLevelType w:val="hybridMultilevel"/>
+    <w:tmpl w:val="F8D2296E"/>
+    <w:lvl w:ilvl="0" w:tplc="0409000F">
+      <w:start w:val="1"/>
+      <w:numFmt w:val="decimal"/>
+      <w:lvlText w:val="%1."/>
+      <w:lvlJc w:val="left"/>
+      <w:pPr>
+        <w:ind w:left="720" w:hanging="360"/>
+      </w:pPr>
+      <w:rPr>
+        <w:rFonts w:hint="default"/>
+      </w:rPr>
+    </w:lvl>
+    <w:lvl w:ilvl="1" w:tplc="04090019" w:tentative="1">
+      <w:start w:val="1"/>
+      <w:numFmt w:val="lowerLetter"/>
+      <w:lvlText w:val="%2."/>
+      <w:lvlJc w:val="left"/>
+      <w:pPr>
+        <w:ind w:left="1440" w:hanging="360"/>
+      </w:pPr>
+    </w:lvl>
+    <w:lvl w:ilvl="2" w:tplc="0409001B" w:tentative="1">
+      <w:start w:val="1"/>
+      <w:numFmt w:val="lowerRoman"/>
+      <w:lvlText w:val="%3."/>
+      <w:lvlJc w:val="right"/>
+      <w:pPr>
+        <w:ind w:left="2160" w:hanging="180"/>
+      </w:pPr>
+    </w:lvl>
+    <w:lvl w:ilvl="3" w:tplc="0409000F" w:tentative="1">
+      <w:start w:val="1"/>
+      <w:numFmt w:val="decimal"/>
+      <w:lvlText w:val="%4."/>
+      <w:lvlJc w:val="left"/>
+      <w:pPr>
+        <w:ind w:left="2880" w:hanging="360"/>
+      </w:pPr>
+    </w:lvl>
+    <w:lvl w:ilvl="4" w:tplc="04090019" w:tentative="1">
+      <w:start w:val="1"/>
+      <w:numFmt w:val="lowerLetter"/>
+      <w:lvlText w:val="%5."/>
+      <w:lvlJc w:val="left"/>
+      <w:pPr>
+        <w:ind w:left="3600" w:hanging="360"/>
+      </w:pPr>
+    </w:lvl>
+    <w:lvl w:ilvl="5" w:tplc="0409001B" w:tentative="1">
+      <w:start w:val="1"/>
+      <w:numFmt w:val="lowerRoman"/>
+      <w:lvlText w:val="%6."/>
+      <w:lvlJc w:val="right"/>
+      <w:pPr>
+        <w:ind w:left="4320" w:hanging="180"/>
+      </w:pPr>
+    </w:lvl>
+    <w:lvl w:ilvl="6" w:tplc="0409000F" w:tentative="1">
+      <w:start w:val="1"/>
+      <w:numFmt w:val="decimal"/>
+      <w:lvlText w:val="%7."/>
+      <w:lvlJc w:val="left"/>
+      <w:pPr>
+        <w:ind w:left="5040" w:hanging="360"/>
+      </w:pPr>
+    </w:lvl>
+    <w:lvl w:ilvl="7" w:tplc="04090019" w:tentative="1">
+      <w:start w:val="1"/>
+      <w:numFmt w:val="lowerLetter"/>
+      <w:lvlText w:val="%8."/>
+      <w:lvlJc w:val="left"/>
+      <w:pPr>
+        <w:ind w:left="5760" w:hanging="360"/>
+      </w:pPr>
+    </w:lvl>
+    <w:lvl w:ilvl="8" w:tplc="0409001B" w:tentative="1">
+      <w:start w:val="1"/>
+      <w:numFmt w:val="lowerRoman"/>
+      <w:lvlText w:val="%9."/>
+      <w:lvlJc w:val="right"/>
+      <w:pPr>
+        <w:ind w:left="6480" w:hanging="180"/>
+      </w:pPr>
+    </w:lvl>
+  </w:abstractNum>
+  <w:abstractNum w:abstractNumId="4">
+    <w:nsid w:val="3F9C0A89"/>
+    <w:multiLevelType w:val="hybridMultilevel"/>
+    <w:tmpl w:val="953A3EEC"/>
+    <w:lvl w:ilvl="0" w:tplc="04090001">
+      <w:start w:val="1"/>
+      <w:numFmt w:val="bullet"/>
+      <w:lvlText w:val=""/>
+      <w:lvlJc w:val="left"/>
+      <w:pPr>
+        <w:ind w:left="720" w:hanging="360"/>
+      </w:pPr>
+      <w:rPr>
+        <w:rFonts w:ascii="Symbol" w:hAnsi="Symbol" w:hint="default"/>
+      </w:rPr>
+    </w:lvl>
+    <w:lvl w:ilvl="1" w:tplc="04090003">
+      <w:start w:val="1"/>
+      <w:numFmt w:val="bullet"/>
+      <w:lvlText w:val="o"/>
+      <w:lvlJc w:val="left"/>
+      <w:pPr>
+        <w:ind w:left="1440" w:hanging="360"/>
+      </w:pPr>
+      <w:rPr>
+        <w:rFonts w:ascii="Courier New" w:hAnsi="Courier New" w:cs="Courier New" w:hint="default"/>
+      </w:rPr>
+    </w:lvl>
+    <w:lvl w:ilvl="2" w:tplc="04090005">
+      <w:start w:val="1"/>
+      <w:numFmt w:val="bullet"/>
+      <w:lvlText w:val=""/>
+      <w:lvlJc w:val="left"/>
+      <w:pPr>
+        <w:ind w:left="2160" w:hanging="360"/>
+      </w:pPr>
+      <w:rPr>
+        <w:rFonts w:ascii="Wingdings" w:hAnsi="Wingdings" w:hint="default"/>
+      </w:rPr>
+    </w:lvl>
+    <w:lvl w:ilvl="3" w:tplc="04090001" w:tentative="1">
+      <w:start w:val="1"/>
+      <w:numFmt w:val="bullet"/>
+      <w:lvlText w:val=""/>
+      <w:lvlJc w:val="left"/>
+      <w:pPr>
+        <w:ind w:left="2880" w:hanging="360"/>
+      </w:pPr>
+      <w:rPr>
+        <w:rFonts w:ascii="Symbol" w:hAnsi="Symbol" w:hint="default"/>
+      </w:rPr>
+    </w:lvl>
+    <w:lvl w:ilvl="4" w:tplc="04090003" w:tentative="1">
+      <w:start w:val="1"/>
+      <w:numFmt w:val="bullet"/>
+      <w:lvlText w:val="o"/>
+      <w:lvlJc w:val="left"/>
+      <w:pPr>
+        <w:ind w:left="3600" w:hanging="360"/>
+      </w:pPr>
+      <w:rPr>
+        <w:rFonts w:ascii="Courier New" w:hAnsi="Courier New" w:cs="Courier New" w:hint="default"/>
+      </w:rPr>
+    </w:lvl>
+    <w:lvl w:ilvl="5" w:tplc="04090005" w:tentative="1">
+      <w:start w:val="1"/>
+      <w:numFmt w:val="bullet"/>
+      <w:lvlText w:val=""/>
+      <w:lvlJc w:val="left"/>
+      <w:pPr>
+        <w:ind w:left="4320" w:hanging="360"/>
+      </w:pPr>
+      <w:rPr>
+        <w:rFonts w:ascii="Wingdings" w:hAnsi="Wingdings" w:hint="default"/>
+      </w:rPr>
+    </w:lvl>
+    <w:lvl w:ilvl="6" w:tplc="04090001" w:tentative="1">
+      <w:start w:val="1"/>
+      <w:numFmt w:val="bullet"/>
+      <w:lvlText w:val=""/>
+      <w:lvlJc w:val="left"/>
+      <w:pPr>
+        <w:ind w:left="5040" w:hanging="360"/>
+      </w:pPr>
+      <w:rPr>
+        <w:rFonts w:ascii="Symbol" w:hAnsi="Symbol" w:hint="default"/>
+      </w:rPr>
+    </w:lvl>
+    <w:lvl w:ilvl="7" w:tplc="04090003" w:tentative="1">
+      <w:start w:val="1"/>
+      <w:numFmt w:val="bullet"/>
+      <w:lvlText w:val="o"/>
+      <w:lvlJc w:val="left"/>
+      <w:pPr>
+        <w:ind w:left="5760" w:hanging="360"/>
+      </w:pPr>
+      <w:rPr>
+        <w:rFonts w:ascii="Courier New" w:hAnsi="Courier New" w:cs="Courier New" w:hint="default"/>
+      </w:rPr>
+    </w:lvl>
+    <w:lvl w:ilvl="8" w:tplc="04090005" w:tentative="1">
+      <w:start w:val="1"/>
+      <w:numFmt w:val="bullet"/>
+      <w:lvlText w:val=""/>
+      <w:lvlJc w:val="left"/>
+      <w:pPr>
+        <w:ind w:left="6480" w:hanging="360"/>
+      </w:pPr>
+      <w:rPr>
+        <w:rFonts w:ascii="Wingdings" w:hAnsi="Wingdings" w:hint="default"/>
+      </w:rPr>
+    </w:lvl>
+  </w:abstractNum>
+  <w:abstractNum w:abstractNumId="5">
+    <w:nsid w:val="5E541A1D"/>
+    <w:multiLevelType w:val="hybridMultilevel"/>
+    <w:tmpl w:val="7E749596"/>
+    <w:lvl w:ilvl="0" w:tplc="0409000F">
+      <w:start w:val="1"/>
+      <w:numFmt w:val="decimal"/>
+      <w:lvlText w:val="%1."/>
+      <w:lvlJc w:val="left"/>
+      <w:pPr>
+        <w:ind w:left="720" w:hanging="360"/>
+      </w:pPr>
+      <w:rPr>
+        <w:rFonts w:hint="default"/>
+      </w:rPr>
+    </w:lvl>
+    <w:lvl w:ilvl="1" w:tplc="04090019">
+      <w:start w:val="1"/>
+      <w:numFmt w:val="lowerLetter"/>
+      <w:lvlText w:val="%2."/>
+      <w:lvlJc w:val="left"/>
+      <w:pPr>
+        <w:ind w:left="1440" w:hanging="360"/>
+      </w:pPr>
+    </w:lvl>
+    <w:lvl w:ilvl="2" w:tplc="0409001B">
+      <w:start w:val="1"/>
+      <w:numFmt w:val="lowerRoman"/>
+      <w:lvlText w:val="%3."/>
+      <w:lvlJc w:val="right"/>
+      <w:pPr>
+        <w:ind w:left="2160" w:hanging="180"/>
+      </w:pPr>
+    </w:lvl>
+    <w:lvl w:ilvl="3" w:tplc="0409000F" w:tentative="1">
+      <w:start w:val="1"/>
+      <w:numFmt w:val="decimal"/>
+      <w:lvlText w:val="%4."/>
+      <w:lvlJc w:val="left"/>
+      <w:pPr>
+        <w:ind w:left="2880" w:hanging="360"/>
+      </w:pPr>
+    </w:lvl>
+    <w:lvl w:ilvl="4" w:tplc="04090019" w:tentative="1">
+      <w:start w:val="1"/>
+      <w:numFmt w:val="lowerLetter"/>
+      <w:lvlText w:val="%5."/>
+      <w:lvlJc w:val="left"/>
+      <w:pPr>
+        <w:ind w:left="3600" w:hanging="360"/>
+      </w:pPr>
+    </w:lvl>
+    <w:lvl w:ilvl="5" w:tplc="0409001B" w:tentative="1">
+      <w:start w:val="1"/>
+      <w:numFmt w:val="lowerRoman"/>
+      <w:lvlText w:val="%6."/>
+      <w:lvlJc w:val="right"/>
+      <w:pPr>
+        <w:ind w:left="4320" w:hanging="180"/>
+      </w:pPr>
+    </w:lvl>
+    <w:lvl w:ilvl="6" w:tplc="0409000F" w:tentative="1">
+      <w:start w:val="1"/>
+      <w:numFmt w:val="decimal"/>
+      <w:lvlText w:val="%7."/>
+      <w:lvlJc w:val="left"/>
+      <w:pPr>
+        <w:ind w:left="5040" w:hanging="360"/>
+      </w:pPr>
+    </w:lvl>
+    <w:lvl w:ilvl="7" w:tplc="04090019" w:tentative="1">
+      <w:start w:val="1"/>
+      <w:numFmt w:val="lowerLetter"/>
+      <w:lvlText w:val="%8."/>
+      <w:lvlJc w:val="left"/>
+      <w:pPr>
+        <w:ind w:left="5760" w:hanging="360"/>
+      </w:pPr>
+    </w:lvl>
+    <w:lvl w:ilvl="8" w:tplc="0409001B" w:tentative="1">
+      <w:start w:val="1"/>
+      <w:numFmt w:val="lowerRoman"/>
+      <w:lvlText w:val="%9."/>
+      <w:lvlJc w:val="right"/>
+      <w:pPr>
+        <w:ind w:left="6480" w:hanging="180"/>
+      </w:pPr>
+    </w:lvl>
+  </w:abstractNum>
+  <w:abstractNum w:abstractNumId="6">
     <w:nsid w:val="7F0E0744"/>
     <w:multiLevelType w:val="hybridMultilevel"/>
     <w:tmpl w:val="87B82006"/>
@@ -1971,10 +3716,25 @@
     </w:lvl>
   </w:abstractNum>
   <w:num w:numId="1">
+    <w:abstractNumId w:val="6"/>
+  </w:num>
+  <w:num w:numId="2">
+    <w:abstractNumId w:val="2"/>
+  </w:num>
+  <w:num w:numId="3">
+    <w:abstractNumId w:val="4"/>
+  </w:num>
+  <w:num w:numId="4">
+    <w:abstractNumId w:val="0"/>
+  </w:num>
+  <w:num w:numId="5">
+    <w:abstractNumId w:val="5"/>
+  </w:num>
+  <w:num w:numId="6">
     <w:abstractNumId w:val="1"/>
   </w:num>
-  <w:num w:numId="2">
-    <w:abstractNumId w:val="0"/>
+  <w:num w:numId="7">
+    <w:abstractNumId w:val="3"/>
   </w:num>
 </w:numbering>
 </file>

</xml_diff>

<commit_message>
Added Lab 3 text, lab files coming soon. Moved some files for lab2.
</commit_message>
<xml_diff>
--- a/doc/tscVersionControl.docx
+++ b/doc/tscVersionControl.docx
@@ -142,7 +142,7 @@
       </w:r>
     </w:p>
     <w:p>
-      <w:hyperlink r:id="rId6" w:history="1">
+      <w:hyperlink r:id="rId7" w:history="1">
         <w:r>
           <w:rPr>
             <w:rStyle w:val="Hyperlink"/>
@@ -191,7 +191,7 @@
                     </pic:cNvPicPr>
                   </pic:nvPicPr>
                   <pic:blipFill>
-                    <a:blip r:embed="rId7">
+                    <a:blip r:embed="rId8">
                       <a:extLst>
                         <a:ext uri="{28A0092B-C50C-407E-A947-70E740481C1C}">
                           <a14:useLocalDpi xmlns:a14="http://schemas.microsoft.com/office/drawing/2010/main" val="0"/>
@@ -234,7 +234,7 @@
       </w:r>
     </w:p>
     <w:p>
-      <w:hyperlink r:id="rId8" w:history="1">
+      <w:hyperlink r:id="rId9" w:history="1">
         <w:r>
           <w:rPr>
             <w:rStyle w:val="Hyperlink"/>
@@ -309,7 +309,7 @@
                     </pic:cNvPicPr>
                   </pic:nvPicPr>
                   <pic:blipFill>
-                    <a:blip r:embed="rId9">
+                    <a:blip r:embed="rId10">
                       <a:extLst>
                         <a:ext uri="{28A0092B-C50C-407E-A947-70E740481C1C}">
                           <a14:useLocalDpi xmlns:a14="http://schemas.microsoft.com/office/drawing/2010/main" val="0"/>
@@ -406,7 +406,7 @@
                     </pic:cNvPicPr>
                   </pic:nvPicPr>
                   <pic:blipFill>
-                    <a:blip r:embed="rId10">
+                    <a:blip r:embed="rId11">
                       <a:extLst>
                         <a:ext uri="{28A0092B-C50C-407E-A947-70E740481C1C}">
                           <a14:useLocalDpi xmlns:a14="http://schemas.microsoft.com/office/drawing/2010/main" val="0"/>
@@ -484,7 +484,7 @@
                     </pic:cNvPicPr>
                   </pic:nvPicPr>
                   <pic:blipFill>
-                    <a:blip r:embed="rId11">
+                    <a:blip r:embed="rId12">
                       <a:extLst>
                         <a:ext uri="{28A0092B-C50C-407E-A947-70E740481C1C}">
                           <a14:useLocalDpi xmlns:a14="http://schemas.microsoft.com/office/drawing/2010/main" val="0"/>
@@ -604,7 +604,7 @@
                     </pic:cNvPicPr>
                   </pic:nvPicPr>
                   <pic:blipFill>
-                    <a:blip r:embed="rId12">
+                    <a:blip r:embed="rId13">
                       <a:extLst>
                         <a:ext uri="{28A0092B-C50C-407E-A947-70E740481C1C}">
                           <a14:useLocalDpi xmlns:a14="http://schemas.microsoft.com/office/drawing/2010/main" val="0"/>
@@ -680,7 +680,7 @@
                     </pic:cNvPicPr>
                   </pic:nvPicPr>
                   <pic:blipFill>
-                    <a:blip r:embed="rId13">
+                    <a:blip r:embed="rId14">
                       <a:extLst>
                         <a:ext uri="{28A0092B-C50C-407E-A947-70E740481C1C}">
                           <a14:useLocalDpi xmlns:a14="http://schemas.microsoft.com/office/drawing/2010/main" val="0"/>
@@ -911,39 +911,266 @@
         <w:pStyle w:val="Heading2"/>
       </w:pPr>
       <w:r>
-        <w:t>Install make for Windows</w:t>
-      </w:r>
-    </w:p>
-    <w:p>
-      <w:r>
-        <w:t xml:space="preserve">We will also use </w:t>
-      </w:r>
-      <w:r>
-        <w:t xml:space="preserve">the </w:t>
+        <w:t>Lab Files</w:t>
+      </w:r>
+    </w:p>
+    <w:p>
+      <w:r>
+        <w:t>Here are brief descriptions of the lab file folders:</w:t>
+      </w:r>
+    </w:p>
+    <w:p>
+      <w:pPr>
+        <w:pStyle w:val="ListParagraph"/>
+        <w:numPr>
+          <w:ilvl w:val="0"/>
+          <w:numId w:val="3"/>
+        </w:numPr>
+      </w:pPr>
+      <w:r>
+        <w:lastRenderedPageBreak/>
+        <w:t>doc : lab instructions and presentation</w:t>
+      </w:r>
+    </w:p>
+    <w:p>
+      <w:pPr>
+        <w:pStyle w:val="ListParagraph"/>
+        <w:numPr>
+          <w:ilvl w:val="0"/>
+          <w:numId w:val="3"/>
+        </w:numPr>
+      </w:pPr>
+      <w:proofErr w:type="spellStart"/>
+      <w:r>
+        <w:t>lab_files</w:t>
+      </w:r>
+      <w:proofErr w:type="spellEnd"/>
+      <w:r>
+        <w:t xml:space="preserve"> : contains the initial version of files for each lab</w:t>
+      </w:r>
+    </w:p>
+    <w:p>
+      <w:pPr>
+        <w:pStyle w:val="ListParagraph"/>
+        <w:numPr>
+          <w:ilvl w:val="0"/>
+          <w:numId w:val="3"/>
+        </w:numPr>
+      </w:pPr>
+      <w:proofErr w:type="spellStart"/>
+      <w:r>
+        <w:t>lab_solutions</w:t>
+      </w:r>
+      <w:proofErr w:type="spellEnd"/>
+      <w:r>
+        <w:t>: contains the final versions of the files for each lab</w:t>
+      </w:r>
+    </w:p>
+    <w:p>
+      <w:r>
+        <w:t xml:space="preserve">Please do not jump directly to the </w:t>
+      </w:r>
+      <w:proofErr w:type="spellStart"/>
+      <w:r>
+        <w:t>lab_solutions</w:t>
+      </w:r>
+      <w:proofErr w:type="spellEnd"/>
+      <w:r>
+        <w:t xml:space="preserve"> without first trying the labs. Notify your instructor if any lab instructions are unclear.</w:t>
+      </w:r>
+    </w:p>
+    <w:p>
+      <w:pPr>
+        <w:pStyle w:val="Heading1"/>
+      </w:pPr>
+      <w:r>
+        <w:t xml:space="preserve">Lab </w:t>
+      </w:r>
+      <w:proofErr w:type="gramStart"/>
+      <w:r>
+        <w:t>1 :</w:t>
+      </w:r>
+      <w:proofErr w:type="gramEnd"/>
+      <w:r>
+        <w:t xml:space="preserve"> Getting started with a basic RTL project</w:t>
+      </w:r>
+    </w:p>
+    <w:p>
+      <w:r>
+        <w:t xml:space="preserve">In this lab we will start with a very basic set of files </w:t>
+      </w:r>
+      <w:r>
+        <w:t xml:space="preserve">and introduce you the </w:t>
+      </w:r>
+      <w:r>
+        <w:t>basic processes involved in using Vivado with revision control. This includes</w:t>
+      </w:r>
+      <w:r>
+        <w:t xml:space="preserve"> creating</w:t>
+      </w:r>
+      <w:r>
+        <w:t>:</w:t>
+      </w:r>
+    </w:p>
+    <w:p>
+      <w:pPr>
+        <w:pStyle w:val="ListParagraph"/>
+        <w:numPr>
+          <w:ilvl w:val="0"/>
+          <w:numId w:val="4"/>
+        </w:numPr>
+      </w:pPr>
+      <w:r>
+        <w:t>Vivado run scripts</w:t>
+      </w:r>
+      <w:r>
+        <w:t xml:space="preserve"> to create and run projects</w:t>
+      </w:r>
+    </w:p>
+    <w:p>
+      <w:pPr>
+        <w:pStyle w:val="ListParagraph"/>
+        <w:numPr>
+          <w:ilvl w:val="0"/>
+          <w:numId w:val="4"/>
+        </w:numPr>
+      </w:pPr>
+      <w:r>
+        <w:t>A</w:t>
+      </w:r>
+      <w:r>
+        <w:t xml:space="preserve"> </w:t>
+      </w:r>
+      <w:proofErr w:type="spellStart"/>
+      <w:r>
+        <w:t>Makefile</w:t>
+      </w:r>
+      <w:proofErr w:type="spellEnd"/>
+      <w:r>
+        <w:t xml:space="preserve"> that cal</w:t>
+      </w:r>
+      <w:r>
+        <w:t>ls the run scripts to build projects</w:t>
+      </w:r>
+    </w:p>
+    <w:p>
+      <w:pPr>
+        <w:pStyle w:val="ListParagraph"/>
+        <w:numPr>
+          <w:ilvl w:val="0"/>
+          <w:numId w:val="4"/>
+        </w:numPr>
+      </w:pPr>
+      <w:r>
+        <w:t xml:space="preserve">A </w:t>
+      </w:r>
+      <w:proofErr w:type="spellStart"/>
+      <w:r>
+        <w:t>Git</w:t>
+      </w:r>
+      <w:proofErr w:type="spellEnd"/>
+      <w:r>
+        <w:t xml:space="preserve"> repository that keeps files under revision control</w:t>
+      </w:r>
+      <w:r>
+        <w:t xml:space="preserve"> </w:t>
+      </w:r>
+    </w:p>
+    <w:p>
+      <w:pPr>
+        <w:pStyle w:val="Heading2"/>
+      </w:pPr>
+      <w:r>
+        <w:t>Working in shells</w:t>
+      </w:r>
+    </w:p>
+    <w:p>
+      <w:r>
+        <w:t>We will use two different command shells for the labs:</w:t>
+      </w:r>
+    </w:p>
+    <w:p>
+      <w:pPr>
+        <w:pStyle w:val="ListParagraph"/>
+        <w:numPr>
+          <w:ilvl w:val="0"/>
+          <w:numId w:val="3"/>
+        </w:numPr>
+      </w:pPr>
+      <w:r>
+        <w:t>Windows command shell - to run Vivado</w:t>
+      </w:r>
+      <w:r>
+        <w:t xml:space="preserve"> and make</w:t>
+      </w:r>
+    </w:p>
+    <w:p>
+      <w:pPr>
+        <w:pStyle w:val="ListParagraph"/>
+        <w:numPr>
+          <w:ilvl w:val="0"/>
+          <w:numId w:val="3"/>
+        </w:numPr>
+      </w:pPr>
+      <w:proofErr w:type="spellStart"/>
+      <w:r>
+        <w:t>Git</w:t>
+      </w:r>
+      <w:proofErr w:type="spellEnd"/>
+      <w:r>
+        <w:t xml:space="preserve"> bash shell - for everything else</w:t>
+      </w:r>
+    </w:p>
+    <w:p>
+      <w:r>
+        <w:t xml:space="preserve">Upon opening a Windows command shell, use the </w:t>
       </w:r>
       <w:r>
         <w:rPr>
           <w:b/>
         </w:rPr>
+        <w:t>env.bat</w:t>
+      </w:r>
+      <w:r>
+        <w:t xml:space="preserve"> script to set up Vivado to run in the shell:</w:t>
+      </w:r>
+    </w:p>
+    <w:p>
+      <w:proofErr w:type="gramStart"/>
+      <w:r>
+        <w:t>call</w:t>
+      </w:r>
+      <w:proofErr w:type="gramEnd"/>
+      <w:r>
+        <w:t xml:space="preserve"> </w:t>
+      </w:r>
+      <w:r>
+        <w:t>&lt;path to scripts&gt;\env.bat</w:t>
+      </w:r>
+    </w:p>
+    <w:p>
+      <w:r>
+        <w:t xml:space="preserve">This also adds the </w:t>
+      </w:r>
+      <w:proofErr w:type="spellStart"/>
+      <w:r>
+        <w:t>MinGW</w:t>
+      </w:r>
+      <w:proofErr w:type="spellEnd"/>
+      <w:r>
+        <w:t xml:space="preserve"> UNIX-like commands to your path so you can run</w:t>
+      </w:r>
+      <w:r>
+        <w:t xml:space="preserve"> the </w:t>
+      </w:r>
+      <w:r>
+        <w:rPr>
+          <w:b/>
+        </w:rPr>
         <w:t>make</w:t>
       </w:r>
       <w:r>
-        <w:t xml:space="preserve"> </w:t>
-      </w:r>
-      <w:r>
-        <w:t xml:space="preserve">utility </w:t>
-      </w:r>
-      <w:r>
-        <w:t xml:space="preserve">to </w:t>
-      </w:r>
-      <w:r>
-        <w:t>generate Vivado projects based on source files under revision control.</w:t>
-      </w:r>
-      <w:r>
-        <w:t xml:space="preserve"> The make utility reads</w:t>
-      </w:r>
-      <w:r>
-        <w:t xml:space="preserve"> </w:t>
+        <w:t xml:space="preserve"> utility to call </w:t>
       </w:r>
       <w:proofErr w:type="spellStart"/>
       <w:r>
@@ -951,73 +1178,60 @@
       </w:r>
       <w:proofErr w:type="spellEnd"/>
       <w:r>
-        <w:t xml:space="preserve"> which contain sets of rules (commands) to build a specific </w:t>
-      </w:r>
-      <w:r>
-        <w:lastRenderedPageBreak/>
-        <w:t xml:space="preserve">target (output file). If you are unfamiliar with make and </w:t>
-      </w:r>
-      <w:proofErr w:type="spellStart"/>
-      <w:r>
-        <w:t>Makefiles</w:t>
-      </w:r>
-      <w:proofErr w:type="spellEnd"/>
-      <w:r>
-        <w:t xml:space="preserve">, the following link serves </w:t>
-      </w:r>
-      <w:r>
-        <w:t xml:space="preserve">as </w:t>
-      </w:r>
-      <w:r>
-        <w:t>an introduction and reference:</w:t>
-      </w:r>
-    </w:p>
-    <w:p>
-      <w:hyperlink r:id="rId14" w:history="1">
-        <w:r>
-          <w:rPr>
-            <w:rStyle w:val="Hyperlink"/>
-          </w:rPr>
-          <w:t>https://www.gnu.org/software/make/manual/html_node/Makefiles.html</w:t>
-        </w:r>
-      </w:hyperlink>
-    </w:p>
-    <w:p>
-      <w:r>
-        <w:t>If you do not have the make utility installed on your system, you can download the GNU make for Windows at:</w:t>
-      </w:r>
-    </w:p>
-    <w:p>
-      <w:hyperlink r:id="rId15" w:history="1">
-        <w:r>
-          <w:rPr>
-            <w:rStyle w:val="Hyperlink"/>
-          </w:rPr>
-          <w:t>http://gnuwin32.sourceforge.net/packages/make.htm</w:t>
-        </w:r>
-      </w:hyperlink>
-    </w:p>
-    <w:p>
-      <w:r>
-        <w:t>Under downloads, choose the “Complete package, except sources</w:t>
-      </w:r>
-      <w:proofErr w:type="gramStart"/>
-      <w:r>
-        <w:t>”  The</w:t>
-      </w:r>
-      <w:proofErr w:type="gramEnd"/>
-      <w:r>
-        <w:t xml:space="preserve"> setup program installs make in the directory:</w:t>
-      </w:r>
-    </w:p>
-    <w:p>
-      <w:r>
-        <w:t>C:\Program Files (x86)\GnuWin32\bin</w:t>
-      </w:r>
-    </w:p>
-    <w:p>
-      <w:r>
-        <w:t>Add this path to your Windows path variable so that you can run make without specifying the full path.  In the Control Panel, choose System and Advanced system settings:</w:t>
+        <w:t xml:space="preserve"> in the Windows shell.  You can also run other common UNIX commands such </w:t>
+      </w:r>
+      <w:proofErr w:type="spellStart"/>
+      <w:r>
+        <w:t>ls</w:t>
+      </w:r>
+      <w:proofErr w:type="spellEnd"/>
+      <w:r>
+        <w:t xml:space="preserve">, </w:t>
+      </w:r>
+      <w:proofErr w:type="spellStart"/>
+      <w:r>
+        <w:t>cp</w:t>
+      </w:r>
+      <w:proofErr w:type="spellEnd"/>
+      <w:r>
+        <w:t xml:space="preserve">, </w:t>
+      </w:r>
+      <w:proofErr w:type="spellStart"/>
+      <w:r>
+        <w:t>rm</w:t>
+      </w:r>
+      <w:proofErr w:type="spellEnd"/>
+      <w:r>
+        <w:t>, mv, and</w:t>
+      </w:r>
+      <w:r>
+        <w:t xml:space="preserve"> the UNIX find command within the Windows command shell.</w:t>
+      </w:r>
+    </w:p>
+    <w:p>
+      <w:r>
+        <w:t xml:space="preserve">Test the make command. In the command shell, run </w:t>
+      </w:r>
+      <w:r>
+        <w:rPr>
+          <w:b/>
+        </w:rPr>
+        <w:t>make</w:t>
+      </w:r>
+      <w:r>
+        <w:rPr>
+          <w:b/>
+        </w:rPr>
+        <w:t xml:space="preserve"> test</w:t>
+      </w:r>
+      <w:r>
+        <w:t xml:space="preserve">. It should fail with </w:t>
+      </w:r>
+      <w:r>
+        <w:t xml:space="preserve">a </w:t>
+      </w:r>
+      <w:r>
+        <w:t>message:</w:t>
       </w:r>
     </w:p>
     <w:p>
@@ -1027,9 +1241,9 @@
         </w:rPr>
         <w:drawing>
           <wp:inline distT="0" distB="0" distL="0" distR="0">
-            <wp:extent cx="4667250" cy="2049427"/>
-            <wp:effectExtent l="0" t="0" r="0" b="8255"/>
-            <wp:docPr id="9" name="Picture 9"/>
+            <wp:extent cx="4946015" cy="1550670"/>
+            <wp:effectExtent l="0" t="0" r="6985" b="0"/>
+            <wp:docPr id="16" name="Picture 16"/>
             <wp:cNvGraphicFramePr>
               <a:graphicFrameLocks xmlns:a="http://schemas.openxmlformats.org/drawingml/2006/main" noChangeAspect="1"/>
             </wp:cNvGraphicFramePr>
@@ -1037,13 +1251,13 @@
               <a:graphicData uri="http://schemas.openxmlformats.org/drawingml/2006/picture">
                 <pic:pic xmlns:pic="http://schemas.openxmlformats.org/drawingml/2006/picture">
                   <pic:nvPicPr>
-                    <pic:cNvPr id="0" name="Picture 9"/>
+                    <pic:cNvPr id="0" name="Picture 1"/>
                     <pic:cNvPicPr>
                       <a:picLocks noChangeAspect="1" noChangeArrowheads="1"/>
                     </pic:cNvPicPr>
                   </pic:nvPicPr>
                   <pic:blipFill>
-                    <a:blip r:embed="rId16">
+                    <a:blip r:embed="rId15">
                       <a:extLst>
                         <a:ext uri="{28A0092B-C50C-407E-A947-70E740481C1C}">
                           <a14:useLocalDpi xmlns:a14="http://schemas.microsoft.com/office/drawing/2010/main" val="0"/>
@@ -1058,7 +1272,7 @@
                   <pic:spPr bwMode="auto">
                     <a:xfrm>
                       <a:off x="0" y="0"/>
-                      <a:ext cx="4667250" cy="2049427"/>
+                      <a:ext cx="4946015" cy="1550670"/>
                     </a:xfrm>
                     <a:prstGeom prst="rect">
                       <a:avLst/>
@@ -1077,16 +1291,28 @@
     </w:p>
     <w:p>
       <w:r>
-        <w:t xml:space="preserve">Then click </w:t>
-      </w:r>
-      <w:r>
-        <w:rPr>
-          <w:b/>
-        </w:rPr>
-        <w:t>Environment Variables</w:t>
-      </w:r>
-      <w:r>
-        <w:t xml:space="preserve"> at the bottom:</w:t>
+        <w:t>If you get a different message or experience some other difficulty, ask your instructor for assistance.</w:t>
+      </w:r>
+    </w:p>
+    <w:p>
+      <w:r>
+        <w:t xml:space="preserve">To launch the </w:t>
+      </w:r>
+      <w:proofErr w:type="spellStart"/>
+      <w:r>
+        <w:t>Git</w:t>
+      </w:r>
+      <w:proofErr w:type="spellEnd"/>
+      <w:r>
+        <w:t xml:space="preserve"> shell, double-click the icon as described earlier during </w:t>
+      </w:r>
+      <w:proofErr w:type="spellStart"/>
+      <w:r>
+        <w:t>Git</w:t>
+      </w:r>
+      <w:proofErr w:type="spellEnd"/>
+      <w:r>
+        <w:t xml:space="preserve"> installation:</w:t>
       </w:r>
     </w:p>
     <w:p>
@@ -1096,662 +1322,7 @@
         </w:rPr>
         <w:lastRenderedPageBreak/>
         <w:drawing>
-          <wp:inline distT="0" distB="0" distL="0" distR="0">
-            <wp:extent cx="3079972" cy="3238500"/>
-            <wp:effectExtent l="0" t="0" r="6350" b="0"/>
-            <wp:docPr id="10" name="Picture 10"/>
-            <wp:cNvGraphicFramePr>
-              <a:graphicFrameLocks xmlns:a="http://schemas.openxmlformats.org/drawingml/2006/main" noChangeAspect="1"/>
-            </wp:cNvGraphicFramePr>
-            <a:graphic xmlns:a="http://schemas.openxmlformats.org/drawingml/2006/main">
-              <a:graphicData uri="http://schemas.openxmlformats.org/drawingml/2006/picture">
-                <pic:pic xmlns:pic="http://schemas.openxmlformats.org/drawingml/2006/picture">
-                  <pic:nvPicPr>
-                    <pic:cNvPr id="0" name="Picture 10"/>
-                    <pic:cNvPicPr>
-                      <a:picLocks noChangeAspect="1" noChangeArrowheads="1"/>
-                    </pic:cNvPicPr>
-                  </pic:nvPicPr>
-                  <pic:blipFill>
-                    <a:blip r:embed="rId17">
-                      <a:extLst>
-                        <a:ext uri="{28A0092B-C50C-407E-A947-70E740481C1C}">
-                          <a14:useLocalDpi xmlns:a14="http://schemas.microsoft.com/office/drawing/2010/main" val="0"/>
-                        </a:ext>
-                      </a:extLst>
-                    </a:blip>
-                    <a:srcRect/>
-                    <a:stretch>
-                      <a:fillRect/>
-                    </a:stretch>
-                  </pic:blipFill>
-                  <pic:spPr bwMode="auto">
-                    <a:xfrm>
-                      <a:off x="0" y="0"/>
-                      <a:ext cx="3079972" cy="3238500"/>
-                    </a:xfrm>
-                    <a:prstGeom prst="rect">
-                      <a:avLst/>
-                    </a:prstGeom>
-                    <a:noFill/>
-                    <a:ln>
-                      <a:noFill/>
-                    </a:ln>
-                  </pic:spPr>
-                </pic:pic>
-              </a:graphicData>
-            </a:graphic>
-          </wp:inline>
-        </w:drawing>
-      </w:r>
-    </w:p>
-    <w:p>
-      <w:r>
-        <w:t>Select the Path System variable and click Edit:</w:t>
-      </w:r>
-    </w:p>
-    <w:p>
-      <w:r>
-        <w:rPr>
-          <w:noProof/>
-        </w:rPr>
-        <w:drawing>
-          <wp:inline distT="0" distB="0" distL="0" distR="0">
-            <wp:extent cx="3467100" cy="1609725"/>
-            <wp:effectExtent l="0" t="0" r="0" b="9525"/>
-            <wp:docPr id="11" name="Picture 11"/>
-            <wp:cNvGraphicFramePr>
-              <a:graphicFrameLocks xmlns:a="http://schemas.openxmlformats.org/drawingml/2006/main" noChangeAspect="1"/>
-            </wp:cNvGraphicFramePr>
-            <a:graphic xmlns:a="http://schemas.openxmlformats.org/drawingml/2006/main">
-              <a:graphicData uri="http://schemas.openxmlformats.org/drawingml/2006/picture">
-                <pic:pic xmlns:pic="http://schemas.openxmlformats.org/drawingml/2006/picture">
-                  <pic:nvPicPr>
-                    <pic:cNvPr id="0" name="Picture 11"/>
-                    <pic:cNvPicPr>
-                      <a:picLocks noChangeAspect="1" noChangeArrowheads="1"/>
-                    </pic:cNvPicPr>
-                  </pic:nvPicPr>
-                  <pic:blipFill>
-                    <a:blip r:embed="rId18">
-                      <a:extLst>
-                        <a:ext uri="{28A0092B-C50C-407E-A947-70E740481C1C}">
-                          <a14:useLocalDpi xmlns:a14="http://schemas.microsoft.com/office/drawing/2010/main" val="0"/>
-                        </a:ext>
-                      </a:extLst>
-                    </a:blip>
-                    <a:srcRect/>
-                    <a:stretch>
-                      <a:fillRect/>
-                    </a:stretch>
-                  </pic:blipFill>
-                  <pic:spPr bwMode="auto">
-                    <a:xfrm>
-                      <a:off x="0" y="0"/>
-                      <a:ext cx="3467100" cy="1609725"/>
-                    </a:xfrm>
-                    <a:prstGeom prst="rect">
-                      <a:avLst/>
-                    </a:prstGeom>
-                    <a:noFill/>
-                    <a:ln>
-                      <a:noFill/>
-                    </a:ln>
-                  </pic:spPr>
-                </pic:pic>
-              </a:graphicData>
-            </a:graphic>
-          </wp:inline>
-        </w:drawing>
-      </w:r>
-    </w:p>
-    <w:p>
-      <w:r>
-        <w:t>Copy and paste the following at the end of the Path value</w:t>
-      </w:r>
-      <w:r>
-        <w:t xml:space="preserve"> (note the leading semicolon to separate the path value from the existing Path</w:t>
-      </w:r>
-      <w:r>
-        <w:t xml:space="preserve">: </w:t>
-      </w:r>
-    </w:p>
-    <w:p>
-      <w:proofErr w:type="gramStart"/>
-      <w:r>
-        <w:t>;C</w:t>
-      </w:r>
-      <w:proofErr w:type="gramEnd"/>
-      <w:r>
-        <w:t>:\Program Files (x86)\GnuWin32\bin</w:t>
-      </w:r>
-    </w:p>
-    <w:p>
-      <w:r>
-        <w:rPr>
-          <w:noProof/>
-        </w:rPr>
-        <w:drawing>
-          <wp:inline distT="0" distB="0" distL="0" distR="0">
-            <wp:extent cx="3333750" cy="1371600"/>
-            <wp:effectExtent l="0" t="0" r="0" b="0"/>
-            <wp:docPr id="12" name="Picture 12"/>
-            <wp:cNvGraphicFramePr>
-              <a:graphicFrameLocks xmlns:a="http://schemas.openxmlformats.org/drawingml/2006/main" noChangeAspect="1"/>
-            </wp:cNvGraphicFramePr>
-            <a:graphic xmlns:a="http://schemas.openxmlformats.org/drawingml/2006/main">
-              <a:graphicData uri="http://schemas.openxmlformats.org/drawingml/2006/picture">
-                <pic:pic xmlns:pic="http://schemas.openxmlformats.org/drawingml/2006/picture">
-                  <pic:nvPicPr>
-                    <pic:cNvPr id="0" name="Picture 12"/>
-                    <pic:cNvPicPr>
-                      <a:picLocks noChangeAspect="1" noChangeArrowheads="1"/>
-                    </pic:cNvPicPr>
-                  </pic:nvPicPr>
-                  <pic:blipFill>
-                    <a:blip r:embed="rId19">
-                      <a:extLst>
-                        <a:ext uri="{28A0092B-C50C-407E-A947-70E740481C1C}">
-                          <a14:useLocalDpi xmlns:a14="http://schemas.microsoft.com/office/drawing/2010/main" val="0"/>
-                        </a:ext>
-                      </a:extLst>
-                    </a:blip>
-                    <a:srcRect/>
-                    <a:stretch>
-                      <a:fillRect/>
-                    </a:stretch>
-                  </pic:blipFill>
-                  <pic:spPr bwMode="auto">
-                    <a:xfrm>
-                      <a:off x="0" y="0"/>
-                      <a:ext cx="3333750" cy="1371600"/>
-                    </a:xfrm>
-                    <a:prstGeom prst="rect">
-                      <a:avLst/>
-                    </a:prstGeom>
-                    <a:noFill/>
-                    <a:ln>
-                      <a:noFill/>
-                    </a:ln>
-                  </pic:spPr>
-                </pic:pic>
-              </a:graphicData>
-            </a:graphic>
-          </wp:inline>
-        </w:drawing>
-      </w:r>
-    </w:p>
-    <w:p>
-      <w:r>
-        <w:t xml:space="preserve">Click OK to save changes. To test if make is installed successfully, open a Windows command shell. From the start button, enter </w:t>
-      </w:r>
-      <w:proofErr w:type="spellStart"/>
-      <w:r>
-        <w:rPr>
-          <w:b/>
-        </w:rPr>
-        <w:t>cmd</w:t>
-      </w:r>
-      <w:proofErr w:type="spellEnd"/>
-      <w:r>
-        <w:rPr>
-          <w:b/>
-        </w:rPr>
-        <w:t xml:space="preserve"> </w:t>
-      </w:r>
-      <w:r>
-        <w:t>in the search bar and hit Enter.</w:t>
-      </w:r>
-    </w:p>
-    <w:p>
-      <w:r>
-        <w:rPr>
-          <w:noProof/>
-        </w:rPr>
-        <w:lastRenderedPageBreak/>
-        <w:drawing>
-          <wp:inline distT="0" distB="0" distL="0" distR="0">
-            <wp:extent cx="2044700" cy="1533525"/>
-            <wp:effectExtent l="0" t="0" r="0" b="9525"/>
-            <wp:docPr id="13" name="Picture 13"/>
-            <wp:cNvGraphicFramePr>
-              <a:graphicFrameLocks xmlns:a="http://schemas.openxmlformats.org/drawingml/2006/main" noChangeAspect="1"/>
-            </wp:cNvGraphicFramePr>
-            <a:graphic xmlns:a="http://schemas.openxmlformats.org/drawingml/2006/main">
-              <a:graphicData uri="http://schemas.openxmlformats.org/drawingml/2006/picture">
-                <pic:pic xmlns:pic="http://schemas.openxmlformats.org/drawingml/2006/picture">
-                  <pic:nvPicPr>
-                    <pic:cNvPr id="0" name="Picture 13"/>
-                    <pic:cNvPicPr>
-                      <a:picLocks noChangeAspect="1" noChangeArrowheads="1"/>
-                    </pic:cNvPicPr>
-                  </pic:nvPicPr>
-                  <pic:blipFill>
-                    <a:blip r:embed="rId20">
-                      <a:extLst>
-                        <a:ext uri="{28A0092B-C50C-407E-A947-70E740481C1C}">
-                          <a14:useLocalDpi xmlns:a14="http://schemas.microsoft.com/office/drawing/2010/main" val="0"/>
-                        </a:ext>
-                      </a:extLst>
-                    </a:blip>
-                    <a:srcRect/>
-                    <a:stretch>
-                      <a:fillRect/>
-                    </a:stretch>
-                  </pic:blipFill>
-                  <pic:spPr bwMode="auto">
-                    <a:xfrm>
-                      <a:off x="0" y="0"/>
-                      <a:ext cx="2044700" cy="1533525"/>
-                    </a:xfrm>
-                    <a:prstGeom prst="rect">
-                      <a:avLst/>
-                    </a:prstGeom>
-                    <a:noFill/>
-                    <a:ln>
-                      <a:noFill/>
-                    </a:ln>
-                  </pic:spPr>
-                </pic:pic>
-              </a:graphicData>
-            </a:graphic>
-          </wp:inline>
-        </w:drawing>
-      </w:r>
-    </w:p>
-    <w:p>
-      <w:r>
-        <w:t xml:space="preserve">In the command shell, run </w:t>
-      </w:r>
-      <w:r>
-        <w:rPr>
-          <w:b/>
-        </w:rPr>
-        <w:t>make</w:t>
-      </w:r>
-      <w:r>
-        <w:t>. It should fail with the following message:</w:t>
-      </w:r>
-    </w:p>
-    <w:p>
-      <w:r>
-        <w:rPr>
-          <w:noProof/>
-        </w:rPr>
-        <w:drawing>
-          <wp:inline distT="0" distB="0" distL="0" distR="0" wp14:anchorId="2EB121D1" wp14:editId="5C6B2923">
-            <wp:extent cx="4705350" cy="866775"/>
-            <wp:effectExtent l="0" t="0" r="0" b="9525"/>
-            <wp:docPr id="14" name="Picture 14"/>
-            <wp:cNvGraphicFramePr>
-              <a:graphicFrameLocks xmlns:a="http://schemas.openxmlformats.org/drawingml/2006/main" noChangeAspect="1"/>
-            </wp:cNvGraphicFramePr>
-            <a:graphic xmlns:a="http://schemas.openxmlformats.org/drawingml/2006/main">
-              <a:graphicData uri="http://schemas.openxmlformats.org/drawingml/2006/picture">
-                <pic:pic xmlns:pic="http://schemas.openxmlformats.org/drawingml/2006/picture">
-                  <pic:nvPicPr>
-                    <pic:cNvPr id="0" name="Picture 14"/>
-                    <pic:cNvPicPr>
-                      <a:picLocks noChangeAspect="1" noChangeArrowheads="1"/>
-                    </pic:cNvPicPr>
-                  </pic:nvPicPr>
-                  <pic:blipFill>
-                    <a:blip r:embed="rId21">
-                      <a:extLst>
-                        <a:ext uri="{28A0092B-C50C-407E-A947-70E740481C1C}">
-                          <a14:useLocalDpi xmlns:a14="http://schemas.microsoft.com/office/drawing/2010/main" val="0"/>
-                        </a:ext>
-                      </a:extLst>
-                    </a:blip>
-                    <a:srcRect/>
-                    <a:stretch>
-                      <a:fillRect/>
-                    </a:stretch>
-                  </pic:blipFill>
-                  <pic:spPr bwMode="auto">
-                    <a:xfrm>
-                      <a:off x="0" y="0"/>
-                      <a:ext cx="4705350" cy="866775"/>
-                    </a:xfrm>
-                    <a:prstGeom prst="rect">
-                      <a:avLst/>
-                    </a:prstGeom>
-                    <a:noFill/>
-                    <a:ln>
-                      <a:noFill/>
-                    </a:ln>
-                  </pic:spPr>
-                </pic:pic>
-              </a:graphicData>
-            </a:graphic>
-          </wp:inline>
-        </w:drawing>
-      </w:r>
-    </w:p>
-    <w:p>
-      <w:r>
-        <w:t xml:space="preserve">If you get a different </w:t>
-      </w:r>
-      <w:r>
-        <w:t>message</w:t>
-      </w:r>
-      <w:r>
-        <w:t xml:space="preserve"> or experience some other difficulty, ask you</w:t>
-      </w:r>
-      <w:r>
-        <w:t>r</w:t>
-      </w:r>
-      <w:r>
-        <w:t xml:space="preserve"> instructor for assistance.</w:t>
-      </w:r>
-    </w:p>
-    <w:p>
-      <w:pPr>
-        <w:pStyle w:val="Heading2"/>
-      </w:pPr>
-      <w:r>
-        <w:t>Lab Files</w:t>
-      </w:r>
-    </w:p>
-    <w:p>
-      <w:r>
-        <w:t>Here are brief descriptions of the lab file folders:</w:t>
-      </w:r>
-    </w:p>
-    <w:p>
-      <w:pPr>
-        <w:pStyle w:val="ListParagraph"/>
-        <w:numPr>
-          <w:ilvl w:val="0"/>
-          <w:numId w:val="3"/>
-        </w:numPr>
-      </w:pPr>
-      <w:r>
-        <w:t>doc : lab instructions and presentation</w:t>
-      </w:r>
-    </w:p>
-    <w:p>
-      <w:pPr>
-        <w:pStyle w:val="ListParagraph"/>
-        <w:numPr>
-          <w:ilvl w:val="0"/>
-          <w:numId w:val="3"/>
-        </w:numPr>
-      </w:pPr>
-      <w:proofErr w:type="spellStart"/>
-      <w:r>
-        <w:t>lab_files</w:t>
-      </w:r>
-      <w:proofErr w:type="spellEnd"/>
-      <w:r>
-        <w:t xml:space="preserve"> : contains the initial version of files for each lab</w:t>
-      </w:r>
-    </w:p>
-    <w:p>
-      <w:pPr>
-        <w:pStyle w:val="ListParagraph"/>
-        <w:numPr>
-          <w:ilvl w:val="0"/>
-          <w:numId w:val="3"/>
-        </w:numPr>
-      </w:pPr>
-      <w:proofErr w:type="spellStart"/>
-      <w:r>
-        <w:t>lab_solutions</w:t>
-      </w:r>
-      <w:proofErr w:type="spellEnd"/>
-      <w:r>
-        <w:t>: contains the final versions of the files for each lab</w:t>
-      </w:r>
-    </w:p>
-    <w:p>
-      <w:r>
-        <w:t xml:space="preserve">Please do not jump directly to the </w:t>
-      </w:r>
-      <w:proofErr w:type="spellStart"/>
-      <w:r>
-        <w:t>lab_solutions</w:t>
-      </w:r>
-      <w:proofErr w:type="spellEnd"/>
-      <w:r>
-        <w:t xml:space="preserve"> without first trying the labs. Notify your instructor if any lab instructions are unclear.</w:t>
-      </w:r>
-    </w:p>
-    <w:p>
-      <w:pPr>
-        <w:pStyle w:val="Heading1"/>
-      </w:pPr>
-      <w:r>
-        <w:t xml:space="preserve">Lab </w:t>
-      </w:r>
-      <w:proofErr w:type="gramStart"/>
-      <w:r>
-        <w:t>1 :</w:t>
-      </w:r>
-      <w:proofErr w:type="gramEnd"/>
-      <w:r>
-        <w:t xml:space="preserve"> Getting started with a basic RTL project</w:t>
-      </w:r>
-    </w:p>
-    <w:p>
-      <w:r>
-        <w:t xml:space="preserve">In this lab we will start with a very basic set of files </w:t>
-      </w:r>
-      <w:r>
-        <w:t xml:space="preserve">and introduce you the </w:t>
-      </w:r>
-      <w:r>
-        <w:t>basic processes involved in using Vivado with revision control. This includes</w:t>
-      </w:r>
-      <w:r>
-        <w:t xml:space="preserve"> creating</w:t>
-      </w:r>
-      <w:r>
-        <w:t>:</w:t>
-      </w:r>
-    </w:p>
-    <w:p>
-      <w:pPr>
-        <w:pStyle w:val="ListParagraph"/>
-        <w:numPr>
-          <w:ilvl w:val="0"/>
-          <w:numId w:val="4"/>
-        </w:numPr>
-      </w:pPr>
-      <w:r>
-        <w:t>Vivado run scripts</w:t>
-      </w:r>
-      <w:r>
-        <w:t xml:space="preserve"> to create and run projects</w:t>
-      </w:r>
-    </w:p>
-    <w:p>
-      <w:pPr>
-        <w:pStyle w:val="ListParagraph"/>
-        <w:numPr>
-          <w:ilvl w:val="0"/>
-          <w:numId w:val="4"/>
-        </w:numPr>
-      </w:pPr>
-      <w:r>
-        <w:t>A</w:t>
-      </w:r>
-      <w:r>
-        <w:t xml:space="preserve"> </w:t>
-      </w:r>
-      <w:proofErr w:type="spellStart"/>
-      <w:r>
-        <w:t>Makefile</w:t>
-      </w:r>
-      <w:proofErr w:type="spellEnd"/>
-      <w:r>
-        <w:t xml:space="preserve"> that cal</w:t>
-      </w:r>
-      <w:r>
-        <w:t>ls the run scripts to build projects</w:t>
-      </w:r>
-    </w:p>
-    <w:p>
-      <w:pPr>
-        <w:pStyle w:val="ListParagraph"/>
-        <w:numPr>
-          <w:ilvl w:val="0"/>
-          <w:numId w:val="4"/>
-        </w:numPr>
-      </w:pPr>
-      <w:r>
-        <w:t xml:space="preserve">A </w:t>
-      </w:r>
-      <w:proofErr w:type="spellStart"/>
-      <w:r>
-        <w:t>Git</w:t>
-      </w:r>
-      <w:proofErr w:type="spellEnd"/>
-      <w:r>
-        <w:t xml:space="preserve"> repository that keeps files under revision control</w:t>
-      </w:r>
-      <w:r>
-        <w:t xml:space="preserve"> </w:t>
-      </w:r>
-    </w:p>
-    <w:p>
-      <w:pPr>
-        <w:pStyle w:val="Heading2"/>
-      </w:pPr>
-      <w:r>
-        <w:t>Working in shells</w:t>
-      </w:r>
-    </w:p>
-    <w:p>
-      <w:r>
-        <w:t>We will use two different command shells for the labs:</w:t>
-      </w:r>
-    </w:p>
-    <w:p>
-      <w:pPr>
-        <w:pStyle w:val="ListParagraph"/>
-        <w:numPr>
-          <w:ilvl w:val="0"/>
-          <w:numId w:val="3"/>
-        </w:numPr>
-      </w:pPr>
-      <w:r>
-        <w:t>Windows command shell - to run Vivado</w:t>
-      </w:r>
-      <w:r>
-        <w:t xml:space="preserve"> and make</w:t>
-      </w:r>
-    </w:p>
-    <w:p>
-      <w:pPr>
-        <w:pStyle w:val="ListParagraph"/>
-        <w:numPr>
-          <w:ilvl w:val="0"/>
-          <w:numId w:val="3"/>
-        </w:numPr>
-      </w:pPr>
-      <w:proofErr w:type="spellStart"/>
-      <w:r>
-        <w:t>Git</w:t>
-      </w:r>
-      <w:proofErr w:type="spellEnd"/>
-      <w:r>
-        <w:t xml:space="preserve"> bash shell - for everything else</w:t>
-      </w:r>
-    </w:p>
-    <w:p>
-      <w:r>
-        <w:t xml:space="preserve">Upon opening a Windows command shell, use the </w:t>
-      </w:r>
-      <w:r>
-        <w:rPr>
-          <w:b/>
-        </w:rPr>
-        <w:t>env.bat</w:t>
-      </w:r>
-      <w:r>
-        <w:t xml:space="preserve"> script to set up Vivado to run in the shell:</w:t>
-      </w:r>
-    </w:p>
-    <w:p>
-      <w:proofErr w:type="gramStart"/>
-      <w:r>
-        <w:lastRenderedPageBreak/>
-        <w:t>call</w:t>
-      </w:r>
-      <w:proofErr w:type="gramEnd"/>
-      <w:r>
-        <w:t xml:space="preserve"> </w:t>
-      </w:r>
-      <w:r>
-        <w:t>&lt;path to scripts&gt;\env.bat</w:t>
-      </w:r>
-    </w:p>
-    <w:p>
-      <w:r>
-        <w:t xml:space="preserve">This also adds the </w:t>
-      </w:r>
-      <w:proofErr w:type="spellStart"/>
-      <w:r>
-        <w:t>MinGW</w:t>
-      </w:r>
-      <w:proofErr w:type="spellEnd"/>
-      <w:r>
-        <w:t xml:space="preserve"> UNIX-like commands to your path so you can run </w:t>
-      </w:r>
-      <w:proofErr w:type="spellStart"/>
-      <w:r>
-        <w:t>ls</w:t>
-      </w:r>
-      <w:proofErr w:type="spellEnd"/>
-      <w:r>
-        <w:t xml:space="preserve">, </w:t>
-      </w:r>
-      <w:proofErr w:type="spellStart"/>
-      <w:r>
-        <w:t>cp</w:t>
-      </w:r>
-      <w:proofErr w:type="spellEnd"/>
-      <w:r>
-        <w:t xml:space="preserve">, </w:t>
-      </w:r>
-      <w:proofErr w:type="spellStart"/>
-      <w:r>
-        <w:t>rm</w:t>
-      </w:r>
-      <w:proofErr w:type="spellEnd"/>
-      <w:r>
-        <w:t>, mv, and other UNIX commands such as the UNIX find command within the Windows command shell.</w:t>
-      </w:r>
-    </w:p>
-    <w:p>
-      <w:r>
-        <w:t xml:space="preserve">To launch the </w:t>
-      </w:r>
-      <w:proofErr w:type="spellStart"/>
-      <w:r>
-        <w:t>Git</w:t>
-      </w:r>
-      <w:proofErr w:type="spellEnd"/>
-      <w:r>
-        <w:t xml:space="preserve"> shell, double-click the icon as described earlier during </w:t>
-      </w:r>
-      <w:proofErr w:type="spellStart"/>
-      <w:r>
-        <w:t>Git</w:t>
-      </w:r>
-      <w:proofErr w:type="spellEnd"/>
-      <w:r>
-        <w:t xml:space="preserve"> installation:</w:t>
-      </w:r>
-    </w:p>
-    <w:p>
-      <w:r>
-        <w:rPr>
-          <w:noProof/>
-        </w:rPr>
-        <w:drawing>
-          <wp:inline distT="0" distB="0" distL="0" distR="0" wp14:anchorId="439EB92F" wp14:editId="3B331DE3">
+          <wp:inline distT="0" distB="0" distL="0" distR="0" wp14:anchorId="394B8A47" wp14:editId="22048BC7">
             <wp:extent cx="742950" cy="695325"/>
             <wp:effectExtent l="0" t="0" r="0" b="9525"/>
             <wp:docPr id="4" name="Picture 4"/>
@@ -1768,7 +1339,7 @@
                     </pic:cNvPicPr>
                   </pic:nvPicPr>
                   <pic:blipFill>
-                    <a:blip r:embed="rId13">
+                    <a:blip r:embed="rId14">
                       <a:extLst>
                         <a:ext uri="{28A0092B-C50C-407E-A947-70E740481C1C}">
                           <a14:useLocalDpi xmlns:a14="http://schemas.microsoft.com/office/drawing/2010/main" val="0"/>
@@ -2316,7 +1887,6 @@
         </w:numPr>
       </w:pPr>
       <w:r>
-        <w:lastRenderedPageBreak/>
         <w:t xml:space="preserve">when testing the script, run Vivado in the </w:t>
       </w:r>
       <w:r>
@@ -2382,9 +1952,12 @@
       </w:r>
       <w:proofErr w:type="spellStart"/>
       <w:r>
-        <w:t>bitstream.</w:t>
-      </w:r>
-      <w:proofErr w:type="spellEnd"/>
+        <w:t>bitstream</w:t>
+      </w:r>
+      <w:proofErr w:type="spellEnd"/>
+      <w:r>
+        <w:t>.</w:t>
+      </w:r>
     </w:p>
     <w:p>
       <w:pPr>
@@ -2461,6 +2034,7 @@
         </w:numPr>
       </w:pPr>
       <w:r>
+        <w:lastRenderedPageBreak/>
         <w:t xml:space="preserve">Add a target </w:t>
       </w:r>
       <w:r>
@@ -2482,9 +2056,12 @@
       </w:r>
       <w:proofErr w:type="spellStart"/>
       <w:r>
-        <w:t>bitstream.</w:t>
-      </w:r>
-      <w:proofErr w:type="spellEnd"/>
+        <w:t>bitstream</w:t>
+      </w:r>
+      <w:proofErr w:type="spellEnd"/>
+      <w:r>
+        <w:t>.</w:t>
+      </w:r>
     </w:p>
     <w:p>
       <w:pPr>
@@ -2759,6 +2336,18 @@
     </w:p>
     <w:p>
       <w:pPr>
+        <w:pStyle w:val="ListParagraph"/>
+        <w:numPr>
+          <w:ilvl w:val="0"/>
+          <w:numId w:val="5"/>
+        </w:numPr>
+      </w:pPr>
+      <w:r>
+        <w:t>Once all has been checked in successfully, clean the work directory.</w:t>
+      </w:r>
+    </w:p>
+    <w:p>
+      <w:pPr>
         <w:pStyle w:val="Heading2"/>
       </w:pPr>
       <w:r>
@@ -2779,19 +2368,7 @@
         </w:numPr>
       </w:pPr>
       <w:r>
-        <w:t xml:space="preserve">Creating Tcl scripts to </w:t>
-      </w:r>
-      <w:r>
-        <w:t xml:space="preserve">create and run </w:t>
-      </w:r>
-      <w:r>
-        <w:t xml:space="preserve">Vivado </w:t>
-      </w:r>
-      <w:r>
-        <w:t>projects</w:t>
-      </w:r>
-      <w:r>
-        <w:t>.</w:t>
+        <w:t>Creating Tcl scripts to create and run Vivado projects.</w:t>
       </w:r>
     </w:p>
     <w:p>
@@ -2811,22 +2388,7 @@
       </w:r>
       <w:proofErr w:type="spellEnd"/>
       <w:r>
-        <w:t xml:space="preserve"> </w:t>
-      </w:r>
-      <w:r>
-        <w:t xml:space="preserve">to </w:t>
-      </w:r>
-      <w:r>
-        <w:t xml:space="preserve">run </w:t>
-      </w:r>
-      <w:r>
-        <w:t xml:space="preserve">those </w:t>
-      </w:r>
-      <w:r>
-        <w:t>scripts to build projects</w:t>
-      </w:r>
-      <w:r>
-        <w:t>.</w:t>
+        <w:t xml:space="preserve"> to run those scripts to build projects.</w:t>
       </w:r>
     </w:p>
     <w:p>
@@ -2838,10 +2400,7 @@
         </w:numPr>
       </w:pPr>
       <w:r>
-        <w:t>Creating and using a</w:t>
-      </w:r>
-      <w:r>
-        <w:t xml:space="preserve"> </w:t>
+        <w:t xml:space="preserve">Creating and using a </w:t>
       </w:r>
       <w:proofErr w:type="spellStart"/>
       <w:r>
@@ -2849,10 +2408,7 @@
       </w:r>
       <w:proofErr w:type="spellEnd"/>
       <w:r>
-        <w:t xml:space="preserve"> repository </w:t>
-      </w:r>
-      <w:r>
-        <w:t>to keep recommended files under revision control.</w:t>
+        <w:t xml:space="preserve"> repository to keep recommended files under revision control.</w:t>
       </w:r>
     </w:p>
     <w:p>
@@ -3040,7 +2596,6 @@
         </w:numPr>
       </w:pPr>
       <w:r>
-        <w:lastRenderedPageBreak/>
         <w:t xml:space="preserve">env.bat, env.sh, </w:t>
       </w:r>
       <w:proofErr w:type="spellStart"/>
@@ -3094,6 +2649,7 @@
         <w:pStyle w:val="Heading2"/>
       </w:pPr>
       <w:r>
+        <w:lastRenderedPageBreak/>
         <w:t>Lab Procedure</w:t>
       </w:r>
     </w:p>
@@ -3200,7 +2756,7 @@
                     </pic:cNvPicPr>
                   </pic:nvPicPr>
                   <pic:blipFill>
-                    <a:blip r:embed="rId22">
+                    <a:blip r:embed="rId16">
                       <a:extLst>
                         <a:ext uri="{28A0092B-C50C-407E-A947-70E740481C1C}">
                           <a14:useLocalDpi xmlns:a14="http://schemas.microsoft.com/office/drawing/2010/main" val="0"/>
@@ -3419,7 +2975,6 @@
         </w:numPr>
       </w:pPr>
       <w:r>
-        <w:lastRenderedPageBreak/>
         <w:t>Add the</w:t>
       </w:r>
       <w:r>
@@ -3472,13 +3027,7 @@
       </w:r>
       <w:proofErr w:type="spellEnd"/>
       <w:r>
-        <w:t xml:space="preserve"> target. You can use the compile and setup targets </w:t>
-      </w:r>
-      <w:r>
-        <w:t>as examples</w:t>
-      </w:r>
-      <w:r>
-        <w:t xml:space="preserve"> but note they are commented-out for this lab.</w:t>
+        <w:t xml:space="preserve"> target. You can use the compile and setup targets as examples but note they are commented-out for this lab.</w:t>
       </w:r>
     </w:p>
     <w:p>
@@ -3490,6 +3039,7 @@
         </w:numPr>
       </w:pPr>
       <w:r>
+        <w:lastRenderedPageBreak/>
         <w:t xml:space="preserve">Test the </w:t>
       </w:r>
       <w:proofErr w:type="spellStart"/>
@@ -3768,7 +3318,7 @@
                     </pic:cNvPicPr>
                   </pic:nvPicPr>
                   <pic:blipFill>
-                    <a:blip r:embed="rId23">
+                    <a:blip r:embed="rId17">
                       <a:extLst>
                         <a:ext uri="{28A0092B-C50C-407E-A947-70E740481C1C}">
                           <a14:useLocalDpi xmlns:a14="http://schemas.microsoft.com/office/drawing/2010/main" val="0"/>
@@ -3855,10 +3405,21 @@
     </w:p>
     <w:p>
       <w:pPr>
+        <w:pStyle w:val="ListParagraph"/>
+        <w:numPr>
+          <w:ilvl w:val="0"/>
+          <w:numId w:val="9"/>
+        </w:numPr>
+      </w:pPr>
+      <w:r>
+        <w:t>Once all has been checked in successfully, clean the work directory.</w:t>
+      </w:r>
+    </w:p>
+    <w:p>
+      <w:pPr>
         <w:pStyle w:val="Heading2"/>
       </w:pPr>
       <w:r>
-        <w:lastRenderedPageBreak/>
         <w:t>Conclusion</w:t>
       </w:r>
     </w:p>
@@ -3876,25 +3437,8 @@
         </w:numPr>
       </w:pPr>
       <w:r>
-        <w:t>Creat</w:t>
-      </w:r>
-      <w:r>
-        <w:t>ing and modifying Tcl</w:t>
-      </w:r>
-      <w:r>
-        <w:t xml:space="preserve"> script</w:t>
-      </w:r>
-      <w:r>
-        <w:t>s</w:t>
-      </w:r>
-      <w:r>
-        <w:t xml:space="preserve"> to fully generate the IP </w:t>
-      </w:r>
-      <w:r>
-        <w:t>from scratch</w:t>
-      </w:r>
-      <w:r>
-        <w:t>.</w:t>
+        <w:lastRenderedPageBreak/>
+        <w:t>Creating and modifying Tcl scripts to fully generate the IP from scratch.</w:t>
       </w:r>
     </w:p>
     <w:p>
@@ -3942,37 +3486,797 @@
         <w:pStyle w:val="Heading1"/>
       </w:pPr>
       <w:r>
-        <w:t>Lab 3 is next.</w:t>
+        <w:t>Lab 3: Revision Control of a Block Design</w:t>
+      </w:r>
+    </w:p>
+    <w:p>
+      <w:r>
+        <w:t>This lab focuses on block designs from IP Integrator. In terms of revision control, block designs are somewhat similar to IP as they have associate</w:t>
+      </w:r>
+      <w:r>
+        <w:t>d output products. Block design management</w:t>
+      </w:r>
+      <w:r>
+        <w:t xml:space="preserve"> </w:t>
+      </w:r>
+      <w:r>
+        <w:t xml:space="preserve">may also include </w:t>
+      </w:r>
+      <w:r>
+        <w:t>recreating the block design itself from an empty block design. In this lab you will cover:</w:t>
+      </w:r>
+    </w:p>
+    <w:p>
+      <w:pPr>
+        <w:pStyle w:val="ListParagraph"/>
+        <w:numPr>
+          <w:ilvl w:val="0"/>
+          <w:numId w:val="13"/>
+        </w:numPr>
+      </w:pPr>
+      <w:r>
+        <w:t xml:space="preserve">Use of </w:t>
+      </w:r>
+      <w:proofErr w:type="spellStart"/>
+      <w:r>
+        <w:t>write_bd_tcl</w:t>
+      </w:r>
+      <w:proofErr w:type="spellEnd"/>
+      <w:r>
+        <w:t xml:space="preserve"> to generate a Tcl script to recreate a block design.</w:t>
+      </w:r>
+    </w:p>
+    <w:p>
+      <w:pPr>
+        <w:pStyle w:val="ListParagraph"/>
+        <w:numPr>
+          <w:ilvl w:val="0"/>
+          <w:numId w:val="13"/>
+        </w:numPr>
+      </w:pPr>
+      <w:r>
+        <w:t>Creating a script to generate the block design</w:t>
+      </w:r>
+      <w:r>
+        <w:t xml:space="preserve"> output products.</w:t>
+      </w:r>
+    </w:p>
+    <w:p>
+      <w:pPr>
+        <w:pStyle w:val="ListParagraph"/>
+        <w:numPr>
+          <w:ilvl w:val="0"/>
+          <w:numId w:val="13"/>
+        </w:numPr>
+      </w:pPr>
+      <w:r>
+        <w:t xml:space="preserve">Using a </w:t>
+      </w:r>
+      <w:proofErr w:type="spellStart"/>
+      <w:r>
+        <w:t>Makefile</w:t>
+      </w:r>
+      <w:proofErr w:type="spellEnd"/>
+      <w:r>
+        <w:t xml:space="preserve"> to build a block design output products from scratch.</w:t>
+      </w:r>
+    </w:p>
+    <w:p>
+      <w:pPr>
+        <w:pStyle w:val="ListParagraph"/>
+        <w:numPr>
+          <w:ilvl w:val="0"/>
+          <w:numId w:val="13"/>
+        </w:numPr>
+      </w:pPr>
+      <w:r>
+        <w:t xml:space="preserve">Checking in the block </w:t>
+      </w:r>
+      <w:r>
+        <w:t>design</w:t>
+      </w:r>
+      <w:r>
+        <w:t xml:space="preserve"> under revision control.</w:t>
+      </w:r>
+    </w:p>
+    <w:p>
+      <w:pPr>
+        <w:pStyle w:val="Heading2"/>
+      </w:pPr>
+      <w:r>
+        <w:t>Lab files</w:t>
+      </w:r>
+    </w:p>
+    <w:p>
+      <w:r>
+        <w:t xml:space="preserve">The lab files contain the </w:t>
+      </w:r>
+      <w:r>
+        <w:t>following</w:t>
+      </w:r>
+      <w:r>
+        <w:t xml:space="preserve"> files to get started:</w:t>
+      </w:r>
+    </w:p>
+    <w:p>
+      <w:pPr>
+        <w:pStyle w:val="ListParagraph"/>
+        <w:numPr>
+          <w:ilvl w:val="0"/>
+          <w:numId w:val="8"/>
+        </w:numPr>
+      </w:pPr>
+      <w:r>
+        <w:t>scripts:</w:t>
+      </w:r>
+    </w:p>
+    <w:p>
+      <w:pPr>
+        <w:pStyle w:val="ListParagraph"/>
+        <w:numPr>
+          <w:ilvl w:val="1"/>
+          <w:numId w:val="8"/>
+        </w:numPr>
+      </w:pPr>
+      <w:r>
+        <w:t xml:space="preserve">env.bat, env.sh, </w:t>
+      </w:r>
+      <w:proofErr w:type="spellStart"/>
+      <w:r>
+        <w:t>utils.tcl</w:t>
+      </w:r>
+      <w:proofErr w:type="spellEnd"/>
+      <w:r>
+        <w:t>: carried over from the previous lab</w:t>
+      </w:r>
+    </w:p>
+    <w:p>
+      <w:pPr>
+        <w:pStyle w:val="ListParagraph"/>
+        <w:numPr>
+          <w:ilvl w:val="1"/>
+          <w:numId w:val="8"/>
+        </w:numPr>
+      </w:pPr>
+      <w:proofErr w:type="spellStart"/>
+      <w:r>
+        <w:t>Makefile</w:t>
+      </w:r>
+      <w:proofErr w:type="spellEnd"/>
+      <w:r>
+        <w:t xml:space="preserve">: This is a template file where you will add the rule to make the block </w:t>
+      </w:r>
+      <w:r>
+        <w:t>design</w:t>
+      </w:r>
+      <w:r>
+        <w:t>.</w:t>
+      </w:r>
+    </w:p>
+    <w:p>
+      <w:pPr>
+        <w:pStyle w:val="ListParagraph"/>
+        <w:numPr>
+          <w:ilvl w:val="1"/>
+          <w:numId w:val="8"/>
+        </w:numPr>
+      </w:pPr>
+      <w:proofErr w:type="spellStart"/>
+      <w:r>
+        <w:t>bd_gen</w:t>
+      </w:r>
+      <w:r>
+        <w:t>.tcl</w:t>
+      </w:r>
+      <w:proofErr w:type="spellEnd"/>
+      <w:r>
+        <w:t xml:space="preserve">: This is a template file where you will add the Tcl required </w:t>
+      </w:r>
+      <w:proofErr w:type="gramStart"/>
+      <w:r>
+        <w:t>to build</w:t>
+      </w:r>
+      <w:proofErr w:type="gramEnd"/>
+      <w:r>
+        <w:t xml:space="preserve"> the </w:t>
+      </w:r>
+      <w:r>
+        <w:t>block design</w:t>
+      </w:r>
+      <w:r>
+        <w:t xml:space="preserve"> from scratch.</w:t>
+      </w:r>
+    </w:p>
+    <w:p>
+      <w:pPr>
+        <w:pStyle w:val="ListParagraph"/>
+        <w:numPr>
+          <w:ilvl w:val="0"/>
+          <w:numId w:val="8"/>
+        </w:numPr>
+      </w:pPr>
+      <w:proofErr w:type="spellStart"/>
+      <w:r>
+        <w:t>zynq_bd_project</w:t>
+      </w:r>
+      <w:proofErr w:type="spellEnd"/>
+      <w:r>
+        <w:t>: contains a project with the block design used for the lab</w:t>
+      </w:r>
+    </w:p>
+    <w:p>
+      <w:r>
+        <w:t xml:space="preserve">This lab is a bit more complex than previous labs, so we will review the revision control scenario involved. The original block design is </w:t>
+      </w:r>
+      <w:r>
+        <w:t>a local source</w:t>
+      </w:r>
+      <w:r>
+        <w:t xml:space="preserve"> in a project in </w:t>
+      </w:r>
+      <w:proofErr w:type="spellStart"/>
+      <w:r>
+        <w:t>zynq_bd_project.xpr</w:t>
+      </w:r>
+      <w:proofErr w:type="spellEnd"/>
+      <w:r>
+        <w:t>. The block design is packaged and used in other designs. The sequenc</w:t>
+      </w:r>
+      <w:r>
+        <w:t>e of updating the block design is:</w:t>
+      </w:r>
+    </w:p>
+    <w:p>
+      <w:pPr>
+        <w:pStyle w:val="ListParagraph"/>
+        <w:numPr>
+          <w:ilvl w:val="0"/>
+          <w:numId w:val="8"/>
+        </w:numPr>
+      </w:pPr>
+      <w:r>
+        <w:t>The block design is modified in IP Integrator</w:t>
+      </w:r>
+      <w:r>
+        <w:t xml:space="preserve"> in </w:t>
+      </w:r>
+      <w:proofErr w:type="spellStart"/>
+      <w:r>
+        <w:t>zynq_bd_project.xpr</w:t>
+      </w:r>
+      <w:proofErr w:type="spellEnd"/>
+      <w:r>
+        <w:t>.</w:t>
+      </w:r>
+    </w:p>
+    <w:p>
+      <w:pPr>
+        <w:pStyle w:val="ListParagraph"/>
+        <w:numPr>
+          <w:ilvl w:val="0"/>
+          <w:numId w:val="8"/>
+        </w:numPr>
+      </w:pPr>
+      <w:r>
+        <w:t xml:space="preserve">The block design is saved and packaged in a source directory containing </w:t>
+      </w:r>
+      <w:r>
+        <w:t>block design</w:t>
+      </w:r>
+      <w:r>
+        <w:t>s.</w:t>
+      </w:r>
+      <w:r>
+        <w:t xml:space="preserve"> Recall the recommendation for block designs is to check in the directory containing the .</w:t>
+      </w:r>
+      <w:proofErr w:type="spellStart"/>
+      <w:r>
+        <w:t>bd</w:t>
+      </w:r>
+      <w:proofErr w:type="spellEnd"/>
+      <w:r>
+        <w:t xml:space="preserve"> file</w:t>
+      </w:r>
+      <w:r>
+        <w:t>:</w:t>
+      </w:r>
+      <w:r>
+        <w:t xml:space="preserve"> that directory and all files and directories underneath.</w:t>
+      </w:r>
+    </w:p>
+    <w:p>
+      <w:pPr>
+        <w:pStyle w:val="ListParagraph"/>
+        <w:numPr>
+          <w:ilvl w:val="0"/>
+          <w:numId w:val="8"/>
+        </w:numPr>
+      </w:pPr>
+      <w:r>
+        <w:t>Other designs instantiate the block design which implies that those design</w:t>
+      </w:r>
+      <w:r>
+        <w:t>s</w:t>
+      </w:r>
+      <w:r>
+        <w:t xml:space="preserve"> depend on the </w:t>
+      </w:r>
+      <w:r>
+        <w:t>corresponding</w:t>
+      </w:r>
+      <w:r>
+        <w:t xml:space="preserve"> .</w:t>
+      </w:r>
+      <w:proofErr w:type="spellStart"/>
+      <w:r>
+        <w:t>bd</w:t>
+      </w:r>
+      <w:proofErr w:type="spellEnd"/>
+      <w:r>
+        <w:t xml:space="preserve"> file.</w:t>
+      </w:r>
+    </w:p>
+    <w:p>
+      <w:pPr>
+        <w:pStyle w:val="ListParagraph"/>
+        <w:numPr>
+          <w:ilvl w:val="0"/>
+          <w:numId w:val="8"/>
+        </w:numPr>
+      </w:pPr>
+      <w:r>
+        <w:t>When the .</w:t>
+      </w:r>
+      <w:proofErr w:type="spellStart"/>
+      <w:r>
+        <w:t>bd</w:t>
+      </w:r>
+      <w:proofErr w:type="spellEnd"/>
+      <w:r>
+        <w:t xml:space="preserve"> file changes, the entire block design package must be regenerated from scratch and </w:t>
+      </w:r>
+      <w:r>
+        <w:t>checked back into</w:t>
+      </w:r>
+      <w:r>
+        <w:t xml:space="preserve"> the </w:t>
+      </w:r>
+      <w:proofErr w:type="spellStart"/>
+      <w:r>
+        <w:t>bd</w:t>
+      </w:r>
+      <w:proofErr w:type="spellEnd"/>
+      <w:r>
+        <w:t xml:space="preserve"> directory.</w:t>
+      </w:r>
+    </w:p>
+    <w:p>
+      <w:pPr>
+        <w:pStyle w:val="Heading2"/>
+      </w:pPr>
+      <w:r>
+        <w:t>Lab Procedure</w:t>
+      </w:r>
+    </w:p>
+    <w:p>
+      <w:pPr>
+        <w:pStyle w:val="ListParagraph"/>
+        <w:numPr>
+          <w:ilvl w:val="0"/>
+          <w:numId w:val="14"/>
+        </w:numPr>
+      </w:pPr>
+      <w:r>
+        <w:t xml:space="preserve">Copy </w:t>
+      </w:r>
+      <w:proofErr w:type="spellStart"/>
+      <w:r>
+        <w:t>zynq_bd_project</w:t>
+      </w:r>
+      <w:proofErr w:type="spellEnd"/>
+      <w:r>
+        <w:t xml:space="preserve"> into the work directory</w:t>
+      </w:r>
+      <w:r>
+        <w:t xml:space="preserve"> and open the project from work. The block design should look similar to:</w:t>
+      </w:r>
+    </w:p>
+    <w:p>
+      <w:pPr>
+        <w:pStyle w:val="ListParagraph"/>
+      </w:pPr>
+      <w:r>
+        <w:rPr>
+          <w:noProof/>
+        </w:rPr>
+        <w:lastRenderedPageBreak/>
+        <w:drawing>
+          <wp:inline distT="0" distB="0" distL="0" distR="0" wp14:anchorId="3B642CE1" wp14:editId="0D1A7D8C">
+            <wp:extent cx="5323890" cy="2679589"/>
+            <wp:effectExtent l="171450" t="171450" r="353060" b="368935"/>
+            <wp:docPr id="17" name="Picture 17"/>
+            <wp:cNvGraphicFramePr>
+              <a:graphicFrameLocks xmlns:a="http://schemas.openxmlformats.org/drawingml/2006/main" noChangeAspect="1"/>
+            </wp:cNvGraphicFramePr>
+            <a:graphic xmlns:a="http://schemas.openxmlformats.org/drawingml/2006/main">
+              <a:graphicData uri="http://schemas.openxmlformats.org/drawingml/2006/picture">
+                <pic:pic xmlns:pic="http://schemas.openxmlformats.org/drawingml/2006/picture">
+                  <pic:nvPicPr>
+                    <pic:cNvPr id="0" name="Picture 2"/>
+                    <pic:cNvPicPr>
+                      <a:picLocks noChangeAspect="1" noChangeArrowheads="1"/>
+                    </pic:cNvPicPr>
+                  </pic:nvPicPr>
+                  <pic:blipFill>
+                    <a:blip r:embed="rId18">
+                      <a:extLst>
+                        <a:ext uri="{28A0092B-C50C-407E-A947-70E740481C1C}">
+                          <a14:useLocalDpi xmlns:a14="http://schemas.microsoft.com/office/drawing/2010/main" val="0"/>
+                        </a:ext>
+                      </a:extLst>
+                    </a:blip>
+                    <a:srcRect/>
+                    <a:stretch>
+                      <a:fillRect/>
+                    </a:stretch>
+                  </pic:blipFill>
+                  <pic:spPr bwMode="auto">
+                    <a:xfrm>
+                      <a:off x="0" y="0"/>
+                      <a:ext cx="5337890" cy="2686635"/>
+                    </a:xfrm>
+                    <a:prstGeom prst="rect">
+                      <a:avLst/>
+                    </a:prstGeom>
+                    <a:ln>
+                      <a:noFill/>
+                    </a:ln>
+                    <a:effectLst>
+                      <a:outerShdw blurRad="292100" dist="139700" dir="2700000" algn="tl" rotWithShape="0">
+                        <a:srgbClr val="333333">
+                          <a:alpha val="65000"/>
+                        </a:srgbClr>
+                      </a:outerShdw>
+                    </a:effectLst>
+                  </pic:spPr>
+                </pic:pic>
+              </a:graphicData>
+            </a:graphic>
+          </wp:inline>
+        </w:drawing>
+      </w:r>
+    </w:p>
+    <w:p>
+      <w:pPr>
+        <w:pStyle w:val="ListParagraph"/>
+        <w:numPr>
+          <w:ilvl w:val="0"/>
+          <w:numId w:val="14"/>
+        </w:numPr>
+      </w:pPr>
+      <w:r>
+        <w:t xml:space="preserve">Use </w:t>
+      </w:r>
+      <w:proofErr w:type="spellStart"/>
+      <w:r>
+        <w:t>write_bd_tcl</w:t>
+      </w:r>
+      <w:proofErr w:type="spellEnd"/>
+      <w:r>
+        <w:t xml:space="preserve"> to write a script that creates the block design. Name the file </w:t>
+      </w:r>
+      <w:proofErr w:type="spellStart"/>
+      <w:r>
+        <w:rPr>
+          <w:b/>
+        </w:rPr>
+        <w:t>bd.tcl</w:t>
+      </w:r>
+      <w:proofErr w:type="spellEnd"/>
+      <w:r>
+        <w:t>.</w:t>
+      </w:r>
+    </w:p>
+    <w:p>
+      <w:pPr>
+        <w:pStyle w:val="ListParagraph"/>
+        <w:numPr>
+          <w:ilvl w:val="0"/>
+          <w:numId w:val="14"/>
+        </w:numPr>
+      </w:pPr>
+      <w:r>
+        <w:t>Create a Tcl script</w:t>
+      </w:r>
+      <w:r>
+        <w:t xml:space="preserve"> </w:t>
+      </w:r>
+      <w:proofErr w:type="spellStart"/>
+      <w:r>
+        <w:rPr>
+          <w:b/>
+        </w:rPr>
+        <w:t>bd_gen.tcl</w:t>
+      </w:r>
+      <w:proofErr w:type="spellEnd"/>
+      <w:r>
+        <w:t xml:space="preserve"> that generates the block design output, similar to an IP. Some hints:</w:t>
+      </w:r>
+    </w:p>
+    <w:p>
+      <w:pPr>
+        <w:pStyle w:val="ListParagraph"/>
+        <w:numPr>
+          <w:ilvl w:val="1"/>
+          <w:numId w:val="14"/>
+        </w:numPr>
+      </w:pPr>
+      <w:r>
+        <w:t xml:space="preserve">Check what Tcl commands are issued </w:t>
+      </w:r>
+      <w:r>
+        <w:t>when launching</w:t>
+      </w:r>
+      <w:r>
+        <w:t xml:space="preserve"> </w:t>
+      </w:r>
+      <w:r>
+        <w:rPr>
+          <w:b/>
+        </w:rPr>
+        <w:t>Generate Block Design</w:t>
+      </w:r>
+      <w:r>
+        <w:t>.</w:t>
+      </w:r>
+    </w:p>
+    <w:p>
+      <w:pPr>
+        <w:pStyle w:val="ListParagraph"/>
+        <w:numPr>
+          <w:ilvl w:val="1"/>
+          <w:numId w:val="14"/>
+        </w:numPr>
+      </w:pPr>
+      <w:r>
+        <w:t xml:space="preserve">Review the IP generation script </w:t>
+      </w:r>
+      <w:proofErr w:type="spellStart"/>
+      <w:r>
+        <w:t>ip.tcl</w:t>
+      </w:r>
+      <w:proofErr w:type="spellEnd"/>
+      <w:r>
+        <w:t xml:space="preserve"> which uses a similar process to generate the IP.</w:t>
+      </w:r>
+    </w:p>
+    <w:p>
+      <w:pPr>
+        <w:pStyle w:val="ListParagraph"/>
+        <w:numPr>
+          <w:ilvl w:val="1"/>
+          <w:numId w:val="14"/>
+        </w:numPr>
+      </w:pPr>
+      <w:r>
+        <w:t>Includ</w:t>
+      </w:r>
+      <w:r>
+        <w:t xml:space="preserve">e the creation of a </w:t>
+      </w:r>
+      <w:proofErr w:type="spellStart"/>
+      <w:r>
+        <w:t>Makefile</w:t>
+      </w:r>
+      <w:proofErr w:type="spellEnd"/>
+      <w:r>
+        <w:t xml:space="preserve"> target </w:t>
+      </w:r>
+      <w:r>
+        <w:t>when finished</w:t>
+      </w:r>
+      <w:r>
+        <w:t>.</w:t>
+      </w:r>
+    </w:p>
+    <w:p>
+      <w:pPr>
+        <w:pStyle w:val="ListParagraph"/>
+        <w:numPr>
+          <w:ilvl w:val="0"/>
+          <w:numId w:val="14"/>
+        </w:numPr>
+      </w:pPr>
+      <w:r>
+        <w:t xml:space="preserve">Next </w:t>
+      </w:r>
+      <w:r>
+        <w:t xml:space="preserve">update the </w:t>
+      </w:r>
+      <w:proofErr w:type="spellStart"/>
+      <w:r>
+        <w:t>Makefile</w:t>
+      </w:r>
+      <w:proofErr w:type="spellEnd"/>
+      <w:r>
+        <w:t>.</w:t>
+      </w:r>
+    </w:p>
+    <w:p>
+      <w:pPr>
+        <w:pStyle w:val="ListParagraph"/>
+        <w:numPr>
+          <w:ilvl w:val="1"/>
+          <w:numId w:val="14"/>
+        </w:numPr>
+      </w:pPr>
+      <w:r>
+        <w:t xml:space="preserve">Be cautious of choosing the appropriate </w:t>
+      </w:r>
+      <w:r>
+        <w:t>depen</w:t>
+      </w:r>
+      <w:r>
+        <w:t xml:space="preserve">dencies. </w:t>
+      </w:r>
+      <w:r>
+        <w:t xml:space="preserve">Assume the </w:t>
+      </w:r>
+      <w:r>
+        <w:t xml:space="preserve">block design project resides in </w:t>
+      </w:r>
+      <w:proofErr w:type="spellStart"/>
+      <w:r>
+        <w:rPr>
+          <w:b/>
+        </w:rPr>
+        <w:t>zynq_bd_project</w:t>
+      </w:r>
+      <w:proofErr w:type="spellEnd"/>
+      <w:r>
+        <w:t xml:space="preserve"> as opposed to the working area </w:t>
+      </w:r>
+      <w:r>
+        <w:rPr>
+          <w:b/>
+        </w:rPr>
+        <w:t>work</w:t>
+      </w:r>
+      <w:r>
+        <w:t>.</w:t>
+      </w:r>
+    </w:p>
+    <w:p>
+      <w:pPr>
+        <w:pStyle w:val="ListParagraph"/>
+        <w:numPr>
+          <w:ilvl w:val="1"/>
+          <w:numId w:val="14"/>
+        </w:numPr>
+      </w:pPr>
+      <w:r>
+        <w:t xml:space="preserve">Include a target </w:t>
+      </w:r>
+      <w:proofErr w:type="spellStart"/>
+      <w:r>
+        <w:t>bd_gen</w:t>
+      </w:r>
+      <w:proofErr w:type="spellEnd"/>
+      <w:r>
+        <w:t xml:space="preserve"> that results in the entire block design being generated from scratch.</w:t>
+      </w:r>
+    </w:p>
+    <w:p>
+      <w:pPr>
+        <w:pStyle w:val="ListParagraph"/>
+        <w:numPr>
+          <w:ilvl w:val="0"/>
+          <w:numId w:val="14"/>
+        </w:numPr>
+      </w:pPr>
+      <w:r>
+        <w:t xml:space="preserve">Recall the recommendation of files to check in for block designs, the block design directory and everything underneath it. Check in the recommended files </w:t>
+      </w:r>
+      <w:r>
+        <w:t xml:space="preserve">to the </w:t>
+      </w:r>
+      <w:proofErr w:type="spellStart"/>
+      <w:r>
+        <w:t>bd</w:t>
+      </w:r>
+      <w:proofErr w:type="spellEnd"/>
+      <w:r>
+        <w:t xml:space="preserve"> directory.</w:t>
+      </w:r>
+    </w:p>
+    <w:p>
+      <w:pPr>
+        <w:pStyle w:val="ListParagraph"/>
+        <w:numPr>
+          <w:ilvl w:val="0"/>
+          <w:numId w:val="14"/>
+        </w:numPr>
+      </w:pPr>
+      <w:r>
+        <w:t>Once all has been checked in successfully, clean the work directory.</w:t>
+      </w:r>
+    </w:p>
+    <w:p>
+      <w:pPr>
+        <w:pStyle w:val="Heading2"/>
+      </w:pPr>
+      <w:r>
+        <w:t>Summary</w:t>
+      </w:r>
+    </w:p>
+    <w:p>
+      <w:r>
+        <w:t>This lab demonstrates how IP Integrator Block Designs can be managed using revision control. Some key points to remember:</w:t>
+      </w:r>
+    </w:p>
+    <w:p>
+      <w:pPr>
+        <w:pStyle w:val="ListParagraph"/>
+        <w:numPr>
+          <w:ilvl w:val="0"/>
+          <w:numId w:val="8"/>
+        </w:numPr>
+      </w:pPr>
+      <w:r>
+        <w:t>A block design .</w:t>
+      </w:r>
+      <w:proofErr w:type="spellStart"/>
+      <w:r>
+        <w:t>bd</w:t>
+      </w:r>
+      <w:proofErr w:type="spellEnd"/>
+      <w:r>
+        <w:t xml:space="preserve"> file can be generated using the </w:t>
+      </w:r>
+      <w:proofErr w:type="spellStart"/>
+      <w:r>
+        <w:t>write_bd_tcl</w:t>
+      </w:r>
+      <w:proofErr w:type="spellEnd"/>
+      <w:r>
+        <w:t xml:space="preserve"> command.</w:t>
+      </w:r>
+    </w:p>
+    <w:p>
+      <w:pPr>
+        <w:pStyle w:val="ListParagraph"/>
+        <w:numPr>
+          <w:ilvl w:val="0"/>
+          <w:numId w:val="8"/>
+        </w:numPr>
+      </w:pPr>
+      <w:r>
+        <w:t xml:space="preserve">The </w:t>
+      </w:r>
+      <w:proofErr w:type="spellStart"/>
+      <w:r>
+        <w:t>generate_target</w:t>
+      </w:r>
+      <w:proofErr w:type="spellEnd"/>
+      <w:r>
+        <w:t xml:space="preserve"> command generates block design output products from a .</w:t>
+      </w:r>
+      <w:proofErr w:type="spellStart"/>
+      <w:r>
+        <w:t>bd</w:t>
+      </w:r>
+      <w:proofErr w:type="spellEnd"/>
+      <w:r>
+        <w:t xml:space="preserve"> file, similar to Managed IP.</w:t>
       </w:r>
       <w:bookmarkStart w:id="0" w:name="_GoBack"/>
       <w:bookmarkEnd w:id="0"/>
     </w:p>
+    <w:p/>
     <w:p>
       <w:pPr>
         <w:pStyle w:val="Heading1"/>
       </w:pPr>
-      <w:r>
-        <w:t>RTL</w:t>
-      </w:r>
-      <w:r>
-        <w:t xml:space="preserve"> Projects</w:t>
-      </w:r>
-    </w:p>
-    <w:p>
-      <w:pPr>
-        <w:pStyle w:val="Heading1"/>
-      </w:pPr>
-      <w:r>
-        <w:t>IP Instantiated with RTL</w:t>
-      </w:r>
-    </w:p>
-    <w:p>
-      <w:pPr>
-        <w:pStyle w:val="Heading1"/>
-      </w:pPr>
-      <w:r>
-        <w:t>IPI Integrator</w:t>
-      </w:r>
     </w:p>
     <w:p>
       <w:pPr>
@@ -4132,6 +4436,95 @@
     </w:lvl>
   </w:abstractNum>
   <w:abstractNum w:abstractNumId="1">
+    <w:nsid w:val="09F52ED6"/>
+    <w:multiLevelType w:val="hybridMultilevel"/>
+    <w:tmpl w:val="881E8B5A"/>
+    <w:lvl w:ilvl="0" w:tplc="0409000F">
+      <w:start w:val="1"/>
+      <w:numFmt w:val="decimal"/>
+      <w:lvlText w:val="%1."/>
+      <w:lvlJc w:val="left"/>
+      <w:pPr>
+        <w:ind w:left="720" w:hanging="360"/>
+      </w:pPr>
+      <w:rPr>
+        <w:rFonts w:hint="default"/>
+      </w:rPr>
+    </w:lvl>
+    <w:lvl w:ilvl="1" w:tplc="04090019">
+      <w:start w:val="1"/>
+      <w:numFmt w:val="lowerLetter"/>
+      <w:lvlText w:val="%2."/>
+      <w:lvlJc w:val="left"/>
+      <w:pPr>
+        <w:ind w:left="1440" w:hanging="360"/>
+      </w:pPr>
+    </w:lvl>
+    <w:lvl w:ilvl="2" w:tplc="0409001B" w:tentative="1">
+      <w:start w:val="1"/>
+      <w:numFmt w:val="lowerRoman"/>
+      <w:lvlText w:val="%3."/>
+      <w:lvlJc w:val="right"/>
+      <w:pPr>
+        <w:ind w:left="2160" w:hanging="180"/>
+      </w:pPr>
+    </w:lvl>
+    <w:lvl w:ilvl="3" w:tplc="0409000F" w:tentative="1">
+      <w:start w:val="1"/>
+      <w:numFmt w:val="decimal"/>
+      <w:lvlText w:val="%4."/>
+      <w:lvlJc w:val="left"/>
+      <w:pPr>
+        <w:ind w:left="2880" w:hanging="360"/>
+      </w:pPr>
+    </w:lvl>
+    <w:lvl w:ilvl="4" w:tplc="04090019" w:tentative="1">
+      <w:start w:val="1"/>
+      <w:numFmt w:val="lowerLetter"/>
+      <w:lvlText w:val="%5."/>
+      <w:lvlJc w:val="left"/>
+      <w:pPr>
+        <w:ind w:left="3600" w:hanging="360"/>
+      </w:pPr>
+    </w:lvl>
+    <w:lvl w:ilvl="5" w:tplc="0409001B" w:tentative="1">
+      <w:start w:val="1"/>
+      <w:numFmt w:val="lowerRoman"/>
+      <w:lvlText w:val="%6."/>
+      <w:lvlJc w:val="right"/>
+      <w:pPr>
+        <w:ind w:left="4320" w:hanging="180"/>
+      </w:pPr>
+    </w:lvl>
+    <w:lvl w:ilvl="6" w:tplc="0409000F" w:tentative="1">
+      <w:start w:val="1"/>
+      <w:numFmt w:val="decimal"/>
+      <w:lvlText w:val="%7."/>
+      <w:lvlJc w:val="left"/>
+      <w:pPr>
+        <w:ind w:left="5040" w:hanging="360"/>
+      </w:pPr>
+    </w:lvl>
+    <w:lvl w:ilvl="7" w:tplc="04090019" w:tentative="1">
+      <w:start w:val="1"/>
+      <w:numFmt w:val="lowerLetter"/>
+      <w:lvlText w:val="%8."/>
+      <w:lvlJc w:val="left"/>
+      <w:pPr>
+        <w:ind w:left="5760" w:hanging="360"/>
+      </w:pPr>
+    </w:lvl>
+    <w:lvl w:ilvl="8" w:tplc="0409001B" w:tentative="1">
+      <w:start w:val="1"/>
+      <w:numFmt w:val="lowerRoman"/>
+      <w:lvlText w:val="%9."/>
+      <w:lvlJc w:val="right"/>
+      <w:pPr>
+        <w:ind w:left="6480" w:hanging="180"/>
+      </w:pPr>
+    </w:lvl>
+  </w:abstractNum>
+  <w:abstractNum w:abstractNumId="2">
     <w:nsid w:val="12311FC7"/>
     <w:multiLevelType w:val="hybridMultilevel"/>
     <w:tmpl w:val="40E4BF22"/>
@@ -4220,7 +4613,7 @@
       </w:pPr>
     </w:lvl>
   </w:abstractNum>
-  <w:abstractNum w:abstractNumId="2">
+  <w:abstractNum w:abstractNumId="3">
     <w:nsid w:val="18EA0D12"/>
     <w:multiLevelType w:val="hybridMultilevel"/>
     <w:tmpl w:val="8D36BC8A"/>
@@ -4332,7 +4725,7 @@
       </w:rPr>
     </w:lvl>
   </w:abstractNum>
-  <w:abstractNum w:abstractNumId="3">
+  <w:abstractNum w:abstractNumId="4">
     <w:nsid w:val="26956C90"/>
     <w:multiLevelType w:val="hybridMultilevel"/>
     <w:tmpl w:val="3466A118"/>
@@ -4445,7 +4838,7 @@
       </w:rPr>
     </w:lvl>
   </w:abstractNum>
-  <w:abstractNum w:abstractNumId="4">
+  <w:abstractNum w:abstractNumId="5">
     <w:nsid w:val="2B0773EF"/>
     <w:multiLevelType w:val="hybridMultilevel"/>
     <w:tmpl w:val="F8D2296E"/>
@@ -4534,7 +4927,7 @@
       </w:pPr>
     </w:lvl>
   </w:abstractNum>
-  <w:abstractNum w:abstractNumId="5">
+  <w:abstractNum w:abstractNumId="6">
     <w:nsid w:val="3DC43733"/>
     <w:multiLevelType w:val="hybridMultilevel"/>
     <w:tmpl w:val="BA98C85E"/>
@@ -4647,7 +5040,7 @@
       </w:rPr>
     </w:lvl>
   </w:abstractNum>
-  <w:abstractNum w:abstractNumId="6">
+  <w:abstractNum w:abstractNumId="7">
     <w:nsid w:val="3F9C0A89"/>
     <w:multiLevelType w:val="hybridMultilevel"/>
     <w:tmpl w:val="953A3EEC"/>
@@ -4760,7 +5153,96 @@
       </w:rPr>
     </w:lvl>
   </w:abstractNum>
-  <w:abstractNum w:abstractNumId="7">
+  <w:abstractNum w:abstractNumId="8">
+    <w:nsid w:val="4999426C"/>
+    <w:multiLevelType w:val="hybridMultilevel"/>
+    <w:tmpl w:val="F17492FC"/>
+    <w:lvl w:ilvl="0" w:tplc="04090011">
+      <w:start w:val="1"/>
+      <w:numFmt w:val="decimal"/>
+      <w:lvlText w:val="%1)"/>
+      <w:lvlJc w:val="left"/>
+      <w:pPr>
+        <w:ind w:left="720" w:hanging="360"/>
+      </w:pPr>
+      <w:rPr>
+        <w:rFonts w:hint="default"/>
+      </w:rPr>
+    </w:lvl>
+    <w:lvl w:ilvl="1" w:tplc="04090019" w:tentative="1">
+      <w:start w:val="1"/>
+      <w:numFmt w:val="lowerLetter"/>
+      <w:lvlText w:val="%2."/>
+      <w:lvlJc w:val="left"/>
+      <w:pPr>
+        <w:ind w:left="1440" w:hanging="360"/>
+      </w:pPr>
+    </w:lvl>
+    <w:lvl w:ilvl="2" w:tplc="0409001B" w:tentative="1">
+      <w:start w:val="1"/>
+      <w:numFmt w:val="lowerRoman"/>
+      <w:lvlText w:val="%3."/>
+      <w:lvlJc w:val="right"/>
+      <w:pPr>
+        <w:ind w:left="2160" w:hanging="180"/>
+      </w:pPr>
+    </w:lvl>
+    <w:lvl w:ilvl="3" w:tplc="0409000F" w:tentative="1">
+      <w:start w:val="1"/>
+      <w:numFmt w:val="decimal"/>
+      <w:lvlText w:val="%4."/>
+      <w:lvlJc w:val="left"/>
+      <w:pPr>
+        <w:ind w:left="2880" w:hanging="360"/>
+      </w:pPr>
+    </w:lvl>
+    <w:lvl w:ilvl="4" w:tplc="04090019" w:tentative="1">
+      <w:start w:val="1"/>
+      <w:numFmt w:val="lowerLetter"/>
+      <w:lvlText w:val="%5."/>
+      <w:lvlJc w:val="left"/>
+      <w:pPr>
+        <w:ind w:left="3600" w:hanging="360"/>
+      </w:pPr>
+    </w:lvl>
+    <w:lvl w:ilvl="5" w:tplc="0409001B" w:tentative="1">
+      <w:start w:val="1"/>
+      <w:numFmt w:val="lowerRoman"/>
+      <w:lvlText w:val="%6."/>
+      <w:lvlJc w:val="right"/>
+      <w:pPr>
+        <w:ind w:left="4320" w:hanging="180"/>
+      </w:pPr>
+    </w:lvl>
+    <w:lvl w:ilvl="6" w:tplc="0409000F" w:tentative="1">
+      <w:start w:val="1"/>
+      <w:numFmt w:val="decimal"/>
+      <w:lvlText w:val="%7."/>
+      <w:lvlJc w:val="left"/>
+      <w:pPr>
+        <w:ind w:left="5040" w:hanging="360"/>
+      </w:pPr>
+    </w:lvl>
+    <w:lvl w:ilvl="7" w:tplc="04090019" w:tentative="1">
+      <w:start w:val="1"/>
+      <w:numFmt w:val="lowerLetter"/>
+      <w:lvlText w:val="%8."/>
+      <w:lvlJc w:val="left"/>
+      <w:pPr>
+        <w:ind w:left="5760" w:hanging="360"/>
+      </w:pPr>
+    </w:lvl>
+    <w:lvl w:ilvl="8" w:tplc="0409001B" w:tentative="1">
+      <w:start w:val="1"/>
+      <w:numFmt w:val="lowerRoman"/>
+      <w:lvlText w:val="%9."/>
+      <w:lvlJc w:val="right"/>
+      <w:pPr>
+        <w:ind w:left="6480" w:hanging="180"/>
+      </w:pPr>
+    </w:lvl>
+  </w:abstractNum>
+  <w:abstractNum w:abstractNumId="9">
     <w:nsid w:val="5E541A1D"/>
     <w:multiLevelType w:val="hybridMultilevel"/>
     <w:tmpl w:val="7E749596"/>
@@ -4849,7 +5331,7 @@
       </w:pPr>
     </w:lvl>
   </w:abstractNum>
-  <w:abstractNum w:abstractNumId="8">
+  <w:abstractNum w:abstractNumId="10">
     <w:nsid w:val="674642FE"/>
     <w:multiLevelType w:val="hybridMultilevel"/>
     <w:tmpl w:val="423097BE"/>
@@ -4938,7 +5420,7 @@
       </w:pPr>
     </w:lvl>
   </w:abstractNum>
-  <w:abstractNum w:abstractNumId="9">
+  <w:abstractNum w:abstractNumId="11">
     <w:nsid w:val="75730D4C"/>
     <w:multiLevelType w:val="hybridMultilevel"/>
     <w:tmpl w:val="955C56DA"/>
@@ -4954,7 +5436,7 @@
         <w:rFonts w:ascii="Symbol" w:hAnsi="Symbol" w:hint="default"/>
       </w:rPr>
     </w:lvl>
-    <w:lvl w:ilvl="1" w:tplc="04090003" w:tentative="1">
+    <w:lvl w:ilvl="1" w:tplc="04090003">
       <w:start w:val="1"/>
       <w:numFmt w:val="bullet"/>
       <w:lvlText w:val="o"/>
@@ -5051,7 +5533,7 @@
       </w:rPr>
     </w:lvl>
   </w:abstractNum>
-  <w:abstractNum w:abstractNumId="10">
+  <w:abstractNum w:abstractNumId="12">
     <w:nsid w:val="75807CDE"/>
     <w:multiLevelType w:val="hybridMultilevel"/>
     <w:tmpl w:val="E862BA30"/>
@@ -5140,7 +5622,7 @@
       </w:pPr>
     </w:lvl>
   </w:abstractNum>
-  <w:abstractNum w:abstractNumId="11">
+  <w:abstractNum w:abstractNumId="13">
     <w:nsid w:val="7F0E0744"/>
     <w:multiLevelType w:val="hybridMultilevel"/>
     <w:tmpl w:val="87B82006"/>
@@ -5230,40 +5712,46 @@
     </w:lvl>
   </w:abstractNum>
   <w:num w:numId="1">
-    <w:abstractNumId w:val="11"/>
+    <w:abstractNumId w:val="13"/>
   </w:num>
   <w:num w:numId="2">
-    <w:abstractNumId w:val="2"/>
+    <w:abstractNumId w:val="3"/>
   </w:num>
   <w:num w:numId="3">
-    <w:abstractNumId w:val="6"/>
+    <w:abstractNumId w:val="7"/>
   </w:num>
   <w:num w:numId="4">
     <w:abstractNumId w:val="0"/>
   </w:num>
   <w:num w:numId="5">
-    <w:abstractNumId w:val="7"/>
+    <w:abstractNumId w:val="9"/>
   </w:num>
   <w:num w:numId="6">
-    <w:abstractNumId w:val="1"/>
+    <w:abstractNumId w:val="2"/>
   </w:num>
   <w:num w:numId="7">
+    <w:abstractNumId w:val="5"/>
+  </w:num>
+  <w:num w:numId="8">
+    <w:abstractNumId w:val="11"/>
+  </w:num>
+  <w:num w:numId="9">
+    <w:abstractNumId w:val="10"/>
+  </w:num>
+  <w:num w:numId="10">
+    <w:abstractNumId w:val="12"/>
+  </w:num>
+  <w:num w:numId="11">
     <w:abstractNumId w:val="4"/>
   </w:num>
-  <w:num w:numId="8">
-    <w:abstractNumId w:val="9"/>
+  <w:num w:numId="12">
+    <w:abstractNumId w:val="6"/>
   </w:num>
-  <w:num w:numId="9">
+  <w:num w:numId="13">
     <w:abstractNumId w:val="8"/>
   </w:num>
-  <w:num w:numId="10">
-    <w:abstractNumId w:val="10"/>
-  </w:num>
-  <w:num w:numId="11">
-    <w:abstractNumId w:val="3"/>
-  </w:num>
-  <w:num w:numId="12">
-    <w:abstractNumId w:val="5"/>
+  <w:num w:numId="14">
+    <w:abstractNumId w:val="1"/>
   </w:num>
 </w:numbering>
 </file>
@@ -6379,4 +6867,16 @@
   <a:objectDefaults/>
   <a:extraClrSchemeLst/>
 </a:theme>
+</file>
+
+<file path=customXml/item1.xml><?xml version="1.0" encoding="utf-8"?>
+<b:Sources xmlns:b="http://schemas.openxmlformats.org/officeDocument/2006/bibliography" xmlns="http://schemas.openxmlformats.org/officeDocument/2006/bibliography" SelectedStyle="\APA.XSL" StyleName="APA"/>
+</file>
+
+<file path=customXml/itemProps1.xml><?xml version="1.0" encoding="utf-8"?>
+<ds:datastoreItem xmlns:ds="http://schemas.openxmlformats.org/officeDocument/2006/customXml" ds:itemID="{085D93F6-1510-482B-911C-A37013571A08}">
+  <ds:schemaRefs>
+    <ds:schemaRef ds:uri="http://schemas.openxmlformats.org/officeDocument/2006/bibliography"/>
+  </ds:schemaRefs>
+</ds:datastoreItem>
 </file>
</xml_diff>

<commit_message>
Cleaned up labs 1 and 2 and added some files for lab3.
</commit_message>
<xml_diff>
--- a/doc/tscVersionControl.docx
+++ b/doc/tscVersionControl.docx
@@ -40,8 +40,13 @@
           <w:numId w:val="2"/>
         </w:numPr>
       </w:pPr>
-      <w:r>
-        <w:t>UNIX make utility</w:t>
+      <w:proofErr w:type="spellStart"/>
+      <w:r>
+        <w:t>MinGW</w:t>
+      </w:r>
+      <w:proofErr w:type="spellEnd"/>
+      <w:r>
+        <w:t xml:space="preserve"> make utility</w:t>
       </w:r>
     </w:p>
     <w:p>
@@ -66,7 +71,16 @@
       </w:r>
       <w:proofErr w:type="spellEnd"/>
       <w:r>
-        <w:t xml:space="preserve"> and make, and to configure Vivado to run from the Windows command shell.</w:t>
+        <w:t xml:space="preserve">, and to configure Vivado </w:t>
+      </w:r>
+      <w:r>
+        <w:t>and make</w:t>
+      </w:r>
+      <w:r>
+        <w:t xml:space="preserve"> </w:t>
+      </w:r>
+      <w:r>
+        <w:t>to run from the Windows command shell.</w:t>
       </w:r>
     </w:p>
     <w:p>
@@ -391,7 +405,7 @@
         <w:drawing>
           <wp:inline distT="0" distB="0" distL="0" distR="0">
             <wp:extent cx="5943600" cy="4133850"/>
-            <wp:effectExtent l="0" t="0" r="0" b="0"/>
+            <wp:effectExtent l="171450" t="171450" r="361950" b="361950"/>
             <wp:docPr id="3" name="Picture 3"/>
             <wp:cNvGraphicFramePr>
               <a:graphicFrameLocks xmlns:a="http://schemas.openxmlformats.org/drawingml/2006/main" noChangeAspect="1"/>
@@ -426,10 +440,16 @@
                     <a:prstGeom prst="rect">
                       <a:avLst/>
                     </a:prstGeom>
-                    <a:noFill/>
                     <a:ln>
                       <a:noFill/>
                     </a:ln>
+                    <a:effectLst>
+                      <a:outerShdw blurRad="292100" dist="139700" dir="2700000" algn="tl" rotWithShape="0">
+                        <a:srgbClr val="333333">
+                          <a:alpha val="65000"/>
+                        </a:srgbClr>
+                      </a:outerShdw>
+                    </a:effectLst>
                   </pic:spPr>
                 </pic:pic>
               </a:graphicData>
@@ -466,10 +486,11 @@
         <w:rPr>
           <w:noProof/>
         </w:rPr>
+        <w:lastRenderedPageBreak/>
         <w:drawing>
           <wp:inline distT="0" distB="0" distL="0" distR="0">
             <wp:extent cx="5943600" cy="2209800"/>
-            <wp:effectExtent l="0" t="0" r="0" b="0"/>
+            <wp:effectExtent l="171450" t="171450" r="361950" b="361950"/>
             <wp:docPr id="6" name="Picture 6"/>
             <wp:cNvGraphicFramePr>
               <a:graphicFrameLocks xmlns:a="http://schemas.openxmlformats.org/drawingml/2006/main" noChangeAspect="1"/>
@@ -504,10 +525,16 @@
                     <a:prstGeom prst="rect">
                       <a:avLst/>
                     </a:prstGeom>
-                    <a:noFill/>
                     <a:ln>
                       <a:noFill/>
                     </a:ln>
+                    <a:effectLst>
+                      <a:outerShdw blurRad="292100" dist="139700" dir="2700000" algn="tl" rotWithShape="0">
+                        <a:srgbClr val="333333">
+                          <a:alpha val="65000"/>
+                        </a:srgbClr>
+                      </a:outerShdw>
+                    </a:effectLst>
                   </pic:spPr>
                 </pic:pic>
               </a:graphicData>
@@ -553,7 +580,6 @@
         </w:numPr>
       </w:pPr>
       <w:r>
-        <w:lastRenderedPageBreak/>
         <w:t xml:space="preserve">Enter your name and email which </w:t>
       </w:r>
       <w:proofErr w:type="spellStart"/>
@@ -589,7 +615,7 @@
         <w:drawing>
           <wp:inline distT="0" distB="0" distL="0" distR="0">
             <wp:extent cx="5943600" cy="3476625"/>
-            <wp:effectExtent l="0" t="0" r="0" b="9525"/>
+            <wp:effectExtent l="171450" t="171450" r="361950" b="371475"/>
             <wp:docPr id="7" name="Picture 7"/>
             <wp:cNvGraphicFramePr>
               <a:graphicFrameLocks xmlns:a="http://schemas.openxmlformats.org/drawingml/2006/main" noChangeAspect="1"/>
@@ -624,10 +650,16 @@
                     <a:prstGeom prst="rect">
                       <a:avLst/>
                     </a:prstGeom>
-                    <a:noFill/>
                     <a:ln>
                       <a:noFill/>
                     </a:ln>
+                    <a:effectLst>
+                      <a:outerShdw blurRad="292100" dist="139700" dir="2700000" algn="tl" rotWithShape="0">
+                        <a:srgbClr val="333333">
+                          <a:alpha val="65000"/>
+                        </a:srgbClr>
+                      </a:outerShdw>
+                    </a:effectLst>
                   </pic:spPr>
                 </pic:pic>
               </a:graphicData>
@@ -638,6 +670,7 @@
     </w:p>
     <w:p>
       <w:r>
+        <w:lastRenderedPageBreak/>
         <w:t xml:space="preserve">Now you may exit the </w:t>
       </w:r>
       <w:proofErr w:type="spellStart"/>
@@ -928,7 +961,6 @@
         </w:numPr>
       </w:pPr>
       <w:r>
-        <w:lastRenderedPageBreak/>
         <w:t>doc : lab instructions and presentation</w:t>
       </w:r>
     </w:p>
@@ -942,11 +974,28 @@
       </w:pPr>
       <w:proofErr w:type="spellStart"/>
       <w:r>
-        <w:t>lab_files</w:t>
-      </w:r>
-      <w:proofErr w:type="spellEnd"/>
-      <w:r>
-        <w:t xml:space="preserve"> : contains the initial version of files for each lab</w:t>
+        <w:t>lab_</w:t>
+      </w:r>
+      <w:proofErr w:type="gramStart"/>
+      <w:r>
+        <w:t>files</w:t>
+      </w:r>
+      <w:proofErr w:type="spellEnd"/>
+      <w:r>
+        <w:t xml:space="preserve"> :</w:t>
+      </w:r>
+      <w:proofErr w:type="gramEnd"/>
+      <w:r>
+        <w:t xml:space="preserve"> contains the initial version of files for each lab</w:t>
+      </w:r>
+      <w:r>
+        <w:t xml:space="preserve"> in subdirectories</w:t>
+      </w:r>
+      <w:r>
+        <w:t>:</w:t>
+      </w:r>
+      <w:r>
+        <w:t xml:space="preserve"> lab1, lab2, lab3, …</w:t>
       </w:r>
     </w:p>
     <w:p>
@@ -1138,6 +1187,7 @@
     <w:p>
       <w:proofErr w:type="gramStart"/>
       <w:r>
+        <w:lastRenderedPageBreak/>
         <w:t>call</w:t>
       </w:r>
       <w:proofErr w:type="gramEnd"/>
@@ -1320,7 +1370,6 @@
         <w:rPr>
           <w:noProof/>
         </w:rPr>
-        <w:lastRenderedPageBreak/>
         <w:drawing>
           <wp:inline distT="0" distB="0" distL="0" distR="0" wp14:anchorId="394B8A47" wp14:editId="22048BC7">
             <wp:extent cx="742950" cy="695325"/>
@@ -1602,6 +1651,7 @@
     </w:p>
     <w:p>
       <w:r>
+        <w:lastRenderedPageBreak/>
         <w:t>Copy these files to a new, empty directory</w:t>
       </w:r>
       <w:r>
@@ -1654,6 +1704,73 @@
       <w:r>
         <w:t xml:space="preserve"> inside root.</w:t>
       </w:r>
+      <w:r>
+        <w:t xml:space="preserve"> The lab directory should now resemble:</w:t>
+      </w:r>
+    </w:p>
+    <w:p>
+      <w:pPr>
+        <w:pStyle w:val="ListParagraph"/>
+        <w:numPr>
+          <w:ilvl w:val="0"/>
+          <w:numId w:val="3"/>
+        </w:numPr>
+      </w:pPr>
+      <w:r>
+        <w:t>(root directory)</w:t>
+      </w:r>
+    </w:p>
+    <w:p>
+      <w:pPr>
+        <w:pStyle w:val="ListParagraph"/>
+        <w:numPr>
+          <w:ilvl w:val="1"/>
+          <w:numId w:val="3"/>
+        </w:numPr>
+      </w:pPr>
+      <w:proofErr w:type="spellStart"/>
+      <w:r>
+        <w:t>hdl</w:t>
+      </w:r>
+      <w:proofErr w:type="spellEnd"/>
+    </w:p>
+    <w:p>
+      <w:pPr>
+        <w:pStyle w:val="ListParagraph"/>
+        <w:numPr>
+          <w:ilvl w:val="1"/>
+          <w:numId w:val="3"/>
+        </w:numPr>
+      </w:pPr>
+      <w:proofErr w:type="spellStart"/>
+      <w:r>
+        <w:t>xdc</w:t>
+      </w:r>
+      <w:proofErr w:type="spellEnd"/>
+    </w:p>
+    <w:p>
+      <w:pPr>
+        <w:pStyle w:val="ListParagraph"/>
+        <w:numPr>
+          <w:ilvl w:val="1"/>
+          <w:numId w:val="3"/>
+        </w:numPr>
+      </w:pPr>
+      <w:r>
+        <w:t>scripts</w:t>
+      </w:r>
+    </w:p>
+    <w:p>
+      <w:pPr>
+        <w:pStyle w:val="ListParagraph"/>
+        <w:numPr>
+          <w:ilvl w:val="1"/>
+          <w:numId w:val="3"/>
+        </w:numPr>
+      </w:pPr>
+      <w:r>
+        <w:t>work</w:t>
+      </w:r>
     </w:p>
     <w:p>
       <w:r>
@@ -1742,7 +1859,13 @@
       </w:r>
       <w:proofErr w:type="spellEnd"/>
       <w:r>
-        <w:t xml:space="preserve"> can be checked in to the scripts directory.</w:t>
+        <w:t xml:space="preserve"> can be checked </w:t>
+      </w:r>
+      <w:r>
+        <w:t xml:space="preserve">back </w:t>
+      </w:r>
+      <w:r>
+        <w:t>in to the scripts directory.</w:t>
       </w:r>
       <w:proofErr w:type="gramEnd"/>
     </w:p>
@@ -1814,13 +1937,11 @@
           <w:numId w:val="5"/>
         </w:numPr>
       </w:pPr>
-      <w:proofErr w:type="gramStart"/>
-      <w:r>
-        <w:t>the</w:t>
-      </w:r>
-      <w:proofErr w:type="gramEnd"/>
-      <w:r>
-        <w:t xml:space="preserve"> </w:t>
+      <w:r>
+        <w:t>T</w:t>
+      </w:r>
+      <w:r>
+        <w:t xml:space="preserve">he </w:t>
       </w:r>
       <w:r>
         <w:t xml:space="preserve">touch </w:t>
@@ -1831,7 +1952,10 @@
       </w:r>
       <w:proofErr w:type="spellEnd"/>
       <w:r>
-        <w:t xml:space="preserve"> is called last</w:t>
+        <w:t xml:space="preserve"> is called </w:t>
+      </w:r>
+      <w:r>
+        <w:t>at the end of the script</w:t>
       </w:r>
       <w:r>
         <w:t xml:space="preserve"> to create</w:t>
@@ -1875,7 +1999,13 @@
         </w:numPr>
       </w:pPr>
       <w:r>
-        <w:t>the sources are referenced remotely, not added to the project</w:t>
+        <w:t>T</w:t>
+      </w:r>
+      <w:r>
+        <w:t>he sources are referenced remotely, not added to the project</w:t>
+      </w:r>
+      <w:r>
+        <w:t>.</w:t>
       </w:r>
     </w:p>
     <w:p>
@@ -1887,7 +2017,10 @@
         </w:numPr>
       </w:pPr>
       <w:r>
-        <w:t xml:space="preserve">when testing the script, run Vivado in the </w:t>
+        <w:t>W</w:t>
+      </w:r>
+      <w:r>
+        <w:t xml:space="preserve">hen testing the script, run Vivado in the </w:t>
       </w:r>
       <w:r>
         <w:rPr>
@@ -1897,6 +2030,9 @@
       </w:r>
       <w:r>
         <w:t xml:space="preserve"> directory</w:t>
+      </w:r>
+      <w:r>
+        <w:t>.</w:t>
       </w:r>
     </w:p>
     <w:p>
@@ -1948,7 +2084,13 @@
       </w:r>
       <w:proofErr w:type="spellEnd"/>
       <w:r>
-        <w:t xml:space="preserve"> design and generate a </w:t>
+        <w:t xml:space="preserve"> </w:t>
+      </w:r>
+      <w:r>
+        <w:t>project</w:t>
+      </w:r>
+      <w:r>
+        <w:t xml:space="preserve"> and generate a </w:t>
       </w:r>
       <w:proofErr w:type="spellStart"/>
       <w:r>
@@ -1986,6 +2128,26 @@
       <w:pPr>
         <w:pStyle w:val="ListParagraph"/>
         <w:numPr>
+          <w:ilvl w:val="1"/>
+          <w:numId w:val="5"/>
+        </w:numPr>
+      </w:pPr>
+      <w:r>
+        <w:t xml:space="preserve">Test the script to ensure it creates the Vivado project and </w:t>
+      </w:r>
+      <w:proofErr w:type="spellStart"/>
+      <w:r>
+        <w:t>Makefile</w:t>
+      </w:r>
+      <w:proofErr w:type="spellEnd"/>
+      <w:r>
+        <w:t xml:space="preserve"> target as expected.</w:t>
+      </w:r>
+    </w:p>
+    <w:p>
+      <w:pPr>
+        <w:pStyle w:val="ListParagraph"/>
+        <w:numPr>
           <w:ilvl w:val="0"/>
           <w:numId w:val="5"/>
         </w:numPr>
@@ -2034,7 +2196,6 @@
         </w:numPr>
       </w:pPr>
       <w:r>
-        <w:lastRenderedPageBreak/>
         <w:t xml:space="preserve">Add a target </w:t>
       </w:r>
       <w:r>
@@ -2117,7 +2278,10 @@
         </w:numPr>
       </w:pPr>
       <w:r>
-        <w:t xml:space="preserve">Pay special attention to the </w:t>
+        <w:t>Pay special attenti</w:t>
+      </w:r>
+      <w:r>
+        <w:t xml:space="preserve">on to the </w:t>
       </w:r>
       <w:proofErr w:type="spellStart"/>
       <w:r>
@@ -2125,7 +2289,38 @@
       </w:r>
       <w:proofErr w:type="spellEnd"/>
       <w:r>
-        <w:t xml:space="preserve"> target files.</w:t>
+        <w:t xml:space="preserve"> target files which begin with a dot </w:t>
+      </w:r>
+      <w:r>
+        <w:t>character.</w:t>
+      </w:r>
+    </w:p>
+    <w:p>
+      <w:pPr>
+        <w:pStyle w:val="ListParagraph"/>
+        <w:numPr>
+          <w:ilvl w:val="1"/>
+          <w:numId w:val="5"/>
+        </w:numPr>
+      </w:pPr>
+      <w:r>
+        <w:t xml:space="preserve">Test the script to ensure it creates the </w:t>
+      </w:r>
+      <w:proofErr w:type="spellStart"/>
+      <w:r>
+        <w:t>bitstream</w:t>
+      </w:r>
+      <w:proofErr w:type="spellEnd"/>
+      <w:r>
+        <w:t xml:space="preserve"> and </w:t>
+      </w:r>
+      <w:proofErr w:type="spellStart"/>
+      <w:r>
+        <w:t>Makefile</w:t>
+      </w:r>
+      <w:proofErr w:type="spellEnd"/>
+      <w:r>
+        <w:t xml:space="preserve"> target as expected.</w:t>
       </w:r>
     </w:p>
     <w:p>
@@ -2219,7 +2414,27 @@
         <w:t xml:space="preserve"> status </w:t>
       </w:r>
       <w:r>
-        <w:t>command. It should reflect a newly created repository.</w:t>
+        <w:t>command. It should ref</w:t>
+      </w:r>
+      <w:r>
+        <w:t xml:space="preserve">lect a newly created repository with </w:t>
+      </w:r>
+      <w:proofErr w:type="gramStart"/>
+      <w:r>
+        <w:rPr>
+          <w:b/>
+        </w:rPr>
+        <w:t>Untracked</w:t>
+      </w:r>
+      <w:proofErr w:type="gramEnd"/>
+      <w:r>
+        <w:rPr>
+          <w:b/>
+        </w:rPr>
+        <w:t xml:space="preserve"> files</w:t>
+      </w:r>
+      <w:r>
+        <w:t>.</w:t>
       </w:r>
     </w:p>
     <w:p>
@@ -2236,15 +2451,30 @@
       <w:proofErr w:type="spellStart"/>
       <w:proofErr w:type="gramStart"/>
       <w:r>
+        <w:rPr>
+          <w:b/>
+        </w:rPr>
         <w:t>hdl</w:t>
       </w:r>
       <w:proofErr w:type="spellEnd"/>
       <w:proofErr w:type="gramEnd"/>
       <w:r>
-        <w:t xml:space="preserve">, scripts, and </w:t>
-      </w:r>
-      <w:proofErr w:type="spellStart"/>
-      <w:r>
+        <w:t xml:space="preserve">, </w:t>
+      </w:r>
+      <w:r>
+        <w:rPr>
+          <w:b/>
+        </w:rPr>
+        <w:t>scripts</w:t>
+      </w:r>
+      <w:r>
+        <w:t xml:space="preserve">, and </w:t>
+      </w:r>
+      <w:proofErr w:type="spellStart"/>
+      <w:r>
+        <w:rPr>
+          <w:b/>
+        </w:rPr>
         <w:t>xdc</w:t>
       </w:r>
       <w:proofErr w:type="spellEnd"/>
@@ -2323,6 +2553,7 @@
         <w:ind w:left="1440"/>
       </w:pPr>
       <w:r>
+        <w:lastRenderedPageBreak/>
         <w:t xml:space="preserve">It is good to run </w:t>
       </w:r>
       <w:proofErr w:type="spellStart"/>
@@ -2576,15 +2807,30 @@
         <w:pStyle w:val="Heading2"/>
       </w:pPr>
       <w:r>
-        <w:t>Lab files</w:t>
-      </w:r>
-    </w:p>
-    <w:p>
-      <w:r>
-        <w:t xml:space="preserve">The lab </w:t>
-      </w:r>
-      <w:r>
-        <w:t>files contain script files to get started:</w:t>
+        <w:t>Lab file</w:t>
+      </w:r>
+    </w:p>
+    <w:p>
+      <w:r>
+        <w:t>Only one</w:t>
+      </w:r>
+      <w:r>
+        <w:t xml:space="preserve"> lab </w:t>
+      </w:r>
+      <w:r>
+        <w:t>file</w:t>
+      </w:r>
+      <w:r>
+        <w:t xml:space="preserve"> </w:t>
+      </w:r>
+      <w:r>
+        <w:t xml:space="preserve">is </w:t>
+      </w:r>
+      <w:r>
+        <w:t>needed</w:t>
+      </w:r>
+      <w:r>
+        <w:t xml:space="preserve"> to get started: </w:t>
       </w:r>
     </w:p>
     <w:p>
@@ -2595,53 +2841,42 @@
           <w:numId w:val="8"/>
         </w:numPr>
       </w:pPr>
-      <w:r>
-        <w:t xml:space="preserve">env.bat, env.sh, </w:t>
-      </w:r>
-      <w:proofErr w:type="spellStart"/>
-      <w:r>
-        <w:t>utils.tcl</w:t>
-      </w:r>
-      <w:proofErr w:type="spellEnd"/>
-      <w:r>
-        <w:t>: carried over from the previous lab</w:t>
-      </w:r>
-    </w:p>
-    <w:p>
-      <w:pPr>
-        <w:pStyle w:val="ListParagraph"/>
-        <w:numPr>
-          <w:ilvl w:val="0"/>
-          <w:numId w:val="8"/>
-        </w:numPr>
-      </w:pPr>
+      <w:proofErr w:type="gramStart"/>
+      <w:r>
+        <w:t>scripts/</w:t>
+      </w:r>
+      <w:proofErr w:type="spellStart"/>
+      <w:r>
+        <w:t>ip.tcl</w:t>
+      </w:r>
+      <w:proofErr w:type="spellEnd"/>
+      <w:proofErr w:type="gramEnd"/>
+      <w:r>
+        <w:t>: This is a template file where you will add the Tcl required to build the IP from scratch.</w:t>
+      </w:r>
+    </w:p>
+    <w:p>
+      <w:r>
+        <w:t xml:space="preserve">We will be editing the </w:t>
+      </w:r>
+      <w:proofErr w:type="spellStart"/>
+      <w:r>
+        <w:t>ip.tcl</w:t>
+      </w:r>
+      <w:proofErr w:type="spellEnd"/>
+      <w:r>
+        <w:t xml:space="preserve"> script to generate the IP from scratch, and also </w:t>
+      </w:r>
+      <w:r>
+        <w:t xml:space="preserve">updating the </w:t>
+      </w:r>
       <w:proofErr w:type="spellStart"/>
       <w:r>
         <w:t>Makefile</w:t>
       </w:r>
       <w:proofErr w:type="spellEnd"/>
       <w:r>
-        <w:t xml:space="preserve">: </w:t>
-      </w:r>
-      <w:r>
-        <w:t>This is a template file where you will add the rule to make the IP.</w:t>
-      </w:r>
-    </w:p>
-    <w:p>
-      <w:pPr>
-        <w:pStyle w:val="ListParagraph"/>
-        <w:numPr>
-          <w:ilvl w:val="0"/>
-          <w:numId w:val="8"/>
-        </w:numPr>
-      </w:pPr>
-      <w:proofErr w:type="spellStart"/>
-      <w:r>
-        <w:t>ip.tcl</w:t>
-      </w:r>
-      <w:proofErr w:type="spellEnd"/>
-      <w:r>
-        <w:t>: This is a template file where you will add the Tcl required to build the IP from scratch.</w:t>
+        <w:t xml:space="preserve"> to include the IP as a target.</w:t>
       </w:r>
     </w:p>
     <w:p>
@@ -2649,7 +2884,6 @@
         <w:pStyle w:val="Heading2"/>
       </w:pPr>
       <w:r>
-        <w:lastRenderedPageBreak/>
         <w:t>Lab Procedure</w:t>
       </w:r>
     </w:p>
@@ -2662,18 +2896,15 @@
         </w:numPr>
       </w:pPr>
       <w:r>
-        <w:t xml:space="preserve">Create a new directory called </w:t>
-      </w:r>
-      <w:proofErr w:type="spellStart"/>
-      <w:r>
-        <w:rPr>
-          <w:b/>
-        </w:rPr>
-        <w:t>ip</w:t>
-      </w:r>
-      <w:proofErr w:type="spellEnd"/>
-      <w:r>
-        <w:t xml:space="preserve"> in the root directory. This will be used to store the IP output products.</w:t>
+        <w:t xml:space="preserve">Copy the lab file </w:t>
+      </w:r>
+      <w:proofErr w:type="spellStart"/>
+      <w:r>
+        <w:t>ip.tcl</w:t>
+      </w:r>
+      <w:proofErr w:type="spellEnd"/>
+      <w:r>
+        <w:t xml:space="preserve"> to your scripts directory.</w:t>
       </w:r>
     </w:p>
     <w:p>
@@ -2730,7 +2961,25 @@
         </w:numPr>
       </w:pPr>
       <w:r>
-        <w:t>Use the default settings for the IP including the name axi_iic_0</w:t>
+        <w:t>Use the default settings for the IP</w:t>
+      </w:r>
+      <w:r>
+        <w:t>.</w:t>
+      </w:r>
+      <w:r>
+        <w:t xml:space="preserve"> </w:t>
+      </w:r>
+      <w:r>
+        <w:t xml:space="preserve">The component name can be left as is: </w:t>
+      </w:r>
+      <w:r>
+        <w:rPr>
+          <w:b/>
+        </w:rPr>
+        <w:t>axi_iic_0</w:t>
+      </w:r>
+      <w:r>
+        <w:t>.</w:t>
       </w:r>
     </w:p>
     <w:p>
@@ -2738,11 +2987,12 @@
         <w:rPr>
           <w:noProof/>
         </w:rPr>
+        <w:lastRenderedPageBreak/>
         <w:drawing>
           <wp:inline distT="0" distB="0" distL="0" distR="0">
-            <wp:extent cx="4312283" cy="3307743"/>
-            <wp:effectExtent l="171450" t="171450" r="355600" b="368935"/>
-            <wp:docPr id="5" name="Picture 5"/>
+            <wp:extent cx="4034558" cy="2620370"/>
+            <wp:effectExtent l="0" t="0" r="4445" b="8890"/>
+            <wp:docPr id="11" name="Picture 11"/>
             <wp:cNvGraphicFramePr>
               <a:graphicFrameLocks xmlns:a="http://schemas.openxmlformats.org/drawingml/2006/main" noChangeAspect="1"/>
             </wp:cNvGraphicFramePr>
@@ -2750,7 +3000,7 @@
               <a:graphicData uri="http://schemas.openxmlformats.org/drawingml/2006/picture">
                 <pic:pic xmlns:pic="http://schemas.openxmlformats.org/drawingml/2006/picture">
                   <pic:nvPicPr>
-                    <pic:cNvPr id="0" name="Picture 1"/>
+                    <pic:cNvPr id="0" name="Picture 2"/>
                     <pic:cNvPicPr>
                       <a:picLocks noChangeAspect="1" noChangeArrowheads="1"/>
                     </pic:cNvPicPr>
@@ -2771,21 +3021,15 @@
                   <pic:spPr bwMode="auto">
                     <a:xfrm>
                       <a:off x="0" y="0"/>
-                      <a:ext cx="4312309" cy="3307763"/>
+                      <a:ext cx="4034796" cy="2620524"/>
                     </a:xfrm>
                     <a:prstGeom prst="rect">
                       <a:avLst/>
                     </a:prstGeom>
+                    <a:noFill/>
                     <a:ln>
                       <a:noFill/>
                     </a:ln>
-                    <a:effectLst>
-                      <a:outerShdw blurRad="292100" dist="139700" dir="2700000" algn="tl" rotWithShape="0">
-                        <a:srgbClr val="333333">
-                          <a:alpha val="65000"/>
-                        </a:srgbClr>
-                      </a:outerShdw>
-                    </a:effectLst>
                   </pic:spPr>
                 </pic:pic>
               </a:graphicData>
@@ -2834,6 +3078,20 @@
       <w:r>
         <w:t>Avoid using absolute paths so that the IP can be recreated in a different location in the future.</w:t>
       </w:r>
+      <w:r>
+        <w:t xml:space="preserve"> Note the suggestion of storing locally in the </w:t>
+      </w:r>
+      <w:proofErr w:type="spellStart"/>
+      <w:r>
+        <w:rPr>
+          <w:b/>
+        </w:rPr>
+        <w:t>ip</w:t>
+      </w:r>
+      <w:proofErr w:type="spellEnd"/>
+      <w:r>
+        <w:t xml:space="preserve"> directory.</w:t>
+      </w:r>
     </w:p>
     <w:p>
       <w:pPr>
@@ -2958,13 +3216,22 @@
         </w:numPr>
       </w:pPr>
       <w:r>
-        <w:t xml:space="preserve">Add the IP to the </w:t>
+        <w:t xml:space="preserve">Add the IP </w:t>
+      </w:r>
+      <w:r>
+        <w:t xml:space="preserve">target </w:t>
+      </w:r>
+      <w:r>
+        <w:t xml:space="preserve">to the </w:t>
       </w:r>
       <w:proofErr w:type="spellStart"/>
       <w:r>
         <w:t>Makefile</w:t>
       </w:r>
       <w:proofErr w:type="spellEnd"/>
+      <w:r>
+        <w:t>:</w:t>
+      </w:r>
     </w:p>
     <w:p>
       <w:pPr>
@@ -3027,7 +3294,19 @@
       </w:r>
       <w:proofErr w:type="spellEnd"/>
       <w:r>
-        <w:t xml:space="preserve"> target. You can use the compile and setup targets as examples but note they are commented-out for this lab.</w:t>
+        <w:t xml:space="preserve"> target.</w:t>
+      </w:r>
+    </w:p>
+    <w:p>
+      <w:pPr>
+        <w:pStyle w:val="ListParagraph"/>
+        <w:numPr>
+          <w:ilvl w:val="1"/>
+          <w:numId w:val="9"/>
+        </w:numPr>
+      </w:pPr>
+      <w:r>
+        <w:t>The other targets remain unchanged for this lab.</w:t>
       </w:r>
     </w:p>
     <w:p>
@@ -3039,7 +3318,6 @@
         </w:numPr>
       </w:pPr>
       <w:r>
-        <w:lastRenderedPageBreak/>
         <w:t xml:space="preserve">Test the </w:t>
       </w:r>
       <w:proofErr w:type="spellStart"/>
@@ -3080,7 +3358,19 @@
         </w:numPr>
       </w:pPr>
       <w:r>
-        <w:t xml:space="preserve">Copy the IP output products into </w:t>
+        <w:t>C</w:t>
+      </w:r>
+      <w:r>
+        <w:t xml:space="preserve">heck that the </w:t>
+      </w:r>
+      <w:r>
+        <w:t xml:space="preserve">IP output products </w:t>
+      </w:r>
+      <w:r>
+        <w:t>are in</w:t>
+      </w:r>
+      <w:r>
+        <w:t xml:space="preserve"> </w:t>
       </w:r>
       <w:r>
         <w:t>the</w:t>
@@ -3092,35 +3382,44 @@
         <w:t>directory</w:t>
       </w:r>
       <w:r>
-        <w:t xml:space="preserve"> inside the root </w:t>
+        <w:t xml:space="preserve"> </w:t>
+      </w:r>
+      <w:proofErr w:type="spellStart"/>
+      <w:r>
+        <w:rPr>
+          <w:b/>
+        </w:rPr>
+        <w:t>ip</w:t>
+      </w:r>
+      <w:proofErr w:type="spellEnd"/>
+      <w:r>
+        <w:t xml:space="preserve"> which should be located in </w:t>
+      </w:r>
+      <w:r>
+        <w:rPr>
+          <w:b/>
+        </w:rPr>
+        <w:t>work</w:t>
+      </w:r>
+      <w:r>
+        <w:t xml:space="preserve">. </w:t>
+      </w:r>
+      <w:r>
+        <w:t xml:space="preserve">The </w:t>
+      </w:r>
+      <w:proofErr w:type="spellStart"/>
+      <w:r>
+        <w:t>ip</w:t>
+      </w:r>
+      <w:proofErr w:type="spellEnd"/>
+      <w:r>
+        <w:t xml:space="preserve"> </w:t>
       </w:r>
       <w:r>
         <w:t>directory</w:t>
       </w:r>
       <w:r>
-        <w:t xml:space="preserve"> called </w:t>
-      </w:r>
-      <w:proofErr w:type="spellStart"/>
-      <w:r>
-        <w:rPr>
-          <w:b/>
-        </w:rPr>
-        <w:t>ip</w:t>
-      </w:r>
-      <w:proofErr w:type="spellEnd"/>
-      <w:r>
-        <w:t>.</w:t>
-      </w:r>
-      <w:r>
-        <w:t xml:space="preserve"> The </w:t>
-      </w:r>
-      <w:proofErr w:type="spellStart"/>
-      <w:r>
-        <w:t>ip</w:t>
-      </w:r>
-      <w:proofErr w:type="spellEnd"/>
-      <w:r>
-        <w:t xml:space="preserve"> directory should contain the axi_iic_0 directory and everything below it.</w:t>
+        <w:t xml:space="preserve"> should contain the axi_iic_0 directory and everything below it.</w:t>
       </w:r>
     </w:p>
     <w:p>
@@ -3132,10 +3431,47 @@
         </w:numPr>
       </w:pPr>
       <w:r>
-        <w:t xml:space="preserve">Check in the IP and the </w:t>
-      </w:r>
-      <w:r>
-        <w:t>changed scripts</w:t>
+        <w:t xml:space="preserve">If satisfied, copy the necessary files to a new directory </w:t>
+      </w:r>
+      <w:proofErr w:type="spellStart"/>
+      <w:r>
+        <w:rPr>
+          <w:b/>
+        </w:rPr>
+        <w:t>ip</w:t>
+      </w:r>
+      <w:proofErr w:type="spellEnd"/>
+      <w:r>
+        <w:t xml:space="preserve"> which is in the root directory, at the same level as work.</w:t>
+      </w:r>
+      <w:r>
+        <w:t xml:space="preserve"> Recall the recommendation of files to check in for Managed IP: the IP directory and everything underneath.</w:t>
+      </w:r>
+    </w:p>
+    <w:p>
+      <w:pPr>
+        <w:pStyle w:val="ListParagraph"/>
+        <w:numPr>
+          <w:ilvl w:val="0"/>
+          <w:numId w:val="9"/>
+        </w:numPr>
+      </w:pPr>
+      <w:r>
+        <w:t>Check in the IP</w:t>
+      </w:r>
+      <w:r>
+        <w:t xml:space="preserve">, the </w:t>
+      </w:r>
+      <w:proofErr w:type="spellStart"/>
+      <w:r>
+        <w:t>Makefile</w:t>
+      </w:r>
+      <w:proofErr w:type="spellEnd"/>
+      <w:r>
+        <w:t xml:space="preserve"> and the </w:t>
+      </w:r>
+      <w:r>
+        <w:t>new script</w:t>
       </w:r>
       <w:r>
         <w:t>:</w:t>
@@ -3289,7 +3625,45 @@
         </w:numPr>
       </w:pPr>
       <w:r>
-        <w:t>Once the IP is under revision control, make a change. Change these options:</w:t>
+        <w:t>Once the IP is under revision cont</w:t>
+      </w:r>
+      <w:r>
+        <w:t xml:space="preserve">rol, make a change. Change </w:t>
+      </w:r>
+      <w:r>
+        <w:t xml:space="preserve">the AXI Clock Frequency </w:t>
+      </w:r>
+      <w:r>
+        <w:t>from 25 MHz to</w:t>
+      </w:r>
+      <w:r>
+        <w:t xml:space="preserve"> </w:t>
+      </w:r>
+      <w:r>
+        <w:rPr>
+          <w:b/>
+        </w:rPr>
+        <w:t xml:space="preserve">100 </w:t>
+      </w:r>
+      <w:proofErr w:type="spellStart"/>
+      <w:r>
+        <w:rPr>
+          <w:b/>
+        </w:rPr>
+        <w:t>MHz</w:t>
+      </w:r>
+      <w:r>
+        <w:t>.</w:t>
+      </w:r>
+      <w:proofErr w:type="spellEnd"/>
+      <w:r>
+        <w:t xml:space="preserve"> The equivalent IP property is </w:t>
+      </w:r>
+      <w:r>
+        <w:t>CONFIG.AXI_ACLK_FREQ_MHZ</w:t>
+      </w:r>
+      <w:r>
+        <w:t>.</w:t>
       </w:r>
     </w:p>
     <w:p>
@@ -3300,11 +3674,86 @@
         <w:rPr>
           <w:noProof/>
         </w:rPr>
+        <w:lastRenderedPageBreak/>
+        <mc:AlternateContent>
+          <mc:Choice Requires="wps">
+            <w:drawing>
+              <wp:anchor distT="0" distB="0" distL="114300" distR="114300" simplePos="0" relativeHeight="251659264" behindDoc="0" locked="0" layoutInCell="1" allowOverlap="1" wp14:anchorId="55630A0E" wp14:editId="5385A569">
+                <wp:simplePos x="0" y="0"/>
+                <wp:positionH relativeFrom="column">
+                  <wp:posOffset>1705970</wp:posOffset>
+                </wp:positionH>
+                <wp:positionV relativeFrom="paragraph">
+                  <wp:posOffset>1933205</wp:posOffset>
+                </wp:positionV>
+                <wp:extent cx="2217761" cy="136478"/>
+                <wp:effectExtent l="0" t="0" r="11430" b="16510"/>
+                <wp:wrapNone/>
+                <wp:docPr id="13" name="Rectangle 13"/>
+                <wp:cNvGraphicFramePr/>
+                <a:graphic xmlns:a="http://schemas.openxmlformats.org/drawingml/2006/main">
+                  <a:graphicData uri="http://schemas.microsoft.com/office/word/2010/wordprocessingShape">
+                    <wps:wsp>
+                      <wps:cNvSpPr/>
+                      <wps:spPr>
+                        <a:xfrm>
+                          <a:off x="0" y="0"/>
+                          <a:ext cx="2217761" cy="136478"/>
+                        </a:xfrm>
+                        <a:prstGeom prst="rect">
+                          <a:avLst/>
+                        </a:prstGeom>
+                        <a:noFill/>
+                        <a:ln>
+                          <a:solidFill>
+                            <a:srgbClr val="C00000"/>
+                          </a:solidFill>
+                        </a:ln>
+                      </wps:spPr>
+                      <wps:style>
+                        <a:lnRef idx="2">
+                          <a:schemeClr val="accent1">
+                            <a:shade val="50000"/>
+                          </a:schemeClr>
+                        </a:lnRef>
+                        <a:fillRef idx="1">
+                          <a:schemeClr val="accent1"/>
+                        </a:fillRef>
+                        <a:effectRef idx="0">
+                          <a:schemeClr val="accent1"/>
+                        </a:effectRef>
+                        <a:fontRef idx="minor">
+                          <a:schemeClr val="lt1"/>
+                        </a:fontRef>
+                      </wps:style>
+                      <wps:bodyPr rot="0" spcFirstLastPara="0" vertOverflow="overflow" horzOverflow="overflow" vert="horz" wrap="square" lIns="91440" tIns="45720" rIns="91440" bIns="45720" numCol="1" spcCol="0" rtlCol="0" fromWordArt="0" anchor="ctr" anchorCtr="0" forceAA="0" compatLnSpc="1">
+                        <a:prstTxWarp prst="textNoShape">
+                          <a:avLst/>
+                        </a:prstTxWarp>
+                        <a:noAutofit/>
+                      </wps:bodyPr>
+                    </wps:wsp>
+                  </a:graphicData>
+                </a:graphic>
+              </wp:anchor>
+            </w:drawing>
+          </mc:Choice>
+          <mc:Fallback>
+            <w:pict>
+              <v:rect id="Rectangle 13" o:spid="_x0000_s1026" style="position:absolute;margin-left:134.35pt;margin-top:152.2pt;width:174.65pt;height:10.75pt;z-index:251659264;visibility:visible;mso-wrap-style:square;mso-wrap-distance-left:9pt;mso-wrap-distance-top:0;mso-wrap-distance-right:9pt;mso-wrap-distance-bottom:0;mso-position-horizontal:absolute;mso-position-horizontal-relative:text;mso-position-vertical:absolute;mso-position-vertical-relative:text;v-text-anchor:middle" o:gfxdata="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" filled="f" strokecolor="#c00000" strokeweight="2pt"/>
+            </w:pict>
+          </mc:Fallback>
+        </mc:AlternateContent>
+      </w:r>
+      <w:r>
+        <w:rPr>
+          <w:noProof/>
+        </w:rPr>
         <w:drawing>
-          <wp:inline distT="0" distB="0" distL="0" distR="0">
-            <wp:extent cx="4466939" cy="3593990"/>
-            <wp:effectExtent l="171450" t="171450" r="353060" b="368935"/>
-            <wp:docPr id="15" name="Picture 15"/>
+          <wp:inline distT="0" distB="0" distL="0" distR="0" wp14:anchorId="49277D51" wp14:editId="0AFF73E8">
+            <wp:extent cx="4202665" cy="2729552"/>
+            <wp:effectExtent l="0" t="0" r="7620" b="0"/>
+            <wp:docPr id="12" name="Picture 12"/>
             <wp:cNvGraphicFramePr>
               <a:graphicFrameLocks xmlns:a="http://schemas.openxmlformats.org/drawingml/2006/main" noChangeAspect="1"/>
             </wp:cNvGraphicFramePr>
@@ -3312,7 +3761,7 @@
               <a:graphicData uri="http://schemas.openxmlformats.org/drawingml/2006/picture">
                 <pic:pic xmlns:pic="http://schemas.openxmlformats.org/drawingml/2006/picture">
                   <pic:nvPicPr>
-                    <pic:cNvPr id="0" name="Picture 2"/>
+                    <pic:cNvPr id="0" name="Picture 3"/>
                     <pic:cNvPicPr>
                       <a:picLocks noChangeAspect="1" noChangeArrowheads="1"/>
                     </pic:cNvPicPr>
@@ -3333,21 +3782,15 @@
                   <pic:spPr bwMode="auto">
                     <a:xfrm>
                       <a:off x="0" y="0"/>
-                      <a:ext cx="4467197" cy="3594198"/>
+                      <a:ext cx="4203991" cy="2730413"/>
                     </a:xfrm>
                     <a:prstGeom prst="rect">
                       <a:avLst/>
                     </a:prstGeom>
+                    <a:noFill/>
                     <a:ln>
                       <a:noFill/>
                     </a:ln>
-                    <a:effectLst>
-                      <a:outerShdw blurRad="292100" dist="139700" dir="2700000" algn="tl" rotWithShape="0">
-                        <a:srgbClr val="333333">
-                          <a:alpha val="65000"/>
-                        </a:srgbClr>
-                      </a:outerShdw>
-                    </a:effectLst>
                   </pic:spPr>
                 </pic:pic>
               </a:graphicData>
@@ -3358,38 +3801,6 @@
     </w:p>
     <w:p>
       <w:pPr>
-        <w:ind w:left="360"/>
-      </w:pPr>
-      <w:r>
-        <w:t>These are the IP properties:</w:t>
-      </w:r>
-    </w:p>
-    <w:p>
-      <w:pPr>
-        <w:pStyle w:val="ListParagraph"/>
-        <w:numPr>
-          <w:ilvl w:val="0"/>
-          <w:numId w:val="11"/>
-        </w:numPr>
-      </w:pPr>
-      <w:r>
-        <w:t>CONFIG.C_SCL_INERTIAL_DELAY</w:t>
-      </w:r>
-    </w:p>
-    <w:p>
-      <w:pPr>
-        <w:pStyle w:val="ListParagraph"/>
-        <w:numPr>
-          <w:ilvl w:val="0"/>
-          <w:numId w:val="11"/>
-        </w:numPr>
-      </w:pPr>
-      <w:r>
-        <w:t>CONFIG.C_SDA_INERTIAL_DELAY</w:t>
-      </w:r>
-    </w:p>
-    <w:p>
-      <w:pPr>
         <w:pStyle w:val="ListParagraph"/>
         <w:numPr>
           <w:ilvl w:val="0"/>
@@ -3437,7 +3848,6 @@
         </w:numPr>
       </w:pPr>
       <w:r>
-        <w:lastRenderedPageBreak/>
         <w:t>Creating and modifying Tcl scripts to fully generate the IP from scratch.</w:t>
       </w:r>
     </w:p>
@@ -3470,7 +3880,13 @@
         </w:numPr>
       </w:pPr>
       <w:r>
-        <w:t xml:space="preserve">Managing IP files under revision control with </w:t>
+        <w:t>Checking in</w:t>
+      </w:r>
+      <w:r>
+        <w:t xml:space="preserve"> IP files </w:t>
+      </w:r>
+      <w:r>
+        <w:t xml:space="preserve">under revision control with </w:t>
       </w:r>
       <w:proofErr w:type="spellStart"/>
       <w:r>
@@ -3478,7 +3894,27 @@
       </w:r>
       <w:proofErr w:type="spellEnd"/>
       <w:r>
-        <w:t>,</w:t>
+        <w:t>.</w:t>
+      </w:r>
+    </w:p>
+    <w:p>
+      <w:pPr>
+        <w:pStyle w:val="ListParagraph"/>
+        <w:numPr>
+          <w:ilvl w:val="0"/>
+          <w:numId w:val="8"/>
+        </w:numPr>
+      </w:pPr>
+      <w:r>
+        <w:t xml:space="preserve">Modifying IP and updating the </w:t>
+      </w:r>
+      <w:proofErr w:type="spellStart"/>
+      <w:r>
+        <w:t>Git</w:t>
+      </w:r>
+      <w:proofErr w:type="spellEnd"/>
+      <w:r>
+        <w:t xml:space="preserve"> repository.</w:t>
       </w:r>
     </w:p>
     <w:p>
@@ -3486,7 +3922,12 @@
         <w:pStyle w:val="Heading1"/>
       </w:pPr>
       <w:r>
-        <w:t>Lab 3: Revision Control of a Block Design</w:t>
+        <w:t>Lab 3: Revision Control of a Block Desig</w:t>
+      </w:r>
+      <w:bookmarkStart w:id="0" w:name="_GoBack"/>
+      <w:bookmarkEnd w:id="0"/>
+      <w:r>
+        <w:t>n</w:t>
       </w:r>
     </w:p>
     <w:p>
@@ -3503,7 +3944,13 @@
         <w:t xml:space="preserve">may also include </w:t>
       </w:r>
       <w:r>
-        <w:t>recreating the block design itself from an empty block design. In this lab you will cover:</w:t>
+        <w:t xml:space="preserve">recreating the block design itself from </w:t>
+      </w:r>
+      <w:r>
+        <w:t>scratch</w:t>
+      </w:r>
+      <w:r>
+        <w:t>. In this lab you will cover:</w:t>
       </w:r>
     </w:p>
     <w:p>
@@ -3619,6 +4066,7 @@
         </w:numPr>
       </w:pPr>
       <w:r>
+        <w:lastRenderedPageBreak/>
         <w:t xml:space="preserve">env.bat, env.sh, </w:t>
       </w:r>
       <w:proofErr w:type="spellStart"/>
@@ -3758,13 +4206,7 @@
         </w:numPr>
       </w:pPr>
       <w:r>
-        <w:t xml:space="preserve">The block design is saved and packaged in a source directory containing </w:t>
-      </w:r>
-      <w:r>
-        <w:t>block design</w:t>
-      </w:r>
-      <w:r>
-        <w:t>s.</w:t>
+        <w:t>The block design is saved and packaged in a source directory containing block designs.</w:t>
       </w:r>
       <w:r>
         <w:t xml:space="preserve"> Recall the recommendation for block designs is to check in the directory containing the .</w:t>
@@ -3889,7 +4331,6 @@
         <w:rPr>
           <w:noProof/>
         </w:rPr>
-        <w:lastRenderedPageBreak/>
         <w:drawing>
           <wp:inline distT="0" distB="0" distL="0" distR="0" wp14:anchorId="3B642CE1" wp14:editId="0D1A7D8C">
             <wp:extent cx="5323890" cy="2679589"/>
@@ -4039,6 +4480,7 @@
         </w:numPr>
       </w:pPr>
       <w:r>
+        <w:lastRenderedPageBreak/>
         <w:t xml:space="preserve">Review the IP generation script </w:t>
       </w:r>
       <w:proofErr w:type="spellStart"/>
@@ -4047,7 +4489,13 @@
       </w:r>
       <w:proofErr w:type="spellEnd"/>
       <w:r>
-        <w:t xml:space="preserve"> which uses a similar process to generate the IP.</w:t>
+        <w:t xml:space="preserve"> </w:t>
+      </w:r>
+      <w:r>
+        <w:t xml:space="preserve">from Lab 2 </w:t>
+      </w:r>
+      <w:r>
+        <w:t>which uses a similar process to generate the IP.</w:t>
       </w:r>
     </w:p>
     <w:p>
@@ -4059,6 +4507,18 @@
         </w:numPr>
       </w:pPr>
       <w:r>
+        <w:t>Note that a project is required to hold the generated block design, although the project itself may not be useful for revision control.</w:t>
+      </w:r>
+    </w:p>
+    <w:p>
+      <w:pPr>
+        <w:pStyle w:val="ListParagraph"/>
+        <w:numPr>
+          <w:ilvl w:val="1"/>
+          <w:numId w:val="14"/>
+        </w:numPr>
+      </w:pPr>
+      <w:r>
         <w:t>Includ</w:t>
       </w:r>
       <w:r>
@@ -4269,8 +4729,6 @@
       <w:r>
         <w:t xml:space="preserve"> file, similar to Managed IP.</w:t>
       </w:r>
-      <w:bookmarkStart w:id="0" w:name="_GoBack"/>
-      <w:bookmarkEnd w:id="0"/>
     </w:p>
     <w:p/>
     <w:p>
@@ -6874,7 +7332,7 @@
 </file>
 
 <file path=customXml/itemProps1.xml><?xml version="1.0" encoding="utf-8"?>
-<ds:datastoreItem xmlns:ds="http://schemas.openxmlformats.org/officeDocument/2006/customXml" ds:itemID="{085D93F6-1510-482B-911C-A37013571A08}">
+<ds:datastoreItem xmlns:ds="http://schemas.openxmlformats.org/officeDocument/2006/customXml" ds:itemID="{CFCA5158-5132-49F1-A4DA-B2C4E8A428F1}">
   <ds:schemaRefs>
     <ds:schemaRef ds:uri="http://schemas.openxmlformats.org/officeDocument/2006/bibliography"/>
   </ds:schemaRefs>

</xml_diff>

<commit_message>
Added Lab 4 - custom IP
</commit_message>
<xml_diff>
--- a/doc/tscVersionControl.docx
+++ b/doc/tscVersionControl.docx
@@ -12,6 +12,15 @@
     </w:p>
     <w:sdt>
       <w:sdtPr>
+        <w:rPr>
+          <w:rFonts w:asciiTheme="minorHAnsi" w:eastAsiaTheme="minorHAnsi" w:hAnsiTheme="minorHAnsi" w:cstheme="minorBidi"/>
+          <w:b w:val="0"/>
+          <w:bCs w:val="0"/>
+          <w:color w:val="auto"/>
+          <w:sz w:val="22"/>
+          <w:szCs w:val="22"/>
+          <w:lang w:eastAsia="en-US"/>
+        </w:rPr>
         <w:id w:val="953755663"/>
         <w:docPartObj>
           <w:docPartGallery w:val="Table of Contents"/>
@@ -20,12 +29,7 @@
       </w:sdtPr>
       <w:sdtEndPr>
         <w:rPr>
-          <w:rFonts w:asciiTheme="minorHAnsi" w:eastAsiaTheme="minorHAnsi" w:hAnsiTheme="minorHAnsi" w:cstheme="minorBidi"/>
           <w:noProof/>
-          <w:color w:val="auto"/>
-          <w:sz w:val="22"/>
-          <w:szCs w:val="22"/>
-          <w:lang w:eastAsia="en-US"/>
         </w:rPr>
       </w:sdtEndPr>
       <w:sdtContent>
@@ -2494,10 +2498,7 @@
       </w:r>
       <w:proofErr w:type="spellEnd"/>
       <w:r>
-        <w:t xml:space="preserve">: </w:t>
-      </w:r>
-      <w:r>
-        <w:t>Use these as starting points or templates and complete them as necessary during the labs.</w:t>
+        <w:t>: Use these as starting points or templates and complete them as necessary during the labs.</w:t>
       </w:r>
       <w:r>
         <w:t xml:space="preserve"> Inside </w:t>
@@ -2591,10 +2592,7 @@
         </w:numPr>
       </w:pPr>
       <w:r>
-        <w:t>C:\users\your_username\</w:t>
-      </w:r>
-      <w:r>
-        <w:t>revision_control_labs</w:t>
+        <w:t>C:\users\your_username\revision_control_labs</w:t>
       </w:r>
     </w:p>
     <w:p>
@@ -2724,13 +2722,7 @@
     </w:p>
     <w:p>
       <w:r>
-        <w:t xml:space="preserve">Copy the lab1 contents (not lab1 itself) into your root location, for example </w:t>
-      </w:r>
-      <w:r>
-        <w:t>C:\tsc14\revision_control_labs</w:t>
-      </w:r>
-      <w:r>
-        <w:t>.  Then when you begin Lab 1, your directory</w:t>
+        <w:t>Copy the lab1 contents (not lab1 itself) into your root location, for example C:\tsc14\revision_control_labs.  Then when you begin Lab 1, your directory</w:t>
       </w:r>
       <w:r>
         <w:t xml:space="preserve"> structure</w:t>
@@ -2880,10 +2872,7 @@
     </w:p>
     <w:p>
       <w:r>
-        <w:t>C:\tsc14\revision_control_labs</w:t>
-      </w:r>
-      <w:r>
-        <w:t>\</w:t>
+        <w:t>C:\tsc14\revision_control_labs\</w:t>
       </w:r>
       <w:r>
         <w:rPr>
@@ -5367,19 +5356,11 @@
           <w:numId w:val="18"/>
         </w:numPr>
       </w:pPr>
-      <w:proofErr w:type="gramStart"/>
-      <w:r>
-        <w:rPr>
-          <w:b/>
-        </w:rPr>
-        <w:t>cd</w:t>
-      </w:r>
-      <w:proofErr w:type="gramEnd"/>
-      <w:r>
-        <w:rPr>
-          <w:b/>
-        </w:rPr>
-        <w:t xml:space="preserve">; </w:t>
+      <w:r>
+        <w:rPr>
+          <w:b/>
+        </w:rPr>
+        <w:t xml:space="preserve">cd; </w:t>
       </w:r>
       <w:proofErr w:type="spellStart"/>
       <w:r>
@@ -5591,15 +5572,7 @@
         <w:t>Here is a</w:t>
       </w:r>
       <w:r>
-        <w:t xml:space="preserve"> simple example of a </w:t>
-      </w:r>
-      <w:proofErr w:type="spellStart"/>
-      <w:r>
-        <w:t>Makefile</w:t>
-      </w:r>
-      <w:proofErr w:type="spellEnd"/>
-      <w:r>
-        <w:t xml:space="preserve">. An RTL design consists of a single Verilog file </w:t>
+        <w:t xml:space="preserve"> simple example of a Makefile. An RTL design consists of a single Verilog file </w:t>
       </w:r>
       <w:proofErr w:type="spellStart"/>
       <w:r>
@@ -5938,23 +5911,7 @@
           <w:rFonts w:ascii="Courier New" w:hAnsi="Courier New" w:cs="Courier New"/>
           <w:sz w:val="18"/>
         </w:rPr>
-        <w:t xml:space="preserve"> -f </w:t>
-      </w:r>
-      <w:proofErr w:type="spellStart"/>
-      <w:r>
-        <w:rPr>
-          <w:rFonts w:ascii="Courier New" w:hAnsi="Courier New" w:cs="Courier New"/>
-          <w:sz w:val="18"/>
-        </w:rPr>
-        <w:t>Makefile</w:t>
-      </w:r>
-      <w:proofErr w:type="spellEnd"/>
-      <w:r>
-        <w:rPr>
-          <w:rFonts w:ascii="Courier New" w:hAnsi="Courier New" w:cs="Courier New"/>
-          <w:sz w:val="18"/>
-        </w:rPr>
-        <w:t xml:space="preserve"> </w:t>
+        <w:t xml:space="preserve"> -f Makefile </w:t>
       </w:r>
       <w:proofErr w:type="spellStart"/>
       <w:r>
@@ -6017,24 +5974,14 @@
         </w:numPr>
       </w:pPr>
       <w:r>
-        <w:t xml:space="preserve">If the </w:t>
-      </w:r>
-      <w:proofErr w:type="spellStart"/>
-      <w:r>
+        <w:t xml:space="preserve">If the Makefile resides in the current directory, and it has the name </w:t>
+      </w:r>
+      <w:r>
+        <w:rPr>
+          <w:b/>
+        </w:rPr>
         <w:t>Makefile</w:t>
       </w:r>
-      <w:proofErr w:type="spellEnd"/>
-      <w:r>
-        <w:t xml:space="preserve"> resides in the current directory, and it has the name </w:t>
-      </w:r>
-      <w:proofErr w:type="spellStart"/>
-      <w:r>
-        <w:rPr>
-          <w:b/>
-        </w:rPr>
-        <w:t>Makefile</w:t>
-      </w:r>
-      <w:proofErr w:type="spellEnd"/>
       <w:r>
         <w:t xml:space="preserve"> then the -f option is not necessary.</w:t>
       </w:r>
@@ -6048,15 +5995,7 @@
         </w:numPr>
       </w:pPr>
       <w:r>
-        <w:t xml:space="preserve">If the target is not specified, make will just build the first target in the </w:t>
-      </w:r>
-      <w:proofErr w:type="spellStart"/>
-      <w:r>
-        <w:t>Makefile</w:t>
-      </w:r>
-      <w:proofErr w:type="spellEnd"/>
-      <w:r>
-        <w:t xml:space="preserve"> which is </w:t>
+        <w:t xml:space="preserve">If the target is not specified, make will just build the first target in the Makefile which is </w:t>
       </w:r>
       <w:proofErr w:type="spellStart"/>
       <w:r>
@@ -6791,15 +6730,7 @@
     </w:p>
     <w:p>
       <w:r>
-        <w:t xml:space="preserve">When a </w:t>
-      </w:r>
-      <w:proofErr w:type="spellStart"/>
-      <w:r>
-        <w:t>Makefile</w:t>
-      </w:r>
-      <w:proofErr w:type="spellEnd"/>
-      <w:r>
-        <w:t xml:space="preserve"> contains multiple targets, it is common to include a target called </w:t>
+        <w:t xml:space="preserve">When a Makefile contains multiple targets, it is common to include a target called </w:t>
       </w:r>
       <w:r>
         <w:rPr>
@@ -6808,15 +6739,7 @@
         <w:t>all</w:t>
       </w:r>
       <w:r>
-        <w:t xml:space="preserve"> that generates all targets in the </w:t>
-      </w:r>
-      <w:proofErr w:type="spellStart"/>
-      <w:r>
-        <w:t>Makefile</w:t>
-      </w:r>
-      <w:proofErr w:type="spellEnd"/>
-      <w:r>
-        <w:t xml:space="preserve">. For example, if we added another </w:t>
+        <w:t xml:space="preserve"> that generates all targets in the Makefile. For example, if we added another </w:t>
       </w:r>
       <w:r>
         <w:t xml:space="preserve">target for </w:t>
@@ -6827,15 +6750,7 @@
       </w:r>
       <w:proofErr w:type="spellEnd"/>
       <w:r>
-        <w:t xml:space="preserve"> generation, our </w:t>
-      </w:r>
-      <w:proofErr w:type="spellStart"/>
-      <w:r>
-        <w:t>Makefile</w:t>
-      </w:r>
-      <w:proofErr w:type="spellEnd"/>
-      <w:r>
-        <w:t xml:space="preserve"> becomes:</w:t>
+        <w:t xml:space="preserve"> generation, our Makefile becomes:</w:t>
       </w:r>
     </w:p>
     <w:p>
@@ -7075,7 +6990,6 @@
         </w:rPr>
       </w:pPr>
       <w:proofErr w:type="spellStart"/>
-      <w:proofErr w:type="gramStart"/>
       <w:r>
         <w:rPr>
           <w:rFonts w:ascii="Courier New" w:hAnsi="Courier New" w:cs="Courier New"/>
@@ -7089,9 +7003,24 @@
           <w:rFonts w:ascii="Courier New" w:hAnsi="Courier New" w:cs="Courier New"/>
           <w:sz w:val="18"/>
         </w:rPr>
-        <w:t xml:space="preserve"> :</w:t>
-      </w:r>
-      <w:proofErr w:type="gramEnd"/>
+        <w:t xml:space="preserve"> : </w:t>
+      </w:r>
+      <w:r>
+        <w:rPr>
+          <w:rFonts w:ascii="Courier New" w:hAnsi="Courier New" w:cs="Courier New"/>
+          <w:sz w:val="18"/>
+        </w:rPr>
+        <w:t>.</w:t>
+      </w:r>
+      <w:proofErr w:type="spellStart"/>
+      <w:r>
+        <w:rPr>
+          <w:rFonts w:ascii="Courier New" w:hAnsi="Courier New" w:cs="Courier New"/>
+          <w:sz w:val="18"/>
+        </w:rPr>
+        <w:t>synth.done</w:t>
+      </w:r>
+      <w:proofErr w:type="spellEnd"/>
       <w:r>
         <w:rPr>
           <w:rFonts w:ascii="Courier New" w:hAnsi="Courier New" w:cs="Courier New"/>
@@ -7963,13 +7892,8 @@
         <w:t>A</w:t>
       </w:r>
       <w:r>
-        <w:t xml:space="preserve"> </w:t>
-      </w:r>
-      <w:proofErr w:type="spellStart"/>
-      <w:r>
-        <w:t>Makefile</w:t>
-      </w:r>
-      <w:proofErr w:type="spellEnd"/>
+        <w:t xml:space="preserve"> Makefile</w:t>
+      </w:r>
       <w:r>
         <w:t xml:space="preserve"> that cal</w:t>
       </w:r>
@@ -8451,13 +8375,7 @@
       </w:r>
       <w:proofErr w:type="spellEnd"/>
       <w:r>
-        <w:t xml:space="preserve"> (empty </w:t>
-      </w:r>
-      <w:r>
-        <w:t>directory</w:t>
-      </w:r>
-      <w:r>
-        <w:t>)</w:t>
+        <w:t xml:space="preserve"> (empty directory)</w:t>
       </w:r>
     </w:p>
     <w:p>
@@ -8576,13 +8494,8 @@
           <w:numId w:val="3"/>
         </w:numPr>
       </w:pPr>
-      <w:proofErr w:type="spellStart"/>
-      <w:r>
-        <w:t>Makefile</w:t>
-      </w:r>
-      <w:proofErr w:type="spellEnd"/>
-      <w:r>
-        <w:t xml:space="preserve"> </w:t>
+      <w:r>
+        <w:t xml:space="preserve">Makefile </w:t>
       </w:r>
     </w:p>
     <w:p>
@@ -8617,13 +8530,7 @@
         <w:t xml:space="preserve">Copy these files to </w:t>
       </w:r>
       <w:r>
-        <w:t xml:space="preserve">your root directory such as </w:t>
-      </w:r>
-      <w:r>
-        <w:t>C:\tsc14\revision_control_labs</w:t>
-      </w:r>
-      <w:r>
-        <w:t>.</w:t>
+        <w:t>your root directory such as C:\tsc14\revision_control_labs.</w:t>
       </w:r>
       <w:r>
         <w:t xml:space="preserve"> We will call this the root </w:t>
@@ -8819,15 +8726,7 @@
         <w:t>the</w:t>
       </w:r>
       <w:r>
-        <w:t xml:space="preserve"> </w:t>
-      </w:r>
-      <w:proofErr w:type="spellStart"/>
-      <w:r>
-        <w:t>Makefile</w:t>
-      </w:r>
-      <w:proofErr w:type="spellEnd"/>
-      <w:r>
-        <w:t xml:space="preserve"> </w:t>
+        <w:t xml:space="preserve"> Makefile </w:t>
       </w:r>
       <w:r>
         <w:t>in</w:t>
@@ -8851,15 +8750,7 @@
         <w:t xml:space="preserve">make </w:t>
       </w:r>
       <w:r>
-        <w:t xml:space="preserve">on the command line. When finished the </w:t>
-      </w:r>
-      <w:proofErr w:type="spellStart"/>
-      <w:r>
-        <w:t>Makefile</w:t>
-      </w:r>
-      <w:proofErr w:type="spellEnd"/>
-      <w:r>
-        <w:t xml:space="preserve"> can be checked </w:t>
+        <w:t xml:space="preserve">on the command line. When finished the Makefile can be checked </w:t>
       </w:r>
       <w:r>
         <w:t xml:space="preserve">back </w:t>
@@ -8981,15 +8872,7 @@
         <w:t xml:space="preserve"> to create</w:t>
       </w:r>
       <w:r>
-        <w:t xml:space="preserve"> a </w:t>
-      </w:r>
-      <w:proofErr w:type="spellStart"/>
-      <w:r>
-        <w:t>Makefile</w:t>
-      </w:r>
-      <w:proofErr w:type="spellEnd"/>
-      <w:r>
-        <w:t xml:space="preserve"> target</w:t>
+        <w:t xml:space="preserve"> a Makefile target</w:t>
       </w:r>
       <w:r>
         <w:t xml:space="preserve"> - This tells </w:t>
@@ -9179,15 +9062,7 @@
         </w:numPr>
       </w:pPr>
       <w:r>
-        <w:t xml:space="preserve">Test the script to ensure it creates the Vivado project and </w:t>
-      </w:r>
-      <w:proofErr w:type="spellStart"/>
-      <w:r>
-        <w:t>Makefile</w:t>
-      </w:r>
-      <w:proofErr w:type="spellEnd"/>
-      <w:r>
-        <w:t xml:space="preserve"> target as expected.</w:t>
+        <w:t>Test the script to ensure it creates the Vivado project and Makefile target as expected.</w:t>
       </w:r>
     </w:p>
     <w:p>
@@ -9199,15 +9074,7 @@
         </w:numPr>
       </w:pPr>
       <w:r>
-        <w:t xml:space="preserve">Complete the </w:t>
-      </w:r>
-      <w:proofErr w:type="spellStart"/>
-      <w:r>
-        <w:t>Makefile</w:t>
-      </w:r>
-      <w:proofErr w:type="spellEnd"/>
-      <w:r>
-        <w:t xml:space="preserve"> to </w:t>
+        <w:t xml:space="preserve">Complete the Makefile to </w:t>
       </w:r>
       <w:r>
         <w:t xml:space="preserve">build a </w:t>
@@ -9327,15 +9194,7 @@
         <w:t>Pay special attenti</w:t>
       </w:r>
       <w:r>
-        <w:t xml:space="preserve">on to the </w:t>
-      </w:r>
-      <w:proofErr w:type="spellStart"/>
-      <w:r>
-        <w:t>Makefile</w:t>
-      </w:r>
-      <w:proofErr w:type="spellEnd"/>
-      <w:r>
-        <w:t xml:space="preserve"> target files which begin with a dot </w:t>
+        <w:t xml:space="preserve">on to the Makefile target files which begin with a dot </w:t>
       </w:r>
       <w:r>
         <w:t>character.</w:t>
@@ -9358,15 +9217,7 @@
       </w:r>
       <w:proofErr w:type="spellEnd"/>
       <w:r>
-        <w:t xml:space="preserve"> and </w:t>
-      </w:r>
-      <w:proofErr w:type="spellStart"/>
-      <w:r>
-        <w:t>Makefile</w:t>
-      </w:r>
-      <w:proofErr w:type="spellEnd"/>
-      <w:r>
-        <w:t xml:space="preserve"> target as expected.</w:t>
+        <w:t xml:space="preserve"> and Makefile target as expected.</w:t>
       </w:r>
     </w:p>
     <w:p>
@@ -9731,15 +9582,7 @@
         </w:numPr>
       </w:pPr>
       <w:r>
-        <w:t xml:space="preserve">Preparing and calling a </w:t>
-      </w:r>
-      <w:proofErr w:type="spellStart"/>
-      <w:r>
-        <w:t>Makefile</w:t>
-      </w:r>
-      <w:proofErr w:type="spellEnd"/>
-      <w:r>
-        <w:t xml:space="preserve"> to run those scripts to build projects.</w:t>
+        <w:t>Preparing and calling a Makefile to run those scripts to build projects.</w:t>
       </w:r>
     </w:p>
     <w:p>
@@ -9773,13 +9616,7 @@
       </w:pPr>
       <w:bookmarkStart w:id="16" w:name="_Toc395023513"/>
       <w:r>
-        <w:t xml:space="preserve">Lab 2 </w:t>
-      </w:r>
-      <w:r>
-        <w:t>Using Revision Control with</w:t>
-      </w:r>
-      <w:r>
-        <w:t xml:space="preserve"> Managed IP</w:t>
+        <w:t>Lab 2 Managed IP</w:t>
       </w:r>
       <w:bookmarkEnd w:id="16"/>
     </w:p>
@@ -9992,18 +9829,10 @@
         <w:t xml:space="preserve"> script to generate the IP from scratch, </w:t>
       </w:r>
       <w:r>
-        <w:t xml:space="preserve">updating the </w:t>
-      </w:r>
-      <w:proofErr w:type="spellStart"/>
-      <w:r>
-        <w:t>Makefil</w:t>
-      </w:r>
-      <w:r>
-        <w:t>e</w:t>
-      </w:r>
-      <w:proofErr w:type="spellEnd"/>
-      <w:r>
-        <w:t xml:space="preserve"> to include the IP as a target, and checking the IP output products into the </w:t>
+        <w:t>updating the Makefil</w:t>
+      </w:r>
+      <w:r>
+        <w:t xml:space="preserve">e to include the IP as a target, and checking the IP output products into the </w:t>
       </w:r>
       <w:proofErr w:type="spellStart"/>
       <w:r>
@@ -10281,15 +10110,7 @@
       </w:r>
       <w:proofErr w:type="spellEnd"/>
       <w:r>
-        <w:t xml:space="preserve"> that can be used for a </w:t>
-      </w:r>
-      <w:proofErr w:type="spellStart"/>
-      <w:r>
-        <w:t>Makefile</w:t>
-      </w:r>
-      <w:proofErr w:type="spellEnd"/>
-      <w:r>
-        <w:t xml:space="preserve"> target similar to </w:t>
+        <w:t xml:space="preserve"> that can be used for a Makefile target similar to </w:t>
       </w:r>
       <w:r>
         <w:rPr>
@@ -10359,13 +10180,8 @@
         <w:t xml:space="preserve">target </w:t>
       </w:r>
       <w:r>
-        <w:t xml:space="preserve">to the </w:t>
-      </w:r>
-      <w:proofErr w:type="spellStart"/>
-      <w:r>
-        <w:t>Makefile</w:t>
-      </w:r>
-      <w:proofErr w:type="spellEnd"/>
+        <w:t>to the Makefile</w:t>
+      </w:r>
       <w:r>
         <w:t>:</w:t>
       </w:r>
@@ -10466,15 +10282,7 @@
         </w:numPr>
       </w:pPr>
       <w:r>
-        <w:t xml:space="preserve">Test the </w:t>
-      </w:r>
-      <w:proofErr w:type="spellStart"/>
-      <w:r>
-        <w:t>Makefile</w:t>
-      </w:r>
-      <w:proofErr w:type="spellEnd"/>
-      <w:r>
-        <w:t xml:space="preserve"> by making the </w:t>
+        <w:t xml:space="preserve">Test the Makefile by making the </w:t>
       </w:r>
       <w:r>
         <w:rPr>
@@ -10608,13 +10416,8 @@
         <w:t>Check in the IP</w:t>
       </w:r>
       <w:r>
-        <w:t xml:space="preserve">, the </w:t>
-      </w:r>
-      <w:proofErr w:type="spellStart"/>
-      <w:r>
-        <w:t>Makefile</w:t>
-      </w:r>
-      <w:proofErr w:type="spellEnd"/>
+        <w:t>, the Makefile</w:t>
+      </w:r>
       <w:r>
         <w:t xml:space="preserve"> and the </w:t>
       </w:r>
@@ -11004,15 +10807,7 @@
         </w:numPr>
       </w:pPr>
       <w:r>
-        <w:t xml:space="preserve">Using a </w:t>
-      </w:r>
-      <w:proofErr w:type="spellStart"/>
-      <w:r>
-        <w:t>Makefile</w:t>
-      </w:r>
-      <w:proofErr w:type="spellEnd"/>
-      <w:r>
-        <w:t xml:space="preserve"> to build IP.</w:t>
+        <w:t>Using a Makefile to build IP.</w:t>
       </w:r>
     </w:p>
     <w:p>
@@ -11067,7 +10862,13 @@
       </w:pPr>
       <w:bookmarkStart w:id="20" w:name="_Toc395023517"/>
       <w:r>
-        <w:t>Lab 3: Revision Control of a Block Design</w:t>
+        <w:t xml:space="preserve">Lab 3: </w:t>
+      </w:r>
+      <w:r>
+        <w:t xml:space="preserve">IPI </w:t>
+      </w:r>
+      <w:r>
+        <w:t>Block Design</w:t>
       </w:r>
       <w:bookmarkEnd w:id="20"/>
     </w:p>
@@ -11091,7 +10892,13 @@
         <w:t>scratch</w:t>
       </w:r>
       <w:r>
-        <w:t>. In this lab you will cover:</w:t>
+        <w:t xml:space="preserve">. In this lab </w:t>
+      </w:r>
+      <w:r>
+        <w:t>we</w:t>
+      </w:r>
+      <w:r>
+        <w:t xml:space="preserve"> will cover:</w:t>
       </w:r>
     </w:p>
     <w:p>
@@ -11138,15 +10945,7 @@
         </w:numPr>
       </w:pPr>
       <w:r>
-        <w:t xml:space="preserve">Using a </w:t>
-      </w:r>
-      <w:proofErr w:type="spellStart"/>
-      <w:r>
-        <w:t>Makefile</w:t>
-      </w:r>
-      <w:proofErr w:type="spellEnd"/>
-      <w:r>
-        <w:t xml:space="preserve"> to build a block design output products from scratch.</w:t>
+        <w:t>Using a Makefile to build a block design output products from scratch.</w:t>
       </w:r>
     </w:p>
     <w:p>
@@ -11692,15 +11491,7 @@
         <w:t>Includ</w:t>
       </w:r>
       <w:r>
-        <w:t xml:space="preserve">e the creation of a </w:t>
-      </w:r>
-      <w:proofErr w:type="spellStart"/>
-      <w:r>
-        <w:t>Makefile</w:t>
-      </w:r>
-      <w:proofErr w:type="spellEnd"/>
-      <w:r>
-        <w:t xml:space="preserve"> target </w:t>
+        <w:t xml:space="preserve">e the creation of a Makefile target </w:t>
       </w:r>
       <w:r>
         <w:t>when finished</w:t>
@@ -11721,15 +11512,7 @@
         <w:t xml:space="preserve">Next </w:t>
       </w:r>
       <w:r>
-        <w:t xml:space="preserve">update the </w:t>
-      </w:r>
-      <w:proofErr w:type="spellStart"/>
-      <w:r>
-        <w:t>Makefile</w:t>
-      </w:r>
-      <w:proofErr w:type="spellEnd"/>
-      <w:r>
-        <w:t>.</w:t>
+        <w:t>update the Makefile.</w:t>
       </w:r>
     </w:p>
     <w:p>
@@ -11807,15 +11590,7 @@
         <w:t xml:space="preserve"> Chec</w:t>
       </w:r>
       <w:r>
-        <w:t xml:space="preserve">k in the necessary script files and the </w:t>
-      </w:r>
-      <w:proofErr w:type="spellStart"/>
-      <w:r>
-        <w:t>Makefile</w:t>
-      </w:r>
-      <w:proofErr w:type="spellEnd"/>
-      <w:r>
-        <w:t>.</w:t>
+        <w:t>k in the necessary script files and the Makefile.</w:t>
       </w:r>
       <w:r>
         <w:t xml:space="preserve"> Hint: you do not need to check in </w:t>
@@ -11913,83 +11688,1756 @@
       </w:r>
     </w:p>
     <w:p>
-      <w:bookmarkStart w:id="24" w:name="_GoBack"/>
+      <w:pPr>
+        <w:pStyle w:val="Heading1"/>
+      </w:pPr>
+      <w:r>
+        <w:t xml:space="preserve">Lab 4: </w:t>
+      </w:r>
+      <w:r>
+        <w:t>Packaged Custom RTL IP</w:t>
+      </w:r>
+    </w:p>
+    <w:p>
+      <w:r>
+        <w:t xml:space="preserve">This lab covers RTL that is packaged into a custom IP for the IP Catalog. We will package the familiar </w:t>
+      </w:r>
+      <w:proofErr w:type="spellStart"/>
+      <w:r>
+        <w:t>bft</w:t>
+      </w:r>
+      <w:proofErr w:type="spellEnd"/>
+      <w:r>
+        <w:t xml:space="preserve"> example design. We will cover:</w:t>
+      </w:r>
+    </w:p>
+    <w:p>
+      <w:pPr>
+        <w:pStyle w:val="ListParagraph"/>
+        <w:numPr>
+          <w:ilvl w:val="0"/>
+          <w:numId w:val="23"/>
+        </w:numPr>
+      </w:pPr>
+      <w:r>
+        <w:t>Creating a script to package the RTL project.</w:t>
+      </w:r>
+    </w:p>
+    <w:p>
+      <w:pPr>
+        <w:pStyle w:val="ListParagraph"/>
+        <w:numPr>
+          <w:ilvl w:val="0"/>
+          <w:numId w:val="23"/>
+        </w:numPr>
+      </w:pPr>
+      <w:r>
+        <w:t>Checking in the packaged IP.</w:t>
+      </w:r>
+    </w:p>
+    <w:p>
+      <w:pPr>
+        <w:pStyle w:val="ListParagraph"/>
+        <w:numPr>
+          <w:ilvl w:val="0"/>
+          <w:numId w:val="23"/>
+        </w:numPr>
+      </w:pPr>
+      <w:r>
+        <w:t>Iterating</w:t>
+      </w:r>
+      <w:r>
+        <w:t xml:space="preserve"> to revise the IP within IP Integrator.</w:t>
+      </w:r>
+    </w:p>
+    <w:p>
+      <w:pPr>
+        <w:pStyle w:val="Heading2"/>
+      </w:pPr>
+      <w:r>
+        <w:t>Lab Files</w:t>
+      </w:r>
+    </w:p>
+    <w:p>
+      <w:r>
+        <w:t>The lab files contain the following new files to get started:</w:t>
+      </w:r>
+    </w:p>
+    <w:p>
+      <w:pPr>
+        <w:pStyle w:val="ListParagraph"/>
+        <w:numPr>
+          <w:ilvl w:val="0"/>
+          <w:numId w:val="8"/>
+        </w:numPr>
+      </w:pPr>
+      <w:proofErr w:type="gramStart"/>
+      <w:r>
+        <w:t>scripts/</w:t>
+      </w:r>
+      <w:proofErr w:type="spellStart"/>
+      <w:r>
+        <w:t>cip.tcl</w:t>
+      </w:r>
+      <w:proofErr w:type="spellEnd"/>
+      <w:proofErr w:type="gramEnd"/>
+      <w:r>
+        <w:t xml:space="preserve">: </w:t>
+      </w:r>
+      <w:r>
+        <w:t xml:space="preserve">This is a template file where you will add the Tcl required to build the </w:t>
+      </w:r>
+      <w:r>
+        <w:t>packaged IP</w:t>
+      </w:r>
+      <w:r>
+        <w:t xml:space="preserve"> from scratch.</w:t>
+      </w:r>
+    </w:p>
+    <w:p>
+      <w:pPr>
+        <w:pStyle w:val="ListParagraph"/>
+        <w:numPr>
+          <w:ilvl w:val="0"/>
+          <w:numId w:val="8"/>
+        </w:numPr>
+      </w:pPr>
+      <w:proofErr w:type="spellStart"/>
+      <w:r>
+        <w:t>hdl</w:t>
+      </w:r>
+      <w:proofErr w:type="spellEnd"/>
+      <w:r>
+        <w:t>/</w:t>
+      </w:r>
+      <w:proofErr w:type="spellStart"/>
+      <w:r>
+        <w:t>bft</w:t>
+      </w:r>
+      <w:proofErr w:type="spellEnd"/>
+      <w:r>
+        <w:t>: Contains the RTL source for the IP</w:t>
+      </w:r>
+    </w:p>
+    <w:p>
+      <w:r>
+        <w:t xml:space="preserve">Copy the </w:t>
+      </w:r>
+      <w:proofErr w:type="spellStart"/>
+      <w:r>
+        <w:t>cip.tcl</w:t>
+      </w:r>
+      <w:proofErr w:type="spellEnd"/>
+      <w:r>
+        <w:t xml:space="preserve"> file to your local scripts directory and copy the </w:t>
+      </w:r>
+      <w:proofErr w:type="spellStart"/>
+      <w:r>
+        <w:t>bft</w:t>
+      </w:r>
+      <w:proofErr w:type="spellEnd"/>
+      <w:r>
+        <w:t xml:space="preserve"> directory to your local </w:t>
+      </w:r>
+      <w:proofErr w:type="spellStart"/>
+      <w:proofErr w:type="gramStart"/>
+      <w:r>
+        <w:t>hdl</w:t>
+      </w:r>
+      <w:proofErr w:type="spellEnd"/>
+      <w:proofErr w:type="gramEnd"/>
+      <w:r>
+        <w:t xml:space="preserve"> directory.</w:t>
+      </w:r>
+    </w:p>
+    <w:p>
+      <w:r>
+        <w:lastRenderedPageBreak/>
+        <w:t>At a high level, the procedure for packaging IP involves:</w:t>
+      </w:r>
+    </w:p>
+    <w:p>
+      <w:pPr>
+        <w:pStyle w:val="ListParagraph"/>
+        <w:numPr>
+          <w:ilvl w:val="0"/>
+          <w:numId w:val="8"/>
+        </w:numPr>
+      </w:pPr>
+      <w:r>
+        <w:t>Creating a project and adding the sources.</w:t>
+      </w:r>
+    </w:p>
+    <w:p>
+      <w:pPr>
+        <w:pStyle w:val="ListParagraph"/>
+        <w:numPr>
+          <w:ilvl w:val="0"/>
+          <w:numId w:val="8"/>
+        </w:numPr>
+      </w:pPr>
+      <w:r>
+        <w:t>Choosing a directory for the IP Definition.</w:t>
+      </w:r>
+    </w:p>
+    <w:p>
+      <w:pPr>
+        <w:pStyle w:val="ListParagraph"/>
+        <w:numPr>
+          <w:ilvl w:val="0"/>
+          <w:numId w:val="8"/>
+        </w:numPr>
+      </w:pPr>
+      <w:r>
+        <w:t xml:space="preserve">Ensuring all necessary source files </w:t>
+      </w:r>
+      <w:proofErr w:type="gramStart"/>
+      <w:r>
+        <w:t>are</w:t>
+      </w:r>
+      <w:proofErr w:type="gramEnd"/>
+      <w:r>
+        <w:t xml:space="preserve"> located within </w:t>
+      </w:r>
+      <w:r>
+        <w:t>the IP Definition directory.</w:t>
+      </w:r>
+    </w:p>
+    <w:p>
+      <w:pPr>
+        <w:pStyle w:val="ListParagraph"/>
+        <w:numPr>
+          <w:ilvl w:val="0"/>
+          <w:numId w:val="8"/>
+        </w:numPr>
+      </w:pPr>
+      <w:r>
+        <w:t>Co</w:t>
+      </w:r>
+      <w:r>
+        <w:t>nfiguring IP packaging settings such as version info.</w:t>
+      </w:r>
+    </w:p>
+    <w:p>
+      <w:pPr>
+        <w:pStyle w:val="ListParagraph"/>
+        <w:numPr>
+          <w:ilvl w:val="0"/>
+          <w:numId w:val="8"/>
+        </w:numPr>
+      </w:pPr>
+      <w:r>
+        <w:t>Generating the packaged IP and checking it in. The project can be discarded.</w:t>
+      </w:r>
+    </w:p>
+    <w:p>
+      <w:pPr>
+        <w:pStyle w:val="ListParagraph"/>
+        <w:numPr>
+          <w:ilvl w:val="0"/>
+          <w:numId w:val="8"/>
+        </w:numPr>
+      </w:pPr>
+      <w:r>
+        <w:t>Creating a script that can generate the IP from scratch.</w:t>
+      </w:r>
+    </w:p>
+    <w:p>
+      <w:r>
+        <w:t>The lab w</w:t>
+      </w:r>
+      <w:r>
+        <w:t>ill be divided into two parts: 1) c</w:t>
+      </w:r>
+      <w:r>
+        <w:t>reating the script to generate the IP</w:t>
+      </w:r>
+      <w:r>
+        <w:t>, and checking in the IP, and 2) modifying the IP from within IP Integrator.</w:t>
+      </w:r>
+    </w:p>
+    <w:p>
+      <w:pPr>
+        <w:pStyle w:val="Heading2"/>
+      </w:pPr>
+      <w:r>
+        <w:t>Lab Procedure</w:t>
+      </w:r>
+      <w:r>
+        <w:t xml:space="preserve"> Part 1</w:t>
+      </w:r>
+    </w:p>
+    <w:p>
+      <w:r>
+        <w:t>The goal of the first part of this lab i</w:t>
+      </w:r>
+      <w:r>
+        <w:t>s to have a script that can generate IP from scratch</w:t>
+      </w:r>
+      <w:r>
+        <w:t>. I</w:t>
+      </w:r>
+      <w:r>
+        <w:t xml:space="preserve">t </w:t>
+      </w:r>
+      <w:r>
+        <w:t>is</w:t>
+      </w:r>
+      <w:r>
+        <w:t xml:space="preserve"> easiest to work through the steps in the GUI and review the </w:t>
+      </w:r>
+      <w:r>
+        <w:t>command history</w:t>
+      </w:r>
+      <w:r>
+        <w:t xml:space="preserve"> after a successful packaging run.</w:t>
+      </w:r>
+    </w:p>
+    <w:p>
+      <w:pPr>
+        <w:pStyle w:val="ListParagraph"/>
+        <w:numPr>
+          <w:ilvl w:val="0"/>
+          <w:numId w:val="24"/>
+        </w:numPr>
+      </w:pPr>
+      <w:r>
+        <w:t xml:space="preserve">Begin with a clean work directory and copy the </w:t>
+      </w:r>
+      <w:proofErr w:type="spellStart"/>
+      <w:r>
+        <w:t>hdl</w:t>
+      </w:r>
+      <w:proofErr w:type="spellEnd"/>
+      <w:r>
+        <w:t>/</w:t>
+      </w:r>
+      <w:proofErr w:type="spellStart"/>
+      <w:r>
+        <w:t>bft</w:t>
+      </w:r>
+      <w:proofErr w:type="spellEnd"/>
+      <w:r>
+        <w:t xml:space="preserve"> directory into work.</w:t>
+      </w:r>
+    </w:p>
+    <w:p>
+      <w:pPr>
+        <w:pStyle w:val="ListParagraph"/>
+        <w:numPr>
+          <w:ilvl w:val="0"/>
+          <w:numId w:val="24"/>
+        </w:numPr>
+      </w:pPr>
+      <w:r>
+        <w:t xml:space="preserve">Create a project targeting the </w:t>
+      </w:r>
+      <w:r>
+        <w:t>ZC702 board (</w:t>
+      </w:r>
+      <w:r>
+        <w:t>xc7z020clg484-1</w:t>
+      </w:r>
+      <w:r>
+        <w:t xml:space="preserve"> device</w:t>
+      </w:r>
+      <w:r>
+        <w:t>)</w:t>
+      </w:r>
+      <w:r>
+        <w:t xml:space="preserve">, and add the </w:t>
+      </w:r>
+      <w:proofErr w:type="spellStart"/>
+      <w:r>
+        <w:t>bft</w:t>
+      </w:r>
+      <w:proofErr w:type="spellEnd"/>
+      <w:r>
+        <w:t xml:space="preserve"> source files from the </w:t>
+      </w:r>
+      <w:proofErr w:type="spellStart"/>
+      <w:proofErr w:type="gramStart"/>
+      <w:r>
+        <w:t>hdl</w:t>
+      </w:r>
+      <w:proofErr w:type="spellEnd"/>
+      <w:proofErr w:type="gramEnd"/>
+      <w:r>
+        <w:t xml:space="preserve"> directory (don’t import).</w:t>
+      </w:r>
+      <w:r>
+        <w:t xml:space="preserve"> </w:t>
+      </w:r>
+      <w:r>
+        <w:t xml:space="preserve">The design top is </w:t>
+      </w:r>
+      <w:proofErr w:type="spellStart"/>
+      <w:r>
+        <w:rPr>
+          <w:b/>
+        </w:rPr>
+        <w:t>bft</w:t>
+      </w:r>
+      <w:proofErr w:type="spellEnd"/>
+      <w:r>
+        <w:t>.</w:t>
+      </w:r>
+    </w:p>
+    <w:p>
+      <w:pPr>
+        <w:pStyle w:val="ListParagraph"/>
+        <w:numPr>
+          <w:ilvl w:val="0"/>
+          <w:numId w:val="24"/>
+        </w:numPr>
+      </w:pPr>
+      <w:r>
+        <w:t xml:space="preserve">Before packaging, the RTL must </w:t>
+      </w:r>
+      <w:r>
+        <w:t>synthesize</w:t>
+      </w:r>
+      <w:r>
+        <w:t xml:space="preserve"> correctly</w:t>
+      </w:r>
+      <w:r>
+        <w:t>.</w:t>
+      </w:r>
+      <w:r>
+        <w:t xml:space="preserve">  Sometimes you may be given RTL from a customer that doesn’t synthesize cleanly out-of-the-box</w:t>
+      </w:r>
+      <w:r>
+        <w:t xml:space="preserve"> like this design</w:t>
+      </w:r>
+      <w:r>
+        <w:t>.</w:t>
+      </w:r>
+      <w:r>
+        <w:t xml:space="preserve"> If you do not want to try to figure out and fix this problem then skip to step 4, otherwise the following hints may help.</w:t>
+      </w:r>
+    </w:p>
+    <w:p>
+      <w:pPr>
+        <w:pStyle w:val="ListParagraph"/>
+        <w:numPr>
+          <w:ilvl w:val="1"/>
+          <w:numId w:val="24"/>
+        </w:numPr>
+      </w:pPr>
+      <w:r>
+        <w:t>N</w:t>
+      </w:r>
+      <w:r>
+        <w:t xml:space="preserve">otice the active icon </w:t>
+      </w:r>
+      <w:r>
+        <w:t xml:space="preserve">in the sources toolbar, it gives a clue that instances are missing, as would the </w:t>
+      </w:r>
+      <w:proofErr w:type="spellStart"/>
+      <w:r>
+        <w:rPr>
+          <w:b/>
+        </w:rPr>
+        <w:t>report_compile_order</w:t>
+      </w:r>
+      <w:proofErr w:type="spellEnd"/>
+      <w:r>
+        <w:t xml:space="preserve"> command:</w:t>
+      </w:r>
+    </w:p>
+    <w:p>
+      <w:pPr>
+        <w:pStyle w:val="ListParagraph"/>
+        <w:ind w:left="1440"/>
+      </w:pPr>
+      <w:r>
+        <w:rPr>
+          <w:noProof/>
+        </w:rPr>
+        <w:drawing>
+          <wp:inline distT="0" distB="0" distL="0" distR="0" wp14:anchorId="62D85414" wp14:editId="201E7516">
+            <wp:extent cx="2210463" cy="1137369"/>
+            <wp:effectExtent l="0" t="0" r="0" b="5715"/>
+            <wp:docPr id="5" name="Picture 5"/>
+            <wp:cNvGraphicFramePr>
+              <a:graphicFrameLocks xmlns:a="http://schemas.openxmlformats.org/drawingml/2006/main" noChangeAspect="1"/>
+            </wp:cNvGraphicFramePr>
+            <a:graphic xmlns:a="http://schemas.openxmlformats.org/drawingml/2006/main">
+              <a:graphicData uri="http://schemas.openxmlformats.org/drawingml/2006/picture">
+                <pic:pic xmlns:pic="http://schemas.openxmlformats.org/drawingml/2006/picture">
+                  <pic:nvPicPr>
+                    <pic:cNvPr id="0" name="Picture 1"/>
+                    <pic:cNvPicPr>
+                      <a:picLocks noChangeAspect="1" noChangeArrowheads="1"/>
+                    </pic:cNvPicPr>
+                  </pic:nvPicPr>
+                  <pic:blipFill>
+                    <a:blip r:embed="rId19">
+                      <a:extLst>
+                        <a:ext uri="{28A0092B-C50C-407E-A947-70E740481C1C}">
+                          <a14:useLocalDpi xmlns:a14="http://schemas.microsoft.com/office/drawing/2010/main" val="0"/>
+                        </a:ext>
+                      </a:extLst>
+                    </a:blip>
+                    <a:srcRect/>
+                    <a:stretch>
+                      <a:fillRect/>
+                    </a:stretch>
+                  </pic:blipFill>
+                  <pic:spPr bwMode="auto">
+                    <a:xfrm>
+                      <a:off x="0" y="0"/>
+                      <a:ext cx="2210700" cy="1137491"/>
+                    </a:xfrm>
+                    <a:prstGeom prst="rect">
+                      <a:avLst/>
+                    </a:prstGeom>
+                    <a:noFill/>
+                    <a:ln>
+                      <a:noFill/>
+                    </a:ln>
+                  </pic:spPr>
+                </pic:pic>
+              </a:graphicData>
+            </a:graphic>
+          </wp:inline>
+        </w:drawing>
+      </w:r>
+    </w:p>
+    <w:p>
+      <w:pPr>
+        <w:pStyle w:val="ListParagraph"/>
+        <w:numPr>
+          <w:ilvl w:val="1"/>
+          <w:numId w:val="24"/>
+        </w:numPr>
+      </w:pPr>
+      <w:r>
+        <w:t xml:space="preserve">The design should </w:t>
+      </w:r>
+      <w:r>
+        <w:t xml:space="preserve">successfully complete elaboration or </w:t>
+      </w:r>
+      <w:proofErr w:type="spellStart"/>
+      <w:r>
+        <w:rPr>
+          <w:b/>
+        </w:rPr>
+        <w:t>synth_design</w:t>
+      </w:r>
+      <w:proofErr w:type="spellEnd"/>
+      <w:r>
+        <w:rPr>
+          <w:b/>
+        </w:rPr>
+        <w:t xml:space="preserve"> -</w:t>
+      </w:r>
+      <w:proofErr w:type="spellStart"/>
+      <w:r>
+        <w:rPr>
+          <w:b/>
+        </w:rPr>
+        <w:t>rtl</w:t>
+      </w:r>
+      <w:proofErr w:type="spellEnd"/>
+      <w:r>
+        <w:t xml:space="preserve"> but this design gives errors.</w:t>
+      </w:r>
+    </w:p>
+    <w:p>
+      <w:pPr>
+        <w:pStyle w:val="ListParagraph"/>
+        <w:numPr>
+          <w:ilvl w:val="1"/>
+          <w:numId w:val="24"/>
+        </w:numPr>
+      </w:pPr>
+      <w:r>
+        <w:t>It involves VHDL libraries. Check the Compile Order and the library settings of the VHDL files.</w:t>
+      </w:r>
+    </w:p>
+    <w:p>
+      <w:pPr>
+        <w:pStyle w:val="ListParagraph"/>
+        <w:numPr>
+          <w:ilvl w:val="0"/>
+          <w:numId w:val="24"/>
+        </w:numPr>
+      </w:pPr>
+      <w:r>
+        <w:t>Make sure each of the VHDL files</w:t>
+      </w:r>
+      <w:r>
+        <w:t xml:space="preserve"> in the </w:t>
+      </w:r>
+      <w:proofErr w:type="spellStart"/>
+      <w:r>
+        <w:t>bftLib</w:t>
+      </w:r>
+      <w:proofErr w:type="spellEnd"/>
+      <w:r>
+        <w:t xml:space="preserve"> directory</w:t>
+      </w:r>
+      <w:r>
+        <w:t xml:space="preserve"> is set to library </w:t>
+      </w:r>
+      <w:proofErr w:type="spellStart"/>
+      <w:r>
+        <w:rPr>
+          <w:b/>
+        </w:rPr>
+        <w:t>bftLib</w:t>
+      </w:r>
+      <w:proofErr w:type="spellEnd"/>
+      <w:r>
+        <w:t>.</w:t>
+      </w:r>
+    </w:p>
+    <w:p>
+      <w:pPr>
+        <w:pStyle w:val="ListParagraph"/>
+        <w:numPr>
+          <w:ilvl w:val="0"/>
+          <w:numId w:val="24"/>
+        </w:numPr>
+      </w:pPr>
+      <w:r>
+        <w:t xml:space="preserve">Verify the </w:t>
+      </w:r>
+      <w:r>
+        <w:t>design is able to elaborate successfully</w:t>
+      </w:r>
+      <w:r>
+        <w:t>.</w:t>
+      </w:r>
+    </w:p>
+    <w:p>
+      <w:pPr>
+        <w:pStyle w:val="ListParagraph"/>
+        <w:numPr>
+          <w:ilvl w:val="0"/>
+          <w:numId w:val="24"/>
+        </w:numPr>
+      </w:pPr>
+      <w:r>
+        <w:t>To package the design into an IP, launch the Create and Package IP Wizard from the Tools menu. Step through the wizard and:</w:t>
+      </w:r>
+    </w:p>
+    <w:p>
+      <w:pPr>
+        <w:pStyle w:val="ListParagraph"/>
+        <w:numPr>
+          <w:ilvl w:val="1"/>
+          <w:numId w:val="24"/>
+        </w:numPr>
+      </w:pPr>
+      <w:r>
+        <w:t>Choose to package your current project</w:t>
+      </w:r>
+    </w:p>
+    <w:p>
+      <w:pPr>
+        <w:pStyle w:val="ListParagraph"/>
+        <w:numPr>
+          <w:ilvl w:val="1"/>
+          <w:numId w:val="24"/>
+        </w:numPr>
+      </w:pPr>
+      <w:r>
+        <w:t>Verify that the correct directory is chosen for the IP Definition (work).</w:t>
+      </w:r>
+    </w:p>
+    <w:p>
+      <w:pPr>
+        <w:pStyle w:val="ListParagraph"/>
+        <w:numPr>
+          <w:ilvl w:val="1"/>
+          <w:numId w:val="24"/>
+        </w:numPr>
+      </w:pPr>
+      <w:r>
+        <w:t xml:space="preserve">Finish </w:t>
+      </w:r>
+      <w:proofErr w:type="gramStart"/>
+      <w:r>
+        <w:t>to launch</w:t>
+      </w:r>
+      <w:proofErr w:type="gramEnd"/>
+      <w:r>
+        <w:t xml:space="preserve"> the Package IP window where the IP can be further configured.</w:t>
+      </w:r>
+    </w:p>
+    <w:p>
+      <w:pPr>
+        <w:pStyle w:val="ListParagraph"/>
+        <w:numPr>
+          <w:ilvl w:val="1"/>
+          <w:numId w:val="24"/>
+        </w:numPr>
+      </w:pPr>
+      <w:r>
+        <w:t xml:space="preserve">Keep all steps as is and on the last page </w:t>
+      </w:r>
+      <w:r>
+        <w:rPr>
+          <w:b/>
+        </w:rPr>
+        <w:t xml:space="preserve">Review and Package </w:t>
+      </w:r>
+      <w:r>
+        <w:t xml:space="preserve">select </w:t>
+      </w:r>
+      <w:r>
+        <w:rPr>
+          <w:b/>
+        </w:rPr>
+        <w:t>Package IP</w:t>
+      </w:r>
+      <w:r>
+        <w:t xml:space="preserve"> at the bottom.</w:t>
+      </w:r>
+    </w:p>
+    <w:p>
+      <w:pPr>
+        <w:pStyle w:val="ListParagraph"/>
+        <w:numPr>
+          <w:ilvl w:val="0"/>
+          <w:numId w:val="24"/>
+        </w:numPr>
+      </w:pPr>
+      <w:r>
+        <w:lastRenderedPageBreak/>
+        <w:t xml:space="preserve">Determine what needs to be placed under revision control and copy it under the </w:t>
+      </w:r>
+      <w:proofErr w:type="spellStart"/>
+      <w:r>
+        <w:rPr>
+          <w:b/>
+        </w:rPr>
+        <w:t>cip</w:t>
+      </w:r>
+      <w:proofErr w:type="spellEnd"/>
+      <w:r>
+        <w:t xml:space="preserve"> directory.</w:t>
+      </w:r>
+      <w:r>
+        <w:t xml:space="preserve">  This should be the HDL files, the </w:t>
+      </w:r>
+      <w:proofErr w:type="spellStart"/>
+      <w:r>
+        <w:t>xgui</w:t>
+      </w:r>
+      <w:proofErr w:type="spellEnd"/>
+      <w:r>
+        <w:t xml:space="preserve"> directory, and the component.xml file.</w:t>
+      </w:r>
+      <w:r>
+        <w:t xml:space="preserve"> Note that the Vivado project is no longer needed and can be discarded.</w:t>
+      </w:r>
+    </w:p>
+    <w:p>
+      <w:pPr>
+        <w:pStyle w:val="ListParagraph"/>
+        <w:numPr>
+          <w:ilvl w:val="0"/>
+          <w:numId w:val="24"/>
+        </w:numPr>
+      </w:pPr>
+      <w:r>
+        <w:t xml:space="preserve">Complete the script </w:t>
+      </w:r>
+      <w:proofErr w:type="spellStart"/>
+      <w:r>
+        <w:t>cip.tcl</w:t>
+      </w:r>
+      <w:proofErr w:type="spellEnd"/>
+      <w:r>
+        <w:t xml:space="preserve"> to generate the IP from scratch. </w:t>
+      </w:r>
+      <w:r>
+        <w:t xml:space="preserve">When finished, make sure the final version resides in the scripts directory. </w:t>
+      </w:r>
+      <w:r>
+        <w:t>Hints:</w:t>
+      </w:r>
+    </w:p>
+    <w:p>
+      <w:pPr>
+        <w:pStyle w:val="ListParagraph"/>
+        <w:numPr>
+          <w:ilvl w:val="1"/>
+          <w:numId w:val="24"/>
+        </w:numPr>
+      </w:pPr>
+      <w:r>
+        <w:t>The command to package the IP should be the last command before creating the Makefile target file.</w:t>
+      </w:r>
+    </w:p>
+    <w:p>
+      <w:pPr>
+        <w:pStyle w:val="ListParagraph"/>
+        <w:numPr>
+          <w:ilvl w:val="1"/>
+          <w:numId w:val="24"/>
+        </w:numPr>
+      </w:pPr>
+      <w:r>
+        <w:t>Name the Makefile target file .</w:t>
+      </w:r>
+      <w:proofErr w:type="spellStart"/>
+      <w:r>
+        <w:t>cip.done</w:t>
+      </w:r>
+      <w:proofErr w:type="spellEnd"/>
+      <w:r>
+        <w:t>.</w:t>
+      </w:r>
+    </w:p>
+    <w:p>
+      <w:pPr>
+        <w:pStyle w:val="ListParagraph"/>
+        <w:numPr>
+          <w:ilvl w:val="0"/>
+          <w:numId w:val="24"/>
+        </w:numPr>
+      </w:pPr>
+      <w:r>
+        <w:t xml:space="preserve">Add the </w:t>
+      </w:r>
+      <w:proofErr w:type="spellStart"/>
+      <w:r>
+        <w:rPr>
+          <w:b/>
+        </w:rPr>
+        <w:t>cip</w:t>
+      </w:r>
+      <w:proofErr w:type="spellEnd"/>
+      <w:r>
+        <w:t xml:space="preserve"> target to the Makefile.</w:t>
+      </w:r>
+    </w:p>
+    <w:p>
+      <w:pPr>
+        <w:pStyle w:val="ListParagraph"/>
+        <w:numPr>
+          <w:ilvl w:val="0"/>
+          <w:numId w:val="24"/>
+        </w:numPr>
+      </w:pPr>
+      <w:r>
+        <w:t>Check in the new files and verify the repository status is up to date.</w:t>
+      </w:r>
+    </w:p>
+    <w:p>
+      <w:pPr>
+        <w:pStyle w:val="ListParagraph"/>
+        <w:numPr>
+          <w:ilvl w:val="0"/>
+          <w:numId w:val="24"/>
+        </w:numPr>
+      </w:pPr>
+      <w:r>
+        <w:t>Clean the work directory.</w:t>
+      </w:r>
+    </w:p>
+    <w:p>
+      <w:pPr>
+        <w:pStyle w:val="Heading2"/>
+      </w:pPr>
+      <w:r>
+        <w:t>Lab Procedure Part 2</w:t>
+      </w:r>
+    </w:p>
+    <w:p>
+      <w:r>
+        <w:t>In t</w:t>
+      </w:r>
+      <w:r>
+        <w:t>his part of the lab will use IP Integrator to instantiate the custom IP. Then we will revise the IP and check in the new version.</w:t>
+      </w:r>
+    </w:p>
+    <w:p>
+      <w:pPr>
+        <w:pStyle w:val="ListParagraph"/>
+        <w:numPr>
+          <w:ilvl w:val="0"/>
+          <w:numId w:val="24"/>
+        </w:numPr>
+      </w:pPr>
+      <w:r>
+        <w:t>In the work directory, c</w:t>
+      </w:r>
+      <w:r>
+        <w:t>reate a new</w:t>
+      </w:r>
+      <w:r>
+        <w:t xml:space="preserve"> project targeting the ZC702 board and create a new </w:t>
+      </w:r>
+      <w:r>
+        <w:t>block design in IP Integrator</w:t>
+      </w:r>
+      <w:r>
+        <w:t>.</w:t>
+      </w:r>
+    </w:p>
+    <w:p>
+      <w:pPr>
+        <w:pStyle w:val="ListParagraph"/>
+        <w:numPr>
+          <w:ilvl w:val="0"/>
+          <w:numId w:val="24"/>
+        </w:numPr>
+      </w:pPr>
+      <w:r>
+        <w:t>Add the custom IP. To do this we must first add the IP repository.</w:t>
+      </w:r>
+    </w:p>
+    <w:p>
+      <w:pPr>
+        <w:pStyle w:val="ListParagraph"/>
+        <w:numPr>
+          <w:ilvl w:val="1"/>
+          <w:numId w:val="24"/>
+        </w:numPr>
+      </w:pPr>
+      <w:r>
+        <w:t xml:space="preserve">Right-click in the empty block design and choose </w:t>
+      </w:r>
+      <w:r>
+        <w:rPr>
+          <w:b/>
+        </w:rPr>
+        <w:t>IP Settings</w:t>
+      </w:r>
+      <w:r>
+        <w:t>.</w:t>
+      </w:r>
+    </w:p>
+    <w:p>
+      <w:pPr>
+        <w:pStyle w:val="ListParagraph"/>
+        <w:numPr>
+          <w:ilvl w:val="1"/>
+          <w:numId w:val="24"/>
+        </w:numPr>
+      </w:pPr>
+      <w:r>
+        <w:t xml:space="preserve">On the </w:t>
+      </w:r>
+      <w:r>
+        <w:rPr>
+          <w:b/>
+        </w:rPr>
+        <w:t xml:space="preserve">Repository Manager </w:t>
+      </w:r>
+      <w:r>
+        <w:t xml:space="preserve">tab, </w:t>
+      </w:r>
+      <w:proofErr w:type="gramStart"/>
+      <w:r>
+        <w:rPr>
+          <w:b/>
+        </w:rPr>
+        <w:t>Add</w:t>
+      </w:r>
+      <w:proofErr w:type="gramEnd"/>
+      <w:r>
+        <w:rPr>
+          <w:b/>
+        </w:rPr>
+        <w:t xml:space="preserve"> Repository</w:t>
+      </w:r>
+      <w:r>
+        <w:t>.</w:t>
+      </w:r>
+    </w:p>
+    <w:p>
+      <w:pPr>
+        <w:pStyle w:val="ListParagraph"/>
+        <w:numPr>
+          <w:ilvl w:val="1"/>
+          <w:numId w:val="24"/>
+        </w:numPr>
+      </w:pPr>
+      <w:r>
+        <w:t>Browse</w:t>
+      </w:r>
+      <w:r>
+        <w:t xml:space="preserve"> to the </w:t>
+      </w:r>
+      <w:proofErr w:type="spellStart"/>
+      <w:r>
+        <w:rPr>
+          <w:b/>
+        </w:rPr>
+        <w:t>cip</w:t>
+      </w:r>
+      <w:proofErr w:type="spellEnd"/>
+      <w:r>
+        <w:rPr>
+          <w:b/>
+        </w:rPr>
+        <w:t>/</w:t>
+      </w:r>
+      <w:proofErr w:type="spellStart"/>
+      <w:r>
+        <w:rPr>
+          <w:b/>
+        </w:rPr>
+        <w:t>bft</w:t>
+      </w:r>
+      <w:proofErr w:type="spellEnd"/>
+      <w:r>
+        <w:rPr>
+          <w:b/>
+        </w:rPr>
+        <w:t xml:space="preserve"> </w:t>
+      </w:r>
+      <w:r>
+        <w:t>location where the IP is located.</w:t>
+      </w:r>
+    </w:p>
+    <w:p>
+      <w:pPr>
+        <w:pStyle w:val="ListParagraph"/>
+        <w:numPr>
+          <w:ilvl w:val="1"/>
+          <w:numId w:val="24"/>
+        </w:numPr>
+      </w:pPr>
+      <w:r>
+        <w:t>The IP should now appear in the selected repository:</w:t>
+      </w:r>
+    </w:p>
+    <w:p>
+      <w:pPr>
+        <w:pStyle w:val="ListParagraph"/>
+        <w:ind w:left="1440"/>
+      </w:pPr>
+      <w:r>
+        <w:rPr>
+          <w:noProof/>
+        </w:rPr>
+        <w:drawing>
+          <wp:inline distT="0" distB="0" distL="0" distR="0">
+            <wp:extent cx="2513882" cy="2623931"/>
+            <wp:effectExtent l="76200" t="76200" r="134620" b="138430"/>
+            <wp:docPr id="18" name="Picture 18"/>
+            <wp:cNvGraphicFramePr>
+              <a:graphicFrameLocks xmlns:a="http://schemas.openxmlformats.org/drawingml/2006/main" noChangeAspect="1"/>
+            </wp:cNvGraphicFramePr>
+            <a:graphic xmlns:a="http://schemas.openxmlformats.org/drawingml/2006/main">
+              <a:graphicData uri="http://schemas.openxmlformats.org/drawingml/2006/picture">
+                <pic:pic xmlns:pic="http://schemas.openxmlformats.org/drawingml/2006/picture">
+                  <pic:nvPicPr>
+                    <pic:cNvPr id="0" name="Picture 6"/>
+                    <pic:cNvPicPr>
+                      <a:picLocks noChangeAspect="1" noChangeArrowheads="1"/>
+                    </pic:cNvPicPr>
+                  </pic:nvPicPr>
+                  <pic:blipFill>
+                    <a:blip r:embed="rId20">
+                      <a:extLst>
+                        <a:ext uri="{28A0092B-C50C-407E-A947-70E740481C1C}">
+                          <a14:useLocalDpi xmlns:a14="http://schemas.microsoft.com/office/drawing/2010/main" val="0"/>
+                        </a:ext>
+                      </a:extLst>
+                    </a:blip>
+                    <a:srcRect/>
+                    <a:stretch>
+                      <a:fillRect/>
+                    </a:stretch>
+                  </pic:blipFill>
+                  <pic:spPr bwMode="auto">
+                    <a:xfrm>
+                      <a:off x="0" y="0"/>
+                      <a:ext cx="2520528" cy="2630868"/>
+                    </a:xfrm>
+                    <a:prstGeom prst="rect">
+                      <a:avLst/>
+                    </a:prstGeom>
+                    <a:ln w="38100" cap="sq">
+                      <a:solidFill>
+                        <a:srgbClr val="000000"/>
+                      </a:solidFill>
+                      <a:prstDash val="solid"/>
+                      <a:miter lim="800000"/>
+                    </a:ln>
+                    <a:effectLst>
+                      <a:outerShdw blurRad="50800" dist="38100" dir="2700000" algn="tl" rotWithShape="0">
+                        <a:srgbClr val="000000">
+                          <a:alpha val="43000"/>
+                        </a:srgbClr>
+                      </a:outerShdw>
+                    </a:effectLst>
+                  </pic:spPr>
+                </pic:pic>
+              </a:graphicData>
+            </a:graphic>
+          </wp:inline>
+        </w:drawing>
+      </w:r>
+    </w:p>
+    <w:p>
+      <w:pPr>
+        <w:pStyle w:val="ListParagraph"/>
+        <w:numPr>
+          <w:ilvl w:val="0"/>
+          <w:numId w:val="24"/>
+        </w:numPr>
+      </w:pPr>
+      <w:r>
+        <w:t>After adding the IP, instantiate it from the IP Catalog.</w:t>
+      </w:r>
+    </w:p>
+    <w:p>
+      <w:pPr>
+        <w:pStyle w:val="ListParagraph"/>
+      </w:pPr>
+      <w:r>
+        <w:rPr>
+          <w:noProof/>
+        </w:rPr>
+        <w:lastRenderedPageBreak/>
+        <w:drawing>
+          <wp:inline distT="0" distB="0" distL="0" distR="0" wp14:anchorId="5E66D499" wp14:editId="29F6EAE5">
+            <wp:extent cx="2520563" cy="1485650"/>
+            <wp:effectExtent l="76200" t="76200" r="127635" b="133985"/>
+            <wp:docPr id="9" name="Picture 9"/>
+            <wp:cNvGraphicFramePr>
+              <a:graphicFrameLocks xmlns:a="http://schemas.openxmlformats.org/drawingml/2006/main" noChangeAspect="1"/>
+            </wp:cNvGraphicFramePr>
+            <a:graphic xmlns:a="http://schemas.openxmlformats.org/drawingml/2006/main">
+              <a:graphicData uri="http://schemas.openxmlformats.org/drawingml/2006/picture">
+                <pic:pic xmlns:pic="http://schemas.openxmlformats.org/drawingml/2006/picture">
+                  <pic:nvPicPr>
+                    <pic:cNvPr id="0" name="Picture 2"/>
+                    <pic:cNvPicPr>
+                      <a:picLocks noChangeAspect="1" noChangeArrowheads="1"/>
+                    </pic:cNvPicPr>
+                  </pic:nvPicPr>
+                  <pic:blipFill>
+                    <a:blip r:embed="rId21">
+                      <a:extLst>
+                        <a:ext uri="{28A0092B-C50C-407E-A947-70E740481C1C}">
+                          <a14:useLocalDpi xmlns:a14="http://schemas.microsoft.com/office/drawing/2010/main" val="0"/>
+                        </a:ext>
+                      </a:extLst>
+                    </a:blip>
+                    <a:srcRect/>
+                    <a:stretch>
+                      <a:fillRect/>
+                    </a:stretch>
+                  </pic:blipFill>
+                  <pic:spPr bwMode="auto">
+                    <a:xfrm>
+                      <a:off x="0" y="0"/>
+                      <a:ext cx="2520547" cy="1485640"/>
+                    </a:xfrm>
+                    <a:prstGeom prst="rect">
+                      <a:avLst/>
+                    </a:prstGeom>
+                    <a:ln w="38100" cap="sq">
+                      <a:solidFill>
+                        <a:srgbClr val="000000"/>
+                      </a:solidFill>
+                      <a:prstDash val="solid"/>
+                      <a:miter lim="800000"/>
+                    </a:ln>
+                    <a:effectLst>
+                      <a:outerShdw blurRad="50800" dist="38100" dir="2700000" algn="tl" rotWithShape="0">
+                        <a:srgbClr val="000000">
+                          <a:alpha val="43000"/>
+                        </a:srgbClr>
+                      </a:outerShdw>
+                    </a:effectLst>
+                  </pic:spPr>
+                </pic:pic>
+              </a:graphicData>
+            </a:graphic>
+          </wp:inline>
+        </w:drawing>
+      </w:r>
+    </w:p>
+    <w:p>
+      <w:pPr>
+        <w:pStyle w:val="ListParagraph"/>
+      </w:pPr>
+    </w:p>
+    <w:p>
+      <w:pPr>
+        <w:pStyle w:val="ListParagraph"/>
+        <w:numPr>
+          <w:ilvl w:val="0"/>
+          <w:numId w:val="24"/>
+        </w:numPr>
+      </w:pPr>
+      <w:r>
+        <w:t xml:space="preserve">After adding the </w:t>
+      </w:r>
+      <w:r>
+        <w:t xml:space="preserve">IP, right-click on it and Edit in IP Packager. </w:t>
+      </w:r>
+      <w:r>
+        <w:t>Make sure the temporary project is created in the work directory where it can be deleted afterwards.</w:t>
+      </w:r>
+    </w:p>
+    <w:p>
+      <w:pPr>
+        <w:pStyle w:val="ListParagraph"/>
+      </w:pPr>
+      <w:r>
+        <w:rPr>
+          <w:noProof/>
+        </w:rPr>
+        <w:drawing>
+          <wp:inline distT="0" distB="0" distL="0" distR="0" wp14:anchorId="5332BAE6" wp14:editId="5C38EE55">
+            <wp:extent cx="2610368" cy="1940118"/>
+            <wp:effectExtent l="76200" t="76200" r="133350" b="136525"/>
+            <wp:docPr id="10" name="Picture 10"/>
+            <wp:cNvGraphicFramePr>
+              <a:graphicFrameLocks xmlns:a="http://schemas.openxmlformats.org/drawingml/2006/main" noChangeAspect="1"/>
+            </wp:cNvGraphicFramePr>
+            <a:graphic xmlns:a="http://schemas.openxmlformats.org/drawingml/2006/main">
+              <a:graphicData uri="http://schemas.openxmlformats.org/drawingml/2006/picture">
+                <pic:pic xmlns:pic="http://schemas.openxmlformats.org/drawingml/2006/picture">
+                  <pic:nvPicPr>
+                    <pic:cNvPr id="0" name="Picture 3"/>
+                    <pic:cNvPicPr>
+                      <a:picLocks noChangeAspect="1" noChangeArrowheads="1"/>
+                    </pic:cNvPicPr>
+                  </pic:nvPicPr>
+                  <pic:blipFill>
+                    <a:blip r:embed="rId22">
+                      <a:extLst>
+                        <a:ext uri="{28A0092B-C50C-407E-A947-70E740481C1C}">
+                          <a14:useLocalDpi xmlns:a14="http://schemas.microsoft.com/office/drawing/2010/main" val="0"/>
+                        </a:ext>
+                      </a:extLst>
+                    </a:blip>
+                    <a:srcRect/>
+                    <a:stretch>
+                      <a:fillRect/>
+                    </a:stretch>
+                  </pic:blipFill>
+                  <pic:spPr bwMode="auto">
+                    <a:xfrm>
+                      <a:off x="0" y="0"/>
+                      <a:ext cx="2610435" cy="1940168"/>
+                    </a:xfrm>
+                    <a:prstGeom prst="rect">
+                      <a:avLst/>
+                    </a:prstGeom>
+                    <a:ln w="38100" cap="sq">
+                      <a:solidFill>
+                        <a:srgbClr val="000000"/>
+                      </a:solidFill>
+                      <a:prstDash val="solid"/>
+                      <a:miter lim="800000"/>
+                    </a:ln>
+                    <a:effectLst>
+                      <a:outerShdw blurRad="50800" dist="38100" dir="2700000" algn="tl" rotWithShape="0">
+                        <a:srgbClr val="000000">
+                          <a:alpha val="43000"/>
+                        </a:srgbClr>
+                      </a:outerShdw>
+                    </a:effectLst>
+                  </pic:spPr>
+                </pic:pic>
+              </a:graphicData>
+            </a:graphic>
+          </wp:inline>
+        </w:drawing>
+      </w:r>
+    </w:p>
+    <w:p>
+      <w:pPr>
+        <w:pStyle w:val="ListParagraph"/>
+        <w:numPr>
+          <w:ilvl w:val="0"/>
+          <w:numId w:val="24"/>
+        </w:numPr>
+      </w:pPr>
+      <w:r>
+        <w:t xml:space="preserve">Once the project is open, modify </w:t>
+      </w:r>
+      <w:r>
+        <w:t xml:space="preserve">the </w:t>
+      </w:r>
+      <w:proofErr w:type="spellStart"/>
+      <w:r>
+        <w:rPr>
+          <w:b/>
+        </w:rPr>
+        <w:t>bft.vhdl</w:t>
+      </w:r>
+      <w:proofErr w:type="spellEnd"/>
+      <w:r>
+        <w:t xml:space="preserve"> top design to add an input port called </w:t>
+      </w:r>
+      <w:proofErr w:type="spellStart"/>
+      <w:r>
+        <w:rPr>
+          <w:b/>
+        </w:rPr>
+        <w:t>test_in</w:t>
+      </w:r>
+      <w:proofErr w:type="spellEnd"/>
+      <w:r>
+        <w:t xml:space="preserve">. </w:t>
+      </w:r>
+    </w:p>
+    <w:p>
+      <w:pPr>
+        <w:pStyle w:val="ListParagraph"/>
+      </w:pPr>
+      <w:r>
+        <w:rPr>
+          <w:noProof/>
+        </w:rPr>
+        <w:drawing>
+          <wp:inline distT="0" distB="0" distL="0" distR="0" wp14:anchorId="07E86A5A" wp14:editId="7A44BB75">
+            <wp:extent cx="3753015" cy="1502446"/>
+            <wp:effectExtent l="76200" t="76200" r="133350" b="135890"/>
+            <wp:docPr id="19" name="Picture 19"/>
+            <wp:cNvGraphicFramePr>
+              <a:graphicFrameLocks xmlns:a="http://schemas.openxmlformats.org/drawingml/2006/main" noChangeAspect="1"/>
+            </wp:cNvGraphicFramePr>
+            <a:graphic xmlns:a="http://schemas.openxmlformats.org/drawingml/2006/main">
+              <a:graphicData uri="http://schemas.openxmlformats.org/drawingml/2006/picture">
+                <pic:pic xmlns:pic="http://schemas.openxmlformats.org/drawingml/2006/picture">
+                  <pic:nvPicPr>
+                    <pic:cNvPr id="0" name="Picture 7"/>
+                    <pic:cNvPicPr>
+                      <a:picLocks noChangeAspect="1" noChangeArrowheads="1"/>
+                    </pic:cNvPicPr>
+                  </pic:nvPicPr>
+                  <pic:blipFill>
+                    <a:blip r:embed="rId23">
+                      <a:extLst>
+                        <a:ext uri="{28A0092B-C50C-407E-A947-70E740481C1C}">
+                          <a14:useLocalDpi xmlns:a14="http://schemas.microsoft.com/office/drawing/2010/main" val="0"/>
+                        </a:ext>
+                      </a:extLst>
+                    </a:blip>
+                    <a:srcRect/>
+                    <a:stretch>
+                      <a:fillRect/>
+                    </a:stretch>
+                  </pic:blipFill>
+                  <pic:spPr bwMode="auto">
+                    <a:xfrm>
+                      <a:off x="0" y="0"/>
+                      <a:ext cx="3753260" cy="1502544"/>
+                    </a:xfrm>
+                    <a:prstGeom prst="rect">
+                      <a:avLst/>
+                    </a:prstGeom>
+                    <a:ln w="38100" cap="sq">
+                      <a:solidFill>
+                        <a:srgbClr val="000000"/>
+                      </a:solidFill>
+                      <a:prstDash val="solid"/>
+                      <a:miter lim="800000"/>
+                    </a:ln>
+                    <a:effectLst>
+                      <a:outerShdw blurRad="50800" dist="38100" dir="2700000" algn="tl" rotWithShape="0">
+                        <a:srgbClr val="000000">
+                          <a:alpha val="43000"/>
+                        </a:srgbClr>
+                      </a:outerShdw>
+                    </a:effectLst>
+                  </pic:spPr>
+                </pic:pic>
+              </a:graphicData>
+            </a:graphic>
+          </wp:inline>
+        </w:drawing>
+      </w:r>
+    </w:p>
+    <w:p>
+      <w:pPr>
+        <w:pStyle w:val="ListParagraph"/>
+        <w:numPr>
+          <w:ilvl w:val="0"/>
+          <w:numId w:val="24"/>
+        </w:numPr>
+      </w:pPr>
+      <w:r>
+        <w:t>Note that when this is update, the Package IP window requires some review and changes for those sections without green checkboxes:</w:t>
+      </w:r>
+    </w:p>
+    <w:p>
+      <w:pPr>
+        <w:pStyle w:val="ListParagraph"/>
+      </w:pPr>
+      <w:r>
+        <w:rPr>
+          <w:noProof/>
+        </w:rPr>
+        <w:lastRenderedPageBreak/>
+        <w:drawing>
+          <wp:inline distT="0" distB="0" distL="0" distR="0" wp14:anchorId="72EF3FA4" wp14:editId="5F697B0D">
+            <wp:extent cx="3403158" cy="1848795"/>
+            <wp:effectExtent l="76200" t="76200" r="140335" b="132715"/>
+            <wp:docPr id="20" name="Picture 20"/>
+            <wp:cNvGraphicFramePr>
+              <a:graphicFrameLocks xmlns:a="http://schemas.openxmlformats.org/drawingml/2006/main" noChangeAspect="1"/>
+            </wp:cNvGraphicFramePr>
+            <a:graphic xmlns:a="http://schemas.openxmlformats.org/drawingml/2006/main">
+              <a:graphicData uri="http://schemas.openxmlformats.org/drawingml/2006/picture">
+                <pic:pic xmlns:pic="http://schemas.openxmlformats.org/drawingml/2006/picture">
+                  <pic:nvPicPr>
+                    <pic:cNvPr id="0" name="Picture 8"/>
+                    <pic:cNvPicPr>
+                      <a:picLocks noChangeAspect="1" noChangeArrowheads="1"/>
+                    </pic:cNvPicPr>
+                  </pic:nvPicPr>
+                  <pic:blipFill>
+                    <a:blip r:embed="rId24">
+                      <a:extLst>
+                        <a:ext uri="{28A0092B-C50C-407E-A947-70E740481C1C}">
+                          <a14:useLocalDpi xmlns:a14="http://schemas.microsoft.com/office/drawing/2010/main" val="0"/>
+                        </a:ext>
+                      </a:extLst>
+                    </a:blip>
+                    <a:srcRect/>
+                    <a:stretch>
+                      <a:fillRect/>
+                    </a:stretch>
+                  </pic:blipFill>
+                  <pic:spPr bwMode="auto">
+                    <a:xfrm>
+                      <a:off x="0" y="0"/>
+                      <a:ext cx="3403427" cy="1848941"/>
+                    </a:xfrm>
+                    <a:prstGeom prst="rect">
+                      <a:avLst/>
+                    </a:prstGeom>
+                    <a:ln w="38100" cap="sq">
+                      <a:solidFill>
+                        <a:srgbClr val="000000"/>
+                      </a:solidFill>
+                      <a:prstDash val="solid"/>
+                      <a:miter lim="800000"/>
+                    </a:ln>
+                    <a:effectLst>
+                      <a:outerShdw blurRad="50800" dist="38100" dir="2700000" algn="tl" rotWithShape="0">
+                        <a:srgbClr val="000000">
+                          <a:alpha val="43000"/>
+                        </a:srgbClr>
+                      </a:outerShdw>
+                    </a:effectLst>
+                  </pic:spPr>
+                </pic:pic>
+              </a:graphicData>
+            </a:graphic>
+          </wp:inline>
+        </w:drawing>
+      </w:r>
+    </w:p>
+    <w:p>
+      <w:pPr>
+        <w:pStyle w:val="ListParagraph"/>
+        <w:numPr>
+          <w:ilvl w:val="0"/>
+          <w:numId w:val="24"/>
+        </w:numPr>
+      </w:pPr>
+      <w:r>
+        <w:t xml:space="preserve">Click on the link to </w:t>
+      </w:r>
+      <w:proofErr w:type="gramStart"/>
+      <w:r>
+        <w:rPr>
+          <w:b/>
+        </w:rPr>
+        <w:t>Merge</w:t>
+      </w:r>
+      <w:proofErr w:type="gramEnd"/>
+      <w:r>
+        <w:rPr>
+          <w:b/>
+        </w:rPr>
+        <w:t xml:space="preserve"> changes from IP Customization Parameters Wizard</w:t>
+      </w:r>
+      <w:r>
+        <w:t xml:space="preserve">. Then under </w:t>
+      </w:r>
+      <w:r>
+        <w:rPr>
+          <w:b/>
+        </w:rPr>
+        <w:t>IP Identification</w:t>
+      </w:r>
+      <w:r>
+        <w:t>, be sure to increment the Version, and update the Display name and Description:</w:t>
+      </w:r>
+    </w:p>
+    <w:p>
+      <w:pPr>
+        <w:pStyle w:val="ListParagraph"/>
+      </w:pPr>
+      <w:r>
+        <w:rPr>
+          <w:noProof/>
+        </w:rPr>
+        <w:drawing>
+          <wp:inline distT="0" distB="0" distL="0" distR="0" wp14:anchorId="6512D1F0" wp14:editId="1E0CC7B2">
+            <wp:extent cx="2870421" cy="1720874"/>
+            <wp:effectExtent l="76200" t="76200" r="139700" b="127000"/>
+            <wp:docPr id="22" name="Picture 22"/>
+            <wp:cNvGraphicFramePr>
+              <a:graphicFrameLocks xmlns:a="http://schemas.openxmlformats.org/drawingml/2006/main" noChangeAspect="1"/>
+            </wp:cNvGraphicFramePr>
+            <a:graphic xmlns:a="http://schemas.openxmlformats.org/drawingml/2006/main">
+              <a:graphicData uri="http://schemas.openxmlformats.org/drawingml/2006/picture">
+                <pic:pic xmlns:pic="http://schemas.openxmlformats.org/drawingml/2006/picture">
+                  <pic:nvPicPr>
+                    <pic:cNvPr id="0" name="Picture 10"/>
+                    <pic:cNvPicPr>
+                      <a:picLocks noChangeAspect="1" noChangeArrowheads="1"/>
+                    </pic:cNvPicPr>
+                  </pic:nvPicPr>
+                  <pic:blipFill>
+                    <a:blip r:embed="rId25">
+                      <a:extLst>
+                        <a:ext uri="{28A0092B-C50C-407E-A947-70E740481C1C}">
+                          <a14:useLocalDpi xmlns:a14="http://schemas.microsoft.com/office/drawing/2010/main" val="0"/>
+                        </a:ext>
+                      </a:extLst>
+                    </a:blip>
+                    <a:srcRect/>
+                    <a:stretch>
+                      <a:fillRect/>
+                    </a:stretch>
+                  </pic:blipFill>
+                  <pic:spPr bwMode="auto">
+                    <a:xfrm>
+                      <a:off x="0" y="0"/>
+                      <a:ext cx="2870608" cy="1720986"/>
+                    </a:xfrm>
+                    <a:prstGeom prst="rect">
+                      <a:avLst/>
+                    </a:prstGeom>
+                    <a:ln w="38100" cap="sq">
+                      <a:solidFill>
+                        <a:srgbClr val="000000"/>
+                      </a:solidFill>
+                      <a:prstDash val="solid"/>
+                      <a:miter lim="800000"/>
+                    </a:ln>
+                    <a:effectLst>
+                      <a:outerShdw blurRad="50800" dist="38100" dir="2700000" algn="tl" rotWithShape="0">
+                        <a:srgbClr val="000000">
+                          <a:alpha val="43000"/>
+                        </a:srgbClr>
+                      </a:outerShdw>
+                    </a:effectLst>
+                  </pic:spPr>
+                </pic:pic>
+              </a:graphicData>
+            </a:graphic>
+          </wp:inline>
+        </w:drawing>
+      </w:r>
+    </w:p>
+    <w:p>
+      <w:pPr>
+        <w:pStyle w:val="ListParagraph"/>
+        <w:numPr>
+          <w:ilvl w:val="0"/>
+          <w:numId w:val="24"/>
+        </w:numPr>
+      </w:pPr>
+      <w:r>
+        <w:t xml:space="preserve">Then finally </w:t>
+      </w:r>
+      <w:r>
+        <w:rPr>
+          <w:b/>
+        </w:rPr>
+        <w:t>Review and Package</w:t>
+      </w:r>
+      <w:r>
+        <w:t xml:space="preserve"> and click </w:t>
+      </w:r>
+      <w:r>
+        <w:rPr>
+          <w:b/>
+        </w:rPr>
+        <w:t>Re-Package IP</w:t>
+      </w:r>
+      <w:r>
+        <w:t>.</w:t>
+      </w:r>
+    </w:p>
+    <w:p>
+      <w:pPr>
+        <w:pStyle w:val="ListParagraph"/>
+        <w:numPr>
+          <w:ilvl w:val="0"/>
+          <w:numId w:val="24"/>
+        </w:numPr>
+      </w:pPr>
+      <w:r>
+        <w:t>After updating</w:t>
+      </w:r>
+      <w:r>
+        <w:t>, the revised block symbol appears in the block design.</w:t>
+      </w:r>
+    </w:p>
+    <w:p>
+      <w:pPr>
+        <w:pStyle w:val="ListParagraph"/>
+        <w:numPr>
+          <w:ilvl w:val="0"/>
+          <w:numId w:val="24"/>
+        </w:numPr>
+      </w:pPr>
+      <w:r>
+        <w:t xml:space="preserve">Run </w:t>
+      </w:r>
+      <w:proofErr w:type="spellStart"/>
+      <w:r>
+        <w:rPr>
+          <w:b/>
+        </w:rPr>
+        <w:t>git</w:t>
+      </w:r>
+      <w:proofErr w:type="spellEnd"/>
+      <w:r>
+        <w:rPr>
+          <w:b/>
+        </w:rPr>
+        <w:t xml:space="preserve"> status</w:t>
+      </w:r>
+      <w:r>
+        <w:t xml:space="preserve">.  It should show that both the </w:t>
+      </w:r>
+      <w:proofErr w:type="spellStart"/>
+      <w:r>
+        <w:rPr>
+          <w:b/>
+        </w:rPr>
+        <w:t>bft.vhdl</w:t>
+      </w:r>
+      <w:proofErr w:type="spellEnd"/>
+      <w:r>
+        <w:t xml:space="preserve"> and </w:t>
+      </w:r>
+      <w:r>
+        <w:rPr>
+          <w:b/>
+        </w:rPr>
+        <w:t>component.xml</w:t>
+      </w:r>
+      <w:r>
+        <w:t xml:space="preserve"> files have been modified in </w:t>
+      </w:r>
+      <w:r>
+        <w:t xml:space="preserve">the </w:t>
+      </w:r>
+      <w:proofErr w:type="spellStart"/>
+      <w:r>
+        <w:rPr>
+          <w:b/>
+        </w:rPr>
+        <w:t>cip</w:t>
+      </w:r>
+      <w:proofErr w:type="spellEnd"/>
+      <w:r>
+        <w:rPr>
+          <w:b/>
+        </w:rPr>
+        <w:t>/</w:t>
+      </w:r>
+      <w:proofErr w:type="spellStart"/>
+      <w:r>
+        <w:rPr>
+          <w:b/>
+        </w:rPr>
+        <w:t>bft</w:t>
+      </w:r>
+      <w:proofErr w:type="spellEnd"/>
+      <w:r>
+        <w:t xml:space="preserve"> directory. You can now check those in to bring the repository up-to-date.</w:t>
+      </w:r>
+    </w:p>
+    <w:p>
+      <w:pPr>
+        <w:pStyle w:val="ListParagraph"/>
+        <w:numPr>
+          <w:ilvl w:val="0"/>
+          <w:numId w:val="24"/>
+        </w:numPr>
+      </w:pPr>
+      <w:r>
+        <w:t>Close the IP Integrator project and clean the work directory.</w:t>
+      </w:r>
+    </w:p>
+    <w:p>
+      <w:pPr>
+        <w:pStyle w:val="Heading1"/>
+      </w:pPr>
+      <w:bookmarkStart w:id="24" w:name="_Toc395023522"/>
+      <w:bookmarkStart w:id="25" w:name="_GoBack"/>
+      <w:bookmarkEnd w:id="25"/>
+      <w:r>
+        <w:lastRenderedPageBreak/>
+        <w:t>System Generator Projects</w:t>
+      </w:r>
       <w:bookmarkEnd w:id="24"/>
     </w:p>
     <w:p>
       <w:pPr>
         <w:pStyle w:val="Heading1"/>
       </w:pPr>
+      <w:bookmarkStart w:id="26" w:name="_Toc395023523"/>
+      <w:r>
+        <w:t>HLS</w:t>
+      </w:r>
+      <w:bookmarkEnd w:id="26"/>
     </w:p>
     <w:p>
       <w:pPr>
         <w:pStyle w:val="Heading1"/>
       </w:pPr>
-      <w:bookmarkStart w:id="25" w:name="_Toc395023521"/>
-      <w:r>
-        <w:t>Packaged Custom RTL IP with IPI</w:t>
-      </w:r>
-      <w:bookmarkEnd w:id="25"/>
+      <w:bookmarkStart w:id="27" w:name="_Toc395023524"/>
+      <w:r>
+        <w:t>Other - TBD</w:t>
+      </w:r>
+      <w:bookmarkEnd w:id="27"/>
+    </w:p>
+    <w:p>
+      <w:pPr>
+        <w:pStyle w:val="Heading2"/>
+      </w:pPr>
+      <w:bookmarkStart w:id="28" w:name="_Toc395023525"/>
+      <w:r>
+        <w:t>DCP</w:t>
+      </w:r>
+      <w:bookmarkEnd w:id="28"/>
+    </w:p>
+    <w:p>
+      <w:pPr>
+        <w:pStyle w:val="Heading2"/>
+      </w:pPr>
+      <w:bookmarkStart w:id="29" w:name="_Toc395023526"/>
+      <w:r>
+        <w:t>EDK/XPS</w:t>
+      </w:r>
+      <w:bookmarkEnd w:id="29"/>
     </w:p>
     <w:p>
       <w:pPr>
         <w:pStyle w:val="Heading1"/>
       </w:pPr>
-      <w:bookmarkStart w:id="26" w:name="_Toc395023522"/>
-      <w:r>
-        <w:t>System Generator Projects</w:t>
-      </w:r>
-      <w:bookmarkEnd w:id="26"/>
-    </w:p>
-    <w:p>
-      <w:pPr>
-        <w:pStyle w:val="Heading1"/>
-      </w:pPr>
-      <w:bookmarkStart w:id="27" w:name="_Toc395023523"/>
-      <w:r>
-        <w:t>HLS</w:t>
-      </w:r>
-      <w:bookmarkEnd w:id="27"/>
-    </w:p>
-    <w:p>
-      <w:pPr>
-        <w:pStyle w:val="Heading1"/>
-      </w:pPr>
-      <w:bookmarkStart w:id="28" w:name="_Toc395023524"/>
-      <w:r>
-        <w:t>Other - TBD</w:t>
-      </w:r>
-      <w:bookmarkEnd w:id="28"/>
-    </w:p>
-    <w:p>
-      <w:pPr>
-        <w:pStyle w:val="Heading2"/>
-      </w:pPr>
-      <w:bookmarkStart w:id="29" w:name="_Toc395023525"/>
-      <w:r>
-        <w:t>DCP</w:t>
-      </w:r>
-      <w:bookmarkEnd w:id="29"/>
-    </w:p>
-    <w:p>
-      <w:pPr>
-        <w:pStyle w:val="Heading2"/>
-      </w:pPr>
-      <w:bookmarkStart w:id="30" w:name="_Toc395023526"/>
-      <w:r>
-        <w:t>EDK/XPS</w:t>
+      <w:bookmarkStart w:id="30" w:name="_Toc395023527"/>
+      <w:r>
+        <w:t>Appendix A:  Solutions</w:t>
       </w:r>
       <w:bookmarkEnd w:id="30"/>
-    </w:p>
-    <w:p>
-      <w:pPr>
-        <w:pStyle w:val="Heading1"/>
-      </w:pPr>
-      <w:bookmarkStart w:id="31" w:name="_Toc395023527"/>
-      <w:r>
-        <w:t>Appendix A:  Solutions</w:t>
-      </w:r>
-      <w:bookmarkEnd w:id="31"/>
     </w:p>
     <w:sectPr>
       <w:pgSz w:w="12240" w:h="15840"/>
@@ -13457,6 +14905,95 @@
     </w:lvl>
   </w:abstractNum>
   <w:abstractNum w:abstractNumId="15">
+    <w:nsid w:val="62D0018B"/>
+    <w:multiLevelType w:val="hybridMultilevel"/>
+    <w:tmpl w:val="839EBE0A"/>
+    <w:lvl w:ilvl="0" w:tplc="04090011">
+      <w:start w:val="1"/>
+      <w:numFmt w:val="decimal"/>
+      <w:lvlText w:val="%1)"/>
+      <w:lvlJc w:val="left"/>
+      <w:pPr>
+        <w:ind w:left="720" w:hanging="360"/>
+      </w:pPr>
+      <w:rPr>
+        <w:rFonts w:hint="default"/>
+      </w:rPr>
+    </w:lvl>
+    <w:lvl w:ilvl="1" w:tplc="04090019" w:tentative="1">
+      <w:start w:val="1"/>
+      <w:numFmt w:val="lowerLetter"/>
+      <w:lvlText w:val="%2."/>
+      <w:lvlJc w:val="left"/>
+      <w:pPr>
+        <w:ind w:left="1440" w:hanging="360"/>
+      </w:pPr>
+    </w:lvl>
+    <w:lvl w:ilvl="2" w:tplc="0409001B" w:tentative="1">
+      <w:start w:val="1"/>
+      <w:numFmt w:val="lowerRoman"/>
+      <w:lvlText w:val="%3."/>
+      <w:lvlJc w:val="right"/>
+      <w:pPr>
+        <w:ind w:left="2160" w:hanging="180"/>
+      </w:pPr>
+    </w:lvl>
+    <w:lvl w:ilvl="3" w:tplc="0409000F" w:tentative="1">
+      <w:start w:val="1"/>
+      <w:numFmt w:val="decimal"/>
+      <w:lvlText w:val="%4."/>
+      <w:lvlJc w:val="left"/>
+      <w:pPr>
+        <w:ind w:left="2880" w:hanging="360"/>
+      </w:pPr>
+    </w:lvl>
+    <w:lvl w:ilvl="4" w:tplc="04090019" w:tentative="1">
+      <w:start w:val="1"/>
+      <w:numFmt w:val="lowerLetter"/>
+      <w:lvlText w:val="%5."/>
+      <w:lvlJc w:val="left"/>
+      <w:pPr>
+        <w:ind w:left="3600" w:hanging="360"/>
+      </w:pPr>
+    </w:lvl>
+    <w:lvl w:ilvl="5" w:tplc="0409001B" w:tentative="1">
+      <w:start w:val="1"/>
+      <w:numFmt w:val="lowerRoman"/>
+      <w:lvlText w:val="%6."/>
+      <w:lvlJc w:val="right"/>
+      <w:pPr>
+        <w:ind w:left="4320" w:hanging="180"/>
+      </w:pPr>
+    </w:lvl>
+    <w:lvl w:ilvl="6" w:tplc="0409000F" w:tentative="1">
+      <w:start w:val="1"/>
+      <w:numFmt w:val="decimal"/>
+      <w:lvlText w:val="%7."/>
+      <w:lvlJc w:val="left"/>
+      <w:pPr>
+        <w:ind w:left="5040" w:hanging="360"/>
+      </w:pPr>
+    </w:lvl>
+    <w:lvl w:ilvl="7" w:tplc="04090019" w:tentative="1">
+      <w:start w:val="1"/>
+      <w:numFmt w:val="lowerLetter"/>
+      <w:lvlText w:val="%8."/>
+      <w:lvlJc w:val="left"/>
+      <w:pPr>
+        <w:ind w:left="5760" w:hanging="360"/>
+      </w:pPr>
+    </w:lvl>
+    <w:lvl w:ilvl="8" w:tplc="0409001B" w:tentative="1">
+      <w:start w:val="1"/>
+      <w:numFmt w:val="lowerRoman"/>
+      <w:lvlText w:val="%9."/>
+      <w:lvlJc w:val="right"/>
+      <w:pPr>
+        <w:ind w:left="6480" w:hanging="180"/>
+      </w:pPr>
+    </w:lvl>
+  </w:abstractNum>
+  <w:abstractNum w:abstractNumId="16">
     <w:nsid w:val="674642FE"/>
     <w:multiLevelType w:val="hybridMultilevel"/>
     <w:tmpl w:val="423097BE"/>
@@ -13545,7 +15082,96 @@
       </w:pPr>
     </w:lvl>
   </w:abstractNum>
-  <w:abstractNum w:abstractNumId="16">
+  <w:abstractNum w:abstractNumId="17">
+    <w:nsid w:val="6B240671"/>
+    <w:multiLevelType w:val="hybridMultilevel"/>
+    <w:tmpl w:val="89C00D3E"/>
+    <w:lvl w:ilvl="0" w:tplc="0409000F">
+      <w:start w:val="1"/>
+      <w:numFmt w:val="decimal"/>
+      <w:lvlText w:val="%1."/>
+      <w:lvlJc w:val="left"/>
+      <w:pPr>
+        <w:ind w:left="720" w:hanging="360"/>
+      </w:pPr>
+      <w:rPr>
+        <w:rFonts w:hint="default"/>
+      </w:rPr>
+    </w:lvl>
+    <w:lvl w:ilvl="1" w:tplc="04090019">
+      <w:start w:val="1"/>
+      <w:numFmt w:val="lowerLetter"/>
+      <w:lvlText w:val="%2."/>
+      <w:lvlJc w:val="left"/>
+      <w:pPr>
+        <w:ind w:left="1440" w:hanging="360"/>
+      </w:pPr>
+    </w:lvl>
+    <w:lvl w:ilvl="2" w:tplc="0409001B" w:tentative="1">
+      <w:start w:val="1"/>
+      <w:numFmt w:val="lowerRoman"/>
+      <w:lvlText w:val="%3."/>
+      <w:lvlJc w:val="right"/>
+      <w:pPr>
+        <w:ind w:left="2160" w:hanging="180"/>
+      </w:pPr>
+    </w:lvl>
+    <w:lvl w:ilvl="3" w:tplc="0409000F" w:tentative="1">
+      <w:start w:val="1"/>
+      <w:numFmt w:val="decimal"/>
+      <w:lvlText w:val="%4."/>
+      <w:lvlJc w:val="left"/>
+      <w:pPr>
+        <w:ind w:left="2880" w:hanging="360"/>
+      </w:pPr>
+    </w:lvl>
+    <w:lvl w:ilvl="4" w:tplc="04090019" w:tentative="1">
+      <w:start w:val="1"/>
+      <w:numFmt w:val="lowerLetter"/>
+      <w:lvlText w:val="%5."/>
+      <w:lvlJc w:val="left"/>
+      <w:pPr>
+        <w:ind w:left="3600" w:hanging="360"/>
+      </w:pPr>
+    </w:lvl>
+    <w:lvl w:ilvl="5" w:tplc="0409001B" w:tentative="1">
+      <w:start w:val="1"/>
+      <w:numFmt w:val="lowerRoman"/>
+      <w:lvlText w:val="%6."/>
+      <w:lvlJc w:val="right"/>
+      <w:pPr>
+        <w:ind w:left="4320" w:hanging="180"/>
+      </w:pPr>
+    </w:lvl>
+    <w:lvl w:ilvl="6" w:tplc="0409000F" w:tentative="1">
+      <w:start w:val="1"/>
+      <w:numFmt w:val="decimal"/>
+      <w:lvlText w:val="%7."/>
+      <w:lvlJc w:val="left"/>
+      <w:pPr>
+        <w:ind w:left="5040" w:hanging="360"/>
+      </w:pPr>
+    </w:lvl>
+    <w:lvl w:ilvl="7" w:tplc="04090019" w:tentative="1">
+      <w:start w:val="1"/>
+      <w:numFmt w:val="lowerLetter"/>
+      <w:lvlText w:val="%8."/>
+      <w:lvlJc w:val="left"/>
+      <w:pPr>
+        <w:ind w:left="5760" w:hanging="360"/>
+      </w:pPr>
+    </w:lvl>
+    <w:lvl w:ilvl="8" w:tplc="0409001B" w:tentative="1">
+      <w:start w:val="1"/>
+      <w:numFmt w:val="lowerRoman"/>
+      <w:lvlText w:val="%9."/>
+      <w:lvlJc w:val="right"/>
+      <w:pPr>
+        <w:ind w:left="6480" w:hanging="180"/>
+      </w:pPr>
+    </w:lvl>
+  </w:abstractNum>
+  <w:abstractNum w:abstractNumId="18">
     <w:nsid w:val="6C2D56EF"/>
     <w:multiLevelType w:val="hybridMultilevel"/>
     <w:tmpl w:val="4FA62796"/>
@@ -13634,7 +15260,7 @@
       </w:pPr>
     </w:lvl>
   </w:abstractNum>
-  <w:abstractNum w:abstractNumId="17">
+  <w:abstractNum w:abstractNumId="19">
     <w:nsid w:val="75730D4C"/>
     <w:multiLevelType w:val="hybridMultilevel"/>
     <w:tmpl w:val="955C56DA"/>
@@ -13747,7 +15373,7 @@
       </w:rPr>
     </w:lvl>
   </w:abstractNum>
-  <w:abstractNum w:abstractNumId="18">
+  <w:abstractNum w:abstractNumId="20">
     <w:nsid w:val="75807CDE"/>
     <w:multiLevelType w:val="hybridMultilevel"/>
     <w:tmpl w:val="E862BA30"/>
@@ -13836,7 +15462,7 @@
       </w:pPr>
     </w:lvl>
   </w:abstractNum>
-  <w:abstractNum w:abstractNumId="19">
+  <w:abstractNum w:abstractNumId="21">
     <w:nsid w:val="7D186258"/>
     <w:multiLevelType w:val="hybridMultilevel"/>
     <w:tmpl w:val="BC300CA2"/>
@@ -13925,7 +15551,7 @@
       </w:pPr>
     </w:lvl>
   </w:abstractNum>
-  <w:abstractNum w:abstractNumId="20">
+  <w:abstractNum w:abstractNumId="22">
     <w:nsid w:val="7E4449C1"/>
     <w:multiLevelType w:val="hybridMultilevel"/>
     <w:tmpl w:val="C5A62212"/>
@@ -14014,7 +15640,7 @@
       </w:pPr>
     </w:lvl>
   </w:abstractNum>
-  <w:abstractNum w:abstractNumId="21">
+  <w:abstractNum w:abstractNumId="23">
     <w:nsid w:val="7F0E0744"/>
     <w:multiLevelType w:val="hybridMultilevel"/>
     <w:tmpl w:val="87B82006"/>
@@ -14104,7 +15730,7 @@
     </w:lvl>
   </w:abstractNum>
   <w:num w:numId="1">
-    <w:abstractNumId w:val="21"/>
+    <w:abstractNumId w:val="23"/>
   </w:num>
   <w:num w:numId="2">
     <w:abstractNumId w:val="5"/>
@@ -14125,13 +15751,13 @@
     <w:abstractNumId w:val="7"/>
   </w:num>
   <w:num w:numId="8">
-    <w:abstractNumId w:val="17"/>
+    <w:abstractNumId w:val="19"/>
   </w:num>
   <w:num w:numId="9">
-    <w:abstractNumId w:val="15"/>
+    <w:abstractNumId w:val="16"/>
   </w:num>
   <w:num w:numId="10">
-    <w:abstractNumId w:val="18"/>
+    <w:abstractNumId w:val="20"/>
   </w:num>
   <w:num w:numId="11">
     <w:abstractNumId w:val="6"/>
@@ -14149,10 +15775,10 @@
     <w:abstractNumId w:val="12"/>
   </w:num>
   <w:num w:numId="16">
-    <w:abstractNumId w:val="16"/>
+    <w:abstractNumId w:val="18"/>
   </w:num>
   <w:num w:numId="17">
-    <w:abstractNumId w:val="19"/>
+    <w:abstractNumId w:val="21"/>
   </w:num>
   <w:num w:numId="18">
     <w:abstractNumId w:val="1"/>
@@ -14161,13 +15787,19 @@
     <w:abstractNumId w:val="8"/>
   </w:num>
   <w:num w:numId="20">
-    <w:abstractNumId w:val="20"/>
+    <w:abstractNumId w:val="22"/>
   </w:num>
   <w:num w:numId="21">
     <w:abstractNumId w:val="4"/>
   </w:num>
   <w:num w:numId="22">
     <w:abstractNumId w:val="13"/>
+  </w:num>
+  <w:num w:numId="23">
+    <w:abstractNumId w:val="15"/>
+  </w:num>
+  <w:num w:numId="24">
+    <w:abstractNumId w:val="17"/>
   </w:num>
 </w:numbering>
 </file>
@@ -15476,7 +17108,7 @@
 </file>
 
 <file path=customXml/itemProps1.xml><?xml version="1.0" encoding="utf-8"?>
-<ds:datastoreItem xmlns:ds="http://schemas.openxmlformats.org/officeDocument/2006/customXml" ds:itemID="{BEC85D25-A2ED-424D-A689-E15680A10D52}">
+<ds:datastoreItem xmlns:ds="http://schemas.openxmlformats.org/officeDocument/2006/customXml" ds:itemID="{A1E76A7D-3271-4A0B-BFE6-F628D0E23134}">
   <ds:schemaRefs>
     <ds:schemaRef ds:uri="http://schemas.openxmlformats.org/officeDocument/2006/bibliography"/>
   </ds:schemaRefs>

</xml_diff>

<commit_message>
Updated TOC - was stale
</commit_message>
<xml_diff>
--- a/doc/tscVersionControl.docx
+++ b/doc/tscVersionControl.docx
@@ -61,7 +61,7 @@
           <w:r>
             <w:fldChar w:fldCharType="separate"/>
           </w:r>
-          <w:hyperlink w:anchor="_Toc395023497" w:history="1">
+          <w:hyperlink w:anchor="_Toc395527523" w:history="1">
             <w:r>
               <w:rPr>
                 <w:rStyle w:val="Hyperlink"/>
@@ -88,7 +88,7 @@
                 <w:noProof/>
                 <w:webHidden/>
               </w:rPr>
-              <w:instrText xml:space="preserve"> PAGEREF _Toc395023497 \h </w:instrText>
+              <w:instrText xml:space="preserve"> PAGEREF _Toc395527523 \h </w:instrText>
             </w:r>
             <w:r>
               <w:rPr>
@@ -130,7 +130,7 @@
               <w:noProof/>
             </w:rPr>
           </w:pPr>
-          <w:hyperlink w:anchor="_Toc395023498" w:history="1">
+          <w:hyperlink w:anchor="_Toc395527524" w:history="1">
             <w:r>
               <w:rPr>
                 <w:rStyle w:val="Hyperlink"/>
@@ -157,7 +157,7 @@
                 <w:noProof/>
                 <w:webHidden/>
               </w:rPr>
-              <w:instrText xml:space="preserve"> PAGEREF _Toc395023498 \h </w:instrText>
+              <w:instrText xml:space="preserve"> PAGEREF _Toc395527524 \h </w:instrText>
             </w:r>
             <w:r>
               <w:rPr>
@@ -178,6 +178,144 @@
                 <w:webHidden/>
               </w:rPr>
               <w:t>2</w:t>
+            </w:r>
+            <w:r>
+              <w:rPr>
+                <w:noProof/>
+                <w:webHidden/>
+              </w:rPr>
+              <w:fldChar w:fldCharType="end"/>
+            </w:r>
+          </w:hyperlink>
+        </w:p>
+        <w:p>
+          <w:pPr>
+            <w:pStyle w:val="TOC3"/>
+            <w:tabs>
+              <w:tab w:val="right" w:leader="dot" w:pos="9350"/>
+            </w:tabs>
+            <w:rPr>
+              <w:rFonts w:eastAsiaTheme="minorEastAsia"/>
+              <w:noProof/>
+            </w:rPr>
+          </w:pPr>
+          <w:hyperlink w:anchor="_Toc395527525" w:history="1">
+            <w:r>
+              <w:rPr>
+                <w:rStyle w:val="Hyperlink"/>
+                <w:noProof/>
+              </w:rPr>
+              <w:t>Files Provided with the Labs</w:t>
+            </w:r>
+            <w:r>
+              <w:rPr>
+                <w:noProof/>
+                <w:webHidden/>
+              </w:rPr>
+              <w:tab/>
+            </w:r>
+            <w:r>
+              <w:rPr>
+                <w:noProof/>
+                <w:webHidden/>
+              </w:rPr>
+              <w:fldChar w:fldCharType="begin"/>
+            </w:r>
+            <w:r>
+              <w:rPr>
+                <w:noProof/>
+                <w:webHidden/>
+              </w:rPr>
+              <w:instrText xml:space="preserve"> PAGEREF _Toc395527525 \h </w:instrText>
+            </w:r>
+            <w:r>
+              <w:rPr>
+                <w:noProof/>
+                <w:webHidden/>
+              </w:rPr>
+            </w:r>
+            <w:r>
+              <w:rPr>
+                <w:noProof/>
+                <w:webHidden/>
+              </w:rPr>
+              <w:fldChar w:fldCharType="separate"/>
+            </w:r>
+            <w:r>
+              <w:rPr>
+                <w:noProof/>
+                <w:webHidden/>
+              </w:rPr>
+              <w:t>3</w:t>
+            </w:r>
+            <w:r>
+              <w:rPr>
+                <w:noProof/>
+                <w:webHidden/>
+              </w:rPr>
+              <w:fldChar w:fldCharType="end"/>
+            </w:r>
+          </w:hyperlink>
+        </w:p>
+        <w:p>
+          <w:pPr>
+            <w:pStyle w:val="TOC3"/>
+            <w:tabs>
+              <w:tab w:val="right" w:leader="dot" w:pos="9350"/>
+            </w:tabs>
+            <w:rPr>
+              <w:rFonts w:eastAsiaTheme="minorEastAsia"/>
+              <w:noProof/>
+            </w:rPr>
+          </w:pPr>
+          <w:hyperlink w:anchor="_Toc395527526" w:history="1">
+            <w:r>
+              <w:rPr>
+                <w:rStyle w:val="Hyperlink"/>
+                <w:noProof/>
+              </w:rPr>
+              <w:t>Where to put the lab files</w:t>
+            </w:r>
+            <w:r>
+              <w:rPr>
+                <w:noProof/>
+                <w:webHidden/>
+              </w:rPr>
+              <w:tab/>
+            </w:r>
+            <w:r>
+              <w:rPr>
+                <w:noProof/>
+                <w:webHidden/>
+              </w:rPr>
+              <w:fldChar w:fldCharType="begin"/>
+            </w:r>
+            <w:r>
+              <w:rPr>
+                <w:noProof/>
+                <w:webHidden/>
+              </w:rPr>
+              <w:instrText xml:space="preserve"> PAGEREF _Toc395527526 \h </w:instrText>
+            </w:r>
+            <w:r>
+              <w:rPr>
+                <w:noProof/>
+                <w:webHidden/>
+              </w:rPr>
+            </w:r>
+            <w:r>
+              <w:rPr>
+                <w:noProof/>
+                <w:webHidden/>
+              </w:rPr>
+              <w:fldChar w:fldCharType="separate"/>
+            </w:r>
+            <w:r>
+              <w:rPr>
+                <w:noProof/>
+                <w:webHidden/>
+              </w:rPr>
+              <w:t>3</w:t>
             </w:r>
             <w:r>
               <w:rPr>
@@ -199,7 +337,7 @@
               <w:noProof/>
             </w:rPr>
           </w:pPr>
-          <w:hyperlink w:anchor="_Toc395023499" w:history="1">
+          <w:hyperlink w:anchor="_Toc395527527" w:history="1">
             <w:r>
               <w:rPr>
                 <w:rStyle w:val="Hyperlink"/>
@@ -226,7 +364,7 @@
                 <w:noProof/>
                 <w:webHidden/>
               </w:rPr>
-              <w:instrText xml:space="preserve"> PAGEREF _Toc395023499 \h </w:instrText>
+              <w:instrText xml:space="preserve"> PAGEREF _Toc395527527 \h </w:instrText>
             </w:r>
             <w:r>
               <w:rPr>
@@ -246,7 +384,7 @@
                 <w:noProof/>
                 <w:webHidden/>
               </w:rPr>
-              <w:t>3</w:t>
+              <w:t>4</w:t>
             </w:r>
             <w:r>
               <w:rPr>
@@ -268,7 +406,7 @@
               <w:noProof/>
             </w:rPr>
           </w:pPr>
-          <w:hyperlink w:anchor="_Toc395023500" w:history="1">
+          <w:hyperlink w:anchor="_Toc395527528" w:history="1">
             <w:r>
               <w:rPr>
                 <w:rStyle w:val="Hyperlink"/>
@@ -295,7 +433,7 @@
                 <w:noProof/>
                 <w:webHidden/>
               </w:rPr>
-              <w:instrText xml:space="preserve"> PAGEREF _Toc395023500 \h </w:instrText>
+              <w:instrText xml:space="preserve"> PAGEREF _Toc395527528 \h </w:instrText>
             </w:r>
             <w:r>
               <w:rPr>
@@ -315,7 +453,7 @@
                 <w:noProof/>
                 <w:webHidden/>
               </w:rPr>
-              <w:t>3</w:t>
+              <w:t>4</w:t>
             </w:r>
             <w:r>
               <w:rPr>
@@ -337,7 +475,7 @@
               <w:noProof/>
             </w:rPr>
           </w:pPr>
-          <w:hyperlink w:anchor="_Toc395023501" w:history="1">
+          <w:hyperlink w:anchor="_Toc395527529" w:history="1">
             <w:r>
               <w:rPr>
                 <w:rStyle w:val="Hyperlink"/>
@@ -364,7 +502,7 @@
                 <w:noProof/>
                 <w:webHidden/>
               </w:rPr>
-              <w:instrText xml:space="preserve"> PAGEREF _Toc395023501 \h </w:instrText>
+              <w:instrText xml:space="preserve"> PAGEREF _Toc395527529 \h </w:instrText>
             </w:r>
             <w:r>
               <w:rPr>
@@ -384,7 +522,7 @@
                 <w:noProof/>
                 <w:webHidden/>
               </w:rPr>
-              <w:t>6</w:t>
+              <w:t>7</w:t>
             </w:r>
             <w:r>
               <w:rPr>
@@ -406,7 +544,7 @@
               <w:noProof/>
             </w:rPr>
           </w:pPr>
-          <w:hyperlink w:anchor="_Toc395023502" w:history="1">
+          <w:hyperlink w:anchor="_Toc395527530" w:history="1">
             <w:r>
               <w:rPr>
                 <w:rStyle w:val="Hyperlink"/>
@@ -433,7 +571,7 @@
                 <w:noProof/>
                 <w:webHidden/>
               </w:rPr>
-              <w:instrText xml:space="preserve"> PAGEREF _Toc395023502 \h </w:instrText>
+              <w:instrText xml:space="preserve"> PAGEREF _Toc395527530 \h </w:instrText>
             </w:r>
             <w:r>
               <w:rPr>
@@ -453,7 +591,7 @@
                 <w:noProof/>
                 <w:webHidden/>
               </w:rPr>
-              <w:t>8</w:t>
+              <w:t>9</w:t>
             </w:r>
             <w:r>
               <w:rPr>
@@ -475,7 +613,7 @@
               <w:noProof/>
             </w:rPr>
           </w:pPr>
-          <w:hyperlink w:anchor="_Toc395023503" w:history="1">
+          <w:hyperlink w:anchor="_Toc395527531" w:history="1">
             <w:r>
               <w:rPr>
                 <w:rStyle w:val="Hyperlink"/>
@@ -502,7 +640,7 @@
                 <w:noProof/>
                 <w:webHidden/>
               </w:rPr>
-              <w:instrText xml:space="preserve"> PAGEREF _Toc395023503 \h </w:instrText>
+              <w:instrText xml:space="preserve"> PAGEREF _Toc395527531 \h </w:instrText>
             </w:r>
             <w:r>
               <w:rPr>
@@ -522,7 +660,7 @@
                 <w:noProof/>
                 <w:webHidden/>
               </w:rPr>
-              <w:t>8</w:t>
+              <w:t>9</w:t>
             </w:r>
             <w:r>
               <w:rPr>
@@ -544,7 +682,7 @@
               <w:noProof/>
             </w:rPr>
           </w:pPr>
-          <w:hyperlink w:anchor="_Toc395023504" w:history="1">
+          <w:hyperlink w:anchor="_Toc395527532" w:history="1">
             <w:r>
               <w:rPr>
                 <w:rStyle w:val="Hyperlink"/>
@@ -571,7 +709,7 @@
                 <w:noProof/>
                 <w:webHidden/>
               </w:rPr>
-              <w:instrText xml:space="preserve"> PAGEREF _Toc395023504 \h </w:instrText>
+              <w:instrText xml:space="preserve"> PAGEREF _Toc395527532 \h </w:instrText>
             </w:r>
             <w:r>
               <w:rPr>
@@ -591,7 +729,7 @@
                 <w:noProof/>
                 <w:webHidden/>
               </w:rPr>
-              <w:t>8</w:t>
+              <w:t>9</w:t>
             </w:r>
             <w:r>
               <w:rPr>
@@ -613,7 +751,7 @@
               <w:noProof/>
             </w:rPr>
           </w:pPr>
-          <w:hyperlink w:anchor="_Toc395023505" w:history="1">
+          <w:hyperlink w:anchor="_Toc395527533" w:history="1">
             <w:r>
               <w:rPr>
                 <w:rStyle w:val="Hyperlink"/>
@@ -640,7 +778,7 @@
                 <w:noProof/>
                 <w:webHidden/>
               </w:rPr>
-              <w:instrText xml:space="preserve"> PAGEREF _Toc395023505 \h </w:instrText>
+              <w:instrText xml:space="preserve"> PAGEREF _Toc395527533 \h </w:instrText>
             </w:r>
             <w:r>
               <w:rPr>
@@ -660,7 +798,7 @@
                 <w:noProof/>
                 <w:webHidden/>
               </w:rPr>
-              <w:t>9</w:t>
+              <w:t>10</w:t>
             </w:r>
             <w:r>
               <w:rPr>
@@ -682,7 +820,7 @@
               <w:noProof/>
             </w:rPr>
           </w:pPr>
-          <w:hyperlink w:anchor="_Toc395023506" w:history="1">
+          <w:hyperlink w:anchor="_Toc395527534" w:history="1">
             <w:r>
               <w:rPr>
                 <w:rStyle w:val="Hyperlink"/>
@@ -709,7 +847,7 @@
                 <w:noProof/>
                 <w:webHidden/>
               </w:rPr>
-              <w:instrText xml:space="preserve"> PAGEREF _Toc395023506 \h </w:instrText>
+              <w:instrText xml:space="preserve"> PAGEREF _Toc395527534 \h </w:instrText>
             </w:r>
             <w:r>
               <w:rPr>
@@ -729,7 +867,7 @@
                 <w:noProof/>
                 <w:webHidden/>
               </w:rPr>
-              <w:t>10</w:t>
+              <w:t>11</w:t>
             </w:r>
             <w:r>
               <w:rPr>
@@ -751,7 +889,7 @@
               <w:noProof/>
             </w:rPr>
           </w:pPr>
-          <w:hyperlink w:anchor="_Toc395023507" w:history="1">
+          <w:hyperlink w:anchor="_Toc395527535" w:history="1">
             <w:r>
               <w:rPr>
                 <w:rStyle w:val="Hyperlink"/>
@@ -778,7 +916,7 @@
                 <w:noProof/>
                 <w:webHidden/>
               </w:rPr>
-              <w:instrText xml:space="preserve"> PAGEREF _Toc395023507 \h </w:instrText>
+              <w:instrText xml:space="preserve"> PAGEREF _Toc395527535 \h </w:instrText>
             </w:r>
             <w:r>
               <w:rPr>
@@ -798,7 +936,7 @@
                 <w:noProof/>
                 <w:webHidden/>
               </w:rPr>
-              <w:t>10</w:t>
+              <w:t>11</w:t>
             </w:r>
             <w:r>
               <w:rPr>
@@ -820,13 +958,13 @@
               <w:noProof/>
             </w:rPr>
           </w:pPr>
-          <w:hyperlink w:anchor="_Toc395023508" w:history="1">
+          <w:hyperlink w:anchor="_Toc395527536" w:history="1">
             <w:r>
               <w:rPr>
                 <w:rStyle w:val="Hyperlink"/>
                 <w:noProof/>
               </w:rPr>
-              <w:t>Lab 1 : Getting started with a basic RTL project</w:t>
+              <w:t>Lab 1 : RTL Project Scripts</w:t>
             </w:r>
             <w:r>
               <w:rPr>
@@ -847,7 +985,7 @@
                 <w:noProof/>
                 <w:webHidden/>
               </w:rPr>
-              <w:instrText xml:space="preserve"> PAGEREF _Toc395023508 \h </w:instrText>
+              <w:instrText xml:space="preserve"> PAGEREF _Toc395527536 \h </w:instrText>
             </w:r>
             <w:r>
               <w:rPr>
@@ -867,7 +1005,7 @@
                 <w:noProof/>
                 <w:webHidden/>
               </w:rPr>
-              <w:t>10</w:t>
+              <w:t>11</w:t>
             </w:r>
             <w:r>
               <w:rPr>
@@ -889,7 +1027,7 @@
               <w:noProof/>
             </w:rPr>
           </w:pPr>
-          <w:hyperlink w:anchor="_Toc395023509" w:history="1">
+          <w:hyperlink w:anchor="_Toc395527537" w:history="1">
             <w:r>
               <w:rPr>
                 <w:rStyle w:val="Hyperlink"/>
@@ -916,7 +1054,7 @@
                 <w:noProof/>
                 <w:webHidden/>
               </w:rPr>
-              <w:instrText xml:space="preserve"> PAGEREF _Toc395023509 \h </w:instrText>
+              <w:instrText xml:space="preserve"> PAGEREF _Toc395527537 \h </w:instrText>
             </w:r>
             <w:r>
               <w:rPr>
@@ -936,7 +1074,7 @@
                 <w:noProof/>
                 <w:webHidden/>
               </w:rPr>
-              <w:t>10</w:t>
+              <w:t>11</w:t>
             </w:r>
             <w:r>
               <w:rPr>
@@ -958,13 +1096,13 @@
               <w:noProof/>
             </w:rPr>
           </w:pPr>
-          <w:hyperlink w:anchor="_Toc395023510" w:history="1">
+          <w:hyperlink w:anchor="_Toc395527538" w:history="1">
             <w:r>
               <w:rPr>
                 <w:rStyle w:val="Hyperlink"/>
                 <w:noProof/>
               </w:rPr>
-              <w:t>Setting up the working directory</w:t>
+              <w:t>Lab Setup</w:t>
             </w:r>
             <w:r>
               <w:rPr>
@@ -985,7 +1123,7 @@
                 <w:noProof/>
                 <w:webHidden/>
               </w:rPr>
-              <w:instrText xml:space="preserve"> PAGEREF _Toc395023510 \h </w:instrText>
+              <w:instrText xml:space="preserve"> PAGEREF _Toc395527538 \h </w:instrText>
             </w:r>
             <w:r>
               <w:rPr>
@@ -1005,7 +1143,7 @@
                 <w:noProof/>
                 <w:webHidden/>
               </w:rPr>
-              <w:t>11</w:t>
+              <w:t>12</w:t>
             </w:r>
             <w:r>
               <w:rPr>
@@ -1027,7 +1165,7 @@
               <w:noProof/>
             </w:rPr>
           </w:pPr>
-          <w:hyperlink w:anchor="_Toc395023511" w:history="1">
+          <w:hyperlink w:anchor="_Toc395527539" w:history="1">
             <w:r>
               <w:rPr>
                 <w:rStyle w:val="Hyperlink"/>
@@ -1054,7 +1192,7 @@
                 <w:noProof/>
                 <w:webHidden/>
               </w:rPr>
-              <w:instrText xml:space="preserve"> PAGEREF _Toc395023511 \h </w:instrText>
+              <w:instrText xml:space="preserve"> PAGEREF _Toc395527539 \h </w:instrText>
             </w:r>
             <w:r>
               <w:rPr>
@@ -1074,7 +1212,7 @@
                 <w:noProof/>
                 <w:webHidden/>
               </w:rPr>
-              <w:t>12</w:t>
+              <w:t>13</w:t>
             </w:r>
             <w:r>
               <w:rPr>
@@ -1096,7 +1234,7 @@
               <w:noProof/>
             </w:rPr>
           </w:pPr>
-          <w:hyperlink w:anchor="_Toc395023512" w:history="1">
+          <w:hyperlink w:anchor="_Toc395527540" w:history="1">
             <w:r>
               <w:rPr>
                 <w:rStyle w:val="Hyperlink"/>
@@ -1123,7 +1261,7 @@
                 <w:noProof/>
                 <w:webHidden/>
               </w:rPr>
-              <w:instrText xml:space="preserve"> PAGEREF _Toc395023512 \h </w:instrText>
+              <w:instrText xml:space="preserve"> PAGEREF _Toc395527540 \h </w:instrText>
             </w:r>
             <w:r>
               <w:rPr>
@@ -1143,7 +1281,7 @@
                 <w:noProof/>
                 <w:webHidden/>
               </w:rPr>
-              <w:t>12</w:t>
+              <w:t>14</w:t>
             </w:r>
             <w:r>
               <w:rPr>
@@ -1165,13 +1303,13 @@
               <w:noProof/>
             </w:rPr>
           </w:pPr>
-          <w:hyperlink w:anchor="_Toc395023513" w:history="1">
+          <w:hyperlink w:anchor="_Toc395527541" w:history="1">
             <w:r>
               <w:rPr>
                 <w:rStyle w:val="Hyperlink"/>
                 <w:noProof/>
               </w:rPr>
-              <w:t>Lab 2 Using Revision Control with Managed IP</w:t>
+              <w:t>Lab 2 Managed IP</w:t>
             </w:r>
             <w:r>
               <w:rPr>
@@ -1192,7 +1330,7 @@
                 <w:noProof/>
                 <w:webHidden/>
               </w:rPr>
-              <w:instrText xml:space="preserve"> PAGEREF _Toc395023513 \h </w:instrText>
+              <w:instrText xml:space="preserve"> PAGEREF _Toc395527541 \h </w:instrText>
             </w:r>
             <w:r>
               <w:rPr>
@@ -1212,7 +1350,7 @@
                 <w:noProof/>
                 <w:webHidden/>
               </w:rPr>
-              <w:t>13</w:t>
+              <w:t>14</w:t>
             </w:r>
             <w:r>
               <w:rPr>
@@ -1234,7 +1372,7 @@
               <w:noProof/>
             </w:rPr>
           </w:pPr>
-          <w:hyperlink w:anchor="_Toc395023514" w:history="1">
+          <w:hyperlink w:anchor="_Toc395527542" w:history="1">
             <w:r>
               <w:rPr>
                 <w:rStyle w:val="Hyperlink"/>
@@ -1261,7 +1399,7 @@
                 <w:noProof/>
                 <w:webHidden/>
               </w:rPr>
-              <w:instrText xml:space="preserve"> PAGEREF _Toc395023514 \h </w:instrText>
+              <w:instrText xml:space="preserve"> PAGEREF _Toc395527542 \h </w:instrText>
             </w:r>
             <w:r>
               <w:rPr>
@@ -1281,7 +1419,7 @@
                 <w:noProof/>
                 <w:webHidden/>
               </w:rPr>
-              <w:t>13</w:t>
+              <w:t>14</w:t>
             </w:r>
             <w:r>
               <w:rPr>
@@ -1303,7 +1441,7 @@
               <w:noProof/>
             </w:rPr>
           </w:pPr>
-          <w:hyperlink w:anchor="_Toc395023515" w:history="1">
+          <w:hyperlink w:anchor="_Toc395527543" w:history="1">
             <w:r>
               <w:rPr>
                 <w:rStyle w:val="Hyperlink"/>
@@ -1330,7 +1468,7 @@
                 <w:noProof/>
                 <w:webHidden/>
               </w:rPr>
-              <w:instrText xml:space="preserve"> PAGEREF _Toc395023515 \h </w:instrText>
+              <w:instrText xml:space="preserve"> PAGEREF _Toc395527543 \h </w:instrText>
             </w:r>
             <w:r>
               <w:rPr>
@@ -1350,7 +1488,7 @@
                 <w:noProof/>
                 <w:webHidden/>
               </w:rPr>
-              <w:t>13</w:t>
+              <w:t>14</w:t>
             </w:r>
             <w:r>
               <w:rPr>
@@ -1372,7 +1510,7 @@
               <w:noProof/>
             </w:rPr>
           </w:pPr>
-          <w:hyperlink w:anchor="_Toc395023516" w:history="1">
+          <w:hyperlink w:anchor="_Toc395527544" w:history="1">
             <w:r>
               <w:rPr>
                 <w:rStyle w:val="Hyperlink"/>
@@ -1399,7 +1537,7 @@
                 <w:noProof/>
                 <w:webHidden/>
               </w:rPr>
-              <w:instrText xml:space="preserve"> PAGEREF _Toc395023516 \h </w:instrText>
+              <w:instrText xml:space="preserve"> PAGEREF _Toc395527544 \h </w:instrText>
             </w:r>
             <w:r>
               <w:rPr>
@@ -1419,7 +1557,7 @@
                 <w:noProof/>
                 <w:webHidden/>
               </w:rPr>
-              <w:t>15</w:t>
+              <w:t>16</w:t>
             </w:r>
             <w:r>
               <w:rPr>
@@ -1441,13 +1579,13 @@
               <w:noProof/>
             </w:rPr>
           </w:pPr>
-          <w:hyperlink w:anchor="_Toc395023517" w:history="1">
+          <w:hyperlink w:anchor="_Toc395527545" w:history="1">
             <w:r>
               <w:rPr>
                 <w:rStyle w:val="Hyperlink"/>
                 <w:noProof/>
               </w:rPr>
-              <w:t>Lab 3: Revision Control of a Block Design</w:t>
+              <w:t>Lab 3: IPI Block Design</w:t>
             </w:r>
             <w:r>
               <w:rPr>
@@ -1468,7 +1606,7 @@
                 <w:noProof/>
                 <w:webHidden/>
               </w:rPr>
-              <w:instrText xml:space="preserve"> PAGEREF _Toc395023517 \h </w:instrText>
+              <w:instrText xml:space="preserve"> PAGEREF _Toc395527545 \h </w:instrText>
             </w:r>
             <w:r>
               <w:rPr>
@@ -1488,7 +1626,7 @@
                 <w:noProof/>
                 <w:webHidden/>
               </w:rPr>
-              <w:t>15</w:t>
+              <w:t>16</w:t>
             </w:r>
             <w:r>
               <w:rPr>
@@ -1510,7 +1648,7 @@
               <w:noProof/>
             </w:rPr>
           </w:pPr>
-          <w:hyperlink w:anchor="_Toc395023518" w:history="1">
+          <w:hyperlink w:anchor="_Toc395527546" w:history="1">
             <w:r>
               <w:rPr>
                 <w:rStyle w:val="Hyperlink"/>
@@ -1537,7 +1675,7 @@
                 <w:noProof/>
                 <w:webHidden/>
               </w:rPr>
-              <w:instrText xml:space="preserve"> PAGEREF _Toc395023518 \h </w:instrText>
+              <w:instrText xml:space="preserve"> PAGEREF _Toc395527546 \h </w:instrText>
             </w:r>
             <w:r>
               <w:rPr>
@@ -1557,7 +1695,7 @@
                 <w:noProof/>
                 <w:webHidden/>
               </w:rPr>
-              <w:t>15</w:t>
+              <w:t>17</w:t>
             </w:r>
             <w:r>
               <w:rPr>
@@ -1579,7 +1717,7 @@
               <w:noProof/>
             </w:rPr>
           </w:pPr>
-          <w:hyperlink w:anchor="_Toc395023519" w:history="1">
+          <w:hyperlink w:anchor="_Toc395527547" w:history="1">
             <w:r>
               <w:rPr>
                 <w:rStyle w:val="Hyperlink"/>
@@ -1606,7 +1744,7 @@
                 <w:noProof/>
                 <w:webHidden/>
               </w:rPr>
-              <w:instrText xml:space="preserve"> PAGEREF _Toc395023519 \h </w:instrText>
+              <w:instrText xml:space="preserve"> PAGEREF _Toc395527547 \h </w:instrText>
             </w:r>
             <w:r>
               <w:rPr>
@@ -1626,7 +1764,7 @@
                 <w:noProof/>
                 <w:webHidden/>
               </w:rPr>
-              <w:t>16</w:t>
+              <w:t>17</w:t>
             </w:r>
             <w:r>
               <w:rPr>
@@ -1648,7 +1786,7 @@
               <w:noProof/>
             </w:rPr>
           </w:pPr>
-          <w:hyperlink w:anchor="_Toc395023520" w:history="1">
+          <w:hyperlink w:anchor="_Toc395527548" w:history="1">
             <w:r>
               <w:rPr>
                 <w:rStyle w:val="Hyperlink"/>
@@ -1675,7 +1813,7 @@
                 <w:noProof/>
                 <w:webHidden/>
               </w:rPr>
-              <w:instrText xml:space="preserve"> PAGEREF _Toc395023520 \h </w:instrText>
+              <w:instrText xml:space="preserve"> PAGEREF _Toc395527548 \h </w:instrText>
             </w:r>
             <w:r>
               <w:rPr>
@@ -1695,7 +1833,7 @@
                 <w:noProof/>
                 <w:webHidden/>
               </w:rPr>
-              <w:t>17</w:t>
+              <w:t>18</w:t>
             </w:r>
             <w:r>
               <w:rPr>
@@ -1717,13 +1855,13 @@
               <w:noProof/>
             </w:rPr>
           </w:pPr>
-          <w:hyperlink w:anchor="_Toc395023521" w:history="1">
+          <w:hyperlink w:anchor="_Toc395527549" w:history="1">
             <w:r>
               <w:rPr>
                 <w:rStyle w:val="Hyperlink"/>
                 <w:noProof/>
               </w:rPr>
-              <w:t>Packaged Custom RTL IP with IPI</w:t>
+              <w:t>Lab 4: Packaged Custom RTL IP</w:t>
             </w:r>
             <w:r>
               <w:rPr>
@@ -1744,7 +1882,7 @@
                 <w:noProof/>
                 <w:webHidden/>
               </w:rPr>
-              <w:instrText xml:space="preserve"> PAGEREF _Toc395023521 \h </w:instrText>
+              <w:instrText xml:space="preserve"> PAGEREF _Toc395527549 \h </w:instrText>
             </w:r>
             <w:r>
               <w:rPr>
@@ -1764,7 +1902,216 @@
                 <w:noProof/>
                 <w:webHidden/>
               </w:rPr>
-              <w:t>17</w:t>
+              <w:t>18</w:t>
+            </w:r>
+            <w:r>
+              <w:rPr>
+                <w:noProof/>
+                <w:webHidden/>
+              </w:rPr>
+              <w:fldChar w:fldCharType="end"/>
+            </w:r>
+          </w:hyperlink>
+        </w:p>
+        <w:p>
+          <w:pPr>
+            <w:pStyle w:val="TOC2"/>
+            <w:tabs>
+              <w:tab w:val="right" w:leader="dot" w:pos="9350"/>
+            </w:tabs>
+            <w:rPr>
+              <w:rFonts w:eastAsiaTheme="minorEastAsia"/>
+              <w:noProof/>
+            </w:rPr>
+          </w:pPr>
+          <w:hyperlink w:anchor="_Toc395527550" w:history="1">
+            <w:r>
+              <w:rPr>
+                <w:rStyle w:val="Hyperlink"/>
+                <w:noProof/>
+              </w:rPr>
+              <w:t>Lab Files</w:t>
+            </w:r>
+            <w:r>
+              <w:rPr>
+                <w:noProof/>
+                <w:webHidden/>
+              </w:rPr>
+              <w:tab/>
+            </w:r>
+            <w:r>
+              <w:rPr>
+                <w:noProof/>
+                <w:webHidden/>
+              </w:rPr>
+              <w:fldChar w:fldCharType="begin"/>
+            </w:r>
+            <w:r>
+              <w:rPr>
+                <w:noProof/>
+                <w:webHidden/>
+              </w:rPr>
+              <w:instrText xml:space="preserve"> PAGEREF _Toc395527550 \h </w:instrText>
+            </w:r>
+            <w:r>
+              <w:rPr>
+                <w:noProof/>
+                <w:webHidden/>
+              </w:rPr>
+            </w:r>
+            <w:r>
+              <w:rPr>
+                <w:noProof/>
+                <w:webHidden/>
+              </w:rPr>
+              <w:fldChar w:fldCharType="separate"/>
+            </w:r>
+            <w:r>
+              <w:rPr>
+                <w:noProof/>
+                <w:webHidden/>
+              </w:rPr>
+              <w:t>18</w:t>
+            </w:r>
+            <w:r>
+              <w:rPr>
+                <w:noProof/>
+                <w:webHidden/>
+              </w:rPr>
+              <w:fldChar w:fldCharType="end"/>
+            </w:r>
+          </w:hyperlink>
+        </w:p>
+        <w:p>
+          <w:pPr>
+            <w:pStyle w:val="TOC2"/>
+            <w:tabs>
+              <w:tab w:val="right" w:leader="dot" w:pos="9350"/>
+            </w:tabs>
+            <w:rPr>
+              <w:rFonts w:eastAsiaTheme="minorEastAsia"/>
+              <w:noProof/>
+            </w:rPr>
+          </w:pPr>
+          <w:hyperlink w:anchor="_Toc395527551" w:history="1">
+            <w:r>
+              <w:rPr>
+                <w:rStyle w:val="Hyperlink"/>
+                <w:noProof/>
+              </w:rPr>
+              <w:t>Lab Procedure Part 1</w:t>
+            </w:r>
+            <w:r>
+              <w:rPr>
+                <w:noProof/>
+                <w:webHidden/>
+              </w:rPr>
+              <w:tab/>
+            </w:r>
+            <w:r>
+              <w:rPr>
+                <w:noProof/>
+                <w:webHidden/>
+              </w:rPr>
+              <w:fldChar w:fldCharType="begin"/>
+            </w:r>
+            <w:r>
+              <w:rPr>
+                <w:noProof/>
+                <w:webHidden/>
+              </w:rPr>
+              <w:instrText xml:space="preserve"> PAGEREF _Toc395527551 \h </w:instrText>
+            </w:r>
+            <w:r>
+              <w:rPr>
+                <w:noProof/>
+                <w:webHidden/>
+              </w:rPr>
+            </w:r>
+            <w:r>
+              <w:rPr>
+                <w:noProof/>
+                <w:webHidden/>
+              </w:rPr>
+              <w:fldChar w:fldCharType="separate"/>
+            </w:r>
+            <w:r>
+              <w:rPr>
+                <w:noProof/>
+                <w:webHidden/>
+              </w:rPr>
+              <w:t>19</w:t>
+            </w:r>
+            <w:r>
+              <w:rPr>
+                <w:noProof/>
+                <w:webHidden/>
+              </w:rPr>
+              <w:fldChar w:fldCharType="end"/>
+            </w:r>
+          </w:hyperlink>
+          <w:bookmarkStart w:id="0" w:name="_GoBack"/>
+          <w:bookmarkEnd w:id="0"/>
+        </w:p>
+        <w:p>
+          <w:pPr>
+            <w:pStyle w:val="TOC2"/>
+            <w:tabs>
+              <w:tab w:val="right" w:leader="dot" w:pos="9350"/>
+            </w:tabs>
+            <w:rPr>
+              <w:rFonts w:eastAsiaTheme="minorEastAsia"/>
+              <w:noProof/>
+            </w:rPr>
+          </w:pPr>
+          <w:hyperlink w:anchor="_Toc395527552" w:history="1">
+            <w:r>
+              <w:rPr>
+                <w:rStyle w:val="Hyperlink"/>
+                <w:noProof/>
+              </w:rPr>
+              <w:t>Lab Procedure Part 2</w:t>
+            </w:r>
+            <w:r>
+              <w:rPr>
+                <w:noProof/>
+                <w:webHidden/>
+              </w:rPr>
+              <w:tab/>
+            </w:r>
+            <w:r>
+              <w:rPr>
+                <w:noProof/>
+                <w:webHidden/>
+              </w:rPr>
+              <w:fldChar w:fldCharType="begin"/>
+            </w:r>
+            <w:r>
+              <w:rPr>
+                <w:noProof/>
+                <w:webHidden/>
+              </w:rPr>
+              <w:instrText xml:space="preserve"> PAGEREF _Toc395527552 \h </w:instrText>
+            </w:r>
+            <w:r>
+              <w:rPr>
+                <w:noProof/>
+                <w:webHidden/>
+              </w:rPr>
+            </w:r>
+            <w:r>
+              <w:rPr>
+                <w:noProof/>
+                <w:webHidden/>
+              </w:rPr>
+              <w:fldChar w:fldCharType="separate"/>
+            </w:r>
+            <w:r>
+              <w:rPr>
+                <w:noProof/>
+                <w:webHidden/>
+              </w:rPr>
+              <w:t>20</w:t>
             </w:r>
             <w:r>
               <w:rPr>
@@ -1786,7 +2133,7 @@
               <w:noProof/>
             </w:rPr>
           </w:pPr>
-          <w:hyperlink w:anchor="_Toc395023522" w:history="1">
+          <w:hyperlink w:anchor="_Toc395527553" w:history="1">
             <w:r>
               <w:rPr>
                 <w:rStyle w:val="Hyperlink"/>
@@ -1813,7 +2160,7 @@
                 <w:noProof/>
                 <w:webHidden/>
               </w:rPr>
-              <w:instrText xml:space="preserve"> PAGEREF _Toc395023522 \h </w:instrText>
+              <w:instrText xml:space="preserve"> PAGEREF _Toc395527553 \h </w:instrText>
             </w:r>
             <w:r>
               <w:rPr>
@@ -1833,7 +2180,7 @@
                 <w:noProof/>
                 <w:webHidden/>
               </w:rPr>
-              <w:t>17</w:t>
+              <w:t>23</w:t>
             </w:r>
             <w:r>
               <w:rPr>
@@ -1855,7 +2202,7 @@
               <w:noProof/>
             </w:rPr>
           </w:pPr>
-          <w:hyperlink w:anchor="_Toc395023523" w:history="1">
+          <w:hyperlink w:anchor="_Toc395527554" w:history="1">
             <w:r>
               <w:rPr>
                 <w:rStyle w:val="Hyperlink"/>
@@ -1882,7 +2229,7 @@
                 <w:noProof/>
                 <w:webHidden/>
               </w:rPr>
-              <w:instrText xml:space="preserve"> PAGEREF _Toc395023523 \h </w:instrText>
+              <w:instrText xml:space="preserve"> PAGEREF _Toc395527554 \h </w:instrText>
             </w:r>
             <w:r>
               <w:rPr>
@@ -1902,7 +2249,7 @@
                 <w:noProof/>
                 <w:webHidden/>
               </w:rPr>
-              <w:t>17</w:t>
+              <w:t>23</w:t>
             </w:r>
             <w:r>
               <w:rPr>
@@ -1924,7 +2271,7 @@
               <w:noProof/>
             </w:rPr>
           </w:pPr>
-          <w:hyperlink w:anchor="_Toc395023524" w:history="1">
+          <w:hyperlink w:anchor="_Toc395527555" w:history="1">
             <w:r>
               <w:rPr>
                 <w:rStyle w:val="Hyperlink"/>
@@ -1951,7 +2298,7 @@
                 <w:noProof/>
                 <w:webHidden/>
               </w:rPr>
-              <w:instrText xml:space="preserve"> PAGEREF _Toc395023524 \h </w:instrText>
+              <w:instrText xml:space="preserve"> PAGEREF _Toc395527555 \h </w:instrText>
             </w:r>
             <w:r>
               <w:rPr>
@@ -1971,7 +2318,7 @@
                 <w:noProof/>
                 <w:webHidden/>
               </w:rPr>
-              <w:t>17</w:t>
+              <w:t>23</w:t>
             </w:r>
             <w:r>
               <w:rPr>
@@ -1993,7 +2340,7 @@
               <w:noProof/>
             </w:rPr>
           </w:pPr>
-          <w:hyperlink w:anchor="_Toc395023525" w:history="1">
+          <w:hyperlink w:anchor="_Toc395527556" w:history="1">
             <w:r>
               <w:rPr>
                 <w:rStyle w:val="Hyperlink"/>
@@ -2020,7 +2367,7 @@
                 <w:noProof/>
                 <w:webHidden/>
               </w:rPr>
-              <w:instrText xml:space="preserve"> PAGEREF _Toc395023525 \h </w:instrText>
+              <w:instrText xml:space="preserve"> PAGEREF _Toc395527556 \h </w:instrText>
             </w:r>
             <w:r>
               <w:rPr>
@@ -2040,7 +2387,7 @@
                 <w:noProof/>
                 <w:webHidden/>
               </w:rPr>
-              <w:t>17</w:t>
+              <w:t>23</w:t>
             </w:r>
             <w:r>
               <w:rPr>
@@ -2062,7 +2409,7 @@
               <w:noProof/>
             </w:rPr>
           </w:pPr>
-          <w:hyperlink w:anchor="_Toc395023526" w:history="1">
+          <w:hyperlink w:anchor="_Toc395527557" w:history="1">
             <w:r>
               <w:rPr>
                 <w:rStyle w:val="Hyperlink"/>
@@ -2089,7 +2436,7 @@
                 <w:noProof/>
                 <w:webHidden/>
               </w:rPr>
-              <w:instrText xml:space="preserve"> PAGEREF _Toc395023526 \h </w:instrText>
+              <w:instrText xml:space="preserve"> PAGEREF _Toc395527557 \h </w:instrText>
             </w:r>
             <w:r>
               <w:rPr>
@@ -2109,7 +2456,7 @@
                 <w:noProof/>
                 <w:webHidden/>
               </w:rPr>
-              <w:t>17</w:t>
+              <w:t>23</w:t>
             </w:r>
             <w:r>
               <w:rPr>
@@ -2131,7 +2478,7 @@
               <w:noProof/>
             </w:rPr>
           </w:pPr>
-          <w:hyperlink w:anchor="_Toc395023527" w:history="1">
+          <w:hyperlink w:anchor="_Toc395527558" w:history="1">
             <w:r>
               <w:rPr>
                 <w:rStyle w:val="Hyperlink"/>
@@ -2158,7 +2505,7 @@
                 <w:noProof/>
                 <w:webHidden/>
               </w:rPr>
-              <w:instrText xml:space="preserve"> PAGEREF _Toc395023527 \h </w:instrText>
+              <w:instrText xml:space="preserve"> PAGEREF _Toc395527558 \h </w:instrText>
             </w:r>
             <w:r>
               <w:rPr>
@@ -2178,7 +2525,7 @@
                 <w:noProof/>
                 <w:webHidden/>
               </w:rPr>
-              <w:t>17</w:t>
+              <w:t>23</w:t>
             </w:r>
             <w:r>
               <w:rPr>
@@ -2206,11 +2553,11 @@
       <w:pPr>
         <w:pStyle w:val="Heading1"/>
       </w:pPr>
-      <w:bookmarkStart w:id="0" w:name="_Toc395023497"/>
+      <w:bookmarkStart w:id="1" w:name="_Toc395527523"/>
       <w:r>
         <w:t>Introduction</w:t>
       </w:r>
-      <w:bookmarkEnd w:id="0"/>
+      <w:bookmarkEnd w:id="1"/>
     </w:p>
     <w:p>
       <w:r>
@@ -2420,11 +2767,11 @@
       <w:pPr>
         <w:pStyle w:val="Heading2"/>
       </w:pPr>
-      <w:bookmarkStart w:id="1" w:name="_Toc395023498"/>
+      <w:bookmarkStart w:id="2" w:name="_Toc395527524"/>
       <w:r>
         <w:t>Lab Files</w:t>
       </w:r>
-      <w:bookmarkEnd w:id="1"/>
+      <w:bookmarkEnd w:id="2"/>
     </w:p>
     <w:p>
       <w:r>
@@ -2448,9 +2795,12 @@
       <w:pPr>
         <w:pStyle w:val="Heading3"/>
       </w:pPr>
-      <w:r>
+      <w:bookmarkStart w:id="3" w:name="_Toc395527525"/>
+      <w:r>
+        <w:lastRenderedPageBreak/>
         <w:t>Files Provided with the Labs</w:t>
       </w:r>
+      <w:bookmarkEnd w:id="3"/>
     </w:p>
     <w:p>
       <w:r>
@@ -2530,7 +2880,6 @@
       </w:pPr>
       <w:proofErr w:type="spellStart"/>
       <w:r>
-        <w:lastRenderedPageBreak/>
         <w:t>lab_solutions</w:t>
       </w:r>
       <w:proofErr w:type="spellEnd"/>
@@ -2556,9 +2905,11 @@
       <w:pPr>
         <w:pStyle w:val="Heading3"/>
       </w:pPr>
+      <w:bookmarkStart w:id="4" w:name="_Toc395527526"/>
       <w:r>
         <w:t>Where to put the lab files</w:t>
       </w:r>
+      <w:bookmarkEnd w:id="4"/>
     </w:p>
     <w:p>
       <w:r>
@@ -2855,6 +3206,7 @@
     <w:p>
       <w:proofErr w:type="gramStart"/>
       <w:r>
+        <w:lastRenderedPageBreak/>
         <w:t>so</w:t>
       </w:r>
       <w:proofErr w:type="gramEnd"/>
@@ -2891,17 +3243,16 @@
       <w:pPr>
         <w:pStyle w:val="Heading2"/>
       </w:pPr>
-      <w:bookmarkStart w:id="2" w:name="_Toc395023499"/>
-      <w:proofErr w:type="spellStart"/>
-      <w:r>
-        <w:lastRenderedPageBreak/>
+      <w:bookmarkStart w:id="5" w:name="_Toc395527527"/>
+      <w:proofErr w:type="spellStart"/>
+      <w:r>
         <w:t>GitHub</w:t>
       </w:r>
       <w:proofErr w:type="spellEnd"/>
       <w:r>
         <w:t xml:space="preserve"> for Windows</w:t>
       </w:r>
-      <w:bookmarkEnd w:id="2"/>
+      <w:bookmarkEnd w:id="5"/>
     </w:p>
     <w:p>
       <w:proofErr w:type="spellStart"/>
@@ -2945,14 +3296,14 @@
       <w:pPr>
         <w:pStyle w:val="Heading3"/>
       </w:pPr>
-      <w:bookmarkStart w:id="3" w:name="_Toc395023500"/>
+      <w:bookmarkStart w:id="6" w:name="_Toc395527528"/>
       <w:r>
         <w:t>Download and I</w:t>
       </w:r>
       <w:r>
         <w:t>nstallation</w:t>
       </w:r>
-      <w:bookmarkEnd w:id="3"/>
+      <w:bookmarkEnd w:id="6"/>
     </w:p>
     <w:p>
       <w:r>
@@ -3509,7 +3860,7 @@
       <w:pPr>
         <w:pStyle w:val="Heading3"/>
       </w:pPr>
-      <w:bookmarkStart w:id="4" w:name="_Toc395023501"/>
+      <w:bookmarkStart w:id="7" w:name="_Toc395527529"/>
       <w:proofErr w:type="spellStart"/>
       <w:r>
         <w:t>Git</w:t>
@@ -3518,7 +3869,7 @@
       <w:r>
         <w:t>: Mini-Tutorial</w:t>
       </w:r>
-      <w:bookmarkEnd w:id="4"/>
+      <w:bookmarkEnd w:id="7"/>
     </w:p>
     <w:p>
       <w:r>
@@ -5468,7 +5819,7 @@
       <w:pPr>
         <w:pStyle w:val="Heading2"/>
       </w:pPr>
-      <w:bookmarkStart w:id="5" w:name="_Toc395023502"/>
+      <w:bookmarkStart w:id="8" w:name="_Toc395527530"/>
       <w:r>
         <w:lastRenderedPageBreak/>
         <w:t>Make</w:t>
@@ -5476,7 +5827,7 @@
       <w:r>
         <w:t xml:space="preserve"> Utility</w:t>
       </w:r>
-      <w:bookmarkEnd w:id="5"/>
+      <w:bookmarkEnd w:id="8"/>
     </w:p>
     <w:p>
       <w:r>
@@ -5561,11 +5912,11 @@
       <w:pPr>
         <w:pStyle w:val="Heading3"/>
       </w:pPr>
-      <w:bookmarkStart w:id="6" w:name="_Toc395023503"/>
+      <w:bookmarkStart w:id="9" w:name="_Toc395527531"/>
       <w:r>
         <w:t>Simple Example</w:t>
       </w:r>
-      <w:bookmarkEnd w:id="6"/>
+      <w:bookmarkEnd w:id="9"/>
     </w:p>
     <w:p>
       <w:r>
@@ -6024,7 +6375,7 @@
       <w:pPr>
         <w:pStyle w:val="Heading3"/>
       </w:pPr>
-      <w:bookmarkStart w:id="7" w:name="_Toc395023504"/>
+      <w:bookmarkStart w:id="10" w:name="_Toc395527532"/>
       <w:r>
         <w:t xml:space="preserve">More </w:t>
       </w:r>
@@ -6034,7 +6385,7 @@
       <w:r>
         <w:t xml:space="preserve"> targets</w:t>
       </w:r>
-      <w:bookmarkEnd w:id="7"/>
+      <w:bookmarkEnd w:id="10"/>
     </w:p>
     <w:p>
       <w:r>
@@ -6722,11 +7073,11 @@
       <w:pPr>
         <w:pStyle w:val="Heading3"/>
       </w:pPr>
-      <w:bookmarkStart w:id="8" w:name="_Toc395023505"/>
+      <w:bookmarkStart w:id="11" w:name="_Toc395527533"/>
       <w:r>
         <w:t>Multiple Targets</w:t>
       </w:r>
-      <w:bookmarkEnd w:id="8"/>
+      <w:bookmarkEnd w:id="11"/>
     </w:p>
     <w:p>
       <w:r>
@@ -7289,12 +7640,12 @@
       <w:pPr>
         <w:pStyle w:val="Heading3"/>
       </w:pPr>
-      <w:bookmarkStart w:id="9" w:name="_Toc395023506"/>
+      <w:bookmarkStart w:id="12" w:name="_Toc395527534"/>
       <w:r>
         <w:lastRenderedPageBreak/>
         <w:t>Clean Targets</w:t>
       </w:r>
-      <w:bookmarkEnd w:id="9"/>
+      <w:bookmarkEnd w:id="12"/>
     </w:p>
     <w:p>
       <w:r>
@@ -7486,11 +7837,11 @@
       <w:pPr>
         <w:pStyle w:val="Heading3"/>
       </w:pPr>
-      <w:bookmarkStart w:id="10" w:name="_Toc395023507"/>
+      <w:bookmarkStart w:id="13" w:name="_Toc395527535"/>
       <w:r>
         <w:t>Variables</w:t>
       </w:r>
-      <w:bookmarkEnd w:id="10"/>
+      <w:bookmarkEnd w:id="13"/>
     </w:p>
     <w:p>
       <w:r>
@@ -7813,7 +8164,7 @@
       <w:pPr>
         <w:pStyle w:val="Heading1"/>
       </w:pPr>
-      <w:bookmarkStart w:id="11" w:name="_Toc395023508"/>
+      <w:bookmarkStart w:id="14" w:name="_Toc395527536"/>
       <w:r>
         <w:t xml:space="preserve">Lab </w:t>
       </w:r>
@@ -7831,10 +8182,10 @@
       <w:r>
         <w:t>roject</w:t>
       </w:r>
-      <w:bookmarkEnd w:id="11"/>
       <w:r>
         <w:t xml:space="preserve"> Scripts</w:t>
       </w:r>
+      <w:bookmarkEnd w:id="14"/>
     </w:p>
     <w:p>
       <w:r>
@@ -7938,11 +8289,11 @@
       <w:pPr>
         <w:pStyle w:val="Heading2"/>
       </w:pPr>
-      <w:bookmarkStart w:id="12" w:name="_Toc395023509"/>
+      <w:bookmarkStart w:id="15" w:name="_Toc395527537"/>
       <w:r>
         <w:t>Working in shells</w:t>
       </w:r>
-      <w:bookmarkEnd w:id="12"/>
+      <w:bookmarkEnd w:id="15"/>
     </w:p>
     <w:p>
       <w:r>
@@ -8315,14 +8666,14 @@
       <w:pPr>
         <w:pStyle w:val="Heading2"/>
       </w:pPr>
-      <w:bookmarkStart w:id="13" w:name="_Toc395023510"/>
+      <w:bookmarkStart w:id="16" w:name="_Toc395527538"/>
       <w:r>
         <w:t xml:space="preserve">Lab </w:t>
       </w:r>
       <w:r>
         <w:t>Setup</w:t>
       </w:r>
-      <w:bookmarkEnd w:id="13"/>
+      <w:bookmarkEnd w:id="16"/>
     </w:p>
     <w:p>
       <w:r>
@@ -8763,11 +9114,11 @@
       <w:pPr>
         <w:pStyle w:val="Heading2"/>
       </w:pPr>
-      <w:bookmarkStart w:id="14" w:name="_Toc395023511"/>
+      <w:bookmarkStart w:id="17" w:name="_Toc395527539"/>
       <w:r>
         <w:t>Lab Procedure</w:t>
       </w:r>
-      <w:bookmarkEnd w:id="14"/>
+      <w:bookmarkEnd w:id="17"/>
     </w:p>
     <w:p>
       <w:pPr>
@@ -9550,11 +9901,11 @@
       <w:pPr>
         <w:pStyle w:val="Heading2"/>
       </w:pPr>
-      <w:bookmarkStart w:id="15" w:name="_Toc395023512"/>
+      <w:bookmarkStart w:id="18" w:name="_Toc395527540"/>
       <w:r>
         <w:t>Conclusion</w:t>
       </w:r>
-      <w:bookmarkEnd w:id="15"/>
+      <w:bookmarkEnd w:id="18"/>
     </w:p>
     <w:p>
       <w:r>
@@ -9614,11 +9965,11 @@
       <w:pPr>
         <w:pStyle w:val="Heading1"/>
       </w:pPr>
-      <w:bookmarkStart w:id="16" w:name="_Toc395023513"/>
+      <w:bookmarkStart w:id="19" w:name="_Toc395527541"/>
       <w:r>
         <w:t>Lab 2 Managed IP</w:t>
       </w:r>
-      <w:bookmarkEnd w:id="16"/>
+      <w:bookmarkEnd w:id="19"/>
     </w:p>
     <w:p>
       <w:r>
@@ -9765,11 +10116,11 @@
       <w:pPr>
         <w:pStyle w:val="Heading2"/>
       </w:pPr>
-      <w:bookmarkStart w:id="17" w:name="_Toc395023514"/>
+      <w:bookmarkStart w:id="20" w:name="_Toc395527542"/>
       <w:r>
         <w:t>Lab file</w:t>
       </w:r>
-      <w:bookmarkEnd w:id="17"/>
+      <w:bookmarkEnd w:id="20"/>
     </w:p>
     <w:p>
       <w:r>
@@ -9847,11 +10198,11 @@
       <w:pPr>
         <w:pStyle w:val="Heading2"/>
       </w:pPr>
-      <w:bookmarkStart w:id="18" w:name="_Toc395023515"/>
+      <w:bookmarkStart w:id="21" w:name="_Toc395527543"/>
       <w:r>
         <w:t>Lab Procedure</w:t>
       </w:r>
-      <w:bookmarkEnd w:id="18"/>
+      <w:bookmarkEnd w:id="21"/>
     </w:p>
     <w:p>
       <w:pPr>
@@ -10775,11 +11126,11 @@
       <w:pPr>
         <w:pStyle w:val="Heading2"/>
       </w:pPr>
-      <w:bookmarkStart w:id="19" w:name="_Toc395023516"/>
+      <w:bookmarkStart w:id="22" w:name="_Toc395527544"/>
       <w:r>
         <w:t>Conclusion</w:t>
       </w:r>
-      <w:bookmarkEnd w:id="19"/>
+      <w:bookmarkEnd w:id="22"/>
     </w:p>
     <w:p>
       <w:r>
@@ -10860,7 +11211,7 @@
       <w:pPr>
         <w:pStyle w:val="Heading1"/>
       </w:pPr>
-      <w:bookmarkStart w:id="20" w:name="_Toc395023517"/>
+      <w:bookmarkStart w:id="23" w:name="_Toc395527545"/>
       <w:r>
         <w:t xml:space="preserve">Lab 3: </w:t>
       </w:r>
@@ -10870,7 +11221,7 @@
       <w:r>
         <w:t>Block Design</w:t>
       </w:r>
-      <w:bookmarkEnd w:id="20"/>
+      <w:bookmarkEnd w:id="23"/>
     </w:p>
     <w:p>
       <w:r>
@@ -10970,12 +11321,12 @@
       <w:pPr>
         <w:pStyle w:val="Heading2"/>
       </w:pPr>
-      <w:bookmarkStart w:id="21" w:name="_Toc395023518"/>
+      <w:bookmarkStart w:id="24" w:name="_Toc395527546"/>
       <w:r>
         <w:lastRenderedPageBreak/>
         <w:t>Lab files</w:t>
       </w:r>
-      <w:bookmarkEnd w:id="21"/>
+      <w:bookmarkEnd w:id="24"/>
     </w:p>
     <w:p>
       <w:r>
@@ -11222,11 +11573,11 @@
       <w:pPr>
         <w:pStyle w:val="Heading2"/>
       </w:pPr>
-      <w:bookmarkStart w:id="22" w:name="_Toc395023519"/>
+      <w:bookmarkStart w:id="25" w:name="_Toc395527547"/>
       <w:r>
         <w:t>Lab Procedure</w:t>
       </w:r>
-      <w:bookmarkEnd w:id="22"/>
+      <w:bookmarkEnd w:id="25"/>
     </w:p>
     <w:p>
       <w:pPr>
@@ -11620,11 +11971,11 @@
       <w:pPr>
         <w:pStyle w:val="Heading2"/>
       </w:pPr>
-      <w:bookmarkStart w:id="23" w:name="_Toc395023520"/>
+      <w:bookmarkStart w:id="26" w:name="_Toc395527548"/>
       <w:r>
         <w:t>Summary</w:t>
       </w:r>
-      <w:bookmarkEnd w:id="23"/>
+      <w:bookmarkEnd w:id="26"/>
     </w:p>
     <w:p>
       <w:r>
@@ -11691,12 +12042,14 @@
       <w:pPr>
         <w:pStyle w:val="Heading1"/>
       </w:pPr>
+      <w:bookmarkStart w:id="27" w:name="_Toc395527549"/>
       <w:r>
         <w:t xml:space="preserve">Lab 4: </w:t>
       </w:r>
       <w:r>
         <w:t>Packaged Custom RTL IP</w:t>
       </w:r>
+      <w:bookmarkEnd w:id="27"/>
     </w:p>
     <w:p>
       <w:r>
@@ -11754,9 +12107,11 @@
       <w:pPr>
         <w:pStyle w:val="Heading2"/>
       </w:pPr>
+      <w:bookmarkStart w:id="28" w:name="_Toc395527550"/>
       <w:r>
         <w:t>Lab Files</w:t>
       </w:r>
+      <w:bookmarkEnd w:id="28"/>
     </w:p>
     <w:p>
       <w:r>
@@ -11782,16 +12137,7 @@
       <w:proofErr w:type="spellEnd"/>
       <w:proofErr w:type="gramEnd"/>
       <w:r>
-        <w:t xml:space="preserve">: </w:t>
-      </w:r>
-      <w:r>
-        <w:t xml:space="preserve">This is a template file where you will add the Tcl required to build the </w:t>
-      </w:r>
-      <w:r>
-        <w:t>packaged IP</w:t>
-      </w:r>
-      <w:r>
-        <w:t xml:space="preserve"> from scratch.</w:t>
+        <w:t>: This is a template file where you will add the Tcl required to build the packaged IP from scratch.</w:t>
       </w:r>
     </w:p>
     <w:p>
@@ -11960,12 +12306,14 @@
       <w:pPr>
         <w:pStyle w:val="Heading2"/>
       </w:pPr>
+      <w:bookmarkStart w:id="29" w:name="_Toc395527551"/>
       <w:r>
         <w:t>Lab Procedure</w:t>
       </w:r>
       <w:r>
         <w:t xml:space="preserve"> Part 1</w:t>
       </w:r>
+      <w:bookmarkEnd w:id="29"/>
     </w:p>
     <w:p>
       <w:r>
@@ -12544,9 +12892,11 @@
       <w:pPr>
         <w:pStyle w:val="Heading2"/>
       </w:pPr>
+      <w:bookmarkStart w:id="30" w:name="_Toc395527552"/>
       <w:r>
         <w:t>Lab Procedure Part 2</w:t>
       </w:r>
+      <w:bookmarkEnd w:id="30"/>
     </w:p>
     <w:p>
       <w:r>
@@ -13380,64 +13730,62 @@
       <w:pPr>
         <w:pStyle w:val="Heading1"/>
       </w:pPr>
-      <w:bookmarkStart w:id="24" w:name="_Toc395023522"/>
-      <w:bookmarkStart w:id="25" w:name="_GoBack"/>
-      <w:bookmarkEnd w:id="25"/>
+      <w:bookmarkStart w:id="31" w:name="_Toc395527553"/>
       <w:r>
         <w:lastRenderedPageBreak/>
         <w:t>System Generator Projects</w:t>
       </w:r>
-      <w:bookmarkEnd w:id="24"/>
+      <w:bookmarkEnd w:id="31"/>
     </w:p>
     <w:p>
       <w:pPr>
         <w:pStyle w:val="Heading1"/>
       </w:pPr>
-      <w:bookmarkStart w:id="26" w:name="_Toc395023523"/>
+      <w:bookmarkStart w:id="32" w:name="_Toc395527554"/>
       <w:r>
         <w:t>HLS</w:t>
       </w:r>
-      <w:bookmarkEnd w:id="26"/>
+      <w:bookmarkEnd w:id="32"/>
     </w:p>
     <w:p>
       <w:pPr>
         <w:pStyle w:val="Heading1"/>
       </w:pPr>
-      <w:bookmarkStart w:id="27" w:name="_Toc395023524"/>
+      <w:bookmarkStart w:id="33" w:name="_Toc395527555"/>
       <w:r>
         <w:t>Other - TBD</w:t>
       </w:r>
-      <w:bookmarkEnd w:id="27"/>
+      <w:bookmarkEnd w:id="33"/>
     </w:p>
     <w:p>
       <w:pPr>
         <w:pStyle w:val="Heading2"/>
       </w:pPr>
-      <w:bookmarkStart w:id="28" w:name="_Toc395023525"/>
+      <w:bookmarkStart w:id="34" w:name="_Toc395527556"/>
       <w:r>
         <w:t>DCP</w:t>
       </w:r>
-      <w:bookmarkEnd w:id="28"/>
+      <w:bookmarkEnd w:id="34"/>
     </w:p>
     <w:p>
       <w:pPr>
         <w:pStyle w:val="Heading2"/>
       </w:pPr>
-      <w:bookmarkStart w:id="29" w:name="_Toc395023526"/>
+      <w:bookmarkStart w:id="35" w:name="_Toc395527557"/>
       <w:r>
         <w:t>EDK/XPS</w:t>
       </w:r>
-      <w:bookmarkEnd w:id="29"/>
+      <w:bookmarkEnd w:id="35"/>
     </w:p>
     <w:p>
       <w:pPr>
         <w:pStyle w:val="Heading1"/>
       </w:pPr>
-      <w:bookmarkStart w:id="30" w:name="_Toc395023527"/>
+      <w:bookmarkStart w:id="36" w:name="_Toc395527558"/>
       <w:r>
         <w:t>Appendix A:  Solutions</w:t>
       </w:r>
-      <w:bookmarkEnd w:id="30"/>
+      <w:bookmarkEnd w:id="36"/>
     </w:p>
     <w:sectPr>
       <w:pgSz w:w="12240" w:h="15840"/>
@@ -17108,7 +17456,7 @@
 </file>
 
 <file path=customXml/itemProps1.xml><?xml version="1.0" encoding="utf-8"?>
-<ds:datastoreItem xmlns:ds="http://schemas.openxmlformats.org/officeDocument/2006/customXml" ds:itemID="{A1E76A7D-3271-4A0B-BFE6-F628D0E23134}">
+<ds:datastoreItem xmlns:ds="http://schemas.openxmlformats.org/officeDocument/2006/customXml" ds:itemID="{52633C90-3F44-4CE0-B307-F47F167FC200}">
   <ds:schemaRefs>
     <ds:schemaRef ds:uri="http://schemas.openxmlformats.org/officeDocument/2006/bibliography"/>
   </ds:schemaRefs>

</xml_diff>

<commit_message>
cleaned up lab 2
</commit_message>
<xml_diff>
--- a/doc/tscVersionControl.docx
+++ b/doc/tscVersionControl.docx
@@ -4210,7 +4210,13 @@
         <w:t>W</w:t>
       </w:r>
       <w:r>
-        <w:t xml:space="preserve">hen testing the script, run Vivado </w:t>
+        <w:t xml:space="preserve">hen testing the script, </w:t>
+      </w:r>
+      <w:r>
+        <w:t xml:space="preserve">exit any active Vivado sessions and </w:t>
+      </w:r>
+      <w:r>
+        <w:t xml:space="preserve">run Vivado </w:t>
       </w:r>
       <w:r>
         <w:t xml:space="preserve">in batch mode </w:t>
@@ -4771,23 +4777,18 @@
     <w:p>
       <w:r>
         <w:lastRenderedPageBreak/>
-        <w:t>We will build on</w:t>
-      </w:r>
-      <w:bookmarkStart w:id="9" w:name="_GoBack"/>
+        <w:t>We will build on the concepts learned in this lab to learn how to handle different types of design data under revision control.</w:t>
+      </w:r>
+    </w:p>
+    <w:p>
+      <w:pPr>
+        <w:pStyle w:val="Heading1"/>
+      </w:pPr>
+      <w:bookmarkStart w:id="9" w:name="_Toc395527541"/>
+      <w:r>
+        <w:t>Lab 2 Managed IP</w:t>
+      </w:r>
       <w:bookmarkEnd w:id="9"/>
-      <w:r>
-        <w:t xml:space="preserve"> the concepts learned in this lab to learn how to handle different types of design data under revision control.</w:t>
-      </w:r>
-    </w:p>
-    <w:p>
-      <w:pPr>
-        <w:pStyle w:val="Heading1"/>
-      </w:pPr>
-      <w:bookmarkStart w:id="10" w:name="_Toc395527541"/>
-      <w:r>
-        <w:t>Lab 2 Managed IP</w:t>
-      </w:r>
-      <w:bookmarkEnd w:id="10"/>
     </w:p>
     <w:p>
       <w:r>
@@ -4918,11 +4919,11 @@
       <w:pPr>
         <w:pStyle w:val="Heading2"/>
       </w:pPr>
-      <w:bookmarkStart w:id="11" w:name="_Toc395527542"/>
+      <w:bookmarkStart w:id="10" w:name="_Toc395527542"/>
       <w:r>
         <w:t>Lab file</w:t>
       </w:r>
-      <w:bookmarkEnd w:id="11"/>
+      <w:bookmarkEnd w:id="10"/>
     </w:p>
     <w:p>
       <w:r>
@@ -4971,7 +4972,13 @@
     </w:p>
     <w:p>
       <w:r>
-        <w:t xml:space="preserve">We will be editing the </w:t>
+        <w:t xml:space="preserve">We will </w:t>
+      </w:r>
+      <w:r>
+        <w:t>edit</w:t>
+      </w:r>
+      <w:r>
+        <w:t xml:space="preserve"> the </w:t>
       </w:r>
       <w:proofErr w:type="spellStart"/>
       <w:r>
@@ -4995,16 +5002,19 @@
       <w:r>
         <w:t xml:space="preserve"> directory.</w:t>
       </w:r>
+      <w:r>
+        <w:t xml:space="preserve"> Assuming that you are unfamiliar with the Tcl commands required to build IP using scripts, we will use the GUI which will reveal the equivalent Tcl commands.</w:t>
+      </w:r>
     </w:p>
     <w:p>
       <w:pPr>
         <w:pStyle w:val="Heading2"/>
       </w:pPr>
-      <w:bookmarkStart w:id="12" w:name="_Toc395527543"/>
+      <w:bookmarkStart w:id="11" w:name="_Toc395527543"/>
       <w:r>
         <w:t>Lab Procedure</w:t>
       </w:r>
-      <w:bookmarkEnd w:id="12"/>
+      <w:bookmarkEnd w:id="11"/>
     </w:p>
     <w:p>
       <w:pPr>
@@ -5035,10 +5045,46 @@
         </w:numPr>
       </w:pPr>
       <w:r>
-        <w:t xml:space="preserve">Create the AXI </w:t>
-      </w:r>
-      <w:r>
-        <w:t>IIC IP in the work directory.</w:t>
+        <w:t>Launch Vivado in the work directory and c</w:t>
+      </w:r>
+      <w:r>
+        <w:t xml:space="preserve">reate </w:t>
+      </w:r>
+      <w:r>
+        <w:t>a new Managed IP</w:t>
+      </w:r>
+      <w:r>
+        <w:t xml:space="preserve"> project</w:t>
+      </w:r>
+      <w:r>
+        <w:t xml:space="preserve">. The IP to </w:t>
+      </w:r>
+      <w:r>
+        <w:t xml:space="preserve">be </w:t>
+      </w:r>
+      <w:r>
+        <w:t>create</w:t>
+      </w:r>
+      <w:r>
+        <w:t>d</w:t>
+      </w:r>
+      <w:r>
+        <w:t xml:space="preserve"> is </w:t>
+      </w:r>
+      <w:r>
+        <w:rPr>
+          <w:b/>
+        </w:rPr>
+        <w:t xml:space="preserve">AXI </w:t>
+      </w:r>
+      <w:r>
+        <w:rPr>
+          <w:b/>
+        </w:rPr>
+        <w:t>IIC</w:t>
+      </w:r>
+      <w:r>
+        <w:t>.</w:t>
       </w:r>
     </w:p>
     <w:p>
@@ -5050,13 +5096,16 @@
         </w:numPr>
       </w:pPr>
       <w:r>
-        <w:t xml:space="preserve">Target part is </w:t>
+        <w:t>Choose the ZC702 as the target board (</w:t>
+      </w:r>
+      <w:r>
+        <w:t xml:space="preserve">part </w:t>
       </w:r>
       <w:r>
         <w:t>xc7z020clg484-1</w:t>
       </w:r>
       <w:r>
-        <w:t>.</w:t>
+        <w:t>)</w:t>
       </w:r>
     </w:p>
     <w:p>
@@ -5083,6 +5132,9 @@
         <w:t>Use the default settings for the IP</w:t>
       </w:r>
       <w:r>
+        <w:t xml:space="preserve"> as shown below</w:t>
+      </w:r>
+      <w:r>
         <w:t>.</w:t>
       </w:r>
       <w:r>
@@ -5102,15 +5154,39 @@
       </w:r>
     </w:p>
     <w:p>
+      <w:pPr>
+        <w:pStyle w:val="ListParagraph"/>
+        <w:numPr>
+          <w:ilvl w:val="1"/>
+          <w:numId w:val="9"/>
+        </w:numPr>
+      </w:pPr>
+      <w:r>
+        <w:t xml:space="preserve">When prompted, </w:t>
+      </w:r>
+      <w:proofErr w:type="gramStart"/>
+      <w:r>
+        <w:rPr>
+          <w:b/>
+        </w:rPr>
+        <w:t>Generate</w:t>
+      </w:r>
+      <w:proofErr w:type="gramEnd"/>
+      <w:r>
+        <w:t xml:space="preserve"> the output products and move the synthesis run to the Background.</w:t>
+      </w:r>
+    </w:p>
+    <w:p>
       <w:r>
         <w:rPr>
           <w:noProof/>
         </w:rPr>
+        <w:lastRenderedPageBreak/>
         <w:drawing>
           <wp:inline distT="0" distB="0" distL="0" distR="0">
-            <wp:extent cx="4034558" cy="2620370"/>
-            <wp:effectExtent l="0" t="0" r="4445" b="8890"/>
-            <wp:docPr id="11" name="Picture 11"/>
+            <wp:extent cx="4340378" cy="2631882"/>
+            <wp:effectExtent l="0" t="0" r="3175" b="0"/>
+            <wp:docPr id="25" name="Picture 25"/>
             <wp:cNvGraphicFramePr>
               <a:graphicFrameLocks xmlns:a="http://schemas.openxmlformats.org/drawingml/2006/main" noChangeAspect="1"/>
             </wp:cNvGraphicFramePr>
@@ -5118,7 +5194,7 @@
               <a:graphicData uri="http://schemas.openxmlformats.org/drawingml/2006/picture">
                 <pic:pic xmlns:pic="http://schemas.openxmlformats.org/drawingml/2006/picture">
                   <pic:nvPicPr>
-                    <pic:cNvPr id="0" name="Picture 2"/>
+                    <pic:cNvPr id="0" name="Picture 6"/>
                     <pic:cNvPicPr>
                       <a:picLocks noChangeAspect="1" noChangeArrowheads="1"/>
                     </pic:cNvPicPr>
@@ -5139,7 +5215,7 @@
                   <pic:spPr bwMode="auto">
                     <a:xfrm>
                       <a:off x="0" y="0"/>
-                      <a:ext cx="4034796" cy="2620524"/>
+                      <a:ext cx="4340112" cy="2631721"/>
                     </a:xfrm>
                     <a:prstGeom prst="rect">
                       <a:avLst/>
@@ -5165,7 +5241,6 @@
         </w:numPr>
       </w:pPr>
       <w:r>
-        <w:lastRenderedPageBreak/>
         <w:t xml:space="preserve">Complete the </w:t>
       </w:r>
       <w:proofErr w:type="spellStart"/>
@@ -5195,21 +5270,7 @@
         </w:numPr>
       </w:pPr>
       <w:r>
-        <w:t>Avoid using absolute paths so that the IP can be recreated in a different location in the future.</w:t>
-      </w:r>
-      <w:r>
-        <w:t xml:space="preserve"> Note the suggestion of storing locally in the </w:t>
-      </w:r>
-      <w:proofErr w:type="spellStart"/>
-      <w:r>
-        <w:rPr>
-          <w:b/>
-        </w:rPr>
-        <w:t>ip</w:t>
-      </w:r>
-      <w:proofErr w:type="spellEnd"/>
-      <w:r>
-        <w:t xml:space="preserve"> directory.</w:t>
+        <w:t>With synthesis in the background, review the commands used in the IP generation in the Tcl console.</w:t>
       </w:r>
     </w:p>
     <w:p>
@@ -5221,59 +5282,96 @@
         </w:numPr>
       </w:pPr>
       <w:r>
-        <w:t>Make sure</w:t>
-      </w:r>
-      <w:r>
-        <w:t xml:space="preserve"> the </w:t>
+        <w:t>In the script, n</w:t>
+      </w:r>
+      <w:r>
+        <w:t>ote the suggestion of storing</w:t>
+      </w:r>
+      <w:r>
+        <w:t xml:space="preserve"> results</w:t>
+      </w:r>
+      <w:r>
+        <w:t xml:space="preserve"> locally in the </w:t>
       </w:r>
       <w:proofErr w:type="spellStart"/>
       <w:r>
-        <w:t>utils.tcl</w:t>
+        <w:rPr>
+          <w:b/>
+        </w:rPr>
+        <w:t>ip</w:t>
       </w:r>
       <w:proofErr w:type="spellEnd"/>
       <w:r>
-        <w:t xml:space="preserve"> script </w:t>
-      </w:r>
-      <w:r>
-        <w:t xml:space="preserve">is sourced </w:t>
-      </w:r>
-      <w:r>
-        <w:t xml:space="preserve">and use the touch proc to create a file </w:t>
-      </w:r>
+        <w:t xml:space="preserve"> directory</w:t>
+      </w:r>
+      <w:r>
+        <w:t xml:space="preserve">, referenced by the </w:t>
+      </w:r>
+      <w:proofErr w:type="spellStart"/>
+      <w:r>
+        <w:t>ipDir</w:t>
+      </w:r>
+      <w:proofErr w:type="spellEnd"/>
+      <w:r>
+        <w:t xml:space="preserve"> variable</w:t>
+      </w:r>
+      <w:r>
+        <w:t>.</w:t>
+      </w:r>
+      <w:r>
+        <w:t xml:space="preserve"> Translate the</w:t>
+      </w:r>
+      <w:r>
+        <w:t xml:space="preserve"> absolute paths </w:t>
+      </w:r>
+      <w:r>
+        <w:t xml:space="preserve">in the Tcl commands to </w:t>
+      </w:r>
+      <w:r>
+        <w:t xml:space="preserve">instead use the </w:t>
+      </w:r>
+      <w:proofErr w:type="spellStart"/>
+      <w:r>
+        <w:t>ipDir</w:t>
+      </w:r>
+      <w:proofErr w:type="spellEnd"/>
+      <w:r>
+        <w:t xml:space="preserve"> variable to point to the</w:t>
+      </w:r>
+      <w:r>
+        <w:t xml:space="preserve"> local directory </w:t>
+      </w:r>
+      <w:proofErr w:type="spellStart"/>
       <w:r>
         <w:rPr>
           <w:b/>
         </w:rPr>
-        <w:t>.</w:t>
-      </w:r>
-      <w:proofErr w:type="spellStart"/>
+        <w:t>ip</w:t>
+      </w:r>
+      <w:proofErr w:type="spellEnd"/>
+      <w:r>
+        <w:t xml:space="preserve"> inside of </w:t>
+      </w:r>
       <w:r>
         <w:rPr>
           <w:b/>
         </w:rPr>
-        <w:t>ip.done</w:t>
-      </w:r>
-      <w:proofErr w:type="spellEnd"/>
-      <w:r>
-        <w:t xml:space="preserve"> that can be used for a Makefile target similar to </w:t>
-      </w:r>
-      <w:r>
-        <w:rPr>
-          <w:b/>
-        </w:rPr>
-        <w:t xml:space="preserve">compile </w:t>
-      </w:r>
-      <w:r>
-        <w:t xml:space="preserve">and </w:t>
-      </w:r>
-      <w:r>
-        <w:rPr>
-          <w:b/>
-        </w:rPr>
-        <w:t>setup</w:t>
-      </w:r>
-      <w:r>
-        <w:t>.</w:t>
+        <w:t>work</w:t>
+      </w:r>
+      <w:r>
+        <w:t xml:space="preserve">. </w:t>
+      </w:r>
+      <w:r>
+        <w:t xml:space="preserve">Be sure to update all the directories and IP filenames. </w:t>
+      </w:r>
+      <w:r>
+        <w:t xml:space="preserve">This enhances the portability of scripts </w:t>
+      </w:r>
+      <w:r>
+        <w:t>so that the IP can be recreated in a different location in the future.</w:t>
+      </w:r>
+      <w:r>
+        <w:t xml:space="preserve"> </w:t>
       </w:r>
     </w:p>
     <w:p>
@@ -5285,6 +5383,70 @@
         </w:numPr>
       </w:pPr>
       <w:r>
+        <w:t>Make sure</w:t>
+      </w:r>
+      <w:r>
+        <w:t xml:space="preserve"> the </w:t>
+      </w:r>
+      <w:proofErr w:type="spellStart"/>
+      <w:r>
+        <w:t>utils.tcl</w:t>
+      </w:r>
+      <w:proofErr w:type="spellEnd"/>
+      <w:r>
+        <w:t xml:space="preserve"> script </w:t>
+      </w:r>
+      <w:r>
+        <w:t xml:space="preserve">is sourced </w:t>
+      </w:r>
+      <w:r>
+        <w:t xml:space="preserve">and use the touch proc to create a file </w:t>
+      </w:r>
+      <w:r>
+        <w:rPr>
+          <w:b/>
+        </w:rPr>
+        <w:t>.</w:t>
+      </w:r>
+      <w:proofErr w:type="spellStart"/>
+      <w:r>
+        <w:rPr>
+          <w:b/>
+        </w:rPr>
+        <w:t>ip.done</w:t>
+      </w:r>
+      <w:proofErr w:type="spellEnd"/>
+      <w:r>
+        <w:t xml:space="preserve"> that can be used for a Makefile target similar to </w:t>
+      </w:r>
+      <w:r>
+        <w:rPr>
+          <w:b/>
+        </w:rPr>
+        <w:t xml:space="preserve">compile </w:t>
+      </w:r>
+      <w:r>
+        <w:t xml:space="preserve">and </w:t>
+      </w:r>
+      <w:r>
+        <w:rPr>
+          <w:b/>
+        </w:rPr>
+        <w:t>setup</w:t>
+      </w:r>
+      <w:r>
+        <w:t>.</w:t>
+      </w:r>
+    </w:p>
+    <w:p>
+      <w:pPr>
+        <w:pStyle w:val="ListParagraph"/>
+        <w:numPr>
+          <w:ilvl w:val="1"/>
+          <w:numId w:val="9"/>
+        </w:numPr>
+      </w:pPr>
+      <w:r>
         <w:t xml:space="preserve">Since </w:t>
       </w:r>
       <w:proofErr w:type="spellStart"/>
@@ -5308,6 +5470,18 @@
       <w:proofErr w:type="spellEnd"/>
       <w:r>
         <w:t>.</w:t>
+      </w:r>
+    </w:p>
+    <w:p>
+      <w:pPr>
+        <w:pStyle w:val="ListParagraph"/>
+        <w:numPr>
+          <w:ilvl w:val="1"/>
+          <w:numId w:val="9"/>
+        </w:numPr>
+      </w:pPr>
+      <w:r>
+        <w:t>When finished, exit any active Vivado sessions.</w:t>
       </w:r>
     </w:p>
     <w:p>
@@ -5340,36 +5514,7 @@
         </w:numPr>
       </w:pPr>
       <w:r>
-        <w:t>Add the</w:t>
-      </w:r>
-      <w:r>
-        <w:t xml:space="preserve"> new target called </w:t>
-      </w:r>
-      <w:proofErr w:type="spellStart"/>
-      <w:r>
-        <w:rPr>
-          <w:b/>
-        </w:rPr>
-        <w:t>ip</w:t>
-      </w:r>
-      <w:proofErr w:type="spellEnd"/>
-      <w:r>
-        <w:t xml:space="preserve"> that </w:t>
-      </w:r>
-      <w:r>
-        <w:t>regenerate</w:t>
-      </w:r>
-      <w:r>
-        <w:t>s</w:t>
-      </w:r>
-      <w:r>
-        <w:t xml:space="preserve"> the axi_iic_0 </w:t>
-      </w:r>
-      <w:r>
-        <w:t>output</w:t>
-      </w:r>
-      <w:r>
-        <w:t xml:space="preserve"> products from scratch.</w:t>
+        <w:t>If necessary copy the Makefile to the work directory.</w:t>
       </w:r>
     </w:p>
     <w:p>
@@ -5381,29 +5526,56 @@
         </w:numPr>
       </w:pPr>
       <w:r>
-        <w:t xml:space="preserve">Add the rule to </w:t>
-      </w:r>
-      <w:r>
-        <w:t xml:space="preserve">create the </w:t>
+        <w:t>Add the</w:t>
+      </w:r>
+      <w:r>
+        <w:t xml:space="preserve"> new target called </w:t>
       </w:r>
       <w:proofErr w:type="spellStart"/>
       <w:r>
+        <w:rPr>
+          <w:b/>
+        </w:rPr>
         <w:t>ip</w:t>
       </w:r>
       <w:proofErr w:type="spellEnd"/>
       <w:r>
-        <w:t xml:space="preserve"> target.</w:t>
-      </w:r>
-      <w:r>
-        <w:t xml:space="preserve"> Assume that the IP will be generated unconditionally when the </w:t>
+        <w:t xml:space="preserve"> that </w:t>
+      </w:r>
+      <w:r>
+        <w:t>regenerate</w:t>
+      </w:r>
+      <w:r>
+        <w:t>s</w:t>
+      </w:r>
+      <w:r>
+        <w:t xml:space="preserve"> the axi_iic_0 </w:t>
+      </w:r>
+      <w:r>
+        <w:t>output</w:t>
+      </w:r>
+      <w:r>
+        <w:t xml:space="preserve"> products from scratch.</w:t>
+      </w:r>
+      <w:r>
+        <w:t xml:space="preserve"> It should depend on the Makefile target </w:t>
+      </w:r>
+      <w:r>
+        <w:rPr>
+          <w:b/>
+        </w:rPr>
+        <w:t>.</w:t>
       </w:r>
       <w:proofErr w:type="spellStart"/>
       <w:r>
-        <w:t>ip</w:t>
+        <w:rPr>
+          <w:b/>
+        </w:rPr>
+        <w:t>ip.done</w:t>
       </w:r>
       <w:proofErr w:type="spellEnd"/>
       <w:r>
-        <w:t xml:space="preserve"> target is made.</w:t>
+        <w:t>.</w:t>
       </w:r>
     </w:p>
     <w:p>
@@ -5415,6 +5587,52 @@
         </w:numPr>
       </w:pPr>
       <w:r>
+        <w:t xml:space="preserve">Add the rule to </w:t>
+      </w:r>
+      <w:r>
+        <w:t xml:space="preserve">create </w:t>
+      </w:r>
+      <w:r>
+        <w:rPr>
+          <w:b/>
+        </w:rPr>
+        <w:t>.</w:t>
+      </w:r>
+      <w:proofErr w:type="spellStart"/>
+      <w:r>
+        <w:rPr>
+          <w:b/>
+        </w:rPr>
+        <w:t>ip.done</w:t>
+      </w:r>
+      <w:proofErr w:type="spellEnd"/>
+      <w:r>
+        <w:t>.</w:t>
+      </w:r>
+      <w:r>
+        <w:t xml:space="preserve"> Assume that the IP will be generated unconditionally when the </w:t>
+      </w:r>
+      <w:proofErr w:type="spellStart"/>
+      <w:r>
+        <w:rPr>
+          <w:b/>
+        </w:rPr>
+        <w:t>ip</w:t>
+      </w:r>
+      <w:proofErr w:type="spellEnd"/>
+      <w:r>
+        <w:t xml:space="preserve"> target is made.</w:t>
+      </w:r>
+    </w:p>
+    <w:p>
+      <w:pPr>
+        <w:pStyle w:val="ListParagraph"/>
+        <w:numPr>
+          <w:ilvl w:val="1"/>
+          <w:numId w:val="9"/>
+        </w:numPr>
+      </w:pPr>
+      <w:r>
         <w:t>The other targets remain unchanged for this lab.</w:t>
       </w:r>
     </w:p>
@@ -5427,7 +5645,24 @@
         </w:numPr>
       </w:pPr>
       <w:r>
-        <w:t xml:space="preserve">Test the Makefile by making the </w:t>
+        <w:t xml:space="preserve">Test </w:t>
+      </w:r>
+      <w:r>
+        <w:t xml:space="preserve">both </w:t>
+      </w:r>
+      <w:r>
+        <w:t>the Makefile</w:t>
+      </w:r>
+      <w:r>
+        <w:t xml:space="preserve"> and </w:t>
+      </w:r>
+      <w:proofErr w:type="spellStart"/>
+      <w:r>
+        <w:t>ip.tcl</w:t>
+      </w:r>
+      <w:proofErr w:type="spellEnd"/>
+      <w:r>
+        <w:t xml:space="preserve"> by making the </w:t>
       </w:r>
       <w:r>
         <w:rPr>
@@ -5448,6 +5683,9 @@
       <w:proofErr w:type="spellEnd"/>
       <w:r>
         <w:t>.</w:t>
+      </w:r>
+      <w:r>
+        <w:t xml:space="preserve"> If you encounter errors, revise as necessary or ask for assistance.</w:t>
       </w:r>
     </w:p>
     <w:p>
@@ -5510,6 +5748,9 @@
       </w:r>
       <w:proofErr w:type="spellStart"/>
       <w:r>
+        <w:rPr>
+          <w:b/>
+        </w:rPr>
         <w:t>ip</w:t>
       </w:r>
       <w:proofErr w:type="spellEnd"/>
@@ -5520,7 +5761,22 @@
         <w:t>directory</w:t>
       </w:r>
       <w:r>
-        <w:t xml:space="preserve"> should contain the axi_iic_0 directory and everything below it.</w:t>
+        <w:t xml:space="preserve"> should contain the </w:t>
+      </w:r>
+      <w:r>
+        <w:rPr>
+          <w:b/>
+        </w:rPr>
+        <w:t>axi_iic_0</w:t>
+      </w:r>
+      <w:r>
+        <w:t xml:space="preserve"> directory </w:t>
+      </w:r>
+      <w:r>
+        <w:t>for the generated output products</w:t>
+      </w:r>
+      <w:r>
+        <w:t>.</w:t>
       </w:r>
     </w:p>
     <w:p>
@@ -5532,21 +5788,66 @@
         </w:numPr>
       </w:pPr>
       <w:r>
-        <w:t xml:space="preserve">If satisfied, copy the necessary files to a new directory </w:t>
+        <w:t>If satisfied</w:t>
+      </w:r>
+      <w:r>
+        <w:t xml:space="preserve"> that the necessary output products were generated, create a new </w:t>
       </w:r>
       <w:proofErr w:type="spellStart"/>
       <w:r>
+        <w:t>ip</w:t>
+      </w:r>
+      <w:proofErr w:type="spellEnd"/>
+      <w:r>
+        <w:t xml:space="preserve"> directory in the root directory, at the same level as </w:t>
+      </w:r>
+      <w:r>
         <w:rPr>
           <w:b/>
         </w:rPr>
+        <w:t>work</w:t>
+      </w:r>
+      <w:r>
+        <w:t>.  C</w:t>
+      </w:r>
+      <w:r>
+        <w:t xml:space="preserve">opy the necessary files to a new directory </w:t>
+      </w:r>
+      <w:proofErr w:type="spellStart"/>
+      <w:r>
+        <w:rPr>
+          <w:b/>
+        </w:rPr>
         <w:t>ip</w:t>
       </w:r>
       <w:proofErr w:type="spellEnd"/>
       <w:r>
-        <w:t xml:space="preserve"> which is in the root directory, at the same level as work.</w:t>
-      </w:r>
-      <w:r>
-        <w:t xml:space="preserve"> Recall the recommendation of files to check in for Managed IP: the IP directory and everything underneath.</w:t>
+        <w:t xml:space="preserve"> which is </w:t>
+      </w:r>
+      <w:r>
+        <w:lastRenderedPageBreak/>
+        <w:t>in the root directory, at the same level as work.</w:t>
+      </w:r>
+      <w:r>
+        <w:t xml:space="preserve"> Recall the recommendation of files to check in for Managed IP: the IP dire</w:t>
+      </w:r>
+      <w:r>
+        <w:t xml:space="preserve">ctory and everything underneath which would be the </w:t>
+      </w:r>
+      <w:r>
+        <w:rPr>
+          <w:b/>
+        </w:rPr>
+        <w:t>axi_iic_0</w:t>
+      </w:r>
+      <w:r>
+        <w:t xml:space="preserve"> directory</w:t>
+      </w:r>
+      <w:r>
+        <w:t>.</w:t>
+      </w:r>
+      <w:r>
+        <w:t xml:space="preserve"> Other files such as the managed IP project are a byproduct of IP generation and are not relevant for revision control.</w:t>
       </w:r>
     </w:p>
     <w:p>
@@ -5715,9 +6016,30 @@
       </w:r>
       <w:proofErr w:type="spellEnd"/>
       <w:r>
-        <w:t xml:space="preserve"> The equivalent IP property is </w:t>
-      </w:r>
-      <w:r>
+        <w:t xml:space="preserve"> </w:t>
+      </w:r>
+      <w:r>
+        <w:t>This can be done by either using the GUI to recustomize the IP or if you are comfortable with Tcl, by modifying t</w:t>
+      </w:r>
+      <w:r>
+        <w:t xml:space="preserve">he </w:t>
+      </w:r>
+      <w:r>
+        <w:t>appropriate</w:t>
+      </w:r>
+      <w:r>
+        <w:t xml:space="preserve"> IP property </w:t>
+      </w:r>
+      <w:r>
+        <w:t xml:space="preserve">which </w:t>
+      </w:r>
+      <w:r>
+        <w:t xml:space="preserve">is </w:t>
+      </w:r>
+      <w:r>
+        <w:rPr>
+          <w:b/>
+        </w:rPr>
         <w:t>CONFIG.AXI_ACLK_FREQ_MHZ</w:t>
       </w:r>
       <w:r>
@@ -5865,11 +6187,18 @@
         </w:numPr>
       </w:pPr>
       <w:r>
-        <w:lastRenderedPageBreak/>
-        <w:t>Then regenerate the IP, update scripts, and check in files as needed.</w:t>
-      </w:r>
-      <w:r>
-        <w:t xml:space="preserve"> You may need to clean the work directory first.</w:t>
+        <w:t xml:space="preserve">Incorporate this change in the IP. This requires an update to </w:t>
+      </w:r>
+      <w:proofErr w:type="spellStart"/>
+      <w:r>
+        <w:rPr>
+          <w:b/>
+        </w:rPr>
+        <w:t>ip.tcl</w:t>
+      </w:r>
+      <w:proofErr w:type="spellEnd"/>
+      <w:r>
+        <w:t>.</w:t>
       </w:r>
     </w:p>
     <w:p>
@@ -5881,6 +6210,176 @@
         </w:numPr>
       </w:pPr>
       <w:r>
+        <w:t xml:space="preserve">Close any open Vivado sessions and use the Makefile to regenerate the IP output products. Note that it may be best to clean the work directory before </w:t>
+      </w:r>
+      <w:r>
+        <w:rPr>
+          <w:b/>
+        </w:rPr>
+        <w:t xml:space="preserve">make </w:t>
+      </w:r>
+      <w:proofErr w:type="spellStart"/>
+      <w:r>
+        <w:rPr>
+          <w:b/>
+        </w:rPr>
+        <w:t>ip</w:t>
+      </w:r>
+      <w:proofErr w:type="spellEnd"/>
+      <w:r>
+        <w:t>.</w:t>
+      </w:r>
+    </w:p>
+    <w:p>
+      <w:pPr>
+        <w:pStyle w:val="ListParagraph"/>
+        <w:numPr>
+          <w:ilvl w:val="0"/>
+          <w:numId w:val="9"/>
+        </w:numPr>
+      </w:pPr>
+      <w:r>
+        <w:t xml:space="preserve">Once the IP output products are regenerated, copy the necessary files </w:t>
+      </w:r>
+      <w:r>
+        <w:t xml:space="preserve">to the </w:t>
+      </w:r>
+      <w:proofErr w:type="spellStart"/>
+      <w:r>
+        <w:rPr>
+          <w:b/>
+        </w:rPr>
+        <w:t>ip</w:t>
+      </w:r>
+      <w:proofErr w:type="spellEnd"/>
+      <w:r>
+        <w:t xml:space="preserve"> directory. Keep in mind that files are under revision control at this point. Overwrite the entire </w:t>
+      </w:r>
+      <w:r>
+        <w:rPr>
+          <w:b/>
+        </w:rPr>
+        <w:t>axi_iic_0</w:t>
+      </w:r>
+      <w:r>
+        <w:t xml:space="preserve"> directory with the new version.</w:t>
+      </w:r>
+    </w:p>
+    <w:p>
+      <w:pPr>
+        <w:pStyle w:val="ListParagraph"/>
+        <w:numPr>
+          <w:ilvl w:val="0"/>
+          <w:numId w:val="9"/>
+        </w:numPr>
+      </w:pPr>
+      <w:r>
+        <w:t xml:space="preserve">Run </w:t>
+      </w:r>
+      <w:r>
+        <w:rPr>
+          <w:b/>
+        </w:rPr>
+        <w:t>git status</w:t>
+      </w:r>
+      <w:r>
+        <w:t xml:space="preserve">. It should indicate that the </w:t>
+      </w:r>
+      <w:r>
+        <w:rPr>
+          <w:b/>
+        </w:rPr>
+        <w:t>axi_iic_0</w:t>
+      </w:r>
+      <w:r>
+        <w:t xml:space="preserve"> and </w:t>
+      </w:r>
+      <w:proofErr w:type="spellStart"/>
+      <w:r>
+        <w:rPr>
+          <w:b/>
+        </w:rPr>
+        <w:t>ip.tcl</w:t>
+      </w:r>
+      <w:proofErr w:type="spellEnd"/>
+      <w:r>
+        <w:t xml:space="preserve"> files are modified.</w:t>
+      </w:r>
+    </w:p>
+    <w:p>
+      <w:pPr>
+        <w:pStyle w:val="ListParagraph"/>
+        <w:numPr>
+          <w:ilvl w:val="0"/>
+          <w:numId w:val="9"/>
+        </w:numPr>
+      </w:pPr>
+      <w:r>
+        <w:t xml:space="preserve">Run </w:t>
+      </w:r>
+      <w:r>
+        <w:rPr>
+          <w:b/>
+        </w:rPr>
+        <w:t>git add</w:t>
+      </w:r>
+      <w:r>
+        <w:t xml:space="preserve"> to stage these modified files for checkin.</w:t>
+      </w:r>
+      <w:bookmarkStart w:id="12" w:name="_GoBack"/>
+      <w:bookmarkEnd w:id="12"/>
+    </w:p>
+    <w:p>
+      <w:pPr>
+        <w:pStyle w:val="ListParagraph"/>
+        <w:numPr>
+          <w:ilvl w:val="0"/>
+          <w:numId w:val="9"/>
+        </w:numPr>
+      </w:pPr>
+      <w:r>
+        <w:t xml:space="preserve">Run </w:t>
+      </w:r>
+      <w:r>
+        <w:rPr>
+          <w:b/>
+        </w:rPr>
+        <w:t xml:space="preserve">git status </w:t>
+      </w:r>
+      <w:r>
+        <w:t>again to check that the files are staged, and they should be displayed in green.</w:t>
+      </w:r>
+    </w:p>
+    <w:p>
+      <w:pPr>
+        <w:pStyle w:val="ListParagraph"/>
+        <w:numPr>
+          <w:ilvl w:val="0"/>
+          <w:numId w:val="9"/>
+        </w:numPr>
+      </w:pPr>
+      <w:r>
+        <w:t xml:space="preserve">Run </w:t>
+      </w:r>
+      <w:r>
+        <w:rPr>
+          <w:b/>
+        </w:rPr>
+        <w:t>git commit</w:t>
+      </w:r>
+      <w:r>
+        <w:t xml:space="preserve"> to check in the IP update.</w:t>
+      </w:r>
+    </w:p>
+    <w:p>
+      <w:pPr>
+        <w:pStyle w:val="ListParagraph"/>
+        <w:numPr>
+          <w:ilvl w:val="0"/>
+          <w:numId w:val="9"/>
+        </w:numPr>
+      </w:pPr>
+      <w:r>
         <w:t>Once all has been checked in successfully, clean the work directory.</w:t>
       </w:r>
     </w:p>
@@ -5890,6 +6389,7 @@
       </w:pPr>
       <w:bookmarkStart w:id="13" w:name="_Toc395527544"/>
       <w:r>
+        <w:lastRenderedPageBreak/>
         <w:t>Conclusion</w:t>
       </w:r>
       <w:bookmarkEnd w:id="13"/>
@@ -6320,7 +6820,6 @@
       </w:pPr>
       <w:bookmarkStart w:id="16" w:name="_Toc395527547"/>
       <w:r>
-        <w:lastRenderedPageBreak/>
         <w:t>Lab Procedure</w:t>
       </w:r>
       <w:bookmarkEnd w:id="16"/>
@@ -6359,6 +6858,7 @@
         <w:rPr>
           <w:noProof/>
         </w:rPr>
+        <w:lastRenderedPageBreak/>
         <w:drawing>
           <wp:inline distT="0" distB="0" distL="0" distR="0" wp14:anchorId="3B642CE1" wp14:editId="0D1A7D8C">
             <wp:extent cx="5323890" cy="2679589"/>
@@ -6718,7 +7218,6 @@
       </w:pPr>
       <w:bookmarkStart w:id="17" w:name="_Toc395527548"/>
       <w:r>
-        <w:lastRenderedPageBreak/>
         <w:t>Summary</w:t>
       </w:r>
       <w:bookmarkEnd w:id="17"/>
@@ -6765,6 +7264,7 @@
         </w:numPr>
       </w:pPr>
       <w:r>
+        <w:lastRenderedPageBreak/>
         <w:t xml:space="preserve">The </w:t>
       </w:r>
       <w:proofErr w:type="spellStart"/>
@@ -7171,7 +7671,6 @@
         </w:numPr>
       </w:pPr>
       <w:r>
-        <w:lastRenderedPageBreak/>
         <w:t xml:space="preserve">Before packaging, the RTL must </w:t>
       </w:r>
       <w:r>
@@ -7205,6 +7704,7 @@
         </w:numPr>
       </w:pPr>
       <w:r>
+        <w:lastRenderedPageBreak/>
         <w:t>N</w:t>
       </w:r>
       <w:r>
@@ -7684,7 +8184,6 @@
         </w:numPr>
       </w:pPr>
       <w:r>
-        <w:lastRenderedPageBreak/>
         <w:t>In the work directory, c</w:t>
       </w:r>
       <w:r>
@@ -7709,6 +8208,7 @@
         </w:numPr>
       </w:pPr>
       <w:r>
+        <w:lastRenderedPageBreak/>
         <w:t>Add the custom IP. To do this we must first add the IP repository.</w:t>
       </w:r>
     </w:p>
@@ -9223,13 +9723,7 @@
         </w:numPr>
       </w:pPr>
       <w:r>
-        <w:t xml:space="preserve">IP output products: </w:t>
-      </w:r>
-      <w:r>
-        <w:t>Vivado HLS</w:t>
-      </w:r>
-      <w:r>
-        <w:t xml:space="preserve"> generates the </w:t>
+        <w:t xml:space="preserve">IP output products: Vivado HLS generates the </w:t>
       </w:r>
       <w:r>
         <w:t xml:space="preserve">IP output products in the </w:t>
@@ -9324,13 +9818,7 @@
         <w:pStyle w:val="Heading1"/>
       </w:pPr>
       <w:r>
-        <w:t xml:space="preserve">Lab </w:t>
-      </w:r>
-      <w:r>
-        <w:t>6</w:t>
-      </w:r>
-      <w:r>
-        <w:t xml:space="preserve">: </w:t>
+        <w:t xml:space="preserve">Lab 6: </w:t>
       </w:r>
       <w:r>
         <w:t>System Generator DSP Subsystem</w:t>
@@ -13635,7 +14123,7 @@
 </file>
 
 <file path=customXml/itemProps1.xml><?xml version="1.0" encoding="utf-8"?>
-<ds:datastoreItem xmlns:ds="http://schemas.openxmlformats.org/officeDocument/2006/customXml" ds:itemID="{687A2CDF-8858-4632-9EB3-5B52F0B0AA95}">
+<ds:datastoreItem xmlns:ds="http://schemas.openxmlformats.org/officeDocument/2006/customXml" ds:itemID="{2CB55E9E-1E6A-49CD-94C2-C99268AA63DB}">
   <ds:schemaRefs>
     <ds:schemaRef ds:uri="http://schemas.openxmlformats.org/officeDocument/2006/bibliography"/>
   </ds:schemaRefs>

</xml_diff>

<commit_message>
cleaned up lab 3
</commit_message>
<xml_diff>
--- a/doc/tscVersionControl.docx
+++ b/doc/tscVersionControl.docx
@@ -2934,11 +2934,9 @@
           <w:numId w:val="2"/>
         </w:numPr>
       </w:pPr>
-      <w:proofErr w:type="spellStart"/>
       <w:r>
         <w:t>bd</w:t>
       </w:r>
-      <w:proofErr w:type="spellEnd"/>
     </w:p>
     <w:p>
       <w:pPr>
@@ -2960,11 +2958,9 @@
           <w:numId w:val="2"/>
         </w:numPr>
       </w:pPr>
-      <w:proofErr w:type="spellStart"/>
       <w:r>
         <w:t>ip</w:t>
       </w:r>
-      <w:proofErr w:type="spellEnd"/>
     </w:p>
     <w:p>
       <w:pPr>
@@ -3033,11 +3029,9 @@
           <w:numId w:val="2"/>
         </w:numPr>
       </w:pPr>
-      <w:proofErr w:type="spellStart"/>
       <w:r>
         <w:t>bd</w:t>
       </w:r>
-      <w:proofErr w:type="spellEnd"/>
     </w:p>
     <w:p>
       <w:pPr>
@@ -3059,11 +3053,9 @@
           <w:numId w:val="2"/>
         </w:numPr>
       </w:pPr>
-      <w:proofErr w:type="spellStart"/>
       <w:r>
         <w:t>ip</w:t>
       </w:r>
-      <w:proofErr w:type="spellEnd"/>
     </w:p>
     <w:p>
       <w:pPr>
@@ -3118,17 +3110,8 @@
           <w:b/>
           <w:highlight w:val="yellow"/>
         </w:rPr>
-        <w:t>scripts\</w:t>
-      </w:r>
-      <w:proofErr w:type="spellStart"/>
-      <w:r>
-        <w:rPr>
-          <w:b/>
-          <w:highlight w:val="yellow"/>
-        </w:rPr>
-        <w:t>ip.tcl</w:t>
-      </w:r>
-      <w:proofErr w:type="spellEnd"/>
+        <w:t>scripts\ip.tcl</w:t>
+      </w:r>
     </w:p>
     <w:p>
       <w:proofErr w:type="gramStart"/>
@@ -3137,15 +3120,7 @@
       </w:r>
       <w:proofErr w:type="gramEnd"/>
       <w:r>
-        <w:t xml:space="preserve"> to begin lab2, you copy </w:t>
-      </w:r>
-      <w:proofErr w:type="spellStart"/>
-      <w:r>
-        <w:t>ip.tcl</w:t>
-      </w:r>
-      <w:proofErr w:type="spellEnd"/>
-      <w:r>
-        <w:t xml:space="preserve"> to:</w:t>
+        <w:t xml:space="preserve"> to begin lab2, you copy ip.tcl to:</w:t>
       </w:r>
     </w:p>
     <w:p>
@@ -3790,11 +3765,9 @@
           <w:numId w:val="3"/>
         </w:numPr>
       </w:pPr>
-      <w:proofErr w:type="spellStart"/>
       <w:r>
         <w:t>utils.tcl</w:t>
       </w:r>
-      <w:proofErr w:type="spellEnd"/>
     </w:p>
     <w:p>
       <w:r>
@@ -4554,19 +4527,11 @@
       <w:r>
         <w:t xml:space="preserve">lect a newly created repository with </w:t>
       </w:r>
-      <w:proofErr w:type="gramStart"/>
-      <w:r>
-        <w:rPr>
-          <w:b/>
-        </w:rPr>
-        <w:t>Untracked</w:t>
-      </w:r>
-      <w:proofErr w:type="gramEnd"/>
-      <w:r>
-        <w:rPr>
-          <w:b/>
-        </w:rPr>
-        <w:t xml:space="preserve"> files</w:t>
+      <w:r>
+        <w:rPr>
+          <w:b/>
+        </w:rPr>
+        <w:t>Untracked files</w:t>
       </w:r>
       <w:r>
         <w:t>.</w:t>
@@ -4583,14 +4548,12 @@
       <w:r>
         <w:t xml:space="preserve">Check in the </w:t>
       </w:r>
-      <w:proofErr w:type="gramStart"/>
       <w:r>
         <w:rPr>
           <w:b/>
         </w:rPr>
         <w:t>hdl</w:t>
       </w:r>
-      <w:proofErr w:type="gramEnd"/>
       <w:r>
         <w:t xml:space="preserve">, </w:t>
       </w:r>
@@ -4636,19 +4599,11 @@
           <w:numId w:val="5"/>
         </w:numPr>
       </w:pPr>
-      <w:proofErr w:type="gramStart"/>
-      <w:r>
-        <w:rPr>
-          <w:b/>
-        </w:rPr>
-        <w:t>git</w:t>
-      </w:r>
-      <w:proofErr w:type="gramEnd"/>
-      <w:r>
-        <w:rPr>
-          <w:b/>
-        </w:rPr>
-        <w:t xml:space="preserve"> add &lt;filename(s) or directory name(s)&gt; </w:t>
+      <w:r>
+        <w:rPr>
+          <w:b/>
+        </w:rPr>
+        <w:t xml:space="preserve">git add &lt;filename(s) or directory name(s)&gt; </w:t>
       </w:r>
       <w:r>
         <w:t xml:space="preserve"> to stage files for a commit.</w:t>
@@ -4956,18 +4911,16 @@
           <w:numId w:val="8"/>
         </w:numPr>
       </w:pPr>
+      <w:r>
+        <w:t xml:space="preserve">scripts/ip.tcl: This is a template file where you will add the Tcl required </w:t>
+      </w:r>
       <w:proofErr w:type="gramStart"/>
       <w:r>
-        <w:t>scripts/</w:t>
-      </w:r>
-      <w:proofErr w:type="spellStart"/>
-      <w:r>
-        <w:t>ip.tcl</w:t>
-      </w:r>
-      <w:proofErr w:type="spellEnd"/>
+        <w:t>to build</w:t>
+      </w:r>
       <w:proofErr w:type="gramEnd"/>
       <w:r>
-        <w:t>: This is a template file where you will add the Tcl required to build the IP from scratch.</w:t>
+        <w:t xml:space="preserve"> the IP from scratch.</w:t>
       </w:r>
     </w:p>
     <w:p>
@@ -4978,29 +4931,13 @@
         <w:t>edit</w:t>
       </w:r>
       <w:r>
-        <w:t xml:space="preserve"> the </w:t>
-      </w:r>
-      <w:proofErr w:type="spellStart"/>
-      <w:r>
-        <w:t>ip.tcl</w:t>
-      </w:r>
-      <w:proofErr w:type="spellEnd"/>
-      <w:r>
-        <w:t xml:space="preserve"> script to generate the IP from scratch, </w:t>
+        <w:t xml:space="preserve"> the ip.tcl script to generate the IP from scratch, </w:t>
       </w:r>
       <w:r>
         <w:t>updating the Makefil</w:t>
       </w:r>
       <w:r>
-        <w:t xml:space="preserve">e to include the IP as a target, and checking the IP output products into the </w:t>
-      </w:r>
-      <w:proofErr w:type="spellStart"/>
-      <w:r>
-        <w:t>ip</w:t>
-      </w:r>
-      <w:proofErr w:type="spellEnd"/>
-      <w:r>
-        <w:t xml:space="preserve"> directory.</w:t>
+        <w:t>e to include the IP as a target, and checking the IP output products into the ip directory.</w:t>
       </w:r>
       <w:r>
         <w:t xml:space="preserve"> Assuming that you are unfamiliar with the Tcl commands required to build IP using scripts, we will use the GUI which will reveal the equivalent Tcl commands.</w:t>
@@ -5025,15 +4962,7 @@
         </w:numPr>
       </w:pPr>
       <w:r>
-        <w:t xml:space="preserve">Copy the lab file </w:t>
-      </w:r>
-      <w:proofErr w:type="spellStart"/>
-      <w:r>
-        <w:t>ip.tcl</w:t>
-      </w:r>
-      <w:proofErr w:type="spellEnd"/>
-      <w:r>
-        <w:t xml:space="preserve"> to your scripts directory.</w:t>
+        <w:t>Copy the lab file ip.tcl to your scripts directory.</w:t>
       </w:r>
     </w:p>
     <w:p>
@@ -5243,14 +5172,12 @@
       <w:r>
         <w:t xml:space="preserve">Complete the </w:t>
       </w:r>
-      <w:proofErr w:type="spellStart"/>
       <w:r>
         <w:rPr>
           <w:b/>
         </w:rPr>
         <w:t>ip.tcl</w:t>
       </w:r>
-      <w:proofErr w:type="spellEnd"/>
       <w:r>
         <w:t xml:space="preserve"> </w:t>
       </w:r>
@@ -5293,27 +5220,17 @@
       <w:r>
         <w:t xml:space="preserve"> locally in the </w:t>
       </w:r>
-      <w:proofErr w:type="spellStart"/>
       <w:r>
         <w:rPr>
           <w:b/>
         </w:rPr>
         <w:t>ip</w:t>
       </w:r>
-      <w:proofErr w:type="spellEnd"/>
       <w:r>
         <w:t xml:space="preserve"> directory</w:t>
       </w:r>
       <w:r>
-        <w:t xml:space="preserve">, referenced by the </w:t>
-      </w:r>
-      <w:proofErr w:type="spellStart"/>
-      <w:r>
-        <w:t>ipDir</w:t>
-      </w:r>
-      <w:proofErr w:type="spellEnd"/>
-      <w:r>
-        <w:t xml:space="preserve"> variable</w:t>
+        <w:t>, referenced by the ipDir variable</w:t>
       </w:r>
       <w:r>
         <w:t>.</w:t>
@@ -5328,27 +5245,17 @@
         <w:t xml:space="preserve">in the Tcl commands to </w:t>
       </w:r>
       <w:r>
-        <w:t xml:space="preserve">instead use the </w:t>
-      </w:r>
-      <w:proofErr w:type="spellStart"/>
-      <w:r>
-        <w:t>ipDir</w:t>
-      </w:r>
-      <w:proofErr w:type="spellEnd"/>
-      <w:r>
-        <w:t xml:space="preserve"> variable to point to the</w:t>
+        <w:t>instead use the ipDir variable to point to the</w:t>
       </w:r>
       <w:r>
         <w:t xml:space="preserve"> local directory </w:t>
       </w:r>
-      <w:proofErr w:type="spellStart"/>
       <w:r>
         <w:rPr>
           <w:b/>
         </w:rPr>
         <w:t>ip</w:t>
       </w:r>
-      <w:proofErr w:type="spellEnd"/>
       <w:r>
         <w:t xml:space="preserve"> inside of </w:t>
       </w:r>
@@ -5386,15 +5293,7 @@
         <w:t>Make sure</w:t>
       </w:r>
       <w:r>
-        <w:t xml:space="preserve"> the </w:t>
-      </w:r>
-      <w:proofErr w:type="spellStart"/>
-      <w:r>
-        <w:t>utils.tcl</w:t>
-      </w:r>
-      <w:proofErr w:type="spellEnd"/>
-      <w:r>
-        <w:t xml:space="preserve"> script </w:t>
+        <w:t xml:space="preserve"> the utils.tcl script </w:t>
       </w:r>
       <w:r>
         <w:t xml:space="preserve">is sourced </w:t>
@@ -5406,16 +5305,8 @@
         <w:rPr>
           <w:b/>
         </w:rPr>
-        <w:t>.</w:t>
-      </w:r>
-      <w:proofErr w:type="spellStart"/>
-      <w:r>
-        <w:rPr>
-          <w:b/>
-        </w:rPr>
-        <w:t>ip.done</w:t>
-      </w:r>
-      <w:proofErr w:type="spellEnd"/>
+        <w:t>.ip.done</w:t>
+      </w:r>
       <w:r>
         <w:t xml:space="preserve"> that can be used for a Makefile target similar to </w:t>
       </w:r>
@@ -5447,29 +5338,13 @@
         </w:numPr>
       </w:pPr>
       <w:r>
-        <w:t xml:space="preserve">Since </w:t>
-      </w:r>
-      <w:proofErr w:type="spellStart"/>
-      <w:r>
-        <w:t>ip.tcl</w:t>
-      </w:r>
-      <w:proofErr w:type="spellEnd"/>
-      <w:r>
-        <w:t xml:space="preserve"> may be called in a sequence with other scripts, </w:t>
+        <w:t xml:space="preserve">Since ip.tcl may be called in a sequence with other scripts, </w:t>
       </w:r>
       <w:r>
         <w:t>remember</w:t>
       </w:r>
       <w:r>
-        <w:t xml:space="preserve"> to wait on a run before creating .</w:t>
-      </w:r>
-      <w:proofErr w:type="spellStart"/>
-      <w:r>
-        <w:t>ip.done</w:t>
-      </w:r>
-      <w:proofErr w:type="spellEnd"/>
-      <w:r>
-        <w:t>.</w:t>
+        <w:t xml:space="preserve"> to wait on a run before creating .ip.done.</w:t>
       </w:r>
     </w:p>
     <w:p>
@@ -5531,14 +5406,12 @@
       <w:r>
         <w:t xml:space="preserve"> new target called </w:t>
       </w:r>
-      <w:proofErr w:type="spellStart"/>
       <w:r>
         <w:rPr>
           <w:b/>
         </w:rPr>
         <w:t>ip</w:t>
       </w:r>
-      <w:proofErr w:type="spellEnd"/>
       <w:r>
         <w:t xml:space="preserve"> that </w:t>
       </w:r>
@@ -5564,16 +5437,8 @@
         <w:rPr>
           <w:b/>
         </w:rPr>
-        <w:t>.</w:t>
-      </w:r>
-      <w:proofErr w:type="spellStart"/>
-      <w:r>
-        <w:rPr>
-          <w:b/>
-        </w:rPr>
-        <w:t>ip.done</w:t>
-      </w:r>
-      <w:proofErr w:type="spellEnd"/>
+        <w:t>.ip.done</w:t>
+      </w:r>
       <w:r>
         <w:t>.</w:t>
       </w:r>
@@ -5596,30 +5461,20 @@
         <w:rPr>
           <w:b/>
         </w:rPr>
+        <w:t>.ip.done</w:t>
+      </w:r>
+      <w:r>
         <w:t>.</w:t>
       </w:r>
-      <w:proofErr w:type="spellStart"/>
-      <w:r>
-        <w:rPr>
-          <w:b/>
-        </w:rPr>
-        <w:t>ip.done</w:t>
-      </w:r>
-      <w:proofErr w:type="spellEnd"/>
-      <w:r>
-        <w:t>.</w:t>
-      </w:r>
       <w:r>
         <w:t xml:space="preserve"> Assume that the IP will be generated unconditionally when the </w:t>
       </w:r>
-      <w:proofErr w:type="spellStart"/>
       <w:r>
         <w:rPr>
           <w:b/>
         </w:rPr>
         <w:t>ip</w:t>
       </w:r>
-      <w:proofErr w:type="spellEnd"/>
       <w:r>
         <w:t xml:space="preserve"> target is made.</w:t>
       </w:r>
@@ -5654,13 +5509,8 @@
         <w:t>the Makefile</w:t>
       </w:r>
       <w:r>
-        <w:t xml:space="preserve"> and </w:t>
-      </w:r>
-      <w:proofErr w:type="spellStart"/>
-      <w:r>
-        <w:t>ip.tcl</w:t>
-      </w:r>
-      <w:proofErr w:type="spellEnd"/>
+        <w:t xml:space="preserve"> and ip.tcl</w:t>
+      </w:r>
       <w:r>
         <w:t xml:space="preserve"> by making the </w:t>
       </w:r>
@@ -5673,14 +5523,12 @@
       <w:r>
         <w:t xml:space="preserve"> target followed by </w:t>
       </w:r>
-      <w:proofErr w:type="spellStart"/>
       <w:r>
         <w:rPr>
           <w:b/>
         </w:rPr>
         <w:t>ip</w:t>
       </w:r>
-      <w:proofErr w:type="spellEnd"/>
       <w:r>
         <w:t>.</w:t>
       </w:r>
@@ -5723,14 +5571,12 @@
       <w:r>
         <w:t xml:space="preserve"> </w:t>
       </w:r>
-      <w:proofErr w:type="spellStart"/>
       <w:r>
         <w:rPr>
           <w:b/>
         </w:rPr>
         <w:t>ip</w:t>
       </w:r>
-      <w:proofErr w:type="spellEnd"/>
       <w:r>
         <w:t xml:space="preserve"> which should be located in </w:t>
       </w:r>
@@ -5746,14 +5592,12 @@
       <w:r>
         <w:t xml:space="preserve">The </w:t>
       </w:r>
-      <w:proofErr w:type="spellStart"/>
       <w:r>
         <w:rPr>
           <w:b/>
         </w:rPr>
         <w:t>ip</w:t>
       </w:r>
-      <w:proofErr w:type="spellEnd"/>
       <w:r>
         <w:t xml:space="preserve"> </w:t>
       </w:r>
@@ -5791,36 +5635,26 @@
         <w:t>If satisfied</w:t>
       </w:r>
       <w:r>
-        <w:t xml:space="preserve"> that the necessary output products were generated, create a new </w:t>
-      </w:r>
-      <w:proofErr w:type="spellStart"/>
-      <w:r>
+        <w:t xml:space="preserve"> that the necessary output products were generated, create a new ip directory in the root directory, at the same level as </w:t>
+      </w:r>
+      <w:r>
+        <w:rPr>
+          <w:b/>
+        </w:rPr>
+        <w:t>work</w:t>
+      </w:r>
+      <w:r>
+        <w:t>.  C</w:t>
+      </w:r>
+      <w:r>
+        <w:t xml:space="preserve">opy the necessary files to a new directory </w:t>
+      </w:r>
+      <w:r>
+        <w:rPr>
+          <w:b/>
+        </w:rPr>
         <w:t>ip</w:t>
       </w:r>
-      <w:proofErr w:type="spellEnd"/>
-      <w:r>
-        <w:t xml:space="preserve"> directory in the root directory, at the same level as </w:t>
-      </w:r>
-      <w:r>
-        <w:rPr>
-          <w:b/>
-        </w:rPr>
-        <w:t>work</w:t>
-      </w:r>
-      <w:r>
-        <w:t>.  C</w:t>
-      </w:r>
-      <w:r>
-        <w:t xml:space="preserve">opy the necessary files to a new directory </w:t>
-      </w:r>
-      <w:proofErr w:type="spellStart"/>
-      <w:r>
-        <w:rPr>
-          <w:b/>
-        </w:rPr>
-        <w:t>ip</w:t>
-      </w:r>
-      <w:proofErr w:type="spellEnd"/>
       <w:r>
         <w:t xml:space="preserve"> which is </w:t>
       </w:r>
@@ -5916,15 +5750,7 @@
         <w:t>git add</w:t>
       </w:r>
       <w:r>
-        <w:t xml:space="preserve"> to add the </w:t>
-      </w:r>
-      <w:proofErr w:type="spellStart"/>
-      <w:r>
-        <w:t>ip</w:t>
-      </w:r>
-      <w:proofErr w:type="spellEnd"/>
-      <w:r>
-        <w:t xml:space="preserve"> directory contents and changed files.</w:t>
+        <w:t xml:space="preserve"> to add the ip directory contents and changed files.</w:t>
       </w:r>
     </w:p>
     <w:p>
@@ -6002,19 +5828,11 @@
         <w:rPr>
           <w:b/>
         </w:rPr>
-        <w:t xml:space="preserve">100 </w:t>
-      </w:r>
-      <w:proofErr w:type="spellStart"/>
-      <w:r>
-        <w:rPr>
-          <w:b/>
-        </w:rPr>
-        <w:t>MHz</w:t>
+        <w:t>100 MHz</w:t>
       </w:r>
       <w:r>
         <w:t>.</w:t>
       </w:r>
-      <w:proofErr w:type="spellEnd"/>
       <w:r>
         <w:t xml:space="preserve"> </w:t>
       </w:r>
@@ -6189,14 +6007,12 @@
       <w:r>
         <w:t xml:space="preserve">Incorporate this change in the IP. This requires an update to </w:t>
       </w:r>
-      <w:proofErr w:type="spellStart"/>
       <w:r>
         <w:rPr>
           <w:b/>
         </w:rPr>
         <w:t>ip.tcl</w:t>
       </w:r>
-      <w:proofErr w:type="spellEnd"/>
       <w:r>
         <w:t>.</w:t>
       </w:r>
@@ -6216,16 +6032,8 @@
         <w:rPr>
           <w:b/>
         </w:rPr>
-        <w:t xml:space="preserve">make </w:t>
-      </w:r>
-      <w:proofErr w:type="spellStart"/>
-      <w:r>
-        <w:rPr>
-          <w:b/>
-        </w:rPr>
-        <w:t>ip</w:t>
-      </w:r>
-      <w:proofErr w:type="spellEnd"/>
+        <w:t>make ip</w:t>
+      </w:r>
       <w:r>
         <w:t>.</w:t>
       </w:r>
@@ -6244,14 +6052,12 @@
       <w:r>
         <w:t xml:space="preserve">to the </w:t>
       </w:r>
-      <w:proofErr w:type="spellStart"/>
       <w:r>
         <w:rPr>
           <w:b/>
         </w:rPr>
         <w:t>ip</w:t>
       </w:r>
-      <w:proofErr w:type="spellEnd"/>
       <w:r>
         <w:t xml:space="preserve"> directory. Keep in mind that files are under revision control at this point. Overwrite the entire </w:t>
       </w:r>
@@ -6294,14 +6100,12 @@
       <w:r>
         <w:t xml:space="preserve"> and </w:t>
       </w:r>
-      <w:proofErr w:type="spellStart"/>
       <w:r>
         <w:rPr>
           <w:b/>
         </w:rPr>
         <w:t>ip.tcl</w:t>
       </w:r>
-      <w:proofErr w:type="spellEnd"/>
       <w:r>
         <w:t xml:space="preserve"> files are modified.</w:t>
       </w:r>
@@ -6326,8 +6130,6 @@
       <w:r>
         <w:t xml:space="preserve"> to stage these modified files for checkin.</w:t>
       </w:r>
-      <w:bookmarkStart w:id="12" w:name="_GoBack"/>
-      <w:bookmarkEnd w:id="12"/>
     </w:p>
     <w:p>
       <w:pPr>
@@ -6387,12 +6189,12 @@
       <w:pPr>
         <w:pStyle w:val="Heading2"/>
       </w:pPr>
-      <w:bookmarkStart w:id="13" w:name="_Toc395527544"/>
+      <w:bookmarkStart w:id="12" w:name="_Toc395527544"/>
       <w:r>
         <w:lastRenderedPageBreak/>
         <w:t>Conclusion</w:t>
       </w:r>
-      <w:bookmarkEnd w:id="13"/>
+      <w:bookmarkEnd w:id="12"/>
     </w:p>
     <w:p>
       <w:r>
@@ -6457,7 +6259,7 @@
       <w:pPr>
         <w:pStyle w:val="Heading1"/>
       </w:pPr>
-      <w:bookmarkStart w:id="14" w:name="_Toc395527545"/>
+      <w:bookmarkStart w:id="13" w:name="_Toc395527545"/>
       <w:r>
         <w:t xml:space="preserve">Lab 3: </w:t>
       </w:r>
@@ -6467,7 +6269,7 @@
       <w:r>
         <w:t>Block Design</w:t>
       </w:r>
-      <w:bookmarkEnd w:id="14"/>
+      <w:bookmarkEnd w:id="13"/>
     </w:p>
     <w:p>
       <w:r>
@@ -6507,15 +6309,7 @@
         </w:numPr>
       </w:pPr>
       <w:r>
-        <w:t xml:space="preserve">Use of </w:t>
-      </w:r>
-      <w:proofErr w:type="spellStart"/>
-      <w:r>
-        <w:t>write_bd_tcl</w:t>
-      </w:r>
-      <w:proofErr w:type="spellEnd"/>
-      <w:r>
-        <w:t xml:space="preserve"> to generate a Tcl script to recreate a block design.</w:t>
+        <w:t>Use of write_bd_tcl to generate a Tcl script to recreate a block design.</w:t>
       </w:r>
     </w:p>
     <w:p>
@@ -6565,13 +6359,37 @@
     </w:p>
     <w:p>
       <w:pPr>
+        <w:pStyle w:val="ListParagraph"/>
+        <w:numPr>
+          <w:ilvl w:val="0"/>
+          <w:numId w:val="13"/>
+        </w:numPr>
+      </w:pPr>
+      <w:r>
+        <w:t>Instantiating the block design in another block design.</w:t>
+      </w:r>
+    </w:p>
+    <w:p>
+      <w:pPr>
+        <w:pStyle w:val="ListParagraph"/>
+        <w:numPr>
+          <w:ilvl w:val="0"/>
+          <w:numId w:val="13"/>
+        </w:numPr>
+      </w:pPr>
+      <w:r>
+        <w:t>Revising and repackaging the IP</w:t>
+      </w:r>
+    </w:p>
+    <w:p>
+      <w:pPr>
         <w:pStyle w:val="Heading2"/>
       </w:pPr>
-      <w:bookmarkStart w:id="15" w:name="_Toc395527546"/>
+      <w:bookmarkStart w:id="14" w:name="_Toc395527546"/>
       <w:r>
         <w:t>Lab files</w:t>
       </w:r>
-      <w:bookmarkEnd w:id="15"/>
+      <w:bookmarkEnd w:id="14"/>
     </w:p>
     <w:p>
       <w:r>
@@ -6602,14 +6420,12 @@
       <w:r>
         <w:t>scripts/</w:t>
       </w:r>
-      <w:proofErr w:type="spellStart"/>
       <w:r>
         <w:t>bd_gen</w:t>
       </w:r>
       <w:r>
         <w:t>.tcl</w:t>
       </w:r>
-      <w:proofErr w:type="spellEnd"/>
       <w:proofErr w:type="gramEnd"/>
       <w:r>
         <w:t xml:space="preserve">: This is a template file where you will add the Tcl required to build the </w:t>
@@ -6629,13 +6445,28 @@
           <w:numId w:val="8"/>
         </w:numPr>
       </w:pPr>
+      <w:r>
+        <w:t>zynq_bd_project</w:t>
+      </w:r>
+      <w:r>
+        <w:t xml:space="preserve">.xpr.zip </w:t>
+      </w:r>
+      <w:r>
+        <w:t xml:space="preserve">: contains a project </w:t>
+      </w:r>
       <w:proofErr w:type="spellStart"/>
       <w:r>
-        <w:t>zynq_bd_project</w:t>
+        <w:rPr>
+          <w:b/>
+        </w:rPr>
+        <w:t>zynq.xpr</w:t>
       </w:r>
       <w:proofErr w:type="spellEnd"/>
       <w:r>
-        <w:t>: contains a project with the block design used for the lab</w:t>
+        <w:t xml:space="preserve"> </w:t>
+      </w:r>
+      <w:r>
+        <w:t>with the block design used for the lab</w:t>
       </w:r>
     </w:p>
     <w:p>
@@ -6649,7 +6480,19 @@
         <w:t xml:space="preserve">scenario </w:t>
       </w:r>
       <w:r>
-        <w:t>where a customer has a block design inside a Vivado project that needs reused, and placed under revision control</w:t>
+        <w:t xml:space="preserve">where a customer has a block design inside a Vivado project that </w:t>
+      </w:r>
+      <w:r>
+        <w:t>they would like to</w:t>
+      </w:r>
+      <w:r>
+        <w:t xml:space="preserve"> re</w:t>
+      </w:r>
+      <w:r>
+        <w:t>use in other block designs. Therefore as a source, the block design must be</w:t>
+      </w:r>
+      <w:r>
+        <w:t xml:space="preserve"> placed under revision control</w:t>
       </w:r>
       <w:r>
         <w:t xml:space="preserve">. The original block design is </w:t>
@@ -6661,15 +6504,7 @@
         <w:t xml:space="preserve"> in a p</w:t>
       </w:r>
       <w:r>
-        <w:t xml:space="preserve">roject in </w:t>
-      </w:r>
-      <w:proofErr w:type="spellStart"/>
-      <w:r>
-        <w:t>zynq_bd_project.xpr</w:t>
-      </w:r>
-      <w:proofErr w:type="spellEnd"/>
-      <w:r>
-        <w:t>.</w:t>
+        <w:t>roject in zynq_bd_project.xpr.</w:t>
       </w:r>
       <w:r>
         <w:t xml:space="preserve"> The sequenc</w:t>
@@ -6687,16 +6522,31 @@
         </w:numPr>
       </w:pPr>
       <w:r>
-        <w:t>The block design is modified in IP Integrator</w:t>
-      </w:r>
-      <w:r>
-        <w:t xml:space="preserve"> in </w:t>
+        <w:t xml:space="preserve">The block design is </w:t>
+      </w:r>
+      <w:r>
+        <w:t>maintained</w:t>
+      </w:r>
+      <w:r>
+        <w:t xml:space="preserve"> </w:t>
+      </w:r>
+      <w:r>
+        <w:t xml:space="preserve">and updated </w:t>
+      </w:r>
+      <w:r>
+        <w:t>in IP Integrator</w:t>
+      </w:r>
+      <w:r>
+        <w:t xml:space="preserve"> in the </w:t>
       </w:r>
       <w:proofErr w:type="spellStart"/>
       <w:r>
-        <w:t>zynq_bd_project.xpr</w:t>
+        <w:t>zynq.xpr</w:t>
       </w:r>
       <w:proofErr w:type="spellEnd"/>
+      <w:r>
+        <w:t xml:space="preserve"> project</w:t>
+      </w:r>
       <w:r>
         <w:t>.</w:t>
       </w:r>
@@ -6722,24 +6572,34 @@
         <w:t xml:space="preserve"> separate</w:t>
       </w:r>
       <w:r>
-        <w:t xml:space="preserve"> source directory containing block designs.</w:t>
-      </w:r>
-      <w:r>
-        <w:t xml:space="preserve"> Recall the recommendation for block designs is to check in the directory containing the .</w:t>
-      </w:r>
-      <w:proofErr w:type="spellStart"/>
-      <w:r>
-        <w:t>bd</w:t>
-      </w:r>
-      <w:proofErr w:type="spellEnd"/>
-      <w:r>
-        <w:t xml:space="preserve"> file</w:t>
-      </w:r>
-      <w:r>
-        <w:t>:</w:t>
-      </w:r>
-      <w:r>
-        <w:t xml:space="preserve"> that directory and all files and directories underneath.</w:t>
+        <w:t xml:space="preserve"> source directory </w:t>
+      </w:r>
+      <w:r>
+        <w:t xml:space="preserve">called </w:t>
+      </w:r>
+      <w:r>
+        <w:rPr>
+          <w:b/>
+        </w:rPr>
+        <w:t xml:space="preserve">bd </w:t>
+      </w:r>
+      <w:r>
+        <w:t xml:space="preserve">which is </w:t>
+      </w:r>
+      <w:r>
+        <w:t xml:space="preserve">used to store </w:t>
+      </w:r>
+      <w:r>
+        <w:t>block designs.</w:t>
+      </w:r>
+      <w:r>
+        <w:t xml:space="preserve"> (</w:t>
+      </w:r>
+      <w:r>
+        <w:t>Recall the recommendation for block designs is to check in the directory containing the .bd file: that directory and all files and directories underneath are placed under revision control</w:t>
+      </w:r>
+      <w:r>
+        <w:t>).</w:t>
       </w:r>
     </w:p>
     <w:p>
@@ -6763,15 +6623,7 @@
         <w:t>corresponding</w:t>
       </w:r>
       <w:r>
-        <w:t xml:space="preserve"> .</w:t>
-      </w:r>
-      <w:proofErr w:type="spellStart"/>
-      <w:r>
-        <w:t>bd</w:t>
-      </w:r>
-      <w:proofErr w:type="spellEnd"/>
-      <w:r>
-        <w:t xml:space="preserve"> file.</w:t>
+        <w:t xml:space="preserve"> .bd file.</w:t>
       </w:r>
     </w:p>
     <w:p>
@@ -6786,30 +6638,23 @@
         <w:t>When the</w:t>
       </w:r>
       <w:r>
-        <w:t xml:space="preserve"> block design is updated and saved, the .</w:t>
-      </w:r>
-      <w:proofErr w:type="spellStart"/>
-      <w:r>
+        <w:t xml:space="preserve"> block design is updated and saved, the .bd file changes and</w:t>
+      </w:r>
+      <w:r>
+        <w:t xml:space="preserve"> the entire block design package must be regenerated from scratch and </w:t>
+      </w:r>
+      <w:r>
+        <w:t>checked back into</w:t>
+      </w:r>
+      <w:r>
+        <w:t xml:space="preserve"> the </w:t>
+      </w:r>
+      <w:r>
+        <w:rPr>
+          <w:b/>
+        </w:rPr>
         <w:t>bd</w:t>
       </w:r>
-      <w:proofErr w:type="spellEnd"/>
-      <w:r>
-        <w:t xml:space="preserve"> file changes and</w:t>
-      </w:r>
-      <w:r>
-        <w:t xml:space="preserve"> the entire block design package must be regenerated from scratch and </w:t>
-      </w:r>
-      <w:r>
-        <w:t>checked back into</w:t>
-      </w:r>
-      <w:r>
-        <w:t xml:space="preserve"> the </w:t>
-      </w:r>
-      <w:proofErr w:type="spellStart"/>
-      <w:r>
-        <w:t>bd</w:t>
-      </w:r>
-      <w:proofErr w:type="spellEnd"/>
       <w:r>
         <w:t xml:space="preserve"> directory.</w:t>
       </w:r>
@@ -6818,11 +6663,12 @@
       <w:pPr>
         <w:pStyle w:val="Heading2"/>
       </w:pPr>
-      <w:bookmarkStart w:id="16" w:name="_Toc395527547"/>
-      <w:r>
+      <w:bookmarkStart w:id="15" w:name="_Toc395527547"/>
+      <w:r>
+        <w:lastRenderedPageBreak/>
         <w:t>Lab Procedure</w:t>
       </w:r>
-      <w:bookmarkEnd w:id="16"/>
+      <w:bookmarkEnd w:id="15"/>
     </w:p>
     <w:p>
       <w:pPr>
@@ -6833,21 +6679,118 @@
         </w:numPr>
       </w:pPr>
       <w:r>
+        <w:t>Copy</w:t>
+      </w:r>
+      <w:r>
+        <w:t xml:space="preserve"> the lab files to their proper locations:</w:t>
+      </w:r>
+    </w:p>
+    <w:p>
+      <w:pPr>
+        <w:pStyle w:val="ListParagraph"/>
+        <w:numPr>
+          <w:ilvl w:val="1"/>
+          <w:numId w:val="14"/>
+        </w:numPr>
+      </w:pPr>
+      <w:r>
         <w:t xml:space="preserve">Copy </w:t>
       </w:r>
-      <w:proofErr w:type="spellStart"/>
-      <w:r>
+      <w:r>
+        <w:rPr>
+          <w:b/>
+        </w:rPr>
         <w:t>zynq_bd_project</w:t>
       </w:r>
-      <w:proofErr w:type="spellEnd"/>
-      <w:r>
-        <w:t xml:space="preserve"> into the work directory</w:t>
-      </w:r>
-      <w:r>
-        <w:t xml:space="preserve"> and open the project from work. The bloc</w:t>
-      </w:r>
-      <w:r>
-        <w:t>k design should look similar to the following diagram.</w:t>
+      <w:r>
+        <w:rPr>
+          <w:b/>
+        </w:rPr>
+        <w:t>.xpr.zip</w:t>
+      </w:r>
+      <w:r>
+        <w:rPr>
+          <w:b/>
+        </w:rPr>
+        <w:t xml:space="preserve"> </w:t>
+      </w:r>
+      <w:r>
+        <w:t xml:space="preserve">into the </w:t>
+      </w:r>
+      <w:r>
+        <w:rPr>
+          <w:b/>
+        </w:rPr>
+        <w:t>work</w:t>
+      </w:r>
+      <w:r>
+        <w:t xml:space="preserve"> directory</w:t>
+      </w:r>
+      <w:r>
+        <w:t>.</w:t>
+      </w:r>
+    </w:p>
+    <w:p>
+      <w:pPr>
+        <w:pStyle w:val="ListParagraph"/>
+        <w:numPr>
+          <w:ilvl w:val="1"/>
+          <w:numId w:val="14"/>
+        </w:numPr>
+      </w:pPr>
+      <w:r>
+        <w:t xml:space="preserve">Copy </w:t>
+      </w:r>
+      <w:r>
+        <w:rPr>
+          <w:b/>
+        </w:rPr>
+        <w:t>scripts/bd_gen.tcl</w:t>
+      </w:r>
+      <w:r>
+        <w:t xml:space="preserve"> into the </w:t>
+      </w:r>
+      <w:r>
+        <w:rPr>
+          <w:b/>
+        </w:rPr>
+        <w:t>scripts</w:t>
+      </w:r>
+      <w:r>
+        <w:t xml:space="preserve"> directory.</w:t>
+      </w:r>
+    </w:p>
+    <w:p>
+      <w:pPr>
+        <w:pStyle w:val="ListParagraph"/>
+        <w:numPr>
+          <w:ilvl w:val="0"/>
+          <w:numId w:val="14"/>
+        </w:numPr>
+      </w:pPr>
+      <w:r>
+        <w:t>In work, u</w:t>
+      </w:r>
+      <w:r>
+        <w:t>nzip the archive,</w:t>
+      </w:r>
+      <w:r>
+        <w:t xml:space="preserve"> and open the project. </w:t>
+      </w:r>
+      <w:r>
+        <w:t>Then open the block design, which should</w:t>
+      </w:r>
+      <w:r>
+        <w:t xml:space="preserve"> </w:t>
+      </w:r>
+      <w:r>
+        <w:t>resemble</w:t>
+      </w:r>
+      <w:r>
+        <w:t xml:space="preserve"> the following</w:t>
+      </w:r>
+      <w:r>
+        <w:t>:</w:t>
       </w:r>
     </w:p>
     <w:p>
@@ -6858,7 +6801,6 @@
         <w:rPr>
           <w:noProof/>
         </w:rPr>
-        <w:lastRenderedPageBreak/>
         <w:drawing>
           <wp:inline distT="0" distB="0" distL="0" distR="0" wp14:anchorId="3B642CE1" wp14:editId="0D1A7D8C">
             <wp:extent cx="5323890" cy="2679589"/>
@@ -6926,22 +6868,27 @@
       <w:r>
         <w:t xml:space="preserve">Use </w:t>
       </w:r>
-      <w:proofErr w:type="spellStart"/>
-      <w:r>
-        <w:t>write_bd_tcl</w:t>
-      </w:r>
-      <w:proofErr w:type="spellEnd"/>
-      <w:r>
-        <w:t xml:space="preserve"> to write a script that creates the block design. Name the file </w:t>
-      </w:r>
-      <w:proofErr w:type="spellStart"/>
+      <w:r>
+        <w:rPr>
+          <w:b/>
+        </w:rPr>
+        <w:t xml:space="preserve">write_bd_tcl </w:t>
+      </w:r>
+      <w:r>
+        <w:t>to write a script that creates the block design</w:t>
+      </w:r>
+      <w:r>
+        <w:t xml:space="preserve"> from scratch</w:t>
+      </w:r>
+      <w:r>
+        <w:t xml:space="preserve">. Name the file </w:t>
+      </w:r>
       <w:r>
         <w:rPr>
           <w:b/>
         </w:rPr>
         <w:t>bd.tcl</w:t>
       </w:r>
-      <w:proofErr w:type="spellEnd"/>
       <w:r>
         <w:t xml:space="preserve"> and place it in </w:t>
       </w:r>
@@ -6949,24 +6896,25 @@
         <w:t>the</w:t>
       </w:r>
       <w:r>
-        <w:t xml:space="preserve"> source directory called </w:t>
-      </w:r>
-      <w:proofErr w:type="spellStart"/>
-      <w:r>
-        <w:rPr>
-          <w:b/>
-        </w:rPr>
-        <w:t>bd</w:t>
-      </w:r>
-      <w:proofErr w:type="spellEnd"/>
-      <w:r>
-        <w:rPr>
-          <w:b/>
-        </w:rPr>
         <w:t xml:space="preserve"> </w:t>
       </w:r>
       <w:r>
-        <w:t>inside the root directory.</w:t>
+        <w:t>scripts</w:t>
+      </w:r>
+      <w:r>
+        <w:t xml:space="preserve"> directory.</w:t>
+      </w:r>
+      <w:r>
+        <w:t xml:space="preserve"> </w:t>
+      </w:r>
+      <w:r>
+        <w:t>You may want to v</w:t>
+      </w:r>
+      <w:r>
+        <w:t xml:space="preserve">iew the file contents </w:t>
+      </w:r>
+      <w:r>
+        <w:t>to become familiar with the Tcl commands involved.</w:t>
       </w:r>
     </w:p>
     <w:p>
@@ -6978,19 +6926,20 @@
         </w:numPr>
       </w:pPr>
       <w:r>
-        <w:t>Create a Tcl script</w:t>
+        <w:t>Update the</w:t>
+      </w:r>
+      <w:r>
+        <w:t xml:space="preserve"> Tcl script</w:t>
       </w:r>
       <w:r>
         <w:t xml:space="preserve"> </w:t>
       </w:r>
-      <w:proofErr w:type="spellStart"/>
       <w:r>
         <w:rPr>
           <w:b/>
         </w:rPr>
         <w:t>bd_gen.tcl</w:t>
       </w:r>
-      <w:proofErr w:type="spellEnd"/>
       <w:r>
         <w:t xml:space="preserve"> </w:t>
       </w:r>
@@ -7004,10 +6953,25 @@
         <w:t>scripts</w:t>
       </w:r>
       <w:r>
-        <w:t xml:space="preserve"> directory </w:t>
-      </w:r>
-      <w:r>
-        <w:t>that generates the block design output, similar to an IP. Some hints:</w:t>
+        <w:t xml:space="preserve"> directory</w:t>
+      </w:r>
+      <w:r>
+        <w:t xml:space="preserve">. This </w:t>
+      </w:r>
+      <w:r>
+        <w:t>generates the block design output</w:t>
+      </w:r>
+      <w:r>
+        <w:t xml:space="preserve"> products, similar to</w:t>
+      </w:r>
+      <w:r>
+        <w:t xml:space="preserve"> IP</w:t>
+      </w:r>
+      <w:r>
+        <w:t xml:space="preserve"> generation</w:t>
+      </w:r>
+      <w:r>
+        <w:t>. Some hints:</w:t>
       </w:r>
     </w:p>
     <w:p>
@@ -7019,22 +6983,7 @@
         </w:numPr>
       </w:pPr>
       <w:r>
-        <w:t xml:space="preserve">Check what Tcl commands are issued </w:t>
-      </w:r>
-      <w:r>
-        <w:t>when launching</w:t>
-      </w:r>
-      <w:r>
-        <w:t xml:space="preserve"> </w:t>
-      </w:r>
-      <w:r>
-        <w:rPr>
-          <w:b/>
-        </w:rPr>
-        <w:t>Generate Block Design</w:t>
-      </w:r>
-      <w:r>
-        <w:t>.</w:t>
+        <w:t>Note that a project is required to hold the generated block design, although the project itself may not be useful for revision control.</w:t>
       </w:r>
     </w:p>
     <w:p>
@@ -7046,21 +6995,13 @@
         </w:numPr>
       </w:pPr>
       <w:r>
-        <w:t xml:space="preserve">Review the IP generation script </w:t>
-      </w:r>
-      <w:proofErr w:type="spellStart"/>
-      <w:r>
-        <w:t>ip.tcl</w:t>
-      </w:r>
-      <w:proofErr w:type="spellEnd"/>
-      <w:r>
-        <w:t xml:space="preserve"> </w:t>
-      </w:r>
-      <w:r>
-        <w:t xml:space="preserve">from Lab 2 </w:t>
-      </w:r>
-      <w:r>
-        <w:t>which uses a similar process to generate the IP.</w:t>
+        <w:t xml:space="preserve">The target part is that of the ZC702: </w:t>
+      </w:r>
+      <w:r>
+        <w:t>xc7z020clg484-1</w:t>
+      </w:r>
+      <w:r>
+        <w:t>.</w:t>
       </w:r>
     </w:p>
     <w:p>
@@ -7072,7 +7013,22 @@
         </w:numPr>
       </w:pPr>
       <w:r>
-        <w:t>Note that a project is required to hold the generated block design, although the project itself may not be useful for revision control.</w:t>
+        <w:t xml:space="preserve">Check what Tcl commands are issued </w:t>
+      </w:r>
+      <w:r>
+        <w:t>when launching</w:t>
+      </w:r>
+      <w:r>
+        <w:t xml:space="preserve"> </w:t>
+      </w:r>
+      <w:r>
+        <w:rPr>
+          <w:b/>
+        </w:rPr>
+        <w:t>Generate Block Design</w:t>
+      </w:r>
+      <w:r>
+        <w:t xml:space="preserve"> in IP Integrator.</w:t>
       </w:r>
     </w:p>
     <w:p>
@@ -7084,16 +7040,100 @@
         </w:numPr>
       </w:pPr>
       <w:r>
-        <w:t>Includ</w:t>
-      </w:r>
-      <w:r>
-        <w:t xml:space="preserve">e the creation of a Makefile target </w:t>
-      </w:r>
-      <w:r>
-        <w:t>when finished</w:t>
+        <w:t>Replace absolute file pathnames to increase script portability</w:t>
       </w:r>
       <w:r>
         <w:t>.</w:t>
+      </w:r>
+    </w:p>
+    <w:p>
+      <w:pPr>
+        <w:pStyle w:val="ListParagraph"/>
+        <w:numPr>
+          <w:ilvl w:val="1"/>
+          <w:numId w:val="14"/>
+        </w:numPr>
+      </w:pPr>
+      <w:r>
+        <w:t>Ensure the</w:t>
+      </w:r>
+      <w:r>
+        <w:t xml:space="preserve"> Makefile target </w:t>
+      </w:r>
+      <w:r>
+        <w:rPr>
+          <w:b/>
+        </w:rPr>
+        <w:t>.</w:t>
+      </w:r>
+      <w:proofErr w:type="spellStart"/>
+      <w:r>
+        <w:rPr>
+          <w:b/>
+        </w:rPr>
+        <w:t>bd.done</w:t>
+      </w:r>
+      <w:proofErr w:type="spellEnd"/>
+      <w:r>
+        <w:t xml:space="preserve"> is the final step</w:t>
+      </w:r>
+      <w:r>
+        <w:t>.</w:t>
+      </w:r>
+    </w:p>
+    <w:p>
+      <w:pPr>
+        <w:pStyle w:val="ListParagraph"/>
+        <w:numPr>
+          <w:ilvl w:val="1"/>
+          <w:numId w:val="14"/>
+        </w:numPr>
+      </w:pPr>
+      <w:r>
+        <w:t xml:space="preserve">Test the script by exiting any interactive Vivado sessions and running </w:t>
+      </w:r>
+      <w:proofErr w:type="spellStart"/>
+      <w:r>
+        <w:t>vivado</w:t>
+      </w:r>
+      <w:proofErr w:type="spellEnd"/>
+      <w:r>
+        <w:t xml:space="preserve"> in batch mode, sourcing the script.</w:t>
+      </w:r>
+      <w:r>
+        <w:t xml:space="preserve"> Verify that it generates the expected output.</w:t>
+      </w:r>
+    </w:p>
+    <w:p>
+      <w:pPr>
+        <w:pStyle w:val="ListParagraph"/>
+        <w:numPr>
+          <w:ilvl w:val="2"/>
+          <w:numId w:val="14"/>
+        </w:numPr>
+      </w:pPr>
+      <w:r>
+        <w:t xml:space="preserve">The output products are located in the project </w:t>
+      </w:r>
+      <w:proofErr w:type="spellStart"/>
+      <w:r>
+        <w:t>srcs</w:t>
+      </w:r>
+      <w:proofErr w:type="spellEnd"/>
+      <w:r>
+        <w:t xml:space="preserve"> directory. </w:t>
+      </w:r>
+    </w:p>
+    <w:p>
+      <w:pPr>
+        <w:pStyle w:val="ListParagraph"/>
+        <w:numPr>
+          <w:ilvl w:val="2"/>
+          <w:numId w:val="14"/>
+        </w:numPr>
+      </w:pPr>
+      <w:r>
+        <w:t>Recall the files to check in: the directory containing the .bd file, and all files underneath.</w:t>
       </w:r>
     </w:p>
     <w:p>
@@ -7108,7 +7148,7 @@
         <w:t xml:space="preserve">Next </w:t>
       </w:r>
       <w:r>
-        <w:t>update the Makefile.</w:t>
+        <w:t>update the Makefile. If necessary copy the Makefile from scripts to work.</w:t>
       </w:r>
     </w:p>
     <w:p>
@@ -7120,6 +7160,7 @@
         </w:numPr>
       </w:pPr>
       <w:r>
+        <w:lastRenderedPageBreak/>
         <w:t xml:space="preserve">Include a target </w:t>
       </w:r>
       <w:proofErr w:type="spellStart"/>
@@ -7132,6 +7173,46 @@
       <w:proofErr w:type="spellEnd"/>
       <w:r>
         <w:t xml:space="preserve"> that results in the entire block design being generated from scratch.</w:t>
+      </w:r>
+      <w:r>
+        <w:t xml:space="preserve"> Similar to other targets, </w:t>
+      </w:r>
+      <w:proofErr w:type="spellStart"/>
+      <w:r>
+        <w:rPr>
+          <w:b/>
+        </w:rPr>
+        <w:t>bd_gen</w:t>
+      </w:r>
+      <w:proofErr w:type="spellEnd"/>
+      <w:r>
+        <w:rPr>
+          <w:b/>
+        </w:rPr>
+        <w:t xml:space="preserve"> </w:t>
+      </w:r>
+      <w:r>
+        <w:t xml:space="preserve">is dependent on </w:t>
+      </w:r>
+      <w:r>
+        <w:rPr>
+          <w:b/>
+        </w:rPr>
+        <w:t>.</w:t>
+      </w:r>
+      <w:proofErr w:type="spellStart"/>
+      <w:r>
+        <w:rPr>
+          <w:b/>
+        </w:rPr>
+        <w:t>bd.done</w:t>
+      </w:r>
+      <w:proofErr w:type="spellEnd"/>
+      <w:r>
+        <w:rPr>
+          <w:b/>
+        </w:rPr>
+        <w:t>.</w:t>
       </w:r>
     </w:p>
     <w:p>
@@ -7143,21 +7224,30 @@
         </w:numPr>
       </w:pPr>
       <w:r>
-        <w:t xml:space="preserve">In this lab we will assume that a final block design has been handed to us, so we do not need to monitor the original </w:t>
+        <w:t>In this lab we will assume that a final block design has been handed to us, so we do not need to monitor the original zynq_bd_project as a dependency. But we may choose to modify t</w:t>
+      </w:r>
+      <w:r>
+        <w:t>he block design in the future as i</w:t>
+      </w:r>
+      <w:r>
+        <w:t>t is now a self-contained package</w:t>
+      </w:r>
+      <w:r>
+        <w:t>.</w:t>
+      </w:r>
+      <w:r>
+        <w:t xml:space="preserve"> </w:t>
+      </w:r>
+      <w:r>
+        <w:t xml:space="preserve">In the Makefile however the </w:t>
       </w:r>
       <w:proofErr w:type="spellStart"/>
       <w:r>
-        <w:t>zynq_bd_project</w:t>
+        <w:t>bd_gen</w:t>
       </w:r>
       <w:proofErr w:type="spellEnd"/>
       <w:r>
-        <w:t xml:space="preserve"> as a dependency. But we may choose to modify the block design in the future. It is now a self-contained package</w:t>
-      </w:r>
-      <w:r>
-        <w:t>.</w:t>
-      </w:r>
-      <w:r>
-        <w:t xml:space="preserve"> </w:t>
+        <w:t xml:space="preserve"> target should just be generated unconditionally when made.</w:t>
       </w:r>
     </w:p>
     <w:p>
@@ -7169,31 +7259,61 @@
         </w:numPr>
       </w:pPr>
       <w:r>
-        <w:t xml:space="preserve">Recall the recommendation of files to check in for block designs, the block design directory and everything underneath it. Check in the recommended files </w:t>
-      </w:r>
-      <w:r>
-        <w:t xml:space="preserve">to the </w:t>
+        <w:t>Test the Makefile</w:t>
+      </w:r>
+      <w:r>
+        <w:t>:</w:t>
+      </w:r>
+    </w:p>
+    <w:p>
+      <w:pPr>
+        <w:pStyle w:val="ListParagraph"/>
+        <w:numPr>
+          <w:ilvl w:val="1"/>
+          <w:numId w:val="14"/>
+        </w:numPr>
+      </w:pPr>
+      <w:r>
+        <w:t xml:space="preserve">First </w:t>
+      </w:r>
+      <w:r>
+        <w:rPr>
+          <w:b/>
+        </w:rPr>
+        <w:t>make clean</w:t>
+      </w:r>
+      <w:r>
+        <w:t>.</w:t>
+      </w:r>
+      <w:r>
+        <w:t xml:space="preserve"> Note that this may remove the </w:t>
       </w:r>
       <w:proofErr w:type="spellStart"/>
       <w:r>
-        <w:t>bd</w:t>
+        <w:t>zynq</w:t>
       </w:r>
       <w:proofErr w:type="spellEnd"/>
       <w:r>
-        <w:t xml:space="preserve"> directory.</w:t>
-      </w:r>
-      <w:r>
-        <w:t xml:space="preserve"> Chec</w:t>
-      </w:r>
-      <w:r>
-        <w:t>k in the necessary script files and the Makefile.</w:t>
-      </w:r>
-      <w:r>
-        <w:t xml:space="preserve"> Hint: you do not need to check in </w:t>
+        <w:t xml:space="preserve"> project which contains the block design so it is important to make sure the script runs successfully.</w:t>
+      </w:r>
+    </w:p>
+    <w:p>
+      <w:pPr>
+        <w:pStyle w:val="ListParagraph"/>
+        <w:numPr>
+          <w:ilvl w:val="1"/>
+          <w:numId w:val="14"/>
+        </w:numPr>
+      </w:pPr>
+      <w:r>
+        <w:t xml:space="preserve">Next make </w:t>
       </w:r>
       <w:proofErr w:type="spellStart"/>
       <w:r>
-        <w:t>zynq_bd_project</w:t>
+        <w:rPr>
+          <w:b/>
+        </w:rPr>
+        <w:t>bd_gen</w:t>
       </w:r>
       <w:proofErr w:type="spellEnd"/>
       <w:r>
@@ -7209,6 +7329,179 @@
         </w:numPr>
       </w:pPr>
       <w:r>
+        <w:t xml:space="preserve">Create a new folder </w:t>
+      </w:r>
+      <w:r>
+        <w:rPr>
+          <w:b/>
+        </w:rPr>
+        <w:t>bd</w:t>
+      </w:r>
+      <w:r>
+        <w:t xml:space="preserve"> in the root directory, at the same level as the other source directories. Copy the bd output products into bd from work. This should be the entire </w:t>
+      </w:r>
+      <w:proofErr w:type="spellStart"/>
+      <w:r>
+        <w:rPr>
+          <w:b/>
+        </w:rPr>
+        <w:t>zynq_bd</w:t>
+      </w:r>
+      <w:proofErr w:type="spellEnd"/>
+      <w:r>
+        <w:rPr>
+          <w:b/>
+        </w:rPr>
+        <w:t xml:space="preserve"> </w:t>
+      </w:r>
+      <w:r>
+        <w:t>directory.</w:t>
+      </w:r>
+    </w:p>
+    <w:p>
+      <w:pPr>
+        <w:pStyle w:val="ListParagraph"/>
+        <w:numPr>
+          <w:ilvl w:val="0"/>
+          <w:numId w:val="14"/>
+        </w:numPr>
+      </w:pPr>
+      <w:r>
+        <w:t xml:space="preserve">Run </w:t>
+      </w:r>
+      <w:r>
+        <w:rPr>
+          <w:b/>
+        </w:rPr>
+        <w:t>git status</w:t>
+      </w:r>
+      <w:r>
+        <w:t xml:space="preserve"> to see what files have been added or modified since the last checkin. This should include:</w:t>
+      </w:r>
+    </w:p>
+    <w:p>
+      <w:pPr>
+        <w:pStyle w:val="ListParagraph"/>
+        <w:numPr>
+          <w:ilvl w:val="1"/>
+          <w:numId w:val="14"/>
+        </w:numPr>
+      </w:pPr>
+      <w:r>
+        <w:t xml:space="preserve">The bd directory and the </w:t>
+      </w:r>
+      <w:proofErr w:type="spellStart"/>
+      <w:r>
+        <w:t>zynq_bd</w:t>
+      </w:r>
+      <w:proofErr w:type="spellEnd"/>
+      <w:r>
+        <w:t xml:space="preserve"> block design.</w:t>
+      </w:r>
+    </w:p>
+    <w:p>
+      <w:pPr>
+        <w:pStyle w:val="ListParagraph"/>
+        <w:numPr>
+          <w:ilvl w:val="1"/>
+          <w:numId w:val="14"/>
+        </w:numPr>
+      </w:pPr>
+      <w:r>
+        <w:t>In scripts:</w:t>
+      </w:r>
+      <w:r>
+        <w:t xml:space="preserve"> </w:t>
+      </w:r>
+      <w:r>
+        <w:t>bd_gen.tcl, bd.tcl, and Makefile.</w:t>
+      </w:r>
+    </w:p>
+    <w:p>
+      <w:pPr>
+        <w:pStyle w:val="ListParagraph"/>
+        <w:numPr>
+          <w:ilvl w:val="1"/>
+          <w:numId w:val="14"/>
+        </w:numPr>
+      </w:pPr>
+      <w:r>
+        <w:t xml:space="preserve">The original </w:t>
+      </w:r>
+      <w:proofErr w:type="spellStart"/>
+      <w:r>
+        <w:t>zynq</w:t>
+      </w:r>
+      <w:proofErr w:type="spellEnd"/>
+      <w:r>
+        <w:t xml:space="preserve"> project as well as work contents can be discarded.</w:t>
+      </w:r>
+    </w:p>
+    <w:p>
+      <w:pPr>
+        <w:pStyle w:val="ListParagraph"/>
+        <w:numPr>
+          <w:ilvl w:val="0"/>
+          <w:numId w:val="14"/>
+        </w:numPr>
+      </w:pPr>
+      <w:proofErr w:type="gramStart"/>
+      <w:r>
+        <w:t xml:space="preserve">Check in the </w:t>
+      </w:r>
+      <w:r>
+        <w:t>necessary</w:t>
+      </w:r>
+      <w:r>
+        <w:t xml:space="preserve"> files </w:t>
+      </w:r>
+      <w:r>
+        <w:t xml:space="preserve">using </w:t>
+      </w:r>
+      <w:r>
+        <w:rPr>
+          <w:b/>
+        </w:rPr>
+        <w:t>git add</w:t>
+      </w:r>
+      <w:proofErr w:type="gramEnd"/>
+      <w:r>
+        <w:rPr>
+          <w:b/>
+        </w:rPr>
+        <w:t xml:space="preserve"> </w:t>
+      </w:r>
+      <w:r>
+        <w:t xml:space="preserve">and </w:t>
+      </w:r>
+      <w:r>
+        <w:rPr>
+          <w:b/>
+        </w:rPr>
+        <w:t xml:space="preserve">git commit. </w:t>
+      </w:r>
+      <w:r>
+        <w:t xml:space="preserve">At each step run </w:t>
+      </w:r>
+      <w:r>
+        <w:rPr>
+          <w:b/>
+        </w:rPr>
+        <w:t>git status</w:t>
+      </w:r>
+      <w:r>
+        <w:t xml:space="preserve"> to ensure the correct files are staged and checked in. </w:t>
+      </w:r>
+    </w:p>
+    <w:p>
+      <w:pPr>
+        <w:pStyle w:val="ListParagraph"/>
+        <w:numPr>
+          <w:ilvl w:val="0"/>
+          <w:numId w:val="14"/>
+        </w:numPr>
+      </w:pPr>
+      <w:r>
         <w:t>Once all has been checked in successfully, clean the work directory.</w:t>
       </w:r>
     </w:p>
@@ -7216,11 +7509,11 @@
       <w:pPr>
         <w:pStyle w:val="Heading2"/>
       </w:pPr>
-      <w:bookmarkStart w:id="17" w:name="_Toc395527548"/>
+      <w:bookmarkStart w:id="16" w:name="_Toc395527548"/>
       <w:r>
         <w:t>Summary</w:t>
       </w:r>
-      <w:bookmarkEnd w:id="17"/>
+      <w:bookmarkEnd w:id="16"/>
     </w:p>
     <w:p>
       <w:r>
@@ -7236,23 +7529,12 @@
         </w:numPr>
       </w:pPr>
       <w:r>
-        <w:t>A block design .</w:t>
-      </w:r>
-      <w:proofErr w:type="spellStart"/>
-      <w:r>
-        <w:t>bd</w:t>
-      </w:r>
-      <w:proofErr w:type="spellEnd"/>
-      <w:r>
-        <w:t xml:space="preserve"> file can be generated using the </w:t>
-      </w:r>
-      <w:proofErr w:type="spellStart"/>
-      <w:r>
-        <w:t>write_bd_tcl</w:t>
-      </w:r>
-      <w:proofErr w:type="spellEnd"/>
-      <w:r>
-        <w:t xml:space="preserve"> command.</w:t>
+        <w:t>A block design .bd file can be generated using the w</w:t>
+      </w:r>
+      <w:bookmarkStart w:id="17" w:name="_GoBack"/>
+      <w:bookmarkEnd w:id="17"/>
+      <w:r>
+        <w:t>rite_bd_tcl command.</w:t>
       </w:r>
     </w:p>
     <w:p>
@@ -7264,7 +7546,6 @@
         </w:numPr>
       </w:pPr>
       <w:r>
-        <w:lastRenderedPageBreak/>
         <w:t xml:space="preserve">The </w:t>
       </w:r>
       <w:proofErr w:type="spellStart"/>
@@ -7273,15 +7554,7 @@
       </w:r>
       <w:proofErr w:type="spellEnd"/>
       <w:r>
-        <w:t xml:space="preserve"> command generates block design output products from a .</w:t>
-      </w:r>
-      <w:proofErr w:type="spellStart"/>
-      <w:r>
-        <w:t>bd</w:t>
-      </w:r>
-      <w:proofErr w:type="spellEnd"/>
-      <w:r>
-        <w:t xml:space="preserve"> file, similar to Managed IP.</w:t>
+        <w:t xml:space="preserve"> command generates block design output products from a .bd file, similar to Managed IP.</w:t>
       </w:r>
     </w:p>
     <w:p>
@@ -7374,6 +7647,7 @@
       </w:pPr>
       <w:proofErr w:type="gramStart"/>
       <w:r>
+        <w:lastRenderedPageBreak/>
         <w:t>scripts/</w:t>
       </w:r>
       <w:proofErr w:type="spellStart"/>
@@ -7704,7 +7978,6 @@
         </w:numPr>
       </w:pPr>
       <w:r>
-        <w:lastRenderedPageBreak/>
         <w:t>N</w:t>
       </w:r>
       <w:r>
@@ -7900,6 +8173,7 @@
         </w:numPr>
       </w:pPr>
       <w:r>
+        <w:lastRenderedPageBreak/>
         <w:t>To package the design into an IP, launch the Create and Package IP Wizard from the Tools menu. Step through the wizard and:</w:t>
       </w:r>
     </w:p>
@@ -8208,7 +8482,6 @@
         </w:numPr>
       </w:pPr>
       <w:r>
-        <w:lastRenderedPageBreak/>
         <w:t>Add the custom IP. To do this we must first add the IP repository.</w:t>
       </w:r>
     </w:p>
@@ -8338,6 +8611,7 @@
         <w:rPr>
           <w:noProof/>
         </w:rPr>
+        <w:lastRenderedPageBreak/>
         <w:drawing>
           <wp:inline distT="0" distB="0" distL="0" distR="0">
             <wp:extent cx="2513882" cy="2623931"/>
@@ -8509,7 +8783,6 @@
         <w:rPr>
           <w:noProof/>
         </w:rPr>
-        <w:lastRenderedPageBreak/>
         <w:drawing>
           <wp:inline distT="0" distB="0" distL="0" distR="0" wp14:anchorId="5332BAE6" wp14:editId="5C38EE55">
             <wp:extent cx="2610368" cy="1940118"/>
@@ -8615,6 +8888,7 @@
         <w:rPr>
           <w:noProof/>
         </w:rPr>
+        <w:lastRenderedPageBreak/>
         <w:drawing>
           <wp:inline distT="0" distB="0" distL="0" distR="0" wp14:anchorId="07E86A5A" wp14:editId="7A44BB75">
             <wp:extent cx="3753015" cy="1502446"/>
@@ -8801,7 +9075,6 @@
         <w:rPr>
           <w:noProof/>
         </w:rPr>
-        <w:lastRenderedPageBreak/>
         <w:drawing>
           <wp:inline distT="0" distB="0" distL="0" distR="0" wp14:anchorId="6512D1F0" wp14:editId="1E0CC7B2">
             <wp:extent cx="2870421" cy="1720874"/>
@@ -8994,6 +9267,7 @@
       </w:pPr>
       <w:bookmarkStart w:id="22" w:name="_Toc395527553"/>
       <w:r>
+        <w:lastRenderedPageBreak/>
         <w:t xml:space="preserve">Lab 5: HLS-Based </w:t>
       </w:r>
       <w:r>
@@ -9282,7 +9556,6 @@
         <w:rPr>
           <w:noProof/>
         </w:rPr>
-        <w:lastRenderedPageBreak/>
         <w:drawing>
           <wp:inline distT="0" distB="0" distL="0" distR="0" wp14:anchorId="011286C0" wp14:editId="3EC830BE">
             <wp:extent cx="1806176" cy="1367625"/>
@@ -9475,6 +9748,7 @@
         <w:rPr>
           <w:noProof/>
         </w:rPr>
+        <w:lastRenderedPageBreak/>
         <w:drawing>
           <wp:inline distT="0" distB="0" distL="0" distR="0" wp14:anchorId="201CE5B3" wp14:editId="0FA4CC30">
             <wp:extent cx="5187466" cy="3013544"/>
@@ -9643,7 +9917,6 @@
         </w:numPr>
       </w:pPr>
       <w:r>
-        <w:lastRenderedPageBreak/>
         <w:t xml:space="preserve">Note the HLS script uses relative pathnames. Also note that it stores synthesis </w:t>
       </w:r>
       <w:r>
@@ -9743,16 +10016,8 @@
         <w:rPr>
           <w:b/>
         </w:rPr>
-        <w:t>/</w:t>
-      </w:r>
-      <w:proofErr w:type="spellStart"/>
-      <w:r>
-        <w:rPr>
-          <w:b/>
-        </w:rPr>
-        <w:t>ip</w:t>
-      </w:r>
-      <w:proofErr w:type="spellEnd"/>
+        <w:t>/ip</w:t>
+      </w:r>
       <w:r>
         <w:t xml:space="preserve"> directory. </w:t>
       </w:r>
@@ -9818,6 +10083,7 @@
         <w:pStyle w:val="Heading1"/>
       </w:pPr>
       <w:r>
+        <w:lastRenderedPageBreak/>
         <w:t xml:space="preserve">Lab 6: </w:t>
       </w:r>
       <w:r>
@@ -10111,7 +10377,7 @@
         <w:ind w:left="1440" w:hanging="360"/>
       </w:pPr>
     </w:lvl>
-    <w:lvl w:ilvl="2" w:tplc="0409001B" w:tentative="1">
+    <w:lvl w:ilvl="2" w:tplc="0409001B">
       <w:start w:val="1"/>
       <w:numFmt w:val="lowerRoman"/>
       <w:lvlText w:val="%3."/>
@@ -14123,7 +14389,7 @@
 </file>
 
 <file path=customXml/itemProps1.xml><?xml version="1.0" encoding="utf-8"?>
-<ds:datastoreItem xmlns:ds="http://schemas.openxmlformats.org/officeDocument/2006/customXml" ds:itemID="{2CB55E9E-1E6A-49CD-94C2-C99268AA63DB}">
+<ds:datastoreItem xmlns:ds="http://schemas.openxmlformats.org/officeDocument/2006/customXml" ds:itemID="{1D5E8A01-406B-4EFF-A2FE-3FAE81E7FBD1}">
   <ds:schemaRefs>
     <ds:schemaRef ds:uri="http://schemas.openxmlformats.org/officeDocument/2006/bibliography"/>
   </ds:schemaRefs>

</xml_diff>

<commit_message>
Added lab_files for lab4
</commit_message>
<xml_diff>
--- a/doc/tscVersionControl.docx
+++ b/doc/tscVersionControl.docx
@@ -7529,12 +7529,7 @@
         </w:numPr>
       </w:pPr>
       <w:r>
-        <w:t>A block design .bd file can be generated using the w</w:t>
-      </w:r>
-      <w:bookmarkStart w:id="17" w:name="_GoBack"/>
-      <w:bookmarkEnd w:id="17"/>
-      <w:r>
-        <w:t>rite_bd_tcl command.</w:t>
+        <w:t>A block design .bd file can be generated using the write_bd_tcl command.</w:t>
       </w:r>
     </w:p>
     <w:p>
@@ -7546,29 +7541,21 @@
         </w:numPr>
       </w:pPr>
       <w:r>
-        <w:t xml:space="preserve">The </w:t>
-      </w:r>
-      <w:proofErr w:type="spellStart"/>
-      <w:r>
-        <w:t>generate_target</w:t>
-      </w:r>
-      <w:proofErr w:type="spellEnd"/>
-      <w:r>
-        <w:t xml:space="preserve"> command generates block design output products from a .bd file, similar to Managed IP.</w:t>
+        <w:t>The generate_target command generates block design output products from a .bd file, similar to Managed IP.</w:t>
       </w:r>
     </w:p>
     <w:p>
       <w:pPr>
         <w:pStyle w:val="Heading1"/>
       </w:pPr>
-      <w:bookmarkStart w:id="18" w:name="_Toc395527549"/>
+      <w:bookmarkStart w:id="17" w:name="_Toc395527549"/>
       <w:r>
         <w:t xml:space="preserve">Lab 4: </w:t>
       </w:r>
       <w:r>
         <w:t>Packaged Custom RTL IP</w:t>
       </w:r>
-      <w:bookmarkEnd w:id="18"/>
+      <w:bookmarkEnd w:id="17"/>
     </w:p>
     <w:p>
       <w:r>
@@ -7592,7 +7579,10 @@
         </w:numPr>
       </w:pPr>
       <w:r>
-        <w:t>Creating a script to package the RTL project.</w:t>
+        <w:t>Creating a script to package the R</w:t>
+      </w:r>
+      <w:r>
+        <w:t>TL project from scratch.</w:t>
       </w:r>
     </w:p>
     <w:p>
@@ -7604,7 +7594,13 @@
         </w:numPr>
       </w:pPr>
       <w:r>
-        <w:t>Checking in the packaged IP.</w:t>
+        <w:t xml:space="preserve">Placing the necessary </w:t>
+      </w:r>
+      <w:r>
+        <w:t>packaged IP</w:t>
+      </w:r>
+      <w:r>
+        <w:t xml:space="preserve"> files under revision control.</w:t>
       </w:r>
     </w:p>
     <w:p>
@@ -7616,21 +7612,18 @@
         </w:numPr>
       </w:pPr>
       <w:r>
-        <w:t>Iterating</w:t>
-      </w:r>
-      <w:r>
-        <w:t xml:space="preserve"> to revise the IP within IP Integrator.</w:t>
+        <w:t>Revising the IP within IP Integrator, re-packaging, and checking in the updated IP.</w:t>
       </w:r>
     </w:p>
     <w:p>
       <w:pPr>
         <w:pStyle w:val="Heading2"/>
       </w:pPr>
-      <w:bookmarkStart w:id="19" w:name="_Toc395527550"/>
+      <w:bookmarkStart w:id="18" w:name="_Toc395527550"/>
       <w:r>
         <w:t>Lab Files</w:t>
       </w:r>
-      <w:bookmarkEnd w:id="19"/>
+      <w:bookmarkEnd w:id="18"/>
     </w:p>
     <w:p>
       <w:r>
@@ -7679,35 +7672,8 @@
       <w:r>
         <w:t>: Contains the RTL source for the IP</w:t>
       </w:r>
-    </w:p>
-    <w:p>
-      <w:r>
-        <w:t xml:space="preserve">Copy the </w:t>
-      </w:r>
-      <w:proofErr w:type="spellStart"/>
-      <w:r>
-        <w:t>cip.tcl</w:t>
-      </w:r>
-      <w:proofErr w:type="spellEnd"/>
-      <w:r>
-        <w:t xml:space="preserve"> file to your local scripts directory and copy the </w:t>
-      </w:r>
-      <w:proofErr w:type="spellStart"/>
-      <w:r>
-        <w:t>bft</w:t>
-      </w:r>
-      <w:proofErr w:type="spellEnd"/>
-      <w:r>
-        <w:t xml:space="preserve"> directory to your local </w:t>
-      </w:r>
-      <w:proofErr w:type="gramStart"/>
-      <w:r>
-        <w:t>hdl</w:t>
-      </w:r>
-      <w:proofErr w:type="gramEnd"/>
-      <w:r>
-        <w:t xml:space="preserve"> directory.</w:t>
-      </w:r>
+      <w:bookmarkStart w:id="19" w:name="_GoBack"/>
+      <w:bookmarkEnd w:id="19"/>
     </w:p>
     <w:p>
       <w:r>
@@ -7851,6 +7817,57 @@
       </w:r>
       <w:r>
         <w:t xml:space="preserve"> after a successful packaging run.</w:t>
+      </w:r>
+    </w:p>
+    <w:p>
+      <w:pPr>
+        <w:pStyle w:val="ListParagraph"/>
+        <w:numPr>
+          <w:ilvl w:val="0"/>
+          <w:numId w:val="24"/>
+        </w:numPr>
+      </w:pPr>
+      <w:r>
+        <w:t xml:space="preserve">Copy the </w:t>
+      </w:r>
+      <w:proofErr w:type="spellStart"/>
+      <w:r>
+        <w:rPr>
+          <w:b/>
+        </w:rPr>
+        <w:t>cip.tcl</w:t>
+      </w:r>
+      <w:proofErr w:type="spellEnd"/>
+      <w:r>
+        <w:t xml:space="preserve"> file to your local </w:t>
+      </w:r>
+      <w:r>
+        <w:rPr>
+          <w:b/>
+        </w:rPr>
+        <w:t>scripts</w:t>
+      </w:r>
+      <w:r>
+        <w:t xml:space="preserve"> directory and copy the </w:t>
+      </w:r>
+      <w:proofErr w:type="spellStart"/>
+      <w:r>
+        <w:t>bft</w:t>
+      </w:r>
+      <w:proofErr w:type="spellEnd"/>
+      <w:r>
+        <w:t xml:space="preserve"> directory to your local </w:t>
+      </w:r>
+      <w:proofErr w:type="gramStart"/>
+      <w:r>
+        <w:rPr>
+          <w:b/>
+        </w:rPr>
+        <w:t>hdl</w:t>
+      </w:r>
+      <w:proofErr w:type="gramEnd"/>
+      <w:r>
+        <w:t xml:space="preserve"> directory.</w:t>
       </w:r>
     </w:p>
     <w:p>
@@ -14389,7 +14406,7 @@
 </file>
 
 <file path=customXml/itemProps1.xml><?xml version="1.0" encoding="utf-8"?>
-<ds:datastoreItem xmlns:ds="http://schemas.openxmlformats.org/officeDocument/2006/customXml" ds:itemID="{1D5E8A01-406B-4EFF-A2FE-3FAE81E7FBD1}">
+<ds:datastoreItem xmlns:ds="http://schemas.openxmlformats.org/officeDocument/2006/customXml" ds:itemID="{2081486E-9176-4065-AB8F-088178EB45DC}">
   <ds:schemaRefs>
     <ds:schemaRef ds:uri="http://schemas.openxmlformats.org/officeDocument/2006/bibliography"/>
   </ds:schemaRefs>

</xml_diff>

<commit_message>
added lab 4 solution
</commit_message>
<xml_diff>
--- a/doc/tscVersionControl.docx
+++ b/doc/tscVersionControl.docx
@@ -2718,15 +2718,7 @@
     </w:p>
     <w:p>
       <w:r>
-        <w:t xml:space="preserve">The labs are created to run on Windows.  Attendees can modify scripts and </w:t>
-      </w:r>
-      <w:proofErr w:type="spellStart"/>
-      <w:r>
-        <w:t>Makefiles</w:t>
-      </w:r>
-      <w:proofErr w:type="spellEnd"/>
-      <w:r>
-        <w:t xml:space="preserve"> to run on Linux if necessary.</w:t>
+        <w:t>The labs are created to run on Windows.  Attendees can modify scripts and Makefiles to run on Linux if necessary.</w:t>
       </w:r>
     </w:p>
     <w:p>
@@ -2802,15 +2794,7 @@
       </w:r>
       <w:proofErr w:type="spellEnd"/>
       <w:r>
-        <w:t xml:space="preserve"> are directories lab1, lab2, lab3, and lab? </w:t>
-      </w:r>
-      <w:proofErr w:type="gramStart"/>
-      <w:r>
-        <w:t>which</w:t>
-      </w:r>
-      <w:proofErr w:type="gramEnd"/>
-      <w:r>
-        <w:t xml:space="preserve"> contain the files for each lab.</w:t>
+        <w:t xml:space="preserve"> are directories lab1, lab2, lab3, and lab? which contain the files for each lab.</w:t>
       </w:r>
     </w:p>
     <w:p>
@@ -3114,13 +3098,8 @@
       </w:r>
     </w:p>
     <w:p>
-      <w:proofErr w:type="gramStart"/>
-      <w:r>
-        <w:t>so</w:t>
-      </w:r>
-      <w:proofErr w:type="gramEnd"/>
-      <w:r>
-        <w:t xml:space="preserve"> to begin lab2, you copy ip.tcl to:</w:t>
+      <w:r>
+        <w:t>so to begin lab2, you copy ip.tcl to:</w:t>
       </w:r>
     </w:p>
     <w:p>
@@ -3147,15 +3126,7 @@
       </w:pPr>
       <w:bookmarkStart w:id="4" w:name="_Toc395527536"/>
       <w:r>
-        <w:t xml:space="preserve">Lab </w:t>
-      </w:r>
-      <w:proofErr w:type="gramStart"/>
-      <w:r>
-        <w:t>1 :</w:t>
-      </w:r>
-      <w:proofErr w:type="gramEnd"/>
-      <w:r>
-        <w:t xml:space="preserve"> </w:t>
+        <w:t xml:space="preserve">Lab 1 : </w:t>
       </w:r>
       <w:r>
         <w:t>RTL P</w:t>
@@ -3310,11 +3281,9 @@
       </w:r>
     </w:p>
     <w:p>
-      <w:proofErr w:type="gramStart"/>
       <w:r>
         <w:t>call</w:t>
       </w:r>
-      <w:proofErr w:type="gramEnd"/>
       <w:r>
         <w:t xml:space="preserve"> </w:t>
       </w:r>
@@ -3344,15 +3313,7 @@
         <w:t>make</w:t>
       </w:r>
       <w:r>
-        <w:t xml:space="preserve"> utility to call </w:t>
-      </w:r>
-      <w:proofErr w:type="spellStart"/>
-      <w:r>
-        <w:t>Makefiles</w:t>
-      </w:r>
-      <w:proofErr w:type="spellEnd"/>
-      <w:r>
-        <w:t xml:space="preserve"> in the Windows shell.  You can also run other common UNIX commands such </w:t>
+        <w:t xml:space="preserve"> utility to call Makefiles in the Windows shell.  You can also run other common UNIX commands such </w:t>
       </w:r>
       <w:proofErr w:type="spellStart"/>
       <w:r>
@@ -3549,15 +3510,7 @@
     </w:p>
     <w:p>
       <w:r>
-        <w:t xml:space="preserve">The Git shell </w:t>
-      </w:r>
-      <w:proofErr w:type="gramStart"/>
-      <w:r>
-        <w:t>functions just like a bash shell and is</w:t>
-      </w:r>
-      <w:proofErr w:type="gramEnd"/>
-      <w:r>
-        <w:t xml:space="preserve"> pre-configured to run git commands. On Windows the pathname to the </w:t>
+        <w:t xml:space="preserve">The Git shell functions just like a bash shell and is pre-configured to run git commands. On Windows the pathname to the </w:t>
       </w:r>
       <w:r>
         <w:rPr>
@@ -3917,15 +3870,7 @@
         <w:t>script</w:t>
       </w:r>
       <w:r>
-        <w:t xml:space="preserve"> directory and test them by running </w:t>
-      </w:r>
-      <w:proofErr w:type="spellStart"/>
-      <w:r>
-        <w:t>vivado</w:t>
-      </w:r>
-      <w:proofErr w:type="spellEnd"/>
-      <w:r>
-        <w:t xml:space="preserve"> or make in the </w:t>
+        <w:t xml:space="preserve"> directory and test them by running vivado or make in the </w:t>
       </w:r>
       <w:r>
         <w:rPr>
@@ -4056,13 +4001,8 @@
         </w:numPr>
       </w:pPr>
       <w:r>
-        <w:t xml:space="preserve">Using </w:t>
-      </w:r>
-      <w:proofErr w:type="spellStart"/>
-      <w:r>
-        <w:t>write_project_tcl</w:t>
-      </w:r>
-      <w:proofErr w:type="spellEnd"/>
+        <w:t>Using write_project_tcl</w:t>
+      </w:r>
     </w:p>
     <w:p>
       <w:pPr>
@@ -4912,15 +4852,7 @@
         </w:numPr>
       </w:pPr>
       <w:r>
-        <w:t xml:space="preserve">scripts/ip.tcl: This is a template file where you will add the Tcl required </w:t>
-      </w:r>
-      <w:proofErr w:type="gramStart"/>
-      <w:r>
-        <w:t>to build</w:t>
-      </w:r>
-      <w:proofErr w:type="gramEnd"/>
-      <w:r>
-        <w:t xml:space="preserve"> the IP from scratch.</w:t>
+        <w:t>scripts/ip.tcl: This is a template file where you will add the Tcl required to build the IP from scratch.</w:t>
       </w:r>
     </w:p>
     <w:p>
@@ -5093,14 +5025,12 @@
       <w:r>
         <w:t xml:space="preserve">When prompted, </w:t>
       </w:r>
-      <w:proofErr w:type="gramStart"/>
       <w:r>
         <w:rPr>
           <w:b/>
         </w:rPr>
         <w:t>Generate</w:t>
       </w:r>
-      <w:proofErr w:type="gramEnd"/>
       <w:r>
         <w:t xml:space="preserve"> the output products and move the synthesis run to the Background.</w:t>
       </w:r>
@@ -6416,7 +6346,6 @@
           <w:numId w:val="8"/>
         </w:numPr>
       </w:pPr>
-      <w:proofErr w:type="gramStart"/>
       <w:r>
         <w:t>scripts/</w:t>
       </w:r>
@@ -6424,11 +6353,7 @@
         <w:t>bd_gen</w:t>
       </w:r>
       <w:r>
-        <w:t>.tcl</w:t>
-      </w:r>
-      <w:proofErr w:type="gramEnd"/>
-      <w:r>
-        <w:t xml:space="preserve">: This is a template file where you will add the Tcl required to build the </w:t>
+        <w:t xml:space="preserve">.tcl: This is a template file where you will add the Tcl required to build the </w:t>
       </w:r>
       <w:r>
         <w:t>block design</w:t>
@@ -7064,16 +6989,8 @@
         <w:rPr>
           <w:b/>
         </w:rPr>
-        <w:t>.</w:t>
-      </w:r>
-      <w:proofErr w:type="spellStart"/>
-      <w:r>
-        <w:rPr>
-          <w:b/>
-        </w:rPr>
-        <w:t>bd.done</w:t>
-      </w:r>
-      <w:proofErr w:type="spellEnd"/>
+        <w:t>.bd.done</w:t>
+      </w:r>
       <w:r>
         <w:t xml:space="preserve"> is the final step</w:t>
       </w:r>
@@ -7090,15 +7007,7 @@
         </w:numPr>
       </w:pPr>
       <w:r>
-        <w:t xml:space="preserve">Test the script by exiting any interactive Vivado sessions and running </w:t>
-      </w:r>
-      <w:proofErr w:type="spellStart"/>
-      <w:r>
-        <w:t>vivado</w:t>
-      </w:r>
-      <w:proofErr w:type="spellEnd"/>
-      <w:r>
-        <w:t xml:space="preserve"> in batch mode, sourcing the script.</w:t>
+        <w:t>Test the script by exiting any interactive Vivado sessions and running vivado in batch mode, sourcing the script.</w:t>
       </w:r>
       <w:r>
         <w:t xml:space="preserve"> Verify that it generates the expected output.</w:t>
@@ -7113,15 +7022,7 @@
         </w:numPr>
       </w:pPr>
       <w:r>
-        <w:t xml:space="preserve">The output products are located in the project </w:t>
-      </w:r>
-      <w:proofErr w:type="spellStart"/>
-      <w:r>
-        <w:t>srcs</w:t>
-      </w:r>
-      <w:proofErr w:type="spellEnd"/>
-      <w:r>
-        <w:t xml:space="preserve"> directory. </w:t>
+        <w:t xml:space="preserve">The output products are located in the project srcs directory. </w:t>
       </w:r>
     </w:p>
     <w:p>
@@ -7163,33 +7064,23 @@
         <w:lastRenderedPageBreak/>
         <w:t xml:space="preserve">Include a target </w:t>
       </w:r>
-      <w:proofErr w:type="spellStart"/>
       <w:r>
         <w:rPr>
           <w:b/>
         </w:rPr>
         <w:t>bd_gen</w:t>
       </w:r>
-      <w:proofErr w:type="spellEnd"/>
       <w:r>
         <w:t xml:space="preserve"> that results in the entire block design being generated from scratch.</w:t>
       </w:r>
       <w:r>
         <w:t xml:space="preserve"> Similar to other targets, </w:t>
       </w:r>
-      <w:proofErr w:type="spellStart"/>
-      <w:r>
-        <w:rPr>
-          <w:b/>
-        </w:rPr>
-        <w:t>bd_gen</w:t>
-      </w:r>
-      <w:proofErr w:type="spellEnd"/>
-      <w:r>
-        <w:rPr>
-          <w:b/>
-        </w:rPr>
-        <w:t xml:space="preserve"> </w:t>
+      <w:r>
+        <w:rPr>
+          <w:b/>
+        </w:rPr>
+        <w:t xml:space="preserve">bd_gen </w:t>
       </w:r>
       <w:r>
         <w:t xml:space="preserve">is dependent on </w:t>
@@ -7198,21 +7089,7 @@
         <w:rPr>
           <w:b/>
         </w:rPr>
-        <w:t>.</w:t>
-      </w:r>
-      <w:proofErr w:type="spellStart"/>
-      <w:r>
-        <w:rPr>
-          <w:b/>
-        </w:rPr>
-        <w:t>bd.done</w:t>
-      </w:r>
-      <w:proofErr w:type="spellEnd"/>
-      <w:r>
-        <w:rPr>
-          <w:b/>
-        </w:rPr>
-        <w:t>.</w:t>
+        <w:t>.bd.done.</w:t>
       </w:r>
     </w:p>
     <w:p>
@@ -7239,15 +7116,7 @@
         <w:t xml:space="preserve"> </w:t>
       </w:r>
       <w:r>
-        <w:t xml:space="preserve">In the Makefile however the </w:t>
-      </w:r>
-      <w:proofErr w:type="spellStart"/>
-      <w:r>
-        <w:t>bd_gen</w:t>
-      </w:r>
-      <w:proofErr w:type="spellEnd"/>
-      <w:r>
-        <w:t xml:space="preserve"> target should just be generated unconditionally when made.</w:t>
+        <w:t>In the Makefile however the bd_gen target should just be generated unconditionally when made.</w:t>
       </w:r>
     </w:p>
     <w:p>
@@ -7286,15 +7155,7 @@
         <w:t>.</w:t>
       </w:r>
       <w:r>
-        <w:t xml:space="preserve"> Note that this may remove the </w:t>
-      </w:r>
-      <w:proofErr w:type="spellStart"/>
-      <w:r>
-        <w:t>zynq</w:t>
-      </w:r>
-      <w:proofErr w:type="spellEnd"/>
-      <w:r>
-        <w:t xml:space="preserve"> project which contains the block design so it is important to make sure the script runs successfully.</w:t>
+        <w:t xml:space="preserve"> Note that this may remove the zynq project which contains the block design so it is important to make sure the script runs successfully.</w:t>
       </w:r>
     </w:p>
     <w:p>
@@ -7308,14 +7169,12 @@
       <w:r>
         <w:t xml:space="preserve">Next make </w:t>
       </w:r>
-      <w:proofErr w:type="spellStart"/>
       <w:r>
         <w:rPr>
           <w:b/>
         </w:rPr>
         <w:t>bd_gen</w:t>
       </w:r>
-      <w:proofErr w:type="spellEnd"/>
       <w:r>
         <w:t>.</w:t>
       </w:r>
@@ -7340,19 +7199,11 @@
       <w:r>
         <w:t xml:space="preserve"> in the root directory, at the same level as the other source directories. Copy the bd output products into bd from work. This should be the entire </w:t>
       </w:r>
-      <w:proofErr w:type="spellStart"/>
-      <w:r>
-        <w:rPr>
-          <w:b/>
-        </w:rPr>
-        <w:t>zynq_bd</w:t>
-      </w:r>
-      <w:proofErr w:type="spellEnd"/>
-      <w:r>
-        <w:rPr>
-          <w:b/>
-        </w:rPr>
-        <w:t xml:space="preserve"> </w:t>
+      <w:r>
+        <w:rPr>
+          <w:b/>
+        </w:rPr>
+        <w:t xml:space="preserve">zynq_bd </w:t>
       </w:r>
       <w:r>
         <w:t>directory.</w:t>
@@ -7388,15 +7239,7 @@
         </w:numPr>
       </w:pPr>
       <w:r>
-        <w:t xml:space="preserve">The bd directory and the </w:t>
-      </w:r>
-      <w:proofErr w:type="spellStart"/>
-      <w:r>
-        <w:t>zynq_bd</w:t>
-      </w:r>
-      <w:proofErr w:type="spellEnd"/>
-      <w:r>
-        <w:t xml:space="preserve"> block design.</w:t>
+        <w:t>The bd directory and the zynq_bd block design.</w:t>
       </w:r>
     </w:p>
     <w:p>
@@ -7426,15 +7269,7 @@
         </w:numPr>
       </w:pPr>
       <w:r>
-        <w:t xml:space="preserve">The original </w:t>
-      </w:r>
-      <w:proofErr w:type="spellStart"/>
-      <w:r>
-        <w:t>zynq</w:t>
-      </w:r>
-      <w:proofErr w:type="spellEnd"/>
-      <w:r>
-        <w:t xml:space="preserve"> project as well as work contents can be discarded.</w:t>
+        <w:t>The original zynq project as well as work contents can be discarded.</w:t>
       </w:r>
     </w:p>
     <w:p>
@@ -7445,7 +7280,6 @@
           <w:numId w:val="14"/>
         </w:numPr>
       </w:pPr>
-      <w:proofErr w:type="gramStart"/>
       <w:r>
         <w:t xml:space="preserve">Check in the </w:t>
       </w:r>
@@ -7462,14 +7296,7 @@
         <w:rPr>
           <w:b/>
         </w:rPr>
-        <w:t>git add</w:t>
-      </w:r>
-      <w:proofErr w:type="gramEnd"/>
-      <w:r>
-        <w:rPr>
-          <w:b/>
-        </w:rPr>
-        <w:t xml:space="preserve"> </w:t>
+        <w:t xml:space="preserve">git add </w:t>
       </w:r>
       <w:r>
         <w:t xml:space="preserve">and </w:t>
@@ -7559,15 +7386,7 @@
     </w:p>
     <w:p>
       <w:r>
-        <w:t xml:space="preserve">This lab covers RTL that is packaged into a custom IP for the IP Catalog. We will package the familiar </w:t>
-      </w:r>
-      <w:proofErr w:type="spellStart"/>
-      <w:r>
-        <w:t>bft</w:t>
-      </w:r>
-      <w:proofErr w:type="spellEnd"/>
-      <w:r>
-        <w:t xml:space="preserve"> example design. We will cover:</w:t>
+        <w:t>This lab covers RTL that is packaged into a custom IP for the IP Catalog. We will package the familiar bft example design. We will cover:</w:t>
       </w:r>
     </w:p>
     <w:p>
@@ -7638,19 +7457,12 @@
           <w:numId w:val="8"/>
         </w:numPr>
       </w:pPr>
-      <w:proofErr w:type="gramStart"/>
       <w:r>
         <w:lastRenderedPageBreak/>
         <w:t>scripts/</w:t>
       </w:r>
-      <w:proofErr w:type="spellStart"/>
-      <w:r>
-        <w:t>cip.tcl</w:t>
-      </w:r>
-      <w:proofErr w:type="spellEnd"/>
-      <w:proofErr w:type="gramEnd"/>
-      <w:r>
-        <w:t>: This is a template file where you will add the Tcl required to build the packaged IP from scratch.</w:t>
+      <w:r>
+        <w:t>cip.tcl: This is a template file where you will add the Tcl required to build the packaged IP from scratch.</w:t>
       </w:r>
     </w:p>
     <w:p>
@@ -7662,22 +7474,7 @@
         </w:numPr>
       </w:pPr>
       <w:r>
-        <w:t>hdl/</w:t>
-      </w:r>
-      <w:proofErr w:type="spellStart"/>
-      <w:r>
-        <w:t>bft</w:t>
-      </w:r>
-      <w:proofErr w:type="spellEnd"/>
-      <w:r>
-        <w:t>: Contains the RTL source for the IP</w:t>
-      </w:r>
-      <w:bookmarkStart w:id="19" w:name="_GoBack"/>
-      <w:bookmarkEnd w:id="19"/>
-    </w:p>
-    <w:p>
-      <w:r>
-        <w:t>At a high level, the procedure for packaging IP involves:</w:t>
+        <w:t>scripts/Makefile: The Makefile has been updated with a hint for setting up the relevant dependencies.</w:t>
       </w:r>
     </w:p>
     <w:p>
@@ -7689,7 +7486,12 @@
         </w:numPr>
       </w:pPr>
       <w:r>
-        <w:t>Creating a project and adding the sources.</w:t>
+        <w:t>hdl/bft: Contains the RTL source for the IP</w:t>
+      </w:r>
+    </w:p>
+    <w:p>
+      <w:r>
+        <w:t>At a high level, the procedure for packaging IP involves:</w:t>
       </w:r>
     </w:p>
     <w:p>
@@ -7713,18 +7515,7 @@
         </w:numPr>
       </w:pPr>
       <w:r>
-        <w:t xml:space="preserve">Ensuring all necessary source files </w:t>
-      </w:r>
-      <w:proofErr w:type="gramStart"/>
-      <w:r>
-        <w:t>are</w:t>
-      </w:r>
-      <w:proofErr w:type="gramEnd"/>
-      <w:r>
-        <w:t xml:space="preserve"> located within </w:t>
-      </w:r>
-      <w:r>
-        <w:t>the IP Definition directory.</w:t>
+        <w:t>Copying all necessary source files under the IP Definition directory, so that the sources are kept with the packaged IP.</w:t>
       </w:r>
     </w:p>
     <w:p>
@@ -7736,10 +7527,10 @@
         </w:numPr>
       </w:pPr>
       <w:r>
-        <w:t>Co</w:t>
-      </w:r>
-      <w:r>
-        <w:t>nfiguring IP packaging settings such as version info.</w:t>
+        <w:t>Creating a project and</w:t>
+      </w:r>
+      <w:r>
+        <w:t xml:space="preserve"> adding the sources from the IP Definition directory.</w:t>
       </w:r>
     </w:p>
     <w:p>
@@ -7751,7 +7542,10 @@
         </w:numPr>
       </w:pPr>
       <w:r>
-        <w:t>Generating the packaged IP and checking it in. The project can be discarded.</w:t>
+        <w:t>Co</w:t>
+      </w:r>
+      <w:r>
+        <w:t>nfiguring IP packaging settings such as version info.</w:t>
       </w:r>
     </w:p>
     <w:p>
@@ -7763,7 +7557,22 @@
         </w:numPr>
       </w:pPr>
       <w:r>
-        <w:t>Creating a script that can generate the IP from scratch.</w:t>
+        <w:t>Generating the packaged IP.</w:t>
+      </w:r>
+    </w:p>
+    <w:p>
+      <w:pPr>
+        <w:pStyle w:val="ListParagraph"/>
+        <w:numPr>
+          <w:ilvl w:val="0"/>
+          <w:numId w:val="8"/>
+        </w:numPr>
+      </w:pPr>
+      <w:r>
+        <w:t xml:space="preserve">Creating scripts and Makefiles that can </w:t>
+      </w:r>
+      <w:r>
+        <w:t>generate the IP from scratch.</w:t>
       </w:r>
     </w:p>
     <w:p>
@@ -7784,21 +7593,27 @@
       <w:pPr>
         <w:pStyle w:val="Heading2"/>
       </w:pPr>
-      <w:bookmarkStart w:id="20" w:name="_Toc395527551"/>
+      <w:bookmarkStart w:id="19" w:name="_Toc395527551"/>
       <w:r>
         <w:t>Lab Procedure</w:t>
       </w:r>
       <w:r>
         <w:t xml:space="preserve"> Part 1</w:t>
       </w:r>
-      <w:bookmarkEnd w:id="20"/>
+      <w:bookmarkEnd w:id="19"/>
     </w:p>
     <w:p>
       <w:r>
         <w:t>The goal of the first part of this lab i</w:t>
       </w:r>
       <w:r>
-        <w:t>s to have a script that can generate IP from scratch</w:t>
+        <w:t xml:space="preserve">s to </w:t>
+      </w:r>
+      <w:r>
+        <w:t>create</w:t>
+      </w:r>
+      <w:r>
+        <w:t xml:space="preserve"> a script that can generate IP from scratch</w:t>
       </w:r>
       <w:r>
         <w:t>. I</w:t>
@@ -7830,16 +7645,35 @@
       <w:r>
         <w:t xml:space="preserve">Copy the </w:t>
       </w:r>
-      <w:proofErr w:type="spellStart"/>
       <w:r>
         <w:rPr>
           <w:b/>
         </w:rPr>
         <w:t>cip.tcl</w:t>
       </w:r>
-      <w:proofErr w:type="spellEnd"/>
-      <w:r>
-        <w:t xml:space="preserve"> file to your local </w:t>
+      <w:r>
+        <w:t xml:space="preserve"> </w:t>
+      </w:r>
+      <w:r>
+        <w:t xml:space="preserve">and </w:t>
+      </w:r>
+      <w:r>
+        <w:rPr>
+          <w:b/>
+        </w:rPr>
+        <w:t>Makefile</w:t>
+      </w:r>
+      <w:r>
+        <w:t xml:space="preserve"> </w:t>
+      </w:r>
+      <w:r>
+        <w:t>file</w:t>
+      </w:r>
+      <w:r>
+        <w:t>s</w:t>
+      </w:r>
+      <w:r>
+        <w:t xml:space="preserve"> to your local </w:t>
       </w:r>
       <w:r>
         <w:rPr>
@@ -7850,22 +7684,21 @@
       <w:r>
         <w:t xml:space="preserve"> directory and copy the </w:t>
       </w:r>
-      <w:proofErr w:type="spellStart"/>
-      <w:r>
+      <w:r>
+        <w:rPr>
+          <w:b/>
+        </w:rPr>
         <w:t>bft</w:t>
       </w:r>
-      <w:proofErr w:type="spellEnd"/>
       <w:r>
         <w:t xml:space="preserve"> directory to your local </w:t>
       </w:r>
-      <w:proofErr w:type="gramStart"/>
       <w:r>
         <w:rPr>
           <w:b/>
         </w:rPr>
         <w:t>hdl</w:t>
       </w:r>
-      <w:proofErr w:type="gramEnd"/>
       <w:r>
         <w:t xml:space="preserve"> directory.</w:t>
       </w:r>
@@ -7879,18 +7712,25 @@
         </w:numPr>
       </w:pPr>
       <w:r>
-        <w:t>Begin with a clean work directory and copy the hdl</w:t>
-      </w:r>
-      <w:r>
-        <w:t>/</w:t>
-      </w:r>
-      <w:proofErr w:type="spellStart"/>
-      <w:r>
-        <w:t>bft</w:t>
-      </w:r>
-      <w:proofErr w:type="spellEnd"/>
-      <w:r>
-        <w:t xml:space="preserve"> directory into work.</w:t>
+        <w:t xml:space="preserve">Inside </w:t>
+      </w:r>
+      <w:r>
+        <w:rPr>
+          <w:b/>
+        </w:rPr>
+        <w:t>work</w:t>
+      </w:r>
+      <w:r>
+        <w:t xml:space="preserve">, create a directory called </w:t>
+      </w:r>
+      <w:r>
+        <w:rPr>
+          <w:b/>
+        </w:rPr>
+        <w:t>cip</w:t>
+      </w:r>
+      <w:r>
+        <w:t xml:space="preserve"> which will be used as the IP Definition directory.</w:t>
       </w:r>
     </w:p>
     <w:p>
@@ -7902,55 +7742,25 @@
         </w:numPr>
       </w:pPr>
       <w:r>
-        <w:t xml:space="preserve">Create a project targeting the </w:t>
-      </w:r>
-      <w:r>
-        <w:t>ZC702 board (</w:t>
-      </w:r>
-      <w:r>
-        <w:t>xc7z020clg484-1</w:t>
-      </w:r>
-      <w:r>
-        <w:t xml:space="preserve"> device</w:t>
-      </w:r>
-      <w:r>
-        <w:t>)</w:t>
-      </w:r>
-      <w:r>
-        <w:t xml:space="preserve">, and add the </w:t>
-      </w:r>
-      <w:proofErr w:type="spellStart"/>
-      <w:r>
+        <w:t xml:space="preserve">Copy the </w:t>
+      </w:r>
+      <w:r>
+        <w:rPr>
+          <w:b/>
+        </w:rPr>
         <w:t>bft</w:t>
       </w:r>
-      <w:proofErr w:type="spellEnd"/>
-      <w:r>
-        <w:t xml:space="preserve"> source files from the </w:t>
-      </w:r>
-      <w:proofErr w:type="gramStart"/>
-      <w:r>
-        <w:t>hdl</w:t>
-      </w:r>
-      <w:proofErr w:type="gramEnd"/>
-      <w:r>
-        <w:t xml:space="preserve"> directory (don’t import).</w:t>
-      </w:r>
-      <w:r>
-        <w:t xml:space="preserve"> </w:t>
-      </w:r>
-      <w:r>
-        <w:t xml:space="preserve">The design top is </w:t>
-      </w:r>
-      <w:proofErr w:type="spellStart"/>
-      <w:r>
-        <w:rPr>
-          <w:b/>
-        </w:rPr>
-        <w:t>bft</w:t>
-      </w:r>
-      <w:proofErr w:type="spellEnd"/>
-      <w:r>
-        <w:t>.</w:t>
+      <w:r>
+        <w:t xml:space="preserve"> directory from hdl to </w:t>
+      </w:r>
+      <w:r>
+        <w:rPr>
+          <w:b/>
+        </w:rPr>
+        <w:t>cip</w:t>
+      </w:r>
+      <w:r>
+        <w:t>.  This ensures that the source files will be packaged with the IP.</w:t>
       </w:r>
     </w:p>
     <w:p>
@@ -7962,28 +7772,22 @@
         </w:numPr>
       </w:pPr>
       <w:r>
-        <w:t xml:space="preserve">Before packaging, the RTL must </w:t>
-      </w:r>
-      <w:r>
-        <w:t>synthesize</w:t>
-      </w:r>
-      <w:r>
-        <w:t xml:space="preserve"> correctly</w:t>
-      </w:r>
-      <w:r>
-        <w:t>.</w:t>
-      </w:r>
-      <w:r>
-        <w:t xml:space="preserve">  Sometimes you may be given RTL from a customer that doesn’t synthesize cleanly out-of-the-box</w:t>
-      </w:r>
-      <w:r>
-        <w:t xml:space="preserve"> like this design</w:t>
-      </w:r>
-      <w:r>
-        <w:t>.</w:t>
-      </w:r>
-      <w:r>
-        <w:t xml:space="preserve"> If you do not want to try to figure out and fix this problem then skip to step 4, otherwise the following hints may help.</w:t>
+        <w:t>Begin with a clean work directory</w:t>
+      </w:r>
+      <w:r>
+        <w:t>, launch Vivado, and c</w:t>
+      </w:r>
+      <w:r>
+        <w:t xml:space="preserve">reate a </w:t>
+      </w:r>
+      <w:r>
+        <w:t>new</w:t>
+      </w:r>
+      <w:r>
+        <w:t xml:space="preserve"> RTL</w:t>
+      </w:r>
+      <w:r>
+        <w:t xml:space="preserve"> project:</w:t>
       </w:r>
     </w:p>
     <w:p>
@@ -7995,6 +7799,141 @@
         </w:numPr>
       </w:pPr>
       <w:r>
+        <w:t>Project name is not important.</w:t>
+      </w:r>
+    </w:p>
+    <w:p>
+      <w:pPr>
+        <w:pStyle w:val="ListParagraph"/>
+        <w:numPr>
+          <w:ilvl w:val="1"/>
+          <w:numId w:val="24"/>
+        </w:numPr>
+      </w:pPr>
+      <w:r>
+        <w:t>Target is the</w:t>
+      </w:r>
+      <w:r>
+        <w:t xml:space="preserve"> </w:t>
+      </w:r>
+      <w:r>
+        <w:t>ZC702 board (</w:t>
+      </w:r>
+      <w:r>
+        <w:t>xc7z020clg484-1</w:t>
+      </w:r>
+      <w:r>
+        <w:t xml:space="preserve"> device</w:t>
+      </w:r>
+      <w:r>
+        <w:t>)</w:t>
+      </w:r>
+    </w:p>
+    <w:p>
+      <w:pPr>
+        <w:pStyle w:val="ListParagraph"/>
+        <w:numPr>
+          <w:ilvl w:val="1"/>
+          <w:numId w:val="24"/>
+        </w:numPr>
+      </w:pPr>
+      <w:r>
+        <w:t>A</w:t>
+      </w:r>
+      <w:r>
+        <w:t xml:space="preserve">dd the bft source files from the </w:t>
+      </w:r>
+      <w:r>
+        <w:rPr>
+          <w:b/>
+        </w:rPr>
+        <w:t>cip</w:t>
+      </w:r>
+      <w:r>
+        <w:t xml:space="preserve"> directory (don’t import).</w:t>
+      </w:r>
+    </w:p>
+    <w:p>
+      <w:pPr>
+        <w:pStyle w:val="ListParagraph"/>
+        <w:numPr>
+          <w:ilvl w:val="1"/>
+          <w:numId w:val="24"/>
+        </w:numPr>
+      </w:pPr>
+      <w:r>
+        <w:t xml:space="preserve">The design top is </w:t>
+      </w:r>
+      <w:r>
+        <w:rPr>
+          <w:b/>
+        </w:rPr>
+        <w:t>bft</w:t>
+      </w:r>
+      <w:r>
+        <w:t>.</w:t>
+      </w:r>
+    </w:p>
+    <w:p>
+      <w:pPr>
+        <w:pStyle w:val="ListParagraph"/>
+        <w:numPr>
+          <w:ilvl w:val="0"/>
+          <w:numId w:val="24"/>
+        </w:numPr>
+      </w:pPr>
+      <w:r>
+        <w:t xml:space="preserve">Before packaging, the RTL must </w:t>
+      </w:r>
+      <w:r>
+        <w:t>synthesize</w:t>
+      </w:r>
+      <w:r>
+        <w:t xml:space="preserve"> correctly</w:t>
+      </w:r>
+      <w:r>
+        <w:t>.</w:t>
+      </w:r>
+      <w:r>
+        <w:t xml:space="preserve">  Sometimes you may be given RTL from a customer that doesn’t synthesize cleanly out-of-the-box</w:t>
+      </w:r>
+      <w:r>
+        <w:t>, as t</w:t>
+      </w:r>
+      <w:r>
+        <w:t>his design</w:t>
+      </w:r>
+      <w:r>
+        <w:t xml:space="preserve"> demonstrates</w:t>
+      </w:r>
+      <w:r>
+        <w:t>.</w:t>
+      </w:r>
+      <w:r>
+        <w:t xml:space="preserve"> If you do not want to try to figure out and fix </w:t>
+      </w:r>
+      <w:r>
+        <w:t>the</w:t>
+      </w:r>
+      <w:r>
+        <w:t xml:space="preserve"> problem</w:t>
+      </w:r>
+      <w:r>
+        <w:t xml:space="preserve"> with this design,</w:t>
+      </w:r>
+      <w:r>
+        <w:t xml:space="preserve"> then skip to step 4, otherwise the following hints may help.</w:t>
+      </w:r>
+    </w:p>
+    <w:p>
+      <w:pPr>
+        <w:pStyle w:val="ListParagraph"/>
+        <w:numPr>
+          <w:ilvl w:val="1"/>
+          <w:numId w:val="24"/>
+        </w:numPr>
+      </w:pPr>
+      <w:r>
         <w:t>N</w:t>
       </w:r>
       <w:r>
@@ -8003,14 +7942,12 @@
       <w:r>
         <w:t xml:space="preserve">in the sources toolbar, it gives a clue that instances are missing, as would the </w:t>
       </w:r>
-      <w:proofErr w:type="spellStart"/>
       <w:r>
         <w:rPr>
           <w:b/>
         </w:rPr>
         <w:t>report_compile_order</w:t>
       </w:r>
-      <w:proofErr w:type="spellEnd"/>
       <w:r>
         <w:t xml:space="preserve"> command:</w:t>
       </w:r>
@@ -8019,15 +7956,17 @@
       <w:pPr>
         <w:pStyle w:val="ListParagraph"/>
         <w:ind w:left="1440"/>
+        <w:jc w:val="center"/>
       </w:pPr>
       <w:r>
         <w:rPr>
           <w:noProof/>
         </w:rPr>
+        <w:lastRenderedPageBreak/>
         <w:drawing>
           <wp:inline distT="0" distB="0" distL="0" distR="0" wp14:anchorId="62D85414" wp14:editId="201E7516">
             <wp:extent cx="2210463" cy="1137369"/>
-            <wp:effectExtent l="0" t="0" r="0" b="5715"/>
+            <wp:effectExtent l="76200" t="76200" r="132715" b="139065"/>
             <wp:docPr id="5" name="Picture 5"/>
             <wp:cNvGraphicFramePr>
               <a:graphicFrameLocks xmlns:a="http://schemas.openxmlformats.org/drawingml/2006/main" noChangeAspect="1"/>
@@ -8062,10 +8001,20 @@
                     <a:prstGeom prst="rect">
                       <a:avLst/>
                     </a:prstGeom>
-                    <a:noFill/>
-                    <a:ln>
-                      <a:noFill/>
+                    <a:ln w="38100" cap="sq">
+                      <a:solidFill>
+                        <a:srgbClr val="000000"/>
+                      </a:solidFill>
+                      <a:prstDash val="solid"/>
+                      <a:miter lim="800000"/>
                     </a:ln>
+                    <a:effectLst>
+                      <a:outerShdw blurRad="50800" dist="38100" dir="2700000" algn="tl" rotWithShape="0">
+                        <a:srgbClr val="000000">
+                          <a:alpha val="43000"/>
+                        </a:srgbClr>
+                      </a:outerShdw>
+                    </a:effectLst>
                   </pic:spPr>
                 </pic:pic>
               </a:graphicData>
@@ -8135,30 +8084,26 @@
         </w:numPr>
       </w:pPr>
       <w:r>
-        <w:t>Make sure each of the VHDL files</w:t>
-      </w:r>
-      <w:r>
-        <w:t xml:space="preserve"> in the </w:t>
-      </w:r>
-      <w:proofErr w:type="spellStart"/>
-      <w:r>
+        <w:t xml:space="preserve">Make sure </w:t>
+      </w:r>
+      <w:r>
+        <w:t xml:space="preserve">the Library of </w:t>
+      </w:r>
+      <w:r>
+        <w:t>each of the VHDL files</w:t>
+      </w:r>
+      <w:r>
+        <w:t xml:space="preserve"> in the bftLib directory</w:t>
+      </w:r>
+      <w:r>
+        <w:t xml:space="preserve"> is set to </w:t>
+      </w:r>
+      <w:r>
+        <w:rPr>
+          <w:b/>
+        </w:rPr>
         <w:t>bftLib</w:t>
       </w:r>
-      <w:proofErr w:type="spellEnd"/>
-      <w:r>
-        <w:t xml:space="preserve"> directory</w:t>
-      </w:r>
-      <w:r>
-        <w:t xml:space="preserve"> is set to library </w:t>
-      </w:r>
-      <w:proofErr w:type="spellStart"/>
-      <w:r>
-        <w:rPr>
-          <w:b/>
-        </w:rPr>
-        <w:t>bftLib</w:t>
-      </w:r>
-      <w:proofErr w:type="spellEnd"/>
       <w:r>
         <w:t>.</w:t>
       </w:r>
@@ -8172,7 +8117,13 @@
         </w:numPr>
       </w:pPr>
       <w:r>
-        <w:t xml:space="preserve">Verify the </w:t>
+        <w:t xml:space="preserve">Verify </w:t>
+      </w:r>
+      <w:r>
+        <w:t xml:space="preserve">that </w:t>
+      </w:r>
+      <w:r>
+        <w:t xml:space="preserve">the </w:t>
       </w:r>
       <w:r>
         <w:t>design is able to elaborate successfully</w:t>
@@ -8190,450 +8141,26 @@
         </w:numPr>
       </w:pPr>
       <w:r>
-        <w:lastRenderedPageBreak/>
-        <w:t>To package the design into an IP, launch the Create and Package IP Wizard from the Tools menu. Step through the wizard and:</w:t>
-      </w:r>
-    </w:p>
-    <w:p>
-      <w:pPr>
-        <w:pStyle w:val="ListParagraph"/>
-        <w:numPr>
-          <w:ilvl w:val="1"/>
-          <w:numId w:val="24"/>
-        </w:numPr>
-      </w:pPr>
-      <w:r>
-        <w:t>Choose to package your current project</w:t>
-      </w:r>
-    </w:p>
-    <w:p>
-      <w:pPr>
-        <w:pStyle w:val="ListParagraph"/>
-        <w:numPr>
-          <w:ilvl w:val="1"/>
-          <w:numId w:val="24"/>
-        </w:numPr>
-      </w:pPr>
-      <w:r>
-        <w:t>Verify that the correct directory is chosen for the IP Definition (work).</w:t>
-      </w:r>
-    </w:p>
-    <w:p>
-      <w:pPr>
-        <w:pStyle w:val="ListParagraph"/>
-        <w:numPr>
-          <w:ilvl w:val="1"/>
-          <w:numId w:val="24"/>
-        </w:numPr>
-      </w:pPr>
-      <w:r>
-        <w:t xml:space="preserve">Finish </w:t>
-      </w:r>
-      <w:proofErr w:type="gramStart"/>
-      <w:r>
-        <w:t>to launch</w:t>
-      </w:r>
-      <w:proofErr w:type="gramEnd"/>
-      <w:r>
-        <w:t xml:space="preserve"> the Package IP window where the IP can be further configured.</w:t>
-      </w:r>
-    </w:p>
-    <w:p>
-      <w:pPr>
-        <w:pStyle w:val="ListParagraph"/>
-        <w:numPr>
-          <w:ilvl w:val="1"/>
-          <w:numId w:val="24"/>
-        </w:numPr>
-      </w:pPr>
-      <w:r>
-        <w:t xml:space="preserve">Keep all steps as is and on the last page </w:t>
-      </w:r>
-      <w:r>
-        <w:rPr>
-          <w:b/>
-        </w:rPr>
-        <w:t xml:space="preserve">Review and Package </w:t>
-      </w:r>
-      <w:r>
-        <w:t xml:space="preserve">select </w:t>
-      </w:r>
-      <w:r>
-        <w:rPr>
-          <w:b/>
-        </w:rPr>
-        <w:t>Package IP</w:t>
-      </w:r>
-      <w:r>
-        <w:t xml:space="preserve"> at the bottom.</w:t>
-      </w:r>
-    </w:p>
-    <w:p>
-      <w:pPr>
-        <w:pStyle w:val="ListParagraph"/>
-        <w:numPr>
-          <w:ilvl w:val="0"/>
-          <w:numId w:val="24"/>
-        </w:numPr>
-      </w:pPr>
-      <w:r>
-        <w:t xml:space="preserve">Determine what needs to be placed under revision control and copy it under the </w:t>
-      </w:r>
-      <w:proofErr w:type="spellStart"/>
-      <w:r>
-        <w:rPr>
-          <w:b/>
-        </w:rPr>
-        <w:t>cip</w:t>
-      </w:r>
-      <w:proofErr w:type="spellEnd"/>
-      <w:r>
-        <w:t xml:space="preserve"> directory.</w:t>
-      </w:r>
-      <w:r>
-        <w:t xml:space="preserve">  This should include:</w:t>
-      </w:r>
-    </w:p>
-    <w:p>
-      <w:pPr>
-        <w:pStyle w:val="ListParagraph"/>
-        <w:numPr>
-          <w:ilvl w:val="1"/>
-          <w:numId w:val="24"/>
-        </w:numPr>
-      </w:pPr>
-      <w:r>
-        <w:t>HDL files</w:t>
-      </w:r>
-    </w:p>
-    <w:p>
-      <w:pPr>
-        <w:pStyle w:val="ListParagraph"/>
-        <w:numPr>
-          <w:ilvl w:val="1"/>
-          <w:numId w:val="24"/>
-        </w:numPr>
-      </w:pPr>
-      <w:proofErr w:type="spellStart"/>
-      <w:r>
-        <w:t>xgui</w:t>
-      </w:r>
-      <w:proofErr w:type="spellEnd"/>
-      <w:r>
-        <w:t xml:space="preserve"> directory</w:t>
-      </w:r>
-    </w:p>
-    <w:p>
-      <w:pPr>
-        <w:pStyle w:val="ListParagraph"/>
-        <w:numPr>
-          <w:ilvl w:val="1"/>
-          <w:numId w:val="24"/>
-        </w:numPr>
-      </w:pPr>
-      <w:r>
-        <w:t>component.xml file</w:t>
-      </w:r>
-    </w:p>
-    <w:p>
-      <w:pPr>
-        <w:pStyle w:val="ListParagraph"/>
-      </w:pPr>
-      <w:r>
-        <w:t>Note that the Vivado project is no longer needed and can be discarded.</w:t>
-      </w:r>
-    </w:p>
-    <w:p>
-      <w:pPr>
-        <w:pStyle w:val="ListParagraph"/>
-        <w:numPr>
-          <w:ilvl w:val="0"/>
-          <w:numId w:val="24"/>
-        </w:numPr>
-      </w:pPr>
-      <w:r>
-        <w:t xml:space="preserve">Complete the script </w:t>
-      </w:r>
-      <w:proofErr w:type="spellStart"/>
-      <w:r>
-        <w:t>cip.tcl</w:t>
-      </w:r>
-      <w:proofErr w:type="spellEnd"/>
-      <w:r>
-        <w:t xml:space="preserve"> to generate the IP from scratch. </w:t>
-      </w:r>
-      <w:r>
-        <w:t xml:space="preserve">When finished, make sure the final version resides in the scripts directory. </w:t>
-      </w:r>
-      <w:r>
-        <w:t>Hints:</w:t>
-      </w:r>
-    </w:p>
-    <w:p>
-      <w:pPr>
-        <w:pStyle w:val="ListParagraph"/>
-        <w:numPr>
-          <w:ilvl w:val="1"/>
-          <w:numId w:val="24"/>
-        </w:numPr>
-      </w:pPr>
-      <w:r>
-        <w:t>The command to package the IP should be the last command before creating the Makefile target file.</w:t>
-      </w:r>
-    </w:p>
-    <w:p>
-      <w:pPr>
-        <w:pStyle w:val="ListParagraph"/>
-        <w:numPr>
-          <w:ilvl w:val="1"/>
-          <w:numId w:val="24"/>
-        </w:numPr>
-      </w:pPr>
-      <w:r>
-        <w:t>Name the Makefile target file .</w:t>
-      </w:r>
-      <w:proofErr w:type="spellStart"/>
-      <w:r>
-        <w:t>cip.done</w:t>
-      </w:r>
-      <w:proofErr w:type="spellEnd"/>
-      <w:r>
-        <w:t>.</w:t>
-      </w:r>
-    </w:p>
-    <w:p>
-      <w:pPr>
-        <w:pStyle w:val="ListParagraph"/>
-        <w:numPr>
-          <w:ilvl w:val="0"/>
-          <w:numId w:val="24"/>
-        </w:numPr>
-      </w:pPr>
-      <w:r>
-        <w:t xml:space="preserve">Add the </w:t>
-      </w:r>
-      <w:proofErr w:type="spellStart"/>
-      <w:r>
-        <w:rPr>
-          <w:b/>
-        </w:rPr>
-        <w:t>cip</w:t>
-      </w:r>
-      <w:proofErr w:type="spellEnd"/>
-      <w:r>
-        <w:t xml:space="preserve"> target to the Makefile.</w:t>
-      </w:r>
-    </w:p>
-    <w:p>
-      <w:pPr>
-        <w:pStyle w:val="ListParagraph"/>
-        <w:numPr>
-          <w:ilvl w:val="0"/>
-          <w:numId w:val="24"/>
-        </w:numPr>
-      </w:pPr>
-      <w:r>
-        <w:t>Check in the new files and verify the repository status is up to date.</w:t>
-      </w:r>
-    </w:p>
-    <w:p>
-      <w:pPr>
-        <w:pStyle w:val="ListParagraph"/>
-        <w:numPr>
-          <w:ilvl w:val="0"/>
-          <w:numId w:val="24"/>
-        </w:numPr>
-      </w:pPr>
-      <w:r>
-        <w:t>Clean the work directory.</w:t>
-      </w:r>
-    </w:p>
-    <w:p>
-      <w:pPr>
-        <w:pStyle w:val="Heading2"/>
-      </w:pPr>
-      <w:bookmarkStart w:id="21" w:name="_Toc395527552"/>
-      <w:r>
-        <w:t>Lab Procedure Part 2</w:t>
-      </w:r>
-      <w:bookmarkEnd w:id="21"/>
-    </w:p>
-    <w:p>
-      <w:r>
-        <w:t>In t</w:t>
-      </w:r>
-      <w:r>
-        <w:t>his part of the lab will use IP Integrator to instantiate the custom IP. Then we will revise the IP and check in the new version.</w:t>
-      </w:r>
-    </w:p>
-    <w:p>
-      <w:pPr>
-        <w:pStyle w:val="ListParagraph"/>
-        <w:numPr>
-          <w:ilvl w:val="0"/>
-          <w:numId w:val="24"/>
-        </w:numPr>
-      </w:pPr>
-      <w:r>
-        <w:t>In the work directory, c</w:t>
-      </w:r>
-      <w:r>
-        <w:t>reate a new</w:t>
-      </w:r>
-      <w:r>
-        <w:t xml:space="preserve"> project targeting the ZC702 board and create a new </w:t>
-      </w:r>
-      <w:r>
-        <w:t>block design in IP Integrator</w:t>
-      </w:r>
-      <w:r>
-        <w:t>.</w:t>
-      </w:r>
-    </w:p>
-    <w:p>
-      <w:pPr>
-        <w:pStyle w:val="ListParagraph"/>
-        <w:numPr>
-          <w:ilvl w:val="0"/>
-          <w:numId w:val="24"/>
-        </w:numPr>
-      </w:pPr>
-      <w:r>
-        <w:t>Add the custom IP. To do this we must first add the IP repository.</w:t>
-      </w:r>
-    </w:p>
-    <w:p>
-      <w:pPr>
-        <w:pStyle w:val="ListParagraph"/>
-        <w:numPr>
-          <w:ilvl w:val="1"/>
-          <w:numId w:val="24"/>
-        </w:numPr>
-      </w:pPr>
-      <w:r>
-        <w:t xml:space="preserve">Right-click in the empty block design and choose </w:t>
-      </w:r>
-      <w:r>
-        <w:rPr>
-          <w:b/>
-        </w:rPr>
-        <w:t>IP Settings</w:t>
-      </w:r>
-      <w:r>
-        <w:t>.</w:t>
-      </w:r>
-    </w:p>
-    <w:p>
-      <w:pPr>
-        <w:pStyle w:val="ListParagraph"/>
-        <w:numPr>
-          <w:ilvl w:val="1"/>
-          <w:numId w:val="24"/>
-        </w:numPr>
-      </w:pPr>
-      <w:r>
-        <w:t xml:space="preserve">On the </w:t>
-      </w:r>
-      <w:r>
-        <w:rPr>
-          <w:b/>
-        </w:rPr>
-        <w:t xml:space="preserve">Repository Manager </w:t>
-      </w:r>
-      <w:r>
-        <w:t xml:space="preserve">tab, </w:t>
-      </w:r>
-      <w:proofErr w:type="gramStart"/>
-      <w:r>
-        <w:rPr>
-          <w:b/>
-        </w:rPr>
-        <w:t>Add</w:t>
-      </w:r>
-      <w:proofErr w:type="gramEnd"/>
-      <w:r>
-        <w:rPr>
-          <w:b/>
-        </w:rPr>
-        <w:t xml:space="preserve"> Repository</w:t>
-      </w:r>
-      <w:r>
-        <w:t>.</w:t>
-      </w:r>
-    </w:p>
-    <w:p>
-      <w:pPr>
-        <w:pStyle w:val="ListParagraph"/>
-        <w:numPr>
-          <w:ilvl w:val="1"/>
-          <w:numId w:val="24"/>
-        </w:numPr>
-      </w:pPr>
-      <w:r>
-        <w:t>Browse</w:t>
-      </w:r>
-      <w:r>
-        <w:t xml:space="preserve"> to the </w:t>
-      </w:r>
-      <w:proofErr w:type="spellStart"/>
-      <w:r>
-        <w:rPr>
-          <w:b/>
-        </w:rPr>
-        <w:t>cip</w:t>
-      </w:r>
-      <w:proofErr w:type="spellEnd"/>
-      <w:r>
-        <w:rPr>
-          <w:b/>
-        </w:rPr>
-        <w:t>/</w:t>
-      </w:r>
-      <w:proofErr w:type="spellStart"/>
-      <w:r>
-        <w:rPr>
-          <w:b/>
-        </w:rPr>
-        <w:t>bft</w:t>
-      </w:r>
-      <w:proofErr w:type="spellEnd"/>
-      <w:r>
-        <w:rPr>
-          <w:b/>
-        </w:rPr>
-        <w:t xml:space="preserve"> </w:t>
-      </w:r>
-      <w:r>
-        <w:t>location where the IP is located.</w:t>
-      </w:r>
-    </w:p>
-    <w:p>
-      <w:pPr>
-        <w:pStyle w:val="ListParagraph"/>
-        <w:numPr>
-          <w:ilvl w:val="1"/>
-          <w:numId w:val="24"/>
-        </w:numPr>
-      </w:pPr>
-      <w:r>
-        <w:t>The IP should now appear in the selected repository:</w:t>
-      </w:r>
-    </w:p>
-    <w:p>
-      <w:pPr>
-        <w:pStyle w:val="ListParagraph"/>
-        <w:ind w:left="1440"/>
+        <w:t>To package the design into an IP, launch the Create and Package IP Wi</w:t>
+      </w:r>
+      <w:r>
+        <w:t>zard from the Tools menu.</w:t>
+      </w:r>
+    </w:p>
+    <w:p>
+      <w:pPr>
+        <w:pStyle w:val="ListParagraph"/>
+        <w:jc w:val="center"/>
       </w:pPr>
       <w:r>
         <w:rPr>
           <w:noProof/>
         </w:rPr>
-        <w:lastRenderedPageBreak/>
         <w:drawing>
-          <wp:inline distT="0" distB="0" distL="0" distR="0">
-            <wp:extent cx="2513882" cy="2623931"/>
-            <wp:effectExtent l="76200" t="76200" r="134620" b="138430"/>
-            <wp:docPr id="18" name="Picture 18"/>
+          <wp:inline distT="0" distB="0" distL="0" distR="0" wp14:anchorId="795D4F6F" wp14:editId="0BBD41AD">
+            <wp:extent cx="2329732" cy="792317"/>
+            <wp:effectExtent l="76200" t="76200" r="128270" b="141605"/>
+            <wp:docPr id="27" name="Picture 27"/>
             <wp:cNvGraphicFramePr>
               <a:graphicFrameLocks xmlns:a="http://schemas.openxmlformats.org/drawingml/2006/main" noChangeAspect="1"/>
             </wp:cNvGraphicFramePr>
@@ -8641,7 +8168,7 @@
               <a:graphicData uri="http://schemas.openxmlformats.org/drawingml/2006/picture">
                 <pic:pic xmlns:pic="http://schemas.openxmlformats.org/drawingml/2006/picture">
                   <pic:nvPicPr>
-                    <pic:cNvPr id="0" name="Picture 6"/>
+                    <pic:cNvPr id="0" name="Picture 8"/>
                     <pic:cNvPicPr>
                       <a:picLocks noChangeAspect="1" noChangeArrowheads="1"/>
                     </pic:cNvPicPr>
@@ -8662,7 +8189,7 @@
                   <pic:spPr bwMode="auto">
                     <a:xfrm>
                       <a:off x="0" y="0"/>
-                      <a:ext cx="2520528" cy="2630868"/>
+                      <a:ext cx="2332690" cy="793323"/>
                     </a:xfrm>
                     <a:prstGeom prst="rect">
                       <a:avLst/>
@@ -8692,6 +8219,874 @@
     <w:p>
       <w:pPr>
         <w:pStyle w:val="ListParagraph"/>
+      </w:pPr>
+      <w:r>
+        <w:t>Step through the wizard and:</w:t>
+      </w:r>
+    </w:p>
+    <w:p>
+      <w:pPr>
+        <w:pStyle w:val="ListParagraph"/>
+        <w:numPr>
+          <w:ilvl w:val="1"/>
+          <w:numId w:val="24"/>
+        </w:numPr>
+      </w:pPr>
+      <w:r>
+        <w:t>Choose to package your current project</w:t>
+      </w:r>
+      <w:r>
+        <w:t>.</w:t>
+      </w:r>
+    </w:p>
+    <w:p>
+      <w:pPr>
+        <w:pStyle w:val="ListParagraph"/>
+        <w:numPr>
+          <w:ilvl w:val="1"/>
+          <w:numId w:val="24"/>
+        </w:numPr>
+      </w:pPr>
+      <w:r>
+        <w:t>Verify that the correct directory is chosen for the IP Definition (work</w:t>
+      </w:r>
+      <w:r>
+        <w:t>/cip</w:t>
+      </w:r>
+      <w:r>
+        <w:t>).</w:t>
+      </w:r>
+    </w:p>
+    <w:p>
+      <w:pPr>
+        <w:pStyle w:val="ListParagraph"/>
+        <w:numPr>
+          <w:ilvl w:val="1"/>
+          <w:numId w:val="24"/>
+        </w:numPr>
+      </w:pPr>
+      <w:r>
+        <w:t>This design has no .xci or IP generated files.</w:t>
+      </w:r>
+    </w:p>
+    <w:p>
+      <w:pPr>
+        <w:pStyle w:val="ListParagraph"/>
+        <w:numPr>
+          <w:ilvl w:val="1"/>
+          <w:numId w:val="24"/>
+        </w:numPr>
+      </w:pPr>
+      <w:r>
+        <w:t>Finish to launch the Package IP window where the IP can be further configured.</w:t>
+      </w:r>
+    </w:p>
+    <w:p>
+      <w:pPr>
+        <w:pStyle w:val="ListParagraph"/>
+        <w:numPr>
+          <w:ilvl w:val="1"/>
+          <w:numId w:val="24"/>
+        </w:numPr>
+      </w:pPr>
+      <w:r>
+        <w:t>Keep all</w:t>
+      </w:r>
+      <w:r>
+        <w:t xml:space="preserve"> default settings. Skip to the last</w:t>
+      </w:r>
+      <w:r>
+        <w:t xml:space="preserve"> </w:t>
+      </w:r>
+      <w:r>
+        <w:t xml:space="preserve">IP Packaging </w:t>
+      </w:r>
+      <w:r>
+        <w:t>step</w:t>
+      </w:r>
+      <w:r>
+        <w:t xml:space="preserve"> which is </w:t>
+      </w:r>
+      <w:r>
+        <w:rPr>
+          <w:b/>
+        </w:rPr>
+        <w:t xml:space="preserve">Review and Package </w:t>
+      </w:r>
+      <w:r>
+        <w:t xml:space="preserve">select </w:t>
+      </w:r>
+      <w:r>
+        <w:rPr>
+          <w:b/>
+        </w:rPr>
+        <w:t>Package IP</w:t>
+      </w:r>
+      <w:r>
+        <w:t xml:space="preserve"> at the bottom:</w:t>
+      </w:r>
+    </w:p>
+    <w:p>
+      <w:pPr>
+        <w:pStyle w:val="ListParagraph"/>
+        <w:ind w:left="1440"/>
+        <w:jc w:val="center"/>
+      </w:pPr>
+      <w:r>
+        <w:rPr>
+          <w:noProof/>
+        </w:rPr>
+        <w:drawing>
+          <wp:inline distT="0" distB="0" distL="0" distR="0">
+            <wp:extent cx="5041672" cy="2577969"/>
+            <wp:effectExtent l="76200" t="76200" r="140335" b="127635"/>
+            <wp:docPr id="29" name="Picture 29"/>
+            <wp:cNvGraphicFramePr>
+              <a:graphicFrameLocks xmlns:a="http://schemas.openxmlformats.org/drawingml/2006/main" noChangeAspect="1"/>
+            </wp:cNvGraphicFramePr>
+            <a:graphic xmlns:a="http://schemas.openxmlformats.org/drawingml/2006/main">
+              <a:graphicData uri="http://schemas.openxmlformats.org/drawingml/2006/picture">
+                <pic:pic xmlns:pic="http://schemas.openxmlformats.org/drawingml/2006/picture">
+                  <pic:nvPicPr>
+                    <pic:cNvPr id="0" name="Picture 10"/>
+                    <pic:cNvPicPr>
+                      <a:picLocks noChangeAspect="1" noChangeArrowheads="1"/>
+                    </pic:cNvPicPr>
+                  </pic:nvPicPr>
+                  <pic:blipFill>
+                    <a:blip r:embed="rId14">
+                      <a:extLst>
+                        <a:ext uri="{28A0092B-C50C-407E-A947-70E740481C1C}">
+                          <a14:useLocalDpi xmlns:a14="http://schemas.microsoft.com/office/drawing/2010/main" val="0"/>
+                        </a:ext>
+                      </a:extLst>
+                    </a:blip>
+                    <a:srcRect/>
+                    <a:stretch>
+                      <a:fillRect/>
+                    </a:stretch>
+                  </pic:blipFill>
+                  <pic:spPr bwMode="auto">
+                    <a:xfrm>
+                      <a:off x="0" y="0"/>
+                      <a:ext cx="5041350" cy="2577804"/>
+                    </a:xfrm>
+                    <a:prstGeom prst="rect">
+                      <a:avLst/>
+                    </a:prstGeom>
+                    <a:ln w="38100" cap="sq">
+                      <a:solidFill>
+                        <a:srgbClr val="000000"/>
+                      </a:solidFill>
+                      <a:prstDash val="solid"/>
+                      <a:miter lim="800000"/>
+                    </a:ln>
+                    <a:effectLst>
+                      <a:outerShdw blurRad="50800" dist="38100" dir="2700000" algn="tl" rotWithShape="0">
+                        <a:srgbClr val="000000">
+                          <a:alpha val="43000"/>
+                        </a:srgbClr>
+                      </a:outerShdw>
+                    </a:effectLst>
+                  </pic:spPr>
+                </pic:pic>
+              </a:graphicData>
+            </a:graphic>
+          </wp:inline>
+        </w:drawing>
+      </w:r>
+    </w:p>
+    <w:p>
+      <w:pPr>
+        <w:pStyle w:val="ListParagraph"/>
+        <w:numPr>
+          <w:ilvl w:val="0"/>
+          <w:numId w:val="24"/>
+        </w:numPr>
+      </w:pPr>
+      <w:r>
+        <w:lastRenderedPageBreak/>
+        <w:t xml:space="preserve">After </w:t>
+      </w:r>
+      <w:r>
+        <w:t xml:space="preserve">Generating the IP, check the contents of the </w:t>
+      </w:r>
+      <w:r>
+        <w:rPr>
+          <w:b/>
+        </w:rPr>
+        <w:t>cip</w:t>
+      </w:r>
+      <w:r>
+        <w:t xml:space="preserve"> directory for the files to be placed under revision control. </w:t>
+      </w:r>
+      <w:r>
+        <w:t>This should include:</w:t>
+      </w:r>
+    </w:p>
+    <w:p>
+      <w:pPr>
+        <w:pStyle w:val="ListParagraph"/>
+        <w:numPr>
+          <w:ilvl w:val="1"/>
+          <w:numId w:val="24"/>
+        </w:numPr>
+      </w:pPr>
+      <w:r>
+        <w:rPr>
+          <w:b/>
+        </w:rPr>
+        <w:t>bft</w:t>
+      </w:r>
+      <w:r>
+        <w:t xml:space="preserve"> </w:t>
+      </w:r>
+      <w:r>
+        <w:t>HDL files</w:t>
+      </w:r>
+    </w:p>
+    <w:p>
+      <w:pPr>
+        <w:pStyle w:val="ListParagraph"/>
+        <w:numPr>
+          <w:ilvl w:val="1"/>
+          <w:numId w:val="24"/>
+        </w:numPr>
+      </w:pPr>
+      <w:r>
+        <w:rPr>
+          <w:b/>
+        </w:rPr>
+        <w:t>xgui</w:t>
+      </w:r>
+      <w:r>
+        <w:t xml:space="preserve"> directory</w:t>
+      </w:r>
+    </w:p>
+    <w:p>
+      <w:pPr>
+        <w:pStyle w:val="ListParagraph"/>
+        <w:numPr>
+          <w:ilvl w:val="1"/>
+          <w:numId w:val="24"/>
+        </w:numPr>
+      </w:pPr>
+      <w:r>
+        <w:rPr>
+          <w:b/>
+        </w:rPr>
+        <w:t>component.xml</w:t>
+      </w:r>
+      <w:r>
+        <w:t xml:space="preserve"> file</w:t>
+      </w:r>
+    </w:p>
+    <w:p>
+      <w:pPr>
+        <w:pStyle w:val="ListParagraph"/>
+      </w:pPr>
+      <w:r>
+        <w:t xml:space="preserve">Note that the Vivado project is </w:t>
+      </w:r>
+      <w:r>
+        <w:t xml:space="preserve">a byproduct of IP generation and </w:t>
+      </w:r>
+      <w:r>
+        <w:t>no</w:t>
+      </w:r>
+      <w:r>
+        <w:t>t</w:t>
+      </w:r>
+      <w:r>
+        <w:t xml:space="preserve"> needed </w:t>
+      </w:r>
+      <w:r>
+        <w:t>for revision control</w:t>
+      </w:r>
+      <w:r>
+        <w:t>.</w:t>
+      </w:r>
+    </w:p>
+    <w:p>
+      <w:pPr>
+        <w:pStyle w:val="ListParagraph"/>
+        <w:numPr>
+          <w:ilvl w:val="0"/>
+          <w:numId w:val="24"/>
+        </w:numPr>
+      </w:pPr>
+      <w:r>
+        <w:t xml:space="preserve">Complete the script </w:t>
+      </w:r>
+      <w:r>
+        <w:rPr>
+          <w:b/>
+        </w:rPr>
+        <w:t>cip.tcl</w:t>
+      </w:r>
+      <w:r>
+        <w:t xml:space="preserve"> t</w:t>
+      </w:r>
+      <w:r>
+        <w:t>o generate the IP from scratch.</w:t>
+      </w:r>
+    </w:p>
+    <w:p>
+      <w:pPr>
+        <w:pStyle w:val="ListParagraph"/>
+        <w:numPr>
+          <w:ilvl w:val="1"/>
+          <w:numId w:val="24"/>
+        </w:numPr>
+      </w:pPr>
+      <w:r>
+        <w:t>The first part of the script should include creating and setting up the project. You can use write_project_tcl but that may be overkill for this lab example. It may be easier to just check to commands used to create the project in the Tcl Console or vivado.jou file.</w:t>
+      </w:r>
+    </w:p>
+    <w:p>
+      <w:pPr>
+        <w:pStyle w:val="ListParagraph"/>
+        <w:numPr>
+          <w:ilvl w:val="1"/>
+          <w:numId w:val="24"/>
+        </w:numPr>
+      </w:pPr>
+      <w:r>
+        <w:t>It is not necessary to launch any runs.</w:t>
+      </w:r>
+    </w:p>
+    <w:p>
+      <w:pPr>
+        <w:pStyle w:val="ListParagraph"/>
+        <w:numPr>
+          <w:ilvl w:val="1"/>
+          <w:numId w:val="24"/>
+        </w:numPr>
+      </w:pPr>
+      <w:r>
+        <w:t xml:space="preserve">The remainder of the script up to the generation of </w:t>
+      </w:r>
+      <w:r>
+        <w:rPr>
+          <w:b/>
+        </w:rPr>
+        <w:t>.cip.done</w:t>
+      </w:r>
+      <w:r>
+        <w:t xml:space="preserve"> includes the </w:t>
+      </w:r>
+      <w:r>
+        <w:t xml:space="preserve">commands to package the IP. </w:t>
+      </w:r>
+      <w:r>
+        <w:t>Notice</w:t>
+      </w:r>
+      <w:r>
+        <w:t xml:space="preserve"> </w:t>
+      </w:r>
+      <w:r>
+        <w:t>some of</w:t>
+      </w:r>
+      <w:r>
+        <w:t xml:space="preserve"> these commands are in the </w:t>
+      </w:r>
+      <w:r>
+        <w:rPr>
+          <w:b/>
+        </w:rPr>
+        <w:t>ipx</w:t>
+      </w:r>
+      <w:r>
+        <w:t xml:space="preserve"> namespace.</w:t>
+      </w:r>
+      <w:r>
+        <w:t xml:space="preserve"> Strictly speaking, we only need to include </w:t>
+      </w:r>
+      <w:r>
+        <w:t xml:space="preserve">the </w:t>
+      </w:r>
+      <w:r>
+        <w:t>single command to package the project.  Since our goal is only to generate the IP from a script, we do not need the other commands to configure the IP Catalog to use the IP.</w:t>
+      </w:r>
+    </w:p>
+    <w:p>
+      <w:pPr>
+        <w:pStyle w:val="ListParagraph"/>
+        <w:numPr>
+          <w:ilvl w:val="1"/>
+          <w:numId w:val="24"/>
+        </w:numPr>
+      </w:pPr>
+      <w:r>
+        <w:t>Name the Makefile target file .cip.done.</w:t>
+      </w:r>
+    </w:p>
+    <w:p>
+      <w:pPr>
+        <w:pStyle w:val="ListParagraph"/>
+        <w:numPr>
+          <w:ilvl w:val="0"/>
+          <w:numId w:val="24"/>
+        </w:numPr>
+      </w:pPr>
+      <w:r>
+        <w:t>Edit the Makefile and a</w:t>
+      </w:r>
+      <w:r>
+        <w:t xml:space="preserve">dd the </w:t>
+      </w:r>
+      <w:r>
+        <w:rPr>
+          <w:b/>
+        </w:rPr>
+        <w:t>cip</w:t>
+      </w:r>
+      <w:r>
+        <w:t xml:space="preserve"> target.</w:t>
+      </w:r>
+      <w:r>
+        <w:t xml:space="preserve"> It follows the same structure as the other targets, except for the dependency.  </w:t>
+      </w:r>
+      <w:r>
+        <w:t xml:space="preserve">The </w:t>
+      </w:r>
+      <w:r>
+        <w:rPr>
+          <w:b/>
+        </w:rPr>
+        <w:t>CIP</w:t>
+      </w:r>
+      <w:r>
+        <w:t xml:space="preserve"> variable in the Makefile has already been defined, and can be used as the dependency for </w:t>
+      </w:r>
+      <w:r>
+        <w:rPr>
+          <w:b/>
+        </w:rPr>
+        <w:t>.cip.done</w:t>
+      </w:r>
+      <w:r>
+        <w:t>.</w:t>
+      </w:r>
+    </w:p>
+    <w:p>
+      <w:pPr>
+        <w:pStyle w:val="ListParagraph"/>
+        <w:numPr>
+          <w:ilvl w:val="0"/>
+          <w:numId w:val="24"/>
+        </w:numPr>
+      </w:pPr>
+      <w:r>
+        <w:t xml:space="preserve">Copy the Makefile to </w:t>
+      </w:r>
+      <w:r>
+        <w:rPr>
+          <w:b/>
+        </w:rPr>
+        <w:t>work</w:t>
+      </w:r>
+      <w:r>
+        <w:t xml:space="preserve"> and test it.</w:t>
+      </w:r>
+    </w:p>
+    <w:p>
+      <w:pPr>
+        <w:pStyle w:val="ListParagraph"/>
+        <w:numPr>
+          <w:ilvl w:val="1"/>
+          <w:numId w:val="24"/>
+        </w:numPr>
+      </w:pPr>
+      <w:r>
+        <w:t xml:space="preserve">Begin with </w:t>
+      </w:r>
+      <w:r>
+        <w:rPr>
+          <w:b/>
+        </w:rPr>
+        <w:t>make clean</w:t>
+      </w:r>
+      <w:r>
+        <w:t>.</w:t>
+      </w:r>
+    </w:p>
+    <w:p>
+      <w:pPr>
+        <w:pStyle w:val="ListParagraph"/>
+        <w:numPr>
+          <w:ilvl w:val="1"/>
+          <w:numId w:val="24"/>
+        </w:numPr>
+      </w:pPr>
+      <w:r>
+        <w:t xml:space="preserve">Run </w:t>
+      </w:r>
+      <w:r>
+        <w:rPr>
+          <w:b/>
+        </w:rPr>
+        <w:t>make cip</w:t>
+      </w:r>
+      <w:r>
+        <w:t xml:space="preserve"> and verify that the expected files were generated in the work directory.</w:t>
+      </w:r>
+    </w:p>
+    <w:p>
+      <w:pPr>
+        <w:pStyle w:val="ListParagraph"/>
+        <w:numPr>
+          <w:ilvl w:val="0"/>
+          <w:numId w:val="24"/>
+        </w:numPr>
+      </w:pPr>
+      <w:r>
+        <w:t>Relocate the cip directory to the root directory, such that it resides at the same level as other source directories. The cip directory should contain everything needed to place the IP under revision control.</w:t>
+      </w:r>
+    </w:p>
+    <w:p>
+      <w:pPr>
+        <w:pStyle w:val="ListParagraph"/>
+        <w:numPr>
+          <w:ilvl w:val="0"/>
+          <w:numId w:val="24"/>
+        </w:numPr>
+      </w:pPr>
+      <w:r>
+        <w:t xml:space="preserve">Run </w:t>
+      </w:r>
+      <w:r>
+        <w:rPr>
+          <w:b/>
+        </w:rPr>
+        <w:t>git status</w:t>
+      </w:r>
+      <w:r>
+        <w:t xml:space="preserve"> to see what has changed since the last checkin.</w:t>
+      </w:r>
+    </w:p>
+    <w:p>
+      <w:pPr>
+        <w:pStyle w:val="ListParagraph"/>
+        <w:numPr>
+          <w:ilvl w:val="1"/>
+          <w:numId w:val="24"/>
+        </w:numPr>
+      </w:pPr>
+      <w:r>
+        <w:t>The Makefile should be reported as modified.</w:t>
+      </w:r>
+    </w:p>
+    <w:p>
+      <w:pPr>
+        <w:pStyle w:val="ListParagraph"/>
+        <w:numPr>
+          <w:ilvl w:val="1"/>
+          <w:numId w:val="24"/>
+        </w:numPr>
+      </w:pPr>
+      <w:r>
+        <w:t>There are many new untracked files:</w:t>
+      </w:r>
+    </w:p>
+    <w:p>
+      <w:pPr>
+        <w:pStyle w:val="ListParagraph"/>
+        <w:numPr>
+          <w:ilvl w:val="2"/>
+          <w:numId w:val="24"/>
+        </w:numPr>
+      </w:pPr>
+      <w:r>
+        <w:t>scripts/cip.tcl</w:t>
+      </w:r>
+    </w:p>
+    <w:p>
+      <w:pPr>
+        <w:pStyle w:val="ListParagraph"/>
+        <w:numPr>
+          <w:ilvl w:val="2"/>
+          <w:numId w:val="24"/>
+        </w:numPr>
+      </w:pPr>
+      <w:r>
+        <w:t>cip</w:t>
+      </w:r>
+    </w:p>
+    <w:p>
+      <w:pPr>
+        <w:pStyle w:val="ListParagraph"/>
+        <w:numPr>
+          <w:ilvl w:val="2"/>
+          <w:numId w:val="24"/>
+        </w:numPr>
+      </w:pPr>
+      <w:r>
+        <w:t>hdl/bft</w:t>
+      </w:r>
+    </w:p>
+    <w:p>
+      <w:pPr>
+        <w:pStyle w:val="ListParagraph"/>
+        <w:numPr>
+          <w:ilvl w:val="0"/>
+          <w:numId w:val="24"/>
+        </w:numPr>
+      </w:pPr>
+      <w:r>
+        <w:t>Check in the new files and verify the repository status is up to date.</w:t>
+      </w:r>
+    </w:p>
+    <w:p>
+      <w:pPr>
+        <w:pStyle w:val="ListParagraph"/>
+        <w:numPr>
+          <w:ilvl w:val="0"/>
+          <w:numId w:val="24"/>
+        </w:numPr>
+      </w:pPr>
+      <w:r>
+        <w:t>Clean the work directory.</w:t>
+      </w:r>
+    </w:p>
+    <w:p>
+      <w:pPr>
+        <w:pStyle w:val="Heading2"/>
+      </w:pPr>
+      <w:bookmarkStart w:id="20" w:name="_Toc395527552"/>
+      <w:r>
+        <w:t>Lab Procedure Part 2</w:t>
+      </w:r>
+      <w:bookmarkEnd w:id="20"/>
+    </w:p>
+    <w:p>
+      <w:r>
+        <w:t>In t</w:t>
+      </w:r>
+      <w:r>
+        <w:t>his part of the lab will use IP Integrator to instantiate the custom IP. Then we will revise the IP and check in the new version.</w:t>
+      </w:r>
+    </w:p>
+    <w:p>
+      <w:pPr>
+        <w:pStyle w:val="ListParagraph"/>
+        <w:numPr>
+          <w:ilvl w:val="0"/>
+          <w:numId w:val="24"/>
+        </w:numPr>
+      </w:pPr>
+      <w:r>
+        <w:t xml:space="preserve">In the </w:t>
+      </w:r>
+      <w:r>
+        <w:rPr>
+          <w:b/>
+        </w:rPr>
+        <w:t>work</w:t>
+      </w:r>
+      <w:r>
+        <w:t xml:space="preserve"> directory, c</w:t>
+      </w:r>
+      <w:r>
+        <w:t>reate a new</w:t>
+      </w:r>
+      <w:r>
+        <w:t>, empty</w:t>
+      </w:r>
+      <w:r>
+        <w:t xml:space="preserve"> </w:t>
+      </w:r>
+      <w:r>
+        <w:t xml:space="preserve">RTL </w:t>
+      </w:r>
+      <w:r>
+        <w:t xml:space="preserve">project targeting the ZC702 board and create a new </w:t>
+      </w:r>
+      <w:r>
+        <w:t>block design in IP Integrator</w:t>
+      </w:r>
+      <w:r>
+        <w:t>.</w:t>
+      </w:r>
+    </w:p>
+    <w:p>
+      <w:pPr>
+        <w:pStyle w:val="ListParagraph"/>
+        <w:numPr>
+          <w:ilvl w:val="0"/>
+          <w:numId w:val="24"/>
+        </w:numPr>
+      </w:pPr>
+      <w:r>
+        <w:t>Add the custom IP. To do this we must first add the IP repository.</w:t>
+      </w:r>
+    </w:p>
+    <w:p>
+      <w:pPr>
+        <w:pStyle w:val="ListParagraph"/>
+        <w:numPr>
+          <w:ilvl w:val="1"/>
+          <w:numId w:val="24"/>
+        </w:numPr>
+      </w:pPr>
+      <w:r>
+        <w:lastRenderedPageBreak/>
+        <w:t xml:space="preserve">Right-click in the empty block design and choose </w:t>
+      </w:r>
+      <w:r>
+        <w:rPr>
+          <w:b/>
+        </w:rPr>
+        <w:t>IP Settings</w:t>
+      </w:r>
+      <w:r>
+        <w:t>.</w:t>
+      </w:r>
+    </w:p>
+    <w:p>
+      <w:pPr>
+        <w:pStyle w:val="ListParagraph"/>
+        <w:numPr>
+          <w:ilvl w:val="1"/>
+          <w:numId w:val="24"/>
+        </w:numPr>
+      </w:pPr>
+      <w:r>
+        <w:t xml:space="preserve">On the </w:t>
+      </w:r>
+      <w:r>
+        <w:rPr>
+          <w:b/>
+        </w:rPr>
+        <w:t xml:space="preserve">Repository Manager </w:t>
+      </w:r>
+      <w:r>
+        <w:t xml:space="preserve">tab, </w:t>
+      </w:r>
+      <w:r>
+        <w:rPr>
+          <w:b/>
+        </w:rPr>
+        <w:t>Add Repository</w:t>
+      </w:r>
+      <w:r>
+        <w:t>.</w:t>
+      </w:r>
+    </w:p>
+    <w:p>
+      <w:pPr>
+        <w:pStyle w:val="ListParagraph"/>
+        <w:numPr>
+          <w:ilvl w:val="1"/>
+          <w:numId w:val="24"/>
+        </w:numPr>
+      </w:pPr>
+      <w:r>
+        <w:t>Browse</w:t>
+      </w:r>
+      <w:r>
+        <w:t xml:space="preserve"> to the </w:t>
+      </w:r>
+      <w:r>
+        <w:rPr>
+          <w:b/>
+        </w:rPr>
+        <w:t>cip</w:t>
+      </w:r>
+      <w:r>
+        <w:rPr>
+          <w:b/>
+        </w:rPr>
+        <w:t xml:space="preserve"> </w:t>
+      </w:r>
+      <w:r>
+        <w:t>location where the IP is located.</w:t>
+      </w:r>
+    </w:p>
+    <w:p>
+      <w:pPr>
+        <w:pStyle w:val="ListParagraph"/>
+        <w:numPr>
+          <w:ilvl w:val="1"/>
+          <w:numId w:val="24"/>
+        </w:numPr>
+      </w:pPr>
+      <w:r>
+        <w:t>The IP should now appear in the selected repository:</w:t>
+      </w:r>
+    </w:p>
+    <w:p>
+      <w:pPr>
+        <w:pStyle w:val="ListParagraph"/>
+        <w:ind w:left="1440"/>
+      </w:pPr>
+      <w:r>
+        <w:rPr>
+          <w:noProof/>
+        </w:rPr>
+        <w:drawing>
+          <wp:inline distT="0" distB="0" distL="0" distR="0">
+            <wp:extent cx="3244267" cy="2902226"/>
+            <wp:effectExtent l="76200" t="76200" r="127635" b="127000"/>
+            <wp:docPr id="30" name="Picture 30"/>
+            <wp:cNvGraphicFramePr>
+              <a:graphicFrameLocks xmlns:a="http://schemas.openxmlformats.org/drawingml/2006/main" noChangeAspect="1"/>
+            </wp:cNvGraphicFramePr>
+            <a:graphic xmlns:a="http://schemas.openxmlformats.org/drawingml/2006/main">
+              <a:graphicData uri="http://schemas.openxmlformats.org/drawingml/2006/picture">
+                <pic:pic xmlns:pic="http://schemas.openxmlformats.org/drawingml/2006/picture">
+                  <pic:nvPicPr>
+                    <pic:cNvPr id="0" name="Picture 11"/>
+                    <pic:cNvPicPr>
+                      <a:picLocks noChangeAspect="1" noChangeArrowheads="1"/>
+                    </pic:cNvPicPr>
+                  </pic:nvPicPr>
+                  <pic:blipFill>
+                    <a:blip r:embed="rId15">
+                      <a:extLst>
+                        <a:ext uri="{28A0092B-C50C-407E-A947-70E740481C1C}">
+                          <a14:useLocalDpi xmlns:a14="http://schemas.microsoft.com/office/drawing/2010/main" val="0"/>
+                        </a:ext>
+                      </a:extLst>
+                    </a:blip>
+                    <a:srcRect/>
+                    <a:stretch>
+                      <a:fillRect/>
+                    </a:stretch>
+                  </pic:blipFill>
+                  <pic:spPr bwMode="auto">
+                    <a:xfrm>
+                      <a:off x="0" y="0"/>
+                      <a:ext cx="3250367" cy="2907683"/>
+                    </a:xfrm>
+                    <a:prstGeom prst="rect">
+                      <a:avLst/>
+                    </a:prstGeom>
+                    <a:ln w="38100" cap="sq">
+                      <a:solidFill>
+                        <a:srgbClr val="000000"/>
+                      </a:solidFill>
+                      <a:prstDash val="solid"/>
+                      <a:miter lim="800000"/>
+                    </a:ln>
+                    <a:effectLst>
+                      <a:outerShdw blurRad="50800" dist="38100" dir="2700000" algn="tl" rotWithShape="0">
+                        <a:srgbClr val="000000">
+                          <a:alpha val="43000"/>
+                        </a:srgbClr>
+                      </a:outerShdw>
+                    </a:effectLst>
+                  </pic:spPr>
+                </pic:pic>
+              </a:graphicData>
+            </a:graphic>
+          </wp:inline>
+        </w:drawing>
+      </w:r>
+    </w:p>
+    <w:p>
+      <w:pPr>
+        <w:pStyle w:val="ListParagraph"/>
         <w:numPr>
           <w:ilvl w:val="0"/>
           <w:numId w:val="24"/>
@@ -8727,7 +9122,7 @@
                     </pic:cNvPicPr>
                   </pic:nvPicPr>
                   <pic:blipFill>
-                    <a:blip r:embed="rId14">
+                    <a:blip r:embed="rId16">
                       <a:extLst>
                         <a:ext uri="{28A0092B-C50C-407E-A947-70E740481C1C}">
                           <a14:useLocalDpi xmlns:a14="http://schemas.microsoft.com/office/drawing/2010/main" val="0"/>
@@ -8786,10 +9181,22 @@
         <w:t xml:space="preserve">After adding the </w:t>
       </w:r>
       <w:r>
-        <w:t xml:space="preserve">IP, right-click on it and Edit in IP Packager. </w:t>
-      </w:r>
-      <w:r>
-        <w:t>Make sure the temporary project is created in the work directory where it can be deleted afterwards.</w:t>
+        <w:t xml:space="preserve">IP, right-click on it and </w:t>
+      </w:r>
+      <w:r>
+        <w:rPr>
+          <w:b/>
+        </w:rPr>
+        <w:t>Edit in IP Packager</w:t>
+      </w:r>
+      <w:r>
+        <w:t xml:space="preserve">. </w:t>
+      </w:r>
+      <w:r>
+        <w:t>When prompted, m</w:t>
+      </w:r>
+      <w:r>
+        <w:t>ake sure the temporary project is created in the work directory where it can be deleted afterwards.</w:t>
       </w:r>
     </w:p>
     <w:p>
@@ -8800,6 +9207,7 @@
         <w:rPr>
           <w:noProof/>
         </w:rPr>
+        <w:lastRenderedPageBreak/>
         <w:drawing>
           <wp:inline distT="0" distB="0" distL="0" distR="0" wp14:anchorId="5332BAE6" wp14:editId="5C38EE55">
             <wp:extent cx="2610368" cy="1940118"/>
@@ -8818,7 +9226,7 @@
                     </pic:cNvPicPr>
                   </pic:nvPicPr>
                   <pic:blipFill>
-                    <a:blip r:embed="rId15">
+                    <a:blip r:embed="rId17">
                       <a:extLst>
                         <a:ext uri="{28A0092B-C50C-407E-A947-70E740481C1C}">
                           <a14:useLocalDpi xmlns:a14="http://schemas.microsoft.com/office/drawing/2010/main" val="0"/>
@@ -8894,7 +9302,7 @@
       </w:r>
       <w:proofErr w:type="spellEnd"/>
       <w:r>
-        <w:t xml:space="preserve">. </w:t>
+        <w:t xml:space="preserve"> as shown below:</w:t>
       </w:r>
     </w:p>
     <w:p>
@@ -8905,7 +9313,6 @@
         <w:rPr>
           <w:noProof/>
         </w:rPr>
-        <w:lastRenderedPageBreak/>
         <w:drawing>
           <wp:inline distT="0" distB="0" distL="0" distR="0" wp14:anchorId="07E86A5A" wp14:editId="7A44BB75">
             <wp:extent cx="3753015" cy="1502446"/>
@@ -8924,7 +9331,7 @@
                     </pic:cNvPicPr>
                   </pic:nvPicPr>
                   <pic:blipFill>
-                    <a:blip r:embed="rId16">
+                    <a:blip r:embed="rId18">
                       <a:extLst>
                         <a:ext uri="{28A0092B-C50C-407E-A947-70E740481C1C}">
                           <a14:useLocalDpi xmlns:a14="http://schemas.microsoft.com/office/drawing/2010/main" val="0"/>
@@ -8975,7 +9382,13 @@
         </w:numPr>
       </w:pPr>
       <w:r>
-        <w:t>Note that when this is update, the Package IP window requires some review and changes for those sections without green checkboxes:</w:t>
+        <w:t>Note that when this is update</w:t>
+      </w:r>
+      <w:r>
+        <w:t>d</w:t>
+      </w:r>
+      <w:r>
+        <w:t>, the Package IP window requires some review and changes for those sections without green checkboxes:</w:t>
       </w:r>
     </w:p>
     <w:p>
@@ -9004,7 +9417,7 @@
                     </pic:cNvPicPr>
                   </pic:nvPicPr>
                   <pic:blipFill>
-                    <a:blip r:embed="rId17">
+                    <a:blip r:embed="rId19">
                       <a:extLst>
                         <a:ext uri="{28A0092B-C50C-407E-A947-70E740481C1C}">
                           <a14:useLocalDpi xmlns:a14="http://schemas.microsoft.com/office/drawing/2010/main" val="0"/>
@@ -9057,19 +9470,11 @@
       <w:r>
         <w:t xml:space="preserve">Click on the link to </w:t>
       </w:r>
-      <w:proofErr w:type="gramStart"/>
-      <w:r>
-        <w:rPr>
-          <w:b/>
-        </w:rPr>
-        <w:t>Merge</w:t>
-      </w:r>
-      <w:proofErr w:type="gramEnd"/>
-      <w:r>
-        <w:rPr>
-          <w:b/>
-        </w:rPr>
-        <w:t xml:space="preserve"> changes from IP Customization Parameters Wizard</w:t>
+      <w:r>
+        <w:rPr>
+          <w:b/>
+        </w:rPr>
+        <w:t>Merge changes from IP Customization Parameters Wizard</w:t>
       </w:r>
       <w:r>
         <w:t xml:space="preserve">. Then under </w:t>
@@ -9081,7 +9486,28 @@
         <w:t>IP Identification</w:t>
       </w:r>
       <w:r>
-        <w:t>, be sure to increment the Version, and update the Display name and Description:</w:t>
+        <w:t>, be sure to increment the Version</w:t>
+      </w:r>
+      <w:r>
+        <w:t xml:space="preserve"> to </w:t>
+      </w:r>
+      <w:r>
+        <w:rPr>
+          <w:b/>
+        </w:rPr>
+        <w:t>1.1</w:t>
+      </w:r>
+      <w:r>
+        <w:t>, and update t</w:t>
+      </w:r>
+      <w:r>
+        <w:t xml:space="preserve">he Display name and Description to </w:t>
+      </w:r>
+      <w:r>
+        <w:rPr>
+          <w:b/>
+        </w:rPr>
+        <w:t>bft_v1_1</w:t>
       </w:r>
     </w:p>
     <w:p>
@@ -9092,6 +9518,7 @@
         <w:rPr>
           <w:noProof/>
         </w:rPr>
+        <w:lastRenderedPageBreak/>
         <w:drawing>
           <wp:inline distT="0" distB="0" distL="0" distR="0" wp14:anchorId="6512D1F0" wp14:editId="1E0CC7B2">
             <wp:extent cx="2870421" cy="1720874"/>
@@ -9110,7 +9537,7 @@
                     </pic:cNvPicPr>
                   </pic:nvPicPr>
                   <pic:blipFill>
-                    <a:blip r:embed="rId18">
+                    <a:blip r:embed="rId20">
                       <a:extLst>
                         <a:ext uri="{28A0092B-C50C-407E-A947-70E740481C1C}">
                           <a14:useLocalDpi xmlns:a14="http://schemas.microsoft.com/office/drawing/2010/main" val="0"/>
@@ -9240,28 +9667,12 @@
       <w:r>
         <w:t xml:space="preserve">the </w:t>
       </w:r>
-      <w:proofErr w:type="spellStart"/>
-      <w:r>
-        <w:rPr>
-          <w:b/>
-        </w:rPr>
-        <w:t>cip</w:t>
-      </w:r>
-      <w:proofErr w:type="spellEnd"/>
-      <w:r>
-        <w:rPr>
-          <w:b/>
-        </w:rPr>
-        <w:t>/</w:t>
-      </w:r>
-      <w:proofErr w:type="spellStart"/>
-      <w:r>
-        <w:rPr>
-          <w:b/>
-        </w:rPr>
-        <w:t>bft</w:t>
-      </w:r>
-      <w:proofErr w:type="spellEnd"/>
+      <w:r>
+        <w:rPr>
+          <w:b/>
+        </w:rPr>
+        <w:t>cip/bft</w:t>
+      </w:r>
       <w:r>
         <w:t xml:space="preserve"> directory. You can now check those in to bring the repository up-to-date.</w:t>
       </w:r>
@@ -9280,15 +9691,86 @@
     </w:p>
     <w:p>
       <w:pPr>
+        <w:pStyle w:val="Heading2"/>
+      </w:pPr>
+      <w:r>
+        <w:t>Summary</w:t>
+      </w:r>
+    </w:p>
+    <w:p>
+      <w:r>
+        <w:t xml:space="preserve">This lab demonstrates how </w:t>
+      </w:r>
+      <w:r>
+        <w:t>Custom IP</w:t>
+      </w:r>
+      <w:r>
+        <w:t xml:space="preserve"> can be managed using revision control. Some key points to remember:</w:t>
+      </w:r>
+    </w:p>
+    <w:p>
+      <w:pPr>
+        <w:pStyle w:val="ListParagraph"/>
+        <w:numPr>
+          <w:ilvl w:val="0"/>
+          <w:numId w:val="8"/>
+        </w:numPr>
+      </w:pPr>
+      <w:r>
+        <w:t>The IP Definition directory is where the packaged IP is stored.</w:t>
+      </w:r>
+    </w:p>
+    <w:p>
+      <w:pPr>
+        <w:pStyle w:val="ListParagraph"/>
+        <w:numPr>
+          <w:ilvl w:val="0"/>
+          <w:numId w:val="8"/>
+        </w:numPr>
+      </w:pPr>
+      <w:r>
+        <w:t>For packaged IP, the source files must be placed in the IP Definition directory.</w:t>
+      </w:r>
+    </w:p>
+    <w:p>
+      <w:pPr>
+        <w:pStyle w:val="ListParagraph"/>
+        <w:numPr>
+          <w:ilvl w:val="0"/>
+          <w:numId w:val="8"/>
+        </w:numPr>
+      </w:pPr>
+      <w:r>
+        <w:t>A packaged IP can be modified and re-packaged from within IP Integrator, with the revised version checked into the repository.</w:t>
+      </w:r>
+    </w:p>
+    <w:p>
+      <w:pPr>
+        <w:pStyle w:val="ListParagraph"/>
+        <w:numPr>
+          <w:ilvl w:val="0"/>
+          <w:numId w:val="8"/>
+        </w:numPr>
+      </w:pPr>
+      <w:r>
+        <w:t>In addition to revision control, proper IP versioning is essential to managing packaged IP.</w:t>
+      </w:r>
+    </w:p>
+    <w:p>
+      <w:pPr>
         <w:pStyle w:val="Heading1"/>
       </w:pPr>
-      <w:bookmarkStart w:id="22" w:name="_Toc395527553"/>
-      <w:r>
-        <w:lastRenderedPageBreak/>
+      <w:bookmarkStart w:id="21" w:name="_Toc395527553"/>
+      <w:r>
         <w:t xml:space="preserve">Lab 5: HLS-Based </w:t>
       </w:r>
       <w:r>
-        <w:t xml:space="preserve">Packaged </w:t>
+        <w:t>Packa</w:t>
+      </w:r>
+      <w:bookmarkStart w:id="22" w:name="_GoBack"/>
+      <w:bookmarkEnd w:id="22"/>
+      <w:r>
+        <w:t xml:space="preserve">ged </w:t>
       </w:r>
       <w:r>
         <w:t>IP</w:t>
@@ -9306,32 +9788,20 @@
       </w:r>
     </w:p>
     <w:p>
-      <w:proofErr w:type="gramStart"/>
-      <w:r>
-        <w:t>and</w:t>
-      </w:r>
-      <w:proofErr w:type="gramEnd"/>
-      <w:r>
-        <w:t xml:space="preserve"> the files set up are:</w:t>
+      <w:r>
+        <w:t>and the files set up are:</w:t>
       </w:r>
     </w:p>
     <w:p>
       <w:proofErr w:type="spellStart"/>
-      <w:proofErr w:type="gramStart"/>
       <w:r>
         <w:t>hls</w:t>
       </w:r>
       <w:proofErr w:type="spellEnd"/>
-      <w:proofErr w:type="gramEnd"/>
-    </w:p>
-    <w:p>
-      <w:proofErr w:type="gramStart"/>
-      <w:r>
-        <w:t>scripts</w:t>
-      </w:r>
-      <w:proofErr w:type="gramEnd"/>
-      <w:r>
-        <w:t>?</w:t>
+    </w:p>
+    <w:p>
+      <w:r>
+        <w:t>scripts?</w:t>
       </w:r>
     </w:p>
     <w:p>
@@ -9471,6 +9941,7 @@
         </w:numPr>
       </w:pPr>
       <w:r>
+        <w:lastRenderedPageBreak/>
         <w:t>Choose the ZC702 board as a target</w:t>
       </w:r>
     </w:p>
@@ -9495,7 +9966,7 @@
           <w:noProof/>
         </w:rPr>
         <w:drawing>
-          <wp:inline distT="0" distB="0" distL="0" distR="0" wp14:anchorId="29F482A6" wp14:editId="2444DE57">
+          <wp:inline distT="0" distB="0" distL="0" distR="0" wp14:anchorId="1E4FE284" wp14:editId="79B19B1F">
             <wp:extent cx="1765189" cy="688108"/>
             <wp:effectExtent l="0" t="0" r="6985" b="0"/>
             <wp:docPr id="14" name="Picture 14"/>
@@ -9512,7 +9983,7 @@
                     </pic:cNvPicPr>
                   </pic:nvPicPr>
                   <pic:blipFill>
-                    <a:blip r:embed="rId19">
+                    <a:blip r:embed="rId21">
                       <a:extLst>
                         <a:ext uri="{28A0092B-C50C-407E-A947-70E740481C1C}">
                           <a14:useLocalDpi xmlns:a14="http://schemas.microsoft.com/office/drawing/2010/main" val="0"/>
@@ -9574,7 +10045,7 @@
           <w:noProof/>
         </w:rPr>
         <w:drawing>
-          <wp:inline distT="0" distB="0" distL="0" distR="0" wp14:anchorId="011286C0" wp14:editId="3EC830BE">
+          <wp:inline distT="0" distB="0" distL="0" distR="0" wp14:anchorId="2D98E4CE" wp14:editId="5D8E85EE">
             <wp:extent cx="1806176" cy="1367625"/>
             <wp:effectExtent l="0" t="0" r="3810" b="4445"/>
             <wp:docPr id="21" name="Picture 21"/>
@@ -9591,7 +10062,7 @@
                     </pic:cNvPicPr>
                   </pic:nvPicPr>
                   <pic:blipFill>
-                    <a:blip r:embed="rId20">
+                    <a:blip r:embed="rId22">
                       <a:extLst>
                         <a:ext uri="{28A0092B-C50C-407E-A947-70E740481C1C}">
                           <a14:useLocalDpi xmlns:a14="http://schemas.microsoft.com/office/drawing/2010/main" val="0"/>
@@ -9648,7 +10119,7 @@
           <w:noProof/>
         </w:rPr>
         <w:drawing>
-          <wp:inline distT="0" distB="0" distL="0" distR="0" wp14:anchorId="2102BD52" wp14:editId="0125BEFF">
+          <wp:inline distT="0" distB="0" distL="0" distR="0" wp14:anchorId="3FB4E629" wp14:editId="19EE7F8C">
             <wp:extent cx="1272208" cy="546672"/>
             <wp:effectExtent l="0" t="0" r="4445" b="6350"/>
             <wp:docPr id="24" name="Picture 24"/>
@@ -9665,7 +10136,7 @@
                     </pic:cNvPicPr>
                   </pic:nvPicPr>
                   <pic:blipFill>
-                    <a:blip r:embed="rId21">
+                    <a:blip r:embed="rId23">
                       <a:extLst>
                         <a:ext uri="{28A0092B-C50C-407E-A947-70E740481C1C}">
                           <a14:useLocalDpi xmlns:a14="http://schemas.microsoft.com/office/drawing/2010/main" val="0"/>
@@ -9765,9 +10236,8 @@
         <w:rPr>
           <w:noProof/>
         </w:rPr>
-        <w:lastRenderedPageBreak/>
         <w:drawing>
-          <wp:inline distT="0" distB="0" distL="0" distR="0" wp14:anchorId="201CE5B3" wp14:editId="0FA4CC30">
+          <wp:inline distT="0" distB="0" distL="0" distR="0" wp14:anchorId="6D9FF0BA" wp14:editId="2BE30BBA">
             <wp:extent cx="5187466" cy="3013544"/>
             <wp:effectExtent l="0" t="0" r="0" b="0"/>
             <wp:docPr id="23" name="Picture 23"/>
@@ -9784,7 +10254,7 @@
                     </pic:cNvPicPr>
                   </pic:nvPicPr>
                   <pic:blipFill>
-                    <a:blip r:embed="rId22">
+                    <a:blip r:embed="rId24">
                       <a:extLst>
                         <a:ext uri="{28A0092B-C50C-407E-A947-70E740481C1C}">
                           <a14:useLocalDpi xmlns:a14="http://schemas.microsoft.com/office/drawing/2010/main" val="0"/>
@@ -9858,6 +10328,7 @@
         </w:numPr>
       </w:pPr>
       <w:r>
+        <w:lastRenderedPageBreak/>
         <w:t>A run script that generates the packaged IP from scratch from the source files.</w:t>
       </w:r>
     </w:p>
@@ -10062,13 +10533,8 @@
           <w:numId w:val="26"/>
         </w:numPr>
       </w:pPr>
-      <w:proofErr w:type="spellStart"/>
-      <w:r>
-        <w:t>xgui</w:t>
-      </w:r>
-      <w:proofErr w:type="spellEnd"/>
-      <w:r>
-        <w:t xml:space="preserve"> directory</w:t>
+      <w:r>
+        <w:t>xgui directory</w:t>
       </w:r>
     </w:p>
     <w:p>
@@ -10100,7 +10566,6 @@
         <w:pStyle w:val="Heading1"/>
       </w:pPr>
       <w:r>
-        <w:lastRenderedPageBreak/>
         <w:t xml:space="preserve">Lab 6: </w:t>
       </w:r>
       <w:r>
@@ -10173,7 +10638,7 @@
         </w:numPr>
       </w:pPr>
     </w:p>
-    <w:bookmarkEnd w:id="22"/>
+    <w:bookmarkEnd w:id="21"/>
     <w:p>
       <w:pPr>
         <w:pStyle w:val="Heading1"/>
@@ -12209,7 +12674,7 @@
         <w:ind w:left="1440" w:hanging="360"/>
       </w:pPr>
     </w:lvl>
-    <w:lvl w:ilvl="2" w:tplc="0409001B" w:tentative="1">
+    <w:lvl w:ilvl="2" w:tplc="0409001B">
       <w:start w:val="1"/>
       <w:numFmt w:val="lowerRoman"/>
       <w:lvlText w:val="%3."/>
@@ -13358,7 +13823,6 @@
   <w:style w:type="character" w:default="1" w:styleId="DefaultParagraphFont">
     <w:name w:val="Default Paragraph Font"/>
     <w:uiPriority w:val="1"/>
-    <w:semiHidden/>
     <w:unhideWhenUsed/>
   </w:style>
   <w:style w:type="table" w:default="1" w:styleId="TableNormal">
@@ -13865,7 +14329,6 @@
   <w:style w:type="character" w:default="1" w:styleId="DefaultParagraphFont">
     <w:name w:val="Default Paragraph Font"/>
     <w:uiPriority w:val="1"/>
-    <w:semiHidden/>
     <w:unhideWhenUsed/>
   </w:style>
   <w:style w:type="table" w:default="1" w:styleId="TableNormal">
@@ -14406,7 +14869,7 @@
 </file>
 
 <file path=customXml/itemProps1.xml><?xml version="1.0" encoding="utf-8"?>
-<ds:datastoreItem xmlns:ds="http://schemas.openxmlformats.org/officeDocument/2006/customXml" ds:itemID="{2081486E-9176-4065-AB8F-088178EB45DC}">
+<ds:datastoreItem xmlns:ds="http://schemas.openxmlformats.org/officeDocument/2006/customXml" ds:itemID="{D0459B91-714A-4908-AF67-E8F9F5770651}">
   <ds:schemaRefs>
     <ds:schemaRef ds:uri="http://schemas.openxmlformats.org/officeDocument/2006/bibliography"/>
   </ds:schemaRefs>

</xml_diff>

<commit_message>
added lab_files for lab 5
</commit_message>
<xml_diff>
--- a/doc/tscVersionControl.docx
+++ b/doc/tscVersionControl.docx
@@ -9765,12 +9765,7 @@
         <w:t xml:space="preserve">Lab 5: HLS-Based </w:t>
       </w:r>
       <w:r>
-        <w:t>Packa</w:t>
-      </w:r>
-      <w:bookmarkStart w:id="22" w:name="_GoBack"/>
-      <w:bookmarkEnd w:id="22"/>
-      <w:r>
-        <w:t xml:space="preserve">ged </w:t>
+        <w:t xml:space="preserve">Packaged </w:t>
       </w:r>
       <w:r>
         <w:t>IP</w:t>
@@ -9784,24 +9779,43 @@
         <w:t>the generation of an IP from an HLS design.</w:t>
       </w:r>
       <w:r>
-        <w:t xml:space="preserve"> We will cover </w:t>
-      </w:r>
-    </w:p>
-    <w:p>
-      <w:r>
-        <w:t>and the files set up are:</w:t>
-      </w:r>
-    </w:p>
-    <w:p>
-      <w:proofErr w:type="spellStart"/>
-      <w:r>
-        <w:t>hls</w:t>
-      </w:r>
-      <w:proofErr w:type="spellEnd"/>
-    </w:p>
-    <w:p>
-      <w:r>
-        <w:t>scripts?</w:t>
+        <w:t xml:space="preserve"> We will cover the process of generating a packaged IP from and HLS source which includes:</w:t>
+      </w:r>
+    </w:p>
+    <w:p>
+      <w:pPr>
+        <w:pStyle w:val="ListParagraph"/>
+        <w:numPr>
+          <w:ilvl w:val="0"/>
+          <w:numId w:val="31"/>
+        </w:numPr>
+      </w:pPr>
+      <w:r>
+        <w:t>Generating IP output products from Vivado HLS.</w:t>
+      </w:r>
+    </w:p>
+    <w:p>
+      <w:pPr>
+        <w:pStyle w:val="ListParagraph"/>
+        <w:numPr>
+          <w:ilvl w:val="0"/>
+          <w:numId w:val="31"/>
+        </w:numPr>
+      </w:pPr>
+      <w:r>
+        <w:t>Creating a script and Makefile to generate the IP from scratch.</w:t>
+      </w:r>
+    </w:p>
+    <w:p>
+      <w:pPr>
+        <w:pStyle w:val="ListParagraph"/>
+        <w:numPr>
+          <w:ilvl w:val="0"/>
+          <w:numId w:val="31"/>
+        </w:numPr>
+      </w:pPr>
+      <w:r>
+        <w:t>Placing the appropriate files under revision control.</w:t>
       </w:r>
     </w:p>
     <w:p>
@@ -9839,16 +9853,28 @@
     <w:p>
       <w:pPr>
         <w:pStyle w:val="ListParagraph"/>
+        <w:keepNext/>
+        <w:keepLines/>
         <w:numPr>
           <w:ilvl w:val="1"/>
           <w:numId w:val="26"/>
         </w:numPr>
       </w:pPr>
       <w:r>
-        <w:t xml:space="preserve">Project name: </w:t>
+        <w:lastRenderedPageBreak/>
+        <w:t>Project name:</w:t>
+      </w:r>
+      <w:r>
+        <w:rPr>
+          <w:b/>
+        </w:rPr>
+        <w:t xml:space="preserve"> </w:t>
       </w:r>
       <w:proofErr w:type="spellStart"/>
       <w:r>
+        <w:rPr>
+          <w:b/>
+        </w:rPr>
         <w:t>rgb_mux</w:t>
       </w:r>
       <w:proofErr w:type="spellEnd"/>
@@ -9856,6 +9882,8 @@
     <w:p>
       <w:pPr>
         <w:pStyle w:val="ListParagraph"/>
+        <w:keepNext/>
+        <w:keepLines/>
         <w:numPr>
           <w:ilvl w:val="1"/>
           <w:numId w:val="26"/>
@@ -9866,6 +9894,9 @@
       </w:r>
       <w:proofErr w:type="spellStart"/>
       <w:r>
+        <w:rPr>
+          <w:b/>
+        </w:rPr>
         <w:t>rgb_mux</w:t>
       </w:r>
       <w:proofErr w:type="spellEnd"/>
@@ -9873,6 +9904,8 @@
     <w:p>
       <w:pPr>
         <w:pStyle w:val="ListParagraph"/>
+        <w:keepNext/>
+        <w:keepLines/>
         <w:numPr>
           <w:ilvl w:val="1"/>
           <w:numId w:val="26"/>
@@ -9894,13 +9927,24 @@
     <w:p>
       <w:pPr>
         <w:pStyle w:val="ListParagraph"/>
+        <w:keepNext/>
+        <w:keepLines/>
         <w:numPr>
           <w:ilvl w:val="1"/>
           <w:numId w:val="26"/>
         </w:numPr>
       </w:pPr>
       <w:r>
-        <w:t xml:space="preserve">Add files rgb_mux.cpp, no </w:t>
+        <w:t xml:space="preserve">Add file </w:t>
+      </w:r>
+      <w:r>
+        <w:rPr>
+          <w:b/>
+        </w:rPr>
+        <w:t>rgb_mux.cpp</w:t>
+      </w:r>
+      <w:r>
+        <w:t xml:space="preserve">, no </w:t>
       </w:r>
       <w:proofErr w:type="spellStart"/>
       <w:r>
@@ -9911,39 +9955,88 @@
     <w:p>
       <w:pPr>
         <w:pStyle w:val="ListParagraph"/>
+        <w:keepNext/>
+        <w:keepLines/>
         <w:numPr>
           <w:ilvl w:val="1"/>
           <w:numId w:val="26"/>
         </w:numPr>
       </w:pPr>
       <w:r>
-        <w:t>Solution Name: solution_zc702</w:t>
-      </w:r>
-    </w:p>
-    <w:p>
-      <w:pPr>
-        <w:pStyle w:val="ListParagraph"/>
+        <w:t xml:space="preserve">Solution Name: </w:t>
+      </w:r>
+      <w:r>
+        <w:rPr>
+          <w:b/>
+        </w:rPr>
+        <w:t>solution_zc702</w:t>
+      </w:r>
+    </w:p>
+    <w:p>
+      <w:pPr>
+        <w:pStyle w:val="ListParagraph"/>
+        <w:keepNext/>
+        <w:keepLines/>
         <w:numPr>
           <w:ilvl w:val="1"/>
           <w:numId w:val="26"/>
         </w:numPr>
       </w:pPr>
       <w:r>
-        <w:t>Clock Period 5, Uncertainty 1</w:t>
-      </w:r>
-    </w:p>
-    <w:p>
-      <w:pPr>
-        <w:pStyle w:val="ListParagraph"/>
+        <w:t>Clock Period</w:t>
+      </w:r>
+      <w:r>
+        <w:t>:</w:t>
+      </w:r>
+      <w:r>
+        <w:t xml:space="preserve"> </w:t>
+      </w:r>
+      <w:r>
+        <w:rPr>
+          <w:b/>
+        </w:rPr>
+        <w:t>5</w:t>
+      </w:r>
+      <w:r>
+        <w:t>, Uncertainty</w:t>
+      </w:r>
+      <w:r>
+        <w:t>:</w:t>
+      </w:r>
+      <w:r>
+        <w:t xml:space="preserve"> </w:t>
+      </w:r>
+      <w:r>
+        <w:rPr>
+          <w:b/>
+        </w:rPr>
+        <w:t>1</w:t>
+      </w:r>
+    </w:p>
+    <w:p>
+      <w:pPr>
+        <w:pStyle w:val="ListParagraph"/>
+        <w:keepNext/>
+        <w:keepLines/>
         <w:numPr>
           <w:ilvl w:val="1"/>
           <w:numId w:val="26"/>
         </w:numPr>
       </w:pPr>
       <w:r>
-        <w:lastRenderedPageBreak/>
         <w:t>Choose the ZC702 board as a target</w:t>
       </w:r>
+      <w:r>
+        <w:t>.</w:t>
+      </w:r>
+    </w:p>
+    <w:p>
+      <w:pPr>
+        <w:pStyle w:val="ListParagraph"/>
+        <w:keepNext/>
+        <w:keepLines/>
+        <w:ind w:left="1440"/>
+      </w:pPr>
     </w:p>
     <w:p>
       <w:pPr>
@@ -9968,7 +10061,7 @@
         <w:drawing>
           <wp:inline distT="0" distB="0" distL="0" distR="0" wp14:anchorId="1E4FE284" wp14:editId="79B19B1F">
             <wp:extent cx="1765189" cy="688108"/>
-            <wp:effectExtent l="0" t="0" r="6985" b="0"/>
+            <wp:effectExtent l="76200" t="76200" r="140335" b="131445"/>
             <wp:docPr id="14" name="Picture 14"/>
             <wp:cNvGraphicFramePr>
               <a:graphicFrameLocks xmlns:a="http://schemas.openxmlformats.org/drawingml/2006/main" noChangeAspect="1"/>
@@ -10003,10 +10096,20 @@
                     <a:prstGeom prst="rect">
                       <a:avLst/>
                     </a:prstGeom>
-                    <a:noFill/>
-                    <a:ln>
-                      <a:noFill/>
+                    <a:ln w="38100" cap="sq">
+                      <a:solidFill>
+                        <a:srgbClr val="000000"/>
+                      </a:solidFill>
+                      <a:prstDash val="solid"/>
+                      <a:miter lim="800000"/>
                     </a:ln>
+                    <a:effectLst>
+                      <a:outerShdw blurRad="50800" dist="38100" dir="2700000" algn="tl" rotWithShape="0">
+                        <a:srgbClr val="000000">
+                          <a:alpha val="43000"/>
+                        </a:srgbClr>
+                      </a:outerShdw>
+                    </a:effectLst>
                   </pic:spPr>
                 </pic:pic>
               </a:graphicData>
@@ -10035,19 +10138,15 @@
     <w:p>
       <w:pPr>
         <w:pStyle w:val="ListParagraph"/>
-        <w:numPr>
-          <w:ilvl w:val="0"/>
-          <w:numId w:val="26"/>
-        </w:numPr>
       </w:pPr>
       <w:r>
         <w:rPr>
           <w:noProof/>
         </w:rPr>
         <w:drawing>
-          <wp:inline distT="0" distB="0" distL="0" distR="0" wp14:anchorId="2D98E4CE" wp14:editId="5D8E85EE">
+          <wp:inline distT="0" distB="0" distL="0" distR="0" wp14:anchorId="659F2086" wp14:editId="24AF8E98">
             <wp:extent cx="1806176" cy="1367625"/>
-            <wp:effectExtent l="0" t="0" r="3810" b="4445"/>
+            <wp:effectExtent l="76200" t="76200" r="137160" b="137795"/>
             <wp:docPr id="21" name="Picture 21"/>
             <wp:cNvGraphicFramePr>
               <a:graphicFrameLocks xmlns:a="http://schemas.openxmlformats.org/drawingml/2006/main" noChangeAspect="1"/>
@@ -10082,10 +10181,20 @@
                     <a:prstGeom prst="rect">
                       <a:avLst/>
                     </a:prstGeom>
-                    <a:noFill/>
-                    <a:ln>
-                      <a:noFill/>
+                    <a:ln w="38100" cap="sq">
+                      <a:solidFill>
+                        <a:srgbClr val="000000"/>
+                      </a:solidFill>
+                      <a:prstDash val="solid"/>
+                      <a:miter lim="800000"/>
                     </a:ln>
+                    <a:effectLst>
+                      <a:outerShdw blurRad="50800" dist="38100" dir="2700000" algn="tl" rotWithShape="0">
+                        <a:srgbClr val="000000">
+                          <a:alpha val="43000"/>
+                        </a:srgbClr>
+                      </a:outerShdw>
+                    </a:effectLst>
                   </pic:spPr>
                 </pic:pic>
               </a:graphicData>
@@ -10097,10 +10206,11 @@
     <w:p>
       <w:pPr>
         <w:pStyle w:val="ListParagraph"/>
-        <w:numPr>
-          <w:ilvl w:val="0"/>
-          <w:numId w:val="26"/>
-        </w:numPr>
+      </w:pPr>
+    </w:p>
+    <w:p>
+      <w:pPr>
+        <w:pStyle w:val="ListParagraph"/>
       </w:pPr>
       <w:r>
         <w:t>or by clicking the equivalent toolbar button</w:t>
@@ -10109,19 +10219,15 @@
     <w:p>
       <w:pPr>
         <w:pStyle w:val="ListParagraph"/>
-        <w:numPr>
-          <w:ilvl w:val="0"/>
-          <w:numId w:val="26"/>
-        </w:numPr>
       </w:pPr>
       <w:r>
         <w:rPr>
           <w:noProof/>
         </w:rPr>
         <w:drawing>
-          <wp:inline distT="0" distB="0" distL="0" distR="0" wp14:anchorId="3FB4E629" wp14:editId="19EE7F8C">
+          <wp:inline distT="0" distB="0" distL="0" distR="0" wp14:anchorId="6BDE3C66" wp14:editId="47C003A6">
             <wp:extent cx="1272208" cy="546672"/>
-            <wp:effectExtent l="0" t="0" r="4445" b="6350"/>
+            <wp:effectExtent l="76200" t="76200" r="137795" b="139700"/>
             <wp:docPr id="24" name="Picture 24"/>
             <wp:cNvGraphicFramePr>
               <a:graphicFrameLocks xmlns:a="http://schemas.openxmlformats.org/drawingml/2006/main" noChangeAspect="1"/>
@@ -10156,10 +10262,20 @@
                     <a:prstGeom prst="rect">
                       <a:avLst/>
                     </a:prstGeom>
-                    <a:noFill/>
-                    <a:ln>
-                      <a:noFill/>
+                    <a:ln w="38100" cap="sq">
+                      <a:solidFill>
+                        <a:srgbClr val="000000"/>
+                      </a:solidFill>
+                      <a:prstDash val="solid"/>
+                      <a:miter lim="800000"/>
                     </a:ln>
+                    <a:effectLst>
+                      <a:outerShdw blurRad="50800" dist="38100" dir="2700000" algn="tl" rotWithShape="0">
+                        <a:srgbClr val="000000">
+                          <a:alpha val="43000"/>
+                        </a:srgbClr>
+                      </a:outerShdw>
+                    </a:effectLst>
                   </pic:spPr>
                 </pic:pic>
               </a:graphicData>
@@ -10171,6 +10287,11 @@
     <w:p>
       <w:pPr>
         <w:pStyle w:val="ListParagraph"/>
+      </w:pPr>
+    </w:p>
+    <w:p>
+      <w:pPr>
+        <w:pStyle w:val="ListParagraph"/>
         <w:numPr>
           <w:ilvl w:val="0"/>
           <w:numId w:val="26"/>
@@ -10218,28 +10339,21 @@
     <w:p>
       <w:pPr>
         <w:pStyle w:val="ListParagraph"/>
-        <w:numPr>
-          <w:ilvl w:val="0"/>
-          <w:numId w:val="26"/>
-        </w:numPr>
-      </w:pPr>
-    </w:p>
-    <w:p>
-      <w:pPr>
-        <w:pStyle w:val="ListParagraph"/>
-        <w:numPr>
-          <w:ilvl w:val="0"/>
-          <w:numId w:val="26"/>
-        </w:numPr>
+      </w:pPr>
+    </w:p>
+    <w:p>
+      <w:pPr>
+        <w:pStyle w:val="ListParagraph"/>
       </w:pPr>
       <w:r>
         <w:rPr>
           <w:noProof/>
         </w:rPr>
+        <w:lastRenderedPageBreak/>
         <w:drawing>
-          <wp:inline distT="0" distB="0" distL="0" distR="0" wp14:anchorId="6D9FF0BA" wp14:editId="2BE30BBA">
+          <wp:inline distT="0" distB="0" distL="0" distR="0" wp14:anchorId="18C8B018" wp14:editId="66185764">
             <wp:extent cx="5187466" cy="3013544"/>
-            <wp:effectExtent l="0" t="0" r="0" b="0"/>
+            <wp:effectExtent l="171450" t="171450" r="356235" b="358775"/>
             <wp:docPr id="23" name="Picture 23"/>
             <wp:cNvGraphicFramePr>
               <a:graphicFrameLocks xmlns:a="http://schemas.openxmlformats.org/drawingml/2006/main" noChangeAspect="1"/>
@@ -10274,10 +10388,16 @@
                     <a:prstGeom prst="rect">
                       <a:avLst/>
                     </a:prstGeom>
-                    <a:noFill/>
                     <a:ln>
                       <a:noFill/>
                     </a:ln>
+                    <a:effectLst>
+                      <a:outerShdw blurRad="292100" dist="139700" dir="2700000" algn="tl" rotWithShape="0">
+                        <a:srgbClr val="333333">
+                          <a:alpha val="65000"/>
+                        </a:srgbClr>
+                      </a:outerShdw>
+                    </a:effectLst>
                   </pic:spPr>
                 </pic:pic>
               </a:graphicData>
@@ -10289,34 +10409,88 @@
     <w:p>
       <w:pPr>
         <w:pStyle w:val="ListParagraph"/>
+      </w:pPr>
+      <w:r>
+        <w:t>Once IP generation is complete, the next step is to locate the important pieces generated by Vivado HLS to b</w:t>
+      </w:r>
+      <w:r>
+        <w:t>e placed under revision control:</w:t>
+      </w:r>
+    </w:p>
+    <w:p>
+      <w:pPr>
+        <w:pStyle w:val="ListParagraph"/>
+        <w:numPr>
+          <w:ilvl w:val="1"/>
+          <w:numId w:val="27"/>
+        </w:numPr>
+      </w:pPr>
+      <w:r>
+        <w:t>A run script that generates the packaged IP from scratch from the source files.</w:t>
+      </w:r>
+    </w:p>
+    <w:p>
+      <w:pPr>
+        <w:pStyle w:val="ListParagraph"/>
+        <w:numPr>
+          <w:ilvl w:val="1"/>
+          <w:numId w:val="27"/>
+        </w:numPr>
+      </w:pPr>
+      <w:r>
+        <w:t>The generated IP output products.</w:t>
+      </w:r>
+    </w:p>
+    <w:p>
+      <w:pPr>
+        <w:pStyle w:val="ListParagraph"/>
+        <w:ind w:left="1440"/>
+      </w:pPr>
+    </w:p>
+    <w:p>
+      <w:pPr>
+        <w:pStyle w:val="ListParagraph"/>
         <w:numPr>
           <w:ilvl w:val="0"/>
           <w:numId w:val="26"/>
         </w:numPr>
       </w:pPr>
+      <w:r>
+        <w:t xml:space="preserve">IP generation script: Vivado HLS automatically generates a </w:t>
+      </w:r>
+      <w:r>
+        <w:t>script in the solution</w:t>
+      </w:r>
+      <w:r>
+        <w:t xml:space="preserve"> directory with the name </w:t>
+      </w:r>
       <w:proofErr w:type="spellStart"/>
       <w:r>
-        <w:t>sdf</w:t>
+        <w:rPr>
+          <w:b/>
+        </w:rPr>
+        <w:t>script.tcl</w:t>
       </w:r>
       <w:proofErr w:type="spellEnd"/>
       <w:r>
-        <w:t xml:space="preserve"> </w:t>
-      </w:r>
-    </w:p>
-    <w:p>
-      <w:pPr>
-        <w:pStyle w:val="ListParagraph"/>
-      </w:pPr>
-    </w:p>
-    <w:p>
-      <w:pPr>
-        <w:pStyle w:val="ListParagraph"/>
-      </w:pPr>
-      <w:r>
-        <w:t>Once IP generation is complete, the next step is to locate the important pieces generated by Vivado HLS to b</w:t>
-      </w:r>
-      <w:r>
-        <w:t>e placed under revision control:</w:t>
+        <w:t xml:space="preserve">.  Locate this file </w:t>
+      </w:r>
+      <w:r>
+        <w:t xml:space="preserve">in the work directory </w:t>
+      </w:r>
+      <w:r>
+        <w:t xml:space="preserve">and use it as a starting point to generate </w:t>
+      </w:r>
+      <w:proofErr w:type="spellStart"/>
+      <w:r>
+        <w:rPr>
+          <w:b/>
+        </w:rPr>
+        <w:t>hls.tcl</w:t>
+      </w:r>
+      <w:proofErr w:type="spellEnd"/>
+      <w:r>
+        <w:t>.</w:t>
       </w:r>
     </w:p>
     <w:p>
@@ -10324,12 +10498,46 @@
         <w:pStyle w:val="ListParagraph"/>
         <w:numPr>
           <w:ilvl w:val="1"/>
-          <w:numId w:val="27"/>
-        </w:numPr>
-      </w:pPr>
-      <w:r>
-        <w:lastRenderedPageBreak/>
-        <w:t>A run script that generates the packaged IP from scratch from the source files.</w:t>
+          <w:numId w:val="26"/>
+        </w:numPr>
+      </w:pPr>
+      <w:r>
+        <w:t xml:space="preserve">Note the HLS script uses relative pathnames. Also note that it stores synthesis </w:t>
+      </w:r>
+      <w:r>
+        <w:rPr>
+          <w:b/>
+        </w:rPr>
+        <w:t>directives</w:t>
+      </w:r>
+      <w:r>
+        <w:t xml:space="preserve"> in </w:t>
+      </w:r>
+      <w:proofErr w:type="spellStart"/>
+      <w:r>
+        <w:rPr>
+          <w:b/>
+        </w:rPr>
+        <w:t>directives.tcl</w:t>
+      </w:r>
+      <w:proofErr w:type="spellEnd"/>
+      <w:r>
+        <w:t xml:space="preserve"> and sources that file before running </w:t>
+      </w:r>
+      <w:r>
+        <w:t>C Synthesis</w:t>
+      </w:r>
+      <w:r>
+        <w:t xml:space="preserve">. </w:t>
+      </w:r>
+      <w:r>
+        <w:t xml:space="preserve">Although there are no directives in this design, it is good practice to include this </w:t>
+      </w:r>
+      <w:r>
+        <w:t xml:space="preserve">file </w:t>
+      </w:r>
+      <w:r>
+        <w:t>under revision control.</w:t>
       </w:r>
     </w:p>
     <w:p>
@@ -10337,18 +10545,41 @@
         <w:pStyle w:val="ListParagraph"/>
         <w:numPr>
           <w:ilvl w:val="1"/>
-          <w:numId w:val="27"/>
-        </w:numPr>
-      </w:pPr>
-      <w:r>
-        <w:t>The generated IP output products.</w:t>
-      </w:r>
-    </w:p>
-    <w:p>
-      <w:pPr>
-        <w:pStyle w:val="ListParagraph"/>
-        <w:ind w:left="1440"/>
-      </w:pPr>
+          <w:numId w:val="26"/>
+        </w:numPr>
+      </w:pPr>
+      <w:r>
+        <w:t xml:space="preserve">Similar to other targets, add the creation of </w:t>
+      </w:r>
+      <w:r>
+        <w:rPr>
+          <w:b/>
+        </w:rPr>
+        <w:t>.</w:t>
+      </w:r>
+      <w:proofErr w:type="spellStart"/>
+      <w:r>
+        <w:rPr>
+          <w:b/>
+        </w:rPr>
+        <w:t>hls.done</w:t>
+      </w:r>
+      <w:proofErr w:type="spellEnd"/>
+      <w:r>
+        <w:t xml:space="preserve"> for the Makefile.</w:t>
+      </w:r>
+    </w:p>
+    <w:p>
+      <w:pPr>
+        <w:pStyle w:val="ListParagraph"/>
+        <w:numPr>
+          <w:ilvl w:val="1"/>
+          <w:numId w:val="26"/>
+        </w:numPr>
+      </w:pPr>
+      <w:r>
+        <w:t>Place the necessary files under revision control.</w:t>
+      </w:r>
     </w:p>
     <w:p>
       <w:pPr>
@@ -10359,41 +10590,38 @@
         </w:numPr>
       </w:pPr>
       <w:r>
-        <w:t xml:space="preserve">IP generation script: Vivado HLS automatically generates a </w:t>
-      </w:r>
-      <w:r>
-        <w:t>script in the solution</w:t>
-      </w:r>
-      <w:r>
-        <w:t xml:space="preserve"> directory with the name </w:t>
+        <w:t xml:space="preserve">IP output products: Vivado HLS generates the </w:t>
+      </w:r>
+      <w:r>
+        <w:t xml:space="preserve">IP output products in the </w:t>
+      </w:r>
+      <w:r>
+        <w:t xml:space="preserve">solution </w:t>
       </w:r>
       <w:proofErr w:type="spellStart"/>
       <w:r>
         <w:rPr>
           <w:b/>
         </w:rPr>
-        <w:t>script.tcl</w:t>
+        <w:t>impl</w:t>
       </w:r>
       <w:proofErr w:type="spellEnd"/>
       <w:r>
-        <w:t xml:space="preserve">.  Locate this file </w:t>
-      </w:r>
-      <w:r>
-        <w:t xml:space="preserve">in the work directory </w:t>
-      </w:r>
-      <w:r>
-        <w:t xml:space="preserve">and use it as a starting point to generate </w:t>
-      </w:r>
-      <w:proofErr w:type="spellStart"/>
-      <w:r>
-        <w:rPr>
-          <w:b/>
-        </w:rPr>
-        <w:t>hls.tcl</w:t>
-      </w:r>
-      <w:proofErr w:type="spellEnd"/>
-      <w:r>
-        <w:t>.</w:t>
+        <w:rPr>
+          <w:b/>
+        </w:rPr>
+        <w:t>/ip</w:t>
+      </w:r>
+      <w:r>
+        <w:t xml:space="preserve"> directory. </w:t>
+      </w:r>
+      <w:r>
+        <w:t>If you completed the Packaged Cu</w:t>
+      </w:r>
+      <w:bookmarkStart w:id="22" w:name="_GoBack"/>
+      <w:bookmarkEnd w:id="22"/>
+      <w:r>
+        <w:t>stom IP Lab, you will recall the recommendation of which files to place under revision control:</w:t>
       </w:r>
     </w:p>
     <w:p>
@@ -10405,42 +10633,7 @@
         </w:numPr>
       </w:pPr>
       <w:r>
-        <w:t xml:space="preserve">Note the HLS script uses relative pathnames. Also note that it stores synthesis </w:t>
-      </w:r>
-      <w:r>
-        <w:rPr>
-          <w:b/>
-        </w:rPr>
-        <w:t>directives</w:t>
-      </w:r>
-      <w:r>
-        <w:t xml:space="preserve"> in </w:t>
-      </w:r>
-      <w:proofErr w:type="spellStart"/>
-      <w:r>
-        <w:rPr>
-          <w:b/>
-        </w:rPr>
-        <w:t>directives.tcl</w:t>
-      </w:r>
-      <w:proofErr w:type="spellEnd"/>
-      <w:r>
-        <w:t xml:space="preserve"> and sources that file before running </w:t>
-      </w:r>
-      <w:r>
-        <w:t>C Synthesis</w:t>
-      </w:r>
-      <w:r>
-        <w:t xml:space="preserve">. </w:t>
-      </w:r>
-      <w:r>
-        <w:t xml:space="preserve">Although there are no directives in this design, it is good practice to include this </w:t>
-      </w:r>
-      <w:r>
-        <w:t xml:space="preserve">file </w:t>
-      </w:r>
-      <w:r>
-        <w:t>under revision control.</w:t>
+        <w:t>HDL files</w:t>
       </w:r>
     </w:p>
     <w:p>
@@ -10452,15 +10645,7 @@
         </w:numPr>
       </w:pPr>
       <w:r>
-        <w:t>Similar to other targets, add the creation of .</w:t>
-      </w:r>
-      <w:proofErr w:type="spellStart"/>
-      <w:r>
-        <w:t>hls.done</w:t>
-      </w:r>
-      <w:proofErr w:type="spellEnd"/>
-      <w:r>
-        <w:t xml:space="preserve"> for the Makefile.</w:t>
+        <w:t>xgui directory</w:t>
       </w:r>
     </w:p>
     <w:p>
@@ -10472,7 +10657,7 @@
         </w:numPr>
       </w:pPr>
       <w:r>
-        <w:t>Place the necessary files under revision control.</w:t>
+        <w:t>component.xml file</w:t>
       </w:r>
     </w:p>
     <w:p>
@@ -10484,80 +10669,6 @@
         </w:numPr>
       </w:pPr>
       <w:r>
-        <w:t xml:space="preserve">IP output products: Vivado HLS generates the </w:t>
-      </w:r>
-      <w:r>
-        <w:t xml:space="preserve">IP output products in the </w:t>
-      </w:r>
-      <w:r>
-        <w:t xml:space="preserve">solution </w:t>
-      </w:r>
-      <w:proofErr w:type="spellStart"/>
-      <w:r>
-        <w:rPr>
-          <w:b/>
-        </w:rPr>
-        <w:t>impl</w:t>
-      </w:r>
-      <w:proofErr w:type="spellEnd"/>
-      <w:r>
-        <w:rPr>
-          <w:b/>
-        </w:rPr>
-        <w:t>/ip</w:t>
-      </w:r>
-      <w:r>
-        <w:t xml:space="preserve"> directory. </w:t>
-      </w:r>
-      <w:r>
-        <w:t>If you completed the Packaged Custom IP Lab, you will recall the recommendation of which files to place under revision control:</w:t>
-      </w:r>
-    </w:p>
-    <w:p>
-      <w:pPr>
-        <w:pStyle w:val="ListParagraph"/>
-        <w:numPr>
-          <w:ilvl w:val="1"/>
-          <w:numId w:val="26"/>
-        </w:numPr>
-      </w:pPr>
-      <w:r>
-        <w:t>HDL files</w:t>
-      </w:r>
-    </w:p>
-    <w:p>
-      <w:pPr>
-        <w:pStyle w:val="ListParagraph"/>
-        <w:numPr>
-          <w:ilvl w:val="1"/>
-          <w:numId w:val="26"/>
-        </w:numPr>
-      </w:pPr>
-      <w:r>
-        <w:t>xgui directory</w:t>
-      </w:r>
-    </w:p>
-    <w:p>
-      <w:pPr>
-        <w:pStyle w:val="ListParagraph"/>
-        <w:numPr>
-          <w:ilvl w:val="1"/>
-          <w:numId w:val="26"/>
-        </w:numPr>
-      </w:pPr>
-      <w:r>
-        <w:t>component.xml file</w:t>
-      </w:r>
-    </w:p>
-    <w:p>
-      <w:pPr>
-        <w:pStyle w:val="ListParagraph"/>
-        <w:numPr>
-          <w:ilvl w:val="0"/>
-          <w:numId w:val="26"/>
-        </w:numPr>
-      </w:pPr>
-      <w:r>
         <w:t>Update the Makefile.</w:t>
       </w:r>
     </w:p>
@@ -10566,6 +10677,7 @@
         <w:pStyle w:val="Heading1"/>
       </w:pPr>
       <w:r>
+        <w:lastRenderedPageBreak/>
         <w:t xml:space="preserve">Lab 6: </w:t>
       </w:r>
       <w:r>
@@ -11102,6 +11214,95 @@
     </w:lvl>
   </w:abstractNum>
   <w:abstractNum w:abstractNumId="5">
+    <w:nsid w:val="13FA159A"/>
+    <w:multiLevelType w:val="hybridMultilevel"/>
+    <w:tmpl w:val="2AAA484C"/>
+    <w:lvl w:ilvl="0" w:tplc="04090011">
+      <w:start w:val="1"/>
+      <w:numFmt w:val="decimal"/>
+      <w:lvlText w:val="%1)"/>
+      <w:lvlJc w:val="left"/>
+      <w:pPr>
+        <w:ind w:left="720" w:hanging="360"/>
+      </w:pPr>
+      <w:rPr>
+        <w:rFonts w:hint="default"/>
+      </w:rPr>
+    </w:lvl>
+    <w:lvl w:ilvl="1" w:tplc="04090019" w:tentative="1">
+      <w:start w:val="1"/>
+      <w:numFmt w:val="lowerLetter"/>
+      <w:lvlText w:val="%2."/>
+      <w:lvlJc w:val="left"/>
+      <w:pPr>
+        <w:ind w:left="1440" w:hanging="360"/>
+      </w:pPr>
+    </w:lvl>
+    <w:lvl w:ilvl="2" w:tplc="0409001B" w:tentative="1">
+      <w:start w:val="1"/>
+      <w:numFmt w:val="lowerRoman"/>
+      <w:lvlText w:val="%3."/>
+      <w:lvlJc w:val="right"/>
+      <w:pPr>
+        <w:ind w:left="2160" w:hanging="180"/>
+      </w:pPr>
+    </w:lvl>
+    <w:lvl w:ilvl="3" w:tplc="0409000F" w:tentative="1">
+      <w:start w:val="1"/>
+      <w:numFmt w:val="decimal"/>
+      <w:lvlText w:val="%4."/>
+      <w:lvlJc w:val="left"/>
+      <w:pPr>
+        <w:ind w:left="2880" w:hanging="360"/>
+      </w:pPr>
+    </w:lvl>
+    <w:lvl w:ilvl="4" w:tplc="04090019" w:tentative="1">
+      <w:start w:val="1"/>
+      <w:numFmt w:val="lowerLetter"/>
+      <w:lvlText w:val="%5."/>
+      <w:lvlJc w:val="left"/>
+      <w:pPr>
+        <w:ind w:left="3600" w:hanging="360"/>
+      </w:pPr>
+    </w:lvl>
+    <w:lvl w:ilvl="5" w:tplc="0409001B" w:tentative="1">
+      <w:start w:val="1"/>
+      <w:numFmt w:val="lowerRoman"/>
+      <w:lvlText w:val="%6."/>
+      <w:lvlJc w:val="right"/>
+      <w:pPr>
+        <w:ind w:left="4320" w:hanging="180"/>
+      </w:pPr>
+    </w:lvl>
+    <w:lvl w:ilvl="6" w:tplc="0409000F" w:tentative="1">
+      <w:start w:val="1"/>
+      <w:numFmt w:val="decimal"/>
+      <w:lvlText w:val="%7."/>
+      <w:lvlJc w:val="left"/>
+      <w:pPr>
+        <w:ind w:left="5040" w:hanging="360"/>
+      </w:pPr>
+    </w:lvl>
+    <w:lvl w:ilvl="7" w:tplc="04090019" w:tentative="1">
+      <w:start w:val="1"/>
+      <w:numFmt w:val="lowerLetter"/>
+      <w:lvlText w:val="%8."/>
+      <w:lvlJc w:val="left"/>
+      <w:pPr>
+        <w:ind w:left="5760" w:hanging="360"/>
+      </w:pPr>
+    </w:lvl>
+    <w:lvl w:ilvl="8" w:tplc="0409001B" w:tentative="1">
+      <w:start w:val="1"/>
+      <w:numFmt w:val="lowerRoman"/>
+      <w:lvlText w:val="%9."/>
+      <w:lvlJc w:val="right"/>
+      <w:pPr>
+        <w:ind w:left="6480" w:hanging="180"/>
+      </w:pPr>
+    </w:lvl>
+  </w:abstractNum>
+  <w:abstractNum w:abstractNumId="6">
     <w:nsid w:val="15A62495"/>
     <w:multiLevelType w:val="hybridMultilevel"/>
     <w:tmpl w:val="BC34C03E"/>
@@ -11190,7 +11391,7 @@
       </w:pPr>
     </w:lvl>
   </w:abstractNum>
-  <w:abstractNum w:abstractNumId="6">
+  <w:abstractNum w:abstractNumId="7">
     <w:nsid w:val="18EA0D12"/>
     <w:multiLevelType w:val="hybridMultilevel"/>
     <w:tmpl w:val="8D36BC8A"/>
@@ -11302,7 +11503,7 @@
       </w:rPr>
     </w:lvl>
   </w:abstractNum>
-  <w:abstractNum w:abstractNumId="7">
+  <w:abstractNum w:abstractNumId="8">
     <w:nsid w:val="26956C90"/>
     <w:multiLevelType w:val="hybridMultilevel"/>
     <w:tmpl w:val="3466A118"/>
@@ -11415,7 +11616,7 @@
       </w:rPr>
     </w:lvl>
   </w:abstractNum>
-  <w:abstractNum w:abstractNumId="8">
+  <w:abstractNum w:abstractNumId="9">
     <w:nsid w:val="2B0773EF"/>
     <w:multiLevelType w:val="hybridMultilevel"/>
     <w:tmpl w:val="F8D2296E"/>
@@ -11504,7 +11705,7 @@
       </w:pPr>
     </w:lvl>
   </w:abstractNum>
-  <w:abstractNum w:abstractNumId="9">
+  <w:abstractNum w:abstractNumId="10">
     <w:nsid w:val="2DD91E9F"/>
     <w:multiLevelType w:val="hybridMultilevel"/>
     <w:tmpl w:val="B9A22A5C"/>
@@ -11593,7 +11794,7 @@
       </w:pPr>
     </w:lvl>
   </w:abstractNum>
-  <w:abstractNum w:abstractNumId="10">
+  <w:abstractNum w:abstractNumId="11">
     <w:nsid w:val="36A7689B"/>
     <w:multiLevelType w:val="hybridMultilevel"/>
     <w:tmpl w:val="9A66A832"/>
@@ -11705,7 +11906,7 @@
       </w:rPr>
     </w:lvl>
   </w:abstractNum>
-  <w:abstractNum w:abstractNumId="11">
+  <w:abstractNum w:abstractNumId="12">
     <w:nsid w:val="3DC43733"/>
     <w:multiLevelType w:val="hybridMultilevel"/>
     <w:tmpl w:val="BA98C85E"/>
@@ -11818,7 +12019,7 @@
       </w:rPr>
     </w:lvl>
   </w:abstractNum>
-  <w:abstractNum w:abstractNumId="12">
+  <w:abstractNum w:abstractNumId="13">
     <w:nsid w:val="3F9C0A89"/>
     <w:multiLevelType w:val="hybridMultilevel"/>
     <w:tmpl w:val="953A3EEC"/>
@@ -11931,7 +12132,7 @@
       </w:rPr>
     </w:lvl>
   </w:abstractNum>
-  <w:abstractNum w:abstractNumId="13">
+  <w:abstractNum w:abstractNumId="14">
     <w:nsid w:val="4999426C"/>
     <w:multiLevelType w:val="hybridMultilevel"/>
     <w:tmpl w:val="F17492FC"/>
@@ -12020,7 +12221,7 @@
       </w:pPr>
     </w:lvl>
   </w:abstractNum>
-  <w:abstractNum w:abstractNumId="14">
+  <w:abstractNum w:abstractNumId="15">
     <w:nsid w:val="4A404BDB"/>
     <w:multiLevelType w:val="hybridMultilevel"/>
     <w:tmpl w:val="99724B5A"/>
@@ -12112,7 +12313,7 @@
       </w:pPr>
     </w:lvl>
   </w:abstractNum>
-  <w:abstractNum w:abstractNumId="15">
+  <w:abstractNum w:abstractNumId="16">
     <w:nsid w:val="4DDD6E43"/>
     <w:multiLevelType w:val="hybridMultilevel"/>
     <w:tmpl w:val="A03A4A0A"/>
@@ -12204,7 +12405,7 @@
       </w:pPr>
     </w:lvl>
   </w:abstractNum>
-  <w:abstractNum w:abstractNumId="16">
+  <w:abstractNum w:abstractNumId="17">
     <w:nsid w:val="4FC50953"/>
     <w:multiLevelType w:val="hybridMultilevel"/>
     <w:tmpl w:val="7EDC3866"/>
@@ -12293,7 +12494,7 @@
       </w:pPr>
     </w:lvl>
   </w:abstractNum>
-  <w:abstractNum w:abstractNumId="17">
+  <w:abstractNum w:abstractNumId="18">
     <w:nsid w:val="543E0359"/>
     <w:multiLevelType w:val="hybridMultilevel"/>
     <w:tmpl w:val="EAA454DC"/>
@@ -12382,7 +12583,7 @@
       </w:pPr>
     </w:lvl>
   </w:abstractNum>
-  <w:abstractNum w:abstractNumId="18">
+  <w:abstractNum w:abstractNumId="19">
     <w:nsid w:val="5E541A1D"/>
     <w:multiLevelType w:val="hybridMultilevel"/>
     <w:tmpl w:val="7E749596"/>
@@ -12471,7 +12672,7 @@
       </w:pPr>
     </w:lvl>
   </w:abstractNum>
-  <w:abstractNum w:abstractNumId="19">
+  <w:abstractNum w:abstractNumId="20">
     <w:nsid w:val="62D0018B"/>
     <w:multiLevelType w:val="hybridMultilevel"/>
     <w:tmpl w:val="839EBE0A"/>
@@ -12560,7 +12761,7 @@
       </w:pPr>
     </w:lvl>
   </w:abstractNum>
-  <w:abstractNum w:abstractNumId="20">
+  <w:abstractNum w:abstractNumId="21">
     <w:nsid w:val="674642FE"/>
     <w:multiLevelType w:val="hybridMultilevel"/>
     <w:tmpl w:val="423097BE"/>
@@ -12649,7 +12850,7 @@
       </w:pPr>
     </w:lvl>
   </w:abstractNum>
-  <w:abstractNum w:abstractNumId="21">
+  <w:abstractNum w:abstractNumId="22">
     <w:nsid w:val="6B240671"/>
     <w:multiLevelType w:val="hybridMultilevel"/>
     <w:tmpl w:val="89C00D3E"/>
@@ -12738,7 +12939,7 @@
       </w:pPr>
     </w:lvl>
   </w:abstractNum>
-  <w:abstractNum w:abstractNumId="22">
+  <w:abstractNum w:abstractNumId="23">
     <w:nsid w:val="6B544F1C"/>
     <w:multiLevelType w:val="hybridMultilevel"/>
     <w:tmpl w:val="839EBE0A"/>
@@ -12827,7 +13028,7 @@
       </w:pPr>
     </w:lvl>
   </w:abstractNum>
-  <w:abstractNum w:abstractNumId="23">
+  <w:abstractNum w:abstractNumId="24">
     <w:nsid w:val="6BDD3BDB"/>
     <w:multiLevelType w:val="hybridMultilevel"/>
     <w:tmpl w:val="1A0487C4"/>
@@ -12916,7 +13117,7 @@
       </w:pPr>
     </w:lvl>
   </w:abstractNum>
-  <w:abstractNum w:abstractNumId="24">
+  <w:abstractNum w:abstractNumId="25">
     <w:nsid w:val="6C2D56EF"/>
     <w:multiLevelType w:val="hybridMultilevel"/>
     <w:tmpl w:val="4FA62796"/>
@@ -13005,7 +13206,7 @@
       </w:pPr>
     </w:lvl>
   </w:abstractNum>
-  <w:abstractNum w:abstractNumId="25">
+  <w:abstractNum w:abstractNumId="26">
     <w:nsid w:val="75730D4C"/>
     <w:multiLevelType w:val="hybridMultilevel"/>
     <w:tmpl w:val="955C56DA"/>
@@ -13118,7 +13319,7 @@
       </w:rPr>
     </w:lvl>
   </w:abstractNum>
-  <w:abstractNum w:abstractNumId="26">
+  <w:abstractNum w:abstractNumId="27">
     <w:nsid w:val="75807CDE"/>
     <w:multiLevelType w:val="hybridMultilevel"/>
     <w:tmpl w:val="E862BA30"/>
@@ -13207,7 +13408,7 @@
       </w:pPr>
     </w:lvl>
   </w:abstractNum>
-  <w:abstractNum w:abstractNumId="27">
+  <w:abstractNum w:abstractNumId="28">
     <w:nsid w:val="7D186258"/>
     <w:multiLevelType w:val="hybridMultilevel"/>
     <w:tmpl w:val="BC300CA2"/>
@@ -13296,7 +13497,7 @@
       </w:pPr>
     </w:lvl>
   </w:abstractNum>
-  <w:abstractNum w:abstractNumId="28">
+  <w:abstractNum w:abstractNumId="29">
     <w:nsid w:val="7E4449C1"/>
     <w:multiLevelType w:val="hybridMultilevel"/>
     <w:tmpl w:val="C5A62212"/>
@@ -13385,7 +13586,7 @@
       </w:pPr>
     </w:lvl>
   </w:abstractNum>
-  <w:abstractNum w:abstractNumId="29">
+  <w:abstractNum w:abstractNumId="30">
     <w:nsid w:val="7F0E0744"/>
     <w:multiLevelType w:val="hybridMultilevel"/>
     <w:tmpl w:val="87B82006"/>
@@ -13475,94 +13676,97 @@
     </w:lvl>
   </w:abstractNum>
   <w:num w:numId="1">
-    <w:abstractNumId w:val="29"/>
+    <w:abstractNumId w:val="30"/>
   </w:num>
   <w:num w:numId="2">
-    <w:abstractNumId w:val="6"/>
+    <w:abstractNumId w:val="7"/>
   </w:num>
   <w:num w:numId="3">
-    <w:abstractNumId w:val="12"/>
+    <w:abstractNumId w:val="13"/>
   </w:num>
   <w:num w:numId="4">
     <w:abstractNumId w:val="0"/>
   </w:num>
   <w:num w:numId="5">
-    <w:abstractNumId w:val="18"/>
+    <w:abstractNumId w:val="19"/>
   </w:num>
   <w:num w:numId="6">
     <w:abstractNumId w:val="4"/>
   </w:num>
   <w:num w:numId="7">
+    <w:abstractNumId w:val="9"/>
+  </w:num>
+  <w:num w:numId="8">
+    <w:abstractNumId w:val="26"/>
+  </w:num>
+  <w:num w:numId="9">
+    <w:abstractNumId w:val="21"/>
+  </w:num>
+  <w:num w:numId="10">
+    <w:abstractNumId w:val="27"/>
+  </w:num>
+  <w:num w:numId="11">
     <w:abstractNumId w:val="8"/>
   </w:num>
-  <w:num w:numId="8">
-    <w:abstractNumId w:val="25"/>
-  </w:num>
-  <w:num w:numId="9">
-    <w:abstractNumId w:val="20"/>
-  </w:num>
-  <w:num w:numId="10">
-    <w:abstractNumId w:val="26"/>
-  </w:num>
-  <w:num w:numId="11">
-    <w:abstractNumId w:val="7"/>
-  </w:num>
   <w:num w:numId="12">
-    <w:abstractNumId w:val="11"/>
+    <w:abstractNumId w:val="12"/>
   </w:num>
   <w:num w:numId="13">
-    <w:abstractNumId w:val="13"/>
+    <w:abstractNumId w:val="14"/>
   </w:num>
   <w:num w:numId="14">
     <w:abstractNumId w:val="2"/>
   </w:num>
   <w:num w:numId="15">
-    <w:abstractNumId w:val="16"/>
+    <w:abstractNumId w:val="17"/>
   </w:num>
   <w:num w:numId="16">
-    <w:abstractNumId w:val="24"/>
+    <w:abstractNumId w:val="25"/>
   </w:num>
   <w:num w:numId="17">
-    <w:abstractNumId w:val="27"/>
+    <w:abstractNumId w:val="28"/>
   </w:num>
   <w:num w:numId="18">
     <w:abstractNumId w:val="1"/>
   </w:num>
   <w:num w:numId="19">
-    <w:abstractNumId w:val="10"/>
+    <w:abstractNumId w:val="11"/>
   </w:num>
   <w:num w:numId="20">
-    <w:abstractNumId w:val="28"/>
+    <w:abstractNumId w:val="29"/>
   </w:num>
   <w:num w:numId="21">
-    <w:abstractNumId w:val="5"/>
+    <w:abstractNumId w:val="6"/>
   </w:num>
   <w:num w:numId="22">
-    <w:abstractNumId w:val="17"/>
+    <w:abstractNumId w:val="18"/>
   </w:num>
   <w:num w:numId="23">
-    <w:abstractNumId w:val="19"/>
+    <w:abstractNumId w:val="20"/>
   </w:num>
   <w:num w:numId="24">
-    <w:abstractNumId w:val="21"/>
+    <w:abstractNumId w:val="22"/>
   </w:num>
   <w:num w:numId="25">
-    <w:abstractNumId w:val="22"/>
+    <w:abstractNumId w:val="23"/>
   </w:num>
   <w:num w:numId="26">
     <w:abstractNumId w:val="3"/>
   </w:num>
   <w:num w:numId="27">
+    <w:abstractNumId w:val="16"/>
+  </w:num>
+  <w:num w:numId="28">
+    <w:abstractNumId w:val="10"/>
+  </w:num>
+  <w:num w:numId="29">
+    <w:abstractNumId w:val="24"/>
+  </w:num>
+  <w:num w:numId="30">
     <w:abstractNumId w:val="15"/>
   </w:num>
-  <w:num w:numId="28">
-    <w:abstractNumId w:val="9"/>
-  </w:num>
-  <w:num w:numId="29">
-    <w:abstractNumId w:val="23"/>
-  </w:num>
-  <w:num w:numId="30">
-    <w:abstractNumId w:val="14"/>
+  <w:num w:numId="31">
+    <w:abstractNumId w:val="5"/>
   </w:num>
 </w:numbering>
 </file>
@@ -14869,7 +15073,7 @@
 </file>
 
 <file path=customXml/itemProps1.xml><?xml version="1.0" encoding="utf-8"?>
-<ds:datastoreItem xmlns:ds="http://schemas.openxmlformats.org/officeDocument/2006/customXml" ds:itemID="{D0459B91-714A-4908-AF67-E8F9F5770651}">
+<ds:datastoreItem xmlns:ds="http://schemas.openxmlformats.org/officeDocument/2006/customXml" ds:itemID="{59CF724D-B9EC-4FF1-9170-0AFC266FB655}">
   <ds:schemaRefs>
     <ds:schemaRef ds:uri="http://schemas.openxmlformats.org/officeDocument/2006/bibliography"/>
   </ds:schemaRefs>

</xml_diff>

<commit_message>
modified lab 4, results go to cip/bft instead of cip
</commit_message>
<xml_diff>
--- a/doc/tscVersionControl.docx
+++ b/doc/tscVersionControl.docx
@@ -61,7 +61,7 @@
           <w:r>
             <w:fldChar w:fldCharType="separate"/>
           </w:r>
-          <w:hyperlink w:anchor="_Toc395527523" w:history="1">
+          <w:hyperlink w:anchor="_Toc395686464" w:history="1">
             <w:r>
               <w:rPr>
                 <w:rStyle w:val="Hyperlink"/>
@@ -88,7 +88,7 @@
                 <w:noProof/>
                 <w:webHidden/>
               </w:rPr>
-              <w:instrText xml:space="preserve"> PAGEREF _Toc395527523 \h </w:instrText>
+              <w:instrText xml:space="preserve"> PAGEREF _Toc395686464 \h </w:instrText>
             </w:r>
             <w:r>
               <w:rPr>
@@ -130,7 +130,7 @@
               <w:noProof/>
             </w:rPr>
           </w:pPr>
-          <w:hyperlink w:anchor="_Toc395527524" w:history="1">
+          <w:hyperlink w:anchor="_Toc395686465" w:history="1">
             <w:r>
               <w:rPr>
                 <w:rStyle w:val="Hyperlink"/>
@@ -157,7 +157,7 @@
                 <w:noProof/>
                 <w:webHidden/>
               </w:rPr>
-              <w:instrText xml:space="preserve"> PAGEREF _Toc395527524 \h </w:instrText>
+              <w:instrText xml:space="preserve"> PAGEREF _Toc395686465 \h </w:instrText>
             </w:r>
             <w:r>
               <w:rPr>
@@ -199,7 +199,7 @@
               <w:noProof/>
             </w:rPr>
           </w:pPr>
-          <w:hyperlink w:anchor="_Toc395527525" w:history="1">
+          <w:hyperlink w:anchor="_Toc395686466" w:history="1">
             <w:r>
               <w:rPr>
                 <w:rStyle w:val="Hyperlink"/>
@@ -226,7 +226,7 @@
                 <w:noProof/>
                 <w:webHidden/>
               </w:rPr>
-              <w:instrText xml:space="preserve"> PAGEREF _Toc395527525 \h </w:instrText>
+              <w:instrText xml:space="preserve"> PAGEREF _Toc395686466 \h </w:instrText>
             </w:r>
             <w:r>
               <w:rPr>
@@ -246,7 +246,7 @@
                 <w:noProof/>
                 <w:webHidden/>
               </w:rPr>
-              <w:t>3</w:t>
+              <w:t>2</w:t>
             </w:r>
             <w:r>
               <w:rPr>
@@ -268,7 +268,7 @@
               <w:noProof/>
             </w:rPr>
           </w:pPr>
-          <w:hyperlink w:anchor="_Toc395527526" w:history="1">
+          <w:hyperlink w:anchor="_Toc395686467" w:history="1">
             <w:r>
               <w:rPr>
                 <w:rStyle w:val="Hyperlink"/>
@@ -295,7 +295,76 @@
                 <w:noProof/>
                 <w:webHidden/>
               </w:rPr>
-              <w:instrText xml:space="preserve"> PAGEREF _Toc395527526 \h </w:instrText>
+              <w:instrText xml:space="preserve"> PAGEREF _Toc395686467 \h </w:instrText>
+            </w:r>
+            <w:r>
+              <w:rPr>
+                <w:noProof/>
+                <w:webHidden/>
+              </w:rPr>
+            </w:r>
+            <w:r>
+              <w:rPr>
+                <w:noProof/>
+                <w:webHidden/>
+              </w:rPr>
+              <w:fldChar w:fldCharType="separate"/>
+            </w:r>
+            <w:r>
+              <w:rPr>
+                <w:noProof/>
+                <w:webHidden/>
+              </w:rPr>
+              <w:t>2</w:t>
+            </w:r>
+            <w:r>
+              <w:rPr>
+                <w:noProof/>
+                <w:webHidden/>
+              </w:rPr>
+              <w:fldChar w:fldCharType="end"/>
+            </w:r>
+          </w:hyperlink>
+        </w:p>
+        <w:p>
+          <w:pPr>
+            <w:pStyle w:val="TOC1"/>
+            <w:tabs>
+              <w:tab w:val="right" w:leader="dot" w:pos="9350"/>
+            </w:tabs>
+            <w:rPr>
+              <w:rFonts w:eastAsiaTheme="minorEastAsia"/>
+              <w:noProof/>
+            </w:rPr>
+          </w:pPr>
+          <w:hyperlink w:anchor="_Toc395686468" w:history="1">
+            <w:r>
+              <w:rPr>
+                <w:rStyle w:val="Hyperlink"/>
+                <w:noProof/>
+              </w:rPr>
+              <w:t>Lab 1 : RTL Project Scripts</w:t>
+            </w:r>
+            <w:r>
+              <w:rPr>
+                <w:noProof/>
+                <w:webHidden/>
+              </w:rPr>
+              <w:tab/>
+            </w:r>
+            <w:r>
+              <w:rPr>
+                <w:noProof/>
+                <w:webHidden/>
+              </w:rPr>
+              <w:fldChar w:fldCharType="begin"/>
+            </w:r>
+            <w:r>
+              <w:rPr>
+                <w:noProof/>
+                <w:webHidden/>
+              </w:rPr>
+              <w:instrText xml:space="preserve"> PAGEREF _Toc395686468 \h </w:instrText>
             </w:r>
             <w:r>
               <w:rPr>
@@ -337,13 +406,13 @@
               <w:noProof/>
             </w:rPr>
           </w:pPr>
-          <w:hyperlink w:anchor="_Toc395527527" w:history="1">
+          <w:hyperlink w:anchor="_Toc395686469" w:history="1">
             <w:r>
               <w:rPr>
                 <w:rStyle w:val="Hyperlink"/>
                 <w:noProof/>
               </w:rPr>
-              <w:t>GitHub for Windows</w:t>
+              <w:t>Working in shells</w:t>
             </w:r>
             <w:r>
               <w:rPr>
@@ -364,7 +433,7 @@
                 <w:noProof/>
                 <w:webHidden/>
               </w:rPr>
-              <w:instrText xml:space="preserve"> PAGEREF _Toc395527527 \h </w:instrText>
+              <w:instrText xml:space="preserve"> PAGEREF _Toc395686469 \h </w:instrText>
             </w:r>
             <w:r>
               <w:rPr>
@@ -385,144 +454,6 @@
                 <w:webHidden/>
               </w:rPr>
               <w:t>4</w:t>
-            </w:r>
-            <w:r>
-              <w:rPr>
-                <w:noProof/>
-                <w:webHidden/>
-              </w:rPr>
-              <w:fldChar w:fldCharType="end"/>
-            </w:r>
-          </w:hyperlink>
-        </w:p>
-        <w:p>
-          <w:pPr>
-            <w:pStyle w:val="TOC3"/>
-            <w:tabs>
-              <w:tab w:val="right" w:leader="dot" w:pos="9350"/>
-            </w:tabs>
-            <w:rPr>
-              <w:rFonts w:eastAsiaTheme="minorEastAsia"/>
-              <w:noProof/>
-            </w:rPr>
-          </w:pPr>
-          <w:hyperlink w:anchor="_Toc395527528" w:history="1">
-            <w:r>
-              <w:rPr>
-                <w:rStyle w:val="Hyperlink"/>
-                <w:noProof/>
-              </w:rPr>
-              <w:t>Download and Installation</w:t>
-            </w:r>
-            <w:r>
-              <w:rPr>
-                <w:noProof/>
-                <w:webHidden/>
-              </w:rPr>
-              <w:tab/>
-            </w:r>
-            <w:r>
-              <w:rPr>
-                <w:noProof/>
-                <w:webHidden/>
-              </w:rPr>
-              <w:fldChar w:fldCharType="begin"/>
-            </w:r>
-            <w:r>
-              <w:rPr>
-                <w:noProof/>
-                <w:webHidden/>
-              </w:rPr>
-              <w:instrText xml:space="preserve"> PAGEREF _Toc395527528 \h </w:instrText>
-            </w:r>
-            <w:r>
-              <w:rPr>
-                <w:noProof/>
-                <w:webHidden/>
-              </w:rPr>
-            </w:r>
-            <w:r>
-              <w:rPr>
-                <w:noProof/>
-                <w:webHidden/>
-              </w:rPr>
-              <w:fldChar w:fldCharType="separate"/>
-            </w:r>
-            <w:r>
-              <w:rPr>
-                <w:noProof/>
-                <w:webHidden/>
-              </w:rPr>
-              <w:t>4</w:t>
-            </w:r>
-            <w:r>
-              <w:rPr>
-                <w:noProof/>
-                <w:webHidden/>
-              </w:rPr>
-              <w:fldChar w:fldCharType="end"/>
-            </w:r>
-          </w:hyperlink>
-        </w:p>
-        <w:p>
-          <w:pPr>
-            <w:pStyle w:val="TOC3"/>
-            <w:tabs>
-              <w:tab w:val="right" w:leader="dot" w:pos="9350"/>
-            </w:tabs>
-            <w:rPr>
-              <w:rFonts w:eastAsiaTheme="minorEastAsia"/>
-              <w:noProof/>
-            </w:rPr>
-          </w:pPr>
-          <w:hyperlink w:anchor="_Toc395527529" w:history="1">
-            <w:r>
-              <w:rPr>
-                <w:rStyle w:val="Hyperlink"/>
-                <w:noProof/>
-              </w:rPr>
-              <w:t>Git: Mini-Tutorial</w:t>
-            </w:r>
-            <w:r>
-              <w:rPr>
-                <w:noProof/>
-                <w:webHidden/>
-              </w:rPr>
-              <w:tab/>
-            </w:r>
-            <w:r>
-              <w:rPr>
-                <w:noProof/>
-                <w:webHidden/>
-              </w:rPr>
-              <w:fldChar w:fldCharType="begin"/>
-            </w:r>
-            <w:r>
-              <w:rPr>
-                <w:noProof/>
-                <w:webHidden/>
-              </w:rPr>
-              <w:instrText xml:space="preserve"> PAGEREF _Toc395527529 \h </w:instrText>
-            </w:r>
-            <w:r>
-              <w:rPr>
-                <w:noProof/>
-                <w:webHidden/>
-              </w:rPr>
-            </w:r>
-            <w:r>
-              <w:rPr>
-                <w:noProof/>
-                <w:webHidden/>
-              </w:rPr>
-              <w:fldChar w:fldCharType="separate"/>
-            </w:r>
-            <w:r>
-              <w:rPr>
-                <w:noProof/>
-                <w:webHidden/>
-              </w:rPr>
-              <w:t>7</w:t>
             </w:r>
             <w:r>
               <w:rPr>
@@ -544,13 +475,13 @@
               <w:noProof/>
             </w:rPr>
           </w:pPr>
-          <w:hyperlink w:anchor="_Toc395527530" w:history="1">
+          <w:hyperlink w:anchor="_Toc395686470" w:history="1">
             <w:r>
               <w:rPr>
                 <w:rStyle w:val="Hyperlink"/>
                 <w:noProof/>
               </w:rPr>
-              <w:t>Make Utility</w:t>
+              <w:t>Lab Setup</w:t>
             </w:r>
             <w:r>
               <w:rPr>
@@ -571,7 +502,7 @@
                 <w:noProof/>
                 <w:webHidden/>
               </w:rPr>
-              <w:instrText xml:space="preserve"> PAGEREF _Toc395527530 \h </w:instrText>
+              <w:instrText xml:space="preserve"> PAGEREF _Toc395686470 \h </w:instrText>
             </w:r>
             <w:r>
               <w:rPr>
@@ -591,7 +522,7 @@
                 <w:noProof/>
                 <w:webHidden/>
               </w:rPr>
-              <w:t>9</w:t>
+              <w:t>4</w:t>
             </w:r>
             <w:r>
               <w:rPr>
@@ -604,7 +535,7 @@
         </w:p>
         <w:p>
           <w:pPr>
-            <w:pStyle w:val="TOC3"/>
+            <w:pStyle w:val="TOC2"/>
             <w:tabs>
               <w:tab w:val="right" w:leader="dot" w:pos="9350"/>
             </w:tabs>
@@ -613,13 +544,13 @@
               <w:noProof/>
             </w:rPr>
           </w:pPr>
-          <w:hyperlink w:anchor="_Toc395527531" w:history="1">
+          <w:hyperlink w:anchor="_Toc395686471" w:history="1">
             <w:r>
               <w:rPr>
                 <w:rStyle w:val="Hyperlink"/>
                 <w:noProof/>
               </w:rPr>
-              <w:t>Simple Example</w:t>
+              <w:t>Lab Procedure</w:t>
             </w:r>
             <w:r>
               <w:rPr>
@@ -640,7 +571,7 @@
                 <w:noProof/>
                 <w:webHidden/>
               </w:rPr>
-              <w:instrText xml:space="preserve"> PAGEREF _Toc395527531 \h </w:instrText>
+              <w:instrText xml:space="preserve"> PAGEREF _Toc395686471 \h </w:instrText>
             </w:r>
             <w:r>
               <w:rPr>
@@ -660,7 +591,7 @@
                 <w:noProof/>
                 <w:webHidden/>
               </w:rPr>
-              <w:t>9</w:t>
+              <w:t>5</w:t>
             </w:r>
             <w:r>
               <w:rPr>
@@ -673,7 +604,7 @@
         </w:p>
         <w:p>
           <w:pPr>
-            <w:pStyle w:val="TOC3"/>
+            <w:pStyle w:val="TOC2"/>
             <w:tabs>
               <w:tab w:val="right" w:leader="dot" w:pos="9350"/>
             </w:tabs>
@@ -682,13 +613,13 @@
               <w:noProof/>
             </w:rPr>
           </w:pPr>
-          <w:hyperlink w:anchor="_Toc395527532" w:history="1">
+          <w:hyperlink w:anchor="_Toc395686472" w:history="1">
             <w:r>
               <w:rPr>
                 <w:rStyle w:val="Hyperlink"/>
                 <w:noProof/>
               </w:rPr>
-              <w:t>More robust targets</w:t>
+              <w:t>Conclusion</w:t>
             </w:r>
             <w:r>
               <w:rPr>
@@ -709,7 +640,7 @@
                 <w:noProof/>
                 <w:webHidden/>
               </w:rPr>
-              <w:instrText xml:space="preserve"> PAGEREF _Toc395527532 \h </w:instrText>
+              <w:instrText xml:space="preserve"> PAGEREF _Toc395686472 \h </w:instrText>
             </w:r>
             <w:r>
               <w:rPr>
@@ -729,214 +660,7 @@
                 <w:noProof/>
                 <w:webHidden/>
               </w:rPr>
-              <w:t>9</w:t>
-            </w:r>
-            <w:r>
-              <w:rPr>
-                <w:noProof/>
-                <w:webHidden/>
-              </w:rPr>
-              <w:fldChar w:fldCharType="end"/>
-            </w:r>
-          </w:hyperlink>
-        </w:p>
-        <w:p>
-          <w:pPr>
-            <w:pStyle w:val="TOC3"/>
-            <w:tabs>
-              <w:tab w:val="right" w:leader="dot" w:pos="9350"/>
-            </w:tabs>
-            <w:rPr>
-              <w:rFonts w:eastAsiaTheme="minorEastAsia"/>
-              <w:noProof/>
-            </w:rPr>
-          </w:pPr>
-          <w:hyperlink w:anchor="_Toc395527533" w:history="1">
-            <w:r>
-              <w:rPr>
-                <w:rStyle w:val="Hyperlink"/>
-                <w:noProof/>
-              </w:rPr>
-              <w:t>Multiple Targets</w:t>
-            </w:r>
-            <w:r>
-              <w:rPr>
-                <w:noProof/>
-                <w:webHidden/>
-              </w:rPr>
-              <w:tab/>
-            </w:r>
-            <w:r>
-              <w:rPr>
-                <w:noProof/>
-                <w:webHidden/>
-              </w:rPr>
-              <w:fldChar w:fldCharType="begin"/>
-            </w:r>
-            <w:r>
-              <w:rPr>
-                <w:noProof/>
-                <w:webHidden/>
-              </w:rPr>
-              <w:instrText xml:space="preserve"> PAGEREF _Toc395527533 \h </w:instrText>
-            </w:r>
-            <w:r>
-              <w:rPr>
-                <w:noProof/>
-                <w:webHidden/>
-              </w:rPr>
-            </w:r>
-            <w:r>
-              <w:rPr>
-                <w:noProof/>
-                <w:webHidden/>
-              </w:rPr>
-              <w:fldChar w:fldCharType="separate"/>
-            </w:r>
-            <w:r>
-              <w:rPr>
-                <w:noProof/>
-                <w:webHidden/>
-              </w:rPr>
-              <w:t>10</w:t>
-            </w:r>
-            <w:r>
-              <w:rPr>
-                <w:noProof/>
-                <w:webHidden/>
-              </w:rPr>
-              <w:fldChar w:fldCharType="end"/>
-            </w:r>
-          </w:hyperlink>
-        </w:p>
-        <w:p>
-          <w:pPr>
-            <w:pStyle w:val="TOC3"/>
-            <w:tabs>
-              <w:tab w:val="right" w:leader="dot" w:pos="9350"/>
-            </w:tabs>
-            <w:rPr>
-              <w:rFonts w:eastAsiaTheme="minorEastAsia"/>
-              <w:noProof/>
-            </w:rPr>
-          </w:pPr>
-          <w:hyperlink w:anchor="_Toc395527534" w:history="1">
-            <w:r>
-              <w:rPr>
-                <w:rStyle w:val="Hyperlink"/>
-                <w:noProof/>
-              </w:rPr>
-              <w:t>Clean Targets</w:t>
-            </w:r>
-            <w:r>
-              <w:rPr>
-                <w:noProof/>
-                <w:webHidden/>
-              </w:rPr>
-              <w:tab/>
-            </w:r>
-            <w:r>
-              <w:rPr>
-                <w:noProof/>
-                <w:webHidden/>
-              </w:rPr>
-              <w:fldChar w:fldCharType="begin"/>
-            </w:r>
-            <w:r>
-              <w:rPr>
-                <w:noProof/>
-                <w:webHidden/>
-              </w:rPr>
-              <w:instrText xml:space="preserve"> PAGEREF _Toc395527534 \h </w:instrText>
-            </w:r>
-            <w:r>
-              <w:rPr>
-                <w:noProof/>
-                <w:webHidden/>
-              </w:rPr>
-            </w:r>
-            <w:r>
-              <w:rPr>
-                <w:noProof/>
-                <w:webHidden/>
-              </w:rPr>
-              <w:fldChar w:fldCharType="separate"/>
-            </w:r>
-            <w:r>
-              <w:rPr>
-                <w:noProof/>
-                <w:webHidden/>
-              </w:rPr>
-              <w:t>11</w:t>
-            </w:r>
-            <w:r>
-              <w:rPr>
-                <w:noProof/>
-                <w:webHidden/>
-              </w:rPr>
-              <w:fldChar w:fldCharType="end"/>
-            </w:r>
-          </w:hyperlink>
-        </w:p>
-        <w:p>
-          <w:pPr>
-            <w:pStyle w:val="TOC3"/>
-            <w:tabs>
-              <w:tab w:val="right" w:leader="dot" w:pos="9350"/>
-            </w:tabs>
-            <w:rPr>
-              <w:rFonts w:eastAsiaTheme="minorEastAsia"/>
-              <w:noProof/>
-            </w:rPr>
-          </w:pPr>
-          <w:hyperlink w:anchor="_Toc395527535" w:history="1">
-            <w:r>
-              <w:rPr>
-                <w:rStyle w:val="Hyperlink"/>
-                <w:noProof/>
-              </w:rPr>
-              <w:t>Variables</w:t>
-            </w:r>
-            <w:r>
-              <w:rPr>
-                <w:noProof/>
-                <w:webHidden/>
-              </w:rPr>
-              <w:tab/>
-            </w:r>
-            <w:r>
-              <w:rPr>
-                <w:noProof/>
-                <w:webHidden/>
-              </w:rPr>
-              <w:fldChar w:fldCharType="begin"/>
-            </w:r>
-            <w:r>
-              <w:rPr>
-                <w:noProof/>
-                <w:webHidden/>
-              </w:rPr>
-              <w:instrText xml:space="preserve"> PAGEREF _Toc395527535 \h </w:instrText>
-            </w:r>
-            <w:r>
-              <w:rPr>
-                <w:noProof/>
-                <w:webHidden/>
-              </w:rPr>
-            </w:r>
-            <w:r>
-              <w:rPr>
-                <w:noProof/>
-                <w:webHidden/>
-              </w:rPr>
-              <w:fldChar w:fldCharType="separate"/>
-            </w:r>
-            <w:r>
-              <w:rPr>
-                <w:noProof/>
-                <w:webHidden/>
-              </w:rPr>
-              <w:t>11</w:t>
+              <w:t>6</w:t>
             </w:r>
             <w:r>
               <w:rPr>
@@ -958,13 +682,13 @@
               <w:noProof/>
             </w:rPr>
           </w:pPr>
-          <w:hyperlink w:anchor="_Toc395527536" w:history="1">
+          <w:hyperlink w:anchor="_Toc395686473" w:history="1">
             <w:r>
               <w:rPr>
                 <w:rStyle w:val="Hyperlink"/>
                 <w:noProof/>
               </w:rPr>
-              <w:t>Lab 1 : RTL Project Scripts</w:t>
+              <w:t>Lab 2 Managed IP</w:t>
             </w:r>
             <w:r>
               <w:rPr>
@@ -985,7 +709,7 @@
                 <w:noProof/>
                 <w:webHidden/>
               </w:rPr>
-              <w:instrText xml:space="preserve"> PAGEREF _Toc395527536 \h </w:instrText>
+              <w:instrText xml:space="preserve"> PAGEREF _Toc395686473 \h </w:instrText>
             </w:r>
             <w:r>
               <w:rPr>
@@ -1005,7 +729,7 @@
                 <w:noProof/>
                 <w:webHidden/>
               </w:rPr>
-              <w:t>11</w:t>
+              <w:t>6</w:t>
             </w:r>
             <w:r>
               <w:rPr>
@@ -1027,13 +751,13 @@
               <w:noProof/>
             </w:rPr>
           </w:pPr>
-          <w:hyperlink w:anchor="_Toc395527537" w:history="1">
+          <w:hyperlink w:anchor="_Toc395686474" w:history="1">
             <w:r>
               <w:rPr>
                 <w:rStyle w:val="Hyperlink"/>
                 <w:noProof/>
               </w:rPr>
-              <w:t>Working in shells</w:t>
+              <w:t>Lab file</w:t>
             </w:r>
             <w:r>
               <w:rPr>
@@ -1054,7 +778,7 @@
                 <w:noProof/>
                 <w:webHidden/>
               </w:rPr>
-              <w:instrText xml:space="preserve"> PAGEREF _Toc395527537 \h </w:instrText>
+              <w:instrText xml:space="preserve"> PAGEREF _Toc395686474 \h </w:instrText>
             </w:r>
             <w:r>
               <w:rPr>
@@ -1074,7 +798,7 @@
                 <w:noProof/>
                 <w:webHidden/>
               </w:rPr>
-              <w:t>11</w:t>
+              <w:t>6</w:t>
             </w:r>
             <w:r>
               <w:rPr>
@@ -1096,13 +820,13 @@
               <w:noProof/>
             </w:rPr>
           </w:pPr>
-          <w:hyperlink w:anchor="_Toc395527538" w:history="1">
+          <w:hyperlink w:anchor="_Toc395686475" w:history="1">
             <w:r>
               <w:rPr>
                 <w:rStyle w:val="Hyperlink"/>
                 <w:noProof/>
               </w:rPr>
-              <w:t>Lab Setup</w:t>
+              <w:t>Lab Procedure</w:t>
             </w:r>
             <w:r>
               <w:rPr>
@@ -1123,7 +847,7 @@
                 <w:noProof/>
                 <w:webHidden/>
               </w:rPr>
-              <w:instrText xml:space="preserve"> PAGEREF _Toc395527538 \h </w:instrText>
+              <w:instrText xml:space="preserve"> PAGEREF _Toc395686475 \h </w:instrText>
             </w:r>
             <w:r>
               <w:rPr>
@@ -1143,7 +867,7 @@
                 <w:noProof/>
                 <w:webHidden/>
               </w:rPr>
-              <w:t>12</w:t>
+              <w:t>7</w:t>
             </w:r>
             <w:r>
               <w:rPr>
@@ -1165,13 +889,13 @@
               <w:noProof/>
             </w:rPr>
           </w:pPr>
-          <w:hyperlink w:anchor="_Toc395527539" w:history="1">
+          <w:hyperlink w:anchor="_Toc395686476" w:history="1">
             <w:r>
               <w:rPr>
                 <w:rStyle w:val="Hyperlink"/>
                 <w:noProof/>
               </w:rPr>
-              <w:t>Lab Procedure</w:t>
+              <w:t>Conclusion</w:t>
             </w:r>
             <w:r>
               <w:rPr>
@@ -1192,7 +916,7 @@
                 <w:noProof/>
                 <w:webHidden/>
               </w:rPr>
-              <w:instrText xml:space="preserve"> PAGEREF _Toc395527539 \h </w:instrText>
+              <w:instrText xml:space="preserve"> PAGEREF _Toc395686476 \h </w:instrText>
             </w:r>
             <w:r>
               <w:rPr>
@@ -1212,7 +936,76 @@
                 <w:noProof/>
                 <w:webHidden/>
               </w:rPr>
-              <w:t>13</w:t>
+              <w:t>9</w:t>
+            </w:r>
+            <w:r>
+              <w:rPr>
+                <w:noProof/>
+                <w:webHidden/>
+              </w:rPr>
+              <w:fldChar w:fldCharType="end"/>
+            </w:r>
+          </w:hyperlink>
+        </w:p>
+        <w:p>
+          <w:pPr>
+            <w:pStyle w:val="TOC1"/>
+            <w:tabs>
+              <w:tab w:val="right" w:leader="dot" w:pos="9350"/>
+            </w:tabs>
+            <w:rPr>
+              <w:rFonts w:eastAsiaTheme="minorEastAsia"/>
+              <w:noProof/>
+            </w:rPr>
+          </w:pPr>
+          <w:hyperlink w:anchor="_Toc395686477" w:history="1">
+            <w:r>
+              <w:rPr>
+                <w:rStyle w:val="Hyperlink"/>
+                <w:noProof/>
+              </w:rPr>
+              <w:t>Lab 3: IPI Block Design</w:t>
+            </w:r>
+            <w:r>
+              <w:rPr>
+                <w:noProof/>
+                <w:webHidden/>
+              </w:rPr>
+              <w:tab/>
+            </w:r>
+            <w:r>
+              <w:rPr>
+                <w:noProof/>
+                <w:webHidden/>
+              </w:rPr>
+              <w:fldChar w:fldCharType="begin"/>
+            </w:r>
+            <w:r>
+              <w:rPr>
+                <w:noProof/>
+                <w:webHidden/>
+              </w:rPr>
+              <w:instrText xml:space="preserve"> PAGEREF _Toc395686477 \h </w:instrText>
+            </w:r>
+            <w:r>
+              <w:rPr>
+                <w:noProof/>
+                <w:webHidden/>
+              </w:rPr>
+            </w:r>
+            <w:r>
+              <w:rPr>
+                <w:noProof/>
+                <w:webHidden/>
+              </w:rPr>
+              <w:fldChar w:fldCharType="separate"/>
+            </w:r>
+            <w:r>
+              <w:rPr>
+                <w:noProof/>
+                <w:webHidden/>
+              </w:rPr>
+              <w:t>9</w:t>
             </w:r>
             <w:r>
               <w:rPr>
@@ -1234,13 +1027,13 @@
               <w:noProof/>
             </w:rPr>
           </w:pPr>
-          <w:hyperlink w:anchor="_Toc395527540" w:history="1">
+          <w:hyperlink w:anchor="_Toc395686478" w:history="1">
             <w:r>
               <w:rPr>
                 <w:rStyle w:val="Hyperlink"/>
                 <w:noProof/>
               </w:rPr>
-              <w:t>Conclusion</w:t>
+              <w:t>Lab files</w:t>
             </w:r>
             <w:r>
               <w:rPr>
@@ -1261,7 +1054,7 @@
                 <w:noProof/>
                 <w:webHidden/>
               </w:rPr>
-              <w:instrText xml:space="preserve"> PAGEREF _Toc395527540 \h </w:instrText>
+              <w:instrText xml:space="preserve"> PAGEREF _Toc395686478 \h </w:instrText>
             </w:r>
             <w:r>
               <w:rPr>
@@ -1281,7 +1074,145 @@
                 <w:noProof/>
                 <w:webHidden/>
               </w:rPr>
-              <w:t>14</w:t>
+              <w:t>10</w:t>
+            </w:r>
+            <w:r>
+              <w:rPr>
+                <w:noProof/>
+                <w:webHidden/>
+              </w:rPr>
+              <w:fldChar w:fldCharType="end"/>
+            </w:r>
+          </w:hyperlink>
+        </w:p>
+        <w:p>
+          <w:pPr>
+            <w:pStyle w:val="TOC2"/>
+            <w:tabs>
+              <w:tab w:val="right" w:leader="dot" w:pos="9350"/>
+            </w:tabs>
+            <w:rPr>
+              <w:rFonts w:eastAsiaTheme="minorEastAsia"/>
+              <w:noProof/>
+            </w:rPr>
+          </w:pPr>
+          <w:hyperlink w:anchor="_Toc395686479" w:history="1">
+            <w:r>
+              <w:rPr>
+                <w:rStyle w:val="Hyperlink"/>
+                <w:noProof/>
+              </w:rPr>
+              <w:t>Lab Procedure</w:t>
+            </w:r>
+            <w:r>
+              <w:rPr>
+                <w:noProof/>
+                <w:webHidden/>
+              </w:rPr>
+              <w:tab/>
+            </w:r>
+            <w:r>
+              <w:rPr>
+                <w:noProof/>
+                <w:webHidden/>
+              </w:rPr>
+              <w:fldChar w:fldCharType="begin"/>
+            </w:r>
+            <w:r>
+              <w:rPr>
+                <w:noProof/>
+                <w:webHidden/>
+              </w:rPr>
+              <w:instrText xml:space="preserve"> PAGEREF _Toc395686479 \h </w:instrText>
+            </w:r>
+            <w:r>
+              <w:rPr>
+                <w:noProof/>
+                <w:webHidden/>
+              </w:rPr>
+            </w:r>
+            <w:r>
+              <w:rPr>
+                <w:noProof/>
+                <w:webHidden/>
+              </w:rPr>
+              <w:fldChar w:fldCharType="separate"/>
+            </w:r>
+            <w:r>
+              <w:rPr>
+                <w:noProof/>
+                <w:webHidden/>
+              </w:rPr>
+              <w:t>10</w:t>
+            </w:r>
+            <w:r>
+              <w:rPr>
+                <w:noProof/>
+                <w:webHidden/>
+              </w:rPr>
+              <w:fldChar w:fldCharType="end"/>
+            </w:r>
+          </w:hyperlink>
+        </w:p>
+        <w:p>
+          <w:pPr>
+            <w:pStyle w:val="TOC2"/>
+            <w:tabs>
+              <w:tab w:val="right" w:leader="dot" w:pos="9350"/>
+            </w:tabs>
+            <w:rPr>
+              <w:rFonts w:eastAsiaTheme="minorEastAsia"/>
+              <w:noProof/>
+            </w:rPr>
+          </w:pPr>
+          <w:hyperlink w:anchor="_Toc395686480" w:history="1">
+            <w:r>
+              <w:rPr>
+                <w:rStyle w:val="Hyperlink"/>
+                <w:noProof/>
+              </w:rPr>
+              <w:t>Summary</w:t>
+            </w:r>
+            <w:r>
+              <w:rPr>
+                <w:noProof/>
+                <w:webHidden/>
+              </w:rPr>
+              <w:tab/>
+            </w:r>
+            <w:r>
+              <w:rPr>
+                <w:noProof/>
+                <w:webHidden/>
+              </w:rPr>
+              <w:fldChar w:fldCharType="begin"/>
+            </w:r>
+            <w:r>
+              <w:rPr>
+                <w:noProof/>
+                <w:webHidden/>
+              </w:rPr>
+              <w:instrText xml:space="preserve"> PAGEREF _Toc395686480 \h </w:instrText>
+            </w:r>
+            <w:r>
+              <w:rPr>
+                <w:noProof/>
+                <w:webHidden/>
+              </w:rPr>
+            </w:r>
+            <w:r>
+              <w:rPr>
+                <w:noProof/>
+                <w:webHidden/>
+              </w:rPr>
+              <w:fldChar w:fldCharType="separate"/>
+            </w:r>
+            <w:r>
+              <w:rPr>
+                <w:noProof/>
+                <w:webHidden/>
+              </w:rPr>
+              <w:t>12</w:t>
             </w:r>
             <w:r>
               <w:rPr>
@@ -1303,13 +1234,13 @@
               <w:noProof/>
             </w:rPr>
           </w:pPr>
-          <w:hyperlink w:anchor="_Toc395527541" w:history="1">
+          <w:hyperlink w:anchor="_Toc395686481" w:history="1">
             <w:r>
               <w:rPr>
                 <w:rStyle w:val="Hyperlink"/>
                 <w:noProof/>
               </w:rPr>
-              <w:t>Lab 2 Managed IP</w:t>
+              <w:t>Lab 4: Packaged Custom RTL IP</w:t>
             </w:r>
             <w:r>
               <w:rPr>
@@ -1330,7 +1261,7 @@
                 <w:noProof/>
                 <w:webHidden/>
               </w:rPr>
-              <w:instrText xml:space="preserve"> PAGEREF _Toc395527541 \h </w:instrText>
+              <w:instrText xml:space="preserve"> PAGEREF _Toc395686481 \h </w:instrText>
             </w:r>
             <w:r>
               <w:rPr>
@@ -1350,7 +1281,7 @@
                 <w:noProof/>
                 <w:webHidden/>
               </w:rPr>
-              <w:t>14</w:t>
+              <w:t>12</w:t>
             </w:r>
             <w:r>
               <w:rPr>
@@ -1372,13 +1303,13 @@
               <w:noProof/>
             </w:rPr>
           </w:pPr>
-          <w:hyperlink w:anchor="_Toc395527542" w:history="1">
+          <w:hyperlink w:anchor="_Toc395686482" w:history="1">
             <w:r>
               <w:rPr>
                 <w:rStyle w:val="Hyperlink"/>
                 <w:noProof/>
               </w:rPr>
-              <w:t>Lab file</w:t>
+              <w:t>Lab Files</w:t>
             </w:r>
             <w:r>
               <w:rPr>
@@ -1399,7 +1330,7 @@
                 <w:noProof/>
                 <w:webHidden/>
               </w:rPr>
-              <w:instrText xml:space="preserve"> PAGEREF _Toc395527542 \h </w:instrText>
+              <w:instrText xml:space="preserve"> PAGEREF _Toc395686482 \h </w:instrText>
             </w:r>
             <w:r>
               <w:rPr>
@@ -1419,7 +1350,7 @@
                 <w:noProof/>
                 <w:webHidden/>
               </w:rPr>
-              <w:t>14</w:t>
+              <w:t>12</w:t>
             </w:r>
             <w:r>
               <w:rPr>
@@ -1441,13 +1372,13 @@
               <w:noProof/>
             </w:rPr>
           </w:pPr>
-          <w:hyperlink w:anchor="_Toc395527543" w:history="1">
+          <w:hyperlink w:anchor="_Toc395686483" w:history="1">
             <w:r>
               <w:rPr>
                 <w:rStyle w:val="Hyperlink"/>
                 <w:noProof/>
               </w:rPr>
-              <w:t>Lab Procedure</w:t>
+              <w:t>Lab Procedure Part 1</w:t>
             </w:r>
             <w:r>
               <w:rPr>
@@ -1468,7 +1399,7 @@
                 <w:noProof/>
                 <w:webHidden/>
               </w:rPr>
-              <w:instrText xml:space="preserve"> PAGEREF _Toc395527543 \h </w:instrText>
+              <w:instrText xml:space="preserve"> PAGEREF _Toc395686483 \h </w:instrText>
             </w:r>
             <w:r>
               <w:rPr>
@@ -1488,7 +1419,7 @@
                 <w:noProof/>
                 <w:webHidden/>
               </w:rPr>
-              <w:t>14</w:t>
+              <w:t>13</w:t>
             </w:r>
             <w:r>
               <w:rPr>
@@ -1510,13 +1441,13 @@
               <w:noProof/>
             </w:rPr>
           </w:pPr>
-          <w:hyperlink w:anchor="_Toc395527544" w:history="1">
+          <w:hyperlink w:anchor="_Toc395686484" w:history="1">
             <w:r>
               <w:rPr>
                 <w:rStyle w:val="Hyperlink"/>
                 <w:noProof/>
               </w:rPr>
-              <w:t>Conclusion</w:t>
+              <w:t>Lab Procedure Part 2</w:t>
             </w:r>
             <w:r>
               <w:rPr>
@@ -1537,7 +1468,7 @@
                 <w:noProof/>
                 <w:webHidden/>
               </w:rPr>
-              <w:instrText xml:space="preserve"> PAGEREF _Toc395527544 \h </w:instrText>
+              <w:instrText xml:space="preserve"> PAGEREF _Toc395686484 \h </w:instrText>
             </w:r>
             <w:r>
               <w:rPr>
@@ -1557,7 +1488,76 @@
                 <w:noProof/>
                 <w:webHidden/>
               </w:rPr>
-              <w:t>16</w:t>
+              <w:t>15</w:t>
+            </w:r>
+            <w:r>
+              <w:rPr>
+                <w:noProof/>
+                <w:webHidden/>
+              </w:rPr>
+              <w:fldChar w:fldCharType="end"/>
+            </w:r>
+          </w:hyperlink>
+        </w:p>
+        <w:p>
+          <w:pPr>
+            <w:pStyle w:val="TOC2"/>
+            <w:tabs>
+              <w:tab w:val="right" w:leader="dot" w:pos="9350"/>
+            </w:tabs>
+            <w:rPr>
+              <w:rFonts w:eastAsiaTheme="minorEastAsia"/>
+              <w:noProof/>
+            </w:rPr>
+          </w:pPr>
+          <w:hyperlink w:anchor="_Toc395686485" w:history="1">
+            <w:r>
+              <w:rPr>
+                <w:rStyle w:val="Hyperlink"/>
+                <w:noProof/>
+              </w:rPr>
+              <w:t>Summary</w:t>
+            </w:r>
+            <w:r>
+              <w:rPr>
+                <w:noProof/>
+                <w:webHidden/>
+              </w:rPr>
+              <w:tab/>
+            </w:r>
+            <w:r>
+              <w:rPr>
+                <w:noProof/>
+                <w:webHidden/>
+              </w:rPr>
+              <w:fldChar w:fldCharType="begin"/>
+            </w:r>
+            <w:r>
+              <w:rPr>
+                <w:noProof/>
+                <w:webHidden/>
+              </w:rPr>
+              <w:instrText xml:space="preserve"> PAGEREF _Toc395686485 \h </w:instrText>
+            </w:r>
+            <w:r>
+              <w:rPr>
+                <w:noProof/>
+                <w:webHidden/>
+              </w:rPr>
+            </w:r>
+            <w:r>
+              <w:rPr>
+                <w:noProof/>
+                <w:webHidden/>
+              </w:rPr>
+              <w:fldChar w:fldCharType="separate"/>
+            </w:r>
+            <w:r>
+              <w:rPr>
+                <w:noProof/>
+                <w:webHidden/>
+              </w:rPr>
+              <w:t>18</w:t>
             </w:r>
             <w:r>
               <w:rPr>
@@ -1579,13 +1579,13 @@
               <w:noProof/>
             </w:rPr>
           </w:pPr>
-          <w:hyperlink w:anchor="_Toc395527545" w:history="1">
+          <w:hyperlink w:anchor="_Toc395686486" w:history="1">
             <w:r>
               <w:rPr>
                 <w:rStyle w:val="Hyperlink"/>
                 <w:noProof/>
               </w:rPr>
-              <w:t>Lab 3: IPI Block Design</w:t>
+              <w:t>Lab 5: HLS-Based Packaged IP</w:t>
             </w:r>
             <w:r>
               <w:rPr>
@@ -1606,7 +1606,7 @@
                 <w:noProof/>
                 <w:webHidden/>
               </w:rPr>
-              <w:instrText xml:space="preserve"> PAGEREF _Toc395527545 \h </w:instrText>
+              <w:instrText xml:space="preserve"> PAGEREF _Toc395686486 \h </w:instrText>
             </w:r>
             <w:r>
               <w:rPr>
@@ -1626,7 +1626,7 @@
                 <w:noProof/>
                 <w:webHidden/>
               </w:rPr>
-              <w:t>16</w:t>
+              <w:t>18</w:t>
             </w:r>
             <w:r>
               <w:rPr>
@@ -1648,13 +1648,13 @@
               <w:noProof/>
             </w:rPr>
           </w:pPr>
-          <w:hyperlink w:anchor="_Toc395527546" w:history="1">
+          <w:hyperlink w:anchor="_Toc395686487" w:history="1">
             <w:r>
               <w:rPr>
                 <w:rStyle w:val="Hyperlink"/>
                 <w:noProof/>
               </w:rPr>
-              <w:t>Lab files</w:t>
+              <w:t>Lab Files</w:t>
             </w:r>
             <w:r>
               <w:rPr>
@@ -1675,7 +1675,7 @@
                 <w:noProof/>
                 <w:webHidden/>
               </w:rPr>
-              <w:instrText xml:space="preserve"> PAGEREF _Toc395527546 \h </w:instrText>
+              <w:instrText xml:space="preserve"> PAGEREF _Toc395686487 \h </w:instrText>
             </w:r>
             <w:r>
               <w:rPr>
@@ -1695,7 +1695,7 @@
                 <w:noProof/>
                 <w:webHidden/>
               </w:rPr>
-              <w:t>17</w:t>
+              <w:t>18</w:t>
             </w:r>
             <w:r>
               <w:rPr>
@@ -1717,7 +1717,7 @@
               <w:noProof/>
             </w:rPr>
           </w:pPr>
-          <w:hyperlink w:anchor="_Toc395527547" w:history="1">
+          <w:hyperlink w:anchor="_Toc395686488" w:history="1">
             <w:r>
               <w:rPr>
                 <w:rStyle w:val="Hyperlink"/>
@@ -1744,7 +1744,7 @@
                 <w:noProof/>
                 <w:webHidden/>
               </w:rPr>
-              <w:instrText xml:space="preserve"> PAGEREF _Toc395527547 \h </w:instrText>
+              <w:instrText xml:space="preserve"> PAGEREF _Toc395686488 \h </w:instrText>
             </w:r>
             <w:r>
               <w:rPr>
@@ -1764,7 +1764,7 @@
                 <w:noProof/>
                 <w:webHidden/>
               </w:rPr>
-              <w:t>17</w:t>
+              <w:t>18</w:t>
             </w:r>
             <w:r>
               <w:rPr>
@@ -1786,7 +1786,7 @@
               <w:noProof/>
             </w:rPr>
           </w:pPr>
-          <w:hyperlink w:anchor="_Toc395527548" w:history="1">
+          <w:hyperlink w:anchor="_Toc395686489" w:history="1">
             <w:r>
               <w:rPr>
                 <w:rStyle w:val="Hyperlink"/>
@@ -1813,7 +1813,7 @@
                 <w:noProof/>
                 <w:webHidden/>
               </w:rPr>
-              <w:instrText xml:space="preserve"> PAGEREF _Toc395527548 \h </w:instrText>
+              <w:instrText xml:space="preserve"> PAGEREF _Toc395686489 \h </w:instrText>
             </w:r>
             <w:r>
               <w:rPr>
@@ -1833,7 +1833,7 @@
                 <w:noProof/>
                 <w:webHidden/>
               </w:rPr>
-              <w:t>18</w:t>
+              <w:t>21</w:t>
             </w:r>
             <w:r>
               <w:rPr>
@@ -1855,13 +1855,13 @@
               <w:noProof/>
             </w:rPr>
           </w:pPr>
-          <w:hyperlink w:anchor="_Toc395527549" w:history="1">
+          <w:hyperlink w:anchor="_Toc395686490" w:history="1">
             <w:r>
               <w:rPr>
                 <w:rStyle w:val="Hyperlink"/>
                 <w:noProof/>
               </w:rPr>
-              <w:t>Lab 4: Packaged Custom RTL IP</w:t>
+              <w:t>Lab 6: System Generator DSP Subsystem</w:t>
             </w:r>
             <w:r>
               <w:rPr>
@@ -1882,7 +1882,7 @@
                 <w:noProof/>
                 <w:webHidden/>
               </w:rPr>
-              <w:instrText xml:space="preserve"> PAGEREF _Toc395527549 \h </w:instrText>
+              <w:instrText xml:space="preserve"> PAGEREF _Toc395686490 \h </w:instrText>
             </w:r>
             <w:r>
               <w:rPr>
@@ -1902,7 +1902,7 @@
                 <w:noProof/>
                 <w:webHidden/>
               </w:rPr>
-              <w:t>18</w:t>
+              <w:t>21</w:t>
             </w:r>
             <w:r>
               <w:rPr>
@@ -1924,13 +1924,13 @@
               <w:noProof/>
             </w:rPr>
           </w:pPr>
-          <w:hyperlink w:anchor="_Toc395527550" w:history="1">
+          <w:hyperlink w:anchor="_Toc395686491" w:history="1">
             <w:r>
               <w:rPr>
                 <w:rStyle w:val="Hyperlink"/>
                 <w:noProof/>
               </w:rPr>
-              <w:t>Lab Files</w:t>
+              <w:t>Lab Procedure</w:t>
             </w:r>
             <w:r>
               <w:rPr>
@@ -1951,7 +1951,7 @@
                 <w:noProof/>
                 <w:webHidden/>
               </w:rPr>
-              <w:instrText xml:space="preserve"> PAGEREF _Toc395527550 \h </w:instrText>
+              <w:instrText xml:space="preserve"> PAGEREF _Toc395686491 \h </w:instrText>
             </w:r>
             <w:r>
               <w:rPr>
@@ -1971,559 +1971,7 @@
                 <w:noProof/>
                 <w:webHidden/>
               </w:rPr>
-              <w:t>18</w:t>
-            </w:r>
-            <w:r>
-              <w:rPr>
-                <w:noProof/>
-                <w:webHidden/>
-              </w:rPr>
-              <w:fldChar w:fldCharType="end"/>
-            </w:r>
-          </w:hyperlink>
-        </w:p>
-        <w:p>
-          <w:pPr>
-            <w:pStyle w:val="TOC2"/>
-            <w:tabs>
-              <w:tab w:val="right" w:leader="dot" w:pos="9350"/>
-            </w:tabs>
-            <w:rPr>
-              <w:rFonts w:eastAsiaTheme="minorEastAsia"/>
-              <w:noProof/>
-            </w:rPr>
-          </w:pPr>
-          <w:hyperlink w:anchor="_Toc395527551" w:history="1">
-            <w:r>
-              <w:rPr>
-                <w:rStyle w:val="Hyperlink"/>
-                <w:noProof/>
-              </w:rPr>
-              <w:t>Lab Procedure Part 1</w:t>
-            </w:r>
-            <w:r>
-              <w:rPr>
-                <w:noProof/>
-                <w:webHidden/>
-              </w:rPr>
-              <w:tab/>
-            </w:r>
-            <w:r>
-              <w:rPr>
-                <w:noProof/>
-                <w:webHidden/>
-              </w:rPr>
-              <w:fldChar w:fldCharType="begin"/>
-            </w:r>
-            <w:r>
-              <w:rPr>
-                <w:noProof/>
-                <w:webHidden/>
-              </w:rPr>
-              <w:instrText xml:space="preserve"> PAGEREF _Toc395527551 \h </w:instrText>
-            </w:r>
-            <w:r>
-              <w:rPr>
-                <w:noProof/>
-                <w:webHidden/>
-              </w:rPr>
-            </w:r>
-            <w:r>
-              <w:rPr>
-                <w:noProof/>
-                <w:webHidden/>
-              </w:rPr>
-              <w:fldChar w:fldCharType="separate"/>
-            </w:r>
-            <w:r>
-              <w:rPr>
-                <w:noProof/>
-                <w:webHidden/>
-              </w:rPr>
-              <w:t>19</w:t>
-            </w:r>
-            <w:r>
-              <w:rPr>
-                <w:noProof/>
-                <w:webHidden/>
-              </w:rPr>
-              <w:fldChar w:fldCharType="end"/>
-            </w:r>
-          </w:hyperlink>
-        </w:p>
-        <w:p>
-          <w:pPr>
-            <w:pStyle w:val="TOC2"/>
-            <w:tabs>
-              <w:tab w:val="right" w:leader="dot" w:pos="9350"/>
-            </w:tabs>
-            <w:rPr>
-              <w:rFonts w:eastAsiaTheme="minorEastAsia"/>
-              <w:noProof/>
-            </w:rPr>
-          </w:pPr>
-          <w:hyperlink w:anchor="_Toc395527552" w:history="1">
-            <w:r>
-              <w:rPr>
-                <w:rStyle w:val="Hyperlink"/>
-                <w:noProof/>
-              </w:rPr>
-              <w:t>Lab Procedure Part 2</w:t>
-            </w:r>
-            <w:r>
-              <w:rPr>
-                <w:noProof/>
-                <w:webHidden/>
-              </w:rPr>
-              <w:tab/>
-            </w:r>
-            <w:r>
-              <w:rPr>
-                <w:noProof/>
-                <w:webHidden/>
-              </w:rPr>
-              <w:fldChar w:fldCharType="begin"/>
-            </w:r>
-            <w:r>
-              <w:rPr>
-                <w:noProof/>
-                <w:webHidden/>
-              </w:rPr>
-              <w:instrText xml:space="preserve"> PAGEREF _Toc395527552 \h </w:instrText>
-            </w:r>
-            <w:r>
-              <w:rPr>
-                <w:noProof/>
-                <w:webHidden/>
-              </w:rPr>
-            </w:r>
-            <w:r>
-              <w:rPr>
-                <w:noProof/>
-                <w:webHidden/>
-              </w:rPr>
-              <w:fldChar w:fldCharType="separate"/>
-            </w:r>
-            <w:r>
-              <w:rPr>
-                <w:noProof/>
-                <w:webHidden/>
-              </w:rPr>
-              <w:t>20</w:t>
-            </w:r>
-            <w:r>
-              <w:rPr>
-                <w:noProof/>
-                <w:webHidden/>
-              </w:rPr>
-              <w:fldChar w:fldCharType="end"/>
-            </w:r>
-          </w:hyperlink>
-        </w:p>
-        <w:p>
-          <w:pPr>
-            <w:pStyle w:val="TOC1"/>
-            <w:tabs>
-              <w:tab w:val="right" w:leader="dot" w:pos="9350"/>
-            </w:tabs>
-            <w:rPr>
-              <w:rFonts w:eastAsiaTheme="minorEastAsia"/>
-              <w:noProof/>
-            </w:rPr>
-          </w:pPr>
-          <w:hyperlink w:anchor="_Toc395527553" w:history="1">
-            <w:r>
-              <w:rPr>
-                <w:rStyle w:val="Hyperlink"/>
-                <w:noProof/>
-              </w:rPr>
-              <w:t>System Generator Projects</w:t>
-            </w:r>
-            <w:r>
-              <w:rPr>
-                <w:noProof/>
-                <w:webHidden/>
-              </w:rPr>
-              <w:tab/>
-            </w:r>
-            <w:r>
-              <w:rPr>
-                <w:noProof/>
-                <w:webHidden/>
-              </w:rPr>
-              <w:fldChar w:fldCharType="begin"/>
-            </w:r>
-            <w:r>
-              <w:rPr>
-                <w:noProof/>
-                <w:webHidden/>
-              </w:rPr>
-              <w:instrText xml:space="preserve"> PAGEREF _Toc395527553 \h </w:instrText>
-            </w:r>
-            <w:r>
-              <w:rPr>
-                <w:noProof/>
-                <w:webHidden/>
-              </w:rPr>
-            </w:r>
-            <w:r>
-              <w:rPr>
-                <w:noProof/>
-                <w:webHidden/>
-              </w:rPr>
-              <w:fldChar w:fldCharType="separate"/>
-            </w:r>
-            <w:r>
-              <w:rPr>
-                <w:noProof/>
-                <w:webHidden/>
-              </w:rPr>
-              <w:t>23</w:t>
-            </w:r>
-            <w:r>
-              <w:rPr>
-                <w:noProof/>
-                <w:webHidden/>
-              </w:rPr>
-              <w:fldChar w:fldCharType="end"/>
-            </w:r>
-          </w:hyperlink>
-        </w:p>
-        <w:p>
-          <w:pPr>
-            <w:pStyle w:val="TOC1"/>
-            <w:tabs>
-              <w:tab w:val="right" w:leader="dot" w:pos="9350"/>
-            </w:tabs>
-            <w:rPr>
-              <w:rFonts w:eastAsiaTheme="minorEastAsia"/>
-              <w:noProof/>
-            </w:rPr>
-          </w:pPr>
-          <w:hyperlink w:anchor="_Toc395527554" w:history="1">
-            <w:r>
-              <w:rPr>
-                <w:rStyle w:val="Hyperlink"/>
-                <w:noProof/>
-              </w:rPr>
-              <w:t>HLS</w:t>
-            </w:r>
-            <w:r>
-              <w:rPr>
-                <w:noProof/>
-                <w:webHidden/>
-              </w:rPr>
-              <w:tab/>
-            </w:r>
-            <w:r>
-              <w:rPr>
-                <w:noProof/>
-                <w:webHidden/>
-              </w:rPr>
-              <w:fldChar w:fldCharType="begin"/>
-            </w:r>
-            <w:r>
-              <w:rPr>
-                <w:noProof/>
-                <w:webHidden/>
-              </w:rPr>
-              <w:instrText xml:space="preserve"> PAGEREF _Toc395527554 \h </w:instrText>
-            </w:r>
-            <w:r>
-              <w:rPr>
-                <w:noProof/>
-                <w:webHidden/>
-              </w:rPr>
-            </w:r>
-            <w:r>
-              <w:rPr>
-                <w:noProof/>
-                <w:webHidden/>
-              </w:rPr>
-              <w:fldChar w:fldCharType="separate"/>
-            </w:r>
-            <w:r>
-              <w:rPr>
-                <w:noProof/>
-                <w:webHidden/>
-              </w:rPr>
-              <w:t>23</w:t>
-            </w:r>
-            <w:r>
-              <w:rPr>
-                <w:noProof/>
-                <w:webHidden/>
-              </w:rPr>
-              <w:fldChar w:fldCharType="end"/>
-            </w:r>
-          </w:hyperlink>
-        </w:p>
-        <w:p>
-          <w:pPr>
-            <w:pStyle w:val="TOC1"/>
-            <w:tabs>
-              <w:tab w:val="right" w:leader="dot" w:pos="9350"/>
-            </w:tabs>
-            <w:rPr>
-              <w:rFonts w:eastAsiaTheme="minorEastAsia"/>
-              <w:noProof/>
-            </w:rPr>
-          </w:pPr>
-          <w:hyperlink w:anchor="_Toc395527555" w:history="1">
-            <w:r>
-              <w:rPr>
-                <w:rStyle w:val="Hyperlink"/>
-                <w:noProof/>
-              </w:rPr>
-              <w:t>Other - TBD</w:t>
-            </w:r>
-            <w:r>
-              <w:rPr>
-                <w:noProof/>
-                <w:webHidden/>
-              </w:rPr>
-              <w:tab/>
-            </w:r>
-            <w:r>
-              <w:rPr>
-                <w:noProof/>
-                <w:webHidden/>
-              </w:rPr>
-              <w:fldChar w:fldCharType="begin"/>
-            </w:r>
-            <w:r>
-              <w:rPr>
-                <w:noProof/>
-                <w:webHidden/>
-              </w:rPr>
-              <w:instrText xml:space="preserve"> PAGEREF _Toc395527555 \h </w:instrText>
-            </w:r>
-            <w:r>
-              <w:rPr>
-                <w:noProof/>
-                <w:webHidden/>
-              </w:rPr>
-            </w:r>
-            <w:r>
-              <w:rPr>
-                <w:noProof/>
-                <w:webHidden/>
-              </w:rPr>
-              <w:fldChar w:fldCharType="separate"/>
-            </w:r>
-            <w:r>
-              <w:rPr>
-                <w:noProof/>
-                <w:webHidden/>
-              </w:rPr>
-              <w:t>23</w:t>
-            </w:r>
-            <w:r>
-              <w:rPr>
-                <w:noProof/>
-                <w:webHidden/>
-              </w:rPr>
-              <w:fldChar w:fldCharType="end"/>
-            </w:r>
-          </w:hyperlink>
-        </w:p>
-        <w:p>
-          <w:pPr>
-            <w:pStyle w:val="TOC2"/>
-            <w:tabs>
-              <w:tab w:val="right" w:leader="dot" w:pos="9350"/>
-            </w:tabs>
-            <w:rPr>
-              <w:rFonts w:eastAsiaTheme="minorEastAsia"/>
-              <w:noProof/>
-            </w:rPr>
-          </w:pPr>
-          <w:hyperlink w:anchor="_Toc395527556" w:history="1">
-            <w:r>
-              <w:rPr>
-                <w:rStyle w:val="Hyperlink"/>
-                <w:noProof/>
-              </w:rPr>
-              <w:t>DCP</w:t>
-            </w:r>
-            <w:r>
-              <w:rPr>
-                <w:noProof/>
-                <w:webHidden/>
-              </w:rPr>
-              <w:tab/>
-            </w:r>
-            <w:r>
-              <w:rPr>
-                <w:noProof/>
-                <w:webHidden/>
-              </w:rPr>
-              <w:fldChar w:fldCharType="begin"/>
-            </w:r>
-            <w:r>
-              <w:rPr>
-                <w:noProof/>
-                <w:webHidden/>
-              </w:rPr>
-              <w:instrText xml:space="preserve"> PAGEREF _Toc395527556 \h </w:instrText>
-            </w:r>
-            <w:r>
-              <w:rPr>
-                <w:noProof/>
-                <w:webHidden/>
-              </w:rPr>
-            </w:r>
-            <w:r>
-              <w:rPr>
-                <w:noProof/>
-                <w:webHidden/>
-              </w:rPr>
-              <w:fldChar w:fldCharType="separate"/>
-            </w:r>
-            <w:r>
-              <w:rPr>
-                <w:noProof/>
-                <w:webHidden/>
-              </w:rPr>
-              <w:t>23</w:t>
-            </w:r>
-            <w:r>
-              <w:rPr>
-                <w:noProof/>
-                <w:webHidden/>
-              </w:rPr>
-              <w:fldChar w:fldCharType="end"/>
-            </w:r>
-          </w:hyperlink>
-        </w:p>
-        <w:p>
-          <w:pPr>
-            <w:pStyle w:val="TOC2"/>
-            <w:tabs>
-              <w:tab w:val="right" w:leader="dot" w:pos="9350"/>
-            </w:tabs>
-            <w:rPr>
-              <w:rFonts w:eastAsiaTheme="minorEastAsia"/>
-              <w:noProof/>
-            </w:rPr>
-          </w:pPr>
-          <w:hyperlink w:anchor="_Toc395527557" w:history="1">
-            <w:r>
-              <w:rPr>
-                <w:rStyle w:val="Hyperlink"/>
-                <w:noProof/>
-              </w:rPr>
-              <w:t>EDK/XPS</w:t>
-            </w:r>
-            <w:r>
-              <w:rPr>
-                <w:noProof/>
-                <w:webHidden/>
-              </w:rPr>
-              <w:tab/>
-            </w:r>
-            <w:r>
-              <w:rPr>
-                <w:noProof/>
-                <w:webHidden/>
-              </w:rPr>
-              <w:fldChar w:fldCharType="begin"/>
-            </w:r>
-            <w:r>
-              <w:rPr>
-                <w:noProof/>
-                <w:webHidden/>
-              </w:rPr>
-              <w:instrText xml:space="preserve"> PAGEREF _Toc395527557 \h </w:instrText>
-            </w:r>
-            <w:r>
-              <w:rPr>
-                <w:noProof/>
-                <w:webHidden/>
-              </w:rPr>
-            </w:r>
-            <w:r>
-              <w:rPr>
-                <w:noProof/>
-                <w:webHidden/>
-              </w:rPr>
-              <w:fldChar w:fldCharType="separate"/>
-            </w:r>
-            <w:r>
-              <w:rPr>
-                <w:noProof/>
-                <w:webHidden/>
-              </w:rPr>
-              <w:t>23</w:t>
-            </w:r>
-            <w:r>
-              <w:rPr>
-                <w:noProof/>
-                <w:webHidden/>
-              </w:rPr>
-              <w:fldChar w:fldCharType="end"/>
-            </w:r>
-          </w:hyperlink>
-        </w:p>
-        <w:p>
-          <w:pPr>
-            <w:pStyle w:val="TOC1"/>
-            <w:tabs>
-              <w:tab w:val="right" w:leader="dot" w:pos="9350"/>
-            </w:tabs>
-            <w:rPr>
-              <w:rFonts w:eastAsiaTheme="minorEastAsia"/>
-              <w:noProof/>
-            </w:rPr>
-          </w:pPr>
-          <w:hyperlink w:anchor="_Toc395527558" w:history="1">
-            <w:r>
-              <w:rPr>
-                <w:rStyle w:val="Hyperlink"/>
-                <w:noProof/>
-              </w:rPr>
-              <w:t>Appendix A:  Solutions</w:t>
-            </w:r>
-            <w:r>
-              <w:rPr>
-                <w:noProof/>
-                <w:webHidden/>
-              </w:rPr>
-              <w:tab/>
-            </w:r>
-            <w:r>
-              <w:rPr>
-                <w:noProof/>
-                <w:webHidden/>
-              </w:rPr>
-              <w:fldChar w:fldCharType="begin"/>
-            </w:r>
-            <w:r>
-              <w:rPr>
-                <w:noProof/>
-                <w:webHidden/>
-              </w:rPr>
-              <w:instrText xml:space="preserve"> PAGEREF _Toc395527558 \h </w:instrText>
-            </w:r>
-            <w:r>
-              <w:rPr>
-                <w:noProof/>
-                <w:webHidden/>
-              </w:rPr>
-            </w:r>
-            <w:r>
-              <w:rPr>
-                <w:noProof/>
-                <w:webHidden/>
-              </w:rPr>
-              <w:fldChar w:fldCharType="separate"/>
-            </w:r>
-            <w:r>
-              <w:rPr>
-                <w:noProof/>
-                <w:webHidden/>
-              </w:rPr>
-              <w:t>23</w:t>
+              <w:t>21</w:t>
             </w:r>
             <w:r>
               <w:rPr>
@@ -2541,6 +1989,7 @@
               <w:bCs/>
               <w:noProof/>
             </w:rPr>
+            <w:lastRenderedPageBreak/>
             <w:fldChar w:fldCharType="end"/>
           </w:r>
         </w:p>
@@ -2551,7 +2000,7 @@
       <w:pPr>
         <w:pStyle w:val="Heading1"/>
       </w:pPr>
-      <w:bookmarkStart w:id="0" w:name="_Toc395527523"/>
+      <w:bookmarkStart w:id="0" w:name="_Toc395686464"/>
       <w:r>
         <w:t>Introduction</w:t>
       </w:r>
@@ -2710,7 +2159,7 @@
       <w:pPr>
         <w:pStyle w:val="Heading2"/>
       </w:pPr>
-      <w:bookmarkStart w:id="1" w:name="_Toc395527524"/>
+      <w:bookmarkStart w:id="1" w:name="_Toc395686465"/>
       <w:r>
         <w:t>Lab Files</w:t>
       </w:r>
@@ -2730,7 +2179,7 @@
       <w:pPr>
         <w:pStyle w:val="Heading3"/>
       </w:pPr>
-      <w:bookmarkStart w:id="2" w:name="_Toc395527525"/>
+      <w:bookmarkStart w:id="2" w:name="_Toc395686466"/>
       <w:r>
         <w:t>Files Provided with the Labs</w:t>
       </w:r>
@@ -2762,7 +2211,6 @@
         </w:numPr>
       </w:pPr>
       <w:r>
-        <w:lastRenderedPageBreak/>
         <w:t xml:space="preserve">doc: </w:t>
       </w:r>
       <w:r>
@@ -2832,7 +2280,7 @@
       <w:pPr>
         <w:pStyle w:val="Heading3"/>
       </w:pPr>
-      <w:bookmarkStart w:id="3" w:name="_Toc395527526"/>
+      <w:bookmarkStart w:id="3" w:name="_Toc395686467"/>
       <w:r>
         <w:t>Where to put the lab files</w:t>
       </w:r>
@@ -2858,6 +2306,7 @@
         </w:numPr>
       </w:pPr>
       <w:r>
+        <w:lastRenderedPageBreak/>
         <w:t>C:\tsc14\revision_control_labs</w:t>
       </w:r>
     </w:p>
@@ -3014,7 +2463,7 @@
         </w:numPr>
       </w:pPr>
       <w:r>
-        <w:t>bd</w:t>
+        <w:t>hdl</w:t>
       </w:r>
     </w:p>
     <w:p>
@@ -3026,7 +2475,7 @@
         </w:numPr>
       </w:pPr>
       <w:r>
-        <w:t>hdl</w:t>
+        <w:t>scripts</w:t>
       </w:r>
     </w:p>
     <w:p>
@@ -3038,7 +2487,7 @@
         </w:numPr>
       </w:pPr>
       <w:r>
-        <w:t>ip</w:t>
+        <w:t>xdc</w:t>
       </w:r>
     </w:p>
     <w:p>
@@ -3050,30 +2499,6 @@
         </w:numPr>
       </w:pPr>
       <w:r>
-        <w:t>scripts</w:t>
-      </w:r>
-    </w:p>
-    <w:p>
-      <w:pPr>
-        <w:pStyle w:val="ListParagraph"/>
-        <w:numPr>
-          <w:ilvl w:val="1"/>
-          <w:numId w:val="2"/>
-        </w:numPr>
-      </w:pPr>
-      <w:r>
-        <w:t>xdc</w:t>
-      </w:r>
-    </w:p>
-    <w:p>
-      <w:pPr>
-        <w:pStyle w:val="ListParagraph"/>
-        <w:numPr>
-          <w:ilvl w:val="1"/>
-          <w:numId w:val="2"/>
-        </w:numPr>
-      </w:pPr>
-      <w:r>
         <w:t>work</w:t>
       </w:r>
     </w:p>
@@ -3116,15 +2541,17 @@
     </w:p>
     <w:p>
       <w:r>
-        <w:lastRenderedPageBreak/>
         <w:t>Do not overwrite the scripts directory with lab2\scripts.  Subsequent labs follow similar patterns.</w:t>
       </w:r>
+      <w:r>
+        <w:t xml:space="preserve"> </w:t>
+      </w:r>
     </w:p>
     <w:p>
       <w:pPr>
         <w:pStyle w:val="Heading1"/>
       </w:pPr>
-      <w:bookmarkStart w:id="4" w:name="_Toc395527536"/>
+      <w:bookmarkStart w:id="4" w:name="_Toc395686468"/>
       <w:r>
         <w:t xml:space="preserve">Lab 1 : </w:t>
       </w:r>
@@ -3228,8 +2655,9 @@
       <w:pPr>
         <w:pStyle w:val="Heading2"/>
       </w:pPr>
-      <w:bookmarkStart w:id="5" w:name="_Toc395527537"/>
-      <w:r>
+      <w:bookmarkStart w:id="5" w:name="_Toc395686469"/>
+      <w:r>
+        <w:lastRenderedPageBreak/>
         <w:t>Working in shells</w:t>
       </w:r>
       <w:bookmarkEnd w:id="5"/>
@@ -3457,7 +2885,6 @@
         <w:rPr>
           <w:noProof/>
         </w:rPr>
-        <w:lastRenderedPageBreak/>
         <w:drawing>
           <wp:inline distT="0" distB="0" distL="0" distR="0" wp14:anchorId="394B8A47" wp14:editId="22048BC7">
             <wp:extent cx="742950" cy="695325"/>
@@ -3553,7 +2980,7 @@
       <w:pPr>
         <w:pStyle w:val="Heading2"/>
       </w:pPr>
-      <w:bookmarkStart w:id="6" w:name="_Toc395527538"/>
+      <w:bookmarkStart w:id="6" w:name="_Toc395686470"/>
       <w:r>
         <w:t xml:space="preserve">Lab </w:t>
       </w:r>
@@ -3643,6 +3070,7 @@
         </w:numPr>
       </w:pPr>
       <w:r>
+        <w:lastRenderedPageBreak/>
         <w:t>xdc</w:t>
       </w:r>
     </w:p>
@@ -3931,7 +3359,7 @@
       <w:pPr>
         <w:pStyle w:val="Heading2"/>
       </w:pPr>
-      <w:bookmarkStart w:id="7" w:name="_Toc395527539"/>
+      <w:bookmarkStart w:id="7" w:name="_Toc395686471"/>
       <w:r>
         <w:t>Lab Procedure</w:t>
       </w:r>
@@ -4013,7 +3441,6 @@
         </w:numPr>
       </w:pPr>
       <w:r>
-        <w:lastRenderedPageBreak/>
         <w:t>C</w:t>
       </w:r>
       <w:r>
@@ -4306,6 +3733,7 @@
         </w:numPr>
       </w:pPr>
       <w:r>
+        <w:lastRenderedPageBreak/>
         <w:t xml:space="preserve">Add a target </w:t>
       </w:r>
       <w:r>
@@ -4622,7 +4050,7 @@
       <w:pPr>
         <w:pStyle w:val="Heading2"/>
       </w:pPr>
-      <w:bookmarkStart w:id="8" w:name="_Toc395527540"/>
+      <w:bookmarkStart w:id="8" w:name="_Toc395686472"/>
       <w:r>
         <w:t>Conclusion</w:t>
       </w:r>
@@ -4671,7 +4099,6 @@
     </w:p>
     <w:p>
       <w:r>
-        <w:lastRenderedPageBreak/>
         <w:t>We will build on the concepts learned in this lab to learn how to handle different types of design data under revision control.</w:t>
       </w:r>
     </w:p>
@@ -4679,7 +4106,7 @@
       <w:pPr>
         <w:pStyle w:val="Heading1"/>
       </w:pPr>
-      <w:bookmarkStart w:id="9" w:name="_Toc395527541"/>
+      <w:bookmarkStart w:id="9" w:name="_Toc395686473"/>
       <w:r>
         <w:t>Lab 2 Managed IP</w:t>
       </w:r>
@@ -4814,7 +4241,7 @@
       <w:pPr>
         <w:pStyle w:val="Heading2"/>
       </w:pPr>
-      <w:bookmarkStart w:id="10" w:name="_Toc395527542"/>
+      <w:bookmarkStart w:id="10" w:name="_Toc395686474"/>
       <w:r>
         <w:t>Lab file</w:t>
       </w:r>
@@ -4852,6 +4279,7 @@
         </w:numPr>
       </w:pPr>
       <w:r>
+        <w:lastRenderedPageBreak/>
         <w:t>scripts/ip.tcl: This is a template file where you will add the Tcl required to build the IP from scratch.</w:t>
       </w:r>
     </w:p>
@@ -4879,7 +4307,7 @@
       <w:pPr>
         <w:pStyle w:val="Heading2"/>
       </w:pPr>
-      <w:bookmarkStart w:id="11" w:name="_Toc395527543"/>
+      <w:bookmarkStart w:id="11" w:name="_Toc395686475"/>
       <w:r>
         <w:t>Lab Procedure</w:t>
       </w:r>
@@ -5040,7 +4468,6 @@
         <w:rPr>
           <w:noProof/>
         </w:rPr>
-        <w:lastRenderedPageBreak/>
         <w:drawing>
           <wp:inline distT="0" distB="0" distL="0" distR="0">
             <wp:extent cx="4340378" cy="2631882"/>
@@ -5139,16 +4566,7 @@
         </w:numPr>
       </w:pPr>
       <w:r>
-        <w:t>In the script, n</w:t>
-      </w:r>
-      <w:r>
-        <w:t>ote the suggestion of storing</w:t>
-      </w:r>
-      <w:r>
-        <w:t xml:space="preserve"> results</w:t>
-      </w:r>
-      <w:r>
-        <w:t xml:space="preserve"> locally in the </w:t>
+        <w:t xml:space="preserve">In the script, note the suggestion of storing results locally in the </w:t>
       </w:r>
       <w:r>
         <w:rPr>
@@ -5163,10 +4581,7 @@
         <w:t>, referenced by the ipDir variable</w:t>
       </w:r>
       <w:r>
-        <w:t>.</w:t>
-      </w:r>
-      <w:r>
-        <w:t xml:space="preserve"> Translate the</w:t>
+        <w:t>. Translate the</w:t>
       </w:r>
       <w:r>
         <w:t xml:space="preserve"> absolute paths </w:t>
@@ -5220,6 +4635,7 @@
         </w:numPr>
       </w:pPr>
       <w:r>
+        <w:lastRenderedPageBreak/>
         <w:t>Make sure</w:t>
       </w:r>
       <w:r>
@@ -5586,11 +5002,7 @@
         <w:t>ip</w:t>
       </w:r>
       <w:r>
-        <w:t xml:space="preserve"> which is </w:t>
-      </w:r>
-      <w:r>
-        <w:lastRenderedPageBreak/>
-        <w:t>in the root directory, at the same level as work.</w:t>
+        <w:t xml:space="preserve"> which is in the root directory, at the same level as work.</w:t>
       </w:r>
       <w:r>
         <w:t xml:space="preserve"> Recall the recommendation of files to check in for Managed IP: the IP dire</w:t>
@@ -5605,10 +5017,7 @@
         <w:t>axi_iic_0</w:t>
       </w:r>
       <w:r>
-        <w:t xml:space="preserve"> directory</w:t>
-      </w:r>
-      <w:r>
-        <w:t>.</w:t>
+        <w:t xml:space="preserve"> directory.</w:t>
       </w:r>
       <w:r>
         <w:t xml:space="preserve"> Other files such as the managed IP project are a byproduct of IP generation and are not relevant for revision control.</w:t>
@@ -5802,6 +5211,7 @@
         <w:rPr>
           <w:noProof/>
         </w:rPr>
+        <w:lastRenderedPageBreak/>
         <mc:AlternateContent>
           <mc:Choice Requires="wps">
             <w:drawing>
@@ -6119,9 +5529,8 @@
       <w:pPr>
         <w:pStyle w:val="Heading2"/>
       </w:pPr>
-      <w:bookmarkStart w:id="12" w:name="_Toc395527544"/>
-      <w:r>
-        <w:lastRenderedPageBreak/>
+      <w:bookmarkStart w:id="12" w:name="_Toc395686476"/>
+      <w:r>
         <w:t>Conclusion</w:t>
       </w:r>
       <w:bookmarkEnd w:id="12"/>
@@ -6189,7 +5598,7 @@
       <w:pPr>
         <w:pStyle w:val="Heading1"/>
       </w:pPr>
-      <w:bookmarkStart w:id="13" w:name="_Toc395527545"/>
+      <w:bookmarkStart w:id="13" w:name="_Toc395686477"/>
       <w:r>
         <w:t xml:space="preserve">Lab 3: </w:t>
       </w:r>
@@ -6251,6 +5660,7 @@
         </w:numPr>
       </w:pPr>
       <w:r>
+        <w:lastRenderedPageBreak/>
         <w:t>Creating a script to generate the block design</w:t>
       </w:r>
       <w:r>
@@ -6315,7 +5725,7 @@
       <w:pPr>
         <w:pStyle w:val="Heading2"/>
       </w:pPr>
-      <w:bookmarkStart w:id="14" w:name="_Toc395527546"/>
+      <w:bookmarkStart w:id="14" w:name="_Toc395686478"/>
       <w:r>
         <w:t>Lab files</w:t>
       </w:r>
@@ -6518,13 +5928,7 @@
         <w:t>block designs.</w:t>
       </w:r>
       <w:r>
-        <w:t xml:space="preserve"> (</w:t>
-      </w:r>
-      <w:r>
-        <w:t>Recall the recommendation for block designs is to check in the directory containing the .bd file: that directory and all files and directories underneath are placed under revision control</w:t>
-      </w:r>
-      <w:r>
-        <w:t>).</w:t>
+        <w:t xml:space="preserve"> (Recall the recommendation for block designs is to check in the directory containing the .bd file: that directory and all files and directories underneath are placed under revision control).</w:t>
       </w:r>
     </w:p>
     <w:p>
@@ -6588,9 +5992,8 @@
       <w:pPr>
         <w:pStyle w:val="Heading2"/>
       </w:pPr>
-      <w:bookmarkStart w:id="15" w:name="_Toc395527547"/>
-      <w:r>
-        <w:lastRenderedPageBreak/>
+      <w:bookmarkStart w:id="15" w:name="_Toc395686479"/>
+      <w:r>
         <w:t>Lab Procedure</w:t>
       </w:r>
       <w:bookmarkEnd w:id="15"/>
@@ -6726,6 +6129,7 @@
         <w:rPr>
           <w:noProof/>
         </w:rPr>
+        <w:lastRenderedPageBreak/>
         <w:drawing>
           <wp:inline distT="0" distB="0" distL="0" distR="0" wp14:anchorId="3B642CE1" wp14:editId="0D1A7D8C">
             <wp:extent cx="5323890" cy="2679589"/>
@@ -7061,7 +6465,6 @@
         </w:numPr>
       </w:pPr>
       <w:r>
-        <w:lastRenderedPageBreak/>
         <w:t xml:space="preserve">Include a target </w:t>
       </w:r>
       <w:r>
@@ -7128,6 +6531,7 @@
         </w:numPr>
       </w:pPr>
       <w:r>
+        <w:lastRenderedPageBreak/>
         <w:t>Test the Makefile</w:t>
       </w:r>
       <w:r>
@@ -7336,7 +6740,7 @@
       <w:pPr>
         <w:pStyle w:val="Heading2"/>
       </w:pPr>
-      <w:bookmarkStart w:id="16" w:name="_Toc395527548"/>
+      <w:bookmarkStart w:id="16" w:name="_Toc395686480"/>
       <w:r>
         <w:t>Summary</w:t>
       </w:r>
@@ -7375,7 +6779,7 @@
       <w:pPr>
         <w:pStyle w:val="Heading1"/>
       </w:pPr>
-      <w:bookmarkStart w:id="17" w:name="_Toc395527549"/>
+      <w:bookmarkStart w:id="17" w:name="_Toc395686481"/>
       <w:r>
         <w:t xml:space="preserve">Lab 4: </w:t>
       </w:r>
@@ -7413,13 +6817,7 @@
         </w:numPr>
       </w:pPr>
       <w:r>
-        <w:t xml:space="preserve">Placing the necessary </w:t>
-      </w:r>
-      <w:r>
-        <w:t>packaged IP</w:t>
-      </w:r>
-      <w:r>
-        <w:t xml:space="preserve"> files under revision control.</w:t>
+        <w:t>Placing the necessary packaged IP files under revision control.</w:t>
       </w:r>
     </w:p>
     <w:p>
@@ -7438,7 +6836,7 @@
       <w:pPr>
         <w:pStyle w:val="Heading2"/>
       </w:pPr>
-      <w:bookmarkStart w:id="18" w:name="_Toc395527550"/>
+      <w:bookmarkStart w:id="18" w:name="_Toc395686482"/>
       <w:r>
         <w:t>Lab Files</w:t>
       </w:r>
@@ -7458,7 +6856,6 @@
         </w:numPr>
       </w:pPr>
       <w:r>
-        <w:lastRenderedPageBreak/>
         <w:t>scripts/</w:t>
       </w:r>
       <w:r>
@@ -7515,6 +6912,7 @@
         </w:numPr>
       </w:pPr>
       <w:r>
+        <w:lastRenderedPageBreak/>
         <w:t>Copying all necessary source files under the IP Definition directory, so that the sources are kept with the packaged IP.</w:t>
       </w:r>
     </w:p>
@@ -7569,10 +6967,7 @@
         </w:numPr>
       </w:pPr>
       <w:r>
-        <w:t xml:space="preserve">Creating scripts and Makefiles that can </w:t>
-      </w:r>
-      <w:r>
-        <w:t>generate the IP from scratch.</w:t>
+        <w:t>Creating scripts and Makefiles that can generate the IP from scratch.</w:t>
       </w:r>
     </w:p>
     <w:p>
@@ -7593,7 +6988,7 @@
       <w:pPr>
         <w:pStyle w:val="Heading2"/>
       </w:pPr>
-      <w:bookmarkStart w:id="19" w:name="_Toc395527551"/>
+      <w:bookmarkStart w:id="19" w:name="_Toc395686483"/>
       <w:r>
         <w:t>Lab Procedure</w:t>
       </w:r>
@@ -7712,6 +7107,18 @@
         </w:numPr>
       </w:pPr>
       <w:r>
+        <w:t>Set up the HDL source files to be packaged with the IP.</w:t>
+      </w:r>
+    </w:p>
+    <w:p>
+      <w:pPr>
+        <w:pStyle w:val="ListParagraph"/>
+        <w:numPr>
+          <w:ilvl w:val="1"/>
+          <w:numId w:val="24"/>
+        </w:numPr>
+      </w:pPr>
+      <w:r>
         <w:t xml:space="preserve">Inside </w:t>
       </w:r>
       <w:r>
@@ -7730,7 +7137,198 @@
         <w:t>cip</w:t>
       </w:r>
       <w:r>
-        <w:t xml:space="preserve"> which will be used as the IP Definition directory.</w:t>
+        <w:t xml:space="preserve"> which will be used </w:t>
+      </w:r>
+      <w:r>
+        <w:t>to store Custom IP.</w:t>
+      </w:r>
+    </w:p>
+    <w:p>
+      <w:pPr>
+        <w:pStyle w:val="ListParagraph"/>
+        <w:numPr>
+          <w:ilvl w:val="1"/>
+          <w:numId w:val="24"/>
+        </w:numPr>
+      </w:pPr>
+      <w:r>
+        <w:t xml:space="preserve">Inside the </w:t>
+      </w:r>
+      <w:r>
+        <w:rPr>
+          <w:b/>
+        </w:rPr>
+        <w:t xml:space="preserve">cip </w:t>
+      </w:r>
+      <w:r>
+        <w:t xml:space="preserve">directory, create a directory </w:t>
+      </w:r>
+      <w:r>
+        <w:rPr>
+          <w:b/>
+        </w:rPr>
+        <w:t>bft</w:t>
+      </w:r>
+      <w:r>
+        <w:t xml:space="preserve"> to be used as the IP Definition directory for the bft custom IP.</w:t>
+      </w:r>
+    </w:p>
+    <w:p>
+      <w:pPr>
+        <w:pStyle w:val="ListParagraph"/>
+        <w:numPr>
+          <w:ilvl w:val="1"/>
+          <w:numId w:val="24"/>
+        </w:numPr>
+      </w:pPr>
+      <w:r>
+        <w:t xml:space="preserve">Inside </w:t>
+      </w:r>
+      <w:r>
+        <w:rPr>
+          <w:b/>
+        </w:rPr>
+        <w:t>bft</w:t>
+      </w:r>
+      <w:r>
+        <w:t xml:space="preserve"> create a directory </w:t>
+      </w:r>
+      <w:r>
+        <w:rPr>
+          <w:b/>
+        </w:rPr>
+        <w:t>hdl</w:t>
+      </w:r>
+      <w:r>
+        <w:t xml:space="preserve"> to store the bft source files.</w:t>
+      </w:r>
+    </w:p>
+    <w:p>
+      <w:pPr>
+        <w:pStyle w:val="ListParagraph"/>
+        <w:numPr>
+          <w:ilvl w:val="1"/>
+          <w:numId w:val="24"/>
+        </w:numPr>
+      </w:pPr>
+      <w:r>
+        <w:t xml:space="preserve">Copy the </w:t>
+      </w:r>
+      <w:r>
+        <w:rPr>
+          <w:b/>
+        </w:rPr>
+        <w:t>bft</w:t>
+      </w:r>
+      <w:r>
+        <w:t xml:space="preserve"> directory </w:t>
+      </w:r>
+      <w:r>
+        <w:rPr>
+          <w:b/>
+          <w:i/>
+        </w:rPr>
+        <w:t>contents</w:t>
+      </w:r>
+      <w:r>
+        <w:t xml:space="preserve"> </w:t>
+      </w:r>
+      <w:r>
+        <w:t xml:space="preserve">from </w:t>
+      </w:r>
+      <w:r>
+        <w:rPr>
+          <w:b/>
+        </w:rPr>
+        <w:t>hdl</w:t>
+      </w:r>
+      <w:r>
+        <w:t xml:space="preserve"> to </w:t>
+      </w:r>
+      <w:r>
+        <w:rPr>
+          <w:b/>
+        </w:rPr>
+        <w:t>cip</w:t>
+      </w:r>
+      <w:r>
+        <w:rPr>
+          <w:b/>
+        </w:rPr>
+        <w:t>/bft/hdl</w:t>
+      </w:r>
+      <w:r>
+        <w:t>.</w:t>
+      </w:r>
+      <w:r>
+        <w:t xml:space="preserve">  </w:t>
+      </w:r>
+      <w:r>
+        <w:t>From work:</w:t>
+      </w:r>
+    </w:p>
+    <w:p>
+      <w:pPr>
+        <w:pStyle w:val="ListParagraph"/>
+        <w:ind w:left="1440"/>
+      </w:pPr>
+    </w:p>
+    <w:p>
+      <w:pPr>
+        <w:pStyle w:val="ListParagraph"/>
+        <w:ind w:left="1440"/>
+        <w:rPr>
+          <w:rFonts w:ascii="Courier New" w:hAnsi="Courier New" w:cs="Courier New"/>
+          <w:b/>
+          <w:sz w:val="20"/>
+        </w:rPr>
+      </w:pPr>
+      <w:r>
+        <w:rPr>
+          <w:rFonts w:ascii="Courier New" w:hAnsi="Courier New" w:cs="Courier New"/>
+          <w:b/>
+          <w:sz w:val="20"/>
+        </w:rPr>
+        <w:t xml:space="preserve">$ </w:t>
+      </w:r>
+      <w:proofErr w:type="spellStart"/>
+      <w:r>
+        <w:rPr>
+          <w:rFonts w:ascii="Courier New" w:hAnsi="Courier New" w:cs="Courier New"/>
+          <w:b/>
+          <w:sz w:val="20"/>
+        </w:rPr>
+        <w:t>cp</w:t>
+      </w:r>
+      <w:proofErr w:type="spellEnd"/>
+      <w:r>
+        <w:rPr>
+          <w:rFonts w:ascii="Courier New" w:hAnsi="Courier New" w:cs="Courier New"/>
+          <w:b/>
+          <w:sz w:val="20"/>
+        </w:rPr>
+        <w:t xml:space="preserve"> -r ../hdl/bft/* cip/bft/hdl</w:t>
+      </w:r>
+    </w:p>
+    <w:p>
+      <w:pPr>
+        <w:pStyle w:val="ListParagraph"/>
+        <w:ind w:left="1440"/>
+        <w:rPr>
+          <w:rFonts w:ascii="Courier New" w:hAnsi="Courier New" w:cs="Courier New"/>
+          <w:b/>
+        </w:rPr>
+      </w:pPr>
+      <w:bookmarkStart w:id="20" w:name="_GoBack"/>
+      <w:bookmarkEnd w:id="20"/>
+    </w:p>
+    <w:p>
+      <w:pPr>
+        <w:pStyle w:val="ListParagraph"/>
+        <w:ind w:left="1440"/>
+      </w:pPr>
+      <w:r>
+        <w:t>This ensures that the source files will be packaged with the IP.</w:t>
       </w:r>
     </w:p>
     <w:p>
@@ -7742,7 +7340,111 @@
         </w:numPr>
       </w:pPr>
       <w:r>
-        <w:t xml:space="preserve">Copy the </w:t>
+        <w:t>Begin with a clean work directory</w:t>
+      </w:r>
+      <w:r>
+        <w:t>, launch Vivado, and c</w:t>
+      </w:r>
+      <w:r>
+        <w:t xml:space="preserve">reate a </w:t>
+      </w:r>
+      <w:r>
+        <w:t>new</w:t>
+      </w:r>
+      <w:r>
+        <w:t xml:space="preserve"> RTL</w:t>
+      </w:r>
+      <w:r>
+        <w:t xml:space="preserve"> project:</w:t>
+      </w:r>
+    </w:p>
+    <w:p>
+      <w:pPr>
+        <w:pStyle w:val="ListParagraph"/>
+        <w:numPr>
+          <w:ilvl w:val="1"/>
+          <w:numId w:val="24"/>
+        </w:numPr>
+      </w:pPr>
+      <w:r>
+        <w:t>Project name is not important.</w:t>
+      </w:r>
+    </w:p>
+    <w:p>
+      <w:pPr>
+        <w:pStyle w:val="ListParagraph"/>
+        <w:numPr>
+          <w:ilvl w:val="1"/>
+          <w:numId w:val="24"/>
+        </w:numPr>
+      </w:pPr>
+      <w:r>
+        <w:t>Target is the</w:t>
+      </w:r>
+      <w:r>
+        <w:t xml:space="preserve"> </w:t>
+      </w:r>
+      <w:r>
+        <w:t>ZC702 board (</w:t>
+      </w:r>
+      <w:r>
+        <w:t>xc7z020clg484-1</w:t>
+      </w:r>
+      <w:r>
+        <w:t xml:space="preserve"> device</w:t>
+      </w:r>
+      <w:r>
+        <w:t>)</w:t>
+      </w:r>
+    </w:p>
+    <w:p>
+      <w:pPr>
+        <w:pStyle w:val="ListParagraph"/>
+        <w:numPr>
+          <w:ilvl w:val="1"/>
+          <w:numId w:val="24"/>
+        </w:numPr>
+      </w:pPr>
+      <w:r>
+        <w:t>A</w:t>
+      </w:r>
+      <w:r>
+        <w:t xml:space="preserve">dd the bft source files from the </w:t>
+      </w:r>
+      <w:r>
+        <w:rPr>
+          <w:b/>
+        </w:rPr>
+        <w:t>cip</w:t>
+      </w:r>
+      <w:r>
+        <w:rPr>
+          <w:b/>
+        </w:rPr>
+        <w:t>/bft/</w:t>
+      </w:r>
+      <w:proofErr w:type="spellStart"/>
+      <w:r>
+        <w:rPr>
+          <w:b/>
+        </w:rPr>
+        <w:t>src</w:t>
+      </w:r>
+      <w:proofErr w:type="spellEnd"/>
+      <w:r>
+        <w:t xml:space="preserve"> directory (don’t import).</w:t>
+      </w:r>
+    </w:p>
+    <w:p>
+      <w:pPr>
+        <w:pStyle w:val="ListParagraph"/>
+        <w:numPr>
+          <w:ilvl w:val="1"/>
+          <w:numId w:val="24"/>
+        </w:numPr>
+      </w:pPr>
+      <w:r>
+        <w:t xml:space="preserve">The design top is </w:t>
       </w:r>
       <w:r>
         <w:rPr>
@@ -7751,16 +7453,7 @@
         <w:t>bft</w:t>
       </w:r>
       <w:r>
-        <w:t xml:space="preserve"> directory from hdl to </w:t>
-      </w:r>
-      <w:r>
-        <w:rPr>
-          <w:b/>
-        </w:rPr>
-        <w:t>cip</w:t>
-      </w:r>
-      <w:r>
-        <w:t>.  This ensures that the source files will be packaged with the IP.</w:t>
+        <w:t>.</w:t>
       </w:r>
     </w:p>
     <w:p>
@@ -7772,144 +7465,33 @@
         </w:numPr>
       </w:pPr>
       <w:r>
-        <w:t>Begin with a clean work directory</w:t>
-      </w:r>
-      <w:r>
-        <w:t>, launch Vivado, and c</w:t>
-      </w:r>
-      <w:r>
-        <w:t xml:space="preserve">reate a </w:t>
-      </w:r>
-      <w:r>
-        <w:t>new</w:t>
-      </w:r>
-      <w:r>
-        <w:t xml:space="preserve"> RTL</w:t>
-      </w:r>
-      <w:r>
-        <w:t xml:space="preserve"> project:</w:t>
-      </w:r>
-    </w:p>
-    <w:p>
-      <w:pPr>
-        <w:pStyle w:val="ListParagraph"/>
-        <w:numPr>
-          <w:ilvl w:val="1"/>
-          <w:numId w:val="24"/>
-        </w:numPr>
-      </w:pPr>
-      <w:r>
-        <w:t>Project name is not important.</w:t>
-      </w:r>
-    </w:p>
-    <w:p>
-      <w:pPr>
-        <w:pStyle w:val="ListParagraph"/>
-        <w:numPr>
-          <w:ilvl w:val="1"/>
-          <w:numId w:val="24"/>
-        </w:numPr>
-      </w:pPr>
-      <w:r>
-        <w:t>Target is the</w:t>
-      </w:r>
-      <w:r>
-        <w:t xml:space="preserve"> </w:t>
-      </w:r>
-      <w:r>
-        <w:t>ZC702 board (</w:t>
-      </w:r>
-      <w:r>
-        <w:t>xc7z020clg484-1</w:t>
-      </w:r>
-      <w:r>
-        <w:t xml:space="preserve"> device</w:t>
-      </w:r>
-      <w:r>
-        <w:t>)</w:t>
-      </w:r>
-    </w:p>
-    <w:p>
-      <w:pPr>
-        <w:pStyle w:val="ListParagraph"/>
-        <w:numPr>
-          <w:ilvl w:val="1"/>
-          <w:numId w:val="24"/>
-        </w:numPr>
-      </w:pPr>
-      <w:r>
-        <w:t>A</w:t>
-      </w:r>
-      <w:r>
-        <w:t xml:space="preserve">dd the bft source files from the </w:t>
-      </w:r>
-      <w:r>
-        <w:rPr>
-          <w:b/>
-        </w:rPr>
-        <w:t>cip</w:t>
-      </w:r>
-      <w:r>
-        <w:t xml:space="preserve"> directory (don’t import).</w:t>
-      </w:r>
-    </w:p>
-    <w:p>
-      <w:pPr>
-        <w:pStyle w:val="ListParagraph"/>
-        <w:numPr>
-          <w:ilvl w:val="1"/>
-          <w:numId w:val="24"/>
-        </w:numPr>
-      </w:pPr>
-      <w:r>
-        <w:t xml:space="preserve">The design top is </w:t>
-      </w:r>
-      <w:r>
-        <w:rPr>
-          <w:b/>
-        </w:rPr>
-        <w:t>bft</w:t>
+        <w:t xml:space="preserve">Before packaging, the RTL must </w:t>
+      </w:r>
+      <w:r>
+        <w:t>synthesize</w:t>
+      </w:r>
+      <w:r>
+        <w:t xml:space="preserve"> correctly</w:t>
       </w:r>
       <w:r>
         <w:t>.</w:t>
       </w:r>
-    </w:p>
-    <w:p>
-      <w:pPr>
-        <w:pStyle w:val="ListParagraph"/>
-        <w:numPr>
-          <w:ilvl w:val="0"/>
-          <w:numId w:val="24"/>
-        </w:numPr>
-      </w:pPr>
-      <w:r>
-        <w:t xml:space="preserve">Before packaging, the RTL must </w:t>
-      </w:r>
-      <w:r>
-        <w:t>synthesize</w:t>
-      </w:r>
-      <w:r>
-        <w:t xml:space="preserve"> correctly</w:t>
+      <w:r>
+        <w:t xml:space="preserve">  Sometimes you may be given RTL from a customer that doesn’t synthesize cleanly out-of-the-box</w:t>
+      </w:r>
+      <w:r>
+        <w:t>, as t</w:t>
+      </w:r>
+      <w:r>
+        <w:t>his design</w:t>
+      </w:r>
+      <w:r>
+        <w:t xml:space="preserve"> demonstrates</w:t>
       </w:r>
       <w:r>
         <w:t>.</w:t>
       </w:r>
       <w:r>
-        <w:t xml:space="preserve">  Sometimes you may be given RTL from a customer that doesn’t synthesize cleanly out-of-the-box</w:t>
-      </w:r>
-      <w:r>
-        <w:t>, as t</w:t>
-      </w:r>
-      <w:r>
-        <w:t>his design</w:t>
-      </w:r>
-      <w:r>
-        <w:t xml:space="preserve"> demonstrates</w:t>
-      </w:r>
-      <w:r>
-        <w:t>.</w:t>
-      </w:r>
-      <w:r>
         <w:t xml:space="preserve"> If you do not want to try to figure out and fix </w:t>
       </w:r>
       <w:r>
@@ -7922,7 +7504,13 @@
         <w:t xml:space="preserve"> with this design,</w:t>
       </w:r>
       <w:r>
-        <w:t xml:space="preserve"> then skip to step 4, otherwise the following hints may help.</w:t>
+        <w:t xml:space="preserve"> then skip to </w:t>
+      </w:r>
+      <w:r>
+        <w:t>the next step</w:t>
+      </w:r>
+      <w:r>
+        <w:t>, otherwise the following hints may help.</w:t>
       </w:r>
     </w:p>
     <w:p>
@@ -8254,6 +7842,9 @@
         <w:t>/cip</w:t>
       </w:r>
       <w:r>
+        <w:t>/bft</w:t>
+      </w:r>
+      <w:r>
         <w:t>).</w:t>
       </w:r>
     </w:p>
@@ -8853,11 +8444,11 @@
       <w:pPr>
         <w:pStyle w:val="Heading2"/>
       </w:pPr>
-      <w:bookmarkStart w:id="20" w:name="_Toc395527552"/>
+      <w:bookmarkStart w:id="21" w:name="_Toc395686484"/>
       <w:r>
         <w:t>Lab Procedure Part 2</w:t>
       </w:r>
-      <w:bookmarkEnd w:id="20"/>
+      <w:bookmarkEnd w:id="21"/>
     </w:p>
     <w:p>
       <w:r>
@@ -9693,9 +9284,11 @@
       <w:pPr>
         <w:pStyle w:val="Heading2"/>
       </w:pPr>
+      <w:bookmarkStart w:id="22" w:name="_Toc395686485"/>
       <w:r>
         <w:t>Summary</w:t>
       </w:r>
+      <w:bookmarkEnd w:id="22"/>
     </w:p>
     <w:p>
       <w:r>
@@ -9760,7 +9353,7 @@
       <w:pPr>
         <w:pStyle w:val="Heading1"/>
       </w:pPr>
-      <w:bookmarkStart w:id="21" w:name="_Toc395527553"/>
+      <w:bookmarkStart w:id="23" w:name="_Toc395686486"/>
       <w:r>
         <w:t xml:space="preserve">Lab 5: HLS-Based </w:t>
       </w:r>
@@ -9770,6 +9363,7 @@
       <w:r>
         <w:t>IP</w:t>
       </w:r>
+      <w:bookmarkEnd w:id="23"/>
     </w:p>
     <w:p>
       <w:r>
@@ -9822,9 +9416,11 @@
       <w:pPr>
         <w:pStyle w:val="Heading2"/>
       </w:pPr>
+      <w:bookmarkStart w:id="24" w:name="_Toc395686487"/>
       <w:r>
         <w:t>Lab Files</w:t>
       </w:r>
+      <w:bookmarkEnd w:id="24"/>
     </w:p>
     <w:p>
       <w:r>
@@ -9877,9 +9473,11 @@
       <w:pPr>
         <w:pStyle w:val="Heading2"/>
       </w:pPr>
+      <w:bookmarkStart w:id="25" w:name="_Toc395686488"/>
       <w:r>
         <w:t>Lab Procedure</w:t>
       </w:r>
+      <w:bookmarkEnd w:id="25"/>
     </w:p>
     <w:p>
       <w:pPr>
@@ -10770,10 +10368,7 @@
         <w:t>touch</w:t>
       </w:r>
       <w:r>
-        <w:t xml:space="preserve"> you need to s</w:t>
-      </w:r>
-      <w:r>
-        <w:t xml:space="preserve">ource the </w:t>
+        <w:t xml:space="preserve"> you need to source the </w:t>
       </w:r>
       <w:r>
         <w:rPr>
@@ -10782,16 +10377,7 @@
         <w:t>utils.tcl</w:t>
       </w:r>
       <w:r>
-        <w:t xml:space="preserve"> script which is found at the beginning of other</w:t>
-      </w:r>
-      <w:r>
-        <w:t xml:space="preserve"> Vivado run script</w:t>
-      </w:r>
-      <w:r>
-        <w:t>s in the labs</w:t>
-      </w:r>
-      <w:r>
-        <w:t>.</w:t>
+        <w:t xml:space="preserve"> script which is found at the beginning of other Vivado run scripts in the labs.</w:t>
       </w:r>
     </w:p>
     <w:p>
@@ -11239,10 +10825,7 @@
         </w:numPr>
       </w:pPr>
       <w:r>
-        <w:t xml:space="preserve">From the </w:t>
-      </w:r>
-      <w:r>
-        <w:t xml:space="preserve">HLS-exported </w:t>
+        <w:t xml:space="preserve">From the HLS-exported </w:t>
       </w:r>
       <w:proofErr w:type="spellStart"/>
       <w:r>
@@ -11259,10 +10842,7 @@
         <w:t xml:space="preserve">/ip </w:t>
       </w:r>
       <w:r>
-        <w:t>directory</w:t>
-      </w:r>
-      <w:r>
-        <w:t xml:space="preserve">, copy </w:t>
+        <w:t xml:space="preserve">directory, copy </w:t>
       </w:r>
       <w:r>
         <w:rPr>
@@ -11495,9 +11075,11 @@
       <w:pPr>
         <w:pStyle w:val="Heading2"/>
       </w:pPr>
+      <w:bookmarkStart w:id="26" w:name="_Toc395686489"/>
       <w:r>
         <w:t>Summary</w:t>
       </w:r>
+      <w:bookmarkEnd w:id="26"/>
     </w:p>
     <w:p>
       <w:r>
@@ -11539,13 +11121,12 @@
       <w:r>
         <w:t>The Vivado HLS sources, directives, and scripts should be kept under revision control as well as the generated output products of the exported IP.</w:t>
       </w:r>
-      <w:bookmarkStart w:id="22" w:name="_GoBack"/>
-      <w:bookmarkEnd w:id="22"/>
     </w:p>
     <w:p>
       <w:pPr>
         <w:pStyle w:val="Heading1"/>
       </w:pPr>
+      <w:bookmarkStart w:id="27" w:name="_Toc395686490"/>
       <w:r>
         <w:lastRenderedPageBreak/>
         <w:t xml:space="preserve">Lab 6: </w:t>
@@ -11553,6 +11134,7 @@
       <w:r>
         <w:t>System Generator DSP Subsystem</w:t>
       </w:r>
+      <w:bookmarkEnd w:id="27"/>
     </w:p>
     <w:p>
       <w:r>
@@ -11607,9 +11189,11 @@
       <w:pPr>
         <w:pStyle w:val="Heading2"/>
       </w:pPr>
+      <w:bookmarkStart w:id="28" w:name="_Toc395686491"/>
       <w:r>
         <w:t>Lab Procedure</w:t>
       </w:r>
+      <w:bookmarkEnd w:id="28"/>
     </w:p>
     <w:p>
       <w:pPr>
@@ -11620,7 +11204,6 @@
         </w:numPr>
       </w:pPr>
     </w:p>
-    <w:bookmarkEnd w:id="21"/>
     <w:p>
       <w:pPr>
         <w:pStyle w:val="Heading1"/>
@@ -16059,7 +15642,7 @@
 </file>
 
 <file path=customXml/itemProps1.xml><?xml version="1.0" encoding="utf-8"?>
-<ds:datastoreItem xmlns:ds="http://schemas.openxmlformats.org/officeDocument/2006/customXml" ds:itemID="{67D7B4E3-8C30-4D5E-86FD-CD893D8E7FBA}">
+<ds:datastoreItem xmlns:ds="http://schemas.openxmlformats.org/officeDocument/2006/customXml" ds:itemID="{47A424A2-AF5D-4D61-8490-D2E613ED62A2}">
   <ds:schemaRefs>
     <ds:schemaRef ds:uri="http://schemas.openxmlformats.org/officeDocument/2006/bibliography"/>
   </ds:schemaRefs>

</xml_diff>

<commit_message>
cleaned up lab 5
</commit_message>
<xml_diff>
--- a/doc/tscVersionControl.docx
+++ b/doc/tscVersionControl.docx
@@ -2749,15 +2749,7 @@
       </w:r>
       <w:proofErr w:type="spellEnd"/>
       <w:r>
-        <w:t xml:space="preserve">, </w:t>
-      </w:r>
-      <w:proofErr w:type="spellStart"/>
-      <w:r>
-        <w:t>cp</w:t>
-      </w:r>
-      <w:proofErr w:type="spellEnd"/>
-      <w:r>
-        <w:t xml:space="preserve">, </w:t>
+        <w:t xml:space="preserve">, cp, </w:t>
       </w:r>
       <w:proofErr w:type="spellStart"/>
       <w:r>
@@ -6859,6 +6851,9 @@
         <w:t>scripts/</w:t>
       </w:r>
       <w:r>
+        <w:t>bft_</w:t>
+      </w:r>
+      <w:r>
         <w:t>cip.tcl: This is a template file where you will add the Tcl required to build the packaged IP from scratch.</w:t>
       </w:r>
     </w:p>
@@ -7044,6 +7039,12 @@
         <w:rPr>
           <w:b/>
         </w:rPr>
+        <w:t>bft_</w:t>
+      </w:r>
+      <w:r>
+        <w:rPr>
+          <w:b/>
+        </w:rPr>
         <w:t>cip.tcl</w:t>
       </w:r>
       <w:r>
@@ -7289,38 +7290,18 @@
           <w:b/>
           <w:sz w:val="20"/>
         </w:rPr>
-        <w:t xml:space="preserve">$ </w:t>
-      </w:r>
-      <w:proofErr w:type="spellStart"/>
-      <w:r>
+        <w:t>$ cp -r ../hdl/bft/* cip/bft/hdl</w:t>
+      </w:r>
+    </w:p>
+    <w:p>
+      <w:pPr>
+        <w:pStyle w:val="ListParagraph"/>
+        <w:ind w:left="1440"/>
         <w:rPr>
           <w:rFonts w:ascii="Courier New" w:hAnsi="Courier New" w:cs="Courier New"/>
           <w:b/>
-          <w:sz w:val="20"/>
-        </w:rPr>
-        <w:t>cp</w:t>
-      </w:r>
-      <w:proofErr w:type="spellEnd"/>
-      <w:r>
-        <w:rPr>
-          <w:rFonts w:ascii="Courier New" w:hAnsi="Courier New" w:cs="Courier New"/>
-          <w:b/>
-          <w:sz w:val="20"/>
-        </w:rPr>
-        <w:t xml:space="preserve"> -r ../hdl/bft/* cip/bft/hdl</w:t>
-      </w:r>
-    </w:p>
-    <w:p>
-      <w:pPr>
-        <w:pStyle w:val="ListParagraph"/>
-        <w:ind w:left="1440"/>
-        <w:rPr>
-          <w:rFonts w:ascii="Courier New" w:hAnsi="Courier New" w:cs="Courier New"/>
-          <w:b/>
-        </w:rPr>
-      </w:pPr>
-      <w:bookmarkStart w:id="20" w:name="_GoBack"/>
-      <w:bookmarkEnd w:id="20"/>
+        </w:rPr>
+      </w:pPr>
     </w:p>
     <w:p>
       <w:pPr>
@@ -7421,18 +7402,16 @@
         <w:rPr>
           <w:b/>
         </w:rPr>
-        <w:t>/bft/</w:t>
-      </w:r>
-      <w:proofErr w:type="spellStart"/>
-      <w:r>
-        <w:rPr>
-          <w:b/>
-        </w:rPr>
-        <w:t>src</w:t>
-      </w:r>
-      <w:proofErr w:type="spellEnd"/>
-      <w:r>
-        <w:t xml:space="preserve"> directory (don’t import).</w:t>
+        <w:t>/bft/hdl</w:t>
+      </w:r>
+      <w:r>
+        <w:t xml:space="preserve"> directory</w:t>
+      </w:r>
+      <w:r>
+        <w:t xml:space="preserve"> in work</w:t>
+      </w:r>
+      <w:r>
+        <w:t xml:space="preserve"> (don’t import).</w:t>
       </w:r>
     </w:p>
     <w:p>
@@ -7625,28 +7604,12 @@
       <w:r>
         <w:t xml:space="preserve">successfully complete elaboration or </w:t>
       </w:r>
-      <w:proofErr w:type="spellStart"/>
-      <w:r>
-        <w:rPr>
-          <w:b/>
-        </w:rPr>
-        <w:t>synth_design</w:t>
-      </w:r>
-      <w:proofErr w:type="spellEnd"/>
-      <w:r>
-        <w:rPr>
-          <w:b/>
-        </w:rPr>
-        <w:t xml:space="preserve"> -</w:t>
-      </w:r>
-      <w:proofErr w:type="spellStart"/>
-      <w:r>
-        <w:rPr>
-          <w:b/>
-        </w:rPr>
-        <w:t>rtl</w:t>
-      </w:r>
-      <w:proofErr w:type="spellEnd"/>
+      <w:r>
+        <w:rPr>
+          <w:b/>
+        </w:rPr>
+        <w:t>synth_design -rtl</w:t>
+      </w:r>
       <w:r>
         <w:t xml:space="preserve"> but this design gives errors.</w:t>
       </w:r>
@@ -7836,7 +7799,13 @@
         </w:numPr>
       </w:pPr>
       <w:r>
-        <w:t>Verify that the correct directory is chosen for the IP Definition (work</w:t>
+        <w:t>Verify that the correct directory is chosen for the IP Definition (</w:t>
+      </w:r>
+      <w:r>
+        <w:t>…</w:t>
+      </w:r>
+      <w:r>
+        <w:t>work</w:t>
       </w:r>
       <w:r>
         <w:t>/cip</w:t>
@@ -7929,9 +7898,9 @@
         </w:rPr>
         <w:drawing>
           <wp:inline distT="0" distB="0" distL="0" distR="0">
-            <wp:extent cx="5041672" cy="2577969"/>
-            <wp:effectExtent l="76200" t="76200" r="140335" b="127635"/>
-            <wp:docPr id="29" name="Picture 29"/>
+            <wp:extent cx="4593358" cy="2441051"/>
+            <wp:effectExtent l="76200" t="76200" r="131445" b="130810"/>
+            <wp:docPr id="31" name="Picture 31"/>
             <wp:cNvGraphicFramePr>
               <a:graphicFrameLocks xmlns:a="http://schemas.openxmlformats.org/drawingml/2006/main" noChangeAspect="1"/>
             </wp:cNvGraphicFramePr>
@@ -7939,7 +7908,7 @@
               <a:graphicData uri="http://schemas.openxmlformats.org/drawingml/2006/picture">
                 <pic:pic xmlns:pic="http://schemas.openxmlformats.org/drawingml/2006/picture">
                   <pic:nvPicPr>
-                    <pic:cNvPr id="0" name="Picture 10"/>
+                    <pic:cNvPr id="0" name="Picture 12"/>
                     <pic:cNvPicPr>
                       <a:picLocks noChangeAspect="1" noChangeArrowheads="1"/>
                     </pic:cNvPicPr>
@@ -7960,7 +7929,7 @@
                   <pic:spPr bwMode="auto">
                     <a:xfrm>
                       <a:off x="0" y="0"/>
-                      <a:ext cx="5041350" cy="2577804"/>
+                      <a:ext cx="4608110" cy="2448890"/>
                     </a:xfrm>
                     <a:prstGeom prst="rect">
                       <a:avLst/>
@@ -7996,7 +7965,6 @@
         </w:numPr>
       </w:pPr>
       <w:r>
-        <w:lastRenderedPageBreak/>
         <w:t xml:space="preserve">After </w:t>
       </w:r>
       <w:r>
@@ -8007,6 +7975,12 @@
           <w:b/>
         </w:rPr>
         <w:t>cip</w:t>
+      </w:r>
+      <w:r>
+        <w:rPr>
+          <w:b/>
+        </w:rPr>
+        <w:t>/bft</w:t>
       </w:r>
       <w:r>
         <w:t xml:space="preserve"> directory for the files to be placed under revision control. </w:t>
@@ -8024,13 +7998,20 @@
         </w:numPr>
       </w:pPr>
       <w:r>
-        <w:rPr>
-          <w:b/>
-        </w:rPr>
-        <w:t>bft</w:t>
+        <w:lastRenderedPageBreak/>
+        <w:t xml:space="preserve">the </w:t>
+      </w:r>
+      <w:r>
+        <w:rPr>
+          <w:b/>
+        </w:rPr>
+        <w:t>hdl</w:t>
       </w:r>
       <w:r>
         <w:t xml:space="preserve"> </w:t>
+      </w:r>
+      <w:r>
+        <w:t xml:space="preserve">directory containing </w:t>
       </w:r>
       <w:r>
         <w:t>HDL files</w:t>
@@ -8045,6 +8026,9 @@
         </w:numPr>
       </w:pPr>
       <w:r>
+        <w:t xml:space="preserve">the </w:t>
+      </w:r>
+      <w:r>
         <w:rPr>
           <w:b/>
         </w:rPr>
@@ -8063,6 +8047,9 @@
         </w:numPr>
       </w:pPr>
       <w:r>
+        <w:t xml:space="preserve">the </w:t>
+      </w:r>
+      <w:r>
         <w:rPr>
           <w:b/>
         </w:rPr>
@@ -8113,7 +8100,13 @@
         <w:rPr>
           <w:b/>
         </w:rPr>
-        <w:t>cip.tcl</w:t>
+        <w:t>bft_c</w:t>
+      </w:r>
+      <w:r>
+        <w:rPr>
+          <w:b/>
+        </w:rPr>
+        <w:t>ip.tcl</w:t>
       </w:r>
       <w:r>
         <w:t xml:space="preserve"> t</w:t>
@@ -8131,7 +8124,16 @@
         </w:numPr>
       </w:pPr>
       <w:r>
-        <w:t>The first part of the script should include creating and setting up the project. You can use write_project_tcl but that may be overkill for this lab example. It may be easier to just check to commands used to create the project in the Tcl Console or vivado.jou file.</w:t>
+        <w:t xml:space="preserve">Review the first completed parts of the script that include sourcing </w:t>
+      </w:r>
+      <w:r>
+        <w:rPr>
+          <w:b/>
+        </w:rPr>
+        <w:t>utils.tcl</w:t>
+      </w:r>
+      <w:r>
+        <w:t xml:space="preserve"> and copying the bft hdl files into the appropriate locations.</w:t>
       </w:r>
     </w:p>
     <w:p>
@@ -8143,7 +8145,13 @@
         </w:numPr>
       </w:pPr>
       <w:r>
-        <w:t>It is not necessary to launch any runs.</w:t>
+        <w:t xml:space="preserve">The </w:t>
+      </w:r>
+      <w:r>
+        <w:t>next</w:t>
+      </w:r>
+      <w:r>
+        <w:t xml:space="preserve"> part of the script should include creating and setting up the project. You can use write_project_tcl but that may be overkill for this lab example. It may be easier to just check to commands used to create the project in the Tcl Console or vivado.jou file.</w:t>
       </w:r>
     </w:p>
     <w:p>
@@ -8155,49 +8163,7 @@
         </w:numPr>
       </w:pPr>
       <w:r>
-        <w:t xml:space="preserve">The remainder of the script up to the generation of </w:t>
-      </w:r>
-      <w:r>
-        <w:rPr>
-          <w:b/>
-        </w:rPr>
-        <w:t>.cip.done</w:t>
-      </w:r>
-      <w:r>
-        <w:t xml:space="preserve"> includes the </w:t>
-      </w:r>
-      <w:r>
-        <w:t xml:space="preserve">commands to package the IP. </w:t>
-      </w:r>
-      <w:r>
-        <w:t>Notice</w:t>
-      </w:r>
-      <w:r>
-        <w:t xml:space="preserve"> </w:t>
-      </w:r>
-      <w:r>
-        <w:t>some of</w:t>
-      </w:r>
-      <w:r>
-        <w:t xml:space="preserve"> these commands are in the </w:t>
-      </w:r>
-      <w:r>
-        <w:rPr>
-          <w:b/>
-        </w:rPr>
-        <w:t>ipx</w:t>
-      </w:r>
-      <w:r>
-        <w:t xml:space="preserve"> namespace.</w:t>
-      </w:r>
-      <w:r>
-        <w:t xml:space="preserve"> Strictly speaking, we only need to include </w:t>
-      </w:r>
-      <w:r>
-        <w:t xml:space="preserve">the </w:t>
-      </w:r>
-      <w:r>
-        <w:t>single command to package the project.  Since our goal is only to generate the IP from a script, we do not need the other commands to configure the IP Catalog to use the IP.</w:t>
+        <w:t>It is not necessary to launch any runs.</w:t>
       </w:r>
     </w:p>
     <w:p>
@@ -8209,7 +8175,63 @@
         </w:numPr>
       </w:pPr>
       <w:r>
-        <w:t>Name the Makefile target file .cip.done.</w:t>
+        <w:t xml:space="preserve">The remainder of the script up to the generation of </w:t>
+      </w:r>
+      <w:r>
+        <w:rPr>
+          <w:b/>
+        </w:rPr>
+        <w:t>.</w:t>
+      </w:r>
+      <w:proofErr w:type="spellStart"/>
+      <w:r>
+        <w:rPr>
+          <w:b/>
+        </w:rPr>
+        <w:t>bft_</w:t>
+      </w:r>
+      <w:r>
+        <w:rPr>
+          <w:b/>
+        </w:rPr>
+        <w:t>cip.done</w:t>
+      </w:r>
+      <w:proofErr w:type="spellEnd"/>
+      <w:r>
+        <w:t xml:space="preserve"> includes the </w:t>
+      </w:r>
+      <w:r>
+        <w:t xml:space="preserve">commands to package the IP. </w:t>
+      </w:r>
+      <w:r>
+        <w:t>Notice</w:t>
+      </w:r>
+      <w:r>
+        <w:t xml:space="preserve"> </w:t>
+      </w:r>
+      <w:r>
+        <w:t>some of</w:t>
+      </w:r>
+      <w:r>
+        <w:t xml:space="preserve"> these commands are in the </w:t>
+      </w:r>
+      <w:r>
+        <w:rPr>
+          <w:b/>
+        </w:rPr>
+        <w:t>ipx</w:t>
+      </w:r>
+      <w:r>
+        <w:t xml:space="preserve"> namespace.</w:t>
+      </w:r>
+      <w:r>
+        <w:t xml:space="preserve"> Strictly speaking, we only need to include </w:t>
+      </w:r>
+      <w:r>
+        <w:t xml:space="preserve">the </w:t>
+      </w:r>
+      <w:r>
+        <w:t>single command to package the project.  Since our goal is only to generate the IP from a script, we do not need the other commands to configure the IP Catalog to use the IP.</w:t>
       </w:r>
     </w:p>
     <w:p>
@@ -8245,7 +8267,7 @@
         <w:rPr>
           <w:b/>
         </w:rPr>
-        <w:t>CIP</w:t>
+        <w:t>BFT_SRC</w:t>
       </w:r>
       <w:r>
         <w:t xml:space="preserve"> variable in the Makefile has already been defined, and can be used as the dependency for </w:t>
@@ -8254,8 +8276,22 @@
         <w:rPr>
           <w:b/>
         </w:rPr>
-        <w:t>.cip.done</w:t>
-      </w:r>
+        <w:t>.</w:t>
+      </w:r>
+      <w:proofErr w:type="spellStart"/>
+      <w:r>
+        <w:rPr>
+          <w:b/>
+        </w:rPr>
+        <w:t>bft_</w:t>
+      </w:r>
+      <w:r>
+        <w:rPr>
+          <w:b/>
+        </w:rPr>
+        <w:t>cip.done</w:t>
+      </w:r>
+      <w:proofErr w:type="spellEnd"/>
       <w:r>
         <w:t>.</w:t>
       </w:r>
@@ -8332,7 +8368,37 @@
         </w:numPr>
       </w:pPr>
       <w:r>
-        <w:t>Relocate the cip directory to the root directory, such that it resides at the same level as other source directories. The cip directory should contain everything needed to place the IP under revision control.</w:t>
+        <w:t>Relocate the</w:t>
+      </w:r>
+      <w:r>
+        <w:t xml:space="preserve"> entire</w:t>
+      </w:r>
+      <w:r>
+        <w:t xml:space="preserve"> </w:t>
+      </w:r>
+      <w:r>
+        <w:rPr>
+          <w:b/>
+        </w:rPr>
+        <w:t>cip</w:t>
+      </w:r>
+      <w:r>
+        <w:t xml:space="preserve"> directory to the root directory, such that it resides at the same level as other source directories. The cip directory should contain </w:t>
+      </w:r>
+      <w:r>
+        <w:t xml:space="preserve">the </w:t>
+      </w:r>
+      <w:r>
+        <w:rPr>
+          <w:b/>
+        </w:rPr>
+        <w:t xml:space="preserve">bft </w:t>
+      </w:r>
+      <w:r>
+        <w:t xml:space="preserve">directory which contains </w:t>
+      </w:r>
+      <w:r>
+        <w:t>everything needed to place the IP under revision control.</w:t>
       </w:r>
     </w:p>
     <w:p>
@@ -8389,7 +8455,13 @@
         </w:numPr>
       </w:pPr>
       <w:r>
-        <w:t>scripts/cip.tcl</w:t>
+        <w:t>scripts/</w:t>
+      </w:r>
+      <w:r>
+        <w:t>bft_</w:t>
+      </w:r>
+      <w:r>
+        <w:t>cip.tcl</w:t>
       </w:r>
     </w:p>
     <w:p>
@@ -8401,7 +8473,19 @@
         </w:numPr>
       </w:pPr>
       <w:r>
+        <w:t xml:space="preserve">The new </w:t>
+      </w:r>
+      <w:r>
+        <w:rPr>
+          <w:b/>
+        </w:rPr>
         <w:t>cip</w:t>
+      </w:r>
+      <w:r>
+        <w:t xml:space="preserve"> </w:t>
+      </w:r>
+      <w:r>
+        <w:t>directory</w:t>
       </w:r>
     </w:p>
     <w:p>
@@ -8444,11 +8528,11 @@
       <w:pPr>
         <w:pStyle w:val="Heading2"/>
       </w:pPr>
-      <w:bookmarkStart w:id="21" w:name="_Toc395686484"/>
+      <w:bookmarkStart w:id="20" w:name="_Toc395686484"/>
       <w:r>
         <w:t>Lab Procedure Part 2</w:t>
       </w:r>
-      <w:bookmarkEnd w:id="21"/>
+      <w:bookmarkEnd w:id="20"/>
     </w:p>
     <w:p>
       <w:r>
@@ -8499,6 +8583,9 @@
       <w:r>
         <w:t>.</w:t>
       </w:r>
+      <w:r>
+        <w:t xml:space="preserve"> We wish to instantiate our custom IP block but if we try to locate it, bft is not found.</w:t>
+      </w:r>
     </w:p>
     <w:p>
       <w:pPr>
@@ -8509,7 +8596,16 @@
         </w:numPr>
       </w:pPr>
       <w:r>
-        <w:t>Add the custom IP. To do this we must first add the IP repository.</w:t>
+        <w:t>To make bft available to the block design, a</w:t>
+      </w:r>
+      <w:r>
+        <w:t>dd the custom IP</w:t>
+      </w:r>
+      <w:r>
+        <w:t xml:space="preserve"> to </w:t>
+      </w:r>
+      <w:r>
+        <w:t>the IP repository.</w:t>
       </w:r>
     </w:p>
     <w:p>
@@ -8588,6 +8684,12 @@
         <w:rPr>
           <w:b/>
         </w:rPr>
+        <w:t>/bft</w:t>
+      </w:r>
+      <w:r>
+        <w:rPr>
+          <w:b/>
+        </w:rPr>
         <w:t xml:space="preserve"> </w:t>
       </w:r>
       <w:r>
@@ -8603,7 +8705,19 @@
         </w:numPr>
       </w:pPr>
       <w:r>
-        <w:t>The IP should now appear in the selected repository:</w:t>
+        <w:t>The IP should now ap</w:t>
+      </w:r>
+      <w:r>
+        <w:t xml:space="preserve">pear in the selected repository as </w:t>
+      </w:r>
+      <w:r>
+        <w:rPr>
+          <w:b/>
+        </w:rPr>
+        <w:t>bft_v1_0</w:t>
+      </w:r>
+      <w:r>
+        <w:t>:</w:t>
       </w:r>
     </w:p>
     <w:p>
@@ -8617,9 +8731,9 @@
         </w:rPr>
         <w:drawing>
           <wp:inline distT="0" distB="0" distL="0" distR="0">
-            <wp:extent cx="3244267" cy="2902226"/>
-            <wp:effectExtent l="76200" t="76200" r="127635" b="127000"/>
-            <wp:docPr id="30" name="Picture 30"/>
+            <wp:extent cx="3275937" cy="2929778"/>
+            <wp:effectExtent l="76200" t="76200" r="134620" b="137795"/>
+            <wp:docPr id="33" name="Picture 33"/>
             <wp:cNvGraphicFramePr>
               <a:graphicFrameLocks xmlns:a="http://schemas.openxmlformats.org/drawingml/2006/main" noChangeAspect="1"/>
             </wp:cNvGraphicFramePr>
@@ -8627,7 +8741,7 @@
               <a:graphicData uri="http://schemas.openxmlformats.org/drawingml/2006/picture">
                 <pic:pic xmlns:pic="http://schemas.openxmlformats.org/drawingml/2006/picture">
                   <pic:nvPicPr>
-                    <pic:cNvPr id="0" name="Picture 11"/>
+                    <pic:cNvPr id="0" name="Picture 14"/>
                     <pic:cNvPicPr>
                       <a:picLocks noChangeAspect="1" noChangeArrowheads="1"/>
                     </pic:cNvPicPr>
@@ -8648,7 +8762,7 @@
                   <pic:spPr bwMode="auto">
                     <a:xfrm>
                       <a:off x="0" y="0"/>
-                      <a:ext cx="3250367" cy="2907683"/>
+                      <a:ext cx="3280380" cy="2933751"/>
                     </a:xfrm>
                     <a:prstGeom prst="rect">
                       <a:avLst/>
@@ -9284,11 +9398,11 @@
       <w:pPr>
         <w:pStyle w:val="Heading2"/>
       </w:pPr>
-      <w:bookmarkStart w:id="22" w:name="_Toc395686485"/>
+      <w:bookmarkStart w:id="21" w:name="_Toc395686485"/>
       <w:r>
         <w:t>Summary</w:t>
       </w:r>
-      <w:bookmarkEnd w:id="22"/>
+      <w:bookmarkEnd w:id="21"/>
     </w:p>
     <w:p>
       <w:r>
@@ -9353,7 +9467,7 @@
       <w:pPr>
         <w:pStyle w:val="Heading1"/>
       </w:pPr>
-      <w:bookmarkStart w:id="23" w:name="_Toc395686486"/>
+      <w:bookmarkStart w:id="22" w:name="_Toc395686486"/>
       <w:r>
         <w:t xml:space="preserve">Lab 5: HLS-Based </w:t>
       </w:r>
@@ -9363,7 +9477,7 @@
       <w:r>
         <w:t>IP</w:t>
       </w:r>
-      <w:bookmarkEnd w:id="23"/>
+      <w:bookmarkEnd w:id="22"/>
     </w:p>
     <w:p>
       <w:r>
@@ -9416,11 +9530,11 @@
       <w:pPr>
         <w:pStyle w:val="Heading2"/>
       </w:pPr>
-      <w:bookmarkStart w:id="24" w:name="_Toc395686487"/>
+      <w:bookmarkStart w:id="23" w:name="_Toc395686487"/>
       <w:r>
         <w:t>Lab Files</w:t>
       </w:r>
-      <w:bookmarkEnd w:id="24"/>
+      <w:bookmarkEnd w:id="23"/>
     </w:p>
     <w:p>
       <w:r>
@@ -9473,11 +9587,11 @@
       <w:pPr>
         <w:pStyle w:val="Heading2"/>
       </w:pPr>
-      <w:bookmarkStart w:id="25" w:name="_Toc395686488"/>
+      <w:bookmarkStart w:id="24" w:name="_Toc395686488"/>
       <w:r>
         <w:t>Lab Procedure</w:t>
       </w:r>
-      <w:bookmarkEnd w:id="25"/>
+      <w:bookmarkEnd w:id="24"/>
     </w:p>
     <w:p>
       <w:pPr>
@@ -9624,6 +9738,9 @@
         <w:t>testbench</w:t>
       </w:r>
       <w:proofErr w:type="spellEnd"/>
+      <w:r>
+        <w:t xml:space="preserve"> (Note: the header file is not added, it is included automatically).</w:t>
+      </w:r>
     </w:p>
     <w:p>
       <w:pPr>
@@ -10738,9 +10855,12 @@
       </w:r>
       <w:proofErr w:type="spellStart"/>
       <w:r>
-        <w:t>hls.</w:t>
+        <w:t>hls</w:t>
       </w:r>
       <w:proofErr w:type="spellEnd"/>
+      <w:r>
+        <w:t>.</w:t>
+      </w:r>
     </w:p>
     <w:p>
       <w:pPr>
@@ -10766,7 +10886,12 @@
         </w:numPr>
       </w:pPr>
       <w:r>
-        <w:t xml:space="preserve">Since we are treating the HLS IP as packaged IP, copy the IP output products to the </w:t>
+        <w:t>Since we are treating the HLS IP as packaged IP, c</w:t>
+      </w:r>
+      <w:bookmarkStart w:id="25" w:name="_GoBack"/>
+      <w:bookmarkEnd w:id="25"/>
+      <w:r>
+        <w:t xml:space="preserve">opy the IP output products to the </w:t>
       </w:r>
       <w:r>
         <w:rPr>
@@ -15642,7 +15767,7 @@
 </file>
 
 <file path=customXml/itemProps1.xml><?xml version="1.0" encoding="utf-8"?>
-<ds:datastoreItem xmlns:ds="http://schemas.openxmlformats.org/officeDocument/2006/customXml" ds:itemID="{47A424A2-AF5D-4D61-8490-D2E613ED62A2}">
+<ds:datastoreItem xmlns:ds="http://schemas.openxmlformats.org/officeDocument/2006/customXml" ds:itemID="{22B2DB90-26AF-4111-9C1A-98AAF5E89FB4}">
   <ds:schemaRefs>
     <ds:schemaRef ds:uri="http://schemas.openxmlformats.org/officeDocument/2006/bibliography"/>
   </ds:schemaRefs>

</xml_diff>

<commit_message>
Lab 1: added top.v wrapper
</commit_message>
<xml_diff>
--- a/doc/tscVersionControl.docx
+++ b/doc/tscVersionControl.docx
@@ -61,7 +61,7 @@
           <w:r>
             <w:fldChar w:fldCharType="separate"/>
           </w:r>
-          <w:hyperlink w:anchor="_Toc395686464" w:history="1">
+          <w:hyperlink w:anchor="_Toc395717025" w:history="1">
             <w:r>
               <w:rPr>
                 <w:rStyle w:val="Hyperlink"/>
@@ -88,7 +88,7 @@
                 <w:noProof/>
                 <w:webHidden/>
               </w:rPr>
-              <w:instrText xml:space="preserve"> PAGEREF _Toc395686464 \h </w:instrText>
+              <w:instrText xml:space="preserve"> PAGEREF _Toc395717025 \h </w:instrText>
             </w:r>
             <w:r>
               <w:rPr>
@@ -130,7 +130,7 @@
               <w:noProof/>
             </w:rPr>
           </w:pPr>
-          <w:hyperlink w:anchor="_Toc395686465" w:history="1">
+          <w:hyperlink w:anchor="_Toc395717026" w:history="1">
             <w:r>
               <w:rPr>
                 <w:rStyle w:val="Hyperlink"/>
@@ -157,7 +157,7 @@
                 <w:noProof/>
                 <w:webHidden/>
               </w:rPr>
-              <w:instrText xml:space="preserve"> PAGEREF _Toc395686465 \h </w:instrText>
+              <w:instrText xml:space="preserve"> PAGEREF _Toc395717026 \h </w:instrText>
             </w:r>
             <w:r>
               <w:rPr>
@@ -199,7 +199,7 @@
               <w:noProof/>
             </w:rPr>
           </w:pPr>
-          <w:hyperlink w:anchor="_Toc395686466" w:history="1">
+          <w:hyperlink w:anchor="_Toc395717027" w:history="1">
             <w:r>
               <w:rPr>
                 <w:rStyle w:val="Hyperlink"/>
@@ -226,7 +226,7 @@
                 <w:noProof/>
                 <w:webHidden/>
               </w:rPr>
-              <w:instrText xml:space="preserve"> PAGEREF _Toc395686466 \h </w:instrText>
+              <w:instrText xml:space="preserve"> PAGEREF _Toc395717027 \h </w:instrText>
             </w:r>
             <w:r>
               <w:rPr>
@@ -268,7 +268,7 @@
               <w:noProof/>
             </w:rPr>
           </w:pPr>
-          <w:hyperlink w:anchor="_Toc395686467" w:history="1">
+          <w:hyperlink w:anchor="_Toc395717028" w:history="1">
             <w:r>
               <w:rPr>
                 <w:rStyle w:val="Hyperlink"/>
@@ -295,7 +295,7 @@
                 <w:noProof/>
                 <w:webHidden/>
               </w:rPr>
-              <w:instrText xml:space="preserve"> PAGEREF _Toc395686467 \h </w:instrText>
+              <w:instrText xml:space="preserve"> PAGEREF _Toc395717028 \h </w:instrText>
             </w:r>
             <w:r>
               <w:rPr>
@@ -337,7 +337,7 @@
               <w:noProof/>
             </w:rPr>
           </w:pPr>
-          <w:hyperlink w:anchor="_Toc395686468" w:history="1">
+          <w:hyperlink w:anchor="_Toc395717029" w:history="1">
             <w:r>
               <w:rPr>
                 <w:rStyle w:val="Hyperlink"/>
@@ -364,7 +364,7 @@
                 <w:noProof/>
                 <w:webHidden/>
               </w:rPr>
-              <w:instrText xml:space="preserve"> PAGEREF _Toc395686468 \h </w:instrText>
+              <w:instrText xml:space="preserve"> PAGEREF _Toc395717029 \h </w:instrText>
             </w:r>
             <w:r>
               <w:rPr>
@@ -406,7 +406,7 @@
               <w:noProof/>
             </w:rPr>
           </w:pPr>
-          <w:hyperlink w:anchor="_Toc395686469" w:history="1">
+          <w:hyperlink w:anchor="_Toc395717030" w:history="1">
             <w:r>
               <w:rPr>
                 <w:rStyle w:val="Hyperlink"/>
@@ -433,7 +433,7 @@
                 <w:noProof/>
                 <w:webHidden/>
               </w:rPr>
-              <w:instrText xml:space="preserve"> PAGEREF _Toc395686469 \h </w:instrText>
+              <w:instrText xml:space="preserve"> PAGEREF _Toc395717030 \h </w:instrText>
             </w:r>
             <w:r>
               <w:rPr>
@@ -453,7 +453,7 @@
                 <w:noProof/>
                 <w:webHidden/>
               </w:rPr>
-              <w:t>4</w:t>
+              <w:t>3</w:t>
             </w:r>
             <w:r>
               <w:rPr>
@@ -475,7 +475,7 @@
               <w:noProof/>
             </w:rPr>
           </w:pPr>
-          <w:hyperlink w:anchor="_Toc395686470" w:history="1">
+          <w:hyperlink w:anchor="_Toc395717031" w:history="1">
             <w:r>
               <w:rPr>
                 <w:rStyle w:val="Hyperlink"/>
@@ -502,7 +502,7 @@
                 <w:noProof/>
                 <w:webHidden/>
               </w:rPr>
-              <w:instrText xml:space="preserve"> PAGEREF _Toc395686470 \h </w:instrText>
+              <w:instrText xml:space="preserve"> PAGEREF _Toc395717031 \h </w:instrText>
             </w:r>
             <w:r>
               <w:rPr>
@@ -544,7 +544,7 @@
               <w:noProof/>
             </w:rPr>
           </w:pPr>
-          <w:hyperlink w:anchor="_Toc395686471" w:history="1">
+          <w:hyperlink w:anchor="_Toc395717032" w:history="1">
             <w:r>
               <w:rPr>
                 <w:rStyle w:val="Hyperlink"/>
@@ -571,7 +571,7 @@
                 <w:noProof/>
                 <w:webHidden/>
               </w:rPr>
-              <w:instrText xml:space="preserve"> PAGEREF _Toc395686471 \h </w:instrText>
+              <w:instrText xml:space="preserve"> PAGEREF _Toc395717032 \h </w:instrText>
             </w:r>
             <w:r>
               <w:rPr>
@@ -613,7 +613,7 @@
               <w:noProof/>
             </w:rPr>
           </w:pPr>
-          <w:hyperlink w:anchor="_Toc395686472" w:history="1">
+          <w:hyperlink w:anchor="_Toc395717033" w:history="1">
             <w:r>
               <w:rPr>
                 <w:rStyle w:val="Hyperlink"/>
@@ -640,7 +640,7 @@
                 <w:noProof/>
                 <w:webHidden/>
               </w:rPr>
-              <w:instrText xml:space="preserve"> PAGEREF _Toc395686472 \h </w:instrText>
+              <w:instrText xml:space="preserve"> PAGEREF _Toc395717033 \h </w:instrText>
             </w:r>
             <w:r>
               <w:rPr>
@@ -682,7 +682,7 @@
               <w:noProof/>
             </w:rPr>
           </w:pPr>
-          <w:hyperlink w:anchor="_Toc395686473" w:history="1">
+          <w:hyperlink w:anchor="_Toc395717034" w:history="1">
             <w:r>
               <w:rPr>
                 <w:rStyle w:val="Hyperlink"/>
@@ -709,7 +709,7 @@
                 <w:noProof/>
                 <w:webHidden/>
               </w:rPr>
-              <w:instrText xml:space="preserve"> PAGEREF _Toc395686473 \h </w:instrText>
+              <w:instrText xml:space="preserve"> PAGEREF _Toc395717034 \h </w:instrText>
             </w:r>
             <w:r>
               <w:rPr>
@@ -751,7 +751,7 @@
               <w:noProof/>
             </w:rPr>
           </w:pPr>
-          <w:hyperlink w:anchor="_Toc395686474" w:history="1">
+          <w:hyperlink w:anchor="_Toc395717035" w:history="1">
             <w:r>
               <w:rPr>
                 <w:rStyle w:val="Hyperlink"/>
@@ -778,7 +778,7 @@
                 <w:noProof/>
                 <w:webHidden/>
               </w:rPr>
-              <w:instrText xml:space="preserve"> PAGEREF _Toc395686474 \h </w:instrText>
+              <w:instrText xml:space="preserve"> PAGEREF _Toc395717035 \h </w:instrText>
             </w:r>
             <w:r>
               <w:rPr>
@@ -820,7 +820,7 @@
               <w:noProof/>
             </w:rPr>
           </w:pPr>
-          <w:hyperlink w:anchor="_Toc395686475" w:history="1">
+          <w:hyperlink w:anchor="_Toc395717036" w:history="1">
             <w:r>
               <w:rPr>
                 <w:rStyle w:val="Hyperlink"/>
@@ -847,7 +847,7 @@
                 <w:noProof/>
                 <w:webHidden/>
               </w:rPr>
-              <w:instrText xml:space="preserve"> PAGEREF _Toc395686475 \h </w:instrText>
+              <w:instrText xml:space="preserve"> PAGEREF _Toc395717036 \h </w:instrText>
             </w:r>
             <w:r>
               <w:rPr>
@@ -889,7 +889,7 @@
               <w:noProof/>
             </w:rPr>
           </w:pPr>
-          <w:hyperlink w:anchor="_Toc395686476" w:history="1">
+          <w:hyperlink w:anchor="_Toc395717037" w:history="1">
             <w:r>
               <w:rPr>
                 <w:rStyle w:val="Hyperlink"/>
@@ -916,7 +916,7 @@
                 <w:noProof/>
                 <w:webHidden/>
               </w:rPr>
-              <w:instrText xml:space="preserve"> PAGEREF _Toc395686476 \h </w:instrText>
+              <w:instrText xml:space="preserve"> PAGEREF _Toc395717037 \h </w:instrText>
             </w:r>
             <w:r>
               <w:rPr>
@@ -958,7 +958,7 @@
               <w:noProof/>
             </w:rPr>
           </w:pPr>
-          <w:hyperlink w:anchor="_Toc395686477" w:history="1">
+          <w:hyperlink w:anchor="_Toc395717038" w:history="1">
             <w:r>
               <w:rPr>
                 <w:rStyle w:val="Hyperlink"/>
@@ -985,7 +985,7 @@
                 <w:noProof/>
                 <w:webHidden/>
               </w:rPr>
-              <w:instrText xml:space="preserve"> PAGEREF _Toc395686477 \h </w:instrText>
+              <w:instrText xml:space="preserve"> PAGEREF _Toc395717038 \h </w:instrText>
             </w:r>
             <w:r>
               <w:rPr>
@@ -1027,7 +1027,7 @@
               <w:noProof/>
             </w:rPr>
           </w:pPr>
-          <w:hyperlink w:anchor="_Toc395686478" w:history="1">
+          <w:hyperlink w:anchor="_Toc395717039" w:history="1">
             <w:r>
               <w:rPr>
                 <w:rStyle w:val="Hyperlink"/>
@@ -1054,7 +1054,7 @@
                 <w:noProof/>
                 <w:webHidden/>
               </w:rPr>
-              <w:instrText xml:space="preserve"> PAGEREF _Toc395686478 \h </w:instrText>
+              <w:instrText xml:space="preserve"> PAGEREF _Toc395717039 \h </w:instrText>
             </w:r>
             <w:r>
               <w:rPr>
@@ -1096,7 +1096,7 @@
               <w:noProof/>
             </w:rPr>
           </w:pPr>
-          <w:hyperlink w:anchor="_Toc395686479" w:history="1">
+          <w:hyperlink w:anchor="_Toc395717040" w:history="1">
             <w:r>
               <w:rPr>
                 <w:rStyle w:val="Hyperlink"/>
@@ -1123,7 +1123,7 @@
                 <w:noProof/>
                 <w:webHidden/>
               </w:rPr>
-              <w:instrText xml:space="preserve"> PAGEREF _Toc395686479 \h </w:instrText>
+              <w:instrText xml:space="preserve"> PAGEREF _Toc395717040 \h </w:instrText>
             </w:r>
             <w:r>
               <w:rPr>
@@ -1165,7 +1165,7 @@
               <w:noProof/>
             </w:rPr>
           </w:pPr>
-          <w:hyperlink w:anchor="_Toc395686480" w:history="1">
+          <w:hyperlink w:anchor="_Toc395717041" w:history="1">
             <w:r>
               <w:rPr>
                 <w:rStyle w:val="Hyperlink"/>
@@ -1192,7 +1192,7 @@
                 <w:noProof/>
                 <w:webHidden/>
               </w:rPr>
-              <w:instrText xml:space="preserve"> PAGEREF _Toc395686480 \h </w:instrText>
+              <w:instrText xml:space="preserve"> PAGEREF _Toc395717041 \h </w:instrText>
             </w:r>
             <w:r>
               <w:rPr>
@@ -1234,7 +1234,7 @@
               <w:noProof/>
             </w:rPr>
           </w:pPr>
-          <w:hyperlink w:anchor="_Toc395686481" w:history="1">
+          <w:hyperlink w:anchor="_Toc395717042" w:history="1">
             <w:r>
               <w:rPr>
                 <w:rStyle w:val="Hyperlink"/>
@@ -1261,7 +1261,7 @@
                 <w:noProof/>
                 <w:webHidden/>
               </w:rPr>
-              <w:instrText xml:space="preserve"> PAGEREF _Toc395686481 \h </w:instrText>
+              <w:instrText xml:space="preserve"> PAGEREF _Toc395717042 \h </w:instrText>
             </w:r>
             <w:r>
               <w:rPr>
@@ -1303,7 +1303,7 @@
               <w:noProof/>
             </w:rPr>
           </w:pPr>
-          <w:hyperlink w:anchor="_Toc395686482" w:history="1">
+          <w:hyperlink w:anchor="_Toc395717043" w:history="1">
             <w:r>
               <w:rPr>
                 <w:rStyle w:val="Hyperlink"/>
@@ -1330,7 +1330,7 @@
                 <w:noProof/>
                 <w:webHidden/>
               </w:rPr>
-              <w:instrText xml:space="preserve"> PAGEREF _Toc395686482 \h </w:instrText>
+              <w:instrText xml:space="preserve"> PAGEREF _Toc395717043 \h </w:instrText>
             </w:r>
             <w:r>
               <w:rPr>
@@ -1372,13 +1372,13 @@
               <w:noProof/>
             </w:rPr>
           </w:pPr>
-          <w:hyperlink w:anchor="_Toc395686483" w:history="1">
+          <w:hyperlink w:anchor="_Toc395717044" w:history="1">
             <w:r>
               <w:rPr>
                 <w:rStyle w:val="Hyperlink"/>
                 <w:noProof/>
               </w:rPr>
-              <w:t>Lab Procedure Part 1</w:t>
+              <w:t>Lab Procedure</w:t>
             </w:r>
             <w:r>
               <w:rPr>
@@ -1399,7 +1399,7 @@
                 <w:noProof/>
                 <w:webHidden/>
               </w:rPr>
-              <w:instrText xml:space="preserve"> PAGEREF _Toc395686483 \h </w:instrText>
+              <w:instrText xml:space="preserve"> PAGEREF _Toc395717044 \h </w:instrText>
             </w:r>
             <w:r>
               <w:rPr>
@@ -1441,13 +1441,13 @@
               <w:noProof/>
             </w:rPr>
           </w:pPr>
-          <w:hyperlink w:anchor="_Toc395686484" w:history="1">
+          <w:hyperlink w:anchor="_Toc395717045" w:history="1">
             <w:r>
               <w:rPr>
                 <w:rStyle w:val="Hyperlink"/>
                 <w:noProof/>
               </w:rPr>
-              <w:t>Lab Procedure Part 2</w:t>
+              <w:t>Summary</w:t>
             </w:r>
             <w:r>
               <w:rPr>
@@ -1468,7 +1468,76 @@
                 <w:noProof/>
                 <w:webHidden/>
               </w:rPr>
-              <w:instrText xml:space="preserve"> PAGEREF _Toc395686484 \h </w:instrText>
+              <w:instrText xml:space="preserve"> PAGEREF _Toc395717045 \h </w:instrText>
+            </w:r>
+            <w:r>
+              <w:rPr>
+                <w:noProof/>
+                <w:webHidden/>
+              </w:rPr>
+            </w:r>
+            <w:r>
+              <w:rPr>
+                <w:noProof/>
+                <w:webHidden/>
+              </w:rPr>
+              <w:fldChar w:fldCharType="separate"/>
+            </w:r>
+            <w:r>
+              <w:rPr>
+                <w:noProof/>
+                <w:webHidden/>
+              </w:rPr>
+              <w:t>15</w:t>
+            </w:r>
+            <w:r>
+              <w:rPr>
+                <w:noProof/>
+                <w:webHidden/>
+              </w:rPr>
+              <w:fldChar w:fldCharType="end"/>
+            </w:r>
+          </w:hyperlink>
+        </w:p>
+        <w:p>
+          <w:pPr>
+            <w:pStyle w:val="TOC1"/>
+            <w:tabs>
+              <w:tab w:val="right" w:leader="dot" w:pos="9350"/>
+            </w:tabs>
+            <w:rPr>
+              <w:rFonts w:eastAsiaTheme="minorEastAsia"/>
+              <w:noProof/>
+            </w:rPr>
+          </w:pPr>
+          <w:hyperlink w:anchor="_Toc395717046" w:history="1">
+            <w:r>
+              <w:rPr>
+                <w:rStyle w:val="Hyperlink"/>
+                <w:noProof/>
+              </w:rPr>
+              <w:t>Lab 5: HLS-Based Packaged IP</w:t>
+            </w:r>
+            <w:r>
+              <w:rPr>
+                <w:noProof/>
+                <w:webHidden/>
+              </w:rPr>
+              <w:tab/>
+            </w:r>
+            <w:r>
+              <w:rPr>
+                <w:noProof/>
+                <w:webHidden/>
+              </w:rPr>
+              <w:fldChar w:fldCharType="begin"/>
+            </w:r>
+            <w:r>
+              <w:rPr>
+                <w:noProof/>
+                <w:webHidden/>
+              </w:rPr>
+              <w:instrText xml:space="preserve"> PAGEREF _Toc395717046 \h </w:instrText>
             </w:r>
             <w:r>
               <w:rPr>
@@ -1510,12 +1579,150 @@
               <w:noProof/>
             </w:rPr>
           </w:pPr>
-          <w:hyperlink w:anchor="_Toc395686485" w:history="1">
+          <w:hyperlink w:anchor="_Toc395717047" w:history="1">
             <w:r>
               <w:rPr>
                 <w:rStyle w:val="Hyperlink"/>
                 <w:noProof/>
               </w:rPr>
+              <w:t>Lab Files</w:t>
+            </w:r>
+            <w:r>
+              <w:rPr>
+                <w:noProof/>
+                <w:webHidden/>
+              </w:rPr>
+              <w:tab/>
+            </w:r>
+            <w:r>
+              <w:rPr>
+                <w:noProof/>
+                <w:webHidden/>
+              </w:rPr>
+              <w:fldChar w:fldCharType="begin"/>
+            </w:r>
+            <w:r>
+              <w:rPr>
+                <w:noProof/>
+                <w:webHidden/>
+              </w:rPr>
+              <w:instrText xml:space="preserve"> PAGEREF _Toc395717047 \h </w:instrText>
+            </w:r>
+            <w:r>
+              <w:rPr>
+                <w:noProof/>
+                <w:webHidden/>
+              </w:rPr>
+            </w:r>
+            <w:r>
+              <w:rPr>
+                <w:noProof/>
+                <w:webHidden/>
+              </w:rPr>
+              <w:fldChar w:fldCharType="separate"/>
+            </w:r>
+            <w:r>
+              <w:rPr>
+                <w:noProof/>
+                <w:webHidden/>
+              </w:rPr>
+              <w:t>16</w:t>
+            </w:r>
+            <w:r>
+              <w:rPr>
+                <w:noProof/>
+                <w:webHidden/>
+              </w:rPr>
+              <w:fldChar w:fldCharType="end"/>
+            </w:r>
+          </w:hyperlink>
+        </w:p>
+        <w:p>
+          <w:pPr>
+            <w:pStyle w:val="TOC2"/>
+            <w:tabs>
+              <w:tab w:val="right" w:leader="dot" w:pos="9350"/>
+            </w:tabs>
+            <w:rPr>
+              <w:rFonts w:eastAsiaTheme="minorEastAsia"/>
+              <w:noProof/>
+            </w:rPr>
+          </w:pPr>
+          <w:hyperlink w:anchor="_Toc395717048" w:history="1">
+            <w:r>
+              <w:rPr>
+                <w:rStyle w:val="Hyperlink"/>
+                <w:noProof/>
+              </w:rPr>
+              <w:t>Lab Procedure</w:t>
+            </w:r>
+            <w:r>
+              <w:rPr>
+                <w:noProof/>
+                <w:webHidden/>
+              </w:rPr>
+              <w:tab/>
+            </w:r>
+            <w:r>
+              <w:rPr>
+                <w:noProof/>
+                <w:webHidden/>
+              </w:rPr>
+              <w:fldChar w:fldCharType="begin"/>
+            </w:r>
+            <w:r>
+              <w:rPr>
+                <w:noProof/>
+                <w:webHidden/>
+              </w:rPr>
+              <w:instrText xml:space="preserve"> PAGEREF _Toc395717048 \h </w:instrText>
+            </w:r>
+            <w:r>
+              <w:rPr>
+                <w:noProof/>
+                <w:webHidden/>
+              </w:rPr>
+            </w:r>
+            <w:r>
+              <w:rPr>
+                <w:noProof/>
+                <w:webHidden/>
+              </w:rPr>
+              <w:fldChar w:fldCharType="separate"/>
+            </w:r>
+            <w:r>
+              <w:rPr>
+                <w:noProof/>
+                <w:webHidden/>
+              </w:rPr>
+              <w:t>16</w:t>
+            </w:r>
+            <w:r>
+              <w:rPr>
+                <w:noProof/>
+                <w:webHidden/>
+              </w:rPr>
+              <w:fldChar w:fldCharType="end"/>
+            </w:r>
+          </w:hyperlink>
+        </w:p>
+        <w:p>
+          <w:pPr>
+            <w:pStyle w:val="TOC2"/>
+            <w:tabs>
+              <w:tab w:val="right" w:leader="dot" w:pos="9350"/>
+            </w:tabs>
+            <w:rPr>
+              <w:rFonts w:eastAsiaTheme="minorEastAsia"/>
+              <w:noProof/>
+            </w:rPr>
+          </w:pPr>
+          <w:hyperlink w:anchor="_Toc395717049" w:history="1">
+            <w:r>
+              <w:rPr>
+                <w:rStyle w:val="Hyperlink"/>
+                <w:noProof/>
+              </w:rPr>
               <w:t>Summary</w:t>
             </w:r>
             <w:r>
@@ -1537,7 +1744,7 @@
                 <w:noProof/>
                 <w:webHidden/>
               </w:rPr>
-              <w:instrText xml:space="preserve"> PAGEREF _Toc395686485 \h </w:instrText>
+              <w:instrText xml:space="preserve"> PAGEREF _Toc395717049 \h </w:instrText>
             </w:r>
             <w:r>
               <w:rPr>
@@ -1579,13 +1786,13 @@
               <w:noProof/>
             </w:rPr>
           </w:pPr>
-          <w:hyperlink w:anchor="_Toc395686486" w:history="1">
+          <w:hyperlink w:anchor="_Toc395717050" w:history="1">
             <w:r>
               <w:rPr>
                 <w:rStyle w:val="Hyperlink"/>
                 <w:noProof/>
               </w:rPr>
-              <w:t>Lab 5: HLS-Based Packaged IP</w:t>
+              <w:t>Lab 6: System Generator DSP Subsystem (under constr)</w:t>
             </w:r>
             <w:r>
               <w:rPr>
@@ -1606,7 +1813,7 @@
                 <w:noProof/>
                 <w:webHidden/>
               </w:rPr>
-              <w:instrText xml:space="preserve"> PAGEREF _Toc395686486 \h </w:instrText>
+              <w:instrText xml:space="preserve"> PAGEREF _Toc395717050 \h </w:instrText>
             </w:r>
             <w:r>
               <w:rPr>
@@ -1626,7 +1833,7 @@
                 <w:noProof/>
                 <w:webHidden/>
               </w:rPr>
-              <w:t>18</w:t>
+              <w:t>19</w:t>
             </w:r>
             <w:r>
               <w:rPr>
@@ -1648,13 +1855,13 @@
               <w:noProof/>
             </w:rPr>
           </w:pPr>
-          <w:hyperlink w:anchor="_Toc395686487" w:history="1">
+          <w:hyperlink w:anchor="_Toc395717051" w:history="1">
             <w:r>
               <w:rPr>
                 <w:rStyle w:val="Hyperlink"/>
                 <w:noProof/>
               </w:rPr>
-              <w:t>Lab Files</w:t>
+              <w:t>Lab Procedure</w:t>
             </w:r>
             <w:r>
               <w:rPr>
@@ -1675,7 +1882,7 @@
                 <w:noProof/>
                 <w:webHidden/>
               </w:rPr>
-              <w:instrText xml:space="preserve"> PAGEREF _Toc395686487 \h </w:instrText>
+              <w:instrText xml:space="preserve"> PAGEREF _Toc395717051 \h </w:instrText>
             </w:r>
             <w:r>
               <w:rPr>
@@ -1695,283 +1902,7 @@
                 <w:noProof/>
                 <w:webHidden/>
               </w:rPr>
-              <w:t>18</w:t>
-            </w:r>
-            <w:r>
-              <w:rPr>
-                <w:noProof/>
-                <w:webHidden/>
-              </w:rPr>
-              <w:fldChar w:fldCharType="end"/>
-            </w:r>
-          </w:hyperlink>
-        </w:p>
-        <w:p>
-          <w:pPr>
-            <w:pStyle w:val="TOC2"/>
-            <w:tabs>
-              <w:tab w:val="right" w:leader="dot" w:pos="9350"/>
-            </w:tabs>
-            <w:rPr>
-              <w:rFonts w:eastAsiaTheme="minorEastAsia"/>
-              <w:noProof/>
-            </w:rPr>
-          </w:pPr>
-          <w:hyperlink w:anchor="_Toc395686488" w:history="1">
-            <w:r>
-              <w:rPr>
-                <w:rStyle w:val="Hyperlink"/>
-                <w:noProof/>
-              </w:rPr>
-              <w:t>Lab Procedure</w:t>
-            </w:r>
-            <w:r>
-              <w:rPr>
-                <w:noProof/>
-                <w:webHidden/>
-              </w:rPr>
-              <w:tab/>
-            </w:r>
-            <w:r>
-              <w:rPr>
-                <w:noProof/>
-                <w:webHidden/>
-              </w:rPr>
-              <w:fldChar w:fldCharType="begin"/>
-            </w:r>
-            <w:r>
-              <w:rPr>
-                <w:noProof/>
-                <w:webHidden/>
-              </w:rPr>
-              <w:instrText xml:space="preserve"> PAGEREF _Toc395686488 \h </w:instrText>
-            </w:r>
-            <w:r>
-              <w:rPr>
-                <w:noProof/>
-                <w:webHidden/>
-              </w:rPr>
-            </w:r>
-            <w:r>
-              <w:rPr>
-                <w:noProof/>
-                <w:webHidden/>
-              </w:rPr>
-              <w:fldChar w:fldCharType="separate"/>
-            </w:r>
-            <w:r>
-              <w:rPr>
-                <w:noProof/>
-                <w:webHidden/>
-              </w:rPr>
-              <w:t>18</w:t>
-            </w:r>
-            <w:r>
-              <w:rPr>
-                <w:noProof/>
-                <w:webHidden/>
-              </w:rPr>
-              <w:fldChar w:fldCharType="end"/>
-            </w:r>
-          </w:hyperlink>
-        </w:p>
-        <w:p>
-          <w:pPr>
-            <w:pStyle w:val="TOC2"/>
-            <w:tabs>
-              <w:tab w:val="right" w:leader="dot" w:pos="9350"/>
-            </w:tabs>
-            <w:rPr>
-              <w:rFonts w:eastAsiaTheme="minorEastAsia"/>
-              <w:noProof/>
-            </w:rPr>
-          </w:pPr>
-          <w:hyperlink w:anchor="_Toc395686489" w:history="1">
-            <w:r>
-              <w:rPr>
-                <w:rStyle w:val="Hyperlink"/>
-                <w:noProof/>
-              </w:rPr>
-              <w:t>Summary</w:t>
-            </w:r>
-            <w:r>
-              <w:rPr>
-                <w:noProof/>
-                <w:webHidden/>
-              </w:rPr>
-              <w:tab/>
-            </w:r>
-            <w:r>
-              <w:rPr>
-                <w:noProof/>
-                <w:webHidden/>
-              </w:rPr>
-              <w:fldChar w:fldCharType="begin"/>
-            </w:r>
-            <w:r>
-              <w:rPr>
-                <w:noProof/>
-                <w:webHidden/>
-              </w:rPr>
-              <w:instrText xml:space="preserve"> PAGEREF _Toc395686489 \h </w:instrText>
-            </w:r>
-            <w:r>
-              <w:rPr>
-                <w:noProof/>
-                <w:webHidden/>
-              </w:rPr>
-            </w:r>
-            <w:r>
-              <w:rPr>
-                <w:noProof/>
-                <w:webHidden/>
-              </w:rPr>
-              <w:fldChar w:fldCharType="separate"/>
-            </w:r>
-            <w:r>
-              <w:rPr>
-                <w:noProof/>
-                <w:webHidden/>
-              </w:rPr>
-              <w:t>21</w:t>
-            </w:r>
-            <w:r>
-              <w:rPr>
-                <w:noProof/>
-                <w:webHidden/>
-              </w:rPr>
-              <w:fldChar w:fldCharType="end"/>
-            </w:r>
-          </w:hyperlink>
-        </w:p>
-        <w:p>
-          <w:pPr>
-            <w:pStyle w:val="TOC1"/>
-            <w:tabs>
-              <w:tab w:val="right" w:leader="dot" w:pos="9350"/>
-            </w:tabs>
-            <w:rPr>
-              <w:rFonts w:eastAsiaTheme="minorEastAsia"/>
-              <w:noProof/>
-            </w:rPr>
-          </w:pPr>
-          <w:hyperlink w:anchor="_Toc395686490" w:history="1">
-            <w:r>
-              <w:rPr>
-                <w:rStyle w:val="Hyperlink"/>
-                <w:noProof/>
-              </w:rPr>
-              <w:t>Lab 6: System Generator DSP Subsystem</w:t>
-            </w:r>
-            <w:r>
-              <w:rPr>
-                <w:noProof/>
-                <w:webHidden/>
-              </w:rPr>
-              <w:tab/>
-            </w:r>
-            <w:r>
-              <w:rPr>
-                <w:noProof/>
-                <w:webHidden/>
-              </w:rPr>
-              <w:fldChar w:fldCharType="begin"/>
-            </w:r>
-            <w:r>
-              <w:rPr>
-                <w:noProof/>
-                <w:webHidden/>
-              </w:rPr>
-              <w:instrText xml:space="preserve"> PAGEREF _Toc395686490 \h </w:instrText>
-            </w:r>
-            <w:r>
-              <w:rPr>
-                <w:noProof/>
-                <w:webHidden/>
-              </w:rPr>
-            </w:r>
-            <w:r>
-              <w:rPr>
-                <w:noProof/>
-                <w:webHidden/>
-              </w:rPr>
-              <w:fldChar w:fldCharType="separate"/>
-            </w:r>
-            <w:r>
-              <w:rPr>
-                <w:noProof/>
-                <w:webHidden/>
-              </w:rPr>
-              <w:t>21</w:t>
-            </w:r>
-            <w:r>
-              <w:rPr>
-                <w:noProof/>
-                <w:webHidden/>
-              </w:rPr>
-              <w:fldChar w:fldCharType="end"/>
-            </w:r>
-          </w:hyperlink>
-        </w:p>
-        <w:p>
-          <w:pPr>
-            <w:pStyle w:val="TOC2"/>
-            <w:tabs>
-              <w:tab w:val="right" w:leader="dot" w:pos="9350"/>
-            </w:tabs>
-            <w:rPr>
-              <w:rFonts w:eastAsiaTheme="minorEastAsia"/>
-              <w:noProof/>
-            </w:rPr>
-          </w:pPr>
-          <w:hyperlink w:anchor="_Toc395686491" w:history="1">
-            <w:r>
-              <w:rPr>
-                <w:rStyle w:val="Hyperlink"/>
-                <w:noProof/>
-              </w:rPr>
-              <w:t>Lab Procedure</w:t>
-            </w:r>
-            <w:r>
-              <w:rPr>
-                <w:noProof/>
-                <w:webHidden/>
-              </w:rPr>
-              <w:tab/>
-            </w:r>
-            <w:r>
-              <w:rPr>
-                <w:noProof/>
-                <w:webHidden/>
-              </w:rPr>
-              <w:fldChar w:fldCharType="begin"/>
-            </w:r>
-            <w:r>
-              <w:rPr>
-                <w:noProof/>
-                <w:webHidden/>
-              </w:rPr>
-              <w:instrText xml:space="preserve"> PAGEREF _Toc395686491 \h </w:instrText>
-            </w:r>
-            <w:r>
-              <w:rPr>
-                <w:noProof/>
-                <w:webHidden/>
-              </w:rPr>
-            </w:r>
-            <w:r>
-              <w:rPr>
-                <w:noProof/>
-                <w:webHidden/>
-              </w:rPr>
-              <w:fldChar w:fldCharType="separate"/>
-            </w:r>
-            <w:r>
-              <w:rPr>
-                <w:noProof/>
-                <w:webHidden/>
-              </w:rPr>
-              <w:t>21</w:t>
+              <w:t>19</w:t>
             </w:r>
             <w:r>
               <w:rPr>
@@ -1989,7 +1920,6 @@
               <w:bCs/>
               <w:noProof/>
             </w:rPr>
-            <w:lastRenderedPageBreak/>
             <w:fldChar w:fldCharType="end"/>
           </w:r>
         </w:p>
@@ -2000,7 +1930,7 @@
       <w:pPr>
         <w:pStyle w:val="Heading1"/>
       </w:pPr>
-      <w:bookmarkStart w:id="0" w:name="_Toc395686464"/>
+      <w:bookmarkStart w:id="0" w:name="_Toc395717025"/>
       <w:r>
         <w:t>Introduction</w:t>
       </w:r>
@@ -2095,7 +2025,13 @@
         </w:numPr>
       </w:pPr>
       <w:r>
-        <w:t>Lab 6: System Generator Subsystem</w:t>
+        <w:t xml:space="preserve">Lab 6: </w:t>
+      </w:r>
+      <w:r>
+        <w:rPr>
+          <w:color w:val="FF0000"/>
+        </w:rPr>
+        <w:t>!!! Needs Updated !!!</w:t>
       </w:r>
     </w:p>
     <w:p>
@@ -2159,7 +2095,7 @@
       <w:pPr>
         <w:pStyle w:val="Heading2"/>
       </w:pPr>
-      <w:bookmarkStart w:id="1" w:name="_Toc395686465"/>
+      <w:bookmarkStart w:id="1" w:name="_Toc395717026"/>
       <w:r>
         <w:t>Lab Files</w:t>
       </w:r>
@@ -2179,7 +2115,7 @@
       <w:pPr>
         <w:pStyle w:val="Heading3"/>
       </w:pPr>
-      <w:bookmarkStart w:id="2" w:name="_Toc395686466"/>
+      <w:bookmarkStart w:id="2" w:name="_Toc395717027"/>
       <w:r>
         <w:t>Files Provided with the Labs</w:t>
       </w:r>
@@ -2280,7 +2216,7 @@
       <w:pPr>
         <w:pStyle w:val="Heading3"/>
       </w:pPr>
-      <w:bookmarkStart w:id="3" w:name="_Toc395686467"/>
+      <w:bookmarkStart w:id="3" w:name="_Toc395717028"/>
       <w:r>
         <w:t>Where to put the lab files</w:t>
       </w:r>
@@ -2306,7 +2242,6 @@
         </w:numPr>
       </w:pPr>
       <w:r>
-        <w:lastRenderedPageBreak/>
         <w:t>C:\tsc14\revision_control_labs</w:t>
       </w:r>
     </w:p>
@@ -2324,6 +2259,7 @@
     </w:p>
     <w:p>
       <w:r>
+        <w:lastRenderedPageBreak/>
         <w:t xml:space="preserve">This is where you will create the Git repository and where you will put the directories for the different types of lab </w:t>
       </w:r>
       <w:r>
@@ -2368,7 +2304,7 @@
         </w:numPr>
       </w:pPr>
       <w:r>
-        <w:t>bd</w:t>
+        <w:t>hdl</w:t>
       </w:r>
     </w:p>
     <w:p>
@@ -2380,7 +2316,7 @@
         </w:numPr>
       </w:pPr>
       <w:r>
-        <w:t>hdl</w:t>
+        <w:t>scripts</w:t>
       </w:r>
     </w:p>
     <w:p>
@@ -2392,7 +2328,7 @@
         </w:numPr>
       </w:pPr>
       <w:r>
-        <w:t>ip</w:t>
+        <w:t>xdc</w:t>
       </w:r>
     </w:p>
     <w:p>
@@ -2404,7 +2340,30 @@
         </w:numPr>
       </w:pPr>
       <w:r>
-        <w:t>scripts</w:t>
+        <w:t>work</w:t>
+      </w:r>
+    </w:p>
+    <w:p>
+      <w:r>
+        <w:t>Copy the lab1 contents (not lab1 itself) into your root location, for example C:\tsc14\revision_control_labs.  Then when you begin Lab 1, your directory</w:t>
+      </w:r>
+      <w:r>
+        <w:t xml:space="preserve"> structure</w:t>
+      </w:r>
+      <w:r>
+        <w:t xml:space="preserve"> looks like this:</w:t>
+      </w:r>
+    </w:p>
+    <w:p>
+      <w:pPr>
+        <w:pStyle w:val="ListParagraph"/>
+        <w:numPr>
+          <w:ilvl w:val="0"/>
+          <w:numId w:val="2"/>
+        </w:numPr>
+      </w:pPr>
+      <w:r>
+        <w:t>C:\tsc14\revision_control_labs</w:t>
       </w:r>
     </w:p>
     <w:p>
@@ -2416,7 +2375,7 @@
         </w:numPr>
       </w:pPr>
       <w:r>
-        <w:t>xdc</w:t>
+        <w:t>hdl</w:t>
       </w:r>
     </w:p>
     <w:p>
@@ -2428,30 +2387,7 @@
         </w:numPr>
       </w:pPr>
       <w:r>
-        <w:t>work</w:t>
-      </w:r>
-    </w:p>
-    <w:p>
-      <w:r>
-        <w:t>Copy the lab1 contents (not lab1 itself) into your root location, for example C:\tsc14\revision_control_labs.  Then when you begin Lab 1, your directory</w:t>
-      </w:r>
-      <w:r>
-        <w:t xml:space="preserve"> structure</w:t>
-      </w:r>
-      <w:r>
-        <w:t xml:space="preserve"> looks like this:</w:t>
-      </w:r>
-    </w:p>
-    <w:p>
-      <w:pPr>
-        <w:pStyle w:val="ListParagraph"/>
-        <w:numPr>
-          <w:ilvl w:val="0"/>
-          <w:numId w:val="2"/>
-        </w:numPr>
-      </w:pPr>
-      <w:r>
-        <w:t>C:\tsc14\revision_control_labs</w:t>
+        <w:t>scripts</w:t>
       </w:r>
     </w:p>
     <w:p>
@@ -2463,7 +2399,7 @@
         </w:numPr>
       </w:pPr>
       <w:r>
-        <w:t>hdl</w:t>
+        <w:t>xdc</w:t>
       </w:r>
     </w:p>
     <w:p>
@@ -2475,30 +2411,6 @@
         </w:numPr>
       </w:pPr>
       <w:r>
-        <w:t>scripts</w:t>
-      </w:r>
-    </w:p>
-    <w:p>
-      <w:pPr>
-        <w:pStyle w:val="ListParagraph"/>
-        <w:numPr>
-          <w:ilvl w:val="1"/>
-          <w:numId w:val="2"/>
-        </w:numPr>
-      </w:pPr>
-      <w:r>
-        <w:t>xdc</w:t>
-      </w:r>
-    </w:p>
-    <w:p>
-      <w:pPr>
-        <w:pStyle w:val="ListParagraph"/>
-        <w:numPr>
-          <w:ilvl w:val="1"/>
-          <w:numId w:val="2"/>
-        </w:numPr>
-      </w:pPr>
-      <w:r>
         <w:t>work</w:t>
       </w:r>
     </w:p>
@@ -2551,7 +2463,7 @@
       <w:pPr>
         <w:pStyle w:val="Heading1"/>
       </w:pPr>
-      <w:bookmarkStart w:id="4" w:name="_Toc395686468"/>
+      <w:bookmarkStart w:id="4" w:name="_Toc395717029"/>
       <w:r>
         <w:t xml:space="preserve">Lab 1 : </w:t>
       </w:r>
@@ -2655,9 +2567,8 @@
       <w:pPr>
         <w:pStyle w:val="Heading2"/>
       </w:pPr>
-      <w:bookmarkStart w:id="5" w:name="_Toc395686469"/>
-      <w:r>
-        <w:lastRenderedPageBreak/>
+      <w:bookmarkStart w:id="5" w:name="_Toc395717030"/>
+      <w:r>
         <w:t>Working in shells</w:t>
       </w:r>
       <w:bookmarkEnd w:id="5"/>
@@ -2696,6 +2607,7 @@
     </w:p>
     <w:p>
       <w:r>
+        <w:lastRenderedPageBreak/>
         <w:t xml:space="preserve">Upon opening a Windows command shell, use the </w:t>
       </w:r>
       <w:r>
@@ -2972,7 +2884,7 @@
       <w:pPr>
         <w:pStyle w:val="Heading2"/>
       </w:pPr>
-      <w:bookmarkStart w:id="6" w:name="_Toc395686470"/>
+      <w:bookmarkStart w:id="6" w:name="_Toc395717031"/>
       <w:r>
         <w:t xml:space="preserve">Lab </w:t>
       </w:r>
@@ -3033,11 +2945,9 @@
           <w:numId w:val="3"/>
         </w:numPr>
       </w:pPr>
-      <w:proofErr w:type="spellStart"/>
-      <w:r>
-        <w:t>threeFlop</w:t>
-      </w:r>
-      <w:proofErr w:type="spellEnd"/>
+      <w:r>
+        <w:t>top</w:t>
+      </w:r>
     </w:p>
     <w:p>
       <w:pPr>
@@ -3049,6 +2959,34 @@
       </w:pPr>
       <w:proofErr w:type="spellStart"/>
       <w:r>
+        <w:t>top.v</w:t>
+      </w:r>
+      <w:proofErr w:type="spellEnd"/>
+    </w:p>
+    <w:p>
+      <w:pPr>
+        <w:pStyle w:val="ListParagraph"/>
+        <w:numPr>
+          <w:ilvl w:val="1"/>
+          <w:numId w:val="3"/>
+        </w:numPr>
+      </w:pPr>
+      <w:proofErr w:type="spellStart"/>
+      <w:r>
+        <w:t>threeFlop</w:t>
+      </w:r>
+      <w:proofErr w:type="spellEnd"/>
+    </w:p>
+    <w:p>
+      <w:pPr>
+        <w:pStyle w:val="ListParagraph"/>
+        <w:numPr>
+          <w:ilvl w:val="2"/>
+          <w:numId w:val="3"/>
+        </w:numPr>
+      </w:pPr>
+      <w:proofErr w:type="spellStart"/>
+      <w:r>
         <w:t>threeFlop.v</w:t>
       </w:r>
       <w:proofErr w:type="spellEnd"/>
@@ -3062,7 +3000,6 @@
         </w:numPr>
       </w:pPr>
       <w:r>
-        <w:lastRenderedPageBreak/>
         <w:t>xdc</w:t>
       </w:r>
     </w:p>
@@ -3102,6 +3039,7 @@
       </w:pPr>
       <w:proofErr w:type="spellStart"/>
       <w:r>
+        <w:lastRenderedPageBreak/>
         <w:t>setup.tcl</w:t>
       </w:r>
       <w:proofErr w:type="spellEnd"/>
@@ -3351,7 +3289,7 @@
       <w:pPr>
         <w:pStyle w:val="Heading2"/>
       </w:pPr>
-      <w:bookmarkStart w:id="7" w:name="_Toc395686471"/>
+      <w:bookmarkStart w:id="7" w:name="_Toc395717032"/>
       <w:r>
         <w:t>Lab Procedure</w:t>
       </w:r>
@@ -3545,7 +3483,7 @@
         <w:t xml:space="preserve">hen testing the script, </w:t>
       </w:r>
       <w:r>
-        <w:t xml:space="preserve">exit any active Vivado sessions and </w:t>
+        <w:t xml:space="preserve">exit any active Vivado sessions, </w:t>
       </w:r>
       <w:r>
         <w:t xml:space="preserve">run Vivado </w:t>
@@ -3566,7 +3504,7 @@
         <w:t xml:space="preserve"> directory</w:t>
       </w:r>
       <w:r>
-        <w:t>.</w:t>
+        <w:t>, and source the script.</w:t>
       </w:r>
     </w:p>
     <w:p>
@@ -3634,6 +3572,33 @@
       <w:r>
         <w:t>bitstream.</w:t>
       </w:r>
+      <w:r>
+        <w:t xml:space="preserve"> Hints:</w:t>
+      </w:r>
+    </w:p>
+    <w:p>
+      <w:pPr>
+        <w:pStyle w:val="ListParagraph"/>
+        <w:numPr>
+          <w:ilvl w:val="2"/>
+          <w:numId w:val="5"/>
+        </w:numPr>
+      </w:pPr>
+      <w:r>
+        <w:t>Use the project Tcl commands for launching and waiting on runs.</w:t>
+      </w:r>
+    </w:p>
+    <w:p>
+      <w:pPr>
+        <w:pStyle w:val="ListParagraph"/>
+        <w:numPr>
+          <w:ilvl w:val="2"/>
+          <w:numId w:val="5"/>
+        </w:numPr>
+      </w:pPr>
+      <w:r>
+        <w:t>There is a command option for generating a bitstream after implementation.</w:t>
+      </w:r>
     </w:p>
     <w:p>
       <w:pPr>
@@ -3725,7 +3690,6 @@
         </w:numPr>
       </w:pPr>
       <w:r>
-        <w:lastRenderedPageBreak/>
         <w:t xml:space="preserve">Add a target </w:t>
       </w:r>
       <w:r>
@@ -3747,6 +3711,7 @@
         </w:numPr>
       </w:pPr>
       <w:r>
+        <w:lastRenderedPageBreak/>
         <w:t>Review</w:t>
       </w:r>
       <w:r>
@@ -3948,7 +3913,18 @@
         <w:t xml:space="preserve"> </w:t>
       </w:r>
       <w:r>
-        <w:t>directories, but not work. The commands to use are:</w:t>
+        <w:t>d</w:t>
+      </w:r>
+      <w:bookmarkStart w:id="8" w:name="_GoBack"/>
+      <w:bookmarkEnd w:id="8"/>
+      <w:r>
+        <w:t xml:space="preserve">irectories, but not work. </w:t>
+      </w:r>
+      <w:r>
+        <w:t xml:space="preserve">We will not save the bitstream for this lab. </w:t>
+      </w:r>
+      <w:r>
+        <w:t>The commands to use are:</w:t>
       </w:r>
     </w:p>
     <w:p>
@@ -4042,11 +4018,11 @@
       <w:pPr>
         <w:pStyle w:val="Heading2"/>
       </w:pPr>
-      <w:bookmarkStart w:id="8" w:name="_Toc395686472"/>
+      <w:bookmarkStart w:id="9" w:name="_Toc395717033"/>
       <w:r>
         <w:t>Conclusion</w:t>
       </w:r>
-      <w:bookmarkEnd w:id="8"/>
+      <w:bookmarkEnd w:id="9"/>
     </w:p>
     <w:p>
       <w:r>
@@ -4098,11 +4074,11 @@
       <w:pPr>
         <w:pStyle w:val="Heading1"/>
       </w:pPr>
-      <w:bookmarkStart w:id="9" w:name="_Toc395686473"/>
+      <w:bookmarkStart w:id="10" w:name="_Toc395717034"/>
       <w:r>
         <w:t>Lab 2 Managed IP</w:t>
       </w:r>
-      <w:bookmarkEnd w:id="9"/>
+      <w:bookmarkEnd w:id="10"/>
     </w:p>
     <w:p>
       <w:r>
@@ -4233,11 +4209,11 @@
       <w:pPr>
         <w:pStyle w:val="Heading2"/>
       </w:pPr>
-      <w:bookmarkStart w:id="10" w:name="_Toc395686474"/>
+      <w:bookmarkStart w:id="11" w:name="_Toc395717035"/>
       <w:r>
         <w:t>Lab file</w:t>
       </w:r>
-      <w:bookmarkEnd w:id="10"/>
+      <w:bookmarkEnd w:id="11"/>
     </w:p>
     <w:p>
       <w:r>
@@ -4299,11 +4275,11 @@
       <w:pPr>
         <w:pStyle w:val="Heading2"/>
       </w:pPr>
-      <w:bookmarkStart w:id="11" w:name="_Toc395686475"/>
+      <w:bookmarkStart w:id="12" w:name="_Toc395717036"/>
       <w:r>
         <w:t>Lab Procedure</w:t>
       </w:r>
-      <w:bookmarkEnd w:id="11"/>
+      <w:bookmarkEnd w:id="12"/>
     </w:p>
     <w:p>
       <w:pPr>
@@ -5521,11 +5497,11 @@
       <w:pPr>
         <w:pStyle w:val="Heading2"/>
       </w:pPr>
-      <w:bookmarkStart w:id="12" w:name="_Toc395686476"/>
+      <w:bookmarkStart w:id="13" w:name="_Toc395717037"/>
       <w:r>
         <w:t>Conclusion</w:t>
       </w:r>
-      <w:bookmarkEnd w:id="12"/>
+      <w:bookmarkEnd w:id="13"/>
     </w:p>
     <w:p>
       <w:r>
@@ -5590,7 +5566,7 @@
       <w:pPr>
         <w:pStyle w:val="Heading1"/>
       </w:pPr>
-      <w:bookmarkStart w:id="13" w:name="_Toc395686477"/>
+      <w:bookmarkStart w:id="14" w:name="_Toc395717038"/>
       <w:r>
         <w:t xml:space="preserve">Lab 3: </w:t>
       </w:r>
@@ -5600,7 +5576,7 @@
       <w:r>
         <w:t>Block Design</w:t>
       </w:r>
-      <w:bookmarkEnd w:id="13"/>
+      <w:bookmarkEnd w:id="14"/>
     </w:p>
     <w:p>
       <w:r>
@@ -5717,11 +5693,11 @@
       <w:pPr>
         <w:pStyle w:val="Heading2"/>
       </w:pPr>
-      <w:bookmarkStart w:id="14" w:name="_Toc395686478"/>
+      <w:bookmarkStart w:id="15" w:name="_Toc395717039"/>
       <w:r>
         <w:t>Lab files</w:t>
       </w:r>
-      <w:bookmarkEnd w:id="14"/>
+      <w:bookmarkEnd w:id="15"/>
     </w:p>
     <w:p>
       <w:r>
@@ -5984,11 +5960,11 @@
       <w:pPr>
         <w:pStyle w:val="Heading2"/>
       </w:pPr>
-      <w:bookmarkStart w:id="15" w:name="_Toc395686479"/>
+      <w:bookmarkStart w:id="16" w:name="_Toc395717040"/>
       <w:r>
         <w:t>Lab Procedure</w:t>
       </w:r>
-      <w:bookmarkEnd w:id="15"/>
+      <w:bookmarkEnd w:id="16"/>
     </w:p>
     <w:p>
       <w:pPr>
@@ -6732,11 +6708,11 @@
       <w:pPr>
         <w:pStyle w:val="Heading2"/>
       </w:pPr>
-      <w:bookmarkStart w:id="16" w:name="_Toc395686480"/>
+      <w:bookmarkStart w:id="17" w:name="_Toc395717041"/>
       <w:r>
         <w:t>Summary</w:t>
       </w:r>
-      <w:bookmarkEnd w:id="16"/>
+      <w:bookmarkEnd w:id="17"/>
     </w:p>
     <w:p>
       <w:r>
@@ -6771,14 +6747,14 @@
       <w:pPr>
         <w:pStyle w:val="Heading1"/>
       </w:pPr>
-      <w:bookmarkStart w:id="17" w:name="_Toc395686481"/>
+      <w:bookmarkStart w:id="18" w:name="_Toc395717042"/>
       <w:r>
         <w:t xml:space="preserve">Lab 4: </w:t>
       </w:r>
       <w:r>
         <w:t>Packaged Custom RTL IP</w:t>
       </w:r>
-      <w:bookmarkEnd w:id="17"/>
+      <w:bookmarkEnd w:id="18"/>
     </w:p>
     <w:p>
       <w:r>
@@ -6828,11 +6804,11 @@
       <w:pPr>
         <w:pStyle w:val="Heading2"/>
       </w:pPr>
-      <w:bookmarkStart w:id="18" w:name="_Toc395686482"/>
+      <w:bookmarkStart w:id="19" w:name="_Toc395717043"/>
       <w:r>
         <w:t>Lab Files</w:t>
       </w:r>
-      <w:bookmarkEnd w:id="18"/>
+      <w:bookmarkEnd w:id="19"/>
     </w:p>
     <w:p>
       <w:r>
@@ -6966,35 +6942,21 @@
       </w:r>
     </w:p>
     <w:p>
-      <w:r>
-        <w:t>The lab w</w:t>
-      </w:r>
-      <w:r>
-        <w:t>ill be divided into two parts: 1) c</w:t>
-      </w:r>
-      <w:r>
-        <w:t>reating the script to generate the IP</w:t>
-      </w:r>
-      <w:r>
-        <w:t>, and checking in the IP, and 2) modifying the IP from within IP Integrator.</w:t>
-      </w:r>
-    </w:p>
-    <w:p>
       <w:pPr>
         <w:pStyle w:val="Heading2"/>
       </w:pPr>
-      <w:bookmarkStart w:id="19" w:name="_Toc395686483"/>
+      <w:bookmarkStart w:id="20" w:name="_Toc395717044"/>
       <w:r>
         <w:t>Lab Procedure</w:t>
       </w:r>
-      <w:r>
-        <w:t xml:space="preserve"> Part 1</w:t>
-      </w:r>
-      <w:bookmarkEnd w:id="19"/>
-    </w:p>
-    <w:p>
-      <w:r>
-        <w:t>The goal of the first part of this lab i</w:t>
+      <w:bookmarkEnd w:id="20"/>
+    </w:p>
+    <w:p>
+      <w:r>
+        <w:t xml:space="preserve">The goal </w:t>
+      </w:r>
+      <w:r>
+        <w:t>i</w:t>
       </w:r>
       <w:r>
         <w:t xml:space="preserve">s to </w:t>
@@ -7529,7 +7491,6 @@
         <w:rPr>
           <w:noProof/>
         </w:rPr>
-        <w:lastRenderedPageBreak/>
         <w:drawing>
           <wp:inline distT="0" distB="0" distL="0" distR="0" wp14:anchorId="62D85414" wp14:editId="201E7516">
             <wp:extent cx="2210463" cy="1137369"/>
@@ -7599,6 +7560,7 @@
         </w:numPr>
       </w:pPr>
       <w:r>
+        <w:lastRenderedPageBreak/>
         <w:t xml:space="preserve">The design should </w:t>
       </w:r>
       <w:r>
@@ -7998,7 +7960,6 @@
         </w:numPr>
       </w:pPr>
       <w:r>
-        <w:lastRenderedPageBreak/>
         <w:t xml:space="preserve">the </w:t>
       </w:r>
       <w:r>
@@ -8145,6 +8106,7 @@
         </w:numPr>
       </w:pPr>
       <w:r>
+        <w:lastRenderedPageBreak/>
         <w:t xml:space="preserve">The </w:t>
       </w:r>
       <w:r>
@@ -8528,877 +8490,7 @@
       <w:pPr>
         <w:pStyle w:val="Heading2"/>
       </w:pPr>
-      <w:bookmarkStart w:id="20" w:name="_Toc395686484"/>
-      <w:r>
-        <w:t>Lab Procedure Part 2</w:t>
-      </w:r>
-      <w:bookmarkEnd w:id="20"/>
-    </w:p>
-    <w:p>
-      <w:r>
-        <w:t>In t</w:t>
-      </w:r>
-      <w:r>
-        <w:t>his part of the lab will use IP Integrator to instantiate the custom IP. Then we will revise the IP and check in the new version.</w:t>
-      </w:r>
-    </w:p>
-    <w:p>
-      <w:pPr>
-        <w:pStyle w:val="ListParagraph"/>
-        <w:numPr>
-          <w:ilvl w:val="0"/>
-          <w:numId w:val="24"/>
-        </w:numPr>
-      </w:pPr>
-      <w:r>
-        <w:t xml:space="preserve">In the </w:t>
-      </w:r>
-      <w:r>
-        <w:rPr>
-          <w:b/>
-        </w:rPr>
-        <w:t>work</w:t>
-      </w:r>
-      <w:r>
-        <w:t xml:space="preserve"> directory, c</w:t>
-      </w:r>
-      <w:r>
-        <w:t>reate a new</w:t>
-      </w:r>
-      <w:r>
-        <w:t>, empty</w:t>
-      </w:r>
-      <w:r>
-        <w:t xml:space="preserve"> </w:t>
-      </w:r>
-      <w:r>
-        <w:t xml:space="preserve">RTL </w:t>
-      </w:r>
-      <w:r>
-        <w:t xml:space="preserve">project targeting the ZC702 board and create a new </w:t>
-      </w:r>
-      <w:r>
-        <w:t>block design in IP Integrator</w:t>
-      </w:r>
-      <w:r>
-        <w:t>.</w:t>
-      </w:r>
-      <w:r>
-        <w:t xml:space="preserve"> We wish to instantiate our custom IP block but if we try to locate it, bft is not found.</w:t>
-      </w:r>
-    </w:p>
-    <w:p>
-      <w:pPr>
-        <w:pStyle w:val="ListParagraph"/>
-        <w:numPr>
-          <w:ilvl w:val="0"/>
-          <w:numId w:val="24"/>
-        </w:numPr>
-      </w:pPr>
-      <w:r>
-        <w:t>To make bft available to the block design, a</w:t>
-      </w:r>
-      <w:r>
-        <w:t>dd the custom IP</w:t>
-      </w:r>
-      <w:r>
-        <w:t xml:space="preserve"> to </w:t>
-      </w:r>
-      <w:r>
-        <w:t>the IP repository.</w:t>
-      </w:r>
-    </w:p>
-    <w:p>
-      <w:pPr>
-        <w:pStyle w:val="ListParagraph"/>
-        <w:numPr>
-          <w:ilvl w:val="1"/>
-          <w:numId w:val="24"/>
-        </w:numPr>
-      </w:pPr>
-      <w:r>
-        <w:lastRenderedPageBreak/>
-        <w:t xml:space="preserve">Right-click in the empty block design and choose </w:t>
-      </w:r>
-      <w:r>
-        <w:rPr>
-          <w:b/>
-        </w:rPr>
-        <w:t>IP Settings</w:t>
-      </w:r>
-      <w:r>
-        <w:t>.</w:t>
-      </w:r>
-    </w:p>
-    <w:p>
-      <w:pPr>
-        <w:pStyle w:val="ListParagraph"/>
-        <w:numPr>
-          <w:ilvl w:val="1"/>
-          <w:numId w:val="24"/>
-        </w:numPr>
-      </w:pPr>
-      <w:r>
-        <w:t xml:space="preserve">On the </w:t>
-      </w:r>
-      <w:r>
-        <w:rPr>
-          <w:b/>
-        </w:rPr>
-        <w:t xml:space="preserve">Repository Manager </w:t>
-      </w:r>
-      <w:r>
-        <w:t xml:space="preserve">tab, </w:t>
-      </w:r>
-      <w:r>
-        <w:rPr>
-          <w:b/>
-        </w:rPr>
-        <w:t>Add Repository</w:t>
-      </w:r>
-      <w:r>
-        <w:t>.</w:t>
-      </w:r>
-    </w:p>
-    <w:p>
-      <w:pPr>
-        <w:pStyle w:val="ListParagraph"/>
-        <w:numPr>
-          <w:ilvl w:val="1"/>
-          <w:numId w:val="24"/>
-        </w:numPr>
-      </w:pPr>
-      <w:r>
-        <w:t>Browse</w:t>
-      </w:r>
-      <w:r>
-        <w:t xml:space="preserve"> to the </w:t>
-      </w:r>
-      <w:r>
-        <w:rPr>
-          <w:b/>
-        </w:rPr>
-        <w:t>cip</w:t>
-      </w:r>
-      <w:r>
-        <w:rPr>
-          <w:b/>
-        </w:rPr>
-        <w:t>/bft</w:t>
-      </w:r>
-      <w:r>
-        <w:rPr>
-          <w:b/>
-        </w:rPr>
-        <w:t xml:space="preserve"> </w:t>
-      </w:r>
-      <w:r>
-        <w:t>location where the IP is located.</w:t>
-      </w:r>
-    </w:p>
-    <w:p>
-      <w:pPr>
-        <w:pStyle w:val="ListParagraph"/>
-        <w:numPr>
-          <w:ilvl w:val="1"/>
-          <w:numId w:val="24"/>
-        </w:numPr>
-      </w:pPr>
-      <w:r>
-        <w:t>The IP should now ap</w:t>
-      </w:r>
-      <w:r>
-        <w:t xml:space="preserve">pear in the selected repository as </w:t>
-      </w:r>
-      <w:r>
-        <w:rPr>
-          <w:b/>
-        </w:rPr>
-        <w:t>bft_v1_0</w:t>
-      </w:r>
-      <w:r>
-        <w:t>:</w:t>
-      </w:r>
-    </w:p>
-    <w:p>
-      <w:pPr>
-        <w:pStyle w:val="ListParagraph"/>
-        <w:ind w:left="1440"/>
-      </w:pPr>
-      <w:r>
-        <w:rPr>
-          <w:noProof/>
-        </w:rPr>
-        <w:drawing>
-          <wp:inline distT="0" distB="0" distL="0" distR="0">
-            <wp:extent cx="3275937" cy="2929778"/>
-            <wp:effectExtent l="76200" t="76200" r="134620" b="137795"/>
-            <wp:docPr id="33" name="Picture 33"/>
-            <wp:cNvGraphicFramePr>
-              <a:graphicFrameLocks xmlns:a="http://schemas.openxmlformats.org/drawingml/2006/main" noChangeAspect="1"/>
-            </wp:cNvGraphicFramePr>
-            <a:graphic xmlns:a="http://schemas.openxmlformats.org/drawingml/2006/main">
-              <a:graphicData uri="http://schemas.openxmlformats.org/drawingml/2006/picture">
-                <pic:pic xmlns:pic="http://schemas.openxmlformats.org/drawingml/2006/picture">
-                  <pic:nvPicPr>
-                    <pic:cNvPr id="0" name="Picture 14"/>
-                    <pic:cNvPicPr>
-                      <a:picLocks noChangeAspect="1" noChangeArrowheads="1"/>
-                    </pic:cNvPicPr>
-                  </pic:nvPicPr>
-                  <pic:blipFill>
-                    <a:blip r:embed="rId15">
-                      <a:extLst>
-                        <a:ext uri="{28A0092B-C50C-407E-A947-70E740481C1C}">
-                          <a14:useLocalDpi xmlns:a14="http://schemas.microsoft.com/office/drawing/2010/main" val="0"/>
-                        </a:ext>
-                      </a:extLst>
-                    </a:blip>
-                    <a:srcRect/>
-                    <a:stretch>
-                      <a:fillRect/>
-                    </a:stretch>
-                  </pic:blipFill>
-                  <pic:spPr bwMode="auto">
-                    <a:xfrm>
-                      <a:off x="0" y="0"/>
-                      <a:ext cx="3280380" cy="2933751"/>
-                    </a:xfrm>
-                    <a:prstGeom prst="rect">
-                      <a:avLst/>
-                    </a:prstGeom>
-                    <a:ln w="38100" cap="sq">
-                      <a:solidFill>
-                        <a:srgbClr val="000000"/>
-                      </a:solidFill>
-                      <a:prstDash val="solid"/>
-                      <a:miter lim="800000"/>
-                    </a:ln>
-                    <a:effectLst>
-                      <a:outerShdw blurRad="50800" dist="38100" dir="2700000" algn="tl" rotWithShape="0">
-                        <a:srgbClr val="000000">
-                          <a:alpha val="43000"/>
-                        </a:srgbClr>
-                      </a:outerShdw>
-                    </a:effectLst>
-                  </pic:spPr>
-                </pic:pic>
-              </a:graphicData>
-            </a:graphic>
-          </wp:inline>
-        </w:drawing>
-      </w:r>
-    </w:p>
-    <w:p>
-      <w:pPr>
-        <w:pStyle w:val="ListParagraph"/>
-        <w:numPr>
-          <w:ilvl w:val="0"/>
-          <w:numId w:val="24"/>
-        </w:numPr>
-      </w:pPr>
-      <w:r>
-        <w:t>After adding the IP, instantiate it from the IP Catalog.</w:t>
-      </w:r>
-    </w:p>
-    <w:p>
-      <w:pPr>
-        <w:pStyle w:val="ListParagraph"/>
-      </w:pPr>
-      <w:r>
-        <w:rPr>
-          <w:noProof/>
-        </w:rPr>
-        <w:drawing>
-          <wp:inline distT="0" distB="0" distL="0" distR="0" wp14:anchorId="5E66D499" wp14:editId="29F6EAE5">
-            <wp:extent cx="2520563" cy="1485650"/>
-            <wp:effectExtent l="76200" t="76200" r="127635" b="133985"/>
-            <wp:docPr id="9" name="Picture 9"/>
-            <wp:cNvGraphicFramePr>
-              <a:graphicFrameLocks xmlns:a="http://schemas.openxmlformats.org/drawingml/2006/main" noChangeAspect="1"/>
-            </wp:cNvGraphicFramePr>
-            <a:graphic xmlns:a="http://schemas.openxmlformats.org/drawingml/2006/main">
-              <a:graphicData uri="http://schemas.openxmlformats.org/drawingml/2006/picture">
-                <pic:pic xmlns:pic="http://schemas.openxmlformats.org/drawingml/2006/picture">
-                  <pic:nvPicPr>
-                    <pic:cNvPr id="0" name="Picture 2"/>
-                    <pic:cNvPicPr>
-                      <a:picLocks noChangeAspect="1" noChangeArrowheads="1"/>
-                    </pic:cNvPicPr>
-                  </pic:nvPicPr>
-                  <pic:blipFill>
-                    <a:blip r:embed="rId16">
-                      <a:extLst>
-                        <a:ext uri="{28A0092B-C50C-407E-A947-70E740481C1C}">
-                          <a14:useLocalDpi xmlns:a14="http://schemas.microsoft.com/office/drawing/2010/main" val="0"/>
-                        </a:ext>
-                      </a:extLst>
-                    </a:blip>
-                    <a:srcRect/>
-                    <a:stretch>
-                      <a:fillRect/>
-                    </a:stretch>
-                  </pic:blipFill>
-                  <pic:spPr bwMode="auto">
-                    <a:xfrm>
-                      <a:off x="0" y="0"/>
-                      <a:ext cx="2520547" cy="1485640"/>
-                    </a:xfrm>
-                    <a:prstGeom prst="rect">
-                      <a:avLst/>
-                    </a:prstGeom>
-                    <a:ln w="38100" cap="sq">
-                      <a:solidFill>
-                        <a:srgbClr val="000000"/>
-                      </a:solidFill>
-                      <a:prstDash val="solid"/>
-                      <a:miter lim="800000"/>
-                    </a:ln>
-                    <a:effectLst>
-                      <a:outerShdw blurRad="50800" dist="38100" dir="2700000" algn="tl" rotWithShape="0">
-                        <a:srgbClr val="000000">
-                          <a:alpha val="43000"/>
-                        </a:srgbClr>
-                      </a:outerShdw>
-                    </a:effectLst>
-                  </pic:spPr>
-                </pic:pic>
-              </a:graphicData>
-            </a:graphic>
-          </wp:inline>
-        </w:drawing>
-      </w:r>
-    </w:p>
-    <w:p>
-      <w:pPr>
-        <w:pStyle w:val="ListParagraph"/>
-      </w:pPr>
-    </w:p>
-    <w:p>
-      <w:pPr>
-        <w:pStyle w:val="ListParagraph"/>
-        <w:numPr>
-          <w:ilvl w:val="0"/>
-          <w:numId w:val="24"/>
-        </w:numPr>
-      </w:pPr>
-      <w:r>
-        <w:t xml:space="preserve">After adding the </w:t>
-      </w:r>
-      <w:r>
-        <w:t xml:space="preserve">IP, right-click on it and </w:t>
-      </w:r>
-      <w:r>
-        <w:rPr>
-          <w:b/>
-        </w:rPr>
-        <w:t>Edit in IP Packager</w:t>
-      </w:r>
-      <w:r>
-        <w:t xml:space="preserve">. </w:t>
-      </w:r>
-      <w:r>
-        <w:t>When prompted, m</w:t>
-      </w:r>
-      <w:r>
-        <w:t>ake sure the temporary project is created in the work directory where it can be deleted afterwards.</w:t>
-      </w:r>
-    </w:p>
-    <w:p>
-      <w:pPr>
-        <w:pStyle w:val="ListParagraph"/>
-      </w:pPr>
-      <w:r>
-        <w:rPr>
-          <w:noProof/>
-        </w:rPr>
-        <w:lastRenderedPageBreak/>
-        <w:drawing>
-          <wp:inline distT="0" distB="0" distL="0" distR="0" wp14:anchorId="5332BAE6" wp14:editId="5C38EE55">
-            <wp:extent cx="2610368" cy="1940118"/>
-            <wp:effectExtent l="76200" t="76200" r="133350" b="136525"/>
-            <wp:docPr id="10" name="Picture 10"/>
-            <wp:cNvGraphicFramePr>
-              <a:graphicFrameLocks xmlns:a="http://schemas.openxmlformats.org/drawingml/2006/main" noChangeAspect="1"/>
-            </wp:cNvGraphicFramePr>
-            <a:graphic xmlns:a="http://schemas.openxmlformats.org/drawingml/2006/main">
-              <a:graphicData uri="http://schemas.openxmlformats.org/drawingml/2006/picture">
-                <pic:pic xmlns:pic="http://schemas.openxmlformats.org/drawingml/2006/picture">
-                  <pic:nvPicPr>
-                    <pic:cNvPr id="0" name="Picture 3"/>
-                    <pic:cNvPicPr>
-                      <a:picLocks noChangeAspect="1" noChangeArrowheads="1"/>
-                    </pic:cNvPicPr>
-                  </pic:nvPicPr>
-                  <pic:blipFill>
-                    <a:blip r:embed="rId17">
-                      <a:extLst>
-                        <a:ext uri="{28A0092B-C50C-407E-A947-70E740481C1C}">
-                          <a14:useLocalDpi xmlns:a14="http://schemas.microsoft.com/office/drawing/2010/main" val="0"/>
-                        </a:ext>
-                      </a:extLst>
-                    </a:blip>
-                    <a:srcRect/>
-                    <a:stretch>
-                      <a:fillRect/>
-                    </a:stretch>
-                  </pic:blipFill>
-                  <pic:spPr bwMode="auto">
-                    <a:xfrm>
-                      <a:off x="0" y="0"/>
-                      <a:ext cx="2610435" cy="1940168"/>
-                    </a:xfrm>
-                    <a:prstGeom prst="rect">
-                      <a:avLst/>
-                    </a:prstGeom>
-                    <a:ln w="38100" cap="sq">
-                      <a:solidFill>
-                        <a:srgbClr val="000000"/>
-                      </a:solidFill>
-                      <a:prstDash val="solid"/>
-                      <a:miter lim="800000"/>
-                    </a:ln>
-                    <a:effectLst>
-                      <a:outerShdw blurRad="50800" dist="38100" dir="2700000" algn="tl" rotWithShape="0">
-                        <a:srgbClr val="000000">
-                          <a:alpha val="43000"/>
-                        </a:srgbClr>
-                      </a:outerShdw>
-                    </a:effectLst>
-                  </pic:spPr>
-                </pic:pic>
-              </a:graphicData>
-            </a:graphic>
-          </wp:inline>
-        </w:drawing>
-      </w:r>
-    </w:p>
-    <w:p>
-      <w:pPr>
-        <w:pStyle w:val="ListParagraph"/>
-        <w:numPr>
-          <w:ilvl w:val="0"/>
-          <w:numId w:val="24"/>
-        </w:numPr>
-      </w:pPr>
-      <w:r>
-        <w:t xml:space="preserve">Once the project is open, modify </w:t>
-      </w:r>
-      <w:r>
-        <w:t xml:space="preserve">the </w:t>
-      </w:r>
-      <w:proofErr w:type="spellStart"/>
-      <w:r>
-        <w:rPr>
-          <w:b/>
-        </w:rPr>
-        <w:t>bft.vhdl</w:t>
-      </w:r>
-      <w:proofErr w:type="spellEnd"/>
-      <w:r>
-        <w:t xml:space="preserve"> top design to add an input port called </w:t>
-      </w:r>
-      <w:proofErr w:type="spellStart"/>
-      <w:r>
-        <w:rPr>
-          <w:b/>
-        </w:rPr>
-        <w:t>test_in</w:t>
-      </w:r>
-      <w:proofErr w:type="spellEnd"/>
-      <w:r>
-        <w:t xml:space="preserve"> as shown below:</w:t>
-      </w:r>
-    </w:p>
-    <w:p>
-      <w:pPr>
-        <w:pStyle w:val="ListParagraph"/>
-      </w:pPr>
-      <w:r>
-        <w:rPr>
-          <w:noProof/>
-        </w:rPr>
-        <w:drawing>
-          <wp:inline distT="0" distB="0" distL="0" distR="0" wp14:anchorId="07E86A5A" wp14:editId="7A44BB75">
-            <wp:extent cx="3753015" cy="1502446"/>
-            <wp:effectExtent l="76200" t="76200" r="133350" b="135890"/>
-            <wp:docPr id="19" name="Picture 19"/>
-            <wp:cNvGraphicFramePr>
-              <a:graphicFrameLocks xmlns:a="http://schemas.openxmlformats.org/drawingml/2006/main" noChangeAspect="1"/>
-            </wp:cNvGraphicFramePr>
-            <a:graphic xmlns:a="http://schemas.openxmlformats.org/drawingml/2006/main">
-              <a:graphicData uri="http://schemas.openxmlformats.org/drawingml/2006/picture">
-                <pic:pic xmlns:pic="http://schemas.openxmlformats.org/drawingml/2006/picture">
-                  <pic:nvPicPr>
-                    <pic:cNvPr id="0" name="Picture 7"/>
-                    <pic:cNvPicPr>
-                      <a:picLocks noChangeAspect="1" noChangeArrowheads="1"/>
-                    </pic:cNvPicPr>
-                  </pic:nvPicPr>
-                  <pic:blipFill>
-                    <a:blip r:embed="rId18">
-                      <a:extLst>
-                        <a:ext uri="{28A0092B-C50C-407E-A947-70E740481C1C}">
-                          <a14:useLocalDpi xmlns:a14="http://schemas.microsoft.com/office/drawing/2010/main" val="0"/>
-                        </a:ext>
-                      </a:extLst>
-                    </a:blip>
-                    <a:srcRect/>
-                    <a:stretch>
-                      <a:fillRect/>
-                    </a:stretch>
-                  </pic:blipFill>
-                  <pic:spPr bwMode="auto">
-                    <a:xfrm>
-                      <a:off x="0" y="0"/>
-                      <a:ext cx="3753260" cy="1502544"/>
-                    </a:xfrm>
-                    <a:prstGeom prst="rect">
-                      <a:avLst/>
-                    </a:prstGeom>
-                    <a:ln w="38100" cap="sq">
-                      <a:solidFill>
-                        <a:srgbClr val="000000"/>
-                      </a:solidFill>
-                      <a:prstDash val="solid"/>
-                      <a:miter lim="800000"/>
-                    </a:ln>
-                    <a:effectLst>
-                      <a:outerShdw blurRad="50800" dist="38100" dir="2700000" algn="tl" rotWithShape="0">
-                        <a:srgbClr val="000000">
-                          <a:alpha val="43000"/>
-                        </a:srgbClr>
-                      </a:outerShdw>
-                    </a:effectLst>
-                  </pic:spPr>
-                </pic:pic>
-              </a:graphicData>
-            </a:graphic>
-          </wp:inline>
-        </w:drawing>
-      </w:r>
-    </w:p>
-    <w:p>
-      <w:pPr>
-        <w:pStyle w:val="ListParagraph"/>
-        <w:numPr>
-          <w:ilvl w:val="0"/>
-          <w:numId w:val="24"/>
-        </w:numPr>
-      </w:pPr>
-      <w:r>
-        <w:t>Note that when this is update</w:t>
-      </w:r>
-      <w:r>
-        <w:t>d</w:t>
-      </w:r>
-      <w:r>
-        <w:t>, the Package IP window requires some review and changes for those sections without green checkboxes:</w:t>
-      </w:r>
-    </w:p>
-    <w:p>
-      <w:pPr>
-        <w:pStyle w:val="ListParagraph"/>
-      </w:pPr>
-      <w:r>
-        <w:rPr>
-          <w:noProof/>
-        </w:rPr>
-        <w:drawing>
-          <wp:inline distT="0" distB="0" distL="0" distR="0" wp14:anchorId="72EF3FA4" wp14:editId="5F697B0D">
-            <wp:extent cx="3403158" cy="1848795"/>
-            <wp:effectExtent l="76200" t="76200" r="140335" b="132715"/>
-            <wp:docPr id="20" name="Picture 20"/>
-            <wp:cNvGraphicFramePr>
-              <a:graphicFrameLocks xmlns:a="http://schemas.openxmlformats.org/drawingml/2006/main" noChangeAspect="1"/>
-            </wp:cNvGraphicFramePr>
-            <a:graphic xmlns:a="http://schemas.openxmlformats.org/drawingml/2006/main">
-              <a:graphicData uri="http://schemas.openxmlformats.org/drawingml/2006/picture">
-                <pic:pic xmlns:pic="http://schemas.openxmlformats.org/drawingml/2006/picture">
-                  <pic:nvPicPr>
-                    <pic:cNvPr id="0" name="Picture 8"/>
-                    <pic:cNvPicPr>
-                      <a:picLocks noChangeAspect="1" noChangeArrowheads="1"/>
-                    </pic:cNvPicPr>
-                  </pic:nvPicPr>
-                  <pic:blipFill>
-                    <a:blip r:embed="rId19">
-                      <a:extLst>
-                        <a:ext uri="{28A0092B-C50C-407E-A947-70E740481C1C}">
-                          <a14:useLocalDpi xmlns:a14="http://schemas.microsoft.com/office/drawing/2010/main" val="0"/>
-                        </a:ext>
-                      </a:extLst>
-                    </a:blip>
-                    <a:srcRect/>
-                    <a:stretch>
-                      <a:fillRect/>
-                    </a:stretch>
-                  </pic:blipFill>
-                  <pic:spPr bwMode="auto">
-                    <a:xfrm>
-                      <a:off x="0" y="0"/>
-                      <a:ext cx="3403427" cy="1848941"/>
-                    </a:xfrm>
-                    <a:prstGeom prst="rect">
-                      <a:avLst/>
-                    </a:prstGeom>
-                    <a:ln w="38100" cap="sq">
-                      <a:solidFill>
-                        <a:srgbClr val="000000"/>
-                      </a:solidFill>
-                      <a:prstDash val="solid"/>
-                      <a:miter lim="800000"/>
-                    </a:ln>
-                    <a:effectLst>
-                      <a:outerShdw blurRad="50800" dist="38100" dir="2700000" algn="tl" rotWithShape="0">
-                        <a:srgbClr val="000000">
-                          <a:alpha val="43000"/>
-                        </a:srgbClr>
-                      </a:outerShdw>
-                    </a:effectLst>
-                  </pic:spPr>
-                </pic:pic>
-              </a:graphicData>
-            </a:graphic>
-          </wp:inline>
-        </w:drawing>
-      </w:r>
-    </w:p>
-    <w:p>
-      <w:pPr>
-        <w:pStyle w:val="ListParagraph"/>
-        <w:numPr>
-          <w:ilvl w:val="0"/>
-          <w:numId w:val="24"/>
-        </w:numPr>
-      </w:pPr>
-      <w:r>
-        <w:t xml:space="preserve">Click on the link to </w:t>
-      </w:r>
-      <w:r>
-        <w:rPr>
-          <w:b/>
-        </w:rPr>
-        <w:t>Merge changes from IP Customization Parameters Wizard</w:t>
-      </w:r>
-      <w:r>
-        <w:t xml:space="preserve">. Then under </w:t>
-      </w:r>
-      <w:r>
-        <w:rPr>
-          <w:b/>
-        </w:rPr>
-        <w:t>IP Identification</w:t>
-      </w:r>
-      <w:r>
-        <w:t>, be sure to increment the Version</w:t>
-      </w:r>
-      <w:r>
-        <w:t xml:space="preserve"> to </w:t>
-      </w:r>
-      <w:r>
-        <w:rPr>
-          <w:b/>
-        </w:rPr>
-        <w:t>1.1</w:t>
-      </w:r>
-      <w:r>
-        <w:t>, and update t</w:t>
-      </w:r>
-      <w:r>
-        <w:t xml:space="preserve">he Display name and Description to </w:t>
-      </w:r>
-      <w:r>
-        <w:rPr>
-          <w:b/>
-        </w:rPr>
-        <w:t>bft_v1_1</w:t>
-      </w:r>
-    </w:p>
-    <w:p>
-      <w:pPr>
-        <w:pStyle w:val="ListParagraph"/>
-      </w:pPr>
-      <w:r>
-        <w:rPr>
-          <w:noProof/>
-        </w:rPr>
-        <w:lastRenderedPageBreak/>
-        <w:drawing>
-          <wp:inline distT="0" distB="0" distL="0" distR="0" wp14:anchorId="6512D1F0" wp14:editId="1E0CC7B2">
-            <wp:extent cx="2870421" cy="1720874"/>
-            <wp:effectExtent l="76200" t="76200" r="139700" b="127000"/>
-            <wp:docPr id="22" name="Picture 22"/>
-            <wp:cNvGraphicFramePr>
-              <a:graphicFrameLocks xmlns:a="http://schemas.openxmlformats.org/drawingml/2006/main" noChangeAspect="1"/>
-            </wp:cNvGraphicFramePr>
-            <a:graphic xmlns:a="http://schemas.openxmlformats.org/drawingml/2006/main">
-              <a:graphicData uri="http://schemas.openxmlformats.org/drawingml/2006/picture">
-                <pic:pic xmlns:pic="http://schemas.openxmlformats.org/drawingml/2006/picture">
-                  <pic:nvPicPr>
-                    <pic:cNvPr id="0" name="Picture 10"/>
-                    <pic:cNvPicPr>
-                      <a:picLocks noChangeAspect="1" noChangeArrowheads="1"/>
-                    </pic:cNvPicPr>
-                  </pic:nvPicPr>
-                  <pic:blipFill>
-                    <a:blip r:embed="rId20">
-                      <a:extLst>
-                        <a:ext uri="{28A0092B-C50C-407E-A947-70E740481C1C}">
-                          <a14:useLocalDpi xmlns:a14="http://schemas.microsoft.com/office/drawing/2010/main" val="0"/>
-                        </a:ext>
-                      </a:extLst>
-                    </a:blip>
-                    <a:srcRect/>
-                    <a:stretch>
-                      <a:fillRect/>
-                    </a:stretch>
-                  </pic:blipFill>
-                  <pic:spPr bwMode="auto">
-                    <a:xfrm>
-                      <a:off x="0" y="0"/>
-                      <a:ext cx="2870608" cy="1720986"/>
-                    </a:xfrm>
-                    <a:prstGeom prst="rect">
-                      <a:avLst/>
-                    </a:prstGeom>
-                    <a:ln w="38100" cap="sq">
-                      <a:solidFill>
-                        <a:srgbClr val="000000"/>
-                      </a:solidFill>
-                      <a:prstDash val="solid"/>
-                      <a:miter lim="800000"/>
-                    </a:ln>
-                    <a:effectLst>
-                      <a:outerShdw blurRad="50800" dist="38100" dir="2700000" algn="tl" rotWithShape="0">
-                        <a:srgbClr val="000000">
-                          <a:alpha val="43000"/>
-                        </a:srgbClr>
-                      </a:outerShdw>
-                    </a:effectLst>
-                  </pic:spPr>
-                </pic:pic>
-              </a:graphicData>
-            </a:graphic>
-          </wp:inline>
-        </w:drawing>
-      </w:r>
-    </w:p>
-    <w:p>
-      <w:pPr>
-        <w:pStyle w:val="ListParagraph"/>
-        <w:numPr>
-          <w:ilvl w:val="0"/>
-          <w:numId w:val="24"/>
-        </w:numPr>
-      </w:pPr>
-      <w:r>
-        <w:t xml:space="preserve">Then finally </w:t>
-      </w:r>
-      <w:r>
-        <w:rPr>
-          <w:b/>
-        </w:rPr>
-        <w:t>Review and Package</w:t>
-      </w:r>
-      <w:r>
-        <w:t xml:space="preserve"> and click </w:t>
-      </w:r>
-      <w:r>
-        <w:rPr>
-          <w:b/>
-        </w:rPr>
-        <w:t>Re-Package IP</w:t>
-      </w:r>
-      <w:r>
-        <w:t>.</w:t>
-      </w:r>
-    </w:p>
-    <w:p>
-      <w:pPr>
-        <w:pStyle w:val="ListParagraph"/>
-        <w:numPr>
-          <w:ilvl w:val="0"/>
-          <w:numId w:val="24"/>
-        </w:numPr>
-      </w:pPr>
-      <w:r>
-        <w:t>After updating</w:t>
-      </w:r>
-      <w:r>
-        <w:t>, the revised block symbol appears in the block design.</w:t>
-      </w:r>
-    </w:p>
-    <w:p>
-      <w:pPr>
-        <w:pStyle w:val="ListParagraph"/>
-        <w:numPr>
-          <w:ilvl w:val="0"/>
-          <w:numId w:val="24"/>
-        </w:numPr>
-      </w:pPr>
-      <w:r>
-        <w:t xml:space="preserve">Run </w:t>
-      </w:r>
-      <w:r>
-        <w:rPr>
-          <w:b/>
-        </w:rPr>
-        <w:t>git status</w:t>
-      </w:r>
-      <w:r>
-        <w:t xml:space="preserve">.  It should show that both the </w:t>
-      </w:r>
-      <w:proofErr w:type="spellStart"/>
-      <w:r>
-        <w:rPr>
-          <w:b/>
-        </w:rPr>
-        <w:t>bft.vhdl</w:t>
-      </w:r>
-      <w:proofErr w:type="spellEnd"/>
-      <w:r>
-        <w:t xml:space="preserve"> and </w:t>
-      </w:r>
-      <w:r>
-        <w:rPr>
-          <w:b/>
-        </w:rPr>
-        <w:t>component.xml</w:t>
-      </w:r>
-      <w:r>
-        <w:t xml:space="preserve"> files have been modified in </w:t>
-      </w:r>
-      <w:r>
-        <w:t xml:space="preserve">the </w:t>
-      </w:r>
-      <w:r>
-        <w:rPr>
-          <w:b/>
-        </w:rPr>
-        <w:t>cip/bft</w:t>
-      </w:r>
-      <w:r>
-        <w:t xml:space="preserve"> directory. You can now check those in to bring the repository up-to-date.</w:t>
-      </w:r>
-    </w:p>
-    <w:p>
-      <w:pPr>
-        <w:pStyle w:val="ListParagraph"/>
-        <w:numPr>
-          <w:ilvl w:val="0"/>
-          <w:numId w:val="24"/>
-        </w:numPr>
-      </w:pPr>
-      <w:r>
-        <w:t>Close the IP Integrator project and clean the work directory.</w:t>
-      </w:r>
-    </w:p>
-    <w:p>
-      <w:pPr>
-        <w:pStyle w:val="Heading2"/>
-      </w:pPr>
-      <w:bookmarkStart w:id="21" w:name="_Toc395686485"/>
+      <w:bookmarkStart w:id="21" w:name="_Toc395717045"/>
       <w:r>
         <w:t>Summary</w:t>
       </w:r>
@@ -9441,33 +8533,9 @@
     </w:p>
     <w:p>
       <w:pPr>
-        <w:pStyle w:val="ListParagraph"/>
-        <w:numPr>
-          <w:ilvl w:val="0"/>
-          <w:numId w:val="8"/>
-        </w:numPr>
-      </w:pPr>
-      <w:r>
-        <w:t>A packaged IP can be modified and re-packaged from within IP Integrator, with the revised version checked into the repository.</w:t>
-      </w:r>
-    </w:p>
-    <w:p>
-      <w:pPr>
-        <w:pStyle w:val="ListParagraph"/>
-        <w:numPr>
-          <w:ilvl w:val="0"/>
-          <w:numId w:val="8"/>
-        </w:numPr>
-      </w:pPr>
-      <w:r>
-        <w:t>In addition to revision control, proper IP versioning is essential to managing packaged IP.</w:t>
-      </w:r>
-    </w:p>
-    <w:p>
-      <w:pPr>
         <w:pStyle w:val="Heading1"/>
       </w:pPr>
-      <w:bookmarkStart w:id="22" w:name="_Toc395686486"/>
+      <w:bookmarkStart w:id="22" w:name="_Toc395717046"/>
       <w:r>
         <w:t xml:space="preserve">Lab 5: HLS-Based </w:t>
       </w:r>
@@ -9530,8 +8598,9 @@
       <w:pPr>
         <w:pStyle w:val="Heading2"/>
       </w:pPr>
-      <w:bookmarkStart w:id="23" w:name="_Toc395686487"/>
-      <w:r>
+      <w:bookmarkStart w:id="23" w:name="_Toc395717047"/>
+      <w:r>
+        <w:lastRenderedPageBreak/>
         <w:t>Lab Files</w:t>
       </w:r>
       <w:bookmarkEnd w:id="23"/>
@@ -9587,7 +8656,7 @@
       <w:pPr>
         <w:pStyle w:val="Heading2"/>
       </w:pPr>
-      <w:bookmarkStart w:id="24" w:name="_Toc395686488"/>
+      <w:bookmarkStart w:id="24" w:name="_Toc395717048"/>
       <w:r>
         <w:t>Lab Procedure</w:t>
       </w:r>
@@ -9622,7 +8691,6 @@
         </w:numPr>
       </w:pPr>
       <w:r>
-        <w:lastRenderedPageBreak/>
         <w:t>Launch Vivado HLS and c</w:t>
       </w:r>
       <w:r>
@@ -9866,7 +8934,7 @@
                     </pic:cNvPicPr>
                   </pic:nvPicPr>
                   <pic:blipFill>
-                    <a:blip r:embed="rId21">
+                    <a:blip r:embed="rId15">
                       <a:extLst>
                         <a:ext uri="{28A0092B-C50C-407E-A947-70E740481C1C}">
                           <a14:useLocalDpi xmlns:a14="http://schemas.microsoft.com/office/drawing/2010/main" val="0"/>
@@ -9951,7 +9019,7 @@
                     </pic:cNvPicPr>
                   </pic:nvPicPr>
                   <pic:blipFill>
-                    <a:blip r:embed="rId22">
+                    <a:blip r:embed="rId16">
                       <a:extLst>
                         <a:ext uri="{28A0092B-C50C-407E-A947-70E740481C1C}">
                           <a14:useLocalDpi xmlns:a14="http://schemas.microsoft.com/office/drawing/2010/main" val="0"/>
@@ -10032,7 +9100,7 @@
                     </pic:cNvPicPr>
                   </pic:nvPicPr>
                   <pic:blipFill>
-                    <a:blip r:embed="rId23">
+                    <a:blip r:embed="rId17">
                       <a:extLst>
                         <a:ext uri="{28A0092B-C50C-407E-A947-70E740481C1C}">
                           <a14:useLocalDpi xmlns:a14="http://schemas.microsoft.com/office/drawing/2010/main" val="0"/>
@@ -10088,6 +9156,7 @@
         </w:numPr>
       </w:pPr>
       <w:r>
+        <w:lastRenderedPageBreak/>
         <w:t xml:space="preserve">When prompted, choose to export to IP Catalog and select </w:t>
       </w:r>
       <w:r>
@@ -10139,7 +9208,6 @@
         <w:rPr>
           <w:noProof/>
         </w:rPr>
-        <w:lastRenderedPageBreak/>
         <w:drawing>
           <wp:inline distT="0" distB="0" distL="0" distR="0" wp14:anchorId="18C8B018" wp14:editId="66185764">
             <wp:extent cx="5187466" cy="3013544"/>
@@ -10158,7 +9226,7 @@
                     </pic:cNvPicPr>
                   </pic:nvPicPr>
                   <pic:blipFill>
-                    <a:blip r:embed="rId24">
+                    <a:blip r:embed="rId18">
                       <a:extLst>
                         <a:ext uri="{28A0092B-C50C-407E-A947-70E740481C1C}">
                           <a14:useLocalDpi xmlns:a14="http://schemas.microsoft.com/office/drawing/2010/main" val="0"/>
@@ -10506,6 +9574,7 @@
         </w:numPr>
       </w:pPr>
       <w:r>
+        <w:lastRenderedPageBreak/>
         <w:t xml:space="preserve">Vivado HLS does not currently have an equivalent of the </w:t>
       </w:r>
       <w:r>
@@ -10536,7 +9605,6 @@
         </w:numPr>
       </w:pPr>
       <w:r>
-        <w:lastRenderedPageBreak/>
         <w:t xml:space="preserve">IP output products: Vivado HLS generates the </w:t>
       </w:r>
       <w:r>
@@ -10886,12 +9954,7 @@
         </w:numPr>
       </w:pPr>
       <w:r>
-        <w:t>Since we are treating the HLS IP as packaged IP, c</w:t>
-      </w:r>
-      <w:bookmarkStart w:id="25" w:name="_GoBack"/>
-      <w:bookmarkEnd w:id="25"/>
-      <w:r>
-        <w:t xml:space="preserve">opy the IP output products to the </w:t>
+        <w:t xml:space="preserve">Since we are treating the HLS IP as packaged IP, copy the IP output products to the </w:t>
       </w:r>
       <w:r>
         <w:rPr>
@@ -10931,12 +9994,14 @@
       <w:r>
         <w:t xml:space="preserve">inside </w:t>
       </w:r>
+      <w:proofErr w:type="spellStart"/>
       <w:r>
         <w:rPr>
           <w:b/>
         </w:rPr>
         <w:t>cip</w:t>
       </w:r>
+      <w:proofErr w:type="spellEnd"/>
       <w:r>
         <w:t>.</w:t>
       </w:r>
@@ -10993,12 +10058,14 @@
       <w:r>
         <w:t xml:space="preserve">, and </w:t>
       </w:r>
+      <w:proofErr w:type="spellStart"/>
       <w:r>
         <w:rPr>
           <w:b/>
         </w:rPr>
         <w:t>xgui</w:t>
       </w:r>
+      <w:proofErr w:type="spellEnd"/>
       <w:r>
         <w:rPr>
           <w:b/>
@@ -11008,11 +10075,19 @@
       <w:r>
         <w:t xml:space="preserve">to the </w:t>
       </w:r>
-      <w:r>
-        <w:rPr>
-          <w:b/>
-        </w:rPr>
-        <w:t>cip/</w:t>
+      <w:proofErr w:type="spellStart"/>
+      <w:r>
+        <w:rPr>
+          <w:b/>
+        </w:rPr>
+        <w:t>cip</w:t>
+      </w:r>
+      <w:proofErr w:type="spellEnd"/>
+      <w:r>
+        <w:rPr>
+          <w:b/>
+        </w:rPr>
+        <w:t>/</w:t>
       </w:r>
       <w:proofErr w:type="spellStart"/>
       <w:r>
@@ -11200,11 +10275,11 @@
       <w:pPr>
         <w:pStyle w:val="Heading2"/>
       </w:pPr>
-      <w:bookmarkStart w:id="26" w:name="_Toc395686489"/>
+      <w:bookmarkStart w:id="25" w:name="_Toc395717049"/>
       <w:r>
         <w:t>Summary</w:t>
       </w:r>
-      <w:bookmarkEnd w:id="26"/>
+      <w:bookmarkEnd w:id="25"/>
     </w:p>
     <w:p>
       <w:r>
@@ -11251,7 +10326,7 @@
       <w:pPr>
         <w:pStyle w:val="Heading1"/>
       </w:pPr>
-      <w:bookmarkStart w:id="27" w:name="_Toc395686490"/>
+      <w:bookmarkStart w:id="26" w:name="_Toc395717050"/>
       <w:r>
         <w:lastRenderedPageBreak/>
         <w:t xml:space="preserve">Lab 6: </w:t>
@@ -11259,7 +10334,18 @@
       <w:r>
         <w:t>System Generator DSP Subsystem</w:t>
       </w:r>
-      <w:bookmarkEnd w:id="27"/>
+      <w:r>
+        <w:t xml:space="preserve"> (under </w:t>
+      </w:r>
+      <w:proofErr w:type="spellStart"/>
+      <w:r>
+        <w:t>constr</w:t>
+      </w:r>
+      <w:proofErr w:type="spellEnd"/>
+      <w:r>
+        <w:t>)</w:t>
+      </w:r>
+      <w:bookmarkEnd w:id="26"/>
     </w:p>
     <w:p>
       <w:r>
@@ -11295,6 +10381,9 @@
         </w:numPr>
       </w:pPr>
       <w:r>
+        <w:t xml:space="preserve">(TBE) </w:t>
+      </w:r>
+      <w:r>
         <w:t>What steps to learn here?</w:t>
       </w:r>
     </w:p>
@@ -11307,6 +10396,9 @@
         </w:numPr>
       </w:pPr>
       <w:r>
+        <w:t xml:space="preserve">(TBE) </w:t>
+      </w:r>
+      <w:r>
         <w:t>What files to begin with?</w:t>
       </w:r>
     </w:p>
@@ -11314,11 +10406,11 @@
       <w:pPr>
         <w:pStyle w:val="Heading2"/>
       </w:pPr>
-      <w:bookmarkStart w:id="28" w:name="_Toc395686491"/>
+      <w:bookmarkStart w:id="27" w:name="_Toc395717051"/>
       <w:r>
         <w:t>Lab Procedure</w:t>
       </w:r>
-      <w:bookmarkEnd w:id="28"/>
+      <w:bookmarkEnd w:id="27"/>
     </w:p>
     <w:p>
       <w:pPr>
@@ -11328,6 +10420,9 @@
           <w:numId w:val="28"/>
         </w:numPr>
       </w:pPr>
+      <w:r>
+        <w:t>start here…</w:t>
+      </w:r>
     </w:p>
     <w:p>
       <w:pPr>
@@ -12598,6 +11693,92 @@
     </w:lvl>
   </w:abstractNum>
   <w:abstractNum w:abstractNumId="13">
+    <w:nsid w:val="3BBD106A"/>
+    <w:multiLevelType w:val="hybridMultilevel"/>
+    <w:tmpl w:val="CB726A88"/>
+    <w:lvl w:ilvl="0" w:tplc="0409000F">
+      <w:start w:val="1"/>
+      <w:numFmt w:val="decimal"/>
+      <w:lvlText w:val="%1."/>
+      <w:lvlJc w:val="left"/>
+      <w:pPr>
+        <w:ind w:left="1080" w:hanging="360"/>
+      </w:pPr>
+    </w:lvl>
+    <w:lvl w:ilvl="1" w:tplc="04090019" w:tentative="1">
+      <w:start w:val="1"/>
+      <w:numFmt w:val="lowerLetter"/>
+      <w:lvlText w:val="%2."/>
+      <w:lvlJc w:val="left"/>
+      <w:pPr>
+        <w:ind w:left="1800" w:hanging="360"/>
+      </w:pPr>
+    </w:lvl>
+    <w:lvl w:ilvl="2" w:tplc="0409001B" w:tentative="1">
+      <w:start w:val="1"/>
+      <w:numFmt w:val="lowerRoman"/>
+      <w:lvlText w:val="%3."/>
+      <w:lvlJc w:val="right"/>
+      <w:pPr>
+        <w:ind w:left="2520" w:hanging="180"/>
+      </w:pPr>
+    </w:lvl>
+    <w:lvl w:ilvl="3" w:tplc="0409000F" w:tentative="1">
+      <w:start w:val="1"/>
+      <w:numFmt w:val="decimal"/>
+      <w:lvlText w:val="%4."/>
+      <w:lvlJc w:val="left"/>
+      <w:pPr>
+        <w:ind w:left="3240" w:hanging="360"/>
+      </w:pPr>
+    </w:lvl>
+    <w:lvl w:ilvl="4" w:tplc="04090019" w:tentative="1">
+      <w:start w:val="1"/>
+      <w:numFmt w:val="lowerLetter"/>
+      <w:lvlText w:val="%5."/>
+      <w:lvlJc w:val="left"/>
+      <w:pPr>
+        <w:ind w:left="3960" w:hanging="360"/>
+      </w:pPr>
+    </w:lvl>
+    <w:lvl w:ilvl="5" w:tplc="0409001B" w:tentative="1">
+      <w:start w:val="1"/>
+      <w:numFmt w:val="lowerRoman"/>
+      <w:lvlText w:val="%6."/>
+      <w:lvlJc w:val="right"/>
+      <w:pPr>
+        <w:ind w:left="4680" w:hanging="180"/>
+      </w:pPr>
+    </w:lvl>
+    <w:lvl w:ilvl="6" w:tplc="0409000F" w:tentative="1">
+      <w:start w:val="1"/>
+      <w:numFmt w:val="decimal"/>
+      <w:lvlText w:val="%7."/>
+      <w:lvlJc w:val="left"/>
+      <w:pPr>
+        <w:ind w:left="5400" w:hanging="360"/>
+      </w:pPr>
+    </w:lvl>
+    <w:lvl w:ilvl="7" w:tplc="04090019" w:tentative="1">
+      <w:start w:val="1"/>
+      <w:numFmt w:val="lowerLetter"/>
+      <w:lvlText w:val="%8."/>
+      <w:lvlJc w:val="left"/>
+      <w:pPr>
+        <w:ind w:left="6120" w:hanging="360"/>
+      </w:pPr>
+    </w:lvl>
+    <w:lvl w:ilvl="8" w:tplc="0409001B" w:tentative="1">
+      <w:start w:val="1"/>
+      <w:numFmt w:val="lowerRoman"/>
+      <w:lvlText w:val="%9."/>
+      <w:lvlJc w:val="right"/>
+      <w:pPr>
+        <w:ind w:left="6840" w:hanging="180"/>
+      </w:pPr>
+    </w:lvl>
+  </w:abstractNum>
+  <w:abstractNum w:abstractNumId="14">
     <w:nsid w:val="3DC43733"/>
     <w:multiLevelType w:val="hybridMultilevel"/>
     <w:tmpl w:val="BA98C85E"/>
@@ -12710,7 +11891,7 @@
       </w:rPr>
     </w:lvl>
   </w:abstractNum>
-  <w:abstractNum w:abstractNumId="14">
+  <w:abstractNum w:abstractNumId="15">
     <w:nsid w:val="3F9C0A89"/>
     <w:multiLevelType w:val="hybridMultilevel"/>
     <w:tmpl w:val="953A3EEC"/>
@@ -12823,7 +12004,7 @@
       </w:rPr>
     </w:lvl>
   </w:abstractNum>
-  <w:abstractNum w:abstractNumId="15">
+  <w:abstractNum w:abstractNumId="16">
     <w:nsid w:val="4999426C"/>
     <w:multiLevelType w:val="hybridMultilevel"/>
     <w:tmpl w:val="F17492FC"/>
@@ -12912,7 +12093,7 @@
       </w:pPr>
     </w:lvl>
   </w:abstractNum>
-  <w:abstractNum w:abstractNumId="16">
+  <w:abstractNum w:abstractNumId="17">
     <w:nsid w:val="4A404BDB"/>
     <w:multiLevelType w:val="hybridMultilevel"/>
     <w:tmpl w:val="99724B5A"/>
@@ -13004,7 +12185,7 @@
       </w:pPr>
     </w:lvl>
   </w:abstractNum>
-  <w:abstractNum w:abstractNumId="17">
+  <w:abstractNum w:abstractNumId="18">
     <w:nsid w:val="4DDD6E43"/>
     <w:multiLevelType w:val="hybridMultilevel"/>
     <w:tmpl w:val="A03A4A0A"/>
@@ -13096,7 +12277,7 @@
       </w:pPr>
     </w:lvl>
   </w:abstractNum>
-  <w:abstractNum w:abstractNumId="18">
+  <w:abstractNum w:abstractNumId="19">
     <w:nsid w:val="4FC50953"/>
     <w:multiLevelType w:val="hybridMultilevel"/>
     <w:tmpl w:val="7EDC3866"/>
@@ -13185,7 +12366,7 @@
       </w:pPr>
     </w:lvl>
   </w:abstractNum>
-  <w:abstractNum w:abstractNumId="19">
+  <w:abstractNum w:abstractNumId="20">
     <w:nsid w:val="543E0359"/>
     <w:multiLevelType w:val="hybridMultilevel"/>
     <w:tmpl w:val="EAA454DC"/>
@@ -13274,10 +12455,10 @@
       </w:pPr>
     </w:lvl>
   </w:abstractNum>
-  <w:abstractNum w:abstractNumId="20">
+  <w:abstractNum w:abstractNumId="21">
     <w:nsid w:val="5E541A1D"/>
     <w:multiLevelType w:val="hybridMultilevel"/>
-    <w:tmpl w:val="7E749596"/>
+    <w:tmpl w:val="CD304280"/>
     <w:lvl w:ilvl="0" w:tplc="0409000F">
       <w:start w:val="1"/>
       <w:numFmt w:val="decimal"/>
@@ -13363,7 +12544,7 @@
       </w:pPr>
     </w:lvl>
   </w:abstractNum>
-  <w:abstractNum w:abstractNumId="21">
+  <w:abstractNum w:abstractNumId="22">
     <w:nsid w:val="62D0018B"/>
     <w:multiLevelType w:val="hybridMultilevel"/>
     <w:tmpl w:val="839EBE0A"/>
@@ -13452,7 +12633,7 @@
       </w:pPr>
     </w:lvl>
   </w:abstractNum>
-  <w:abstractNum w:abstractNumId="22">
+  <w:abstractNum w:abstractNumId="23">
     <w:nsid w:val="674642FE"/>
     <w:multiLevelType w:val="hybridMultilevel"/>
     <w:tmpl w:val="423097BE"/>
@@ -13541,7 +12722,7 @@
       </w:pPr>
     </w:lvl>
   </w:abstractNum>
-  <w:abstractNum w:abstractNumId="23">
+  <w:abstractNum w:abstractNumId="24">
     <w:nsid w:val="6B240671"/>
     <w:multiLevelType w:val="hybridMultilevel"/>
     <w:tmpl w:val="89C00D3E"/>
@@ -13630,7 +12811,7 @@
       </w:pPr>
     </w:lvl>
   </w:abstractNum>
-  <w:abstractNum w:abstractNumId="24">
+  <w:abstractNum w:abstractNumId="25">
     <w:nsid w:val="6B544F1C"/>
     <w:multiLevelType w:val="hybridMultilevel"/>
     <w:tmpl w:val="839EBE0A"/>
@@ -13719,7 +12900,7 @@
       </w:pPr>
     </w:lvl>
   </w:abstractNum>
-  <w:abstractNum w:abstractNumId="25">
+  <w:abstractNum w:abstractNumId="26">
     <w:nsid w:val="6BDD3BDB"/>
     <w:multiLevelType w:val="hybridMultilevel"/>
     <w:tmpl w:val="1A0487C4"/>
@@ -13808,7 +12989,7 @@
       </w:pPr>
     </w:lvl>
   </w:abstractNum>
-  <w:abstractNum w:abstractNumId="26">
+  <w:abstractNum w:abstractNumId="27">
     <w:nsid w:val="6C2D56EF"/>
     <w:multiLevelType w:val="hybridMultilevel"/>
     <w:tmpl w:val="4FA62796"/>
@@ -13897,7 +13078,7 @@
       </w:pPr>
     </w:lvl>
   </w:abstractNum>
-  <w:abstractNum w:abstractNumId="27">
+  <w:abstractNum w:abstractNumId="28">
     <w:nsid w:val="75730D4C"/>
     <w:multiLevelType w:val="hybridMultilevel"/>
     <w:tmpl w:val="955C56DA"/>
@@ -14010,7 +13191,7 @@
       </w:rPr>
     </w:lvl>
   </w:abstractNum>
-  <w:abstractNum w:abstractNumId="28">
+  <w:abstractNum w:abstractNumId="29">
     <w:nsid w:val="75807CDE"/>
     <w:multiLevelType w:val="hybridMultilevel"/>
     <w:tmpl w:val="E862BA30"/>
@@ -14099,7 +13280,7 @@
       </w:pPr>
     </w:lvl>
   </w:abstractNum>
-  <w:abstractNum w:abstractNumId="29">
+  <w:abstractNum w:abstractNumId="30">
     <w:nsid w:val="7D186258"/>
     <w:multiLevelType w:val="hybridMultilevel"/>
     <w:tmpl w:val="BC300CA2"/>
@@ -14188,7 +13369,7 @@
       </w:pPr>
     </w:lvl>
   </w:abstractNum>
-  <w:abstractNum w:abstractNumId="30">
+  <w:abstractNum w:abstractNumId="31">
     <w:nsid w:val="7E4449C1"/>
     <w:multiLevelType w:val="hybridMultilevel"/>
     <w:tmpl w:val="C5A62212"/>
@@ -14277,7 +13458,7 @@
       </w:pPr>
     </w:lvl>
   </w:abstractNum>
-  <w:abstractNum w:abstractNumId="31">
+  <w:abstractNum w:abstractNumId="32">
     <w:nsid w:val="7F0E0744"/>
     <w:multiLevelType w:val="hybridMultilevel"/>
     <w:tmpl w:val="87B82006"/>
@@ -14367,19 +13548,19 @@
     </w:lvl>
   </w:abstractNum>
   <w:num w:numId="1">
-    <w:abstractNumId w:val="31"/>
+    <w:abstractNumId w:val="32"/>
   </w:num>
   <w:num w:numId="2">
     <w:abstractNumId w:val="8"/>
   </w:num>
   <w:num w:numId="3">
-    <w:abstractNumId w:val="14"/>
+    <w:abstractNumId w:val="15"/>
   </w:num>
   <w:num w:numId="4">
     <w:abstractNumId w:val="0"/>
   </w:num>
   <w:num w:numId="5">
-    <w:abstractNumId w:val="20"/>
+    <w:abstractNumId w:val="21"/>
   </w:num>
   <w:num w:numId="6">
     <w:abstractNumId w:val="5"/>
@@ -14388,34 +13569,34 @@
     <w:abstractNumId w:val="10"/>
   </w:num>
   <w:num w:numId="8">
-    <w:abstractNumId w:val="27"/>
+    <w:abstractNumId w:val="28"/>
   </w:num>
   <w:num w:numId="9">
-    <w:abstractNumId w:val="22"/>
+    <w:abstractNumId w:val="23"/>
   </w:num>
   <w:num w:numId="10">
-    <w:abstractNumId w:val="28"/>
+    <w:abstractNumId w:val="29"/>
   </w:num>
   <w:num w:numId="11">
     <w:abstractNumId w:val="9"/>
   </w:num>
   <w:num w:numId="12">
-    <w:abstractNumId w:val="13"/>
+    <w:abstractNumId w:val="14"/>
   </w:num>
   <w:num w:numId="13">
-    <w:abstractNumId w:val="15"/>
+    <w:abstractNumId w:val="16"/>
   </w:num>
   <w:num w:numId="14">
     <w:abstractNumId w:val="2"/>
   </w:num>
   <w:num w:numId="15">
-    <w:abstractNumId w:val="18"/>
+    <w:abstractNumId w:val="19"/>
   </w:num>
   <w:num w:numId="16">
-    <w:abstractNumId w:val="26"/>
+    <w:abstractNumId w:val="27"/>
   </w:num>
   <w:num w:numId="17">
-    <w:abstractNumId w:val="29"/>
+    <w:abstractNumId w:val="30"/>
   </w:num>
   <w:num w:numId="18">
     <w:abstractNumId w:val="1"/>
@@ -14424,43 +13605,46 @@
     <w:abstractNumId w:val="12"/>
   </w:num>
   <w:num w:numId="20">
-    <w:abstractNumId w:val="30"/>
+    <w:abstractNumId w:val="31"/>
   </w:num>
   <w:num w:numId="21">
     <w:abstractNumId w:val="7"/>
   </w:num>
   <w:num w:numId="22">
-    <w:abstractNumId w:val="19"/>
+    <w:abstractNumId w:val="20"/>
   </w:num>
   <w:num w:numId="23">
-    <w:abstractNumId w:val="21"/>
+    <w:abstractNumId w:val="22"/>
   </w:num>
   <w:num w:numId="24">
-    <w:abstractNumId w:val="23"/>
+    <w:abstractNumId w:val="24"/>
   </w:num>
   <w:num w:numId="25">
-    <w:abstractNumId w:val="24"/>
+    <w:abstractNumId w:val="25"/>
   </w:num>
   <w:num w:numId="26">
     <w:abstractNumId w:val="3"/>
   </w:num>
   <w:num w:numId="27">
-    <w:abstractNumId w:val="17"/>
+    <w:abstractNumId w:val="18"/>
   </w:num>
   <w:num w:numId="28">
     <w:abstractNumId w:val="11"/>
   </w:num>
   <w:num w:numId="29">
-    <w:abstractNumId w:val="25"/>
+    <w:abstractNumId w:val="26"/>
   </w:num>
   <w:num w:numId="30">
-    <w:abstractNumId w:val="16"/>
+    <w:abstractNumId w:val="17"/>
   </w:num>
   <w:num w:numId="31">
     <w:abstractNumId w:val="6"/>
   </w:num>
   <w:num w:numId="32">
     <w:abstractNumId w:val="4"/>
+  </w:num>
+  <w:num w:numId="33">
+    <w:abstractNumId w:val="13"/>
   </w:num>
 </w:numbering>
 </file>
@@ -14721,6 +13905,7 @@
   <w:style w:type="character" w:default="1" w:styleId="DefaultParagraphFont">
     <w:name w:val="Default Paragraph Font"/>
     <w:uiPriority w:val="1"/>
+    <w:semiHidden/>
     <w:unhideWhenUsed/>
   </w:style>
   <w:style w:type="table" w:default="1" w:styleId="TableNormal">
@@ -15227,6 +14412,7 @@
   <w:style w:type="character" w:default="1" w:styleId="DefaultParagraphFont">
     <w:name w:val="Default Paragraph Font"/>
     <w:uiPriority w:val="1"/>
+    <w:semiHidden/>
     <w:unhideWhenUsed/>
   </w:style>
   <w:style w:type="table" w:default="1" w:styleId="TableNormal">
@@ -15767,7 +14953,7 @@
 </file>
 
 <file path=customXml/itemProps1.xml><?xml version="1.0" encoding="utf-8"?>
-<ds:datastoreItem xmlns:ds="http://schemas.openxmlformats.org/officeDocument/2006/customXml" ds:itemID="{22B2DB90-26AF-4111-9C1A-98AAF5E89FB4}">
+<ds:datastoreItem xmlns:ds="http://schemas.openxmlformats.org/officeDocument/2006/customXml" ds:itemID="{6ABF28CD-02F1-4F7E-B3CB-731251CD03E4}">
   <ds:schemaRefs>
     <ds:schemaRef ds:uri="http://schemas.openxmlformats.org/officeDocument/2006/bibliography"/>
   </ds:schemaRefs>

</xml_diff>

<commit_message>
added a few more lab6 files, fixed doc TOC
</commit_message>
<xml_diff>
--- a/doc/tscVersionControl.docx
+++ b/doc/tscVersionControl.docx
@@ -61,7 +61,7 @@
           <w:r>
             <w:fldChar w:fldCharType="separate"/>
           </w:r>
-          <w:hyperlink w:anchor="_Toc395717025" w:history="1">
+          <w:hyperlink w:anchor="_Toc395779919" w:history="1">
             <w:r>
               <w:rPr>
                 <w:rStyle w:val="Hyperlink"/>
@@ -88,7 +88,7 @@
                 <w:noProof/>
                 <w:webHidden/>
               </w:rPr>
-              <w:instrText xml:space="preserve"> PAGEREF _Toc395717025 \h </w:instrText>
+              <w:instrText xml:space="preserve"> PAGEREF _Toc395779919 \h </w:instrText>
             </w:r>
             <w:r>
               <w:rPr>
@@ -130,7 +130,7 @@
               <w:noProof/>
             </w:rPr>
           </w:pPr>
-          <w:hyperlink w:anchor="_Toc395717026" w:history="1">
+          <w:hyperlink w:anchor="_Toc395779920" w:history="1">
             <w:r>
               <w:rPr>
                 <w:rStyle w:val="Hyperlink"/>
@@ -157,7 +157,7 @@
                 <w:noProof/>
                 <w:webHidden/>
               </w:rPr>
-              <w:instrText xml:space="preserve"> PAGEREF _Toc395717026 \h </w:instrText>
+              <w:instrText xml:space="preserve"> PAGEREF _Toc395779920 \h </w:instrText>
             </w:r>
             <w:r>
               <w:rPr>
@@ -199,7 +199,7 @@
               <w:noProof/>
             </w:rPr>
           </w:pPr>
-          <w:hyperlink w:anchor="_Toc395717027" w:history="1">
+          <w:hyperlink w:anchor="_Toc395779921" w:history="1">
             <w:r>
               <w:rPr>
                 <w:rStyle w:val="Hyperlink"/>
@@ -226,7 +226,7 @@
                 <w:noProof/>
                 <w:webHidden/>
               </w:rPr>
-              <w:instrText xml:space="preserve"> PAGEREF _Toc395717027 \h </w:instrText>
+              <w:instrText xml:space="preserve"> PAGEREF _Toc395779921 \h </w:instrText>
             </w:r>
             <w:r>
               <w:rPr>
@@ -268,7 +268,7 @@
               <w:noProof/>
             </w:rPr>
           </w:pPr>
-          <w:hyperlink w:anchor="_Toc395717028" w:history="1">
+          <w:hyperlink w:anchor="_Toc395779922" w:history="1">
             <w:r>
               <w:rPr>
                 <w:rStyle w:val="Hyperlink"/>
@@ -295,7 +295,7 @@
                 <w:noProof/>
                 <w:webHidden/>
               </w:rPr>
-              <w:instrText xml:space="preserve"> PAGEREF _Toc395717028 \h </w:instrText>
+              <w:instrText xml:space="preserve"> PAGEREF _Toc395779922 \h </w:instrText>
             </w:r>
             <w:r>
               <w:rPr>
@@ -315,7 +315,7 @@
                 <w:noProof/>
                 <w:webHidden/>
               </w:rPr>
-              <w:t>2</w:t>
+              <w:t>3</w:t>
             </w:r>
             <w:r>
               <w:rPr>
@@ -337,7 +337,7 @@
               <w:noProof/>
             </w:rPr>
           </w:pPr>
-          <w:hyperlink w:anchor="_Toc395717029" w:history="1">
+          <w:hyperlink w:anchor="_Toc395779923" w:history="1">
             <w:r>
               <w:rPr>
                 <w:rStyle w:val="Hyperlink"/>
@@ -364,7 +364,7 @@
                 <w:noProof/>
                 <w:webHidden/>
               </w:rPr>
-              <w:instrText xml:space="preserve"> PAGEREF _Toc395717029 \h </w:instrText>
+              <w:instrText xml:space="preserve"> PAGEREF _Toc395779923 \h </w:instrText>
             </w:r>
             <w:r>
               <w:rPr>
@@ -406,7 +406,7 @@
               <w:noProof/>
             </w:rPr>
           </w:pPr>
-          <w:hyperlink w:anchor="_Toc395717030" w:history="1">
+          <w:hyperlink w:anchor="_Toc395779924" w:history="1">
             <w:r>
               <w:rPr>
                 <w:rStyle w:val="Hyperlink"/>
@@ -433,7 +433,7 @@
                 <w:noProof/>
                 <w:webHidden/>
               </w:rPr>
-              <w:instrText xml:space="preserve"> PAGEREF _Toc395717030 \h </w:instrText>
+              <w:instrText xml:space="preserve"> PAGEREF _Toc395779924 \h </w:instrText>
             </w:r>
             <w:r>
               <w:rPr>
@@ -453,7 +453,7 @@
                 <w:noProof/>
                 <w:webHidden/>
               </w:rPr>
-              <w:t>3</w:t>
+              <w:t>4</w:t>
             </w:r>
             <w:r>
               <w:rPr>
@@ -475,7 +475,7 @@
               <w:noProof/>
             </w:rPr>
           </w:pPr>
-          <w:hyperlink w:anchor="_Toc395717031" w:history="1">
+          <w:hyperlink w:anchor="_Toc395779925" w:history="1">
             <w:r>
               <w:rPr>
                 <w:rStyle w:val="Hyperlink"/>
@@ -502,7 +502,7 @@
                 <w:noProof/>
                 <w:webHidden/>
               </w:rPr>
-              <w:instrText xml:space="preserve"> PAGEREF _Toc395717031 \h </w:instrText>
+              <w:instrText xml:space="preserve"> PAGEREF _Toc395779925 \h </w:instrText>
             </w:r>
             <w:r>
               <w:rPr>
@@ -544,7 +544,7 @@
               <w:noProof/>
             </w:rPr>
           </w:pPr>
-          <w:hyperlink w:anchor="_Toc395717032" w:history="1">
+          <w:hyperlink w:anchor="_Toc395779926" w:history="1">
             <w:r>
               <w:rPr>
                 <w:rStyle w:val="Hyperlink"/>
@@ -571,7 +571,7 @@
                 <w:noProof/>
                 <w:webHidden/>
               </w:rPr>
-              <w:instrText xml:space="preserve"> PAGEREF _Toc395717032 \h </w:instrText>
+              <w:instrText xml:space="preserve"> PAGEREF _Toc395779926 \h </w:instrText>
             </w:r>
             <w:r>
               <w:rPr>
@@ -613,7 +613,7 @@
               <w:noProof/>
             </w:rPr>
           </w:pPr>
-          <w:hyperlink w:anchor="_Toc395717033" w:history="1">
+          <w:hyperlink w:anchor="_Toc395779927" w:history="1">
             <w:r>
               <w:rPr>
                 <w:rStyle w:val="Hyperlink"/>
@@ -640,7 +640,7 @@
                 <w:noProof/>
                 <w:webHidden/>
               </w:rPr>
-              <w:instrText xml:space="preserve"> PAGEREF _Toc395717033 \h </w:instrText>
+              <w:instrText xml:space="preserve"> PAGEREF _Toc395779927 \h </w:instrText>
             </w:r>
             <w:r>
               <w:rPr>
@@ -682,7 +682,7 @@
               <w:noProof/>
             </w:rPr>
           </w:pPr>
-          <w:hyperlink w:anchor="_Toc395717034" w:history="1">
+          <w:hyperlink w:anchor="_Toc395779928" w:history="1">
             <w:r>
               <w:rPr>
                 <w:rStyle w:val="Hyperlink"/>
@@ -709,7 +709,7 @@
                 <w:noProof/>
                 <w:webHidden/>
               </w:rPr>
-              <w:instrText xml:space="preserve"> PAGEREF _Toc395717034 \h </w:instrText>
+              <w:instrText xml:space="preserve"> PAGEREF _Toc395779928 \h </w:instrText>
             </w:r>
             <w:r>
               <w:rPr>
@@ -751,7 +751,7 @@
               <w:noProof/>
             </w:rPr>
           </w:pPr>
-          <w:hyperlink w:anchor="_Toc395717035" w:history="1">
+          <w:hyperlink w:anchor="_Toc395779929" w:history="1">
             <w:r>
               <w:rPr>
                 <w:rStyle w:val="Hyperlink"/>
@@ -778,7 +778,7 @@
                 <w:noProof/>
                 <w:webHidden/>
               </w:rPr>
-              <w:instrText xml:space="preserve"> PAGEREF _Toc395717035 \h </w:instrText>
+              <w:instrText xml:space="preserve"> PAGEREF _Toc395779929 \h </w:instrText>
             </w:r>
             <w:r>
               <w:rPr>
@@ -798,7 +798,7 @@
                 <w:noProof/>
                 <w:webHidden/>
               </w:rPr>
-              <w:t>6</w:t>
+              <w:t>7</w:t>
             </w:r>
             <w:r>
               <w:rPr>
@@ -820,7 +820,7 @@
               <w:noProof/>
             </w:rPr>
           </w:pPr>
-          <w:hyperlink w:anchor="_Toc395717036" w:history="1">
+          <w:hyperlink w:anchor="_Toc395779930" w:history="1">
             <w:r>
               <w:rPr>
                 <w:rStyle w:val="Hyperlink"/>
@@ -847,7 +847,7 @@
                 <w:noProof/>
                 <w:webHidden/>
               </w:rPr>
-              <w:instrText xml:space="preserve"> PAGEREF _Toc395717036 \h </w:instrText>
+              <w:instrText xml:space="preserve"> PAGEREF _Toc395779930 \h </w:instrText>
             </w:r>
             <w:r>
               <w:rPr>
@@ -889,12 +889,81 @@
               <w:noProof/>
             </w:rPr>
           </w:pPr>
-          <w:hyperlink w:anchor="_Toc395717037" w:history="1">
+          <w:hyperlink w:anchor="_Toc395779931" w:history="1">
             <w:r>
               <w:rPr>
                 <w:rStyle w:val="Hyperlink"/>
                 <w:noProof/>
               </w:rPr>
+              <w:t>Bonus Lab Procedure</w:t>
+            </w:r>
+            <w:r>
+              <w:rPr>
+                <w:noProof/>
+                <w:webHidden/>
+              </w:rPr>
+              <w:tab/>
+            </w:r>
+            <w:r>
+              <w:rPr>
+                <w:noProof/>
+                <w:webHidden/>
+              </w:rPr>
+              <w:fldChar w:fldCharType="begin"/>
+            </w:r>
+            <w:r>
+              <w:rPr>
+                <w:noProof/>
+                <w:webHidden/>
+              </w:rPr>
+              <w:instrText xml:space="preserve"> PAGEREF _Toc395779931 \h </w:instrText>
+            </w:r>
+            <w:r>
+              <w:rPr>
+                <w:noProof/>
+                <w:webHidden/>
+              </w:rPr>
+            </w:r>
+            <w:r>
+              <w:rPr>
+                <w:noProof/>
+                <w:webHidden/>
+              </w:rPr>
+              <w:fldChar w:fldCharType="separate"/>
+            </w:r>
+            <w:r>
+              <w:rPr>
+                <w:noProof/>
+                <w:webHidden/>
+              </w:rPr>
+              <w:t>10</w:t>
+            </w:r>
+            <w:r>
+              <w:rPr>
+                <w:noProof/>
+                <w:webHidden/>
+              </w:rPr>
+              <w:fldChar w:fldCharType="end"/>
+            </w:r>
+          </w:hyperlink>
+        </w:p>
+        <w:p>
+          <w:pPr>
+            <w:pStyle w:val="TOC2"/>
+            <w:tabs>
+              <w:tab w:val="right" w:leader="dot" w:pos="9350"/>
+            </w:tabs>
+            <w:rPr>
+              <w:rFonts w:eastAsiaTheme="minorEastAsia"/>
+              <w:noProof/>
+            </w:rPr>
+          </w:pPr>
+          <w:hyperlink w:anchor="_Toc395779932" w:history="1">
+            <w:r>
+              <w:rPr>
+                <w:rStyle w:val="Hyperlink"/>
+                <w:noProof/>
+              </w:rPr>
               <w:t>Conclusion</w:t>
             </w:r>
             <w:r>
@@ -916,7 +985,7 @@
                 <w:noProof/>
                 <w:webHidden/>
               </w:rPr>
-              <w:instrText xml:space="preserve"> PAGEREF _Toc395717037 \h </w:instrText>
+              <w:instrText xml:space="preserve"> PAGEREF _Toc395779932 \h </w:instrText>
             </w:r>
             <w:r>
               <w:rPr>
@@ -936,7 +1005,7 @@
                 <w:noProof/>
                 <w:webHidden/>
               </w:rPr>
-              <w:t>9</w:t>
+              <w:t>10</w:t>
             </w:r>
             <w:r>
               <w:rPr>
@@ -958,7 +1027,7 @@
               <w:noProof/>
             </w:rPr>
           </w:pPr>
-          <w:hyperlink w:anchor="_Toc395717038" w:history="1">
+          <w:hyperlink w:anchor="_Toc395779933" w:history="1">
             <w:r>
               <w:rPr>
                 <w:rStyle w:val="Hyperlink"/>
@@ -985,7 +1054,7 @@
                 <w:noProof/>
                 <w:webHidden/>
               </w:rPr>
-              <w:instrText xml:space="preserve"> PAGEREF _Toc395717038 \h </w:instrText>
+              <w:instrText xml:space="preserve"> PAGEREF _Toc395779933 \h </w:instrText>
             </w:r>
             <w:r>
               <w:rPr>
@@ -1005,7 +1074,7 @@
                 <w:noProof/>
                 <w:webHidden/>
               </w:rPr>
-              <w:t>9</w:t>
+              <w:t>11</w:t>
             </w:r>
             <w:r>
               <w:rPr>
@@ -1027,7 +1096,7 @@
               <w:noProof/>
             </w:rPr>
           </w:pPr>
-          <w:hyperlink w:anchor="_Toc395717039" w:history="1">
+          <w:hyperlink w:anchor="_Toc395779934" w:history="1">
             <w:r>
               <w:rPr>
                 <w:rStyle w:val="Hyperlink"/>
@@ -1054,7 +1123,7 @@
                 <w:noProof/>
                 <w:webHidden/>
               </w:rPr>
-              <w:instrText xml:space="preserve"> PAGEREF _Toc395717039 \h </w:instrText>
+              <w:instrText xml:space="preserve"> PAGEREF _Toc395779934 \h </w:instrText>
             </w:r>
             <w:r>
               <w:rPr>
@@ -1074,7 +1143,7 @@
                 <w:noProof/>
                 <w:webHidden/>
               </w:rPr>
-              <w:t>10</w:t>
+              <w:t>11</w:t>
             </w:r>
             <w:r>
               <w:rPr>
@@ -1096,7 +1165,7 @@
               <w:noProof/>
             </w:rPr>
           </w:pPr>
-          <w:hyperlink w:anchor="_Toc395717040" w:history="1">
+          <w:hyperlink w:anchor="_Toc395779935" w:history="1">
             <w:r>
               <w:rPr>
                 <w:rStyle w:val="Hyperlink"/>
@@ -1123,7 +1192,7 @@
                 <w:noProof/>
                 <w:webHidden/>
               </w:rPr>
-              <w:instrText xml:space="preserve"> PAGEREF _Toc395717040 \h </w:instrText>
+              <w:instrText xml:space="preserve"> PAGEREF _Toc395779935 \h </w:instrText>
             </w:r>
             <w:r>
               <w:rPr>
@@ -1143,7 +1212,7 @@
                 <w:noProof/>
                 <w:webHidden/>
               </w:rPr>
-              <w:t>10</w:t>
+              <w:t>11</w:t>
             </w:r>
             <w:r>
               <w:rPr>
@@ -1165,12 +1234,81 @@
               <w:noProof/>
             </w:rPr>
           </w:pPr>
-          <w:hyperlink w:anchor="_Toc395717041" w:history="1">
+          <w:hyperlink w:anchor="_Toc395779936" w:history="1">
             <w:r>
               <w:rPr>
                 <w:rStyle w:val="Hyperlink"/>
                 <w:noProof/>
               </w:rPr>
+              <w:t>Bonus Lab Procedure</w:t>
+            </w:r>
+            <w:r>
+              <w:rPr>
+                <w:noProof/>
+                <w:webHidden/>
+              </w:rPr>
+              <w:tab/>
+            </w:r>
+            <w:r>
+              <w:rPr>
+                <w:noProof/>
+                <w:webHidden/>
+              </w:rPr>
+              <w:fldChar w:fldCharType="begin"/>
+            </w:r>
+            <w:r>
+              <w:rPr>
+                <w:noProof/>
+                <w:webHidden/>
+              </w:rPr>
+              <w:instrText xml:space="preserve"> PAGEREF _Toc395779936 \h </w:instrText>
+            </w:r>
+            <w:r>
+              <w:rPr>
+                <w:noProof/>
+                <w:webHidden/>
+              </w:rPr>
+            </w:r>
+            <w:r>
+              <w:rPr>
+                <w:noProof/>
+                <w:webHidden/>
+              </w:rPr>
+              <w:fldChar w:fldCharType="separate"/>
+            </w:r>
+            <w:r>
+              <w:rPr>
+                <w:noProof/>
+                <w:webHidden/>
+              </w:rPr>
+              <w:t>13</w:t>
+            </w:r>
+            <w:r>
+              <w:rPr>
+                <w:noProof/>
+                <w:webHidden/>
+              </w:rPr>
+              <w:fldChar w:fldCharType="end"/>
+            </w:r>
+          </w:hyperlink>
+        </w:p>
+        <w:p>
+          <w:pPr>
+            <w:pStyle w:val="TOC2"/>
+            <w:tabs>
+              <w:tab w:val="right" w:leader="dot" w:pos="9350"/>
+            </w:tabs>
+            <w:rPr>
+              <w:rFonts w:eastAsiaTheme="minorEastAsia"/>
+              <w:noProof/>
+            </w:rPr>
+          </w:pPr>
+          <w:hyperlink w:anchor="_Toc395779937" w:history="1">
+            <w:r>
+              <w:rPr>
+                <w:rStyle w:val="Hyperlink"/>
+                <w:noProof/>
+              </w:rPr>
               <w:t>Summary</w:t>
             </w:r>
             <w:r>
@@ -1192,7 +1330,7 @@
                 <w:noProof/>
                 <w:webHidden/>
               </w:rPr>
-              <w:instrText xml:space="preserve"> PAGEREF _Toc395717041 \h </w:instrText>
+              <w:instrText xml:space="preserve"> PAGEREF _Toc395779937 \h </w:instrText>
             </w:r>
             <w:r>
               <w:rPr>
@@ -1212,7 +1350,7 @@
                 <w:noProof/>
                 <w:webHidden/>
               </w:rPr>
-              <w:t>12</w:t>
+              <w:t>14</w:t>
             </w:r>
             <w:r>
               <w:rPr>
@@ -1234,7 +1372,7 @@
               <w:noProof/>
             </w:rPr>
           </w:pPr>
-          <w:hyperlink w:anchor="_Toc395717042" w:history="1">
+          <w:hyperlink w:anchor="_Toc395779938" w:history="1">
             <w:r>
               <w:rPr>
                 <w:rStyle w:val="Hyperlink"/>
@@ -1261,7 +1399,7 @@
                 <w:noProof/>
                 <w:webHidden/>
               </w:rPr>
-              <w:instrText xml:space="preserve"> PAGEREF _Toc395717042 \h </w:instrText>
+              <w:instrText xml:space="preserve"> PAGEREF _Toc395779938 \h </w:instrText>
             </w:r>
             <w:r>
               <w:rPr>
@@ -1281,7 +1419,7 @@
                 <w:noProof/>
                 <w:webHidden/>
               </w:rPr>
-              <w:t>12</w:t>
+              <w:t>14</w:t>
             </w:r>
             <w:r>
               <w:rPr>
@@ -1303,7 +1441,7 @@
               <w:noProof/>
             </w:rPr>
           </w:pPr>
-          <w:hyperlink w:anchor="_Toc395717043" w:history="1">
+          <w:hyperlink w:anchor="_Toc395779939" w:history="1">
             <w:r>
               <w:rPr>
                 <w:rStyle w:val="Hyperlink"/>
@@ -1330,7 +1468,7 @@
                 <w:noProof/>
                 <w:webHidden/>
               </w:rPr>
-              <w:instrText xml:space="preserve"> PAGEREF _Toc395717043 \h </w:instrText>
+              <w:instrText xml:space="preserve"> PAGEREF _Toc395779939 \h </w:instrText>
             </w:r>
             <w:r>
               <w:rPr>
@@ -1350,7 +1488,7 @@
                 <w:noProof/>
                 <w:webHidden/>
               </w:rPr>
-              <w:t>12</w:t>
+              <w:t>14</w:t>
             </w:r>
             <w:r>
               <w:rPr>
@@ -1372,7 +1510,7 @@
               <w:noProof/>
             </w:rPr>
           </w:pPr>
-          <w:hyperlink w:anchor="_Toc395717044" w:history="1">
+          <w:hyperlink w:anchor="_Toc395779940" w:history="1">
             <w:r>
               <w:rPr>
                 <w:rStyle w:val="Hyperlink"/>
@@ -1399,7 +1537,7 @@
                 <w:noProof/>
                 <w:webHidden/>
               </w:rPr>
-              <w:instrText xml:space="preserve"> PAGEREF _Toc395717044 \h </w:instrText>
+              <w:instrText xml:space="preserve"> PAGEREF _Toc395779940 \h </w:instrText>
             </w:r>
             <w:r>
               <w:rPr>
@@ -1419,7 +1557,7 @@
                 <w:noProof/>
                 <w:webHidden/>
               </w:rPr>
-              <w:t>13</w:t>
+              <w:t>15</w:t>
             </w:r>
             <w:r>
               <w:rPr>
@@ -1441,7 +1579,7 @@
               <w:noProof/>
             </w:rPr>
           </w:pPr>
-          <w:hyperlink w:anchor="_Toc395717045" w:history="1">
+          <w:hyperlink w:anchor="_Toc395779941" w:history="1">
             <w:r>
               <w:rPr>
                 <w:rStyle w:val="Hyperlink"/>
@@ -1468,7 +1606,7 @@
                 <w:noProof/>
                 <w:webHidden/>
               </w:rPr>
-              <w:instrText xml:space="preserve"> PAGEREF _Toc395717045 \h </w:instrText>
+              <w:instrText xml:space="preserve"> PAGEREF _Toc395779941 \h </w:instrText>
             </w:r>
             <w:r>
               <w:rPr>
@@ -1488,7 +1626,7 @@
                 <w:noProof/>
                 <w:webHidden/>
               </w:rPr>
-              <w:t>15</w:t>
+              <w:t>17</w:t>
             </w:r>
             <w:r>
               <w:rPr>
@@ -1510,7 +1648,7 @@
               <w:noProof/>
             </w:rPr>
           </w:pPr>
-          <w:hyperlink w:anchor="_Toc395717046" w:history="1">
+          <w:hyperlink w:anchor="_Toc395779942" w:history="1">
             <w:r>
               <w:rPr>
                 <w:rStyle w:val="Hyperlink"/>
@@ -1537,7 +1675,7 @@
                 <w:noProof/>
                 <w:webHidden/>
               </w:rPr>
-              <w:instrText xml:space="preserve"> PAGEREF _Toc395717046 \h </w:instrText>
+              <w:instrText xml:space="preserve"> PAGEREF _Toc395779942 \h </w:instrText>
             </w:r>
             <w:r>
               <w:rPr>
@@ -1557,7 +1695,7 @@
                 <w:noProof/>
                 <w:webHidden/>
               </w:rPr>
-              <w:t>15</w:t>
+              <w:t>17</w:t>
             </w:r>
             <w:r>
               <w:rPr>
@@ -1579,7 +1717,7 @@
               <w:noProof/>
             </w:rPr>
           </w:pPr>
-          <w:hyperlink w:anchor="_Toc395717047" w:history="1">
+          <w:hyperlink w:anchor="_Toc395779943" w:history="1">
             <w:r>
               <w:rPr>
                 <w:rStyle w:val="Hyperlink"/>
@@ -1606,7 +1744,7 @@
                 <w:noProof/>
                 <w:webHidden/>
               </w:rPr>
-              <w:instrText xml:space="preserve"> PAGEREF _Toc395717047 \h </w:instrText>
+              <w:instrText xml:space="preserve"> PAGEREF _Toc395779943 \h </w:instrText>
             </w:r>
             <w:r>
               <w:rPr>
@@ -1626,7 +1764,7 @@
                 <w:noProof/>
                 <w:webHidden/>
               </w:rPr>
-              <w:t>16</w:t>
+              <w:t>17</w:t>
             </w:r>
             <w:r>
               <w:rPr>
@@ -1648,7 +1786,7 @@
               <w:noProof/>
             </w:rPr>
           </w:pPr>
-          <w:hyperlink w:anchor="_Toc395717048" w:history="1">
+          <w:hyperlink w:anchor="_Toc395779944" w:history="1">
             <w:r>
               <w:rPr>
                 <w:rStyle w:val="Hyperlink"/>
@@ -1675,7 +1813,7 @@
                 <w:noProof/>
                 <w:webHidden/>
               </w:rPr>
-              <w:instrText xml:space="preserve"> PAGEREF _Toc395717048 \h </w:instrText>
+              <w:instrText xml:space="preserve"> PAGEREF _Toc395779944 \h </w:instrText>
             </w:r>
             <w:r>
               <w:rPr>
@@ -1695,7 +1833,7 @@
                 <w:noProof/>
                 <w:webHidden/>
               </w:rPr>
-              <w:t>16</w:t>
+              <w:t>18</w:t>
             </w:r>
             <w:r>
               <w:rPr>
@@ -1717,7 +1855,7 @@
               <w:noProof/>
             </w:rPr>
           </w:pPr>
-          <w:hyperlink w:anchor="_Toc395717049" w:history="1">
+          <w:hyperlink w:anchor="_Toc395779945" w:history="1">
             <w:r>
               <w:rPr>
                 <w:rStyle w:val="Hyperlink"/>
@@ -1744,7 +1882,7 @@
                 <w:noProof/>
                 <w:webHidden/>
               </w:rPr>
-              <w:instrText xml:space="preserve"> PAGEREF _Toc395717049 \h </w:instrText>
+              <w:instrText xml:space="preserve"> PAGEREF _Toc395779945 \h </w:instrText>
             </w:r>
             <w:r>
               <w:rPr>
@@ -1764,7 +1902,7 @@
                 <w:noProof/>
                 <w:webHidden/>
               </w:rPr>
-              <w:t>18</w:t>
+              <w:t>20</w:t>
             </w:r>
             <w:r>
               <w:rPr>
@@ -1786,13 +1924,13 @@
               <w:noProof/>
             </w:rPr>
           </w:pPr>
-          <w:hyperlink w:anchor="_Toc395717050" w:history="1">
+          <w:hyperlink w:anchor="_Toc395779946" w:history="1">
             <w:r>
               <w:rPr>
                 <w:rStyle w:val="Hyperlink"/>
                 <w:noProof/>
               </w:rPr>
-              <w:t>Lab 6: System Generator DSP Subsystem (under constr)</w:t>
+              <w:t>Lab 6: Top Level Integration</w:t>
             </w:r>
             <w:r>
               <w:rPr>
@@ -1813,7 +1951,7 @@
                 <w:noProof/>
                 <w:webHidden/>
               </w:rPr>
-              <w:instrText xml:space="preserve"> PAGEREF _Toc395717050 \h </w:instrText>
+              <w:instrText xml:space="preserve"> PAGEREF _Toc395779946 \h </w:instrText>
             </w:r>
             <w:r>
               <w:rPr>
@@ -1833,7 +1971,7 @@
                 <w:noProof/>
                 <w:webHidden/>
               </w:rPr>
-              <w:t>19</w:t>
+              <w:t>21</w:t>
             </w:r>
             <w:r>
               <w:rPr>
@@ -1855,12 +1993,81 @@
               <w:noProof/>
             </w:rPr>
           </w:pPr>
-          <w:hyperlink w:anchor="_Toc395717051" w:history="1">
+          <w:hyperlink w:anchor="_Toc395779947" w:history="1">
             <w:r>
               <w:rPr>
                 <w:rStyle w:val="Hyperlink"/>
                 <w:noProof/>
               </w:rPr>
+              <w:t>Lab Files</w:t>
+            </w:r>
+            <w:r>
+              <w:rPr>
+                <w:noProof/>
+                <w:webHidden/>
+              </w:rPr>
+              <w:tab/>
+            </w:r>
+            <w:r>
+              <w:rPr>
+                <w:noProof/>
+                <w:webHidden/>
+              </w:rPr>
+              <w:fldChar w:fldCharType="begin"/>
+            </w:r>
+            <w:r>
+              <w:rPr>
+                <w:noProof/>
+                <w:webHidden/>
+              </w:rPr>
+              <w:instrText xml:space="preserve"> PAGEREF _Toc395779947 \h </w:instrText>
+            </w:r>
+            <w:r>
+              <w:rPr>
+                <w:noProof/>
+                <w:webHidden/>
+              </w:rPr>
+            </w:r>
+            <w:r>
+              <w:rPr>
+                <w:noProof/>
+                <w:webHidden/>
+              </w:rPr>
+              <w:fldChar w:fldCharType="separate"/>
+            </w:r>
+            <w:r>
+              <w:rPr>
+                <w:noProof/>
+                <w:webHidden/>
+              </w:rPr>
+              <w:t>21</w:t>
+            </w:r>
+            <w:r>
+              <w:rPr>
+                <w:noProof/>
+                <w:webHidden/>
+              </w:rPr>
+              <w:fldChar w:fldCharType="end"/>
+            </w:r>
+          </w:hyperlink>
+        </w:p>
+        <w:p>
+          <w:pPr>
+            <w:pStyle w:val="TOC2"/>
+            <w:tabs>
+              <w:tab w:val="right" w:leader="dot" w:pos="9350"/>
+            </w:tabs>
+            <w:rPr>
+              <w:rFonts w:eastAsiaTheme="minorEastAsia"/>
+              <w:noProof/>
+            </w:rPr>
+          </w:pPr>
+          <w:hyperlink w:anchor="_Toc395779948" w:history="1">
+            <w:r>
+              <w:rPr>
+                <w:rStyle w:val="Hyperlink"/>
+                <w:noProof/>
+              </w:rPr>
               <w:t>Lab Procedure</w:t>
             </w:r>
             <w:r>
@@ -1882,7 +2089,7 @@
                 <w:noProof/>
                 <w:webHidden/>
               </w:rPr>
-              <w:instrText xml:space="preserve"> PAGEREF _Toc395717051 \h </w:instrText>
+              <w:instrText xml:space="preserve"> PAGEREF _Toc395779948 \h </w:instrText>
             </w:r>
             <w:r>
               <w:rPr>
@@ -1902,7 +2109,7 @@
                 <w:noProof/>
                 <w:webHidden/>
               </w:rPr>
-              <w:t>19</w:t>
+              <w:t>21</w:t>
             </w:r>
             <w:r>
               <w:rPr>
@@ -1930,7 +2137,7 @@
       <w:pPr>
         <w:pStyle w:val="Heading1"/>
       </w:pPr>
-      <w:bookmarkStart w:id="0" w:name="_Toc395717025"/>
+      <w:bookmarkStart w:id="0" w:name="_Toc395779919"/>
       <w:r>
         <w:t>Introduction</w:t>
       </w:r>
@@ -2032,12 +2239,10 @@
       </w:r>
     </w:p>
     <w:p>
-      <w:bookmarkStart w:id="1" w:name="_GoBack"/>
       <w:r>
         <w:t>We will be using the following tools for these labs:</w:t>
       </w:r>
     </w:p>
-    <w:bookmarkEnd w:id="1"/>
     <w:p>
       <w:pPr>
         <w:pStyle w:val="ListParagraph"/>
@@ -2094,47 +2299,143 @@
       <w:pPr>
         <w:pStyle w:val="Heading2"/>
       </w:pPr>
-      <w:bookmarkStart w:id="2" w:name="_Toc395717026"/>
+      <w:bookmarkStart w:id="1" w:name="_Toc395779920"/>
       <w:r>
         <w:t>Lab Files</w:t>
       </w:r>
+      <w:bookmarkEnd w:id="1"/>
+    </w:p>
+    <w:p>
+      <w:r>
+        <w:t>The labs are created to run on Windows.  Attendees can modify scripts and Makefiles to run on Linux if necessary.</w:t>
+      </w:r>
+    </w:p>
+    <w:p>
+      <w:r>
+        <w:t>Since revision control is essential to the labs, the labs will all use the same working directory and revision control repository.</w:t>
+      </w:r>
+    </w:p>
+    <w:p>
+      <w:pPr>
+        <w:pStyle w:val="Heading3"/>
+      </w:pPr>
+      <w:bookmarkStart w:id="2" w:name="_Toc395779921"/>
+      <w:r>
+        <w:t>Files Provided with the Labs</w:t>
+      </w:r>
       <w:bookmarkEnd w:id="2"/>
     </w:p>
     <w:p>
       <w:r>
-        <w:t>The labs are created to run on Windows.  Attendees can modify scripts and Makefiles to run on Linux if necessary.</w:t>
-      </w:r>
-    </w:p>
-    <w:p>
-      <w:r>
-        <w:t>Since revision control is essential to the labs, the labs will all use the same working directory and revision control repository.</w:t>
+        <w:t>The following fi</w:t>
+      </w:r>
+      <w:r>
+        <w:t>les are provided with the labs, a</w:t>
+      </w:r>
+      <w:r>
+        <w:t xml:space="preserve">rranged in </w:t>
+      </w:r>
+      <w:r>
+        <w:t>these</w:t>
+      </w:r>
+      <w:r>
+        <w:t xml:space="preserve"> directories:</w:t>
+      </w:r>
+    </w:p>
+    <w:p>
+      <w:pPr>
+        <w:pStyle w:val="ListParagraph"/>
+        <w:numPr>
+          <w:ilvl w:val="0"/>
+          <w:numId w:val="2"/>
+        </w:numPr>
+      </w:pPr>
+      <w:r>
+        <w:t xml:space="preserve">doc: </w:t>
+      </w:r>
+      <w:r>
+        <w:t>lab instructions and presentation</w:t>
+      </w:r>
+    </w:p>
+    <w:p>
+      <w:pPr>
+        <w:pStyle w:val="ListParagraph"/>
+        <w:numPr>
+          <w:ilvl w:val="0"/>
+          <w:numId w:val="2"/>
+        </w:numPr>
+      </w:pPr>
+      <w:proofErr w:type="spellStart"/>
+      <w:r>
+        <w:t>lab_files</w:t>
+      </w:r>
+      <w:proofErr w:type="spellEnd"/>
+      <w:r>
+        <w:t>: Use these as starting points or templates and complete them as necessary during the labs.</w:t>
+      </w:r>
+      <w:r>
+        <w:t xml:space="preserve"> Inside </w:t>
+      </w:r>
+      <w:proofErr w:type="spellStart"/>
+      <w:r>
+        <w:t>lab_files</w:t>
+      </w:r>
+      <w:proofErr w:type="spellEnd"/>
+      <w:r>
+        <w:t xml:space="preserve"> are directories lab1, lab2, lab3, and lab? which contain the files for each lab.</w:t>
+      </w:r>
+    </w:p>
+    <w:p>
+      <w:pPr>
+        <w:pStyle w:val="ListParagraph"/>
+        <w:numPr>
+          <w:ilvl w:val="0"/>
+          <w:numId w:val="2"/>
+        </w:numPr>
+      </w:pPr>
+      <w:proofErr w:type="spellStart"/>
+      <w:r>
+        <w:t>lab_solutions</w:t>
+      </w:r>
+      <w:proofErr w:type="spellEnd"/>
+      <w:r>
+        <w:t>: These contain completed versions of the files modified during the labs.</w:t>
+      </w:r>
+      <w:r>
+        <w:t xml:space="preserve"> </w:t>
+      </w:r>
+      <w:r>
+        <w:t xml:space="preserve">Please do not jump directly to the </w:t>
+      </w:r>
+      <w:proofErr w:type="spellStart"/>
+      <w:r>
+        <w:t>lab_solutions</w:t>
+      </w:r>
+      <w:proofErr w:type="spellEnd"/>
+      <w:r>
+        <w:t xml:space="preserve"> without first trying the labs. Notify your instructor if any lab instructions are unclear.</w:t>
       </w:r>
     </w:p>
     <w:p>
       <w:pPr>
         <w:pStyle w:val="Heading3"/>
       </w:pPr>
-      <w:bookmarkStart w:id="3" w:name="_Toc395717027"/>
-      <w:r>
-        <w:t>Files Provided with the Labs</w:t>
+      <w:bookmarkStart w:id="3" w:name="_Toc395779922"/>
+      <w:r>
+        <w:lastRenderedPageBreak/>
+        <w:t>Where to put the lab files</w:t>
       </w:r>
       <w:bookmarkEnd w:id="3"/>
     </w:p>
     <w:p>
       <w:r>
-        <w:t>The following fi</w:t>
-      </w:r>
-      <w:r>
-        <w:t>les are provided with the labs, a</w:t>
-      </w:r>
-      <w:r>
-        <w:t xml:space="preserve">rranged in </w:t>
-      </w:r>
-      <w:r>
-        <w:t>these</w:t>
-      </w:r>
-      <w:r>
-        <w:t xml:space="preserve"> directories:</w:t>
+        <w:t>First create a “root” location</w:t>
+      </w:r>
+      <w:r>
+        <w:t xml:space="preserve"> where you will store the lab source files and working directory</w:t>
+      </w:r>
+      <w:r>
+        <w:t>. For example:</w:t>
       </w:r>
     </w:p>
     <w:p>
@@ -2146,10 +2447,7 @@
         </w:numPr>
       </w:pPr>
       <w:r>
-        <w:t xml:space="preserve">doc: </w:t>
-      </w:r>
-      <w:r>
-        <w:t>lab instructions and presentation</w:t>
+        <w:t>C:\tsc14\revision_control_labs</w:t>
       </w:r>
     </w:p>
     <w:p>
@@ -2160,105 +2458,12 @@
           <w:numId w:val="2"/>
         </w:numPr>
       </w:pPr>
-      <w:proofErr w:type="spellStart"/>
-      <w:r>
-        <w:t>lab_files</w:t>
-      </w:r>
-      <w:proofErr w:type="spellEnd"/>
-      <w:r>
-        <w:t>: Use these as starting points or templates and complete them as necessary during the labs.</w:t>
-      </w:r>
-      <w:r>
-        <w:t xml:space="preserve"> Inside </w:t>
-      </w:r>
-      <w:proofErr w:type="spellStart"/>
-      <w:r>
-        <w:t>lab_files</w:t>
-      </w:r>
-      <w:proofErr w:type="spellEnd"/>
-      <w:r>
-        <w:t xml:space="preserve"> are directories lab1, lab2, lab3, and lab? which contain the files for each lab.</w:t>
-      </w:r>
-    </w:p>
-    <w:p>
-      <w:pPr>
-        <w:pStyle w:val="ListParagraph"/>
-        <w:numPr>
-          <w:ilvl w:val="0"/>
-          <w:numId w:val="2"/>
-        </w:numPr>
-      </w:pPr>
-      <w:proofErr w:type="spellStart"/>
-      <w:r>
-        <w:t>lab_solutions</w:t>
-      </w:r>
-      <w:proofErr w:type="spellEnd"/>
-      <w:r>
-        <w:t>: These contain completed versions of the files modified during the labs.</w:t>
-      </w:r>
-      <w:r>
-        <w:t xml:space="preserve"> </w:t>
-      </w:r>
-      <w:r>
-        <w:t xml:space="preserve">Please do not jump directly to the </w:t>
-      </w:r>
-      <w:proofErr w:type="spellStart"/>
-      <w:r>
-        <w:t>lab_solutions</w:t>
-      </w:r>
-      <w:proofErr w:type="spellEnd"/>
-      <w:r>
-        <w:t xml:space="preserve"> without first trying the labs. Notify your instructor if any lab instructions are unclear.</w:t>
-      </w:r>
-    </w:p>
-    <w:p>
-      <w:pPr>
-        <w:pStyle w:val="Heading3"/>
-      </w:pPr>
-      <w:bookmarkStart w:id="4" w:name="_Toc395717028"/>
-      <w:r>
-        <w:t>Where to put the lab files</w:t>
-      </w:r>
-      <w:bookmarkEnd w:id="4"/>
-    </w:p>
-    <w:p>
-      <w:r>
-        <w:t>First create a “root” location</w:t>
-      </w:r>
-      <w:r>
-        <w:t xml:space="preserve"> where you will store the lab source files and working directory</w:t>
-      </w:r>
-      <w:r>
-        <w:t>. For example:</w:t>
-      </w:r>
-    </w:p>
-    <w:p>
-      <w:pPr>
-        <w:pStyle w:val="ListParagraph"/>
-        <w:numPr>
-          <w:ilvl w:val="0"/>
-          <w:numId w:val="2"/>
-        </w:numPr>
-      </w:pPr>
-      <w:r>
-        <w:t>C:\tsc14\revision_control_labs</w:t>
-      </w:r>
-    </w:p>
-    <w:p>
-      <w:pPr>
-        <w:pStyle w:val="ListParagraph"/>
-        <w:numPr>
-          <w:ilvl w:val="0"/>
-          <w:numId w:val="2"/>
-        </w:numPr>
-      </w:pPr>
       <w:r>
         <w:t>C:\users\your_username\revision_control_labs</w:t>
       </w:r>
     </w:p>
     <w:p>
       <w:r>
-        <w:lastRenderedPageBreak/>
         <w:t xml:space="preserve">This is where you will create the Git repository and where you will put the directories for the different types of lab </w:t>
       </w:r>
       <w:r>
@@ -2462,7 +2667,7 @@
       <w:pPr>
         <w:pStyle w:val="Heading1"/>
       </w:pPr>
-      <w:bookmarkStart w:id="5" w:name="_Toc395717029"/>
+      <w:bookmarkStart w:id="4" w:name="_Toc395779923"/>
       <w:r>
         <w:t xml:space="preserve">Lab 1 : </w:t>
       </w:r>
@@ -2475,105 +2680,106 @@
       <w:r>
         <w:t xml:space="preserve"> Scripts</w:t>
       </w:r>
+      <w:bookmarkEnd w:id="4"/>
+    </w:p>
+    <w:p>
+      <w:r>
+        <w:t xml:space="preserve">In this lab we will start with a very basic set of files </w:t>
+      </w:r>
+      <w:r>
+        <w:t xml:space="preserve">to get an introduction to </w:t>
+      </w:r>
+      <w:r>
+        <w:t xml:space="preserve">the </w:t>
+      </w:r>
+      <w:r>
+        <w:t xml:space="preserve">basic processes involved in </w:t>
+      </w:r>
+      <w:r>
+        <w:t xml:space="preserve">creating a project script for </w:t>
+      </w:r>
+      <w:r>
+        <w:t xml:space="preserve">Vivado </w:t>
+      </w:r>
+      <w:r>
+        <w:t>and maintaining files under</w:t>
+      </w:r>
+      <w:r>
+        <w:t xml:space="preserve"> revision control. This includes</w:t>
+      </w:r>
+      <w:r>
+        <w:t xml:space="preserve"> creating</w:t>
+      </w:r>
+      <w:r>
+        <w:t>:</w:t>
+      </w:r>
+    </w:p>
+    <w:p>
+      <w:pPr>
+        <w:pStyle w:val="ListParagraph"/>
+        <w:numPr>
+          <w:ilvl w:val="0"/>
+          <w:numId w:val="4"/>
+        </w:numPr>
+      </w:pPr>
+      <w:r>
+        <w:t>Vivado run scripts</w:t>
+      </w:r>
+      <w:r>
+        <w:t xml:space="preserve"> to create and run projects</w:t>
+      </w:r>
+    </w:p>
+    <w:p>
+      <w:pPr>
+        <w:pStyle w:val="ListParagraph"/>
+        <w:numPr>
+          <w:ilvl w:val="0"/>
+          <w:numId w:val="4"/>
+        </w:numPr>
+      </w:pPr>
+      <w:r>
+        <w:t>A</w:t>
+      </w:r>
+      <w:r>
+        <w:t xml:space="preserve"> Makefile</w:t>
+      </w:r>
+      <w:r>
+        <w:t xml:space="preserve"> that cal</w:t>
+      </w:r>
+      <w:r>
+        <w:t>ls the run scripts to build projects</w:t>
+      </w:r>
+    </w:p>
+    <w:p>
+      <w:pPr>
+        <w:pStyle w:val="ListParagraph"/>
+        <w:numPr>
+          <w:ilvl w:val="0"/>
+          <w:numId w:val="4"/>
+        </w:numPr>
+      </w:pPr>
+      <w:r>
+        <w:t>A Git repository that keeps files under revision control</w:t>
+      </w:r>
+    </w:p>
+    <w:p>
+      <w:r>
+        <w:lastRenderedPageBreak/>
+        <w:t>Please review the introductions to Git and make if they are not familiar to you.</w:t>
+      </w:r>
+    </w:p>
+    <w:p>
+      <w:pPr>
+        <w:pStyle w:val="Heading2"/>
+      </w:pPr>
+      <w:bookmarkStart w:id="5" w:name="_Toc395779924"/>
+      <w:r>
+        <w:t>Working in shells</w:t>
+      </w:r>
       <w:bookmarkEnd w:id="5"/>
     </w:p>
     <w:p>
       <w:r>
-        <w:t xml:space="preserve">In this lab we will start with a very basic set of files </w:t>
-      </w:r>
-      <w:r>
-        <w:t xml:space="preserve">to get an introduction to </w:t>
-      </w:r>
-      <w:r>
-        <w:t xml:space="preserve">the </w:t>
-      </w:r>
-      <w:r>
-        <w:t xml:space="preserve">basic processes involved in </w:t>
-      </w:r>
-      <w:r>
-        <w:t xml:space="preserve">creating a project script for </w:t>
-      </w:r>
-      <w:r>
-        <w:t xml:space="preserve">Vivado </w:t>
-      </w:r>
-      <w:r>
-        <w:t>and maintaining files under</w:t>
-      </w:r>
-      <w:r>
-        <w:t xml:space="preserve"> revision control. This includes</w:t>
-      </w:r>
-      <w:r>
-        <w:t xml:space="preserve"> creating</w:t>
-      </w:r>
-      <w:r>
-        <w:t>:</w:t>
-      </w:r>
-    </w:p>
-    <w:p>
-      <w:pPr>
-        <w:pStyle w:val="ListParagraph"/>
-        <w:numPr>
-          <w:ilvl w:val="0"/>
-          <w:numId w:val="4"/>
-        </w:numPr>
-      </w:pPr>
-      <w:r>
-        <w:t>Vivado run scripts</w:t>
-      </w:r>
-      <w:r>
-        <w:t xml:space="preserve"> to create and run projects</w:t>
-      </w:r>
-    </w:p>
-    <w:p>
-      <w:pPr>
-        <w:pStyle w:val="ListParagraph"/>
-        <w:numPr>
-          <w:ilvl w:val="0"/>
-          <w:numId w:val="4"/>
-        </w:numPr>
-      </w:pPr>
-      <w:r>
-        <w:t>A</w:t>
-      </w:r>
-      <w:r>
-        <w:t xml:space="preserve"> Makefile</w:t>
-      </w:r>
-      <w:r>
-        <w:t xml:space="preserve"> that cal</w:t>
-      </w:r>
-      <w:r>
-        <w:t>ls the run scripts to build projects</w:t>
-      </w:r>
-    </w:p>
-    <w:p>
-      <w:pPr>
-        <w:pStyle w:val="ListParagraph"/>
-        <w:numPr>
-          <w:ilvl w:val="0"/>
-          <w:numId w:val="4"/>
-        </w:numPr>
-      </w:pPr>
-      <w:r>
-        <w:t>A Git repository that keeps files under revision control</w:t>
-      </w:r>
-    </w:p>
-    <w:p>
-      <w:r>
-        <w:t>Please review the introductions to Git and make if they are not familiar to you.</w:t>
-      </w:r>
-    </w:p>
-    <w:p>
-      <w:pPr>
-        <w:pStyle w:val="Heading2"/>
-      </w:pPr>
-      <w:bookmarkStart w:id="6" w:name="_Toc395717030"/>
-      <w:r>
-        <w:t>Working in shells</w:t>
-      </w:r>
-      <w:bookmarkEnd w:id="6"/>
-    </w:p>
-    <w:p>
-      <w:r>
         <w:t>We will use two different command shells for the labs:</w:t>
       </w:r>
     </w:p>
@@ -2606,7 +2812,6 @@
     </w:p>
     <w:p>
       <w:r>
-        <w:lastRenderedPageBreak/>
         <w:t xml:space="preserve">Upon opening a Windows command shell, use the </w:t>
       </w:r>
       <w:r>
@@ -2893,14 +3098,14 @@
       <w:pPr>
         <w:pStyle w:val="Heading2"/>
       </w:pPr>
-      <w:bookmarkStart w:id="7" w:name="_Toc395717031"/>
+      <w:bookmarkStart w:id="6" w:name="_Toc395779925"/>
       <w:r>
         <w:t xml:space="preserve">Lab </w:t>
       </w:r>
       <w:r>
         <w:t>Setup</w:t>
       </w:r>
-      <w:bookmarkEnd w:id="7"/>
+      <w:bookmarkEnd w:id="6"/>
     </w:p>
     <w:p>
       <w:r>
@@ -2943,6 +3148,7 @@
         </w:numPr>
       </w:pPr>
       <w:r>
+        <w:lastRenderedPageBreak/>
         <w:t>hdl</w:t>
       </w:r>
     </w:p>
@@ -2980,11 +3186,9 @@
           <w:numId w:val="3"/>
         </w:numPr>
       </w:pPr>
-      <w:proofErr w:type="spellStart"/>
       <w:r>
         <w:t>threeFlop</w:t>
       </w:r>
-      <w:proofErr w:type="spellEnd"/>
     </w:p>
     <w:p>
       <w:pPr>
@@ -3035,7 +3239,6 @@
         </w:numPr>
       </w:pPr>
       <w:r>
-        <w:lastRenderedPageBreak/>
         <w:t>scripts</w:t>
       </w:r>
     </w:p>
@@ -3298,11 +3501,11 @@
       <w:pPr>
         <w:pStyle w:val="Heading2"/>
       </w:pPr>
-      <w:bookmarkStart w:id="8" w:name="_Toc395717032"/>
+      <w:bookmarkStart w:id="7" w:name="_Toc395779926"/>
       <w:r>
         <w:t>Lab Procedure</w:t>
       </w:r>
-      <w:bookmarkEnd w:id="8"/>
+      <w:bookmarkEnd w:id="7"/>
     </w:p>
     <w:p>
       <w:pPr>
@@ -3338,14 +3541,12 @@
       <w:r>
         <w:t xml:space="preserve">to recreate a Vivado project for the </w:t>
       </w:r>
-      <w:proofErr w:type="spellStart"/>
       <w:r>
         <w:rPr>
           <w:b/>
         </w:rPr>
         <w:t>threeFlop</w:t>
       </w:r>
-      <w:proofErr w:type="spellEnd"/>
       <w:r>
         <w:t xml:space="preserve"> design</w:t>
       </w:r>
@@ -3606,6 +3807,7 @@
         </w:numPr>
       </w:pPr>
       <w:r>
+        <w:lastRenderedPageBreak/>
         <w:t>There is a command option for generating a bitstream after implementation.</w:t>
       </w:r>
     </w:p>
@@ -3699,7 +3901,6 @@
         </w:numPr>
       </w:pPr>
       <w:r>
-        <w:lastRenderedPageBreak/>
         <w:t xml:space="preserve">Add a target </w:t>
       </w:r>
       <w:r>
@@ -4022,92 +4223,231 @@
       <w:pPr>
         <w:pStyle w:val="Heading2"/>
       </w:pPr>
-      <w:bookmarkStart w:id="9" w:name="_Toc395717033"/>
+      <w:bookmarkStart w:id="8" w:name="_Toc395779927"/>
       <w:r>
         <w:t>Conclusion</w:t>
       </w:r>
+      <w:bookmarkEnd w:id="8"/>
+    </w:p>
+    <w:p>
+      <w:r>
+        <w:t>This first lab has taken you through the complete process of:</w:t>
+      </w:r>
+    </w:p>
+    <w:p>
+      <w:pPr>
+        <w:pStyle w:val="ListParagraph"/>
+        <w:numPr>
+          <w:ilvl w:val="0"/>
+          <w:numId w:val="10"/>
+        </w:numPr>
+      </w:pPr>
+      <w:r>
+        <w:t>Creating Tcl scripts to create and run Vivado projects.</w:t>
+      </w:r>
+    </w:p>
+    <w:p>
+      <w:pPr>
+        <w:pStyle w:val="ListParagraph"/>
+        <w:numPr>
+          <w:ilvl w:val="0"/>
+          <w:numId w:val="10"/>
+        </w:numPr>
+      </w:pPr>
+      <w:r>
+        <w:t>Preparing and calling a Makefile to run those scripts to build projects.</w:t>
+      </w:r>
+    </w:p>
+    <w:p>
+      <w:pPr>
+        <w:pStyle w:val="ListParagraph"/>
+        <w:numPr>
+          <w:ilvl w:val="0"/>
+          <w:numId w:val="10"/>
+        </w:numPr>
+      </w:pPr>
+      <w:r>
+        <w:t>Creating and using a Git repository to keep recommended files under revision control.</w:t>
+      </w:r>
+    </w:p>
+    <w:p>
+      <w:r>
+        <w:t>We will build on the concepts learned in this lab to learn how to handle different types of design data under revision control.</w:t>
+      </w:r>
+    </w:p>
+    <w:p>
+      <w:pPr>
+        <w:pStyle w:val="Heading1"/>
+      </w:pPr>
+      <w:bookmarkStart w:id="9" w:name="_Toc395779928"/>
+      <w:r>
+        <w:t>Lab 2 Managed IP</w:t>
+      </w:r>
       <w:bookmarkEnd w:id="9"/>
     </w:p>
     <w:p>
       <w:r>
-        <w:t>This first lab has taken you through the complete process of:</w:t>
-      </w:r>
-    </w:p>
-    <w:p>
-      <w:pPr>
-        <w:pStyle w:val="ListParagraph"/>
-        <w:numPr>
-          <w:ilvl w:val="0"/>
-          <w:numId w:val="10"/>
-        </w:numPr>
-      </w:pPr>
-      <w:r>
-        <w:t>Creating Tcl scripts to create and run Vivado projects.</w:t>
-      </w:r>
-    </w:p>
-    <w:p>
-      <w:pPr>
-        <w:pStyle w:val="ListParagraph"/>
-        <w:numPr>
-          <w:ilvl w:val="0"/>
-          <w:numId w:val="10"/>
-        </w:numPr>
-      </w:pPr>
-      <w:r>
-        <w:t>Preparing and calling a Makefile to run those scripts to build projects.</w:t>
-      </w:r>
-    </w:p>
-    <w:p>
-      <w:pPr>
-        <w:pStyle w:val="ListParagraph"/>
-        <w:numPr>
-          <w:ilvl w:val="0"/>
-          <w:numId w:val="10"/>
-        </w:numPr>
-      </w:pPr>
-      <w:r>
-        <w:t>Creating and using a Git repository to keep recommended files under revision control.</w:t>
-      </w:r>
-    </w:p>
-    <w:p>
-      <w:r>
-        <w:t>We will build on the concepts learned in this lab to learn how to handle different types of design data under revision control.</w:t>
-      </w:r>
-    </w:p>
-    <w:p>
-      <w:pPr>
-        <w:pStyle w:val="Heading1"/>
-      </w:pPr>
-      <w:bookmarkStart w:id="10" w:name="_Toc395717034"/>
-      <w:r>
-        <w:t>Lab 2 Managed IP</w:t>
+        <w:t xml:space="preserve">This lab covers the process of generating </w:t>
+      </w:r>
+      <w:r>
+        <w:t>a</w:t>
+      </w:r>
+      <w:r>
+        <w:t xml:space="preserve"> simple managed IP </w:t>
+      </w:r>
+      <w:r>
+        <w:t>AXI</w:t>
+      </w:r>
+      <w:r>
+        <w:t xml:space="preserve"> </w:t>
+      </w:r>
+      <w:r>
+        <w:t xml:space="preserve">IIC </w:t>
+      </w:r>
+      <w:r>
+        <w:t>and placing it under revision control</w:t>
+      </w:r>
+      <w:r>
+        <w:t>. The lab objectives include:</w:t>
+      </w:r>
+    </w:p>
+    <w:p>
+      <w:pPr>
+        <w:pStyle w:val="ListParagraph"/>
+        <w:numPr>
+          <w:ilvl w:val="0"/>
+          <w:numId w:val="8"/>
+        </w:numPr>
+      </w:pPr>
+      <w:r>
+        <w:t>Creat</w:t>
+      </w:r>
+      <w:r>
+        <w:t>ing</w:t>
+      </w:r>
+      <w:r>
+        <w:t xml:space="preserve"> a Managed IP project for AXI</w:t>
+      </w:r>
+      <w:r>
+        <w:t xml:space="preserve"> </w:t>
+      </w:r>
+      <w:r>
+        <w:t>IIC</w:t>
+      </w:r>
+      <w:r>
+        <w:t>.</w:t>
+      </w:r>
+    </w:p>
+    <w:p>
+      <w:pPr>
+        <w:pStyle w:val="ListParagraph"/>
+        <w:numPr>
+          <w:ilvl w:val="0"/>
+          <w:numId w:val="8"/>
+        </w:numPr>
+      </w:pPr>
+      <w:r>
+        <w:lastRenderedPageBreak/>
+        <w:t xml:space="preserve">Create </w:t>
+      </w:r>
+      <w:r>
+        <w:t>a script</w:t>
+      </w:r>
+      <w:r>
+        <w:t xml:space="preserve"> to</w:t>
+      </w:r>
+      <w:r>
+        <w:t xml:space="preserve"> fully generate the IP with OOC flow</w:t>
+      </w:r>
+      <w:r>
+        <w:t>.</w:t>
+      </w:r>
+    </w:p>
+    <w:p>
+      <w:pPr>
+        <w:pStyle w:val="ListParagraph"/>
+        <w:numPr>
+          <w:ilvl w:val="0"/>
+          <w:numId w:val="8"/>
+        </w:numPr>
+      </w:pPr>
+      <w:r>
+        <w:t>Update the Git repository with</w:t>
+      </w:r>
+      <w:r>
+        <w:t xml:space="preserve"> </w:t>
+      </w:r>
+      <w:r>
+        <w:t>the IP</w:t>
+      </w:r>
+      <w:r>
+        <w:t xml:space="preserve"> products and updated scripts</w:t>
+      </w:r>
+      <w:r>
+        <w:t xml:space="preserve"> into revision control</w:t>
+      </w:r>
+      <w:r>
+        <w:t>.</w:t>
+      </w:r>
+    </w:p>
+    <w:p>
+      <w:pPr>
+        <w:pStyle w:val="ListParagraph"/>
+        <w:numPr>
+          <w:ilvl w:val="0"/>
+          <w:numId w:val="8"/>
+        </w:numPr>
+      </w:pPr>
+      <w:r>
+        <w:t>Iterate and change a</w:t>
+      </w:r>
+      <w:r>
+        <w:t>n IP</w:t>
+      </w:r>
+      <w:r>
+        <w:t xml:space="preserve"> customization option</w:t>
+      </w:r>
+      <w:r>
+        <w:t xml:space="preserve"> and update the Git repository as needed.</w:t>
+      </w:r>
+    </w:p>
+    <w:p>
+      <w:pPr>
+        <w:pStyle w:val="Heading2"/>
+      </w:pPr>
+      <w:bookmarkStart w:id="10" w:name="_Toc395779929"/>
+      <w:r>
+        <w:t>Lab file</w:t>
       </w:r>
       <w:bookmarkEnd w:id="10"/>
     </w:p>
     <w:p>
       <w:r>
-        <w:t xml:space="preserve">This lab covers the process of generating </w:t>
-      </w:r>
-      <w:r>
-        <w:t>a</w:t>
-      </w:r>
-      <w:r>
-        <w:t xml:space="preserve"> simple managed IP </w:t>
-      </w:r>
-      <w:r>
-        <w:t>AXI</w:t>
+        <w:t>These</w:t>
       </w:r>
       <w:r>
         <w:t xml:space="preserve"> </w:t>
       </w:r>
       <w:r>
-        <w:t xml:space="preserve">IIC </w:t>
-      </w:r>
-      <w:r>
-        <w:t>and placing it under revision control</w:t>
-      </w:r>
-      <w:r>
-        <w:t>. The lab objectives include:</w:t>
+        <w:t>file</w:t>
+      </w:r>
+      <w:r>
+        <w:t>s</w:t>
+      </w:r>
+      <w:r>
+        <w:t xml:space="preserve"> </w:t>
+      </w:r>
+      <w:r>
+        <w:t>are</w:t>
+      </w:r>
+      <w:r>
+        <w:t xml:space="preserve"> </w:t>
+      </w:r>
+      <w:r>
+        <w:t>provided</w:t>
+      </w:r>
+      <w:r>
+        <w:t xml:space="preserve"> to get started: </w:t>
       </w:r>
     </w:p>
     <w:p>
@@ -4119,19 +4459,127 @@
         </w:numPr>
       </w:pPr>
       <w:r>
-        <w:t>Creat</w:t>
-      </w:r>
-      <w:r>
-        <w:t>ing</w:t>
-      </w:r>
-      <w:r>
-        <w:t xml:space="preserve"> a Managed IP project for AXI</w:t>
-      </w:r>
-      <w:r>
-        <w:t xml:space="preserve"> </w:t>
-      </w:r>
-      <w:r>
-        <w:t>IIC</w:t>
+        <w:t>scripts/ip.tcl: This is a template file where you will add the Tcl required to build the IP from scratch.</w:t>
+      </w:r>
+    </w:p>
+    <w:p>
+      <w:pPr>
+        <w:pStyle w:val="ListParagraph"/>
+        <w:numPr>
+          <w:ilvl w:val="0"/>
+          <w:numId w:val="8"/>
+        </w:numPr>
+      </w:pPr>
+      <w:r>
+        <w:t>hdl/</w:t>
+      </w:r>
+      <w:r>
+        <w:t>top/</w:t>
+      </w:r>
+      <w:proofErr w:type="spellStart"/>
+      <w:r>
+        <w:t>top.v</w:t>
+      </w:r>
+      <w:proofErr w:type="spellEnd"/>
+      <w:r>
+        <w:t xml:space="preserve">: This is a new top level that contains the </w:t>
+      </w:r>
+      <w:r>
+        <w:t>AXI IIC</w:t>
+      </w:r>
+      <w:r>
+        <w:t xml:space="preserve"> IP and other logic.</w:t>
+      </w:r>
+    </w:p>
+    <w:p>
+      <w:pPr>
+        <w:pStyle w:val="ListParagraph"/>
+        <w:numPr>
+          <w:ilvl w:val="0"/>
+          <w:numId w:val="8"/>
+        </w:numPr>
+      </w:pPr>
+      <w:r>
+        <w:t>hdl/top/</w:t>
+      </w:r>
+      <w:proofErr w:type="spellStart"/>
+      <w:r>
+        <w:t>iicWrapper.v</w:t>
+      </w:r>
+      <w:proofErr w:type="spellEnd"/>
+      <w:r>
+        <w:t xml:space="preserve">: This is the Verilog wrapper around </w:t>
+      </w:r>
+      <w:r>
+        <w:t>the AXI IIC IP.</w:t>
+      </w:r>
+    </w:p>
+    <w:p>
+      <w:pPr>
+        <w:pStyle w:val="ListParagraph"/>
+        <w:numPr>
+          <w:ilvl w:val="0"/>
+          <w:numId w:val="8"/>
+        </w:numPr>
+      </w:pPr>
+      <w:r>
+        <w:t>hdl/top/</w:t>
+      </w:r>
+      <w:proofErr w:type="spellStart"/>
+      <w:r>
+        <w:t>shift.v</w:t>
+      </w:r>
+      <w:proofErr w:type="spellEnd"/>
+      <w:r>
+        <w:t>: Shift register logic used inside the IP wrapper.</w:t>
+      </w:r>
+    </w:p>
+    <w:p>
+      <w:pPr>
+        <w:pStyle w:val="ListParagraph"/>
+        <w:numPr>
+          <w:ilvl w:val="0"/>
+          <w:numId w:val="8"/>
+        </w:numPr>
+      </w:pPr>
+      <w:r>
+        <w:t>xdc/</w:t>
+      </w:r>
+      <w:proofErr w:type="spellStart"/>
+      <w:r>
+        <w:t>top.xdc</w:t>
+      </w:r>
+      <w:proofErr w:type="spellEnd"/>
+      <w:r>
+        <w:t>: An updated XDC constraints file.</w:t>
+      </w:r>
+    </w:p>
+    <w:p>
+      <w:r>
+        <w:t xml:space="preserve">We will </w:t>
+      </w:r>
+      <w:r>
+        <w:t>edit</w:t>
+      </w:r>
+      <w:r>
+        <w:t xml:space="preserve"> the ip.tcl script to generate the IP from scratch, </w:t>
+      </w:r>
+      <w:r>
+        <w:t>updating the Makefil</w:t>
+      </w:r>
+      <w:r>
+        <w:t>e to include the IP as a target, and checking the IP output products into the ip directory.</w:t>
+      </w:r>
+      <w:r>
+        <w:t xml:space="preserve"> Assuming that you are unfamiliar with the Tcl commands required to build IP using scripts, we will use the GUI which will reveal the equivalent Tcl commands.</w:t>
+      </w:r>
+    </w:p>
+    <w:p>
+      <w:r>
+        <w:t xml:space="preserve">In the later portions of the lab, we will update our design environment to add the IP to the new top level </w:t>
+      </w:r>
+      <w:r>
+        <w:t>design</w:t>
       </w:r>
       <w:r>
         <w:t>.</w:t>
@@ -4139,266 +4587,13 @@
     </w:p>
     <w:p>
       <w:pPr>
-        <w:pStyle w:val="ListParagraph"/>
-        <w:numPr>
-          <w:ilvl w:val="0"/>
-          <w:numId w:val="8"/>
-        </w:numPr>
-      </w:pPr>
-      <w:r>
-        <w:t xml:space="preserve">Create </w:t>
-      </w:r>
-      <w:r>
-        <w:t>a script</w:t>
-      </w:r>
-      <w:r>
-        <w:t xml:space="preserve"> to</w:t>
-      </w:r>
-      <w:r>
-        <w:t xml:space="preserve"> fully generate the IP with OOC flow</w:t>
-      </w:r>
-      <w:r>
-        <w:t>.</w:t>
-      </w:r>
-    </w:p>
-    <w:p>
-      <w:pPr>
-        <w:pStyle w:val="ListParagraph"/>
-        <w:numPr>
-          <w:ilvl w:val="0"/>
-          <w:numId w:val="8"/>
-        </w:numPr>
-      </w:pPr>
-      <w:r>
-        <w:t>Update the Git repository with</w:t>
-      </w:r>
-      <w:r>
-        <w:t xml:space="preserve"> </w:t>
-      </w:r>
-      <w:r>
-        <w:t>the IP</w:t>
-      </w:r>
-      <w:r>
-        <w:t xml:space="preserve"> products and updated scripts</w:t>
-      </w:r>
-      <w:r>
-        <w:t xml:space="preserve"> into revision control</w:t>
-      </w:r>
-      <w:r>
-        <w:t>.</w:t>
-      </w:r>
-    </w:p>
-    <w:p>
-      <w:pPr>
-        <w:pStyle w:val="ListParagraph"/>
-        <w:numPr>
-          <w:ilvl w:val="0"/>
-          <w:numId w:val="8"/>
-        </w:numPr>
-      </w:pPr>
-      <w:r>
-        <w:t>Iterate and change a</w:t>
-      </w:r>
-      <w:r>
-        <w:t>n IP</w:t>
-      </w:r>
-      <w:r>
-        <w:t xml:space="preserve"> customization option</w:t>
-      </w:r>
-      <w:r>
-        <w:t xml:space="preserve"> and update the Git repository as needed.</w:t>
-      </w:r>
-    </w:p>
-    <w:p>
-      <w:pPr>
         <w:pStyle w:val="Heading2"/>
       </w:pPr>
-      <w:bookmarkStart w:id="11" w:name="_Toc395717035"/>
-      <w:r>
-        <w:t>Lab file</w:t>
+      <w:bookmarkStart w:id="11" w:name="_Toc395779930"/>
+      <w:r>
+        <w:t>Lab Procedure</w:t>
       </w:r>
       <w:bookmarkEnd w:id="11"/>
-    </w:p>
-    <w:p>
-      <w:r>
-        <w:t>These</w:t>
-      </w:r>
-      <w:r>
-        <w:t xml:space="preserve"> </w:t>
-      </w:r>
-      <w:r>
-        <w:t>file</w:t>
-      </w:r>
-      <w:r>
-        <w:t>s</w:t>
-      </w:r>
-      <w:r>
-        <w:t xml:space="preserve"> </w:t>
-      </w:r>
-      <w:r>
-        <w:t>are</w:t>
-      </w:r>
-      <w:r>
-        <w:t xml:space="preserve"> </w:t>
-      </w:r>
-      <w:r>
-        <w:t>provided</w:t>
-      </w:r>
-      <w:r>
-        <w:t xml:space="preserve"> to get started: </w:t>
-      </w:r>
-    </w:p>
-    <w:p>
-      <w:pPr>
-        <w:pStyle w:val="ListParagraph"/>
-        <w:numPr>
-          <w:ilvl w:val="0"/>
-          <w:numId w:val="8"/>
-        </w:numPr>
-      </w:pPr>
-      <w:r>
-        <w:lastRenderedPageBreak/>
-        <w:t>scripts/ip.tcl: This is a template file where you will add the Tcl required to build the IP from scratch.</w:t>
-      </w:r>
-    </w:p>
-    <w:p>
-      <w:pPr>
-        <w:pStyle w:val="ListParagraph"/>
-        <w:numPr>
-          <w:ilvl w:val="0"/>
-          <w:numId w:val="8"/>
-        </w:numPr>
-      </w:pPr>
-      <w:r>
-        <w:t>hdl/</w:t>
-      </w:r>
-      <w:r>
-        <w:t>top/</w:t>
-      </w:r>
-      <w:proofErr w:type="spellStart"/>
-      <w:r>
-        <w:t>top.v</w:t>
-      </w:r>
-      <w:proofErr w:type="spellEnd"/>
-      <w:r>
-        <w:t xml:space="preserve">: This is a new top level that contains the </w:t>
-      </w:r>
-      <w:r>
-        <w:t>AXI IIC</w:t>
-      </w:r>
-      <w:r>
-        <w:t xml:space="preserve"> IP and other logic.</w:t>
-      </w:r>
-    </w:p>
-    <w:p>
-      <w:pPr>
-        <w:pStyle w:val="ListParagraph"/>
-        <w:numPr>
-          <w:ilvl w:val="0"/>
-          <w:numId w:val="8"/>
-        </w:numPr>
-      </w:pPr>
-      <w:r>
-        <w:t>hdl/top/</w:t>
-      </w:r>
-      <w:proofErr w:type="spellStart"/>
-      <w:r>
-        <w:t>iicWrapper.v</w:t>
-      </w:r>
-      <w:proofErr w:type="spellEnd"/>
-      <w:r>
-        <w:t xml:space="preserve">: This is the Verilog wrapper around </w:t>
-      </w:r>
-      <w:r>
-        <w:t xml:space="preserve">the </w:t>
-      </w:r>
-      <w:r>
-        <w:t>AXI IIC IP</w:t>
-      </w:r>
-      <w:r>
-        <w:t>.</w:t>
-      </w:r>
-    </w:p>
-    <w:p>
-      <w:pPr>
-        <w:pStyle w:val="ListParagraph"/>
-        <w:numPr>
-          <w:ilvl w:val="0"/>
-          <w:numId w:val="8"/>
-        </w:numPr>
-      </w:pPr>
-      <w:r>
-        <w:t>hdl/top/</w:t>
-      </w:r>
-      <w:proofErr w:type="spellStart"/>
-      <w:r>
-        <w:t>shift.v</w:t>
-      </w:r>
-      <w:proofErr w:type="spellEnd"/>
-      <w:r>
-        <w:t>: Shift register logic used inside the IP wrapper.</w:t>
-      </w:r>
-    </w:p>
-    <w:p>
-      <w:pPr>
-        <w:pStyle w:val="ListParagraph"/>
-        <w:numPr>
-          <w:ilvl w:val="0"/>
-          <w:numId w:val="8"/>
-        </w:numPr>
-      </w:pPr>
-      <w:r>
-        <w:t>xdc/</w:t>
-      </w:r>
-      <w:proofErr w:type="spellStart"/>
-      <w:r>
-        <w:t>top.xdc</w:t>
-      </w:r>
-      <w:proofErr w:type="spellEnd"/>
-      <w:r>
-        <w:t>: An updated XDC constraints file.</w:t>
-      </w:r>
-    </w:p>
-    <w:p>
-      <w:r>
-        <w:t xml:space="preserve">We will </w:t>
-      </w:r>
-      <w:r>
-        <w:t>edit</w:t>
-      </w:r>
-      <w:r>
-        <w:t xml:space="preserve"> the ip.tcl script to generate the IP from scratch, </w:t>
-      </w:r>
-      <w:r>
-        <w:t>updating the Makefil</w:t>
-      </w:r>
-      <w:r>
-        <w:t>e to include the IP as a target, and checking the IP output products into the ip directory.</w:t>
-      </w:r>
-      <w:r>
-        <w:t xml:space="preserve"> Assuming that you are unfamiliar with the Tcl commands required to build IP using scripts, we will use the GUI which will reveal the equivalent Tcl commands.</w:t>
-      </w:r>
-    </w:p>
-    <w:p>
-      <w:r>
-        <w:t xml:space="preserve">In the later portions of the lab, we will update our design environment to add the IP to the new top level </w:t>
-      </w:r>
-      <w:r>
-        <w:t>design</w:t>
-      </w:r>
-      <w:r>
-        <w:t>.</w:t>
-      </w:r>
-    </w:p>
-    <w:p>
-      <w:pPr>
-        <w:pStyle w:val="Heading2"/>
-      </w:pPr>
-      <w:bookmarkStart w:id="12" w:name="_Toc395717036"/>
-      <w:r>
-        <w:t>Lab Procedure</w:t>
-      </w:r>
-      <w:bookmarkEnd w:id="12"/>
     </w:p>
     <w:p>
       <w:pPr>
@@ -4605,6 +4800,7 @@
         <w:rPr>
           <w:noProof/>
         </w:rPr>
+        <w:lastRenderedPageBreak/>
         <w:drawing>
           <wp:inline distT="0" distB="0" distL="0" distR="0">
             <wp:extent cx="4340378" cy="2631882"/>
@@ -4674,7 +4870,6 @@
         </w:numPr>
       </w:pPr>
       <w:r>
-        <w:lastRenderedPageBreak/>
         <w:t xml:space="preserve">Complete the </w:t>
       </w:r>
       <w:r>
@@ -5131,6 +5326,7 @@
         </w:numPr>
       </w:pPr>
       <w:r>
+        <w:lastRenderedPageBreak/>
         <w:t>If satisfied</w:t>
       </w:r>
       <w:r>
@@ -5373,7 +5569,6 @@
         <w:rPr>
           <w:noProof/>
         </w:rPr>
-        <w:lastRenderedPageBreak/>
         <mc:AlternateContent>
           <mc:Choice Requires="wps">
             <w:drawing>
@@ -5691,9 +5886,12 @@
       <w:pPr>
         <w:pStyle w:val="Heading2"/>
       </w:pPr>
-      <w:r>
+      <w:bookmarkStart w:id="12" w:name="_Toc395779931"/>
+      <w:r>
+        <w:lastRenderedPageBreak/>
         <w:t>Bonus Lab Procedure</w:t>
       </w:r>
+      <w:bookmarkEnd w:id="12"/>
     </w:p>
     <w:p>
       <w:r>
@@ -5957,7 +6155,6 @@
         </w:numPr>
       </w:pPr>
       <w:r>
-        <w:lastRenderedPageBreak/>
         <w:t xml:space="preserve">Update the </w:t>
       </w:r>
       <w:r>
@@ -6235,7 +6432,7 @@
       <w:pPr>
         <w:pStyle w:val="Heading2"/>
       </w:pPr>
-      <w:bookmarkStart w:id="13" w:name="_Toc395717037"/>
+      <w:bookmarkStart w:id="13" w:name="_Toc395779932"/>
       <w:r>
         <w:t>Conclusion</w:t>
       </w:r>
@@ -6304,8 +6501,9 @@
       <w:pPr>
         <w:pStyle w:val="Heading1"/>
       </w:pPr>
-      <w:bookmarkStart w:id="14" w:name="_Toc395717038"/>
-      <w:r>
+      <w:bookmarkStart w:id="14" w:name="_Toc395779933"/>
+      <w:r>
+        <w:lastRenderedPageBreak/>
         <w:t xml:space="preserve">Lab 3: </w:t>
       </w:r>
       <w:r>
@@ -6436,7 +6634,7 @@
       <w:pPr>
         <w:pStyle w:val="Heading2"/>
       </w:pPr>
-      <w:bookmarkStart w:id="15" w:name="_Toc395717039"/>
+      <w:bookmarkStart w:id="15" w:name="_Toc395779934"/>
       <w:r>
         <w:t>Lab files</w:t>
       </w:r>
@@ -6492,7 +6690,6 @@
         </w:numPr>
       </w:pPr>
       <w:r>
-        <w:lastRenderedPageBreak/>
         <w:t>zynq_bd_project</w:t>
       </w:r>
       <w:r>
@@ -6767,7 +6964,7 @@
       <w:pPr>
         <w:pStyle w:val="Heading2"/>
       </w:pPr>
-      <w:bookmarkStart w:id="16" w:name="_Toc395717040"/>
+      <w:bookmarkStart w:id="16" w:name="_Toc395779935"/>
       <w:r>
         <w:t>Lab Procedure</w:t>
       </w:r>
@@ -6875,6 +7072,7 @@
         </w:numPr>
       </w:pPr>
       <w:r>
+        <w:lastRenderedPageBreak/>
         <w:t>In work, u</w:t>
       </w:r>
       <w:r>
@@ -6907,7 +7105,6 @@
         <w:rPr>
           <w:noProof/>
         </w:rPr>
-        <w:lastRenderedPageBreak/>
         <w:drawing>
           <wp:inline distT="0" distB="0" distL="0" distR="0" wp14:anchorId="3B642CE1" wp14:editId="0D1A7D8C">
             <wp:extent cx="5323890" cy="2679589"/>
@@ -7374,11 +7571,8 @@
         </w:numPr>
       </w:pPr>
       <w:r>
-        <w:t xml:space="preserve">In this lab we will assume that a final block design has been handed to us, so we do not need to monitor the original zynq_bd_project as a dependency. But we may choose to </w:t>
-      </w:r>
-      <w:r>
         <w:lastRenderedPageBreak/>
-        <w:t>modify t</w:t>
+        <w:t>In this lab we will assume that a final block design has been handed to us, so we do not need to monitor the original zynq_bd_project as a dependency. But we may choose to modify t</w:t>
       </w:r>
       <w:r>
         <w:t>he block design in the future as i</w:t>
@@ -7622,26 +7816,15 @@
       <w:pPr>
         <w:pStyle w:val="Heading2"/>
       </w:pPr>
-      <w:bookmarkStart w:id="17" w:name="_Toc395717041"/>
+      <w:bookmarkStart w:id="17" w:name="_Toc395779936"/>
       <w:r>
         <w:t>Bonus Lab Procedure</w:t>
       </w:r>
-    </w:p>
-    <w:p>
-      <w:r>
-        <w:t xml:space="preserve">In the next part of this lab we will </w:t>
-      </w:r>
-      <w:r>
-        <w:t>use</w:t>
-      </w:r>
-      <w:r>
-        <w:t xml:space="preserve"> the </w:t>
-      </w:r>
-      <w:r>
-        <w:t>block design</w:t>
-      </w:r>
-      <w:r>
-        <w:t xml:space="preserve"> in an updated version of the top design.</w:t>
+      <w:bookmarkEnd w:id="17"/>
+    </w:p>
+    <w:p>
+      <w:r>
+        <w:t>In the next part of this lab we will use the block design in an updated version of the top design.</w:t>
       </w:r>
     </w:p>
     <w:p>
@@ -7652,13 +7835,7 @@
         <w:t>NOTE</w:t>
       </w:r>
       <w:r>
-        <w:t xml:space="preserve">: if you do not have time to complete this section, perform these steps before continuing to Lab </w:t>
-      </w:r>
-      <w:r>
-        <w:t>4</w:t>
-      </w:r>
-      <w:r>
-        <w:t>:</w:t>
+        <w:t>: if you do not have time to complete this section, perform these steps before continuing to Lab 4:</w:t>
       </w:r>
     </w:p>
     <w:p>
@@ -7678,13 +7855,7 @@
       </w:r>
       <w:proofErr w:type="spellEnd"/>
       <w:r>
-        <w:t>/lab</w:t>
-      </w:r>
-      <w:r>
-        <w:t>3</w:t>
-      </w:r>
-      <w:r>
-        <w:t xml:space="preserve"> contents into your root directory to OVERWRITE all files.</w:t>
+        <w:t>/lab3 contents into your root directory to OVERWRITE all files.</w:t>
       </w:r>
     </w:p>
     <w:p>
@@ -8002,6 +8173,7 @@
         </w:numPr>
       </w:pPr>
       <w:r>
+        <w:lastRenderedPageBreak/>
         <w:t xml:space="preserve">Generate the </w:t>
       </w:r>
       <w:r>
@@ -8044,7 +8216,6 @@
         </w:numPr>
       </w:pPr>
       <w:r>
-        <w:lastRenderedPageBreak/>
         <w:t xml:space="preserve">Run </w:t>
       </w:r>
       <w:r>
@@ -8129,10 +8300,11 @@
       <w:pPr>
         <w:pStyle w:val="Heading2"/>
       </w:pPr>
+      <w:bookmarkStart w:id="18" w:name="_Toc395779937"/>
       <w:r>
         <w:t>Summary</w:t>
       </w:r>
-      <w:bookmarkEnd w:id="17"/>
+      <w:bookmarkEnd w:id="18"/>
     </w:p>
     <w:p>
       <w:r>
@@ -8179,14 +8351,14 @@
       <w:pPr>
         <w:pStyle w:val="Heading1"/>
       </w:pPr>
-      <w:bookmarkStart w:id="18" w:name="_Toc395717042"/>
+      <w:bookmarkStart w:id="19" w:name="_Toc395779938"/>
       <w:r>
         <w:t xml:space="preserve">Lab 4: </w:t>
       </w:r>
       <w:r>
         <w:t>Packaged Custom RTL IP</w:t>
       </w:r>
-      <w:bookmarkEnd w:id="18"/>
+      <w:bookmarkEnd w:id="19"/>
     </w:p>
     <w:p>
       <w:r>
@@ -8236,11 +8408,11 @@
       <w:pPr>
         <w:pStyle w:val="Heading2"/>
       </w:pPr>
-      <w:bookmarkStart w:id="19" w:name="_Toc395717043"/>
+      <w:bookmarkStart w:id="20" w:name="_Toc395779939"/>
       <w:r>
         <w:t>Lab Files</w:t>
       </w:r>
-      <w:bookmarkEnd w:id="19"/>
+      <w:bookmarkEnd w:id="20"/>
     </w:p>
     <w:p>
       <w:r>
@@ -8357,6 +8529,7 @@
         </w:numPr>
       </w:pPr>
       <w:r>
+        <w:lastRenderedPageBreak/>
         <w:t>Generating the packaged IP.</w:t>
       </w:r>
     </w:p>
@@ -8376,12 +8549,11 @@
       <w:pPr>
         <w:pStyle w:val="Heading2"/>
       </w:pPr>
-      <w:bookmarkStart w:id="20" w:name="_Toc395717044"/>
-      <w:r>
-        <w:lastRenderedPageBreak/>
+      <w:bookmarkStart w:id="21" w:name="_Toc395779940"/>
+      <w:r>
         <w:t>Lab Procedure</w:t>
       </w:r>
-      <w:bookmarkEnd w:id="20"/>
+      <w:bookmarkEnd w:id="21"/>
     </w:p>
     <w:p>
       <w:r>
@@ -9061,6 +9233,7 @@
         </w:numPr>
       </w:pPr>
       <w:r>
+        <w:lastRenderedPageBreak/>
         <w:t xml:space="preserve">Verify </w:t>
       </w:r>
       <w:r>
@@ -9100,7 +9273,6 @@
         <w:rPr>
           <w:noProof/>
         </w:rPr>
-        <w:lastRenderedPageBreak/>
         <w:drawing>
           <wp:inline distT="0" distB="0" distL="0" distR="0" wp14:anchorId="795D4F6F" wp14:editId="0BBD41AD">
             <wp:extent cx="2329732" cy="792317"/>
@@ -9568,6 +9740,7 @@
         </w:numPr>
       </w:pPr>
       <w:r>
+        <w:lastRenderedPageBreak/>
         <w:t xml:space="preserve">The remainder of the script up to the generation of </w:t>
       </w:r>
       <w:r>
@@ -9624,11 +9797,7 @@
         <w:t xml:space="preserve">the </w:t>
       </w:r>
       <w:r>
-        <w:t xml:space="preserve">single command to package </w:t>
-      </w:r>
-      <w:r>
-        <w:lastRenderedPageBreak/>
-        <w:t>the project.  Since our goal is only to generate the IP from a script, we do not need the other commands to configure the IP Catalog to use the IP.</w:t>
+        <w:t>single command to package the project.  Since our goal is only to generate the IP from a script, we do not need the other commands to configure the IP Catalog to use the IP.</w:t>
       </w:r>
     </w:p>
     <w:p>
@@ -9925,11 +10094,11 @@
       <w:pPr>
         <w:pStyle w:val="Heading2"/>
       </w:pPr>
-      <w:bookmarkStart w:id="21" w:name="_Toc395717045"/>
+      <w:bookmarkStart w:id="22" w:name="_Toc395779941"/>
       <w:r>
         <w:t>Summary</w:t>
       </w:r>
-      <w:bookmarkEnd w:id="21"/>
+      <w:bookmarkEnd w:id="22"/>
     </w:p>
     <w:p>
       <w:r>
@@ -9970,7 +10139,7 @@
       <w:pPr>
         <w:pStyle w:val="Heading1"/>
       </w:pPr>
-      <w:bookmarkStart w:id="22" w:name="_Toc395717046"/>
+      <w:bookmarkStart w:id="23" w:name="_Toc395779942"/>
       <w:r>
         <w:t xml:space="preserve">Lab 5: HLS-Based </w:t>
       </w:r>
@@ -9980,7 +10149,7 @@
       <w:r>
         <w:t>IP</w:t>
       </w:r>
-      <w:bookmarkEnd w:id="22"/>
+      <w:bookmarkEnd w:id="23"/>
     </w:p>
     <w:p>
       <w:r>
@@ -10033,11 +10202,11 @@
       <w:pPr>
         <w:pStyle w:val="Heading2"/>
       </w:pPr>
-      <w:bookmarkStart w:id="23" w:name="_Toc395717047"/>
+      <w:bookmarkStart w:id="24" w:name="_Toc395779943"/>
       <w:r>
         <w:t>Lab Files</w:t>
       </w:r>
-      <w:bookmarkEnd w:id="23"/>
+      <w:bookmarkEnd w:id="24"/>
     </w:p>
     <w:p>
       <w:r>
@@ -10071,6 +10240,7 @@
       </w:pPr>
       <w:proofErr w:type="spellStart"/>
       <w:r>
+        <w:lastRenderedPageBreak/>
         <w:t>hls</w:t>
       </w:r>
       <w:proofErr w:type="spellEnd"/>
@@ -10090,12 +10260,11 @@
       <w:pPr>
         <w:pStyle w:val="Heading2"/>
       </w:pPr>
-      <w:bookmarkStart w:id="24" w:name="_Toc395717048"/>
-      <w:r>
-        <w:lastRenderedPageBreak/>
+      <w:bookmarkStart w:id="25" w:name="_Toc395779944"/>
+      <w:r>
         <w:t>Lab Procedure</w:t>
       </w:r>
-      <w:bookmarkEnd w:id="24"/>
+      <w:bookmarkEnd w:id="25"/>
     </w:p>
     <w:p>
       <w:pPr>
@@ -11728,11 +11897,11 @@
       <w:pPr>
         <w:pStyle w:val="Heading2"/>
       </w:pPr>
-      <w:bookmarkStart w:id="25" w:name="_Toc395717049"/>
+      <w:bookmarkStart w:id="26" w:name="_Toc395779945"/>
       <w:r>
         <w:t>Summary</w:t>
       </w:r>
-      <w:bookmarkEnd w:id="25"/>
+      <w:bookmarkEnd w:id="26"/>
     </w:p>
     <w:p>
       <w:r>
@@ -11779,179 +11948,129 @@
       <w:pPr>
         <w:pStyle w:val="Heading1"/>
       </w:pPr>
-      <w:bookmarkStart w:id="26" w:name="_Toc395689273"/>
+      <w:bookmarkStart w:id="27" w:name="_Toc395689273"/>
+      <w:bookmarkStart w:id="28" w:name="_Toc395779946"/>
       <w:r>
         <w:lastRenderedPageBreak/>
         <w:t xml:space="preserve">Lab 6: </w:t>
       </w:r>
-      <w:bookmarkEnd w:id="26"/>
+      <w:bookmarkEnd w:id="27"/>
       <w:r>
         <w:t>Top Level Integration</w:t>
       </w:r>
-    </w:p>
-    <w:p>
-      <w:r>
-        <w:t xml:space="preserve">In this lab, we will put everything together in the top level. First we will cover the adding to revision control of a </w:t>
+      <w:bookmarkEnd w:id="28"/>
+    </w:p>
+    <w:p>
+      <w:r>
+        <w:t>In this lab, we will put everything together in the top level. First we will cover the adding to revision control of a SysGen subsystem. The SysGen subsystem does not cover the generation of the subsystem and does not require a MATLAB license. Instead we will begin with a fully-generated subsystem. We will then integrate the SysGen subsystem, the IPI Block design, the threeFlop instance from lab1</w:t>
+      </w:r>
+    </w:p>
+    <w:p>
+      <w:pPr>
+        <w:pStyle w:val="Heading2"/>
+      </w:pPr>
+      <w:bookmarkStart w:id="29" w:name="_Toc395689274"/>
+      <w:bookmarkStart w:id="30" w:name="_Toc395779947"/>
+      <w:r>
+        <w:t>Lab Files</w:t>
+      </w:r>
+      <w:bookmarkEnd w:id="29"/>
+      <w:bookmarkEnd w:id="30"/>
+    </w:p>
+    <w:p>
+      <w:r>
+        <w:t>The lab files contain the following new files to get started:</w:t>
+      </w:r>
+      <w:bookmarkStart w:id="31" w:name="_GoBack"/>
+      <w:bookmarkEnd w:id="31"/>
+    </w:p>
+    <w:p>
+      <w:pPr>
+        <w:pStyle w:val="ListParagraph"/>
+        <w:numPr>
+          <w:ilvl w:val="0"/>
+          <w:numId w:val="34"/>
+        </w:numPr>
+      </w:pPr>
+      <w:r>
+        <w:t xml:space="preserve">The </w:t>
+      </w:r>
+      <w:r>
+        <w:t>SysGen</w:t>
+      </w:r>
+      <w:r>
+        <w:t xml:space="preserve"> project under the directory </w:t>
       </w:r>
       <w:proofErr w:type="spellStart"/>
       <w:r>
-        <w:t>SysGen</w:t>
+        <w:t>dsp</w:t>
       </w:r>
       <w:proofErr w:type="spellEnd"/>
       <w:r>
-        <w:t xml:space="preserve"> subsystem. The </w:t>
+        <w:t>/module_1_ext</w:t>
+      </w:r>
+    </w:p>
+    <w:p>
+      <w:pPr>
+        <w:pStyle w:val="ListParagraph"/>
+      </w:pPr>
+    </w:p>
+    <w:p>
+      <w:pPr>
+        <w:pStyle w:val="ListParagraph"/>
+        <w:numPr>
+          <w:ilvl w:val="0"/>
+          <w:numId w:val="34"/>
+        </w:numPr>
+      </w:pPr>
+      <w:r>
+        <w:t xml:space="preserve">The top level file, </w:t>
       </w:r>
       <w:proofErr w:type="spellStart"/>
       <w:r>
-        <w:t>SysGen</w:t>
+        <w:t>top.v</w:t>
       </w:r>
       <w:proofErr w:type="spellEnd"/>
       <w:r>
-        <w:t xml:space="preserve"> subsystem does not cover the generation of the subsystem and does not require a MATLAB license. Instead we will begin with a fully-generated subsystem. We will then integrate the </w:t>
+        <w:t>, under the directory hdl/top</w:t>
+      </w:r>
+    </w:p>
+    <w:p>
+      <w:pPr>
+        <w:pStyle w:val="ListParagraph"/>
+      </w:pPr>
+    </w:p>
+    <w:p>
+      <w:pPr>
+        <w:pStyle w:val="ListParagraph"/>
+        <w:numPr>
+          <w:ilvl w:val="0"/>
+          <w:numId w:val="34"/>
+        </w:numPr>
+      </w:pPr>
+      <w:r>
+        <w:t xml:space="preserve">The </w:t>
       </w:r>
       <w:proofErr w:type="spellStart"/>
       <w:r>
-        <w:t>SysGen</w:t>
+        <w:t>setup.tcl</w:t>
       </w:r>
       <w:proofErr w:type="spellEnd"/>
       <w:r>
-        <w:t xml:space="preserve"> subsystem, the IPI Block design, the </w:t>
-      </w:r>
-      <w:proofErr w:type="spellStart"/>
-      <w:r>
-        <w:t>threeFlop</w:t>
-      </w:r>
-      <w:proofErr w:type="spellEnd"/>
-      <w:r>
-        <w:t xml:space="preserve"> instance from lab1</w:t>
-      </w:r>
-    </w:p>
-    <w:p>
-      <w:pPr>
-        <w:pStyle w:val="ListParagraph"/>
-        <w:numPr>
-          <w:ilvl w:val="0"/>
-          <w:numId w:val="25"/>
-        </w:numPr>
-      </w:pPr>
-      <w:r>
-        <w:t>What steps to learn here?</w:t>
-      </w:r>
-    </w:p>
-    <w:p>
-      <w:pPr>
-        <w:pStyle w:val="ListParagraph"/>
-        <w:numPr>
-          <w:ilvl w:val="0"/>
-          <w:numId w:val="25"/>
-        </w:numPr>
-      </w:pPr>
-      <w:r>
-        <w:t>What files to begin with?</w:t>
+        <w:t xml:space="preserve"> under the scripts directory</w:t>
       </w:r>
     </w:p>
     <w:p>
       <w:pPr>
         <w:pStyle w:val="Heading2"/>
       </w:pPr>
-      <w:bookmarkStart w:id="27" w:name="_Toc395689274"/>
-      <w:r>
-        <w:t>Lab Files</w:t>
-      </w:r>
-      <w:bookmarkEnd w:id="27"/>
-    </w:p>
-    <w:p>
-      <w:r>
-        <w:t>The lab files contain the following new files to get started:</w:t>
-      </w:r>
-    </w:p>
-    <w:p>
-      <w:pPr>
-        <w:pStyle w:val="ListParagraph"/>
-        <w:numPr>
-          <w:ilvl w:val="0"/>
-          <w:numId w:val="34"/>
-        </w:numPr>
-      </w:pPr>
-      <w:r>
-        <w:t xml:space="preserve">The </w:t>
-      </w:r>
-      <w:proofErr w:type="spellStart"/>
-      <w:r>
-        <w:t>sysgen</w:t>
-      </w:r>
-      <w:proofErr w:type="spellEnd"/>
-      <w:r>
-        <w:t xml:space="preserve"> project under the directory </w:t>
-      </w:r>
-      <w:proofErr w:type="spellStart"/>
-      <w:r>
-        <w:t>dsp</w:t>
-      </w:r>
-      <w:proofErr w:type="spellEnd"/>
-      <w:r>
-        <w:t>/module_1_ext</w:t>
-      </w:r>
-    </w:p>
-    <w:p>
-      <w:pPr>
-        <w:pStyle w:val="ListParagraph"/>
-      </w:pPr>
-    </w:p>
-    <w:p>
-      <w:pPr>
-        <w:pStyle w:val="ListParagraph"/>
-        <w:numPr>
-          <w:ilvl w:val="0"/>
-          <w:numId w:val="34"/>
-        </w:numPr>
-      </w:pPr>
-      <w:r>
-        <w:t xml:space="preserve">The top level file, </w:t>
-      </w:r>
-      <w:proofErr w:type="spellStart"/>
-      <w:r>
-        <w:t>top.v</w:t>
-      </w:r>
-      <w:proofErr w:type="spellEnd"/>
-      <w:r>
-        <w:t>, under the directory hdl/top</w:t>
-      </w:r>
-    </w:p>
-    <w:p>
-      <w:pPr>
-        <w:pStyle w:val="ListParagraph"/>
-      </w:pPr>
-    </w:p>
-    <w:p>
-      <w:pPr>
-        <w:pStyle w:val="ListParagraph"/>
-        <w:numPr>
-          <w:ilvl w:val="0"/>
-          <w:numId w:val="34"/>
-        </w:numPr>
-      </w:pPr>
-      <w:r>
-        <w:t xml:space="preserve">The </w:t>
-      </w:r>
-      <w:proofErr w:type="spellStart"/>
-      <w:r>
-        <w:t>setup.tcl</w:t>
-      </w:r>
-      <w:proofErr w:type="spellEnd"/>
-      <w:r>
-        <w:t xml:space="preserve"> under the scripts directory</w:t>
-      </w:r>
-    </w:p>
-    <w:p>
-      <w:pPr>
-        <w:pStyle w:val="Heading2"/>
-      </w:pPr>
-      <w:bookmarkStart w:id="28" w:name="_Toc395689275"/>
+      <w:bookmarkStart w:id="32" w:name="_Toc395689275"/>
+      <w:bookmarkStart w:id="33" w:name="_Toc395779948"/>
       <w:r>
         <w:t>Lab Procedure</w:t>
       </w:r>
-      <w:bookmarkEnd w:id="28"/>
+      <w:bookmarkEnd w:id="32"/>
+      <w:bookmarkEnd w:id="33"/>
     </w:p>
     <w:p>
       <w:pPr>
@@ -11962,15 +12081,7 @@
         </w:numPr>
       </w:pPr>
       <w:r>
-        <w:t xml:space="preserve">The entire </w:t>
-      </w:r>
-      <w:proofErr w:type="spellStart"/>
-      <w:r>
-        <w:t>SysGen</w:t>
-      </w:r>
-      <w:proofErr w:type="spellEnd"/>
-      <w:r>
-        <w:t xml:space="preserve"> subsystem is fully generated under the </w:t>
+        <w:t xml:space="preserve">The entire SysGen subsystem is fully generated under the </w:t>
       </w:r>
       <w:proofErr w:type="spellStart"/>
       <w:r>
@@ -12216,124 +12327,123 @@
         </w:numPr>
       </w:pPr>
       <w:r>
-        <w:t xml:space="preserve">The </w:t>
+        <w:t>The threeFlop instance from lab1.</w:t>
+      </w:r>
+    </w:p>
+    <w:p>
+      <w:pPr>
+        <w:pStyle w:val="ListParagraph"/>
+      </w:pPr>
+    </w:p>
+    <w:p>
+      <w:pPr>
+        <w:pStyle w:val="ListParagraph"/>
+        <w:numPr>
+          <w:ilvl w:val="0"/>
+          <w:numId w:val="35"/>
+        </w:numPr>
+      </w:pPr>
+      <w:r>
+        <w:t>Change to the work directory and copy the Makefile over from the scripts directory</w:t>
+      </w:r>
+    </w:p>
+    <w:p>
+      <w:pPr>
+        <w:pStyle w:val="ListParagraph"/>
+      </w:pPr>
+    </w:p>
+    <w:p>
+      <w:pPr>
+        <w:pStyle w:val="ListParagraph"/>
+        <w:numPr>
+          <w:ilvl w:val="0"/>
+          <w:numId w:val="35"/>
+        </w:numPr>
+      </w:pPr>
+      <w:r>
+        <w:lastRenderedPageBreak/>
+        <w:t>Run make setup to ensure that the project is created without any issues</w:t>
+      </w:r>
+    </w:p>
+    <w:p>
+      <w:pPr>
+        <w:pStyle w:val="ListParagraph"/>
+      </w:pPr>
+    </w:p>
+    <w:p>
+      <w:pPr>
+        <w:pStyle w:val="ListParagraph"/>
+        <w:numPr>
+          <w:ilvl w:val="0"/>
+          <w:numId w:val="35"/>
+        </w:numPr>
+      </w:pPr>
+      <w:r>
+        <w:t>If the above step is successful, run make all to compile the project</w:t>
+      </w:r>
+    </w:p>
+    <w:p>
+      <w:pPr>
+        <w:pStyle w:val="ListParagraph"/>
+      </w:pPr>
+    </w:p>
+    <w:p>
+      <w:pPr>
+        <w:pStyle w:val="ListParagraph"/>
+        <w:numPr>
+          <w:ilvl w:val="0"/>
+          <w:numId w:val="35"/>
+        </w:numPr>
+      </w:pPr>
+      <w:r>
+        <w:t>If the project compiles successfully the files can be checked in to revision control</w:t>
+      </w:r>
+    </w:p>
+    <w:p>
+      <w:pPr>
+        <w:pStyle w:val="ListParagraph"/>
+      </w:pPr>
+    </w:p>
+    <w:p>
+      <w:pPr>
+        <w:pStyle w:val="ListParagraph"/>
+        <w:numPr>
+          <w:ilvl w:val="0"/>
+          <w:numId w:val="35"/>
+        </w:numPr>
+      </w:pPr>
+      <w:r>
+        <w:t>Check in all the required files under revision control (</w:t>
       </w:r>
       <w:proofErr w:type="spellStart"/>
       <w:r>
-        <w:t>threeFlop</w:t>
+        <w:t>setup.tcl</w:t>
       </w:r>
       <w:proofErr w:type="spellEnd"/>
       <w:r>
-        <w:t xml:space="preserve"> instance from lab1.</w:t>
-      </w:r>
-    </w:p>
-    <w:p>
-      <w:pPr>
-        <w:pStyle w:val="ListParagraph"/>
-      </w:pPr>
-    </w:p>
-    <w:p>
-      <w:pPr>
-        <w:pStyle w:val="ListParagraph"/>
-        <w:numPr>
-          <w:ilvl w:val="0"/>
-          <w:numId w:val="35"/>
-        </w:numPr>
-      </w:pPr>
-      <w:r>
-        <w:lastRenderedPageBreak/>
-        <w:t>Change to the work directory and copy the Makefile over from the scripts directory</w:t>
-      </w:r>
-    </w:p>
-    <w:p>
-      <w:pPr>
-        <w:pStyle w:val="ListParagraph"/>
-      </w:pPr>
-    </w:p>
-    <w:p>
-      <w:pPr>
-        <w:pStyle w:val="ListParagraph"/>
-        <w:numPr>
-          <w:ilvl w:val="0"/>
-          <w:numId w:val="35"/>
-        </w:numPr>
-      </w:pPr>
-      <w:r>
-        <w:t>Run make setup to ensure that the project is created without any issues</w:t>
-      </w:r>
-    </w:p>
-    <w:p>
-      <w:pPr>
-        <w:pStyle w:val="ListParagraph"/>
-      </w:pPr>
-    </w:p>
-    <w:p>
-      <w:pPr>
-        <w:pStyle w:val="ListParagraph"/>
-        <w:numPr>
-          <w:ilvl w:val="0"/>
-          <w:numId w:val="35"/>
-        </w:numPr>
-      </w:pPr>
-      <w:r>
-        <w:t>If the above step is successful, run make all to compile the project</w:t>
-      </w:r>
-    </w:p>
-    <w:p>
-      <w:pPr>
-        <w:pStyle w:val="ListParagraph"/>
-      </w:pPr>
-    </w:p>
-    <w:p>
-      <w:pPr>
-        <w:pStyle w:val="ListParagraph"/>
-        <w:numPr>
-          <w:ilvl w:val="0"/>
-          <w:numId w:val="35"/>
-        </w:numPr>
-      </w:pPr>
-      <w:r>
-        <w:t>If the project compiles successfully the files can be checked in to revision control</w:t>
-      </w:r>
-    </w:p>
-    <w:p>
-      <w:pPr>
-        <w:pStyle w:val="ListParagraph"/>
-      </w:pPr>
-    </w:p>
-    <w:p>
-      <w:pPr>
-        <w:pStyle w:val="ListParagraph"/>
-        <w:numPr>
-          <w:ilvl w:val="0"/>
-          <w:numId w:val="35"/>
-        </w:numPr>
-      </w:pPr>
-      <w:r>
-        <w:t>Check in all the required files under revision control (</w:t>
+        <w:t xml:space="preserve"> and </w:t>
       </w:r>
       <w:proofErr w:type="spellStart"/>
       <w:r>
-        <w:t>setup.tcl</w:t>
+        <w:t>top.v</w:t>
       </w:r>
       <w:proofErr w:type="spellEnd"/>
       <w:r>
-        <w:t xml:space="preserve"> and </w:t>
-      </w:r>
-      <w:proofErr w:type="spellStart"/>
-      <w:r>
-        <w:t>top.v</w:t>
-      </w:r>
-      <w:proofErr w:type="spellEnd"/>
-      <w:r>
         <w:t>)</w:t>
       </w:r>
     </w:p>
     <w:p>
       <w:pPr>
-        <w:pStyle w:val="Heading1"/>
-      </w:pPr>
-      <w:r>
+        <w:rPr>
+          <w:sz w:val="28"/>
+          <w:szCs w:val="28"/>
+        </w:rPr>
+      </w:pPr>
+      <w:r>
+        <w:rPr>
+          <w:sz w:val="28"/>
+          <w:szCs w:val="28"/>
+        </w:rPr>
         <w:t xml:space="preserve">Congratulations! You have now finished the Revision Control Lab. </w:t>
       </w:r>
     </w:p>
@@ -17047,7 +17157,7 @@
 </file>
 
 <file path=customXml/itemProps1.xml><?xml version="1.0" encoding="utf-8"?>
-<ds:datastoreItem xmlns:ds="http://schemas.openxmlformats.org/officeDocument/2006/customXml" ds:itemID="{B002BDF9-059D-4E72-9A6C-1C24D1BAD6C1}">
+<ds:datastoreItem xmlns:ds="http://schemas.openxmlformats.org/officeDocument/2006/customXml" ds:itemID="{1100F4A4-A323-4CE1-91D0-EEE47838463A}">
   <ds:schemaRefs>
     <ds:schemaRef ds:uri="http://schemas.openxmlformats.org/officeDocument/2006/bibliography"/>
   </ds:schemaRefs>

</xml_diff>

<commit_message>
commit after adding lab6
</commit_message>
<xml_diff>
--- a/doc/tscVersionControl.docx
+++ b/doc/tscVersionControl.docx
@@ -2382,7 +2382,15 @@
       </w:r>
       <w:proofErr w:type="spellEnd"/>
       <w:r>
-        <w:t xml:space="preserve"> are directories lab1, lab2, lab3, and lab? which contain the files for each lab.</w:t>
+        <w:t xml:space="preserve"> are directories lab1, lab2, lab3, and lab? </w:t>
+      </w:r>
+      <w:proofErr w:type="gramStart"/>
+      <w:r>
+        <w:t>which</w:t>
+      </w:r>
+      <w:proofErr w:type="gramEnd"/>
+      <w:r>
+        <w:t xml:space="preserve"> contain the files for each lab.</w:t>
       </w:r>
     </w:p>
     <w:p>
@@ -2549,7 +2557,11 @@
     </w:p>
     <w:p>
       <w:r>
-        <w:t>Copy the lab1 contents (not lab1 itself) into your root location, for example C:\tsc14\revision_control_labs.  Then when you begin Lab 1, your directory</w:t>
+        <w:t xml:space="preserve">Copy the lab1 contents (not lab1 itself) into your root location, for example C:\tsc14\revision_control_labs.  </w:t>
+      </w:r>
+      <w:proofErr w:type="gramStart"/>
+      <w:r>
+        <w:t>Then when you begin Lab 1, your directory</w:t>
       </w:r>
       <w:r>
         <w:t xml:space="preserve"> structure</w:t>
@@ -2557,6 +2569,7 @@
       <w:r>
         <w:t xml:space="preserve"> looks like this:</w:t>
       </w:r>
+      <w:proofErr w:type="gramEnd"/>
     </w:p>
     <w:p>
       <w:pPr>
@@ -2639,8 +2652,13 @@
       </w:r>
     </w:p>
     <w:p>
-      <w:r>
-        <w:t>so to begin lab2, you copy ip.tcl to:</w:t>
+      <w:proofErr w:type="gramStart"/>
+      <w:r>
+        <w:t>so</w:t>
+      </w:r>
+      <w:proofErr w:type="gramEnd"/>
+      <w:r>
+        <w:t xml:space="preserve"> to begin lab2, you copy ip.tcl to:</w:t>
       </w:r>
     </w:p>
     <w:p>
@@ -2669,7 +2687,15 @@
       </w:pPr>
       <w:bookmarkStart w:id="4" w:name="_Toc395779923"/>
       <w:r>
-        <w:t xml:space="preserve">Lab 1 : </w:t>
+        <w:t xml:space="preserve">Lab </w:t>
+      </w:r>
+      <w:proofErr w:type="gramStart"/>
+      <w:r>
+        <w:t>1 :</w:t>
+      </w:r>
+      <w:proofErr w:type="gramEnd"/>
+      <w:r>
+        <w:t xml:space="preserve"> </w:t>
       </w:r>
       <w:r>
         <w:t>RTL P</w:t>
@@ -2825,9 +2851,11 @@
       </w:r>
     </w:p>
     <w:p>
+      <w:proofErr w:type="gramStart"/>
       <w:r>
         <w:t>call</w:t>
       </w:r>
+      <w:proofErr w:type="gramEnd"/>
       <w:r>
         <w:t xml:space="preserve"> </w:t>
       </w:r>
@@ -2865,7 +2893,15 @@
       </w:r>
       <w:proofErr w:type="spellEnd"/>
       <w:r>
-        <w:t xml:space="preserve">, cp, </w:t>
+        <w:t xml:space="preserve">, </w:t>
+      </w:r>
+      <w:proofErr w:type="spellStart"/>
+      <w:r>
+        <w:t>cp</w:t>
+      </w:r>
+      <w:proofErr w:type="spellEnd"/>
+      <w:r>
+        <w:t xml:space="preserve">, </w:t>
       </w:r>
       <w:proofErr w:type="spellStart"/>
       <w:r>
@@ -3055,7 +3091,15 @@
     </w:p>
     <w:p>
       <w:r>
-        <w:t xml:space="preserve">The Git shell functions just like a bash shell and is pre-configured to run git commands. On Windows the pathname to the </w:t>
+        <w:t xml:space="preserve">The Git shell </w:t>
+      </w:r>
+      <w:proofErr w:type="gramStart"/>
+      <w:r>
+        <w:t>functions just like a bash shell and is</w:t>
+      </w:r>
+      <w:proofErr w:type="gramEnd"/>
+      <w:r>
+        <w:t xml:space="preserve"> pre-configured to run git commands. On Windows the pathname to the </w:t>
       </w:r>
       <w:r>
         <w:rPr>
@@ -3488,7 +3532,11 @@
         <w:t xml:space="preserve">make </w:t>
       </w:r>
       <w:r>
-        <w:t xml:space="preserve">on the command line. When finished the Makefile can be checked </w:t>
+        <w:t xml:space="preserve">on the command line. </w:t>
+      </w:r>
+      <w:proofErr w:type="gramStart"/>
+      <w:r>
+        <w:t xml:space="preserve">When finished the Makefile can be checked </w:t>
       </w:r>
       <w:r>
         <w:t xml:space="preserve">back </w:t>
@@ -3496,6 +3544,7 @@
       <w:r>
         <w:t>in to the scripts directory.</w:t>
       </w:r>
+      <w:proofErr w:type="gramEnd"/>
     </w:p>
     <w:p>
       <w:pPr>
@@ -3519,7 +3568,15 @@
         <w:t>Complete the</w:t>
       </w:r>
       <w:r>
-        <w:t xml:space="preserve"> Tcl script </w:t>
+        <w:t xml:space="preserve"> </w:t>
+      </w:r>
+      <w:proofErr w:type="spellStart"/>
+      <w:r>
+        <w:t>Tcl</w:t>
+      </w:r>
+      <w:proofErr w:type="spellEnd"/>
+      <w:r>
+        <w:t xml:space="preserve"> script </w:t>
       </w:r>
       <w:r>
         <w:t xml:space="preserve">named </w:t>
@@ -4062,11 +4119,19 @@
       <w:r>
         <w:t xml:space="preserve">lect a newly created repository with </w:t>
       </w:r>
-      <w:r>
-        <w:rPr>
-          <w:b/>
-        </w:rPr>
-        <w:t>Untracked files</w:t>
+      <w:proofErr w:type="gramStart"/>
+      <w:r>
+        <w:rPr>
+          <w:b/>
+        </w:rPr>
+        <w:t>Untracked</w:t>
+      </w:r>
+      <w:proofErr w:type="gramEnd"/>
+      <w:r>
+        <w:rPr>
+          <w:b/>
+        </w:rPr>
+        <w:t xml:space="preserve"> files</w:t>
       </w:r>
       <w:r>
         <w:t>.</w:t>
@@ -4083,12 +4148,14 @@
       <w:r>
         <w:t xml:space="preserve">Check in the </w:t>
       </w:r>
+      <w:proofErr w:type="gramStart"/>
       <w:r>
         <w:rPr>
           <w:b/>
         </w:rPr>
         <w:t>hdl</w:t>
       </w:r>
+      <w:proofErr w:type="gramEnd"/>
       <w:r>
         <w:t xml:space="preserve">, </w:t>
       </w:r>
@@ -4140,11 +4207,19 @@
           <w:numId w:val="5"/>
         </w:numPr>
       </w:pPr>
-      <w:r>
-        <w:rPr>
-          <w:b/>
-        </w:rPr>
-        <w:t xml:space="preserve">git add &lt;filename(s) or directory name(s)&gt; </w:t>
+      <w:proofErr w:type="gramStart"/>
+      <w:r>
+        <w:rPr>
+          <w:b/>
+        </w:rPr>
+        <w:t>git</w:t>
+      </w:r>
+      <w:proofErr w:type="gramEnd"/>
+      <w:r>
+        <w:rPr>
+          <w:b/>
+        </w:rPr>
+        <w:t xml:space="preserve"> add &lt;filename(s) or directory name(s)&gt; </w:t>
       </w:r>
       <w:r>
         <w:t xml:space="preserve"> to stage files for a commit.</w:t>
@@ -4458,8 +4533,13 @@
           <w:numId w:val="8"/>
         </w:numPr>
       </w:pPr>
-      <w:r>
-        <w:t>scripts/ip.tcl: This is a template file where you will add the Tcl required to build the IP from scratch.</w:t>
+      <w:proofErr w:type="gramStart"/>
+      <w:r>
+        <w:t>scripts/ip.tcl</w:t>
+      </w:r>
+      <w:proofErr w:type="gramEnd"/>
+      <w:r>
+        <w:t>: This is a template file where you will add the Tcl required to build the IP from scratch.</w:t>
       </w:r>
     </w:p>
     <w:p>
@@ -4470,8 +4550,13 @@
           <w:numId w:val="8"/>
         </w:numPr>
       </w:pPr>
-      <w:r>
-        <w:t>hdl/</w:t>
+      <w:proofErr w:type="spellStart"/>
+      <w:r>
+        <w:t>hdl</w:t>
+      </w:r>
+      <w:proofErr w:type="spellEnd"/>
+      <w:r>
+        <w:t>/</w:t>
       </w:r>
       <w:r>
         <w:t>top/</w:t>
@@ -4499,8 +4584,13 @@
           <w:numId w:val="8"/>
         </w:numPr>
       </w:pPr>
-      <w:r>
-        <w:t>hdl/top/</w:t>
+      <w:proofErr w:type="spellStart"/>
+      <w:r>
+        <w:t>hdl</w:t>
+      </w:r>
+      <w:proofErr w:type="spellEnd"/>
+      <w:r>
+        <w:t>/top/</w:t>
       </w:r>
       <w:proofErr w:type="spellStart"/>
       <w:r>
@@ -4522,16 +4612,29 @@
           <w:numId w:val="8"/>
         </w:numPr>
       </w:pPr>
-      <w:r>
-        <w:t>hdl/top/</w:t>
-      </w:r>
       <w:proofErr w:type="spellStart"/>
       <w:r>
+        <w:t>hdl</w:t>
+      </w:r>
+      <w:proofErr w:type="spellEnd"/>
+      <w:r>
+        <w:t>/top/</w:t>
+      </w:r>
+      <w:proofErr w:type="spellStart"/>
+      <w:r>
         <w:t>shift.v</w:t>
       </w:r>
       <w:proofErr w:type="spellEnd"/>
       <w:r>
-        <w:t>: Shift register logic used inside the IP wrapper.</w:t>
+        <w:t xml:space="preserve">: Shift </w:t>
+      </w:r>
+      <w:proofErr w:type="gramStart"/>
+      <w:r>
+        <w:t>register</w:t>
+      </w:r>
+      <w:proofErr w:type="gramEnd"/>
+      <w:r>
+        <w:t xml:space="preserve"> logic used inside the IP wrapper.</w:t>
       </w:r>
     </w:p>
     <w:p>
@@ -4542,14 +4645,21 @@
           <w:numId w:val="8"/>
         </w:numPr>
       </w:pPr>
-      <w:r>
-        <w:t>xdc/</w:t>
-      </w:r>
       <w:proofErr w:type="spellStart"/>
+      <w:proofErr w:type="gramStart"/>
+      <w:r>
+        <w:t>xdc</w:t>
+      </w:r>
+      <w:proofErr w:type="spellEnd"/>
+      <w:r>
+        <w:t>/</w:t>
+      </w:r>
+      <w:proofErr w:type="spellStart"/>
       <w:r>
         <w:t>top.xdc</w:t>
       </w:r>
       <w:proofErr w:type="spellEnd"/>
+      <w:proofErr w:type="gramEnd"/>
       <w:r>
         <w:t>: An updated XDC constraints file.</w:t>
       </w:r>
@@ -4647,12 +4757,14 @@
       <w:r>
         <w:t xml:space="preserve"> in the root directory, same level as </w:t>
       </w:r>
+      <w:proofErr w:type="gramStart"/>
       <w:r>
         <w:rPr>
           <w:b/>
         </w:rPr>
         <w:t>hdl</w:t>
       </w:r>
+      <w:proofErr w:type="gramEnd"/>
       <w:r>
         <w:t>. This is where we will store the AXI IIC IP output products.</w:t>
       </w:r>
@@ -4785,12 +4897,14 @@
       <w:r>
         <w:t xml:space="preserve">When prompted, </w:t>
       </w:r>
+      <w:proofErr w:type="gramStart"/>
       <w:r>
         <w:rPr>
           <w:b/>
         </w:rPr>
         <w:t>Generate</w:t>
       </w:r>
+      <w:proofErr w:type="gramEnd"/>
       <w:r>
         <w:t xml:space="preserve"> the output products and move the synthesis run to the Background.</w:t>
       </w:r>
@@ -5950,10 +6064,26 @@
         <w:rPr>
           <w:b/>
         </w:rPr>
-        <w:t>git add .</w:t>
-      </w:r>
-      <w:r>
-        <w:t xml:space="preserve"> in your root directory and </w:t>
+        <w:t xml:space="preserve">git </w:t>
+      </w:r>
+      <w:proofErr w:type="gramStart"/>
+      <w:r>
+        <w:rPr>
+          <w:b/>
+        </w:rPr>
+        <w:t>add .</w:t>
+      </w:r>
+      <w:proofErr w:type="gramEnd"/>
+      <w:r>
+        <w:t xml:space="preserve"> </w:t>
+      </w:r>
+      <w:proofErr w:type="gramStart"/>
+      <w:r>
+        <w:t>in</w:t>
+      </w:r>
+      <w:proofErr w:type="gramEnd"/>
+      <w:r>
+        <w:t xml:space="preserve"> your root directory and </w:t>
       </w:r>
       <w:r>
         <w:rPr>
@@ -6000,7 +6130,15 @@
         <w:t>hdl/top</w:t>
       </w:r>
       <w:r>
-        <w:t xml:space="preserve"> to your hdl directory to OVERWRITE the existing </w:t>
+        <w:t xml:space="preserve"> to your </w:t>
+      </w:r>
+      <w:proofErr w:type="gramStart"/>
+      <w:r>
+        <w:t>hdl</w:t>
+      </w:r>
+      <w:proofErr w:type="gramEnd"/>
+      <w:r>
+        <w:t xml:space="preserve"> directory to OVERWRITE the existing </w:t>
       </w:r>
       <w:r>
         <w:rPr>
@@ -6023,28 +6161,52 @@
       <w:r>
         <w:t xml:space="preserve">Copy </w:t>
       </w:r>
-      <w:r>
-        <w:rPr>
-          <w:b/>
-        </w:rPr>
-        <w:t>xdc/</w:t>
-      </w:r>
       <w:proofErr w:type="spellStart"/>
       <w:r>
         <w:rPr>
           <w:b/>
         </w:rPr>
+        <w:t>xdc</w:t>
+      </w:r>
+      <w:proofErr w:type="spellEnd"/>
+      <w:r>
+        <w:rPr>
+          <w:b/>
+        </w:rPr>
+        <w:t>/</w:t>
+      </w:r>
+      <w:proofErr w:type="spellStart"/>
+      <w:r>
+        <w:rPr>
+          <w:b/>
+        </w:rPr>
         <w:t>top.xdc</w:t>
       </w:r>
       <w:proofErr w:type="spellEnd"/>
       <w:r>
-        <w:t xml:space="preserve"> to your xdc directory to OVERWRITE the existing </w:t>
-      </w:r>
-      <w:r>
-        <w:rPr>
-          <w:b/>
-        </w:rPr>
-        <w:t>xdc/</w:t>
+        <w:t xml:space="preserve"> to your </w:t>
+      </w:r>
+      <w:proofErr w:type="spellStart"/>
+      <w:r>
+        <w:t>xdc</w:t>
+      </w:r>
+      <w:proofErr w:type="spellEnd"/>
+      <w:r>
+        <w:t xml:space="preserve"> directory to OVERWRITE the existing </w:t>
+      </w:r>
+      <w:proofErr w:type="spellStart"/>
+      <w:r>
+        <w:rPr>
+          <w:b/>
+        </w:rPr>
+        <w:t>xdc</w:t>
+      </w:r>
+      <w:proofErr w:type="spellEnd"/>
+      <w:r>
+        <w:rPr>
+          <w:b/>
+        </w:rPr>
+        <w:t>/</w:t>
       </w:r>
       <w:proofErr w:type="spellStart"/>
       <w:r>
@@ -6099,7 +6261,15 @@
         </w:numPr>
       </w:pPr>
       <w:r>
-        <w:t>Add the missing hdl files.</w:t>
+        <w:t xml:space="preserve">Add the missing </w:t>
+      </w:r>
+      <w:proofErr w:type="gramStart"/>
+      <w:r>
+        <w:t>hdl</w:t>
+      </w:r>
+      <w:proofErr w:type="gramEnd"/>
+      <w:r>
+        <w:t xml:space="preserve"> files.</w:t>
       </w:r>
     </w:p>
     <w:p>
@@ -6665,6 +6835,7 @@
           <w:numId w:val="8"/>
         </w:numPr>
       </w:pPr>
+      <w:proofErr w:type="gramStart"/>
       <w:r>
         <w:t>scripts/</w:t>
       </w:r>
@@ -6672,7 +6843,11 @@
         <w:t>bd_gen</w:t>
       </w:r>
       <w:r>
-        <w:t xml:space="preserve">.tcl: This is a template file where you will add the Tcl required to build the </w:t>
+        <w:t>.tcl</w:t>
+      </w:r>
+      <w:proofErr w:type="gramEnd"/>
+      <w:r>
+        <w:t xml:space="preserve">: This is a template file where you will add the Tcl required to build the </w:t>
       </w:r>
       <w:r>
         <w:t>block design</w:t>
@@ -6721,16 +6896,26 @@
           <w:numId w:val="8"/>
         </w:numPr>
       </w:pPr>
-      <w:r>
-        <w:t>hdl/top/</w:t>
-      </w:r>
       <w:proofErr w:type="spellStart"/>
       <w:r>
+        <w:t>hdl</w:t>
+      </w:r>
+      <w:proofErr w:type="spellEnd"/>
+      <w:r>
+        <w:t>/top/</w:t>
+      </w:r>
+      <w:proofErr w:type="spellStart"/>
+      <w:proofErr w:type="gramStart"/>
+      <w:r>
         <w:t>top.v</w:t>
       </w:r>
       <w:proofErr w:type="spellEnd"/>
       <w:r>
-        <w:t xml:space="preserve"> : This is a new top level design that instantiates the block design.</w:t>
+        <w:t xml:space="preserve"> :</w:t>
+      </w:r>
+      <w:proofErr w:type="gramEnd"/>
+      <w:r>
+        <w:t xml:space="preserve"> This is a new top level design that instantiates the block design.</w:t>
       </w:r>
     </w:p>
     <w:p>
@@ -6741,14 +6926,21 @@
           <w:numId w:val="8"/>
         </w:numPr>
       </w:pPr>
-      <w:r>
-        <w:t>xdc/</w:t>
-      </w:r>
       <w:proofErr w:type="spellStart"/>
+      <w:proofErr w:type="gramStart"/>
+      <w:r>
+        <w:t>xdc</w:t>
+      </w:r>
+      <w:proofErr w:type="spellEnd"/>
+      <w:r>
+        <w:t>/</w:t>
+      </w:r>
+      <w:proofErr w:type="spellStart"/>
       <w:r>
         <w:t>top.xdc</w:t>
       </w:r>
       <w:proofErr w:type="spellEnd"/>
+      <w:proofErr w:type="gramEnd"/>
       <w:r>
         <w:t>: This is an updated XDC constraints file.</w:t>
       </w:r>
@@ -6761,16 +6953,29 @@
           <w:numId w:val="8"/>
         </w:numPr>
       </w:pPr>
-      <w:r>
-        <w:t>xdc/</w:t>
-      </w:r>
       <w:proofErr w:type="spellStart"/>
       <w:r>
-        <w:t>top_io.xdc</w:t>
+        <w:t>xdc</w:t>
       </w:r>
       <w:proofErr w:type="spellEnd"/>
       <w:r>
-        <w:t xml:space="preserve"> : This XDC file contains the IOSTD and PACKAGE_PIN constraints for generating a bitstream.</w:t>
+        <w:t>/</w:t>
+      </w:r>
+      <w:proofErr w:type="spellStart"/>
+      <w:r>
+        <w:t>top_</w:t>
+      </w:r>
+      <w:proofErr w:type="gramStart"/>
+      <w:r>
+        <w:t>io.xdc</w:t>
+      </w:r>
+      <w:proofErr w:type="spellEnd"/>
+      <w:r>
+        <w:t xml:space="preserve"> :</w:t>
+      </w:r>
+      <w:proofErr w:type="gramEnd"/>
+      <w:r>
+        <w:t xml:space="preserve"> This XDC file contains the IOSTD and PACKAGE_PIN constraints for generating a bitstream.</w:t>
       </w:r>
     </w:p>
     <w:p>
@@ -7234,6 +7439,7 @@
         <w:t>-</w:t>
       </w:r>
       <w:proofErr w:type="spellStart"/>
+      <w:proofErr w:type="gramStart"/>
       <w:r>
         <w:rPr>
           <w:b/>
@@ -7247,8 +7453,17 @@
         </w:rPr>
         <w:t xml:space="preserve"> .</w:t>
       </w:r>
-      <w:r>
-        <w:t xml:space="preserve"> so the necessary project files are deposited into the current working directory ‘.’</w:t>
+      <w:proofErr w:type="gramEnd"/>
+      <w:r>
+        <w:t xml:space="preserve"> </w:t>
+      </w:r>
+      <w:proofErr w:type="gramStart"/>
+      <w:r>
+        <w:t>so</w:t>
+      </w:r>
+      <w:proofErr w:type="gramEnd"/>
+      <w:r>
+        <w:t xml:space="preserve"> the necessary project files are deposited into the current working directory ‘.’</w:t>
       </w:r>
     </w:p>
     <w:p>
@@ -7279,6 +7494,7 @@
         <w:t xml:space="preserve"> -</w:t>
       </w:r>
       <w:proofErr w:type="spellStart"/>
+      <w:proofErr w:type="gramStart"/>
       <w:r>
         <w:rPr>
           <w:rFonts w:ascii="Courier New" w:hAnsi="Courier New" w:cs="Courier New"/>
@@ -7294,7 +7510,16 @@
           <w:b/>
           <w:sz w:val="20"/>
         </w:rPr>
-        <w:t xml:space="preserve"> . $</w:t>
+        <w:t xml:space="preserve"> .</w:t>
+      </w:r>
+      <w:proofErr w:type="gramEnd"/>
+      <w:r>
+        <w:rPr>
+          <w:rFonts w:ascii="Courier New" w:hAnsi="Courier New" w:cs="Courier New"/>
+          <w:b/>
+          <w:sz w:val="20"/>
+        </w:rPr>
+        <w:t xml:space="preserve"> $</w:t>
       </w:r>
       <w:proofErr w:type="spellStart"/>
       <w:r>
@@ -7760,6 +7985,7 @@
           <w:numId w:val="14"/>
         </w:numPr>
       </w:pPr>
+      <w:proofErr w:type="gramStart"/>
       <w:r>
         <w:t xml:space="preserve">Check in the </w:t>
       </w:r>
@@ -7776,7 +8002,14 @@
         <w:rPr>
           <w:b/>
         </w:rPr>
-        <w:t xml:space="preserve">git add </w:t>
+        <w:t>git add</w:t>
+      </w:r>
+      <w:proofErr w:type="gramEnd"/>
+      <w:r>
+        <w:rPr>
+          <w:b/>
+        </w:rPr>
+        <w:t xml:space="preserve"> </w:t>
       </w:r>
       <w:r>
         <w:t xml:space="preserve">and </w:t>
@@ -7873,10 +8106,26 @@
         <w:rPr>
           <w:b/>
         </w:rPr>
-        <w:t>git add .</w:t>
-      </w:r>
-      <w:r>
-        <w:t xml:space="preserve"> in your root directory and </w:t>
+        <w:t xml:space="preserve">git </w:t>
+      </w:r>
+      <w:proofErr w:type="gramStart"/>
+      <w:r>
+        <w:rPr>
+          <w:b/>
+        </w:rPr>
+        <w:t>add .</w:t>
+      </w:r>
+      <w:proofErr w:type="gramEnd"/>
+      <w:r>
+        <w:t xml:space="preserve"> </w:t>
+      </w:r>
+      <w:proofErr w:type="gramStart"/>
+      <w:r>
+        <w:t>in</w:t>
+      </w:r>
+      <w:proofErr w:type="gramEnd"/>
+      <w:r>
+        <w:t xml:space="preserve"> your root directory and </w:t>
       </w:r>
       <w:r>
         <w:rPr>
@@ -7916,16 +8165,26 @@
           <w:numId w:val="14"/>
         </w:numPr>
       </w:pPr>
-      <w:r>
-        <w:t>hdl/top/</w:t>
-      </w:r>
       <w:proofErr w:type="spellStart"/>
       <w:r>
+        <w:t>hdl</w:t>
+      </w:r>
+      <w:proofErr w:type="spellEnd"/>
+      <w:r>
+        <w:t>/top/</w:t>
+      </w:r>
+      <w:proofErr w:type="spellStart"/>
+      <w:proofErr w:type="gramStart"/>
+      <w:r>
         <w:t>top.v</w:t>
       </w:r>
       <w:proofErr w:type="spellEnd"/>
       <w:r>
-        <w:t xml:space="preserve"> : This is a new top level design that instantiates the block design.</w:t>
+        <w:t xml:space="preserve"> :</w:t>
+      </w:r>
+      <w:proofErr w:type="gramEnd"/>
+      <w:r>
+        <w:t xml:space="preserve"> This is a new top level design that instantiates the block design.</w:t>
       </w:r>
     </w:p>
     <w:p>
@@ -7936,14 +8195,21 @@
           <w:numId w:val="14"/>
         </w:numPr>
       </w:pPr>
-      <w:r>
-        <w:t>xdc/</w:t>
-      </w:r>
       <w:proofErr w:type="spellStart"/>
+      <w:proofErr w:type="gramStart"/>
+      <w:r>
+        <w:t>xdc</w:t>
+      </w:r>
+      <w:proofErr w:type="spellEnd"/>
+      <w:r>
+        <w:t>/</w:t>
+      </w:r>
+      <w:proofErr w:type="spellStart"/>
       <w:r>
         <w:t>top.xdc</w:t>
       </w:r>
       <w:proofErr w:type="spellEnd"/>
+      <w:proofErr w:type="gramEnd"/>
       <w:r>
         <w:t>: This is an updated XDC constraints file.</w:t>
       </w:r>
@@ -7956,16 +8222,29 @@
           <w:numId w:val="14"/>
         </w:numPr>
       </w:pPr>
-      <w:r>
-        <w:t>xdc/</w:t>
-      </w:r>
       <w:proofErr w:type="spellStart"/>
       <w:r>
-        <w:t>top_io.xdc</w:t>
+        <w:t>xdc</w:t>
       </w:r>
       <w:proofErr w:type="spellEnd"/>
       <w:r>
-        <w:t xml:space="preserve"> : This XDC file contains the IOSTD and PACKAGE_PIN constraints for generating a bitstream.</w:t>
+        <w:t>/</w:t>
+      </w:r>
+      <w:proofErr w:type="spellStart"/>
+      <w:r>
+        <w:t>top_</w:t>
+      </w:r>
+      <w:proofErr w:type="gramStart"/>
+      <w:r>
+        <w:t>io.xdc</w:t>
+      </w:r>
+      <w:proofErr w:type="spellEnd"/>
+      <w:r>
+        <w:t xml:space="preserve"> :</w:t>
+      </w:r>
+      <w:proofErr w:type="gramEnd"/>
+      <w:r>
+        <w:t xml:space="preserve"> This XDC file contains the IOSTD and PACKAGE_PIN constraints for generating a bitstream.</w:t>
       </w:r>
     </w:p>
     <w:p>
@@ -8237,7 +8516,15 @@
         </w:numPr>
       </w:pPr>
       <w:r>
-        <w:t>Check in the new hdl sources.</w:t>
+        <w:t xml:space="preserve">Check in the new </w:t>
+      </w:r>
+      <w:proofErr w:type="gramStart"/>
+      <w:r>
+        <w:t>hdl</w:t>
+      </w:r>
+      <w:proofErr w:type="gramEnd"/>
+      <w:r>
+        <w:t xml:space="preserve"> sources.</w:t>
       </w:r>
     </w:p>
     <w:p>
@@ -8427,6 +8714,7 @@
           <w:numId w:val="8"/>
         </w:numPr>
       </w:pPr>
+      <w:proofErr w:type="gramStart"/>
       <w:r>
         <w:t>scripts/</w:t>
       </w:r>
@@ -8434,7 +8722,11 @@
         <w:t>bft_</w:t>
       </w:r>
       <w:r>
-        <w:t>cip.tcl: This is a template file where you will add the Tcl required to build the packaged IP from scratch.</w:t>
+        <w:t>cip.tcl</w:t>
+      </w:r>
+      <w:proofErr w:type="gramEnd"/>
+      <w:r>
+        <w:t>: This is a template file where you will add the Tcl required to build the packaged IP from scratch.</w:t>
       </w:r>
     </w:p>
     <w:p>
@@ -8445,8 +8737,13 @@
           <w:numId w:val="8"/>
         </w:numPr>
       </w:pPr>
-      <w:r>
-        <w:t>scripts/Makefile: The Makefile has been updated with a hint for setting up the relevant dependencies.</w:t>
+      <w:proofErr w:type="gramStart"/>
+      <w:r>
+        <w:t>scripts/Makefile</w:t>
+      </w:r>
+      <w:proofErr w:type="gramEnd"/>
+      <w:r>
+        <w:t>: The Makefile has been updated with a hint for setting up the relevant dependencies.</w:t>
       </w:r>
     </w:p>
     <w:p>
@@ -8655,12 +8952,14 @@
       <w:r>
         <w:t xml:space="preserve"> directory to your local </w:t>
       </w:r>
+      <w:proofErr w:type="gramStart"/>
       <w:r>
         <w:rPr>
           <w:b/>
         </w:rPr>
         <w:t>hdl</w:t>
       </w:r>
+      <w:proofErr w:type="gramEnd"/>
       <w:r>
         <w:t xml:space="preserve"> directory.</w:t>
       </w:r>
@@ -8760,12 +9059,14 @@
       <w:r>
         <w:t xml:space="preserve"> create a directory </w:t>
       </w:r>
+      <w:proofErr w:type="gramStart"/>
       <w:r>
         <w:rPr>
           <w:b/>
         </w:rPr>
         <w:t>hdl</w:t>
       </w:r>
+      <w:proofErr w:type="gramEnd"/>
       <w:r>
         <w:t xml:space="preserve"> to store the bft source files.</w:t>
       </w:r>
@@ -8803,12 +9104,14 @@
       <w:r>
         <w:t xml:space="preserve">from </w:t>
       </w:r>
+      <w:proofErr w:type="gramStart"/>
       <w:r>
         <w:rPr>
           <w:b/>
         </w:rPr>
         <w:t>hdl</w:t>
       </w:r>
+      <w:proofErr w:type="gramEnd"/>
       <w:r>
         <w:t xml:space="preserve"> to </w:t>
       </w:r>
@@ -8856,7 +9159,43 @@
           <w:b/>
           <w:sz w:val="20"/>
         </w:rPr>
-        <w:t>$ cp -r ../hdl/bft/* cip/bft/hdl</w:t>
+        <w:t xml:space="preserve">$ </w:t>
+      </w:r>
+      <w:proofErr w:type="gramStart"/>
+      <w:r>
+        <w:rPr>
+          <w:rFonts w:ascii="Courier New" w:hAnsi="Courier New" w:cs="Courier New"/>
+          <w:b/>
+          <w:sz w:val="20"/>
+        </w:rPr>
+        <w:t>cp</w:t>
+      </w:r>
+      <w:proofErr w:type="gramEnd"/>
+      <w:r>
+        <w:rPr>
+          <w:rFonts w:ascii="Courier New" w:hAnsi="Courier New" w:cs="Courier New"/>
+          <w:b/>
+          <w:sz w:val="20"/>
+        </w:rPr>
+        <w:t xml:space="preserve"> -r ../</w:t>
+      </w:r>
+      <w:proofErr w:type="gramStart"/>
+      <w:r>
+        <w:rPr>
+          <w:rFonts w:ascii="Courier New" w:hAnsi="Courier New" w:cs="Courier New"/>
+          <w:b/>
+          <w:sz w:val="20"/>
+        </w:rPr>
+        <w:t>hdl/</w:t>
+      </w:r>
+      <w:proofErr w:type="gramEnd"/>
+      <w:r>
+        <w:rPr>
+          <w:rFonts w:ascii="Courier New" w:hAnsi="Courier New" w:cs="Courier New"/>
+          <w:b/>
+          <w:sz w:val="20"/>
+        </w:rPr>
+        <w:t>bft/* cip/bft/hdl</w:t>
       </w:r>
     </w:p>
     <w:p>
@@ -9404,7 +9743,15 @@
         </w:numPr>
       </w:pPr>
       <w:r>
-        <w:t>Finish to launch the Package IP window where the IP can be further configured.</w:t>
+        <w:t xml:space="preserve">Finish </w:t>
+      </w:r>
+      <w:proofErr w:type="gramStart"/>
+      <w:r>
+        <w:t>to launch</w:t>
+      </w:r>
+      <w:proofErr w:type="gramEnd"/>
+      <w:r>
+        <w:t xml:space="preserve"> the Package IP window where the IP can be further configured.</w:t>
       </w:r>
     </w:p>
     <w:p>
@@ -9698,7 +10045,15 @@
         <w:t>utils.tcl</w:t>
       </w:r>
       <w:r>
-        <w:t xml:space="preserve"> and copying the bft hdl files into the appropriate locations.</w:t>
+        <w:t xml:space="preserve"> and copying the bft </w:t>
+      </w:r>
+      <w:proofErr w:type="gramStart"/>
+      <w:r>
+        <w:t>hdl</w:t>
+      </w:r>
+      <w:proofErr w:type="gramEnd"/>
+      <w:r>
+        <w:t xml:space="preserve"> files into the appropriate locations.</w:t>
       </w:r>
     </w:p>
     <w:p>
@@ -10239,6 +10594,7 @@
         </w:numPr>
       </w:pPr>
       <w:proofErr w:type="spellStart"/>
+      <w:proofErr w:type="gramStart"/>
       <w:r>
         <w:lastRenderedPageBreak/>
         <w:t>hls</w:t>
@@ -10252,6 +10608,7 @@
         <w:t>rgb_mux.h</w:t>
       </w:r>
       <w:proofErr w:type="spellEnd"/>
+      <w:proofErr w:type="gramEnd"/>
       <w:r>
         <w:t>: This is the C++ header file required by the C++ source.</w:t>
       </w:r>
@@ -10674,8 +11031,13 @@
       <w:pPr>
         <w:pStyle w:val="ListParagraph"/>
       </w:pPr>
-      <w:r>
-        <w:t>or by clicking the equivalent toolbar button</w:t>
+      <w:proofErr w:type="gramStart"/>
+      <w:r>
+        <w:t>or</w:t>
+      </w:r>
+      <w:proofErr w:type="gramEnd"/>
+      <w:r>
+        <w:t xml:space="preserve"> by clicking the equivalent toolbar button</w:t>
       </w:r>
     </w:p>
     <w:p>
@@ -11145,7 +11507,15 @@
       </w:r>
       <w:proofErr w:type="spellEnd"/>
       <w:r>
-        <w:t xml:space="preserve"> for the Makefile.</w:t>
+        <w:t xml:space="preserve"> for the </w:t>
+      </w:r>
+      <w:proofErr w:type="spellStart"/>
+      <w:r>
+        <w:t>Makefile</w:t>
+      </w:r>
+      <w:proofErr w:type="spellEnd"/>
+      <w:r>
+        <w:t>.</w:t>
       </w:r>
       <w:r>
         <w:t xml:space="preserve"> For </w:t>
@@ -11229,8 +11599,16 @@
         <w:rPr>
           <w:b/>
         </w:rPr>
-        <w:t>/ip</w:t>
-      </w:r>
+        <w:t>/</w:t>
+      </w:r>
+      <w:proofErr w:type="spellStart"/>
+      <w:r>
+        <w:rPr>
+          <w:b/>
+        </w:rPr>
+        <w:t>ip</w:t>
+      </w:r>
+      <w:proofErr w:type="spellEnd"/>
       <w:r>
         <w:t xml:space="preserve"> directory. </w:t>
       </w:r>
@@ -11318,7 +11696,25 @@
           <w:b/>
           <w:sz w:val="20"/>
         </w:rPr>
-        <w:t xml:space="preserve"> -f ../scripts/</w:t>
+        <w:t xml:space="preserve"> -</w:t>
+      </w:r>
+      <w:proofErr w:type="gramStart"/>
+      <w:r>
+        <w:rPr>
+          <w:rFonts w:ascii="Courier New" w:hAnsi="Courier New" w:cs="Courier New"/>
+          <w:b/>
+          <w:sz w:val="20"/>
+        </w:rPr>
+        <w:t>f ..</w:t>
+      </w:r>
+      <w:proofErr w:type="gramEnd"/>
+      <w:r>
+        <w:rPr>
+          <w:rFonts w:ascii="Courier New" w:hAnsi="Courier New" w:cs="Courier New"/>
+          <w:b/>
+          <w:sz w:val="20"/>
+        </w:rPr>
+        <w:t>/scripts/</w:t>
       </w:r>
       <w:proofErr w:type="spellStart"/>
       <w:r>
@@ -11467,7 +11863,15 @@
         <w:t xml:space="preserve"> with t</w:t>
       </w:r>
       <w:r>
-        <w:t xml:space="preserve">he value of the dependent files, then use the HLS variable as the dependency in the rule to make </w:t>
+        <w:t xml:space="preserve">he value of the dependent files, </w:t>
+      </w:r>
+      <w:proofErr w:type="gramStart"/>
+      <w:r>
+        <w:t>then</w:t>
+      </w:r>
+      <w:proofErr w:type="gramEnd"/>
+      <w:r>
+        <w:t xml:space="preserve"> use the HLS variable as the dependency in the rule to make </w:t>
       </w:r>
       <w:r>
         <w:rPr>
@@ -11651,7 +12055,21 @@
         <w:rPr>
           <w:b/>
         </w:rPr>
-        <w:t xml:space="preserve">/ip </w:t>
+        <w:t>/</w:t>
+      </w:r>
+      <w:proofErr w:type="spellStart"/>
+      <w:r>
+        <w:rPr>
+          <w:b/>
+        </w:rPr>
+        <w:t>ip</w:t>
+      </w:r>
+      <w:proofErr w:type="spellEnd"/>
+      <w:r>
+        <w:rPr>
+          <w:b/>
+        </w:rPr>
+        <w:t xml:space="preserve"> </w:t>
       </w:r>
       <w:r>
         <w:t xml:space="preserve">directory, copy </w:t>
@@ -11671,12 +12089,16 @@
       <w:r>
         <w:t xml:space="preserve"> </w:t>
       </w:r>
+      <w:proofErr w:type="spellStart"/>
+      <w:proofErr w:type="gramStart"/>
       <w:r>
         <w:rPr>
           <w:b/>
         </w:rPr>
         <w:t>hdl</w:t>
       </w:r>
+      <w:proofErr w:type="spellEnd"/>
+      <w:proofErr w:type="gramEnd"/>
       <w:r>
         <w:t xml:space="preserve">, and </w:t>
       </w:r>
@@ -11981,8 +12403,6 @@
       <w:r>
         <w:t>The lab files contain the following new files to get started:</w:t>
       </w:r>
-      <w:bookmarkStart w:id="31" w:name="_GoBack"/>
-      <w:bookmarkEnd w:id="31"/>
     </w:p>
     <w:p>
       <w:pPr>
@@ -12064,13 +12484,13 @@
       <w:pPr>
         <w:pStyle w:val="Heading2"/>
       </w:pPr>
-      <w:bookmarkStart w:id="32" w:name="_Toc395689275"/>
-      <w:bookmarkStart w:id="33" w:name="_Toc395779948"/>
+      <w:bookmarkStart w:id="31" w:name="_Toc395689275"/>
+      <w:bookmarkStart w:id="32" w:name="_Toc395779948"/>
       <w:r>
         <w:t>Lab Procedure</w:t>
       </w:r>
+      <w:bookmarkEnd w:id="31"/>
       <w:bookmarkEnd w:id="32"/>
-      <w:bookmarkEnd w:id="33"/>
     </w:p>
     <w:p>
       <w:pPr>
@@ -12139,7 +12559,10 @@
       </w:r>
       <w:proofErr w:type="spellEnd"/>
       <w:r>
-        <w:t xml:space="preserve"> file  in the scripts directory to add the sources in the file module_1.slx in the </w:t>
+        <w:t xml:space="preserve"> file  in the lab6/scripts directory </w:t>
+      </w:r>
+      <w:r>
+        <w:t xml:space="preserve">to add the sources in the file module_1.slx in the </w:t>
       </w:r>
       <w:proofErr w:type="spellStart"/>
       <w:r>
@@ -12164,7 +12587,15 @@
         </w:numPr>
       </w:pPr>
       <w:r>
-        <w:t>Go to the hdl/top directory</w:t>
+        <w:t xml:space="preserve">Copy the </w:t>
+      </w:r>
+      <w:proofErr w:type="spellStart"/>
+      <w:r>
+        <w:t>setup.tcl</w:t>
+      </w:r>
+      <w:proofErr w:type="spellEnd"/>
+      <w:r>
+        <w:t xml:space="preserve"> file over to the main scripts folder </w:t>
       </w:r>
     </w:p>
     <w:p>
@@ -12181,15 +12612,7 @@
         </w:numPr>
       </w:pPr>
       <w:r>
-        <w:t xml:space="preserve">In this directory you will find the file, </w:t>
-      </w:r>
-      <w:proofErr w:type="spellStart"/>
-      <w:r>
-        <w:t>top.v</w:t>
-      </w:r>
-      <w:proofErr w:type="spellEnd"/>
-      <w:r>
-        <w:t xml:space="preserve"> .</w:t>
+        <w:t>Go to the hdl/top directory</w:t>
       </w:r>
     </w:p>
     <w:p>
@@ -12206,13 +12629,18 @@
         </w:numPr>
       </w:pPr>
       <w:r>
-        <w:t xml:space="preserve">We will need to integrate all the modules in the top level file </w:t>
+        <w:t xml:space="preserve">In this directory you will find the file, </w:t>
       </w:r>
       <w:proofErr w:type="spellStart"/>
+      <w:proofErr w:type="gramStart"/>
       <w:r>
         <w:t>top.v</w:t>
       </w:r>
       <w:proofErr w:type="spellEnd"/>
+      <w:r>
+        <w:t xml:space="preserve"> .</w:t>
+      </w:r>
+      <w:proofErr w:type="gramEnd"/>
     </w:p>
     <w:p>
       <w:pPr>
@@ -12228,16 +12656,13 @@
         </w:numPr>
       </w:pPr>
       <w:r>
-        <w:t xml:space="preserve">Edit the </w:t>
+        <w:t xml:space="preserve">We will need to integrate all the modules in the top level file </w:t>
       </w:r>
       <w:proofErr w:type="spellStart"/>
       <w:r>
         <w:t>top.v</w:t>
       </w:r>
       <w:proofErr w:type="spellEnd"/>
-      <w:r>
-        <w:t xml:space="preserve"> to add the missing or incomplete instances</w:t>
-      </w:r>
     </w:p>
     <w:p>
       <w:pPr>
@@ -12253,7 +12678,45 @@
         </w:numPr>
       </w:pPr>
       <w:r>
-        <w:t>In some case ports may also be missing and in others, lower level instance needs to be instantiated correctly</w:t>
+        <w:t xml:space="preserve">Edit the </w:t>
+      </w:r>
+      <w:proofErr w:type="spellStart"/>
+      <w:r>
+        <w:t>top.v</w:t>
+      </w:r>
+      <w:proofErr w:type="spellEnd"/>
+      <w:r>
+        <w:t xml:space="preserve"> to add the missing or incomplete instances</w:t>
+      </w:r>
+      <w:r>
+        <w:t xml:space="preserve"> and top level ports for the </w:t>
+      </w:r>
+      <w:proofErr w:type="spellStart"/>
+      <w:r>
+        <w:t>SysGen</w:t>
+      </w:r>
+      <w:proofErr w:type="spellEnd"/>
+      <w:r>
+        <w:t xml:space="preserve"> instance module_1</w:t>
+      </w:r>
+      <w:r>
+        <w:t xml:space="preserve"> and replace this </w:t>
+      </w:r>
+      <w:proofErr w:type="spellStart"/>
+      <w:r>
+        <w:t>top.v</w:t>
+      </w:r>
+      <w:proofErr w:type="spellEnd"/>
+      <w:r>
+        <w:t xml:space="preserve"> file in the main </w:t>
+      </w:r>
+      <w:proofErr w:type="spellStart"/>
+      <w:r>
+        <w:t>hdl</w:t>
+      </w:r>
+      <w:proofErr w:type="spellEnd"/>
+      <w:r>
+        <w:t>/top directory</w:t>
       </w:r>
     </w:p>
     <w:p>
@@ -12270,64 +12733,7 @@
         </w:numPr>
       </w:pPr>
       <w:r>
-        <w:t>You will need to correctly instantiate:</w:t>
-      </w:r>
-    </w:p>
-    <w:p>
-      <w:pPr>
-        <w:pStyle w:val="ListParagraph"/>
-      </w:pPr>
-    </w:p>
-    <w:p>
-      <w:pPr>
-        <w:pStyle w:val="ListParagraph"/>
-        <w:numPr>
-          <w:ilvl w:val="1"/>
-          <w:numId w:val="35"/>
-        </w:numPr>
-      </w:pPr>
-      <w:r>
-        <w:t xml:space="preserve"> IPI Block Design </w:t>
-      </w:r>
-      <w:proofErr w:type="spellStart"/>
-      <w:r>
-        <w:t>zynq_bd</w:t>
-      </w:r>
-      <w:proofErr w:type="spellEnd"/>
-      <w:r>
-        <w:t xml:space="preserve">, </w:t>
-      </w:r>
-    </w:p>
-    <w:p>
-      <w:pPr>
-        <w:pStyle w:val="ListParagraph"/>
-        <w:numPr>
-          <w:ilvl w:val="1"/>
-          <w:numId w:val="35"/>
-        </w:numPr>
-      </w:pPr>
-      <w:r>
-        <w:t xml:space="preserve">The </w:t>
-      </w:r>
-      <w:proofErr w:type="spellStart"/>
-      <w:r>
-        <w:t>sysgen</w:t>
-      </w:r>
-      <w:proofErr w:type="spellEnd"/>
-      <w:r>
-        <w:t xml:space="preserve"> instance module_1 </w:t>
-      </w:r>
-    </w:p>
-    <w:p>
-      <w:pPr>
-        <w:pStyle w:val="ListParagraph"/>
-        <w:numPr>
-          <w:ilvl w:val="1"/>
-          <w:numId w:val="35"/>
-        </w:numPr>
-      </w:pPr>
-      <w:r>
-        <w:t>The threeFlop instance from lab1.</w:t>
+        <w:t>Change to the work directory and copy the Makefile over from the scripts directory</w:t>
       </w:r>
     </w:p>
     <w:p>
@@ -12344,7 +12750,7 @@
         </w:numPr>
       </w:pPr>
       <w:r>
-        <w:t>Change to the work directory and copy the Makefile over from the scripts directory</w:t>
+        <w:t>Run make setup to ensure that the project is created without any issues</w:t>
       </w:r>
     </w:p>
     <w:p>
@@ -12361,8 +12767,7 @@
         </w:numPr>
       </w:pPr>
       <w:r>
-        <w:lastRenderedPageBreak/>
-        <w:t>Run make setup to ensure that the project is created without any issues</w:t>
+        <w:t>If the above step is successful, run make all to compile the project</w:t>
       </w:r>
     </w:p>
     <w:p>
@@ -12379,7 +12784,15 @@
         </w:numPr>
       </w:pPr>
       <w:r>
-        <w:t>If the above step is successful, run make all to compile the project</w:t>
+        <w:t xml:space="preserve">Is the </w:t>
+      </w:r>
+      <w:proofErr w:type="spellStart"/>
+      <w:r>
+        <w:t>bitstream</w:t>
+      </w:r>
+      <w:proofErr w:type="spellEnd"/>
+      <w:r>
+        <w:t xml:space="preserve"> successfully generated? What error message(s) did you see?</w:t>
       </w:r>
     </w:p>
     <w:p>
@@ -12396,7 +12809,48 @@
         </w:numPr>
       </w:pPr>
       <w:r>
-        <w:t>If the project compiles successfully the files can be checked in to revision control</w:t>
+        <w:lastRenderedPageBreak/>
+        <w:t xml:space="preserve">In the </w:t>
+      </w:r>
+      <w:proofErr w:type="spellStart"/>
+      <w:r>
+        <w:t>xdc</w:t>
+      </w:r>
+      <w:proofErr w:type="spellEnd"/>
+      <w:r>
+        <w:t xml:space="preserve"> directory under </w:t>
+      </w:r>
+      <w:proofErr w:type="spellStart"/>
+      <w:r>
+        <w:t>lab_files</w:t>
+      </w:r>
+      <w:proofErr w:type="spellEnd"/>
+      <w:r>
+        <w:t>/</w:t>
+      </w:r>
+      <w:proofErr w:type="spellStart"/>
+      <w:r>
+        <w:t>xdc</w:t>
+      </w:r>
+      <w:proofErr w:type="spellEnd"/>
+      <w:r>
+        <w:t xml:space="preserve">, edit the </w:t>
+      </w:r>
+      <w:proofErr w:type="spellStart"/>
+      <w:r>
+        <w:t>top_io.xdc</w:t>
+      </w:r>
+      <w:proofErr w:type="spellEnd"/>
+      <w:r>
+        <w:t xml:space="preserve"> and add the PACKAGE_PIN  to the pin B19 and IOSTANDARD LVCMOS18 properties for the input pin </w:t>
+      </w:r>
+      <w:proofErr w:type="spellStart"/>
+      <w:r>
+        <w:t>shiftr</w:t>
+      </w:r>
+      <w:proofErr w:type="spellEnd"/>
+      <w:r>
+        <w:t xml:space="preserve"> (see the lines at the end of the file)</w:t>
       </w:r>
     </w:p>
     <w:p>
@@ -12413,15 +12867,104 @@
         </w:numPr>
       </w:pPr>
       <w:r>
-        <w:t>Check in all the required files under revision control (</w:t>
+        <w:t>After editing t</w:t>
+      </w:r>
+      <w:r>
+        <w:t xml:space="preserve">he </w:t>
       </w:r>
       <w:proofErr w:type="spellStart"/>
       <w:r>
+        <w:t>top_io.xdc</w:t>
+      </w:r>
+      <w:proofErr w:type="spellEnd"/>
+      <w:r>
+        <w:t xml:space="preserve"> </w:t>
+      </w:r>
+      <w:r>
+        <w:t>copy the file to</w:t>
+      </w:r>
+      <w:r>
+        <w:t xml:space="preserve"> the </w:t>
+      </w:r>
+      <w:r>
+        <w:t xml:space="preserve">main </w:t>
+      </w:r>
+      <w:bookmarkStart w:id="33" w:name="_GoBack"/>
+      <w:bookmarkEnd w:id="33"/>
+      <w:proofErr w:type="spellStart"/>
+      <w:r>
+        <w:t>xdc</w:t>
+      </w:r>
+      <w:proofErr w:type="spellEnd"/>
+      <w:r>
+        <w:t xml:space="preserve"> directory run make all again. </w:t>
+      </w:r>
+    </w:p>
+    <w:p>
+      <w:pPr>
+        <w:pStyle w:val="ListParagraph"/>
+      </w:pPr>
+    </w:p>
+    <w:p>
+      <w:pPr>
+        <w:pStyle w:val="ListParagraph"/>
+        <w:numPr>
+          <w:ilvl w:val="0"/>
+          <w:numId w:val="35"/>
+        </w:numPr>
+      </w:pPr>
+      <w:r>
+        <w:t xml:space="preserve">If the </w:t>
+      </w:r>
+      <w:proofErr w:type="spellStart"/>
+      <w:r>
+        <w:t>bitstream</w:t>
+      </w:r>
+      <w:proofErr w:type="spellEnd"/>
+      <w:r>
+        <w:t xml:space="preserve"> generation is successful</w:t>
+      </w:r>
+      <w:r>
+        <w:t xml:space="preserve"> the files can be checked in to revision control</w:t>
+      </w:r>
+    </w:p>
+    <w:p>
+      <w:pPr>
+        <w:pStyle w:val="ListParagraph"/>
+      </w:pPr>
+    </w:p>
+    <w:p>
+      <w:pPr>
+        <w:pStyle w:val="ListParagraph"/>
+        <w:numPr>
+          <w:ilvl w:val="0"/>
+          <w:numId w:val="35"/>
+        </w:numPr>
+      </w:pPr>
+      <w:r>
+        <w:t>Check in all the required files un</w:t>
+      </w:r>
+      <w:r>
+        <w:t>der revision control (</w:t>
+      </w:r>
+      <w:proofErr w:type="spellStart"/>
+      <w:r>
         <w:t>setup.tcl</w:t>
       </w:r>
       <w:proofErr w:type="spellEnd"/>
       <w:r>
-        <w:t xml:space="preserve"> and </w:t>
+        <w:t xml:space="preserve">, </w:t>
+      </w:r>
+      <w:proofErr w:type="spellStart"/>
+      <w:r>
+        <w:t>top_io.xdc</w:t>
+      </w:r>
+      <w:proofErr w:type="spellEnd"/>
+      <w:r>
+        <w:t xml:space="preserve"> </w:t>
+      </w:r>
+      <w:r>
+        <w:t xml:space="preserve">and </w:t>
       </w:r>
       <w:proofErr w:type="spellStart"/>
       <w:r>
@@ -17157,7 +17700,7 @@
 </file>
 
 <file path=customXml/itemProps1.xml><?xml version="1.0" encoding="utf-8"?>
-<ds:datastoreItem xmlns:ds="http://schemas.openxmlformats.org/officeDocument/2006/customXml" ds:itemID="{1100F4A4-A323-4CE1-91D0-EEE47838463A}">
+<ds:datastoreItem xmlns:ds="http://schemas.openxmlformats.org/officeDocument/2006/customXml" ds:itemID="{53E876F2-502E-476F-863B-92E32AF8BAF7}">
   <ds:schemaRefs>
     <ds:schemaRef ds:uri="http://schemas.openxmlformats.org/officeDocument/2006/bibliography"/>
   </ds:schemaRefs>

</xml_diff>

<commit_message>
Changed the order a little
</commit_message>
<xml_diff>
--- a/doc/tscVersionControl.docx
+++ b/doc/tscVersionControl.docx
@@ -12384,8 +12384,24 @@
     </w:p>
     <w:p>
       <w:r>
-        <w:t>In this lab, we will put everything together in the top level. First we will cover the adding to revision control of a SysGen subsystem. The SysGen subsystem does not cover the generation of the subsystem and does not require a MATLAB license. Instead we will begin with a fully-generated subsystem. We will then integrate the SysGen subsystem, the IPI Block design, the threeFlop instance from lab1</w:t>
-      </w:r>
+        <w:t xml:space="preserve">In this lab, we will put everything together in the top level. First we will cover the adding to revision control of a SysGen subsystem. The SysGen subsystem does not cover the generation of the subsystem and does not require a MATLAB license. Instead we will begin with a fully-generated subsystem. We will then integrate the </w:t>
+      </w:r>
+      <w:proofErr w:type="spellStart"/>
+      <w:r>
+        <w:t>SysGen</w:t>
+      </w:r>
+      <w:proofErr w:type="spellEnd"/>
+      <w:r>
+        <w:t xml:space="preserve"> subsystem</w:t>
+      </w:r>
+      <w:r>
+        <w:t xml:space="preserve"> to the top level file, </w:t>
+      </w:r>
+      <w:proofErr w:type="spellStart"/>
+      <w:r>
+        <w:t>top.v</w:t>
+      </w:r>
+      <w:proofErr w:type="spellEnd"/>
     </w:p>
     <w:p>
       <w:pPr>
@@ -12482,15 +12498,42 @@
     </w:p>
     <w:p>
       <w:pPr>
+        <w:pStyle w:val="ListParagraph"/>
+      </w:pPr>
+    </w:p>
+    <w:p>
+      <w:pPr>
+        <w:pStyle w:val="ListParagraph"/>
+        <w:numPr>
+          <w:ilvl w:val="0"/>
+          <w:numId w:val="34"/>
+        </w:numPr>
+      </w:pPr>
+      <w:r>
+        <w:t xml:space="preserve">The </w:t>
+      </w:r>
+      <w:proofErr w:type="spellStart"/>
+      <w:r>
+        <w:t>top_io.xdc</w:t>
+      </w:r>
+      <w:proofErr w:type="spellEnd"/>
+      <w:r>
+        <w:t xml:space="preserve"> file</w:t>
+      </w:r>
+      <w:bookmarkStart w:id="31" w:name="_GoBack"/>
+      <w:bookmarkEnd w:id="31"/>
+    </w:p>
+    <w:p>
+      <w:pPr>
         <w:pStyle w:val="Heading2"/>
       </w:pPr>
-      <w:bookmarkStart w:id="31" w:name="_Toc395689275"/>
-      <w:bookmarkStart w:id="32" w:name="_Toc395779948"/>
+      <w:bookmarkStart w:id="32" w:name="_Toc395689275"/>
+      <w:bookmarkStart w:id="33" w:name="_Toc395779948"/>
       <w:r>
         <w:t>Lab Procedure</w:t>
       </w:r>
-      <w:bookmarkEnd w:id="31"/>
       <w:bookmarkEnd w:id="32"/>
+      <w:bookmarkEnd w:id="33"/>
     </w:p>
     <w:p>
       <w:pPr>
@@ -12733,7 +12776,47 @@
         </w:numPr>
       </w:pPr>
       <w:r>
-        <w:t>Change to the work directory and copy the Makefile over from the scripts directory</w:t>
+        <w:t xml:space="preserve">In the </w:t>
+      </w:r>
+      <w:proofErr w:type="spellStart"/>
+      <w:r>
+        <w:t>xdc</w:t>
+      </w:r>
+      <w:proofErr w:type="spellEnd"/>
+      <w:r>
+        <w:t xml:space="preserve"> directory under </w:t>
+      </w:r>
+      <w:proofErr w:type="spellStart"/>
+      <w:r>
+        <w:t>lab_files</w:t>
+      </w:r>
+      <w:proofErr w:type="spellEnd"/>
+      <w:r>
+        <w:t>/</w:t>
+      </w:r>
+      <w:proofErr w:type="spellStart"/>
+      <w:r>
+        <w:t>xdc</w:t>
+      </w:r>
+      <w:proofErr w:type="spellEnd"/>
+      <w:r>
+        <w:t xml:space="preserve">, edit the </w:t>
+      </w:r>
+      <w:proofErr w:type="spellStart"/>
+      <w:r>
+        <w:t>top_io.xdc</w:t>
+      </w:r>
+      <w:proofErr w:type="spellEnd"/>
+      <w:r>
+        <w:t xml:space="preserve"> and add the PACKAGE_PIN  to the pin B19 and IOSTANDARD LVCMOS18 properties for the input pin </w:t>
+      </w:r>
+      <w:proofErr w:type="spellStart"/>
+      <w:r>
+        <w:t>shiftr</w:t>
+      </w:r>
+      <w:proofErr w:type="spellEnd"/>
+      <w:r>
+        <w:t xml:space="preserve"> (see the lines at the end of the file)</w:t>
       </w:r>
     </w:p>
     <w:p>
@@ -12750,7 +12833,23 @@
         </w:numPr>
       </w:pPr>
       <w:r>
-        <w:t>Run make setup to ensure that the project is created without any issues</w:t>
+        <w:t xml:space="preserve">After editing the </w:t>
+      </w:r>
+      <w:proofErr w:type="spellStart"/>
+      <w:r>
+        <w:t>top_io.xdc</w:t>
+      </w:r>
+      <w:proofErr w:type="spellEnd"/>
+      <w:r>
+        <w:t xml:space="preserve"> copy the file to the main </w:t>
+      </w:r>
+      <w:proofErr w:type="spellStart"/>
+      <w:r>
+        <w:t>xdc</w:t>
+      </w:r>
+      <w:proofErr w:type="spellEnd"/>
+      <w:r>
+        <w:t xml:space="preserve"> directory run make all again.</w:t>
       </w:r>
     </w:p>
     <w:p>
@@ -12767,7 +12866,8 @@
         </w:numPr>
       </w:pPr>
       <w:r>
-        <w:t>If the above step is successful, run make all to compile the project</w:t>
+        <w:lastRenderedPageBreak/>
+        <w:t>Change to the work directory and copy the Makefile over from the scripts directory</w:t>
       </w:r>
     </w:p>
     <w:p>
@@ -12784,15 +12884,7 @@
         </w:numPr>
       </w:pPr>
       <w:r>
-        <w:t xml:space="preserve">Is the </w:t>
-      </w:r>
-      <w:proofErr w:type="spellStart"/>
-      <w:r>
-        <w:t>bitstream</w:t>
-      </w:r>
-      <w:proofErr w:type="spellEnd"/>
-      <w:r>
-        <w:t xml:space="preserve"> successfully generated? What error message(s) did you see?</w:t>
+        <w:t>Run make setup to ensure that the project is created without any issues</w:t>
       </w:r>
     </w:p>
     <w:p>
@@ -12809,95 +12901,7 @@
         </w:numPr>
       </w:pPr>
       <w:r>
-        <w:lastRenderedPageBreak/>
-        <w:t xml:space="preserve">In the </w:t>
-      </w:r>
-      <w:proofErr w:type="spellStart"/>
-      <w:r>
-        <w:t>xdc</w:t>
-      </w:r>
-      <w:proofErr w:type="spellEnd"/>
-      <w:r>
-        <w:t xml:space="preserve"> directory under </w:t>
-      </w:r>
-      <w:proofErr w:type="spellStart"/>
-      <w:r>
-        <w:t>lab_files</w:t>
-      </w:r>
-      <w:proofErr w:type="spellEnd"/>
-      <w:r>
-        <w:t>/</w:t>
-      </w:r>
-      <w:proofErr w:type="spellStart"/>
-      <w:r>
-        <w:t>xdc</w:t>
-      </w:r>
-      <w:proofErr w:type="spellEnd"/>
-      <w:r>
-        <w:t xml:space="preserve">, edit the </w:t>
-      </w:r>
-      <w:proofErr w:type="spellStart"/>
-      <w:r>
-        <w:t>top_io.xdc</w:t>
-      </w:r>
-      <w:proofErr w:type="spellEnd"/>
-      <w:r>
-        <w:t xml:space="preserve"> and add the PACKAGE_PIN  to the pin B19 and IOSTANDARD LVCMOS18 properties for the input pin </w:t>
-      </w:r>
-      <w:proofErr w:type="spellStart"/>
-      <w:r>
-        <w:t>shiftr</w:t>
-      </w:r>
-      <w:proofErr w:type="spellEnd"/>
-      <w:r>
-        <w:t xml:space="preserve"> (see the lines at the end of the file)</w:t>
-      </w:r>
-    </w:p>
-    <w:p>
-      <w:pPr>
-        <w:pStyle w:val="ListParagraph"/>
-      </w:pPr>
-    </w:p>
-    <w:p>
-      <w:pPr>
-        <w:pStyle w:val="ListParagraph"/>
-        <w:numPr>
-          <w:ilvl w:val="0"/>
-          <w:numId w:val="35"/>
-        </w:numPr>
-      </w:pPr>
-      <w:r>
-        <w:t>After editing t</w:t>
-      </w:r>
-      <w:r>
-        <w:t xml:space="preserve">he </w:t>
-      </w:r>
-      <w:proofErr w:type="spellStart"/>
-      <w:r>
-        <w:t>top_io.xdc</w:t>
-      </w:r>
-      <w:proofErr w:type="spellEnd"/>
-      <w:r>
-        <w:t xml:space="preserve"> </w:t>
-      </w:r>
-      <w:r>
-        <w:t>copy the file to</w:t>
-      </w:r>
-      <w:r>
-        <w:t xml:space="preserve"> the </w:t>
-      </w:r>
-      <w:r>
-        <w:t xml:space="preserve">main </w:t>
-      </w:r>
-      <w:bookmarkStart w:id="33" w:name="_GoBack"/>
-      <w:bookmarkEnd w:id="33"/>
-      <w:proofErr w:type="spellStart"/>
-      <w:r>
-        <w:t>xdc</w:t>
-      </w:r>
-      <w:proofErr w:type="spellEnd"/>
-      <w:r>
-        <w:t xml:space="preserve"> directory run make all again. </w:t>
+        <w:t>If the above step is successful, run make all to compile the project</w:t>
       </w:r>
     </w:p>
     <w:p>
@@ -17700,7 +17704,7 @@
 </file>
 
 <file path=customXml/itemProps1.xml><?xml version="1.0" encoding="utf-8"?>
-<ds:datastoreItem xmlns:ds="http://schemas.openxmlformats.org/officeDocument/2006/customXml" ds:itemID="{53E876F2-502E-476F-863B-92E32AF8BAF7}">
+<ds:datastoreItem xmlns:ds="http://schemas.openxmlformats.org/officeDocument/2006/customXml" ds:itemID="{0CE8853D-BB69-4796-9BC5-826971E9C870}">
   <ds:schemaRefs>
     <ds:schemaRef ds:uri="http://schemas.openxmlformats.org/officeDocument/2006/bibliography"/>
   </ds:schemaRefs>

</xml_diff>

<commit_message>
Changed lab6 for referenceing new BD
</commit_message>
<xml_diff>
--- a/doc/tscVersionControl.docx
+++ b/doc/tscVersionControl.docx
@@ -12404,6 +12404,38 @@
       <w:proofErr w:type="spellEnd"/>
     </w:p>
     <w:p>
+      <w:r>
+        <w:t>The customer has updated the block design and handed you a new versio</w:t>
+      </w:r>
+      <w:r>
+        <w:t xml:space="preserve">n that uses the IPs (HLS </w:t>
+      </w:r>
+      <w:proofErr w:type="spellStart"/>
+      <w:r>
+        <w:t>rgb_mux</w:t>
+      </w:r>
+      <w:proofErr w:type="spellEnd"/>
+      <w:r>
+        <w:t xml:space="preserve"> module). The new version is under lab6/</w:t>
+      </w:r>
+      <w:proofErr w:type="spellStart"/>
+      <w:r>
+        <w:t>bd</w:t>
+      </w:r>
+      <w:proofErr w:type="spellEnd"/>
+      <w:r>
+        <w:t>/</w:t>
+      </w:r>
+      <w:proofErr w:type="spellStart"/>
+      <w:r>
+        <w:t>zynq_bd_cip</w:t>
+      </w:r>
+      <w:proofErr w:type="spellEnd"/>
+      <w:r>
+        <w:t>.</w:t>
+      </w:r>
+    </w:p>
+    <w:p>
       <w:pPr>
         <w:pStyle w:val="Heading2"/>
       </w:pPr>
@@ -12520,20 +12552,51 @@
       <w:r>
         <w:t xml:space="preserve"> file</w:t>
       </w:r>
-      <w:bookmarkStart w:id="31" w:name="_GoBack"/>
+    </w:p>
+    <w:p>
+      <w:pPr>
+        <w:pStyle w:val="ListParagraph"/>
+      </w:pPr>
+    </w:p>
+    <w:p>
+      <w:pPr>
+        <w:pStyle w:val="ListParagraph"/>
+        <w:numPr>
+          <w:ilvl w:val="0"/>
+          <w:numId w:val="34"/>
+        </w:numPr>
+      </w:pPr>
+      <w:r>
+        <w:t xml:space="preserve">The </w:t>
+      </w:r>
+      <w:proofErr w:type="spellStart"/>
+      <w:r>
+        <w:t>bd</w:t>
+      </w:r>
+      <w:proofErr w:type="spellEnd"/>
+      <w:r>
+        <w:t>/</w:t>
+      </w:r>
+      <w:proofErr w:type="spellStart"/>
+      <w:r>
+        <w:t>zynq_bd_cip</w:t>
+      </w:r>
+      <w:proofErr w:type="spellEnd"/>
+      <w:r>
+        <w:t xml:space="preserve"> directory</w:t>
+      </w:r>
+    </w:p>
+    <w:p>
+      <w:pPr>
+        <w:pStyle w:val="Heading2"/>
+      </w:pPr>
+      <w:bookmarkStart w:id="31" w:name="_Toc395689275"/>
+      <w:bookmarkStart w:id="32" w:name="_Toc395779948"/>
+      <w:r>
+        <w:t>Lab Procedure</w:t>
+      </w:r>
       <w:bookmarkEnd w:id="31"/>
-    </w:p>
-    <w:p>
-      <w:pPr>
-        <w:pStyle w:val="Heading2"/>
-      </w:pPr>
-      <w:bookmarkStart w:id="32" w:name="_Toc395689275"/>
-      <w:bookmarkStart w:id="33" w:name="_Toc395779948"/>
-      <w:r>
-        <w:t>Lab Procedure</w:t>
-      </w:r>
       <w:bookmarkEnd w:id="32"/>
-      <w:bookmarkEnd w:id="33"/>
     </w:p>
     <w:p>
       <w:pPr>
@@ -12594,26 +12657,23 @@
         </w:numPr>
       </w:pPr>
       <w:r>
-        <w:t xml:space="preserve">Edit the </w:t>
+        <w:t xml:space="preserve">Since the customer had updated the entire </w:t>
       </w:r>
       <w:proofErr w:type="spellStart"/>
       <w:r>
-        <w:t>setup.tcl</w:t>
+        <w:t>bd</w:t>
       </w:r>
       <w:proofErr w:type="spellEnd"/>
       <w:r>
-        <w:t xml:space="preserve"> file  in the lab6/scripts directory </w:t>
-      </w:r>
-      <w:r>
-        <w:t xml:space="preserve">to add the sources in the file module_1.slx in the </w:t>
+        <w:t>/</w:t>
       </w:r>
       <w:proofErr w:type="spellStart"/>
       <w:r>
-        <w:t>dsp</w:t>
+        <w:t>zynq_bd_cip</w:t>
       </w:r>
       <w:proofErr w:type="spellEnd"/>
       <w:r>
-        <w:t>/module_1_ext directory</w:t>
+        <w:t xml:space="preserve"> IP, that entire directory also needs to be placed under revision control</w:t>
       </w:r>
     </w:p>
     <w:p>
@@ -12630,7 +12690,7 @@
         </w:numPr>
       </w:pPr>
       <w:r>
-        <w:t xml:space="preserve">Copy the </w:t>
+        <w:t xml:space="preserve">Edit the </w:t>
       </w:r>
       <w:proofErr w:type="spellStart"/>
       <w:r>
@@ -12638,7 +12698,18 @@
       </w:r>
       <w:proofErr w:type="spellEnd"/>
       <w:r>
-        <w:t xml:space="preserve"> file over to the main scripts folder </w:t>
+        <w:t xml:space="preserve"> file  in the lab6/scripts directory </w:t>
+      </w:r>
+      <w:r>
+        <w:t xml:space="preserve">to add the sources in the file module_1.slx in the </w:t>
+      </w:r>
+      <w:proofErr w:type="spellStart"/>
+      <w:r>
+        <w:t>dsp</w:t>
+      </w:r>
+      <w:proofErr w:type="spellEnd"/>
+      <w:r>
+        <w:t>/module_1_ext directory</w:t>
       </w:r>
     </w:p>
     <w:p>
@@ -12655,7 +12726,23 @@
         </w:numPr>
       </w:pPr>
       <w:r>
-        <w:t>Go to the hdl/top directory</w:t>
+        <w:t xml:space="preserve">Edit the </w:t>
+      </w:r>
+      <w:proofErr w:type="spellStart"/>
+      <w:r>
+        <w:t>setup.tcl</w:t>
+      </w:r>
+      <w:proofErr w:type="spellEnd"/>
+      <w:r>
+        <w:t xml:space="preserve"> to point to the correct </w:t>
+      </w:r>
+      <w:proofErr w:type="spellStart"/>
+      <w:r>
+        <w:t>zynq_bd_cip</w:t>
+      </w:r>
+      <w:proofErr w:type="spellEnd"/>
+      <w:r>
+        <w:t xml:space="preserve"> files</w:t>
       </w:r>
     </w:p>
     <w:p>
@@ -12672,18 +12759,16 @@
         </w:numPr>
       </w:pPr>
       <w:r>
-        <w:t xml:space="preserve">In this directory you will find the file, </w:t>
+        <w:t xml:space="preserve">Copy the </w:t>
       </w:r>
       <w:proofErr w:type="spellStart"/>
-      <w:proofErr w:type="gramStart"/>
-      <w:r>
-        <w:t>top.v</w:t>
+      <w:r>
+        <w:t>setup.tcl</w:t>
       </w:r>
       <w:proofErr w:type="spellEnd"/>
       <w:r>
-        <w:t xml:space="preserve"> .</w:t>
-      </w:r>
-      <w:proofErr w:type="gramEnd"/>
+        <w:t xml:space="preserve"> file over to the main scripts folder </w:t>
+      </w:r>
     </w:p>
     <w:p>
       <w:pPr>
@@ -12699,13 +12784,8 @@
         </w:numPr>
       </w:pPr>
       <w:r>
-        <w:t xml:space="preserve">We will need to integrate all the modules in the top level file </w:t>
-      </w:r>
-      <w:proofErr w:type="spellStart"/>
-      <w:r>
-        <w:t>top.v</w:t>
-      </w:r>
-      <w:proofErr w:type="spellEnd"/>
+        <w:t>Go to the hdl/top directory</w:t>
+      </w:r>
     </w:p>
     <w:p>
       <w:pPr>
@@ -12721,7 +12801,7 @@
         </w:numPr>
       </w:pPr>
       <w:r>
-        <w:t xml:space="preserve">Edit the </w:t>
+        <w:t xml:space="preserve">In this directory you will find the file, </w:t>
       </w:r>
       <w:proofErr w:type="spellStart"/>
       <w:r>
@@ -12729,38 +12809,10 @@
       </w:r>
       <w:proofErr w:type="spellEnd"/>
       <w:r>
-        <w:t xml:space="preserve"> to add the missing or incomplete instances</w:t>
-      </w:r>
-      <w:r>
-        <w:t xml:space="preserve"> and top level ports for the </w:t>
-      </w:r>
-      <w:proofErr w:type="spellStart"/>
-      <w:r>
-        <w:t>SysGen</w:t>
-      </w:r>
-      <w:proofErr w:type="spellEnd"/>
-      <w:r>
-        <w:t xml:space="preserve"> instance module_1</w:t>
-      </w:r>
-      <w:r>
-        <w:t xml:space="preserve"> and replace this </w:t>
-      </w:r>
-      <w:proofErr w:type="spellStart"/>
-      <w:r>
-        <w:t>top.v</w:t>
-      </w:r>
-      <w:proofErr w:type="spellEnd"/>
-      <w:r>
-        <w:t xml:space="preserve"> file in the main </w:t>
-      </w:r>
-      <w:proofErr w:type="spellStart"/>
-      <w:r>
-        <w:t>hdl</w:t>
-      </w:r>
-      <w:proofErr w:type="spellEnd"/>
-      <w:r>
-        <w:t>/top directory</w:t>
-      </w:r>
+        <w:t xml:space="preserve"> </w:t>
+      </w:r>
+      <w:bookmarkStart w:id="33" w:name="_GoBack"/>
+      <w:bookmarkEnd w:id="33"/>
     </w:p>
     <w:p>
       <w:pPr>
@@ -12776,48 +12828,13 @@
         </w:numPr>
       </w:pPr>
       <w:r>
-        <w:t xml:space="preserve">In the </w:t>
+        <w:t xml:space="preserve">We will need to integrate all the modules in the top level file </w:t>
       </w:r>
       <w:proofErr w:type="spellStart"/>
       <w:r>
-        <w:t>xdc</w:t>
+        <w:t>top.v</w:t>
       </w:r>
       <w:proofErr w:type="spellEnd"/>
-      <w:r>
-        <w:t xml:space="preserve"> directory under </w:t>
-      </w:r>
-      <w:proofErr w:type="spellStart"/>
-      <w:r>
-        <w:t>lab_files</w:t>
-      </w:r>
-      <w:proofErr w:type="spellEnd"/>
-      <w:r>
-        <w:t>/</w:t>
-      </w:r>
-      <w:proofErr w:type="spellStart"/>
-      <w:r>
-        <w:t>xdc</w:t>
-      </w:r>
-      <w:proofErr w:type="spellEnd"/>
-      <w:r>
-        <w:t xml:space="preserve">, edit the </w:t>
-      </w:r>
-      <w:proofErr w:type="spellStart"/>
-      <w:r>
-        <w:t>top_io.xdc</w:t>
-      </w:r>
-      <w:proofErr w:type="spellEnd"/>
-      <w:r>
-        <w:t xml:space="preserve"> and add the PACKAGE_PIN  to the pin B19 and IOSTANDARD LVCMOS18 properties for the input pin </w:t>
-      </w:r>
-      <w:proofErr w:type="spellStart"/>
-      <w:r>
-        <w:t>shiftr</w:t>
-      </w:r>
-      <w:proofErr w:type="spellEnd"/>
-      <w:r>
-        <w:t xml:space="preserve"> (see the lines at the end of the file)</w:t>
-      </w:r>
     </w:p>
     <w:p>
       <w:pPr>
@@ -12833,23 +12850,49 @@
         </w:numPr>
       </w:pPr>
       <w:r>
-        <w:t xml:space="preserve">After editing the </w:t>
+        <w:lastRenderedPageBreak/>
+        <w:t xml:space="preserve">Edit the </w:t>
       </w:r>
       <w:proofErr w:type="spellStart"/>
       <w:r>
-        <w:t>top_io.xdc</w:t>
+        <w:t>top.v</w:t>
       </w:r>
       <w:proofErr w:type="spellEnd"/>
       <w:r>
-        <w:t xml:space="preserve"> copy the file to the main </w:t>
+        <w:t xml:space="preserve"> to add the missing or incomplete instances</w:t>
+      </w:r>
+      <w:r>
+        <w:t xml:space="preserve"> and top level ports for the </w:t>
       </w:r>
       <w:proofErr w:type="spellStart"/>
       <w:r>
-        <w:t>xdc</w:t>
+        <w:t>SysGen</w:t>
       </w:r>
       <w:proofErr w:type="spellEnd"/>
       <w:r>
-        <w:t xml:space="preserve"> directory run make all again.</w:t>
+        <w:t xml:space="preserve"> instance module_1</w:t>
+      </w:r>
+      <w:r>
+        <w:t xml:space="preserve"> and replace this </w:t>
+      </w:r>
+      <w:proofErr w:type="spellStart"/>
+      <w:r>
+        <w:t>top.v</w:t>
+      </w:r>
+      <w:proofErr w:type="spellEnd"/>
+      <w:r>
+        <w:t xml:space="preserve"> file in the main </w:t>
+      </w:r>
+      <w:proofErr w:type="spellStart"/>
+      <w:r>
+        <w:t>hdl</w:t>
+      </w:r>
+      <w:proofErr w:type="spellEnd"/>
+      <w:r>
+        <w:t>/top directory</w:t>
+      </w:r>
+      <w:r>
+        <w:t>.</w:t>
       </w:r>
     </w:p>
     <w:p>
@@ -12866,8 +12909,50 @@
         </w:numPr>
       </w:pPr>
       <w:r>
-        <w:lastRenderedPageBreak/>
-        <w:t>Change to the work directory and copy the Makefile over from the scripts directory</w:t>
+        <w:t xml:space="preserve">In the </w:t>
+      </w:r>
+      <w:proofErr w:type="spellStart"/>
+      <w:r>
+        <w:t>xdc</w:t>
+      </w:r>
+      <w:proofErr w:type="spellEnd"/>
+      <w:r>
+        <w:t xml:space="preserve"> directory under </w:t>
+      </w:r>
+      <w:proofErr w:type="spellStart"/>
+      <w:r>
+        <w:t>lab_files</w:t>
+      </w:r>
+      <w:proofErr w:type="spellEnd"/>
+      <w:r>
+        <w:t>/</w:t>
+      </w:r>
+      <w:proofErr w:type="spellStart"/>
+      <w:r>
+        <w:t>xdc</w:t>
+      </w:r>
+      <w:proofErr w:type="spellEnd"/>
+      <w:r>
+        <w:t xml:space="preserve">, edit the </w:t>
+      </w:r>
+      <w:proofErr w:type="spellStart"/>
+      <w:r>
+        <w:t>top_io.xdc</w:t>
+      </w:r>
+      <w:proofErr w:type="spellEnd"/>
+      <w:r>
+        <w:t xml:space="preserve"> and add the PACKAGE_PIN  to the pin B19 and IOSTANDARD LVCMOS18 properties for the input pin </w:t>
+      </w:r>
+      <w:proofErr w:type="spellStart"/>
+      <w:r>
+        <w:t>shiftr</w:t>
+      </w:r>
+      <w:proofErr w:type="spellEnd"/>
+      <w:r>
+        <w:t xml:space="preserve"> (see the lines at the end of the file)</w:t>
+      </w:r>
+      <w:r>
+        <w:t>.</w:t>
       </w:r>
     </w:p>
     <w:p>
@@ -12884,7 +12969,23 @@
         </w:numPr>
       </w:pPr>
       <w:r>
-        <w:t>Run make setup to ensure that the project is created without any issues</w:t>
+        <w:t xml:space="preserve">After editing the </w:t>
+      </w:r>
+      <w:proofErr w:type="spellStart"/>
+      <w:r>
+        <w:t>top_io.xdc</w:t>
+      </w:r>
+      <w:proofErr w:type="spellEnd"/>
+      <w:r>
+        <w:t xml:space="preserve"> copy the file to the main </w:t>
+      </w:r>
+      <w:proofErr w:type="spellStart"/>
+      <w:r>
+        <w:t>xdc</w:t>
+      </w:r>
+      <w:proofErr w:type="spellEnd"/>
+      <w:r>
+        <w:t xml:space="preserve"> directory.</w:t>
       </w:r>
     </w:p>
     <w:p>
@@ -12901,7 +13002,10 @@
         </w:numPr>
       </w:pPr>
       <w:r>
-        <w:t>If the above step is successful, run make all to compile the project</w:t>
+        <w:t>Change to the work directory and copy the Makefile over from the scripts directory</w:t>
+      </w:r>
+      <w:r>
+        <w:t>.</w:t>
       </w:r>
     </w:p>
     <w:p>
@@ -12918,18 +13022,10 @@
         </w:numPr>
       </w:pPr>
       <w:r>
-        <w:t xml:space="preserve">If the </w:t>
-      </w:r>
-      <w:proofErr w:type="spellStart"/>
-      <w:r>
-        <w:t>bitstream</w:t>
-      </w:r>
-      <w:proofErr w:type="spellEnd"/>
-      <w:r>
-        <w:t xml:space="preserve"> generation is successful</w:t>
-      </w:r>
-      <w:r>
-        <w:t xml:space="preserve"> the files can be checked in to revision control</w:t>
+        <w:t>Run make setup to ensure that the project is created without any issues</w:t>
+      </w:r>
+      <w:r>
+        <w:t>.</w:t>
       </w:r>
     </w:p>
     <w:p>
@@ -12946,6 +13042,57 @@
         </w:numPr>
       </w:pPr>
       <w:r>
+        <w:t>If the above step is successful, run make all to compile the project</w:t>
+      </w:r>
+      <w:r>
+        <w:t>.</w:t>
+      </w:r>
+    </w:p>
+    <w:p>
+      <w:pPr>
+        <w:pStyle w:val="ListParagraph"/>
+      </w:pPr>
+    </w:p>
+    <w:p>
+      <w:pPr>
+        <w:pStyle w:val="ListParagraph"/>
+        <w:numPr>
+          <w:ilvl w:val="0"/>
+          <w:numId w:val="35"/>
+        </w:numPr>
+      </w:pPr>
+      <w:r>
+        <w:t xml:space="preserve">If the </w:t>
+      </w:r>
+      <w:proofErr w:type="spellStart"/>
+      <w:r>
+        <w:t>bitstream</w:t>
+      </w:r>
+      <w:proofErr w:type="spellEnd"/>
+      <w:r>
+        <w:t xml:space="preserve"> generation is successful</w:t>
+      </w:r>
+      <w:r>
+        <w:t xml:space="preserve"> the files can be checked in to revision control</w:t>
+      </w:r>
+      <w:r>
+        <w:t>.</w:t>
+      </w:r>
+    </w:p>
+    <w:p>
+      <w:pPr>
+        <w:pStyle w:val="ListParagraph"/>
+      </w:pPr>
+    </w:p>
+    <w:p>
+      <w:pPr>
+        <w:pStyle w:val="ListParagraph"/>
+        <w:numPr>
+          <w:ilvl w:val="0"/>
+          <w:numId w:val="35"/>
+        </w:numPr>
+      </w:pPr>
+      <w:r>
         <w:t>Check in all the required files un</w:t>
       </w:r>
       <w:r>
@@ -12977,6 +13124,9 @@
       <w:proofErr w:type="spellEnd"/>
       <w:r>
         <w:t>)</w:t>
+      </w:r>
+      <w:r>
+        <w:t>.</w:t>
       </w:r>
     </w:p>
     <w:p>
@@ -17704,7 +17854,7 @@
 </file>
 
 <file path=customXml/itemProps1.xml><?xml version="1.0" encoding="utf-8"?>
-<ds:datastoreItem xmlns:ds="http://schemas.openxmlformats.org/officeDocument/2006/customXml" ds:itemID="{0CE8853D-BB69-4796-9BC5-826971E9C870}">
+<ds:datastoreItem xmlns:ds="http://schemas.openxmlformats.org/officeDocument/2006/customXml" ds:itemID="{EF20FABB-EB37-4695-A95C-76E90DBD9526}">
   <ds:schemaRefs>
     <ds:schemaRef ds:uri="http://schemas.openxmlformats.org/officeDocument/2006/bibliography"/>
   </ds:schemaRefs>

</xml_diff>